<commit_message>
Updated with NumPy Array vs Python List Comparison
</commit_message>
<xml_diff>
--- a/Learn_Python_Numpy_and_Pandas_With_NaveenSilvester.docx
+++ b/Learn_Python_Numpy_and_Pandas_With_NaveenSilvester.docx
@@ -2643,6 +2643,4307 @@
           <w:lang w:val="en-US"/>
         </w:rPr>
       </w:pPr>
+    </w:p>
+    <w:p>
+      <w:pPr>
+        <w:pStyle w:val="Heading2"/>
+        <w:rPr>
+          <w:b/>
+          <w:bCs/>
+          <w:lang w:val="en-US"/>
+        </w:rPr>
+      </w:pPr>
+      <w:r>
+        <w:rPr>
+          <w:b/>
+          <w:bCs/>
+          <w:lang w:val="en-US"/>
+        </w:rPr>
+        <w:t>Difference between NumPy Array and Python List</w:t>
+      </w:r>
+    </w:p>
+    <w:p>
+      <w:pPr>
+        <w:rPr>
+          <w:lang w:val="en-US"/>
+        </w:rPr>
+      </w:pPr>
+      <w:r>
+        <w:rPr>
+          <w:lang w:val="en-US"/>
+        </w:rPr>
+        <w:t>NumPy arrays and Python Lists might seem similar at first glance, but they have key differences:</w:t>
+      </w:r>
+    </w:p>
+    <w:p>
+      <w:pPr>
+        <w:rPr>
+          <w:b/>
+          <w:bCs/>
+          <w:lang w:val="en-US"/>
+        </w:rPr>
+      </w:pPr>
+      <w:r>
+        <w:rPr>
+          <w:b/>
+          <w:bCs/>
+          <w:lang w:val="en-US"/>
+        </w:rPr>
+        <w:t>Speed &amp; Performance</w:t>
+      </w:r>
+    </w:p>
+    <w:p>
+      <w:pPr>
+        <w:pStyle w:val="ListParagraph"/>
+        <w:numPr>
+          <w:ilvl w:val="0"/>
+          <w:numId w:val="12"/>
+        </w:numPr>
+        <w:rPr>
+          <w:lang w:val="en-US"/>
+        </w:rPr>
+      </w:pPr>
+      <w:r>
+        <w:rPr>
+          <w:lang w:val="en-US"/>
+        </w:rPr>
+        <w:t>NumPy arrays are significantly faster than Python lists because they use contiguous memory allocation and vectorized operations.</w:t>
+      </w:r>
+    </w:p>
+    <w:p>
+      <w:pPr>
+        <w:pStyle w:val="ListParagraph"/>
+        <w:numPr>
+          <w:ilvl w:val="0"/>
+          <w:numId w:val="12"/>
+        </w:numPr>
+        <w:rPr>
+          <w:lang w:val="en-US"/>
+        </w:rPr>
+      </w:pPr>
+      <w:r>
+        <w:rPr>
+          <w:lang w:val="en-US"/>
+        </w:rPr>
+        <w:t>Python lists store references to objects, making them slower when performing numerical computations</w:t>
+      </w:r>
+    </w:p>
+    <w:p>
+      <w:pPr>
+        <w:pStyle w:val="ListParagraph"/>
+        <w:numPr>
+          <w:ilvl w:val="0"/>
+          <w:numId w:val="12"/>
+        </w:numPr>
+        <w:shd w:val="clear" w:color="auto" w:fill="1F1F1F"/>
+        <w:spacing w:after="0" w:line="285" w:lineRule="atLeast"/>
+        <w:rPr>
+          <w:rFonts w:ascii="Consolas" w:eastAsia="Times New Roman" w:hAnsi="Consolas" w:cs="Times New Roman"/>
+          <w:color w:val="CCCCCC"/>
+          <w:kern w:val="0"/>
+          <w:sz w:val="21"/>
+          <w:szCs w:val="21"/>
+          <w:lang w:eastAsia="en-IN"/>
+          <w14:ligatures w14:val="none"/>
+        </w:rPr>
+      </w:pPr>
+      <w:r>
+        <w:rPr>
+          <w:rFonts w:ascii="Consolas" w:eastAsia="Times New Roman" w:hAnsi="Consolas" w:cs="Times New Roman"/>
+          <w:color w:val="DCDCAA"/>
+          <w:kern w:val="0"/>
+          <w:sz w:val="21"/>
+          <w:szCs w:val="21"/>
+          <w:lang w:eastAsia="en-IN"/>
+          <w14:ligatures w14:val="none"/>
+        </w:rPr>
+        <w:t>print</w:t>
+      </w:r>
+      <w:r>
+        <w:rPr>
+          <w:rFonts w:ascii="Consolas" w:eastAsia="Times New Roman" w:hAnsi="Consolas" w:cs="Times New Roman"/>
+          <w:color w:val="CCCCCC"/>
+          <w:kern w:val="0"/>
+          <w:sz w:val="21"/>
+          <w:szCs w:val="21"/>
+          <w:lang w:eastAsia="en-IN"/>
+          <w14:ligatures w14:val="none"/>
+        </w:rPr>
+        <w:t xml:space="preserve"> (</w:t>
+      </w:r>
+      <w:r>
+        <w:rPr>
+          <w:rFonts w:ascii="Consolas" w:eastAsia="Times New Roman" w:hAnsi="Consolas" w:cs="Times New Roman"/>
+          <w:color w:val="CE9178"/>
+          <w:kern w:val="0"/>
+          <w:sz w:val="21"/>
+          <w:szCs w:val="21"/>
+          <w:lang w:eastAsia="en-IN"/>
+          <w14:ligatures w14:val="none"/>
+        </w:rPr>
+        <w:t xml:space="preserve">""" </w:t>
+      </w:r>
+    </w:p>
+    <w:p>
+      <w:pPr>
+        <w:pStyle w:val="ListParagraph"/>
+        <w:numPr>
+          <w:ilvl w:val="0"/>
+          <w:numId w:val="12"/>
+        </w:numPr>
+        <w:shd w:val="clear" w:color="auto" w:fill="1F1F1F"/>
+        <w:spacing w:after="0" w:line="285" w:lineRule="atLeast"/>
+        <w:rPr>
+          <w:rFonts w:ascii="Consolas" w:eastAsia="Times New Roman" w:hAnsi="Consolas" w:cs="Times New Roman"/>
+          <w:color w:val="CCCCCC"/>
+          <w:kern w:val="0"/>
+          <w:sz w:val="21"/>
+          <w:szCs w:val="21"/>
+          <w:lang w:eastAsia="en-IN"/>
+          <w14:ligatures w14:val="none"/>
+        </w:rPr>
+      </w:pPr>
+      <w:r>
+        <w:rPr>
+          <w:rFonts w:ascii="Consolas" w:eastAsia="Times New Roman" w:hAnsi="Consolas" w:cs="Times New Roman"/>
+          <w:color w:val="CE9178"/>
+          <w:kern w:val="0"/>
+          <w:sz w:val="21"/>
+          <w:szCs w:val="21"/>
+          <w:lang w:eastAsia="en-IN"/>
+          <w14:ligatures w14:val="none"/>
+        </w:rPr>
+        <w:t>######################################################################</w:t>
+      </w:r>
+    </w:p>
+    <w:p>
+      <w:pPr>
+        <w:pStyle w:val="ListParagraph"/>
+        <w:numPr>
+          <w:ilvl w:val="0"/>
+          <w:numId w:val="12"/>
+        </w:numPr>
+        <w:shd w:val="clear" w:color="auto" w:fill="1F1F1F"/>
+        <w:spacing w:after="0" w:line="285" w:lineRule="atLeast"/>
+        <w:rPr>
+          <w:rFonts w:ascii="Consolas" w:eastAsia="Times New Roman" w:hAnsi="Consolas" w:cs="Times New Roman"/>
+          <w:color w:val="CCCCCC"/>
+          <w:kern w:val="0"/>
+          <w:sz w:val="21"/>
+          <w:szCs w:val="21"/>
+          <w:lang w:eastAsia="en-IN"/>
+          <w14:ligatures w14:val="none"/>
+        </w:rPr>
+      </w:pPr>
+      <w:r>
+        <w:rPr>
+          <w:rFonts w:ascii="Consolas" w:eastAsia="Times New Roman" w:hAnsi="Consolas" w:cs="Times New Roman"/>
+          <w:color w:val="CE9178"/>
+          <w:kern w:val="0"/>
+          <w:sz w:val="21"/>
+          <w:szCs w:val="21"/>
+          <w:lang w:eastAsia="en-IN"/>
+          <w14:ligatures w14:val="none"/>
+        </w:rPr>
+        <w:t>#####     Speed Comparison between NumPy vs Python Lists         #####</w:t>
+      </w:r>
+    </w:p>
+    <w:p>
+      <w:pPr>
+        <w:pStyle w:val="ListParagraph"/>
+        <w:numPr>
+          <w:ilvl w:val="0"/>
+          <w:numId w:val="12"/>
+        </w:numPr>
+        <w:shd w:val="clear" w:color="auto" w:fill="1F1F1F"/>
+        <w:spacing w:after="0" w:line="285" w:lineRule="atLeast"/>
+        <w:rPr>
+          <w:rFonts w:ascii="Consolas" w:eastAsia="Times New Roman" w:hAnsi="Consolas" w:cs="Times New Roman"/>
+          <w:color w:val="CCCCCC"/>
+          <w:kern w:val="0"/>
+          <w:sz w:val="21"/>
+          <w:szCs w:val="21"/>
+          <w:lang w:eastAsia="en-IN"/>
+          <w14:ligatures w14:val="none"/>
+        </w:rPr>
+      </w:pPr>
+      <w:r>
+        <w:rPr>
+          <w:rFonts w:ascii="Consolas" w:eastAsia="Times New Roman" w:hAnsi="Consolas" w:cs="Times New Roman"/>
+          <w:color w:val="CE9178"/>
+          <w:kern w:val="0"/>
+          <w:sz w:val="21"/>
+          <w:szCs w:val="21"/>
+          <w:lang w:eastAsia="en-IN"/>
+          <w14:ligatures w14:val="none"/>
+        </w:rPr>
+        <w:t>######################################################################</w:t>
+      </w:r>
+    </w:p>
+    <w:p>
+      <w:pPr>
+        <w:pStyle w:val="ListParagraph"/>
+        <w:numPr>
+          <w:ilvl w:val="0"/>
+          <w:numId w:val="12"/>
+        </w:numPr>
+        <w:shd w:val="clear" w:color="auto" w:fill="1F1F1F"/>
+        <w:spacing w:after="0" w:line="285" w:lineRule="atLeast"/>
+        <w:rPr>
+          <w:rFonts w:ascii="Consolas" w:eastAsia="Times New Roman" w:hAnsi="Consolas" w:cs="Times New Roman"/>
+          <w:color w:val="CCCCCC"/>
+          <w:kern w:val="0"/>
+          <w:sz w:val="21"/>
+          <w:szCs w:val="21"/>
+          <w:lang w:eastAsia="en-IN"/>
+          <w14:ligatures w14:val="none"/>
+        </w:rPr>
+      </w:pPr>
+      <w:r>
+        <w:rPr>
+          <w:rFonts w:ascii="Consolas" w:eastAsia="Times New Roman" w:hAnsi="Consolas" w:cs="Times New Roman"/>
+          <w:color w:val="CE9178"/>
+          <w:kern w:val="0"/>
+          <w:sz w:val="21"/>
+          <w:szCs w:val="21"/>
+          <w:lang w:eastAsia="en-IN"/>
+          <w14:ligatures w14:val="none"/>
+        </w:rPr>
+        <w:t>"""</w:t>
+      </w:r>
+      <w:r>
+        <w:rPr>
+          <w:rFonts w:ascii="Consolas" w:eastAsia="Times New Roman" w:hAnsi="Consolas" w:cs="Times New Roman"/>
+          <w:color w:val="CCCCCC"/>
+          <w:kern w:val="0"/>
+          <w:sz w:val="21"/>
+          <w:szCs w:val="21"/>
+          <w:lang w:eastAsia="en-IN"/>
+          <w14:ligatures w14:val="none"/>
+        </w:rPr>
+        <w:t>)</w:t>
+      </w:r>
+    </w:p>
+    <w:p>
+      <w:pPr>
+        <w:pStyle w:val="ListParagraph"/>
+        <w:numPr>
+          <w:ilvl w:val="0"/>
+          <w:numId w:val="12"/>
+        </w:numPr>
+        <w:shd w:val="clear" w:color="auto" w:fill="1F1F1F"/>
+        <w:spacing w:after="0" w:line="285" w:lineRule="atLeast"/>
+        <w:rPr>
+          <w:rFonts w:ascii="Consolas" w:eastAsia="Times New Roman" w:hAnsi="Consolas" w:cs="Times New Roman"/>
+          <w:color w:val="CCCCCC"/>
+          <w:kern w:val="0"/>
+          <w:sz w:val="21"/>
+          <w:szCs w:val="21"/>
+          <w:lang w:eastAsia="en-IN"/>
+          <w14:ligatures w14:val="none"/>
+        </w:rPr>
+      </w:pPr>
+      <w:r>
+        <w:rPr>
+          <w:rFonts w:ascii="Consolas" w:eastAsia="Times New Roman" w:hAnsi="Consolas" w:cs="Times New Roman"/>
+          <w:color w:val="C586C0"/>
+          <w:kern w:val="0"/>
+          <w:sz w:val="21"/>
+          <w:szCs w:val="21"/>
+          <w:lang w:eastAsia="en-IN"/>
+          <w14:ligatures w14:val="none"/>
+        </w:rPr>
+        <w:t>import</w:t>
+      </w:r>
+      <w:r>
+        <w:rPr>
+          <w:rFonts w:ascii="Consolas" w:eastAsia="Times New Roman" w:hAnsi="Consolas" w:cs="Times New Roman"/>
+          <w:color w:val="CCCCCC"/>
+          <w:kern w:val="0"/>
+          <w:sz w:val="21"/>
+          <w:szCs w:val="21"/>
+          <w:lang w:eastAsia="en-IN"/>
+          <w14:ligatures w14:val="none"/>
+        </w:rPr>
+        <w:t xml:space="preserve"> </w:t>
+      </w:r>
+      <w:proofErr w:type="spellStart"/>
+      <w:r>
+        <w:rPr>
+          <w:rFonts w:ascii="Consolas" w:eastAsia="Times New Roman" w:hAnsi="Consolas" w:cs="Times New Roman"/>
+          <w:color w:val="4EC9B0"/>
+          <w:kern w:val="0"/>
+          <w:sz w:val="21"/>
+          <w:szCs w:val="21"/>
+          <w:lang w:eastAsia="en-IN"/>
+          <w14:ligatures w14:val="none"/>
+        </w:rPr>
+        <w:t>numpy</w:t>
+      </w:r>
+      <w:proofErr w:type="spellEnd"/>
+      <w:r>
+        <w:rPr>
+          <w:rFonts w:ascii="Consolas" w:eastAsia="Times New Roman" w:hAnsi="Consolas" w:cs="Times New Roman"/>
+          <w:color w:val="CCCCCC"/>
+          <w:kern w:val="0"/>
+          <w:sz w:val="21"/>
+          <w:szCs w:val="21"/>
+          <w:lang w:eastAsia="en-IN"/>
+          <w14:ligatures w14:val="none"/>
+        </w:rPr>
+        <w:t xml:space="preserve"> </w:t>
+      </w:r>
+      <w:r>
+        <w:rPr>
+          <w:rFonts w:ascii="Consolas" w:eastAsia="Times New Roman" w:hAnsi="Consolas" w:cs="Times New Roman"/>
+          <w:color w:val="C586C0"/>
+          <w:kern w:val="0"/>
+          <w:sz w:val="21"/>
+          <w:szCs w:val="21"/>
+          <w:lang w:eastAsia="en-IN"/>
+          <w14:ligatures w14:val="none"/>
+        </w:rPr>
+        <w:t>as</w:t>
+      </w:r>
+      <w:r>
+        <w:rPr>
+          <w:rFonts w:ascii="Consolas" w:eastAsia="Times New Roman" w:hAnsi="Consolas" w:cs="Times New Roman"/>
+          <w:color w:val="CCCCCC"/>
+          <w:kern w:val="0"/>
+          <w:sz w:val="21"/>
+          <w:szCs w:val="21"/>
+          <w:lang w:eastAsia="en-IN"/>
+          <w14:ligatures w14:val="none"/>
+        </w:rPr>
+        <w:t xml:space="preserve"> </w:t>
+      </w:r>
+      <w:r>
+        <w:rPr>
+          <w:rFonts w:ascii="Consolas" w:eastAsia="Times New Roman" w:hAnsi="Consolas" w:cs="Times New Roman"/>
+          <w:color w:val="4EC9B0"/>
+          <w:kern w:val="0"/>
+          <w:sz w:val="21"/>
+          <w:szCs w:val="21"/>
+          <w:lang w:eastAsia="en-IN"/>
+          <w14:ligatures w14:val="none"/>
+        </w:rPr>
+        <w:t>np</w:t>
+      </w:r>
+    </w:p>
+    <w:p>
+      <w:pPr>
+        <w:pStyle w:val="ListParagraph"/>
+        <w:numPr>
+          <w:ilvl w:val="0"/>
+          <w:numId w:val="12"/>
+        </w:numPr>
+        <w:shd w:val="clear" w:color="auto" w:fill="1F1F1F"/>
+        <w:spacing w:after="0" w:line="285" w:lineRule="atLeast"/>
+        <w:rPr>
+          <w:rFonts w:ascii="Consolas" w:eastAsia="Times New Roman" w:hAnsi="Consolas" w:cs="Times New Roman"/>
+          <w:color w:val="CCCCCC"/>
+          <w:kern w:val="0"/>
+          <w:sz w:val="21"/>
+          <w:szCs w:val="21"/>
+          <w:lang w:eastAsia="en-IN"/>
+          <w14:ligatures w14:val="none"/>
+        </w:rPr>
+      </w:pPr>
+      <w:r>
+        <w:rPr>
+          <w:rFonts w:ascii="Consolas" w:eastAsia="Times New Roman" w:hAnsi="Consolas" w:cs="Times New Roman"/>
+          <w:color w:val="C586C0"/>
+          <w:kern w:val="0"/>
+          <w:sz w:val="21"/>
+          <w:szCs w:val="21"/>
+          <w:lang w:eastAsia="en-IN"/>
+          <w14:ligatures w14:val="none"/>
+        </w:rPr>
+        <w:t>import</w:t>
+      </w:r>
+      <w:r>
+        <w:rPr>
+          <w:rFonts w:ascii="Consolas" w:eastAsia="Times New Roman" w:hAnsi="Consolas" w:cs="Times New Roman"/>
+          <w:color w:val="CCCCCC"/>
+          <w:kern w:val="0"/>
+          <w:sz w:val="21"/>
+          <w:szCs w:val="21"/>
+          <w:lang w:eastAsia="en-IN"/>
+          <w14:ligatures w14:val="none"/>
+        </w:rPr>
+        <w:t xml:space="preserve"> </w:t>
+      </w:r>
+      <w:r>
+        <w:rPr>
+          <w:rFonts w:ascii="Consolas" w:eastAsia="Times New Roman" w:hAnsi="Consolas" w:cs="Times New Roman"/>
+          <w:color w:val="4EC9B0"/>
+          <w:kern w:val="0"/>
+          <w:sz w:val="21"/>
+          <w:szCs w:val="21"/>
+          <w:lang w:eastAsia="en-IN"/>
+          <w14:ligatures w14:val="none"/>
+        </w:rPr>
+        <w:t>time</w:t>
+      </w:r>
+    </w:p>
+    <w:p>
+      <w:pPr>
+        <w:pStyle w:val="ListParagraph"/>
+        <w:numPr>
+          <w:ilvl w:val="0"/>
+          <w:numId w:val="12"/>
+        </w:numPr>
+        <w:shd w:val="clear" w:color="auto" w:fill="1F1F1F"/>
+        <w:spacing w:after="0" w:line="285" w:lineRule="atLeast"/>
+        <w:rPr>
+          <w:rFonts w:ascii="Consolas" w:eastAsia="Times New Roman" w:hAnsi="Consolas" w:cs="Times New Roman"/>
+          <w:color w:val="CCCCCC"/>
+          <w:kern w:val="0"/>
+          <w:sz w:val="21"/>
+          <w:szCs w:val="21"/>
+          <w:lang w:eastAsia="en-IN"/>
+          <w14:ligatures w14:val="none"/>
+        </w:rPr>
+      </w:pPr>
+    </w:p>
+    <w:p>
+      <w:pPr>
+        <w:pStyle w:val="ListParagraph"/>
+        <w:numPr>
+          <w:ilvl w:val="0"/>
+          <w:numId w:val="12"/>
+        </w:numPr>
+        <w:shd w:val="clear" w:color="auto" w:fill="1F1F1F"/>
+        <w:spacing w:after="0" w:line="285" w:lineRule="atLeast"/>
+        <w:rPr>
+          <w:rFonts w:ascii="Consolas" w:eastAsia="Times New Roman" w:hAnsi="Consolas" w:cs="Times New Roman"/>
+          <w:color w:val="CCCCCC"/>
+          <w:kern w:val="0"/>
+          <w:sz w:val="21"/>
+          <w:szCs w:val="21"/>
+          <w:lang w:eastAsia="en-IN"/>
+          <w14:ligatures w14:val="none"/>
+        </w:rPr>
+      </w:pPr>
+      <w:r>
+        <w:rPr>
+          <w:rFonts w:ascii="Consolas" w:eastAsia="Times New Roman" w:hAnsi="Consolas" w:cs="Times New Roman"/>
+          <w:color w:val="6A9955"/>
+          <w:kern w:val="0"/>
+          <w:sz w:val="21"/>
+          <w:szCs w:val="21"/>
+          <w:lang w:eastAsia="en-IN"/>
+          <w14:ligatures w14:val="none"/>
+        </w:rPr>
+        <w:t># Creating large list and NumPy array</w:t>
+      </w:r>
+    </w:p>
+    <w:p>
+      <w:pPr>
+        <w:pStyle w:val="ListParagraph"/>
+        <w:numPr>
+          <w:ilvl w:val="0"/>
+          <w:numId w:val="12"/>
+        </w:numPr>
+        <w:shd w:val="clear" w:color="auto" w:fill="1F1F1F"/>
+        <w:spacing w:after="0" w:line="285" w:lineRule="atLeast"/>
+        <w:rPr>
+          <w:rFonts w:ascii="Consolas" w:eastAsia="Times New Roman" w:hAnsi="Consolas" w:cs="Times New Roman"/>
+          <w:color w:val="CCCCCC"/>
+          <w:kern w:val="0"/>
+          <w:sz w:val="21"/>
+          <w:szCs w:val="21"/>
+          <w:lang w:eastAsia="en-IN"/>
+          <w14:ligatures w14:val="none"/>
+        </w:rPr>
+      </w:pPr>
+      <w:proofErr w:type="spellStart"/>
+      <w:r>
+        <w:rPr>
+          <w:rFonts w:ascii="Consolas" w:eastAsia="Times New Roman" w:hAnsi="Consolas" w:cs="Times New Roman"/>
+          <w:color w:val="9CDCFE"/>
+          <w:kern w:val="0"/>
+          <w:sz w:val="21"/>
+          <w:szCs w:val="21"/>
+          <w:lang w:eastAsia="en-IN"/>
+          <w14:ligatures w14:val="none"/>
+        </w:rPr>
+        <w:t>list_data</w:t>
+      </w:r>
+      <w:proofErr w:type="spellEnd"/>
+      <w:r>
+        <w:rPr>
+          <w:rFonts w:ascii="Consolas" w:eastAsia="Times New Roman" w:hAnsi="Consolas" w:cs="Times New Roman"/>
+          <w:color w:val="CCCCCC"/>
+          <w:kern w:val="0"/>
+          <w:sz w:val="21"/>
+          <w:szCs w:val="21"/>
+          <w:lang w:eastAsia="en-IN"/>
+          <w14:ligatures w14:val="none"/>
+        </w:rPr>
+        <w:t xml:space="preserve"> </w:t>
+      </w:r>
+      <w:r>
+        <w:rPr>
+          <w:rFonts w:ascii="Consolas" w:eastAsia="Times New Roman" w:hAnsi="Consolas" w:cs="Times New Roman"/>
+          <w:color w:val="D4D4D4"/>
+          <w:kern w:val="0"/>
+          <w:sz w:val="21"/>
+          <w:szCs w:val="21"/>
+          <w:lang w:eastAsia="en-IN"/>
+          <w14:ligatures w14:val="none"/>
+        </w:rPr>
+        <w:t>=</w:t>
+      </w:r>
+      <w:r>
+        <w:rPr>
+          <w:rFonts w:ascii="Consolas" w:eastAsia="Times New Roman" w:hAnsi="Consolas" w:cs="Times New Roman"/>
+          <w:color w:val="CCCCCC"/>
+          <w:kern w:val="0"/>
+          <w:sz w:val="21"/>
+          <w:szCs w:val="21"/>
+          <w:lang w:eastAsia="en-IN"/>
+          <w14:ligatures w14:val="none"/>
+        </w:rPr>
+        <w:t xml:space="preserve"> </w:t>
+      </w:r>
+      <w:r>
+        <w:rPr>
+          <w:rFonts w:ascii="Consolas" w:eastAsia="Times New Roman" w:hAnsi="Consolas" w:cs="Times New Roman"/>
+          <w:color w:val="4EC9B0"/>
+          <w:kern w:val="0"/>
+          <w:sz w:val="21"/>
+          <w:szCs w:val="21"/>
+          <w:lang w:eastAsia="en-IN"/>
+          <w14:ligatures w14:val="none"/>
+        </w:rPr>
+        <w:t>list</w:t>
+      </w:r>
+      <w:r>
+        <w:rPr>
+          <w:rFonts w:ascii="Consolas" w:eastAsia="Times New Roman" w:hAnsi="Consolas" w:cs="Times New Roman"/>
+          <w:color w:val="CCCCCC"/>
+          <w:kern w:val="0"/>
+          <w:sz w:val="21"/>
+          <w:szCs w:val="21"/>
+          <w:lang w:eastAsia="en-IN"/>
+          <w14:ligatures w14:val="none"/>
+        </w:rPr>
+        <w:t>(</w:t>
+      </w:r>
+      <w:proofErr w:type="gramStart"/>
+      <w:r>
+        <w:rPr>
+          <w:rFonts w:ascii="Consolas" w:eastAsia="Times New Roman" w:hAnsi="Consolas" w:cs="Times New Roman"/>
+          <w:color w:val="4EC9B0"/>
+          <w:kern w:val="0"/>
+          <w:sz w:val="21"/>
+          <w:szCs w:val="21"/>
+          <w:lang w:eastAsia="en-IN"/>
+          <w14:ligatures w14:val="none"/>
+        </w:rPr>
+        <w:t>range</w:t>
+      </w:r>
+      <w:r>
+        <w:rPr>
+          <w:rFonts w:ascii="Consolas" w:eastAsia="Times New Roman" w:hAnsi="Consolas" w:cs="Times New Roman"/>
+          <w:color w:val="CCCCCC"/>
+          <w:kern w:val="0"/>
+          <w:sz w:val="21"/>
+          <w:szCs w:val="21"/>
+          <w:lang w:eastAsia="en-IN"/>
+          <w14:ligatures w14:val="none"/>
+        </w:rPr>
+        <w:t>(</w:t>
+      </w:r>
+      <w:proofErr w:type="gramEnd"/>
+      <w:r>
+        <w:rPr>
+          <w:rFonts w:ascii="Consolas" w:eastAsia="Times New Roman" w:hAnsi="Consolas" w:cs="Times New Roman"/>
+          <w:color w:val="B5CEA8"/>
+          <w:kern w:val="0"/>
+          <w:sz w:val="21"/>
+          <w:szCs w:val="21"/>
+          <w:lang w:eastAsia="en-IN"/>
+          <w14:ligatures w14:val="none"/>
+        </w:rPr>
+        <w:t>1000000</w:t>
+      </w:r>
+      <w:r>
+        <w:rPr>
+          <w:rFonts w:ascii="Consolas" w:eastAsia="Times New Roman" w:hAnsi="Consolas" w:cs="Times New Roman"/>
+          <w:color w:val="CCCCCC"/>
+          <w:kern w:val="0"/>
+          <w:sz w:val="21"/>
+          <w:szCs w:val="21"/>
+          <w:lang w:eastAsia="en-IN"/>
+          <w14:ligatures w14:val="none"/>
+        </w:rPr>
+        <w:t>))</w:t>
+      </w:r>
+    </w:p>
+    <w:p>
+      <w:pPr>
+        <w:pStyle w:val="ListParagraph"/>
+        <w:numPr>
+          <w:ilvl w:val="0"/>
+          <w:numId w:val="12"/>
+        </w:numPr>
+        <w:shd w:val="clear" w:color="auto" w:fill="1F1F1F"/>
+        <w:spacing w:after="0" w:line="285" w:lineRule="atLeast"/>
+        <w:rPr>
+          <w:rFonts w:ascii="Consolas" w:eastAsia="Times New Roman" w:hAnsi="Consolas" w:cs="Times New Roman"/>
+          <w:color w:val="CCCCCC"/>
+          <w:kern w:val="0"/>
+          <w:sz w:val="21"/>
+          <w:szCs w:val="21"/>
+          <w:lang w:eastAsia="en-IN"/>
+          <w14:ligatures w14:val="none"/>
+        </w:rPr>
+      </w:pPr>
+      <w:proofErr w:type="spellStart"/>
+      <w:r>
+        <w:rPr>
+          <w:rFonts w:ascii="Consolas" w:eastAsia="Times New Roman" w:hAnsi="Consolas" w:cs="Times New Roman"/>
+          <w:color w:val="9CDCFE"/>
+          <w:kern w:val="0"/>
+          <w:sz w:val="21"/>
+          <w:szCs w:val="21"/>
+          <w:lang w:eastAsia="en-IN"/>
+          <w14:ligatures w14:val="none"/>
+        </w:rPr>
+        <w:t>numpy_array</w:t>
+      </w:r>
+      <w:proofErr w:type="spellEnd"/>
+      <w:r>
+        <w:rPr>
+          <w:rFonts w:ascii="Consolas" w:eastAsia="Times New Roman" w:hAnsi="Consolas" w:cs="Times New Roman"/>
+          <w:color w:val="CCCCCC"/>
+          <w:kern w:val="0"/>
+          <w:sz w:val="21"/>
+          <w:szCs w:val="21"/>
+          <w:lang w:eastAsia="en-IN"/>
+          <w14:ligatures w14:val="none"/>
+        </w:rPr>
+        <w:t xml:space="preserve"> </w:t>
+      </w:r>
+      <w:r>
+        <w:rPr>
+          <w:rFonts w:ascii="Consolas" w:eastAsia="Times New Roman" w:hAnsi="Consolas" w:cs="Times New Roman"/>
+          <w:color w:val="D4D4D4"/>
+          <w:kern w:val="0"/>
+          <w:sz w:val="21"/>
+          <w:szCs w:val="21"/>
+          <w:lang w:eastAsia="en-IN"/>
+          <w14:ligatures w14:val="none"/>
+        </w:rPr>
+        <w:t>=</w:t>
+      </w:r>
+      <w:r>
+        <w:rPr>
+          <w:rFonts w:ascii="Consolas" w:eastAsia="Times New Roman" w:hAnsi="Consolas" w:cs="Times New Roman"/>
+          <w:color w:val="CCCCCC"/>
+          <w:kern w:val="0"/>
+          <w:sz w:val="21"/>
+          <w:szCs w:val="21"/>
+          <w:lang w:eastAsia="en-IN"/>
+          <w14:ligatures w14:val="none"/>
+        </w:rPr>
+        <w:t xml:space="preserve"> </w:t>
+      </w:r>
+      <w:proofErr w:type="spellStart"/>
+      <w:proofErr w:type="gramStart"/>
+      <w:r>
+        <w:rPr>
+          <w:rFonts w:ascii="Consolas" w:eastAsia="Times New Roman" w:hAnsi="Consolas" w:cs="Times New Roman"/>
+          <w:color w:val="4EC9B0"/>
+          <w:kern w:val="0"/>
+          <w:sz w:val="21"/>
+          <w:szCs w:val="21"/>
+          <w:lang w:eastAsia="en-IN"/>
+          <w14:ligatures w14:val="none"/>
+        </w:rPr>
+        <w:t>np</w:t>
+      </w:r>
+      <w:r>
+        <w:rPr>
+          <w:rFonts w:ascii="Consolas" w:eastAsia="Times New Roman" w:hAnsi="Consolas" w:cs="Times New Roman"/>
+          <w:color w:val="CCCCCC"/>
+          <w:kern w:val="0"/>
+          <w:sz w:val="21"/>
+          <w:szCs w:val="21"/>
+          <w:lang w:eastAsia="en-IN"/>
+          <w14:ligatures w14:val="none"/>
+        </w:rPr>
+        <w:t>.</w:t>
+      </w:r>
+      <w:r>
+        <w:rPr>
+          <w:rFonts w:ascii="Consolas" w:eastAsia="Times New Roman" w:hAnsi="Consolas" w:cs="Times New Roman"/>
+          <w:color w:val="DCDCAA"/>
+          <w:kern w:val="0"/>
+          <w:sz w:val="21"/>
+          <w:szCs w:val="21"/>
+          <w:lang w:eastAsia="en-IN"/>
+          <w14:ligatures w14:val="none"/>
+        </w:rPr>
+        <w:t>arange</w:t>
+      </w:r>
+      <w:proofErr w:type="spellEnd"/>
+      <w:proofErr w:type="gramEnd"/>
+      <w:r>
+        <w:rPr>
+          <w:rFonts w:ascii="Consolas" w:eastAsia="Times New Roman" w:hAnsi="Consolas" w:cs="Times New Roman"/>
+          <w:color w:val="CCCCCC"/>
+          <w:kern w:val="0"/>
+          <w:sz w:val="21"/>
+          <w:szCs w:val="21"/>
+          <w:lang w:eastAsia="en-IN"/>
+          <w14:ligatures w14:val="none"/>
+        </w:rPr>
+        <w:t>(</w:t>
+      </w:r>
+      <w:r>
+        <w:rPr>
+          <w:rFonts w:ascii="Consolas" w:eastAsia="Times New Roman" w:hAnsi="Consolas" w:cs="Times New Roman"/>
+          <w:color w:val="B5CEA8"/>
+          <w:kern w:val="0"/>
+          <w:sz w:val="21"/>
+          <w:szCs w:val="21"/>
+          <w:lang w:eastAsia="en-IN"/>
+          <w14:ligatures w14:val="none"/>
+        </w:rPr>
+        <w:t>1000000</w:t>
+      </w:r>
+      <w:r>
+        <w:rPr>
+          <w:rFonts w:ascii="Consolas" w:eastAsia="Times New Roman" w:hAnsi="Consolas" w:cs="Times New Roman"/>
+          <w:color w:val="CCCCCC"/>
+          <w:kern w:val="0"/>
+          <w:sz w:val="21"/>
+          <w:szCs w:val="21"/>
+          <w:lang w:eastAsia="en-IN"/>
+          <w14:ligatures w14:val="none"/>
+        </w:rPr>
+        <w:t>)</w:t>
+      </w:r>
+    </w:p>
+    <w:p>
+      <w:pPr>
+        <w:pStyle w:val="ListParagraph"/>
+        <w:numPr>
+          <w:ilvl w:val="0"/>
+          <w:numId w:val="12"/>
+        </w:numPr>
+        <w:shd w:val="clear" w:color="auto" w:fill="1F1F1F"/>
+        <w:spacing w:after="0" w:line="285" w:lineRule="atLeast"/>
+        <w:rPr>
+          <w:rFonts w:ascii="Consolas" w:eastAsia="Times New Roman" w:hAnsi="Consolas" w:cs="Times New Roman"/>
+          <w:color w:val="CCCCCC"/>
+          <w:kern w:val="0"/>
+          <w:sz w:val="21"/>
+          <w:szCs w:val="21"/>
+          <w:lang w:eastAsia="en-IN"/>
+          <w14:ligatures w14:val="none"/>
+        </w:rPr>
+      </w:pPr>
+    </w:p>
+    <w:p>
+      <w:pPr>
+        <w:pStyle w:val="ListParagraph"/>
+        <w:numPr>
+          <w:ilvl w:val="0"/>
+          <w:numId w:val="12"/>
+        </w:numPr>
+        <w:shd w:val="clear" w:color="auto" w:fill="1F1F1F"/>
+        <w:spacing w:after="0" w:line="285" w:lineRule="atLeast"/>
+        <w:rPr>
+          <w:rFonts w:ascii="Consolas" w:eastAsia="Times New Roman" w:hAnsi="Consolas" w:cs="Times New Roman"/>
+          <w:color w:val="CCCCCC"/>
+          <w:kern w:val="0"/>
+          <w:sz w:val="21"/>
+          <w:szCs w:val="21"/>
+          <w:lang w:eastAsia="en-IN"/>
+          <w14:ligatures w14:val="none"/>
+        </w:rPr>
+      </w:pPr>
+      <w:r>
+        <w:rPr>
+          <w:rFonts w:ascii="Consolas" w:eastAsia="Times New Roman" w:hAnsi="Consolas" w:cs="Times New Roman"/>
+          <w:color w:val="6A9955"/>
+          <w:kern w:val="0"/>
+          <w:sz w:val="21"/>
+          <w:szCs w:val="21"/>
+          <w:lang w:eastAsia="en-IN"/>
+          <w14:ligatures w14:val="none"/>
+        </w:rPr>
+        <w:t># Timing list operations</w:t>
+      </w:r>
+    </w:p>
+    <w:p>
+      <w:pPr>
+        <w:pStyle w:val="ListParagraph"/>
+        <w:numPr>
+          <w:ilvl w:val="0"/>
+          <w:numId w:val="12"/>
+        </w:numPr>
+        <w:shd w:val="clear" w:color="auto" w:fill="1F1F1F"/>
+        <w:spacing w:after="0" w:line="285" w:lineRule="atLeast"/>
+        <w:rPr>
+          <w:rFonts w:ascii="Consolas" w:eastAsia="Times New Roman" w:hAnsi="Consolas" w:cs="Times New Roman"/>
+          <w:color w:val="CCCCCC"/>
+          <w:kern w:val="0"/>
+          <w:sz w:val="21"/>
+          <w:szCs w:val="21"/>
+          <w:lang w:eastAsia="en-IN"/>
+          <w14:ligatures w14:val="none"/>
+        </w:rPr>
+      </w:pPr>
+      <w:r>
+        <w:rPr>
+          <w:rFonts w:ascii="Consolas" w:eastAsia="Times New Roman" w:hAnsi="Consolas" w:cs="Times New Roman"/>
+          <w:color w:val="9CDCFE"/>
+          <w:kern w:val="0"/>
+          <w:sz w:val="21"/>
+          <w:szCs w:val="21"/>
+          <w:lang w:eastAsia="en-IN"/>
+          <w14:ligatures w14:val="none"/>
+        </w:rPr>
+        <w:t>start</w:t>
+      </w:r>
+      <w:r>
+        <w:rPr>
+          <w:rFonts w:ascii="Consolas" w:eastAsia="Times New Roman" w:hAnsi="Consolas" w:cs="Times New Roman"/>
+          <w:color w:val="CCCCCC"/>
+          <w:kern w:val="0"/>
+          <w:sz w:val="21"/>
+          <w:szCs w:val="21"/>
+          <w:lang w:eastAsia="en-IN"/>
+          <w14:ligatures w14:val="none"/>
+        </w:rPr>
+        <w:t xml:space="preserve"> </w:t>
+      </w:r>
+      <w:r>
+        <w:rPr>
+          <w:rFonts w:ascii="Consolas" w:eastAsia="Times New Roman" w:hAnsi="Consolas" w:cs="Times New Roman"/>
+          <w:color w:val="D4D4D4"/>
+          <w:kern w:val="0"/>
+          <w:sz w:val="21"/>
+          <w:szCs w:val="21"/>
+          <w:lang w:eastAsia="en-IN"/>
+          <w14:ligatures w14:val="none"/>
+        </w:rPr>
+        <w:t>=</w:t>
+      </w:r>
+      <w:r>
+        <w:rPr>
+          <w:rFonts w:ascii="Consolas" w:eastAsia="Times New Roman" w:hAnsi="Consolas" w:cs="Times New Roman"/>
+          <w:color w:val="CCCCCC"/>
+          <w:kern w:val="0"/>
+          <w:sz w:val="21"/>
+          <w:szCs w:val="21"/>
+          <w:lang w:eastAsia="en-IN"/>
+          <w14:ligatures w14:val="none"/>
+        </w:rPr>
+        <w:t xml:space="preserve"> </w:t>
+      </w:r>
+      <w:proofErr w:type="spellStart"/>
+      <w:proofErr w:type="gramStart"/>
+      <w:r>
+        <w:rPr>
+          <w:rFonts w:ascii="Consolas" w:eastAsia="Times New Roman" w:hAnsi="Consolas" w:cs="Times New Roman"/>
+          <w:color w:val="4EC9B0"/>
+          <w:kern w:val="0"/>
+          <w:sz w:val="21"/>
+          <w:szCs w:val="21"/>
+          <w:lang w:eastAsia="en-IN"/>
+          <w14:ligatures w14:val="none"/>
+        </w:rPr>
+        <w:t>time</w:t>
+      </w:r>
+      <w:r>
+        <w:rPr>
+          <w:rFonts w:ascii="Consolas" w:eastAsia="Times New Roman" w:hAnsi="Consolas" w:cs="Times New Roman"/>
+          <w:color w:val="CCCCCC"/>
+          <w:kern w:val="0"/>
+          <w:sz w:val="21"/>
+          <w:szCs w:val="21"/>
+          <w:lang w:eastAsia="en-IN"/>
+          <w14:ligatures w14:val="none"/>
+        </w:rPr>
+        <w:t>.</w:t>
+      </w:r>
+      <w:r>
+        <w:rPr>
+          <w:rFonts w:ascii="Consolas" w:eastAsia="Times New Roman" w:hAnsi="Consolas" w:cs="Times New Roman"/>
+          <w:color w:val="DCDCAA"/>
+          <w:kern w:val="0"/>
+          <w:sz w:val="21"/>
+          <w:szCs w:val="21"/>
+          <w:lang w:eastAsia="en-IN"/>
+          <w14:ligatures w14:val="none"/>
+        </w:rPr>
+        <w:t>time</w:t>
+      </w:r>
+      <w:proofErr w:type="spellEnd"/>
+      <w:proofErr w:type="gramEnd"/>
+      <w:r>
+        <w:rPr>
+          <w:rFonts w:ascii="Consolas" w:eastAsia="Times New Roman" w:hAnsi="Consolas" w:cs="Times New Roman"/>
+          <w:color w:val="CCCCCC"/>
+          <w:kern w:val="0"/>
+          <w:sz w:val="21"/>
+          <w:szCs w:val="21"/>
+          <w:lang w:eastAsia="en-IN"/>
+          <w14:ligatures w14:val="none"/>
+        </w:rPr>
+        <w:t>()</w:t>
+      </w:r>
+    </w:p>
+    <w:p>
+      <w:pPr>
+        <w:pStyle w:val="ListParagraph"/>
+        <w:numPr>
+          <w:ilvl w:val="0"/>
+          <w:numId w:val="12"/>
+        </w:numPr>
+        <w:shd w:val="clear" w:color="auto" w:fill="1F1F1F"/>
+        <w:spacing w:after="0" w:line="285" w:lineRule="atLeast"/>
+        <w:rPr>
+          <w:rFonts w:ascii="Consolas" w:eastAsia="Times New Roman" w:hAnsi="Consolas" w:cs="Times New Roman"/>
+          <w:color w:val="CCCCCC"/>
+          <w:kern w:val="0"/>
+          <w:sz w:val="21"/>
+          <w:szCs w:val="21"/>
+          <w:lang w:eastAsia="en-IN"/>
+          <w14:ligatures w14:val="none"/>
+        </w:rPr>
+      </w:pPr>
+      <w:proofErr w:type="spellStart"/>
+      <w:r>
+        <w:rPr>
+          <w:rFonts w:ascii="Consolas" w:eastAsia="Times New Roman" w:hAnsi="Consolas" w:cs="Times New Roman"/>
+          <w:color w:val="9CDCFE"/>
+          <w:kern w:val="0"/>
+          <w:sz w:val="21"/>
+          <w:szCs w:val="21"/>
+          <w:lang w:eastAsia="en-IN"/>
+          <w14:ligatures w14:val="none"/>
+        </w:rPr>
+        <w:t>list_result</w:t>
+      </w:r>
+      <w:proofErr w:type="spellEnd"/>
+      <w:r>
+        <w:rPr>
+          <w:rFonts w:ascii="Consolas" w:eastAsia="Times New Roman" w:hAnsi="Consolas" w:cs="Times New Roman"/>
+          <w:color w:val="CCCCCC"/>
+          <w:kern w:val="0"/>
+          <w:sz w:val="21"/>
+          <w:szCs w:val="21"/>
+          <w:lang w:eastAsia="en-IN"/>
+          <w14:ligatures w14:val="none"/>
+        </w:rPr>
+        <w:t xml:space="preserve"> </w:t>
+      </w:r>
+      <w:r>
+        <w:rPr>
+          <w:rFonts w:ascii="Consolas" w:eastAsia="Times New Roman" w:hAnsi="Consolas" w:cs="Times New Roman"/>
+          <w:color w:val="D4D4D4"/>
+          <w:kern w:val="0"/>
+          <w:sz w:val="21"/>
+          <w:szCs w:val="21"/>
+          <w:lang w:eastAsia="en-IN"/>
+          <w14:ligatures w14:val="none"/>
+        </w:rPr>
+        <w:t>=</w:t>
+      </w:r>
+      <w:r>
+        <w:rPr>
+          <w:rFonts w:ascii="Consolas" w:eastAsia="Times New Roman" w:hAnsi="Consolas" w:cs="Times New Roman"/>
+          <w:color w:val="CCCCCC"/>
+          <w:kern w:val="0"/>
+          <w:sz w:val="21"/>
+          <w:szCs w:val="21"/>
+          <w:lang w:eastAsia="en-IN"/>
+          <w14:ligatures w14:val="none"/>
+        </w:rPr>
+        <w:t xml:space="preserve"> [</w:t>
+      </w:r>
+      <w:r>
+        <w:rPr>
+          <w:rFonts w:ascii="Consolas" w:eastAsia="Times New Roman" w:hAnsi="Consolas" w:cs="Times New Roman"/>
+          <w:color w:val="9CDCFE"/>
+          <w:kern w:val="0"/>
+          <w:sz w:val="21"/>
+          <w:szCs w:val="21"/>
+          <w:lang w:eastAsia="en-IN"/>
+          <w14:ligatures w14:val="none"/>
+        </w:rPr>
+        <w:t>x</w:t>
+      </w:r>
+      <w:r>
+        <w:rPr>
+          <w:rFonts w:ascii="Consolas" w:eastAsia="Times New Roman" w:hAnsi="Consolas" w:cs="Times New Roman"/>
+          <w:color w:val="CCCCCC"/>
+          <w:kern w:val="0"/>
+          <w:sz w:val="21"/>
+          <w:szCs w:val="21"/>
+          <w:lang w:eastAsia="en-IN"/>
+          <w14:ligatures w14:val="none"/>
+        </w:rPr>
+        <w:t xml:space="preserve"> </w:t>
+      </w:r>
+      <w:r>
+        <w:rPr>
+          <w:rFonts w:ascii="Consolas" w:eastAsia="Times New Roman" w:hAnsi="Consolas" w:cs="Times New Roman"/>
+          <w:color w:val="D4D4D4"/>
+          <w:kern w:val="0"/>
+          <w:sz w:val="21"/>
+          <w:szCs w:val="21"/>
+          <w:lang w:eastAsia="en-IN"/>
+          <w14:ligatures w14:val="none"/>
+        </w:rPr>
+        <w:t>*</w:t>
+      </w:r>
+      <w:r>
+        <w:rPr>
+          <w:rFonts w:ascii="Consolas" w:eastAsia="Times New Roman" w:hAnsi="Consolas" w:cs="Times New Roman"/>
+          <w:color w:val="CCCCCC"/>
+          <w:kern w:val="0"/>
+          <w:sz w:val="21"/>
+          <w:szCs w:val="21"/>
+          <w:lang w:eastAsia="en-IN"/>
+          <w14:ligatures w14:val="none"/>
+        </w:rPr>
+        <w:t xml:space="preserve"> </w:t>
+      </w:r>
+      <w:r>
+        <w:rPr>
+          <w:rFonts w:ascii="Consolas" w:eastAsia="Times New Roman" w:hAnsi="Consolas" w:cs="Times New Roman"/>
+          <w:color w:val="B5CEA8"/>
+          <w:kern w:val="0"/>
+          <w:sz w:val="21"/>
+          <w:szCs w:val="21"/>
+          <w:lang w:eastAsia="en-IN"/>
+          <w14:ligatures w14:val="none"/>
+        </w:rPr>
+        <w:t>2</w:t>
+      </w:r>
+      <w:r>
+        <w:rPr>
+          <w:rFonts w:ascii="Consolas" w:eastAsia="Times New Roman" w:hAnsi="Consolas" w:cs="Times New Roman"/>
+          <w:color w:val="CCCCCC"/>
+          <w:kern w:val="0"/>
+          <w:sz w:val="21"/>
+          <w:szCs w:val="21"/>
+          <w:lang w:eastAsia="en-IN"/>
+          <w14:ligatures w14:val="none"/>
+        </w:rPr>
+        <w:t xml:space="preserve"> </w:t>
+      </w:r>
+      <w:r>
+        <w:rPr>
+          <w:rFonts w:ascii="Consolas" w:eastAsia="Times New Roman" w:hAnsi="Consolas" w:cs="Times New Roman"/>
+          <w:color w:val="C586C0"/>
+          <w:kern w:val="0"/>
+          <w:sz w:val="21"/>
+          <w:szCs w:val="21"/>
+          <w:lang w:eastAsia="en-IN"/>
+          <w14:ligatures w14:val="none"/>
+        </w:rPr>
+        <w:t>for</w:t>
+      </w:r>
+      <w:r>
+        <w:rPr>
+          <w:rFonts w:ascii="Consolas" w:eastAsia="Times New Roman" w:hAnsi="Consolas" w:cs="Times New Roman"/>
+          <w:color w:val="CCCCCC"/>
+          <w:kern w:val="0"/>
+          <w:sz w:val="21"/>
+          <w:szCs w:val="21"/>
+          <w:lang w:eastAsia="en-IN"/>
+          <w14:ligatures w14:val="none"/>
+        </w:rPr>
+        <w:t xml:space="preserve"> </w:t>
+      </w:r>
+      <w:r>
+        <w:rPr>
+          <w:rFonts w:ascii="Consolas" w:eastAsia="Times New Roman" w:hAnsi="Consolas" w:cs="Times New Roman"/>
+          <w:color w:val="9CDCFE"/>
+          <w:kern w:val="0"/>
+          <w:sz w:val="21"/>
+          <w:szCs w:val="21"/>
+          <w:lang w:eastAsia="en-IN"/>
+          <w14:ligatures w14:val="none"/>
+        </w:rPr>
+        <w:t>x</w:t>
+      </w:r>
+      <w:r>
+        <w:rPr>
+          <w:rFonts w:ascii="Consolas" w:eastAsia="Times New Roman" w:hAnsi="Consolas" w:cs="Times New Roman"/>
+          <w:color w:val="CCCCCC"/>
+          <w:kern w:val="0"/>
+          <w:sz w:val="21"/>
+          <w:szCs w:val="21"/>
+          <w:lang w:eastAsia="en-IN"/>
+          <w14:ligatures w14:val="none"/>
+        </w:rPr>
+        <w:t xml:space="preserve"> </w:t>
+      </w:r>
+      <w:r>
+        <w:rPr>
+          <w:rFonts w:ascii="Consolas" w:eastAsia="Times New Roman" w:hAnsi="Consolas" w:cs="Times New Roman"/>
+          <w:color w:val="C586C0"/>
+          <w:kern w:val="0"/>
+          <w:sz w:val="21"/>
+          <w:szCs w:val="21"/>
+          <w:lang w:eastAsia="en-IN"/>
+          <w14:ligatures w14:val="none"/>
+        </w:rPr>
+        <w:t>in</w:t>
+      </w:r>
+      <w:r>
+        <w:rPr>
+          <w:rFonts w:ascii="Consolas" w:eastAsia="Times New Roman" w:hAnsi="Consolas" w:cs="Times New Roman"/>
+          <w:color w:val="CCCCCC"/>
+          <w:kern w:val="0"/>
+          <w:sz w:val="21"/>
+          <w:szCs w:val="21"/>
+          <w:lang w:eastAsia="en-IN"/>
+          <w14:ligatures w14:val="none"/>
+        </w:rPr>
+        <w:t xml:space="preserve"> </w:t>
+      </w:r>
+      <w:proofErr w:type="spellStart"/>
+      <w:r>
+        <w:rPr>
+          <w:rFonts w:ascii="Consolas" w:eastAsia="Times New Roman" w:hAnsi="Consolas" w:cs="Times New Roman"/>
+          <w:color w:val="9CDCFE"/>
+          <w:kern w:val="0"/>
+          <w:sz w:val="21"/>
+          <w:szCs w:val="21"/>
+          <w:lang w:eastAsia="en-IN"/>
+          <w14:ligatures w14:val="none"/>
+        </w:rPr>
+        <w:t>list_data</w:t>
+      </w:r>
+      <w:proofErr w:type="spellEnd"/>
+      <w:r>
+        <w:rPr>
+          <w:rFonts w:ascii="Consolas" w:eastAsia="Times New Roman" w:hAnsi="Consolas" w:cs="Times New Roman"/>
+          <w:color w:val="CCCCCC"/>
+          <w:kern w:val="0"/>
+          <w:sz w:val="21"/>
+          <w:szCs w:val="21"/>
+          <w:lang w:eastAsia="en-IN"/>
+          <w14:ligatures w14:val="none"/>
+        </w:rPr>
+        <w:t xml:space="preserve">] </w:t>
+      </w:r>
+      <w:r>
+        <w:rPr>
+          <w:rFonts w:ascii="Consolas" w:eastAsia="Times New Roman" w:hAnsi="Consolas" w:cs="Times New Roman"/>
+          <w:color w:val="6A9955"/>
+          <w:kern w:val="0"/>
+          <w:sz w:val="21"/>
+          <w:szCs w:val="21"/>
+          <w:lang w:eastAsia="en-IN"/>
+          <w14:ligatures w14:val="none"/>
+        </w:rPr>
+        <w:t># using list comprehension</w:t>
+      </w:r>
+    </w:p>
+    <w:p>
+      <w:pPr>
+        <w:pStyle w:val="ListParagraph"/>
+        <w:numPr>
+          <w:ilvl w:val="0"/>
+          <w:numId w:val="12"/>
+        </w:numPr>
+        <w:shd w:val="clear" w:color="auto" w:fill="1F1F1F"/>
+        <w:spacing w:after="0" w:line="285" w:lineRule="atLeast"/>
+        <w:rPr>
+          <w:rFonts w:ascii="Consolas" w:eastAsia="Times New Roman" w:hAnsi="Consolas" w:cs="Times New Roman"/>
+          <w:color w:val="CCCCCC"/>
+          <w:kern w:val="0"/>
+          <w:sz w:val="21"/>
+          <w:szCs w:val="21"/>
+          <w:lang w:eastAsia="en-IN"/>
+          <w14:ligatures w14:val="none"/>
+        </w:rPr>
+      </w:pPr>
+      <w:r>
+        <w:rPr>
+          <w:rFonts w:ascii="Consolas" w:eastAsia="Times New Roman" w:hAnsi="Consolas" w:cs="Times New Roman"/>
+          <w:color w:val="9CDCFE"/>
+          <w:kern w:val="0"/>
+          <w:sz w:val="21"/>
+          <w:szCs w:val="21"/>
+          <w:lang w:eastAsia="en-IN"/>
+          <w14:ligatures w14:val="none"/>
+        </w:rPr>
+        <w:t>end</w:t>
+      </w:r>
+      <w:r>
+        <w:rPr>
+          <w:rFonts w:ascii="Consolas" w:eastAsia="Times New Roman" w:hAnsi="Consolas" w:cs="Times New Roman"/>
+          <w:color w:val="CCCCCC"/>
+          <w:kern w:val="0"/>
+          <w:sz w:val="21"/>
+          <w:szCs w:val="21"/>
+          <w:lang w:eastAsia="en-IN"/>
+          <w14:ligatures w14:val="none"/>
+        </w:rPr>
+        <w:t xml:space="preserve"> </w:t>
+      </w:r>
+      <w:r>
+        <w:rPr>
+          <w:rFonts w:ascii="Consolas" w:eastAsia="Times New Roman" w:hAnsi="Consolas" w:cs="Times New Roman"/>
+          <w:color w:val="D4D4D4"/>
+          <w:kern w:val="0"/>
+          <w:sz w:val="21"/>
+          <w:szCs w:val="21"/>
+          <w:lang w:eastAsia="en-IN"/>
+          <w14:ligatures w14:val="none"/>
+        </w:rPr>
+        <w:t>=</w:t>
+      </w:r>
+      <w:r>
+        <w:rPr>
+          <w:rFonts w:ascii="Consolas" w:eastAsia="Times New Roman" w:hAnsi="Consolas" w:cs="Times New Roman"/>
+          <w:color w:val="CCCCCC"/>
+          <w:kern w:val="0"/>
+          <w:sz w:val="21"/>
+          <w:szCs w:val="21"/>
+          <w:lang w:eastAsia="en-IN"/>
+          <w14:ligatures w14:val="none"/>
+        </w:rPr>
+        <w:t xml:space="preserve"> </w:t>
+      </w:r>
+      <w:proofErr w:type="spellStart"/>
+      <w:proofErr w:type="gramStart"/>
+      <w:r>
+        <w:rPr>
+          <w:rFonts w:ascii="Consolas" w:eastAsia="Times New Roman" w:hAnsi="Consolas" w:cs="Times New Roman"/>
+          <w:color w:val="4EC9B0"/>
+          <w:kern w:val="0"/>
+          <w:sz w:val="21"/>
+          <w:szCs w:val="21"/>
+          <w:lang w:eastAsia="en-IN"/>
+          <w14:ligatures w14:val="none"/>
+        </w:rPr>
+        <w:t>time</w:t>
+      </w:r>
+      <w:r>
+        <w:rPr>
+          <w:rFonts w:ascii="Consolas" w:eastAsia="Times New Roman" w:hAnsi="Consolas" w:cs="Times New Roman"/>
+          <w:color w:val="CCCCCC"/>
+          <w:kern w:val="0"/>
+          <w:sz w:val="21"/>
+          <w:szCs w:val="21"/>
+          <w:lang w:eastAsia="en-IN"/>
+          <w14:ligatures w14:val="none"/>
+        </w:rPr>
+        <w:t>.</w:t>
+      </w:r>
+      <w:r>
+        <w:rPr>
+          <w:rFonts w:ascii="Consolas" w:eastAsia="Times New Roman" w:hAnsi="Consolas" w:cs="Times New Roman"/>
+          <w:color w:val="DCDCAA"/>
+          <w:kern w:val="0"/>
+          <w:sz w:val="21"/>
+          <w:szCs w:val="21"/>
+          <w:lang w:eastAsia="en-IN"/>
+          <w14:ligatures w14:val="none"/>
+        </w:rPr>
+        <w:t>time</w:t>
+      </w:r>
+      <w:proofErr w:type="spellEnd"/>
+      <w:proofErr w:type="gramEnd"/>
+      <w:r>
+        <w:rPr>
+          <w:rFonts w:ascii="Consolas" w:eastAsia="Times New Roman" w:hAnsi="Consolas" w:cs="Times New Roman"/>
+          <w:color w:val="CCCCCC"/>
+          <w:kern w:val="0"/>
+          <w:sz w:val="21"/>
+          <w:szCs w:val="21"/>
+          <w:lang w:eastAsia="en-IN"/>
+          <w14:ligatures w14:val="none"/>
+        </w:rPr>
+        <w:t>()</w:t>
+      </w:r>
+    </w:p>
+    <w:p>
+      <w:pPr>
+        <w:pStyle w:val="ListParagraph"/>
+        <w:numPr>
+          <w:ilvl w:val="0"/>
+          <w:numId w:val="12"/>
+        </w:numPr>
+        <w:shd w:val="clear" w:color="auto" w:fill="1F1F1F"/>
+        <w:spacing w:after="0" w:line="285" w:lineRule="atLeast"/>
+        <w:rPr>
+          <w:rFonts w:ascii="Consolas" w:eastAsia="Times New Roman" w:hAnsi="Consolas" w:cs="Times New Roman"/>
+          <w:color w:val="CCCCCC"/>
+          <w:kern w:val="0"/>
+          <w:sz w:val="21"/>
+          <w:szCs w:val="21"/>
+          <w:lang w:eastAsia="en-IN"/>
+          <w14:ligatures w14:val="none"/>
+        </w:rPr>
+      </w:pPr>
+      <w:proofErr w:type="gramStart"/>
+      <w:r>
+        <w:rPr>
+          <w:rFonts w:ascii="Consolas" w:eastAsia="Times New Roman" w:hAnsi="Consolas" w:cs="Times New Roman"/>
+          <w:color w:val="DCDCAA"/>
+          <w:kern w:val="0"/>
+          <w:sz w:val="21"/>
+          <w:szCs w:val="21"/>
+          <w:lang w:eastAsia="en-IN"/>
+          <w14:ligatures w14:val="none"/>
+        </w:rPr>
+        <w:t>print</w:t>
+      </w:r>
+      <w:r>
+        <w:rPr>
+          <w:rFonts w:ascii="Consolas" w:eastAsia="Times New Roman" w:hAnsi="Consolas" w:cs="Times New Roman"/>
+          <w:color w:val="CCCCCC"/>
+          <w:kern w:val="0"/>
+          <w:sz w:val="21"/>
+          <w:szCs w:val="21"/>
+          <w:lang w:eastAsia="en-IN"/>
+          <w14:ligatures w14:val="none"/>
+        </w:rPr>
+        <w:t>(</w:t>
+      </w:r>
+      <w:proofErr w:type="spellStart"/>
+      <w:proofErr w:type="gramEnd"/>
+      <w:r>
+        <w:rPr>
+          <w:rFonts w:ascii="Consolas" w:eastAsia="Times New Roman" w:hAnsi="Consolas" w:cs="Times New Roman"/>
+          <w:color w:val="569CD6"/>
+          <w:kern w:val="0"/>
+          <w:sz w:val="21"/>
+          <w:szCs w:val="21"/>
+          <w:lang w:eastAsia="en-IN"/>
+          <w14:ligatures w14:val="none"/>
+        </w:rPr>
+        <w:t>f</w:t>
+      </w:r>
+      <w:r>
+        <w:rPr>
+          <w:rFonts w:ascii="Consolas" w:eastAsia="Times New Roman" w:hAnsi="Consolas" w:cs="Times New Roman"/>
+          <w:color w:val="CE9178"/>
+          <w:kern w:val="0"/>
+          <w:sz w:val="21"/>
+          <w:szCs w:val="21"/>
+          <w:lang w:eastAsia="en-IN"/>
+          <w14:ligatures w14:val="none"/>
+        </w:rPr>
+        <w:t>"List</w:t>
+      </w:r>
+      <w:proofErr w:type="spellEnd"/>
+      <w:r>
+        <w:rPr>
+          <w:rFonts w:ascii="Consolas" w:eastAsia="Times New Roman" w:hAnsi="Consolas" w:cs="Times New Roman"/>
+          <w:color w:val="CE9178"/>
+          <w:kern w:val="0"/>
+          <w:sz w:val="21"/>
+          <w:szCs w:val="21"/>
+          <w:lang w:eastAsia="en-IN"/>
+          <w14:ligatures w14:val="none"/>
+        </w:rPr>
+        <w:t xml:space="preserve"> computation time: </w:t>
+      </w:r>
+      <w:r>
+        <w:rPr>
+          <w:rFonts w:ascii="Consolas" w:eastAsia="Times New Roman" w:hAnsi="Consolas" w:cs="Times New Roman"/>
+          <w:color w:val="569CD6"/>
+          <w:kern w:val="0"/>
+          <w:sz w:val="21"/>
+          <w:szCs w:val="21"/>
+          <w:lang w:eastAsia="en-IN"/>
+          <w14:ligatures w14:val="none"/>
+        </w:rPr>
+        <w:t>{</w:t>
+      </w:r>
+      <w:r>
+        <w:rPr>
+          <w:rFonts w:ascii="Consolas" w:eastAsia="Times New Roman" w:hAnsi="Consolas" w:cs="Times New Roman"/>
+          <w:color w:val="9CDCFE"/>
+          <w:kern w:val="0"/>
+          <w:sz w:val="21"/>
+          <w:szCs w:val="21"/>
+          <w:lang w:eastAsia="en-IN"/>
+          <w14:ligatures w14:val="none"/>
+        </w:rPr>
+        <w:t>end</w:t>
+      </w:r>
+      <w:r>
+        <w:rPr>
+          <w:rFonts w:ascii="Consolas" w:eastAsia="Times New Roman" w:hAnsi="Consolas" w:cs="Times New Roman"/>
+          <w:color w:val="CCCCCC"/>
+          <w:kern w:val="0"/>
+          <w:sz w:val="21"/>
+          <w:szCs w:val="21"/>
+          <w:lang w:eastAsia="en-IN"/>
+          <w14:ligatures w14:val="none"/>
+        </w:rPr>
+        <w:t xml:space="preserve"> </w:t>
+      </w:r>
+      <w:r>
+        <w:rPr>
+          <w:rFonts w:ascii="Consolas" w:eastAsia="Times New Roman" w:hAnsi="Consolas" w:cs="Times New Roman"/>
+          <w:color w:val="D4D4D4"/>
+          <w:kern w:val="0"/>
+          <w:sz w:val="21"/>
+          <w:szCs w:val="21"/>
+          <w:lang w:eastAsia="en-IN"/>
+          <w14:ligatures w14:val="none"/>
+        </w:rPr>
+        <w:t>-</w:t>
+      </w:r>
+      <w:r>
+        <w:rPr>
+          <w:rFonts w:ascii="Consolas" w:eastAsia="Times New Roman" w:hAnsi="Consolas" w:cs="Times New Roman"/>
+          <w:color w:val="CCCCCC"/>
+          <w:kern w:val="0"/>
+          <w:sz w:val="21"/>
+          <w:szCs w:val="21"/>
+          <w:lang w:eastAsia="en-IN"/>
+          <w14:ligatures w14:val="none"/>
+        </w:rPr>
+        <w:t xml:space="preserve"> </w:t>
+      </w:r>
+      <w:r>
+        <w:rPr>
+          <w:rFonts w:ascii="Consolas" w:eastAsia="Times New Roman" w:hAnsi="Consolas" w:cs="Times New Roman"/>
+          <w:color w:val="9CDCFE"/>
+          <w:kern w:val="0"/>
+          <w:sz w:val="21"/>
+          <w:szCs w:val="21"/>
+          <w:lang w:eastAsia="en-IN"/>
+          <w14:ligatures w14:val="none"/>
+        </w:rPr>
+        <w:t>start</w:t>
+      </w:r>
+      <w:r>
+        <w:rPr>
+          <w:rFonts w:ascii="Consolas" w:eastAsia="Times New Roman" w:hAnsi="Consolas" w:cs="Times New Roman"/>
+          <w:color w:val="569CD6"/>
+          <w:kern w:val="0"/>
+          <w:sz w:val="21"/>
+          <w:szCs w:val="21"/>
+          <w:lang w:eastAsia="en-IN"/>
+          <w14:ligatures w14:val="none"/>
+        </w:rPr>
+        <w:t>:.5f}</w:t>
+      </w:r>
+      <w:r>
+        <w:rPr>
+          <w:rFonts w:ascii="Consolas" w:eastAsia="Times New Roman" w:hAnsi="Consolas" w:cs="Times New Roman"/>
+          <w:color w:val="CE9178"/>
+          <w:kern w:val="0"/>
+          <w:sz w:val="21"/>
+          <w:szCs w:val="21"/>
+          <w:lang w:eastAsia="en-IN"/>
+          <w14:ligatures w14:val="none"/>
+        </w:rPr>
+        <w:t xml:space="preserve"> seconds"</w:t>
+      </w:r>
+      <w:r>
+        <w:rPr>
+          <w:rFonts w:ascii="Consolas" w:eastAsia="Times New Roman" w:hAnsi="Consolas" w:cs="Times New Roman"/>
+          <w:color w:val="CCCCCC"/>
+          <w:kern w:val="0"/>
+          <w:sz w:val="21"/>
+          <w:szCs w:val="21"/>
+          <w:lang w:eastAsia="en-IN"/>
+          <w14:ligatures w14:val="none"/>
+        </w:rPr>
+        <w:t>)</w:t>
+      </w:r>
+    </w:p>
+    <w:p>
+      <w:pPr>
+        <w:pStyle w:val="ListParagraph"/>
+        <w:numPr>
+          <w:ilvl w:val="0"/>
+          <w:numId w:val="12"/>
+        </w:numPr>
+        <w:shd w:val="clear" w:color="auto" w:fill="1F1F1F"/>
+        <w:spacing w:after="0" w:line="285" w:lineRule="atLeast"/>
+        <w:rPr>
+          <w:rFonts w:ascii="Consolas" w:eastAsia="Times New Roman" w:hAnsi="Consolas" w:cs="Times New Roman"/>
+          <w:color w:val="CCCCCC"/>
+          <w:kern w:val="0"/>
+          <w:sz w:val="21"/>
+          <w:szCs w:val="21"/>
+          <w:lang w:eastAsia="en-IN"/>
+          <w14:ligatures w14:val="none"/>
+        </w:rPr>
+      </w:pPr>
+    </w:p>
+    <w:p>
+      <w:pPr>
+        <w:pStyle w:val="ListParagraph"/>
+        <w:numPr>
+          <w:ilvl w:val="0"/>
+          <w:numId w:val="12"/>
+        </w:numPr>
+        <w:shd w:val="clear" w:color="auto" w:fill="1F1F1F"/>
+        <w:spacing w:after="0" w:line="285" w:lineRule="atLeast"/>
+        <w:rPr>
+          <w:rFonts w:ascii="Consolas" w:eastAsia="Times New Roman" w:hAnsi="Consolas" w:cs="Times New Roman"/>
+          <w:color w:val="CCCCCC"/>
+          <w:kern w:val="0"/>
+          <w:sz w:val="21"/>
+          <w:szCs w:val="21"/>
+          <w:lang w:eastAsia="en-IN"/>
+          <w14:ligatures w14:val="none"/>
+        </w:rPr>
+      </w:pPr>
+      <w:r>
+        <w:rPr>
+          <w:rFonts w:ascii="Consolas" w:eastAsia="Times New Roman" w:hAnsi="Consolas" w:cs="Times New Roman"/>
+          <w:color w:val="6A9955"/>
+          <w:kern w:val="0"/>
+          <w:sz w:val="21"/>
+          <w:szCs w:val="21"/>
+          <w:lang w:eastAsia="en-IN"/>
+          <w14:ligatures w14:val="none"/>
+        </w:rPr>
+        <w:t># Timing NumPy array operations</w:t>
+      </w:r>
+    </w:p>
+    <w:p>
+      <w:pPr>
+        <w:pStyle w:val="ListParagraph"/>
+        <w:numPr>
+          <w:ilvl w:val="0"/>
+          <w:numId w:val="12"/>
+        </w:numPr>
+        <w:shd w:val="clear" w:color="auto" w:fill="1F1F1F"/>
+        <w:spacing w:after="0" w:line="285" w:lineRule="atLeast"/>
+        <w:rPr>
+          <w:rFonts w:ascii="Consolas" w:eastAsia="Times New Roman" w:hAnsi="Consolas" w:cs="Times New Roman"/>
+          <w:color w:val="CCCCCC"/>
+          <w:kern w:val="0"/>
+          <w:sz w:val="21"/>
+          <w:szCs w:val="21"/>
+          <w:lang w:eastAsia="en-IN"/>
+          <w14:ligatures w14:val="none"/>
+        </w:rPr>
+      </w:pPr>
+      <w:r>
+        <w:rPr>
+          <w:rFonts w:ascii="Consolas" w:eastAsia="Times New Roman" w:hAnsi="Consolas" w:cs="Times New Roman"/>
+          <w:color w:val="9CDCFE"/>
+          <w:kern w:val="0"/>
+          <w:sz w:val="21"/>
+          <w:szCs w:val="21"/>
+          <w:lang w:eastAsia="en-IN"/>
+          <w14:ligatures w14:val="none"/>
+        </w:rPr>
+        <w:t>start</w:t>
+      </w:r>
+      <w:r>
+        <w:rPr>
+          <w:rFonts w:ascii="Consolas" w:eastAsia="Times New Roman" w:hAnsi="Consolas" w:cs="Times New Roman"/>
+          <w:color w:val="CCCCCC"/>
+          <w:kern w:val="0"/>
+          <w:sz w:val="21"/>
+          <w:szCs w:val="21"/>
+          <w:lang w:eastAsia="en-IN"/>
+          <w14:ligatures w14:val="none"/>
+        </w:rPr>
+        <w:t xml:space="preserve"> </w:t>
+      </w:r>
+      <w:r>
+        <w:rPr>
+          <w:rFonts w:ascii="Consolas" w:eastAsia="Times New Roman" w:hAnsi="Consolas" w:cs="Times New Roman"/>
+          <w:color w:val="D4D4D4"/>
+          <w:kern w:val="0"/>
+          <w:sz w:val="21"/>
+          <w:szCs w:val="21"/>
+          <w:lang w:eastAsia="en-IN"/>
+          <w14:ligatures w14:val="none"/>
+        </w:rPr>
+        <w:t>=</w:t>
+      </w:r>
+      <w:r>
+        <w:rPr>
+          <w:rFonts w:ascii="Consolas" w:eastAsia="Times New Roman" w:hAnsi="Consolas" w:cs="Times New Roman"/>
+          <w:color w:val="CCCCCC"/>
+          <w:kern w:val="0"/>
+          <w:sz w:val="21"/>
+          <w:szCs w:val="21"/>
+          <w:lang w:eastAsia="en-IN"/>
+          <w14:ligatures w14:val="none"/>
+        </w:rPr>
+        <w:t xml:space="preserve"> </w:t>
+      </w:r>
+      <w:proofErr w:type="spellStart"/>
+      <w:proofErr w:type="gramStart"/>
+      <w:r>
+        <w:rPr>
+          <w:rFonts w:ascii="Consolas" w:eastAsia="Times New Roman" w:hAnsi="Consolas" w:cs="Times New Roman"/>
+          <w:color w:val="4EC9B0"/>
+          <w:kern w:val="0"/>
+          <w:sz w:val="21"/>
+          <w:szCs w:val="21"/>
+          <w:lang w:eastAsia="en-IN"/>
+          <w14:ligatures w14:val="none"/>
+        </w:rPr>
+        <w:t>time</w:t>
+      </w:r>
+      <w:r>
+        <w:rPr>
+          <w:rFonts w:ascii="Consolas" w:eastAsia="Times New Roman" w:hAnsi="Consolas" w:cs="Times New Roman"/>
+          <w:color w:val="CCCCCC"/>
+          <w:kern w:val="0"/>
+          <w:sz w:val="21"/>
+          <w:szCs w:val="21"/>
+          <w:lang w:eastAsia="en-IN"/>
+          <w14:ligatures w14:val="none"/>
+        </w:rPr>
+        <w:t>.</w:t>
+      </w:r>
+      <w:r>
+        <w:rPr>
+          <w:rFonts w:ascii="Consolas" w:eastAsia="Times New Roman" w:hAnsi="Consolas" w:cs="Times New Roman"/>
+          <w:color w:val="DCDCAA"/>
+          <w:kern w:val="0"/>
+          <w:sz w:val="21"/>
+          <w:szCs w:val="21"/>
+          <w:lang w:eastAsia="en-IN"/>
+          <w14:ligatures w14:val="none"/>
+        </w:rPr>
+        <w:t>time</w:t>
+      </w:r>
+      <w:proofErr w:type="spellEnd"/>
+      <w:proofErr w:type="gramEnd"/>
+      <w:r>
+        <w:rPr>
+          <w:rFonts w:ascii="Consolas" w:eastAsia="Times New Roman" w:hAnsi="Consolas" w:cs="Times New Roman"/>
+          <w:color w:val="CCCCCC"/>
+          <w:kern w:val="0"/>
+          <w:sz w:val="21"/>
+          <w:szCs w:val="21"/>
+          <w:lang w:eastAsia="en-IN"/>
+          <w14:ligatures w14:val="none"/>
+        </w:rPr>
+        <w:t>()</w:t>
+      </w:r>
+    </w:p>
+    <w:p>
+      <w:pPr>
+        <w:pStyle w:val="ListParagraph"/>
+        <w:numPr>
+          <w:ilvl w:val="0"/>
+          <w:numId w:val="12"/>
+        </w:numPr>
+        <w:shd w:val="clear" w:color="auto" w:fill="1F1F1F"/>
+        <w:spacing w:after="0" w:line="285" w:lineRule="atLeast"/>
+        <w:rPr>
+          <w:rFonts w:ascii="Consolas" w:eastAsia="Times New Roman" w:hAnsi="Consolas" w:cs="Times New Roman"/>
+          <w:color w:val="CCCCCC"/>
+          <w:kern w:val="0"/>
+          <w:sz w:val="21"/>
+          <w:szCs w:val="21"/>
+          <w:lang w:eastAsia="en-IN"/>
+          <w14:ligatures w14:val="none"/>
+        </w:rPr>
+      </w:pPr>
+      <w:proofErr w:type="spellStart"/>
+      <w:r>
+        <w:rPr>
+          <w:rFonts w:ascii="Consolas" w:eastAsia="Times New Roman" w:hAnsi="Consolas" w:cs="Times New Roman"/>
+          <w:color w:val="9CDCFE"/>
+          <w:kern w:val="0"/>
+          <w:sz w:val="21"/>
+          <w:szCs w:val="21"/>
+          <w:lang w:eastAsia="en-IN"/>
+          <w14:ligatures w14:val="none"/>
+        </w:rPr>
+        <w:t>numpy_result</w:t>
+      </w:r>
+      <w:proofErr w:type="spellEnd"/>
+      <w:r>
+        <w:rPr>
+          <w:rFonts w:ascii="Consolas" w:eastAsia="Times New Roman" w:hAnsi="Consolas" w:cs="Times New Roman"/>
+          <w:color w:val="CCCCCC"/>
+          <w:kern w:val="0"/>
+          <w:sz w:val="21"/>
+          <w:szCs w:val="21"/>
+          <w:lang w:eastAsia="en-IN"/>
+          <w14:ligatures w14:val="none"/>
+        </w:rPr>
+        <w:t xml:space="preserve"> </w:t>
+      </w:r>
+      <w:r>
+        <w:rPr>
+          <w:rFonts w:ascii="Consolas" w:eastAsia="Times New Roman" w:hAnsi="Consolas" w:cs="Times New Roman"/>
+          <w:color w:val="D4D4D4"/>
+          <w:kern w:val="0"/>
+          <w:sz w:val="21"/>
+          <w:szCs w:val="21"/>
+          <w:lang w:eastAsia="en-IN"/>
+          <w14:ligatures w14:val="none"/>
+        </w:rPr>
+        <w:t>=</w:t>
+      </w:r>
+      <w:r>
+        <w:rPr>
+          <w:rFonts w:ascii="Consolas" w:eastAsia="Times New Roman" w:hAnsi="Consolas" w:cs="Times New Roman"/>
+          <w:color w:val="CCCCCC"/>
+          <w:kern w:val="0"/>
+          <w:sz w:val="21"/>
+          <w:szCs w:val="21"/>
+          <w:lang w:eastAsia="en-IN"/>
+          <w14:ligatures w14:val="none"/>
+        </w:rPr>
+        <w:t xml:space="preserve"> </w:t>
+      </w:r>
+      <w:proofErr w:type="spellStart"/>
+      <w:r>
+        <w:rPr>
+          <w:rFonts w:ascii="Consolas" w:eastAsia="Times New Roman" w:hAnsi="Consolas" w:cs="Times New Roman"/>
+          <w:color w:val="9CDCFE"/>
+          <w:kern w:val="0"/>
+          <w:sz w:val="21"/>
+          <w:szCs w:val="21"/>
+          <w:lang w:eastAsia="en-IN"/>
+          <w14:ligatures w14:val="none"/>
+        </w:rPr>
+        <w:t>numpy_array</w:t>
+      </w:r>
+      <w:proofErr w:type="spellEnd"/>
+      <w:r>
+        <w:rPr>
+          <w:rFonts w:ascii="Consolas" w:eastAsia="Times New Roman" w:hAnsi="Consolas" w:cs="Times New Roman"/>
+          <w:color w:val="CCCCCC"/>
+          <w:kern w:val="0"/>
+          <w:sz w:val="21"/>
+          <w:szCs w:val="21"/>
+          <w:lang w:eastAsia="en-IN"/>
+          <w14:ligatures w14:val="none"/>
+        </w:rPr>
+        <w:t xml:space="preserve"> </w:t>
+      </w:r>
+      <w:r>
+        <w:rPr>
+          <w:rFonts w:ascii="Consolas" w:eastAsia="Times New Roman" w:hAnsi="Consolas" w:cs="Times New Roman"/>
+          <w:color w:val="DCDCAA"/>
+          <w:kern w:val="0"/>
+          <w:sz w:val="21"/>
+          <w:szCs w:val="21"/>
+          <w:lang w:eastAsia="en-IN"/>
+          <w14:ligatures w14:val="none"/>
+        </w:rPr>
+        <w:t>*</w:t>
+      </w:r>
+      <w:r>
+        <w:rPr>
+          <w:rFonts w:ascii="Consolas" w:eastAsia="Times New Roman" w:hAnsi="Consolas" w:cs="Times New Roman"/>
+          <w:color w:val="CCCCCC"/>
+          <w:kern w:val="0"/>
+          <w:sz w:val="21"/>
+          <w:szCs w:val="21"/>
+          <w:lang w:eastAsia="en-IN"/>
+          <w14:ligatures w14:val="none"/>
+        </w:rPr>
+        <w:t xml:space="preserve"> </w:t>
+      </w:r>
+      <w:r>
+        <w:rPr>
+          <w:rFonts w:ascii="Consolas" w:eastAsia="Times New Roman" w:hAnsi="Consolas" w:cs="Times New Roman"/>
+          <w:color w:val="B5CEA8"/>
+          <w:kern w:val="0"/>
+          <w:sz w:val="21"/>
+          <w:szCs w:val="21"/>
+          <w:lang w:eastAsia="en-IN"/>
+          <w14:ligatures w14:val="none"/>
+        </w:rPr>
+        <w:t>2</w:t>
+      </w:r>
+      <w:r>
+        <w:rPr>
+          <w:rFonts w:ascii="Consolas" w:eastAsia="Times New Roman" w:hAnsi="Consolas" w:cs="Times New Roman"/>
+          <w:color w:val="CCCCCC"/>
+          <w:kern w:val="0"/>
+          <w:sz w:val="21"/>
+          <w:szCs w:val="21"/>
+          <w:lang w:eastAsia="en-IN"/>
+          <w14:ligatures w14:val="none"/>
+        </w:rPr>
+        <w:t xml:space="preserve"> </w:t>
+      </w:r>
+      <w:r>
+        <w:rPr>
+          <w:rFonts w:ascii="Consolas" w:eastAsia="Times New Roman" w:hAnsi="Consolas" w:cs="Times New Roman"/>
+          <w:color w:val="6A9955"/>
+          <w:kern w:val="0"/>
+          <w:sz w:val="21"/>
+          <w:szCs w:val="21"/>
+          <w:lang w:eastAsia="en-IN"/>
+          <w14:ligatures w14:val="none"/>
+        </w:rPr>
+        <w:t># vectorized operation</w:t>
+      </w:r>
+    </w:p>
+    <w:p>
+      <w:pPr>
+        <w:pStyle w:val="ListParagraph"/>
+        <w:numPr>
+          <w:ilvl w:val="0"/>
+          <w:numId w:val="12"/>
+        </w:numPr>
+        <w:shd w:val="clear" w:color="auto" w:fill="1F1F1F"/>
+        <w:spacing w:after="0" w:line="285" w:lineRule="atLeast"/>
+        <w:rPr>
+          <w:rFonts w:ascii="Consolas" w:eastAsia="Times New Roman" w:hAnsi="Consolas" w:cs="Times New Roman"/>
+          <w:color w:val="CCCCCC"/>
+          <w:kern w:val="0"/>
+          <w:sz w:val="21"/>
+          <w:szCs w:val="21"/>
+          <w:lang w:eastAsia="en-IN"/>
+          <w14:ligatures w14:val="none"/>
+        </w:rPr>
+      </w:pPr>
+      <w:r>
+        <w:rPr>
+          <w:rFonts w:ascii="Consolas" w:eastAsia="Times New Roman" w:hAnsi="Consolas" w:cs="Times New Roman"/>
+          <w:color w:val="9CDCFE"/>
+          <w:kern w:val="0"/>
+          <w:sz w:val="21"/>
+          <w:szCs w:val="21"/>
+          <w:lang w:eastAsia="en-IN"/>
+          <w14:ligatures w14:val="none"/>
+        </w:rPr>
+        <w:t>end</w:t>
+      </w:r>
+      <w:r>
+        <w:rPr>
+          <w:rFonts w:ascii="Consolas" w:eastAsia="Times New Roman" w:hAnsi="Consolas" w:cs="Times New Roman"/>
+          <w:color w:val="CCCCCC"/>
+          <w:kern w:val="0"/>
+          <w:sz w:val="21"/>
+          <w:szCs w:val="21"/>
+          <w:lang w:eastAsia="en-IN"/>
+          <w14:ligatures w14:val="none"/>
+        </w:rPr>
+        <w:t xml:space="preserve"> </w:t>
+      </w:r>
+      <w:r>
+        <w:rPr>
+          <w:rFonts w:ascii="Consolas" w:eastAsia="Times New Roman" w:hAnsi="Consolas" w:cs="Times New Roman"/>
+          <w:color w:val="D4D4D4"/>
+          <w:kern w:val="0"/>
+          <w:sz w:val="21"/>
+          <w:szCs w:val="21"/>
+          <w:lang w:eastAsia="en-IN"/>
+          <w14:ligatures w14:val="none"/>
+        </w:rPr>
+        <w:t>=</w:t>
+      </w:r>
+      <w:r>
+        <w:rPr>
+          <w:rFonts w:ascii="Consolas" w:eastAsia="Times New Roman" w:hAnsi="Consolas" w:cs="Times New Roman"/>
+          <w:color w:val="CCCCCC"/>
+          <w:kern w:val="0"/>
+          <w:sz w:val="21"/>
+          <w:szCs w:val="21"/>
+          <w:lang w:eastAsia="en-IN"/>
+          <w14:ligatures w14:val="none"/>
+        </w:rPr>
+        <w:t xml:space="preserve"> </w:t>
+      </w:r>
+      <w:proofErr w:type="spellStart"/>
+      <w:proofErr w:type="gramStart"/>
+      <w:r>
+        <w:rPr>
+          <w:rFonts w:ascii="Consolas" w:eastAsia="Times New Roman" w:hAnsi="Consolas" w:cs="Times New Roman"/>
+          <w:color w:val="4EC9B0"/>
+          <w:kern w:val="0"/>
+          <w:sz w:val="21"/>
+          <w:szCs w:val="21"/>
+          <w:lang w:eastAsia="en-IN"/>
+          <w14:ligatures w14:val="none"/>
+        </w:rPr>
+        <w:t>time</w:t>
+      </w:r>
+      <w:r>
+        <w:rPr>
+          <w:rFonts w:ascii="Consolas" w:eastAsia="Times New Roman" w:hAnsi="Consolas" w:cs="Times New Roman"/>
+          <w:color w:val="CCCCCC"/>
+          <w:kern w:val="0"/>
+          <w:sz w:val="21"/>
+          <w:szCs w:val="21"/>
+          <w:lang w:eastAsia="en-IN"/>
+          <w14:ligatures w14:val="none"/>
+        </w:rPr>
+        <w:t>.</w:t>
+      </w:r>
+      <w:r>
+        <w:rPr>
+          <w:rFonts w:ascii="Consolas" w:eastAsia="Times New Roman" w:hAnsi="Consolas" w:cs="Times New Roman"/>
+          <w:color w:val="DCDCAA"/>
+          <w:kern w:val="0"/>
+          <w:sz w:val="21"/>
+          <w:szCs w:val="21"/>
+          <w:lang w:eastAsia="en-IN"/>
+          <w14:ligatures w14:val="none"/>
+        </w:rPr>
+        <w:t>time</w:t>
+      </w:r>
+      <w:proofErr w:type="spellEnd"/>
+      <w:proofErr w:type="gramEnd"/>
+      <w:r>
+        <w:rPr>
+          <w:rFonts w:ascii="Consolas" w:eastAsia="Times New Roman" w:hAnsi="Consolas" w:cs="Times New Roman"/>
+          <w:color w:val="CCCCCC"/>
+          <w:kern w:val="0"/>
+          <w:sz w:val="21"/>
+          <w:szCs w:val="21"/>
+          <w:lang w:eastAsia="en-IN"/>
+          <w14:ligatures w14:val="none"/>
+        </w:rPr>
+        <w:t>()</w:t>
+      </w:r>
+    </w:p>
+    <w:p>
+      <w:pPr>
+        <w:pStyle w:val="ListParagraph"/>
+        <w:numPr>
+          <w:ilvl w:val="0"/>
+          <w:numId w:val="12"/>
+        </w:numPr>
+        <w:shd w:val="clear" w:color="auto" w:fill="1F1F1F"/>
+        <w:spacing w:after="0" w:line="285" w:lineRule="atLeast"/>
+        <w:rPr>
+          <w:rFonts w:ascii="Consolas" w:eastAsia="Times New Roman" w:hAnsi="Consolas" w:cs="Times New Roman"/>
+          <w:color w:val="CCCCCC"/>
+          <w:kern w:val="0"/>
+          <w:sz w:val="21"/>
+          <w:szCs w:val="21"/>
+          <w:lang w:eastAsia="en-IN"/>
+          <w14:ligatures w14:val="none"/>
+        </w:rPr>
+      </w:pPr>
+      <w:proofErr w:type="gramStart"/>
+      <w:r>
+        <w:rPr>
+          <w:rFonts w:ascii="Consolas" w:eastAsia="Times New Roman" w:hAnsi="Consolas" w:cs="Times New Roman"/>
+          <w:color w:val="DCDCAA"/>
+          <w:kern w:val="0"/>
+          <w:sz w:val="21"/>
+          <w:szCs w:val="21"/>
+          <w:lang w:eastAsia="en-IN"/>
+          <w14:ligatures w14:val="none"/>
+        </w:rPr>
+        <w:t>print</w:t>
+      </w:r>
+      <w:r>
+        <w:rPr>
+          <w:rFonts w:ascii="Consolas" w:eastAsia="Times New Roman" w:hAnsi="Consolas" w:cs="Times New Roman"/>
+          <w:color w:val="CCCCCC"/>
+          <w:kern w:val="0"/>
+          <w:sz w:val="21"/>
+          <w:szCs w:val="21"/>
+          <w:lang w:eastAsia="en-IN"/>
+          <w14:ligatures w14:val="none"/>
+        </w:rPr>
+        <w:t>(</w:t>
+      </w:r>
+      <w:proofErr w:type="spellStart"/>
+      <w:proofErr w:type="gramEnd"/>
+      <w:r>
+        <w:rPr>
+          <w:rFonts w:ascii="Consolas" w:eastAsia="Times New Roman" w:hAnsi="Consolas" w:cs="Times New Roman"/>
+          <w:color w:val="569CD6"/>
+          <w:kern w:val="0"/>
+          <w:sz w:val="21"/>
+          <w:szCs w:val="21"/>
+          <w:lang w:eastAsia="en-IN"/>
+          <w14:ligatures w14:val="none"/>
+        </w:rPr>
+        <w:t>f</w:t>
+      </w:r>
+      <w:r>
+        <w:rPr>
+          <w:rFonts w:ascii="Consolas" w:eastAsia="Times New Roman" w:hAnsi="Consolas" w:cs="Times New Roman"/>
+          <w:color w:val="CE9178"/>
+          <w:kern w:val="0"/>
+          <w:sz w:val="21"/>
+          <w:szCs w:val="21"/>
+          <w:lang w:eastAsia="en-IN"/>
+          <w14:ligatures w14:val="none"/>
+        </w:rPr>
+        <w:t>"NumPy</w:t>
+      </w:r>
+      <w:proofErr w:type="spellEnd"/>
+      <w:r>
+        <w:rPr>
+          <w:rFonts w:ascii="Consolas" w:eastAsia="Times New Roman" w:hAnsi="Consolas" w:cs="Times New Roman"/>
+          <w:color w:val="CE9178"/>
+          <w:kern w:val="0"/>
+          <w:sz w:val="21"/>
+          <w:szCs w:val="21"/>
+          <w:lang w:eastAsia="en-IN"/>
+          <w14:ligatures w14:val="none"/>
+        </w:rPr>
+        <w:t xml:space="preserve"> computation time: </w:t>
+      </w:r>
+      <w:r>
+        <w:rPr>
+          <w:rFonts w:ascii="Consolas" w:eastAsia="Times New Roman" w:hAnsi="Consolas" w:cs="Times New Roman"/>
+          <w:color w:val="569CD6"/>
+          <w:kern w:val="0"/>
+          <w:sz w:val="21"/>
+          <w:szCs w:val="21"/>
+          <w:lang w:eastAsia="en-IN"/>
+          <w14:ligatures w14:val="none"/>
+        </w:rPr>
+        <w:t>{</w:t>
+      </w:r>
+      <w:r>
+        <w:rPr>
+          <w:rFonts w:ascii="Consolas" w:eastAsia="Times New Roman" w:hAnsi="Consolas" w:cs="Times New Roman"/>
+          <w:color w:val="9CDCFE"/>
+          <w:kern w:val="0"/>
+          <w:sz w:val="21"/>
+          <w:szCs w:val="21"/>
+          <w:lang w:eastAsia="en-IN"/>
+          <w14:ligatures w14:val="none"/>
+        </w:rPr>
+        <w:t>end</w:t>
+      </w:r>
+      <w:r>
+        <w:rPr>
+          <w:rFonts w:ascii="Consolas" w:eastAsia="Times New Roman" w:hAnsi="Consolas" w:cs="Times New Roman"/>
+          <w:color w:val="CCCCCC"/>
+          <w:kern w:val="0"/>
+          <w:sz w:val="21"/>
+          <w:szCs w:val="21"/>
+          <w:lang w:eastAsia="en-IN"/>
+          <w14:ligatures w14:val="none"/>
+        </w:rPr>
+        <w:t xml:space="preserve"> </w:t>
+      </w:r>
+      <w:r>
+        <w:rPr>
+          <w:rFonts w:ascii="Consolas" w:eastAsia="Times New Roman" w:hAnsi="Consolas" w:cs="Times New Roman"/>
+          <w:color w:val="D4D4D4"/>
+          <w:kern w:val="0"/>
+          <w:sz w:val="21"/>
+          <w:szCs w:val="21"/>
+          <w:lang w:eastAsia="en-IN"/>
+          <w14:ligatures w14:val="none"/>
+        </w:rPr>
+        <w:t>-</w:t>
+      </w:r>
+      <w:r>
+        <w:rPr>
+          <w:rFonts w:ascii="Consolas" w:eastAsia="Times New Roman" w:hAnsi="Consolas" w:cs="Times New Roman"/>
+          <w:color w:val="CCCCCC"/>
+          <w:kern w:val="0"/>
+          <w:sz w:val="21"/>
+          <w:szCs w:val="21"/>
+          <w:lang w:eastAsia="en-IN"/>
+          <w14:ligatures w14:val="none"/>
+        </w:rPr>
+        <w:t xml:space="preserve"> </w:t>
+      </w:r>
+      <w:r>
+        <w:rPr>
+          <w:rFonts w:ascii="Consolas" w:eastAsia="Times New Roman" w:hAnsi="Consolas" w:cs="Times New Roman"/>
+          <w:color w:val="9CDCFE"/>
+          <w:kern w:val="0"/>
+          <w:sz w:val="21"/>
+          <w:szCs w:val="21"/>
+          <w:lang w:eastAsia="en-IN"/>
+          <w14:ligatures w14:val="none"/>
+        </w:rPr>
+        <w:t>start</w:t>
+      </w:r>
+      <w:r>
+        <w:rPr>
+          <w:rFonts w:ascii="Consolas" w:eastAsia="Times New Roman" w:hAnsi="Consolas" w:cs="Times New Roman"/>
+          <w:color w:val="569CD6"/>
+          <w:kern w:val="0"/>
+          <w:sz w:val="21"/>
+          <w:szCs w:val="21"/>
+          <w:lang w:eastAsia="en-IN"/>
+          <w14:ligatures w14:val="none"/>
+        </w:rPr>
+        <w:t>: .5f}</w:t>
+      </w:r>
+      <w:r>
+        <w:rPr>
+          <w:rFonts w:ascii="Consolas" w:eastAsia="Times New Roman" w:hAnsi="Consolas" w:cs="Times New Roman"/>
+          <w:color w:val="CE9178"/>
+          <w:kern w:val="0"/>
+          <w:sz w:val="21"/>
+          <w:szCs w:val="21"/>
+          <w:lang w:eastAsia="en-IN"/>
+          <w14:ligatures w14:val="none"/>
+        </w:rPr>
+        <w:t xml:space="preserve"> seconds"</w:t>
+      </w:r>
+      <w:r>
+        <w:rPr>
+          <w:rFonts w:ascii="Consolas" w:eastAsia="Times New Roman" w:hAnsi="Consolas" w:cs="Times New Roman"/>
+          <w:color w:val="CCCCCC"/>
+          <w:kern w:val="0"/>
+          <w:sz w:val="21"/>
+          <w:szCs w:val="21"/>
+          <w:lang w:eastAsia="en-IN"/>
+          <w14:ligatures w14:val="none"/>
+        </w:rPr>
+        <w:t>)</w:t>
+      </w:r>
+    </w:p>
+    <w:p>
+      <w:pPr>
+        <w:pStyle w:val="ListParagraph"/>
+        <w:numPr>
+          <w:ilvl w:val="0"/>
+          <w:numId w:val="12"/>
+        </w:numPr>
+        <w:shd w:val="clear" w:color="auto" w:fill="1F1F1F"/>
+        <w:spacing w:after="0" w:line="285" w:lineRule="atLeast"/>
+        <w:rPr>
+          <w:rFonts w:ascii="Consolas" w:eastAsia="Times New Roman" w:hAnsi="Consolas" w:cs="Times New Roman"/>
+          <w:color w:val="CCCCCC"/>
+          <w:kern w:val="0"/>
+          <w:sz w:val="21"/>
+          <w:szCs w:val="21"/>
+          <w:lang w:eastAsia="en-IN"/>
+          <w14:ligatures w14:val="none"/>
+        </w:rPr>
+      </w:pPr>
+    </w:p>
+    <w:p>
+      <w:pPr>
+        <w:pStyle w:val="ListParagraph"/>
+        <w:numPr>
+          <w:ilvl w:val="0"/>
+          <w:numId w:val="12"/>
+        </w:numPr>
+        <w:shd w:val="clear" w:color="auto" w:fill="1F1F1F"/>
+        <w:spacing w:after="0" w:line="285" w:lineRule="atLeast"/>
+        <w:rPr>
+          <w:rFonts w:ascii="Consolas" w:eastAsia="Times New Roman" w:hAnsi="Consolas" w:cs="Times New Roman"/>
+          <w:color w:val="CCCCCC"/>
+          <w:kern w:val="0"/>
+          <w:sz w:val="21"/>
+          <w:szCs w:val="21"/>
+          <w:lang w:eastAsia="en-IN"/>
+          <w14:ligatures w14:val="none"/>
+        </w:rPr>
+      </w:pPr>
+      <w:r>
+        <w:rPr>
+          <w:rFonts w:ascii="Consolas" w:eastAsia="Times New Roman" w:hAnsi="Consolas" w:cs="Times New Roman"/>
+          <w:color w:val="DCDCAA"/>
+          <w:kern w:val="0"/>
+          <w:sz w:val="21"/>
+          <w:szCs w:val="21"/>
+          <w:lang w:eastAsia="en-IN"/>
+          <w14:ligatures w14:val="none"/>
+        </w:rPr>
+        <w:t>print</w:t>
+      </w:r>
+      <w:r>
+        <w:rPr>
+          <w:rFonts w:ascii="Consolas" w:eastAsia="Times New Roman" w:hAnsi="Consolas" w:cs="Times New Roman"/>
+          <w:color w:val="CCCCCC"/>
+          <w:kern w:val="0"/>
+          <w:sz w:val="21"/>
+          <w:szCs w:val="21"/>
+          <w:lang w:eastAsia="en-IN"/>
+          <w14:ligatures w14:val="none"/>
+        </w:rPr>
+        <w:t xml:space="preserve"> (</w:t>
+      </w:r>
+      <w:r>
+        <w:rPr>
+          <w:rFonts w:ascii="Consolas" w:eastAsia="Times New Roman" w:hAnsi="Consolas" w:cs="Times New Roman"/>
+          <w:color w:val="CE9178"/>
+          <w:kern w:val="0"/>
+          <w:sz w:val="21"/>
+          <w:szCs w:val="21"/>
+          <w:lang w:eastAsia="en-IN"/>
+          <w14:ligatures w14:val="none"/>
+        </w:rPr>
+        <w:t>"+++++++++++++++++++++++++++++++++++++++++++++++++++++++++++++++++++++"</w:t>
+      </w:r>
+      <w:r>
+        <w:rPr>
+          <w:rFonts w:ascii="Consolas" w:eastAsia="Times New Roman" w:hAnsi="Consolas" w:cs="Times New Roman"/>
+          <w:color w:val="CCCCCC"/>
+          <w:kern w:val="0"/>
+          <w:sz w:val="21"/>
+          <w:szCs w:val="21"/>
+          <w:lang w:eastAsia="en-IN"/>
+          <w14:ligatures w14:val="none"/>
+        </w:rPr>
+        <w:t>)</w:t>
+      </w:r>
+    </w:p>
+    <w:p>
+      <w:pPr>
+        <w:pStyle w:val="ListParagraph"/>
+        <w:rPr>
+          <w:lang w:val="en-US"/>
+        </w:rPr>
+      </w:pPr>
+    </w:p>
+    <w:p>
+      <w:pPr>
+        <w:pStyle w:val="ListParagraph"/>
+        <w:rPr>
+          <w:lang w:val="en-US"/>
+        </w:rPr>
+      </w:pPr>
+    </w:p>
+    <w:p>
+      <w:pPr>
+        <w:pStyle w:val="ListParagraph"/>
+        <w:rPr>
+          <w:lang w:val="en-US"/>
+        </w:rPr>
+      </w:pPr>
+    </w:p>
+    <w:p>
+      <w:pPr>
+        <w:pStyle w:val="ListParagraph"/>
+        <w:rPr>
+          <w:lang w:val="en-US"/>
+        </w:rPr>
+      </w:pPr>
+    </w:p>
+    <w:p>
+      <w:pPr>
+        <w:rPr>
+          <w:b/>
+          <w:bCs/>
+          <w:lang w:val="en-US"/>
+        </w:rPr>
+      </w:pPr>
+      <w:r>
+        <w:rPr>
+          <w:b/>
+          <w:bCs/>
+          <w:lang w:val="en-US"/>
+        </w:rPr>
+        <w:lastRenderedPageBreak/>
+        <w:t>Memory Efficiency</w:t>
+      </w:r>
+    </w:p>
+    <w:p>
+      <w:pPr>
+        <w:pStyle w:val="ListParagraph"/>
+        <w:numPr>
+          <w:ilvl w:val="0"/>
+          <w:numId w:val="11"/>
+        </w:numPr>
+        <w:rPr>
+          <w:lang w:val="en-US"/>
+        </w:rPr>
+      </w:pPr>
+      <w:r>
+        <w:rPr>
+          <w:lang w:val="en-US"/>
+        </w:rPr>
+        <w:t>NumPy arrays consume less memory than lists because they store elements as a homogenous type (all elements must be of the same data type)</w:t>
+      </w:r>
+    </w:p>
+    <w:p>
+      <w:pPr>
+        <w:pStyle w:val="ListParagraph"/>
+        <w:numPr>
+          <w:ilvl w:val="0"/>
+          <w:numId w:val="11"/>
+        </w:numPr>
+        <w:rPr>
+          <w:lang w:val="en-US"/>
+        </w:rPr>
+      </w:pPr>
+      <w:r>
+        <w:rPr>
+          <w:lang w:val="en-US"/>
+        </w:rPr>
+        <w:t>Lists, on the other hand, store elements as individual objects, leading to higher memory usage</w:t>
+      </w:r>
+    </w:p>
+    <w:p>
+      <w:pPr>
+        <w:pStyle w:val="ListParagraph"/>
+        <w:numPr>
+          <w:ilvl w:val="0"/>
+          <w:numId w:val="11"/>
+        </w:numPr>
+        <w:shd w:val="clear" w:color="auto" w:fill="1F1F1F"/>
+        <w:spacing w:after="0" w:line="285" w:lineRule="atLeast"/>
+        <w:rPr>
+          <w:rFonts w:ascii="Consolas" w:eastAsia="Times New Roman" w:hAnsi="Consolas" w:cs="Times New Roman"/>
+          <w:color w:val="CCCCCC"/>
+          <w:kern w:val="0"/>
+          <w:sz w:val="21"/>
+          <w:szCs w:val="21"/>
+          <w:lang w:eastAsia="en-IN"/>
+          <w14:ligatures w14:val="none"/>
+        </w:rPr>
+      </w:pPr>
+      <w:proofErr w:type="gramStart"/>
+      <w:r>
+        <w:rPr>
+          <w:rFonts w:ascii="Consolas" w:eastAsia="Times New Roman" w:hAnsi="Consolas" w:cs="Times New Roman"/>
+          <w:color w:val="DCDCAA"/>
+          <w:kern w:val="0"/>
+          <w:sz w:val="21"/>
+          <w:szCs w:val="21"/>
+          <w:lang w:eastAsia="en-IN"/>
+          <w14:ligatures w14:val="none"/>
+        </w:rPr>
+        <w:t>print</w:t>
+      </w:r>
+      <w:r>
+        <w:rPr>
+          <w:rFonts w:ascii="Consolas" w:eastAsia="Times New Roman" w:hAnsi="Consolas" w:cs="Times New Roman"/>
+          <w:color w:val="CCCCCC"/>
+          <w:kern w:val="0"/>
+          <w:sz w:val="21"/>
+          <w:szCs w:val="21"/>
+          <w:lang w:eastAsia="en-IN"/>
+          <w14:ligatures w14:val="none"/>
+        </w:rPr>
+        <w:t>(</w:t>
+      </w:r>
+      <w:proofErr w:type="gramEnd"/>
+      <w:r>
+        <w:rPr>
+          <w:rFonts w:ascii="Consolas" w:eastAsia="Times New Roman" w:hAnsi="Consolas" w:cs="Times New Roman"/>
+          <w:color w:val="CE9178"/>
+          <w:kern w:val="0"/>
+          <w:sz w:val="21"/>
+          <w:szCs w:val="21"/>
+          <w:lang w:eastAsia="en-IN"/>
+          <w14:ligatures w14:val="none"/>
+        </w:rPr>
+        <w:t>"""</w:t>
+      </w:r>
+    </w:p>
+    <w:p>
+      <w:pPr>
+        <w:pStyle w:val="ListParagraph"/>
+        <w:numPr>
+          <w:ilvl w:val="0"/>
+          <w:numId w:val="11"/>
+        </w:numPr>
+        <w:shd w:val="clear" w:color="auto" w:fill="1F1F1F"/>
+        <w:spacing w:after="0" w:line="285" w:lineRule="atLeast"/>
+        <w:rPr>
+          <w:rFonts w:ascii="Consolas" w:eastAsia="Times New Roman" w:hAnsi="Consolas" w:cs="Times New Roman"/>
+          <w:color w:val="CCCCCC"/>
+          <w:kern w:val="0"/>
+          <w:sz w:val="21"/>
+          <w:szCs w:val="21"/>
+          <w:lang w:eastAsia="en-IN"/>
+          <w14:ligatures w14:val="none"/>
+        </w:rPr>
+      </w:pPr>
+      <w:r>
+        <w:rPr>
+          <w:rFonts w:ascii="Consolas" w:eastAsia="Times New Roman" w:hAnsi="Consolas" w:cs="Times New Roman"/>
+          <w:color w:val="CE9178"/>
+          <w:kern w:val="0"/>
+          <w:sz w:val="21"/>
+          <w:szCs w:val="21"/>
+          <w:lang w:eastAsia="en-IN"/>
+          <w14:ligatures w14:val="none"/>
+        </w:rPr>
+        <w:t>######################################################################</w:t>
+      </w:r>
+    </w:p>
+    <w:p>
+      <w:pPr>
+        <w:pStyle w:val="ListParagraph"/>
+        <w:numPr>
+          <w:ilvl w:val="0"/>
+          <w:numId w:val="11"/>
+        </w:numPr>
+        <w:shd w:val="clear" w:color="auto" w:fill="1F1F1F"/>
+        <w:spacing w:after="0" w:line="285" w:lineRule="atLeast"/>
+        <w:rPr>
+          <w:rFonts w:ascii="Consolas" w:eastAsia="Times New Roman" w:hAnsi="Consolas" w:cs="Times New Roman"/>
+          <w:color w:val="CCCCCC"/>
+          <w:kern w:val="0"/>
+          <w:sz w:val="21"/>
+          <w:szCs w:val="21"/>
+          <w:lang w:eastAsia="en-IN"/>
+          <w14:ligatures w14:val="none"/>
+        </w:rPr>
+      </w:pPr>
+      <w:r>
+        <w:rPr>
+          <w:rFonts w:ascii="Consolas" w:eastAsia="Times New Roman" w:hAnsi="Consolas" w:cs="Times New Roman"/>
+          <w:color w:val="CE9178"/>
+          <w:kern w:val="0"/>
+          <w:sz w:val="21"/>
+          <w:szCs w:val="21"/>
+          <w:lang w:eastAsia="en-IN"/>
+          <w14:ligatures w14:val="none"/>
+        </w:rPr>
+        <w:t>####</w:t>
+      </w:r>
+      <w:proofErr w:type="gramStart"/>
+      <w:r>
+        <w:rPr>
+          <w:rFonts w:ascii="Consolas" w:eastAsia="Times New Roman" w:hAnsi="Consolas" w:cs="Times New Roman"/>
+          <w:color w:val="CE9178"/>
+          <w:kern w:val="0"/>
+          <w:sz w:val="21"/>
+          <w:szCs w:val="21"/>
+          <w:lang w:eastAsia="en-IN"/>
+          <w14:ligatures w14:val="none"/>
+        </w:rPr>
+        <w:t>#  Memory</w:t>
+      </w:r>
+      <w:proofErr w:type="gramEnd"/>
+      <w:r>
+        <w:rPr>
+          <w:rFonts w:ascii="Consolas" w:eastAsia="Times New Roman" w:hAnsi="Consolas" w:cs="Times New Roman"/>
+          <w:color w:val="CE9178"/>
+          <w:kern w:val="0"/>
+          <w:sz w:val="21"/>
+          <w:szCs w:val="21"/>
+          <w:lang w:eastAsia="en-IN"/>
+          <w14:ligatures w14:val="none"/>
+        </w:rPr>
+        <w:t xml:space="preserve"> utilization Comparison between NumPy vs Python List ####</w:t>
+      </w:r>
+    </w:p>
+    <w:p>
+      <w:pPr>
+        <w:pStyle w:val="ListParagraph"/>
+        <w:numPr>
+          <w:ilvl w:val="0"/>
+          <w:numId w:val="11"/>
+        </w:numPr>
+        <w:shd w:val="clear" w:color="auto" w:fill="1F1F1F"/>
+        <w:spacing w:after="0" w:line="285" w:lineRule="atLeast"/>
+        <w:rPr>
+          <w:rFonts w:ascii="Consolas" w:eastAsia="Times New Roman" w:hAnsi="Consolas" w:cs="Times New Roman"/>
+          <w:color w:val="CCCCCC"/>
+          <w:kern w:val="0"/>
+          <w:sz w:val="21"/>
+          <w:szCs w:val="21"/>
+          <w:lang w:eastAsia="en-IN"/>
+          <w14:ligatures w14:val="none"/>
+        </w:rPr>
+      </w:pPr>
+      <w:r>
+        <w:rPr>
+          <w:rFonts w:ascii="Consolas" w:eastAsia="Times New Roman" w:hAnsi="Consolas" w:cs="Times New Roman"/>
+          <w:color w:val="CE9178"/>
+          <w:kern w:val="0"/>
+          <w:sz w:val="21"/>
+          <w:szCs w:val="21"/>
+          <w:lang w:eastAsia="en-IN"/>
+          <w14:ligatures w14:val="none"/>
+        </w:rPr>
+        <w:t>######################################################################</w:t>
+      </w:r>
+    </w:p>
+    <w:p>
+      <w:pPr>
+        <w:pStyle w:val="ListParagraph"/>
+        <w:numPr>
+          <w:ilvl w:val="0"/>
+          <w:numId w:val="11"/>
+        </w:numPr>
+        <w:shd w:val="clear" w:color="auto" w:fill="1F1F1F"/>
+        <w:spacing w:after="0" w:line="285" w:lineRule="atLeast"/>
+        <w:rPr>
+          <w:rFonts w:ascii="Consolas" w:eastAsia="Times New Roman" w:hAnsi="Consolas" w:cs="Times New Roman"/>
+          <w:color w:val="CCCCCC"/>
+          <w:kern w:val="0"/>
+          <w:sz w:val="21"/>
+          <w:szCs w:val="21"/>
+          <w:lang w:eastAsia="en-IN"/>
+          <w14:ligatures w14:val="none"/>
+        </w:rPr>
+      </w:pPr>
+      <w:r>
+        <w:rPr>
+          <w:rFonts w:ascii="Consolas" w:eastAsia="Times New Roman" w:hAnsi="Consolas" w:cs="Times New Roman"/>
+          <w:color w:val="CE9178"/>
+          <w:kern w:val="0"/>
+          <w:sz w:val="21"/>
+          <w:szCs w:val="21"/>
+          <w:lang w:eastAsia="en-IN"/>
+          <w14:ligatures w14:val="none"/>
+        </w:rPr>
+        <w:t>"""</w:t>
+      </w:r>
+      <w:r>
+        <w:rPr>
+          <w:rFonts w:ascii="Consolas" w:eastAsia="Times New Roman" w:hAnsi="Consolas" w:cs="Times New Roman"/>
+          <w:color w:val="CCCCCC"/>
+          <w:kern w:val="0"/>
+          <w:sz w:val="21"/>
+          <w:szCs w:val="21"/>
+          <w:lang w:eastAsia="en-IN"/>
+          <w14:ligatures w14:val="none"/>
+        </w:rPr>
+        <w:t>)</w:t>
+      </w:r>
+    </w:p>
+    <w:p>
+      <w:pPr>
+        <w:pStyle w:val="ListParagraph"/>
+        <w:numPr>
+          <w:ilvl w:val="0"/>
+          <w:numId w:val="11"/>
+        </w:numPr>
+        <w:shd w:val="clear" w:color="auto" w:fill="1F1F1F"/>
+        <w:spacing w:after="0" w:line="285" w:lineRule="atLeast"/>
+        <w:rPr>
+          <w:rFonts w:ascii="Consolas" w:eastAsia="Times New Roman" w:hAnsi="Consolas" w:cs="Times New Roman"/>
+          <w:color w:val="CCCCCC"/>
+          <w:kern w:val="0"/>
+          <w:sz w:val="21"/>
+          <w:szCs w:val="21"/>
+          <w:lang w:eastAsia="en-IN"/>
+          <w14:ligatures w14:val="none"/>
+        </w:rPr>
+      </w:pPr>
+      <w:r>
+        <w:rPr>
+          <w:rFonts w:ascii="Consolas" w:eastAsia="Times New Roman" w:hAnsi="Consolas" w:cs="Times New Roman"/>
+          <w:color w:val="C586C0"/>
+          <w:kern w:val="0"/>
+          <w:sz w:val="21"/>
+          <w:szCs w:val="21"/>
+          <w:lang w:eastAsia="en-IN"/>
+          <w14:ligatures w14:val="none"/>
+        </w:rPr>
+        <w:t>import</w:t>
+      </w:r>
+      <w:r>
+        <w:rPr>
+          <w:rFonts w:ascii="Consolas" w:eastAsia="Times New Roman" w:hAnsi="Consolas" w:cs="Times New Roman"/>
+          <w:color w:val="CCCCCC"/>
+          <w:kern w:val="0"/>
+          <w:sz w:val="21"/>
+          <w:szCs w:val="21"/>
+          <w:lang w:eastAsia="en-IN"/>
+          <w14:ligatures w14:val="none"/>
+        </w:rPr>
+        <w:t xml:space="preserve"> </w:t>
+      </w:r>
+      <w:proofErr w:type="spellStart"/>
+      <w:r>
+        <w:rPr>
+          <w:rFonts w:ascii="Consolas" w:eastAsia="Times New Roman" w:hAnsi="Consolas" w:cs="Times New Roman"/>
+          <w:color w:val="4EC9B0"/>
+          <w:kern w:val="0"/>
+          <w:sz w:val="21"/>
+          <w:szCs w:val="21"/>
+          <w:lang w:eastAsia="en-IN"/>
+          <w14:ligatures w14:val="none"/>
+        </w:rPr>
+        <w:t>numpy</w:t>
+      </w:r>
+      <w:proofErr w:type="spellEnd"/>
+      <w:r>
+        <w:rPr>
+          <w:rFonts w:ascii="Consolas" w:eastAsia="Times New Roman" w:hAnsi="Consolas" w:cs="Times New Roman"/>
+          <w:color w:val="CCCCCC"/>
+          <w:kern w:val="0"/>
+          <w:sz w:val="21"/>
+          <w:szCs w:val="21"/>
+          <w:lang w:eastAsia="en-IN"/>
+          <w14:ligatures w14:val="none"/>
+        </w:rPr>
+        <w:t xml:space="preserve"> </w:t>
+      </w:r>
+      <w:r>
+        <w:rPr>
+          <w:rFonts w:ascii="Consolas" w:eastAsia="Times New Roman" w:hAnsi="Consolas" w:cs="Times New Roman"/>
+          <w:color w:val="C586C0"/>
+          <w:kern w:val="0"/>
+          <w:sz w:val="21"/>
+          <w:szCs w:val="21"/>
+          <w:lang w:eastAsia="en-IN"/>
+          <w14:ligatures w14:val="none"/>
+        </w:rPr>
+        <w:t>as</w:t>
+      </w:r>
+      <w:r>
+        <w:rPr>
+          <w:rFonts w:ascii="Consolas" w:eastAsia="Times New Roman" w:hAnsi="Consolas" w:cs="Times New Roman"/>
+          <w:color w:val="CCCCCC"/>
+          <w:kern w:val="0"/>
+          <w:sz w:val="21"/>
+          <w:szCs w:val="21"/>
+          <w:lang w:eastAsia="en-IN"/>
+          <w14:ligatures w14:val="none"/>
+        </w:rPr>
+        <w:t xml:space="preserve"> </w:t>
+      </w:r>
+      <w:r>
+        <w:rPr>
+          <w:rFonts w:ascii="Consolas" w:eastAsia="Times New Roman" w:hAnsi="Consolas" w:cs="Times New Roman"/>
+          <w:color w:val="4EC9B0"/>
+          <w:kern w:val="0"/>
+          <w:sz w:val="21"/>
+          <w:szCs w:val="21"/>
+          <w:lang w:eastAsia="en-IN"/>
+          <w14:ligatures w14:val="none"/>
+        </w:rPr>
+        <w:t>np</w:t>
+      </w:r>
+    </w:p>
+    <w:p>
+      <w:pPr>
+        <w:pStyle w:val="ListParagraph"/>
+        <w:numPr>
+          <w:ilvl w:val="0"/>
+          <w:numId w:val="11"/>
+        </w:numPr>
+        <w:shd w:val="clear" w:color="auto" w:fill="1F1F1F"/>
+        <w:spacing w:after="0" w:line="285" w:lineRule="atLeast"/>
+        <w:rPr>
+          <w:rFonts w:ascii="Consolas" w:eastAsia="Times New Roman" w:hAnsi="Consolas" w:cs="Times New Roman"/>
+          <w:color w:val="CCCCCC"/>
+          <w:kern w:val="0"/>
+          <w:sz w:val="21"/>
+          <w:szCs w:val="21"/>
+          <w:lang w:eastAsia="en-IN"/>
+          <w14:ligatures w14:val="none"/>
+        </w:rPr>
+      </w:pPr>
+      <w:r>
+        <w:rPr>
+          <w:rFonts w:ascii="Consolas" w:eastAsia="Times New Roman" w:hAnsi="Consolas" w:cs="Times New Roman"/>
+          <w:color w:val="C586C0"/>
+          <w:kern w:val="0"/>
+          <w:sz w:val="21"/>
+          <w:szCs w:val="21"/>
+          <w:lang w:eastAsia="en-IN"/>
+          <w14:ligatures w14:val="none"/>
+        </w:rPr>
+        <w:t>import</w:t>
+      </w:r>
+      <w:r>
+        <w:rPr>
+          <w:rFonts w:ascii="Consolas" w:eastAsia="Times New Roman" w:hAnsi="Consolas" w:cs="Times New Roman"/>
+          <w:color w:val="CCCCCC"/>
+          <w:kern w:val="0"/>
+          <w:sz w:val="21"/>
+          <w:szCs w:val="21"/>
+          <w:lang w:eastAsia="en-IN"/>
+          <w14:ligatures w14:val="none"/>
+        </w:rPr>
+        <w:t xml:space="preserve"> </w:t>
+      </w:r>
+      <w:r>
+        <w:rPr>
+          <w:rFonts w:ascii="Consolas" w:eastAsia="Times New Roman" w:hAnsi="Consolas" w:cs="Times New Roman"/>
+          <w:color w:val="4EC9B0"/>
+          <w:kern w:val="0"/>
+          <w:sz w:val="21"/>
+          <w:szCs w:val="21"/>
+          <w:lang w:eastAsia="en-IN"/>
+          <w14:ligatures w14:val="none"/>
+        </w:rPr>
+        <w:t>sys</w:t>
+      </w:r>
+    </w:p>
+    <w:p>
+      <w:pPr>
+        <w:pStyle w:val="ListParagraph"/>
+        <w:numPr>
+          <w:ilvl w:val="0"/>
+          <w:numId w:val="11"/>
+        </w:numPr>
+        <w:shd w:val="clear" w:color="auto" w:fill="1F1F1F"/>
+        <w:spacing w:after="0" w:line="285" w:lineRule="atLeast"/>
+        <w:rPr>
+          <w:rFonts w:ascii="Consolas" w:eastAsia="Times New Roman" w:hAnsi="Consolas" w:cs="Times New Roman"/>
+          <w:color w:val="CCCCCC"/>
+          <w:kern w:val="0"/>
+          <w:sz w:val="21"/>
+          <w:szCs w:val="21"/>
+          <w:lang w:eastAsia="en-IN"/>
+          <w14:ligatures w14:val="none"/>
+        </w:rPr>
+      </w:pPr>
+    </w:p>
+    <w:p>
+      <w:pPr>
+        <w:pStyle w:val="ListParagraph"/>
+        <w:numPr>
+          <w:ilvl w:val="0"/>
+          <w:numId w:val="11"/>
+        </w:numPr>
+        <w:shd w:val="clear" w:color="auto" w:fill="1F1F1F"/>
+        <w:spacing w:after="0" w:line="285" w:lineRule="atLeast"/>
+        <w:rPr>
+          <w:rFonts w:ascii="Consolas" w:eastAsia="Times New Roman" w:hAnsi="Consolas" w:cs="Times New Roman"/>
+          <w:color w:val="CCCCCC"/>
+          <w:kern w:val="0"/>
+          <w:sz w:val="21"/>
+          <w:szCs w:val="21"/>
+          <w:lang w:eastAsia="en-IN"/>
+          <w14:ligatures w14:val="none"/>
+        </w:rPr>
+      </w:pPr>
+      <w:r>
+        <w:rPr>
+          <w:rFonts w:ascii="Consolas" w:eastAsia="Times New Roman" w:hAnsi="Consolas" w:cs="Times New Roman"/>
+          <w:color w:val="6A9955"/>
+          <w:kern w:val="0"/>
+          <w:sz w:val="21"/>
+          <w:szCs w:val="21"/>
+          <w:lang w:eastAsia="en-IN"/>
+          <w14:ligatures w14:val="none"/>
+        </w:rPr>
+        <w:t># Creating a Python list and a NumPy array with the same elements</w:t>
+      </w:r>
+    </w:p>
+    <w:p>
+      <w:pPr>
+        <w:pStyle w:val="ListParagraph"/>
+        <w:numPr>
+          <w:ilvl w:val="0"/>
+          <w:numId w:val="11"/>
+        </w:numPr>
+        <w:shd w:val="clear" w:color="auto" w:fill="1F1F1F"/>
+        <w:spacing w:after="0" w:line="285" w:lineRule="atLeast"/>
+        <w:rPr>
+          <w:rFonts w:ascii="Consolas" w:eastAsia="Times New Roman" w:hAnsi="Consolas" w:cs="Times New Roman"/>
+          <w:color w:val="CCCCCC"/>
+          <w:kern w:val="0"/>
+          <w:sz w:val="21"/>
+          <w:szCs w:val="21"/>
+          <w:lang w:eastAsia="en-IN"/>
+          <w14:ligatures w14:val="none"/>
+        </w:rPr>
+      </w:pPr>
+      <w:proofErr w:type="spellStart"/>
+      <w:r>
+        <w:rPr>
+          <w:rFonts w:ascii="Consolas" w:eastAsia="Times New Roman" w:hAnsi="Consolas" w:cs="Times New Roman"/>
+          <w:color w:val="9CDCFE"/>
+          <w:kern w:val="0"/>
+          <w:sz w:val="21"/>
+          <w:szCs w:val="21"/>
+          <w:lang w:eastAsia="en-IN"/>
+          <w14:ligatures w14:val="none"/>
+        </w:rPr>
+        <w:t>python_list</w:t>
+      </w:r>
+      <w:proofErr w:type="spellEnd"/>
+      <w:r>
+        <w:rPr>
+          <w:rFonts w:ascii="Consolas" w:eastAsia="Times New Roman" w:hAnsi="Consolas" w:cs="Times New Roman"/>
+          <w:color w:val="CCCCCC"/>
+          <w:kern w:val="0"/>
+          <w:sz w:val="21"/>
+          <w:szCs w:val="21"/>
+          <w:lang w:eastAsia="en-IN"/>
+          <w14:ligatures w14:val="none"/>
+        </w:rPr>
+        <w:t xml:space="preserve"> </w:t>
+      </w:r>
+      <w:r>
+        <w:rPr>
+          <w:rFonts w:ascii="Consolas" w:eastAsia="Times New Roman" w:hAnsi="Consolas" w:cs="Times New Roman"/>
+          <w:color w:val="D4D4D4"/>
+          <w:kern w:val="0"/>
+          <w:sz w:val="21"/>
+          <w:szCs w:val="21"/>
+          <w:lang w:eastAsia="en-IN"/>
+          <w14:ligatures w14:val="none"/>
+        </w:rPr>
+        <w:t>=</w:t>
+      </w:r>
+      <w:r>
+        <w:rPr>
+          <w:rFonts w:ascii="Consolas" w:eastAsia="Times New Roman" w:hAnsi="Consolas" w:cs="Times New Roman"/>
+          <w:color w:val="CCCCCC"/>
+          <w:kern w:val="0"/>
+          <w:sz w:val="21"/>
+          <w:szCs w:val="21"/>
+          <w:lang w:eastAsia="en-IN"/>
+          <w14:ligatures w14:val="none"/>
+        </w:rPr>
+        <w:t xml:space="preserve"> [</w:t>
+      </w:r>
+      <w:proofErr w:type="spellStart"/>
+      <w:r>
+        <w:rPr>
+          <w:rFonts w:ascii="Consolas" w:eastAsia="Times New Roman" w:hAnsi="Consolas" w:cs="Times New Roman"/>
+          <w:color w:val="9CDCFE"/>
+          <w:kern w:val="0"/>
+          <w:sz w:val="21"/>
+          <w:szCs w:val="21"/>
+          <w:lang w:eastAsia="en-IN"/>
+          <w14:ligatures w14:val="none"/>
+        </w:rPr>
+        <w:t>i</w:t>
+      </w:r>
+      <w:proofErr w:type="spellEnd"/>
+      <w:r>
+        <w:rPr>
+          <w:rFonts w:ascii="Consolas" w:eastAsia="Times New Roman" w:hAnsi="Consolas" w:cs="Times New Roman"/>
+          <w:color w:val="CCCCCC"/>
+          <w:kern w:val="0"/>
+          <w:sz w:val="21"/>
+          <w:szCs w:val="21"/>
+          <w:lang w:eastAsia="en-IN"/>
+          <w14:ligatures w14:val="none"/>
+        </w:rPr>
+        <w:t xml:space="preserve"> </w:t>
+      </w:r>
+      <w:r>
+        <w:rPr>
+          <w:rFonts w:ascii="Consolas" w:eastAsia="Times New Roman" w:hAnsi="Consolas" w:cs="Times New Roman"/>
+          <w:color w:val="C586C0"/>
+          <w:kern w:val="0"/>
+          <w:sz w:val="21"/>
+          <w:szCs w:val="21"/>
+          <w:lang w:eastAsia="en-IN"/>
+          <w14:ligatures w14:val="none"/>
+        </w:rPr>
+        <w:t>for</w:t>
+      </w:r>
+      <w:r>
+        <w:rPr>
+          <w:rFonts w:ascii="Consolas" w:eastAsia="Times New Roman" w:hAnsi="Consolas" w:cs="Times New Roman"/>
+          <w:color w:val="CCCCCC"/>
+          <w:kern w:val="0"/>
+          <w:sz w:val="21"/>
+          <w:szCs w:val="21"/>
+          <w:lang w:eastAsia="en-IN"/>
+          <w14:ligatures w14:val="none"/>
+        </w:rPr>
+        <w:t xml:space="preserve"> </w:t>
+      </w:r>
+      <w:proofErr w:type="spellStart"/>
+      <w:r>
+        <w:rPr>
+          <w:rFonts w:ascii="Consolas" w:eastAsia="Times New Roman" w:hAnsi="Consolas" w:cs="Times New Roman"/>
+          <w:color w:val="9CDCFE"/>
+          <w:kern w:val="0"/>
+          <w:sz w:val="21"/>
+          <w:szCs w:val="21"/>
+          <w:lang w:eastAsia="en-IN"/>
+          <w14:ligatures w14:val="none"/>
+        </w:rPr>
+        <w:t>i</w:t>
+      </w:r>
+      <w:proofErr w:type="spellEnd"/>
+      <w:r>
+        <w:rPr>
+          <w:rFonts w:ascii="Consolas" w:eastAsia="Times New Roman" w:hAnsi="Consolas" w:cs="Times New Roman"/>
+          <w:color w:val="CCCCCC"/>
+          <w:kern w:val="0"/>
+          <w:sz w:val="21"/>
+          <w:szCs w:val="21"/>
+          <w:lang w:eastAsia="en-IN"/>
+          <w14:ligatures w14:val="none"/>
+        </w:rPr>
+        <w:t xml:space="preserve"> </w:t>
+      </w:r>
+      <w:r>
+        <w:rPr>
+          <w:rFonts w:ascii="Consolas" w:eastAsia="Times New Roman" w:hAnsi="Consolas" w:cs="Times New Roman"/>
+          <w:color w:val="C586C0"/>
+          <w:kern w:val="0"/>
+          <w:sz w:val="21"/>
+          <w:szCs w:val="21"/>
+          <w:lang w:eastAsia="en-IN"/>
+          <w14:ligatures w14:val="none"/>
+        </w:rPr>
+        <w:t>in</w:t>
+      </w:r>
+      <w:r>
+        <w:rPr>
+          <w:rFonts w:ascii="Consolas" w:eastAsia="Times New Roman" w:hAnsi="Consolas" w:cs="Times New Roman"/>
+          <w:color w:val="CCCCCC"/>
+          <w:kern w:val="0"/>
+          <w:sz w:val="21"/>
+          <w:szCs w:val="21"/>
+          <w:lang w:eastAsia="en-IN"/>
+          <w14:ligatures w14:val="none"/>
+        </w:rPr>
+        <w:t xml:space="preserve"> </w:t>
+      </w:r>
+      <w:proofErr w:type="gramStart"/>
+      <w:r>
+        <w:rPr>
+          <w:rFonts w:ascii="Consolas" w:eastAsia="Times New Roman" w:hAnsi="Consolas" w:cs="Times New Roman"/>
+          <w:color w:val="4EC9B0"/>
+          <w:kern w:val="0"/>
+          <w:sz w:val="21"/>
+          <w:szCs w:val="21"/>
+          <w:lang w:eastAsia="en-IN"/>
+          <w14:ligatures w14:val="none"/>
+        </w:rPr>
+        <w:t>range</w:t>
+      </w:r>
+      <w:r>
+        <w:rPr>
+          <w:rFonts w:ascii="Consolas" w:eastAsia="Times New Roman" w:hAnsi="Consolas" w:cs="Times New Roman"/>
+          <w:color w:val="CCCCCC"/>
+          <w:kern w:val="0"/>
+          <w:sz w:val="21"/>
+          <w:szCs w:val="21"/>
+          <w:lang w:eastAsia="en-IN"/>
+          <w14:ligatures w14:val="none"/>
+        </w:rPr>
+        <w:t>(</w:t>
+      </w:r>
+      <w:proofErr w:type="gramEnd"/>
+      <w:r>
+        <w:rPr>
+          <w:rFonts w:ascii="Consolas" w:eastAsia="Times New Roman" w:hAnsi="Consolas" w:cs="Times New Roman"/>
+          <w:color w:val="B5CEA8"/>
+          <w:kern w:val="0"/>
+          <w:sz w:val="21"/>
+          <w:szCs w:val="21"/>
+          <w:lang w:eastAsia="en-IN"/>
+          <w14:ligatures w14:val="none"/>
+        </w:rPr>
+        <w:t>1000</w:t>
+      </w:r>
+      <w:r>
+        <w:rPr>
+          <w:rFonts w:ascii="Consolas" w:eastAsia="Times New Roman" w:hAnsi="Consolas" w:cs="Times New Roman"/>
+          <w:color w:val="CCCCCC"/>
+          <w:kern w:val="0"/>
+          <w:sz w:val="21"/>
+          <w:szCs w:val="21"/>
+          <w:lang w:eastAsia="en-IN"/>
+          <w14:ligatures w14:val="none"/>
+        </w:rPr>
+        <w:t>)]</w:t>
+      </w:r>
+    </w:p>
+    <w:p>
+      <w:pPr>
+        <w:pStyle w:val="ListParagraph"/>
+        <w:numPr>
+          <w:ilvl w:val="0"/>
+          <w:numId w:val="11"/>
+        </w:numPr>
+        <w:shd w:val="clear" w:color="auto" w:fill="1F1F1F"/>
+        <w:spacing w:after="0" w:line="285" w:lineRule="atLeast"/>
+        <w:rPr>
+          <w:rFonts w:ascii="Consolas" w:eastAsia="Times New Roman" w:hAnsi="Consolas" w:cs="Times New Roman"/>
+          <w:color w:val="CCCCCC"/>
+          <w:kern w:val="0"/>
+          <w:sz w:val="21"/>
+          <w:szCs w:val="21"/>
+          <w:lang w:eastAsia="en-IN"/>
+          <w14:ligatures w14:val="none"/>
+        </w:rPr>
+      </w:pPr>
+      <w:proofErr w:type="spellStart"/>
+      <w:r>
+        <w:rPr>
+          <w:rFonts w:ascii="Consolas" w:eastAsia="Times New Roman" w:hAnsi="Consolas" w:cs="Times New Roman"/>
+          <w:color w:val="9CDCFE"/>
+          <w:kern w:val="0"/>
+          <w:sz w:val="21"/>
+          <w:szCs w:val="21"/>
+          <w:lang w:eastAsia="en-IN"/>
+          <w14:ligatures w14:val="none"/>
+        </w:rPr>
+        <w:t>numpy_array</w:t>
+      </w:r>
+      <w:proofErr w:type="spellEnd"/>
+      <w:r>
+        <w:rPr>
+          <w:rFonts w:ascii="Consolas" w:eastAsia="Times New Roman" w:hAnsi="Consolas" w:cs="Times New Roman"/>
+          <w:color w:val="CCCCCC"/>
+          <w:kern w:val="0"/>
+          <w:sz w:val="21"/>
+          <w:szCs w:val="21"/>
+          <w:lang w:eastAsia="en-IN"/>
+          <w14:ligatures w14:val="none"/>
+        </w:rPr>
+        <w:t xml:space="preserve"> </w:t>
+      </w:r>
+      <w:r>
+        <w:rPr>
+          <w:rFonts w:ascii="Consolas" w:eastAsia="Times New Roman" w:hAnsi="Consolas" w:cs="Times New Roman"/>
+          <w:color w:val="D4D4D4"/>
+          <w:kern w:val="0"/>
+          <w:sz w:val="21"/>
+          <w:szCs w:val="21"/>
+          <w:lang w:eastAsia="en-IN"/>
+          <w14:ligatures w14:val="none"/>
+        </w:rPr>
+        <w:t>=</w:t>
+      </w:r>
+      <w:r>
+        <w:rPr>
+          <w:rFonts w:ascii="Consolas" w:eastAsia="Times New Roman" w:hAnsi="Consolas" w:cs="Times New Roman"/>
+          <w:color w:val="CCCCCC"/>
+          <w:kern w:val="0"/>
+          <w:sz w:val="21"/>
+          <w:szCs w:val="21"/>
+          <w:lang w:eastAsia="en-IN"/>
+          <w14:ligatures w14:val="none"/>
+        </w:rPr>
+        <w:t xml:space="preserve"> </w:t>
+      </w:r>
+      <w:proofErr w:type="spellStart"/>
+      <w:proofErr w:type="gramStart"/>
+      <w:r>
+        <w:rPr>
+          <w:rFonts w:ascii="Consolas" w:eastAsia="Times New Roman" w:hAnsi="Consolas" w:cs="Times New Roman"/>
+          <w:color w:val="4EC9B0"/>
+          <w:kern w:val="0"/>
+          <w:sz w:val="21"/>
+          <w:szCs w:val="21"/>
+          <w:lang w:eastAsia="en-IN"/>
+          <w14:ligatures w14:val="none"/>
+        </w:rPr>
+        <w:t>np</w:t>
+      </w:r>
+      <w:r>
+        <w:rPr>
+          <w:rFonts w:ascii="Consolas" w:eastAsia="Times New Roman" w:hAnsi="Consolas" w:cs="Times New Roman"/>
+          <w:color w:val="CCCCCC"/>
+          <w:kern w:val="0"/>
+          <w:sz w:val="21"/>
+          <w:szCs w:val="21"/>
+          <w:lang w:eastAsia="en-IN"/>
+          <w14:ligatures w14:val="none"/>
+        </w:rPr>
+        <w:t>.</w:t>
+      </w:r>
+      <w:r>
+        <w:rPr>
+          <w:rFonts w:ascii="Consolas" w:eastAsia="Times New Roman" w:hAnsi="Consolas" w:cs="Times New Roman"/>
+          <w:color w:val="DCDCAA"/>
+          <w:kern w:val="0"/>
+          <w:sz w:val="21"/>
+          <w:szCs w:val="21"/>
+          <w:lang w:eastAsia="en-IN"/>
+          <w14:ligatures w14:val="none"/>
+        </w:rPr>
+        <w:t>arange</w:t>
+      </w:r>
+      <w:proofErr w:type="spellEnd"/>
+      <w:proofErr w:type="gramEnd"/>
+      <w:r>
+        <w:rPr>
+          <w:rFonts w:ascii="Consolas" w:eastAsia="Times New Roman" w:hAnsi="Consolas" w:cs="Times New Roman"/>
+          <w:color w:val="CCCCCC"/>
+          <w:kern w:val="0"/>
+          <w:sz w:val="21"/>
+          <w:szCs w:val="21"/>
+          <w:lang w:eastAsia="en-IN"/>
+          <w14:ligatures w14:val="none"/>
+        </w:rPr>
+        <w:t>(</w:t>
+      </w:r>
+      <w:r>
+        <w:rPr>
+          <w:rFonts w:ascii="Consolas" w:eastAsia="Times New Roman" w:hAnsi="Consolas" w:cs="Times New Roman"/>
+          <w:color w:val="B5CEA8"/>
+          <w:kern w:val="0"/>
+          <w:sz w:val="21"/>
+          <w:szCs w:val="21"/>
+          <w:lang w:eastAsia="en-IN"/>
+          <w14:ligatures w14:val="none"/>
+        </w:rPr>
+        <w:t>1000</w:t>
+      </w:r>
+      <w:r>
+        <w:rPr>
+          <w:rFonts w:ascii="Consolas" w:eastAsia="Times New Roman" w:hAnsi="Consolas" w:cs="Times New Roman"/>
+          <w:color w:val="CCCCCC"/>
+          <w:kern w:val="0"/>
+          <w:sz w:val="21"/>
+          <w:szCs w:val="21"/>
+          <w:lang w:eastAsia="en-IN"/>
+          <w14:ligatures w14:val="none"/>
+        </w:rPr>
+        <w:t>)</w:t>
+      </w:r>
+    </w:p>
+    <w:p>
+      <w:pPr>
+        <w:pStyle w:val="ListParagraph"/>
+        <w:numPr>
+          <w:ilvl w:val="0"/>
+          <w:numId w:val="11"/>
+        </w:numPr>
+        <w:shd w:val="clear" w:color="auto" w:fill="1F1F1F"/>
+        <w:spacing w:after="0" w:line="285" w:lineRule="atLeast"/>
+        <w:rPr>
+          <w:rFonts w:ascii="Consolas" w:eastAsia="Times New Roman" w:hAnsi="Consolas" w:cs="Times New Roman"/>
+          <w:color w:val="CCCCCC"/>
+          <w:kern w:val="0"/>
+          <w:sz w:val="21"/>
+          <w:szCs w:val="21"/>
+          <w:lang w:eastAsia="en-IN"/>
+          <w14:ligatures w14:val="none"/>
+        </w:rPr>
+      </w:pPr>
+    </w:p>
+    <w:p>
+      <w:pPr>
+        <w:pStyle w:val="ListParagraph"/>
+        <w:numPr>
+          <w:ilvl w:val="0"/>
+          <w:numId w:val="11"/>
+        </w:numPr>
+        <w:shd w:val="clear" w:color="auto" w:fill="1F1F1F"/>
+        <w:spacing w:after="0" w:line="285" w:lineRule="atLeast"/>
+        <w:rPr>
+          <w:rFonts w:ascii="Consolas" w:eastAsia="Times New Roman" w:hAnsi="Consolas" w:cs="Times New Roman"/>
+          <w:color w:val="CCCCCC"/>
+          <w:kern w:val="0"/>
+          <w:sz w:val="21"/>
+          <w:szCs w:val="21"/>
+          <w:lang w:eastAsia="en-IN"/>
+          <w14:ligatures w14:val="none"/>
+        </w:rPr>
+      </w:pPr>
+      <w:r>
+        <w:rPr>
+          <w:rFonts w:ascii="Consolas" w:eastAsia="Times New Roman" w:hAnsi="Consolas" w:cs="Times New Roman"/>
+          <w:color w:val="6A9955"/>
+          <w:kern w:val="0"/>
+          <w:sz w:val="21"/>
+          <w:szCs w:val="21"/>
+          <w:lang w:eastAsia="en-IN"/>
+          <w14:ligatures w14:val="none"/>
+        </w:rPr>
+        <w:t># Checking memory usage</w:t>
+      </w:r>
+    </w:p>
+    <w:p>
+      <w:pPr>
+        <w:pStyle w:val="ListParagraph"/>
+        <w:numPr>
+          <w:ilvl w:val="0"/>
+          <w:numId w:val="11"/>
+        </w:numPr>
+        <w:shd w:val="clear" w:color="auto" w:fill="1F1F1F"/>
+        <w:spacing w:after="0" w:line="285" w:lineRule="atLeast"/>
+        <w:rPr>
+          <w:rFonts w:ascii="Consolas" w:eastAsia="Times New Roman" w:hAnsi="Consolas" w:cs="Times New Roman"/>
+          <w:color w:val="CCCCCC"/>
+          <w:kern w:val="0"/>
+          <w:sz w:val="21"/>
+          <w:szCs w:val="21"/>
+          <w:lang w:eastAsia="en-IN"/>
+          <w14:ligatures w14:val="none"/>
+        </w:rPr>
+      </w:pPr>
+      <w:proofErr w:type="spellStart"/>
+      <w:r>
+        <w:rPr>
+          <w:rFonts w:ascii="Consolas" w:eastAsia="Times New Roman" w:hAnsi="Consolas" w:cs="Times New Roman"/>
+          <w:color w:val="9CDCFE"/>
+          <w:kern w:val="0"/>
+          <w:sz w:val="21"/>
+          <w:szCs w:val="21"/>
+          <w:lang w:eastAsia="en-IN"/>
+          <w14:ligatures w14:val="none"/>
+        </w:rPr>
+        <w:t>python_list_size</w:t>
+      </w:r>
+      <w:proofErr w:type="spellEnd"/>
+      <w:r>
+        <w:rPr>
+          <w:rFonts w:ascii="Consolas" w:eastAsia="Times New Roman" w:hAnsi="Consolas" w:cs="Times New Roman"/>
+          <w:color w:val="CCCCCC"/>
+          <w:kern w:val="0"/>
+          <w:sz w:val="21"/>
+          <w:szCs w:val="21"/>
+          <w:lang w:eastAsia="en-IN"/>
+          <w14:ligatures w14:val="none"/>
+        </w:rPr>
+        <w:t xml:space="preserve"> </w:t>
+      </w:r>
+      <w:r>
+        <w:rPr>
+          <w:rFonts w:ascii="Consolas" w:eastAsia="Times New Roman" w:hAnsi="Consolas" w:cs="Times New Roman"/>
+          <w:color w:val="D4D4D4"/>
+          <w:kern w:val="0"/>
+          <w:sz w:val="21"/>
+          <w:szCs w:val="21"/>
+          <w:lang w:eastAsia="en-IN"/>
+          <w14:ligatures w14:val="none"/>
+        </w:rPr>
+        <w:t>=</w:t>
+      </w:r>
+      <w:r>
+        <w:rPr>
+          <w:rFonts w:ascii="Consolas" w:eastAsia="Times New Roman" w:hAnsi="Consolas" w:cs="Times New Roman"/>
+          <w:color w:val="CCCCCC"/>
+          <w:kern w:val="0"/>
+          <w:sz w:val="21"/>
+          <w:szCs w:val="21"/>
+          <w:lang w:eastAsia="en-IN"/>
+          <w14:ligatures w14:val="none"/>
+        </w:rPr>
+        <w:t xml:space="preserve"> </w:t>
+      </w:r>
+      <w:proofErr w:type="spellStart"/>
+      <w:proofErr w:type="gramStart"/>
+      <w:r>
+        <w:rPr>
+          <w:rFonts w:ascii="Consolas" w:eastAsia="Times New Roman" w:hAnsi="Consolas" w:cs="Times New Roman"/>
+          <w:color w:val="4EC9B0"/>
+          <w:kern w:val="0"/>
+          <w:sz w:val="21"/>
+          <w:szCs w:val="21"/>
+          <w:lang w:eastAsia="en-IN"/>
+          <w14:ligatures w14:val="none"/>
+        </w:rPr>
+        <w:t>sys</w:t>
+      </w:r>
+      <w:r>
+        <w:rPr>
+          <w:rFonts w:ascii="Consolas" w:eastAsia="Times New Roman" w:hAnsi="Consolas" w:cs="Times New Roman"/>
+          <w:color w:val="CCCCCC"/>
+          <w:kern w:val="0"/>
+          <w:sz w:val="21"/>
+          <w:szCs w:val="21"/>
+          <w:lang w:eastAsia="en-IN"/>
+          <w14:ligatures w14:val="none"/>
+        </w:rPr>
+        <w:t>.</w:t>
+      </w:r>
+      <w:r>
+        <w:rPr>
+          <w:rFonts w:ascii="Consolas" w:eastAsia="Times New Roman" w:hAnsi="Consolas" w:cs="Times New Roman"/>
+          <w:color w:val="DCDCAA"/>
+          <w:kern w:val="0"/>
+          <w:sz w:val="21"/>
+          <w:szCs w:val="21"/>
+          <w:lang w:eastAsia="en-IN"/>
+          <w14:ligatures w14:val="none"/>
+        </w:rPr>
+        <w:t>getsizeof</w:t>
+      </w:r>
+      <w:proofErr w:type="spellEnd"/>
+      <w:proofErr w:type="gramEnd"/>
+      <w:r>
+        <w:rPr>
+          <w:rFonts w:ascii="Consolas" w:eastAsia="Times New Roman" w:hAnsi="Consolas" w:cs="Times New Roman"/>
+          <w:color w:val="CCCCCC"/>
+          <w:kern w:val="0"/>
+          <w:sz w:val="21"/>
+          <w:szCs w:val="21"/>
+          <w:lang w:eastAsia="en-IN"/>
+          <w14:ligatures w14:val="none"/>
+        </w:rPr>
+        <w:t>(</w:t>
+      </w:r>
+      <w:proofErr w:type="spellStart"/>
+      <w:r>
+        <w:rPr>
+          <w:rFonts w:ascii="Consolas" w:eastAsia="Times New Roman" w:hAnsi="Consolas" w:cs="Times New Roman"/>
+          <w:color w:val="9CDCFE"/>
+          <w:kern w:val="0"/>
+          <w:sz w:val="21"/>
+          <w:szCs w:val="21"/>
+          <w:lang w:eastAsia="en-IN"/>
+          <w14:ligatures w14:val="none"/>
+        </w:rPr>
+        <w:t>python_list</w:t>
+      </w:r>
+      <w:proofErr w:type="spellEnd"/>
+      <w:r>
+        <w:rPr>
+          <w:rFonts w:ascii="Consolas" w:eastAsia="Times New Roman" w:hAnsi="Consolas" w:cs="Times New Roman"/>
+          <w:color w:val="CCCCCC"/>
+          <w:kern w:val="0"/>
+          <w:sz w:val="21"/>
+          <w:szCs w:val="21"/>
+          <w:lang w:eastAsia="en-IN"/>
+          <w14:ligatures w14:val="none"/>
+        </w:rPr>
+        <w:t xml:space="preserve">) </w:t>
+      </w:r>
+      <w:r>
+        <w:rPr>
+          <w:rFonts w:ascii="Consolas" w:eastAsia="Times New Roman" w:hAnsi="Consolas" w:cs="Times New Roman"/>
+          <w:color w:val="D4D4D4"/>
+          <w:kern w:val="0"/>
+          <w:sz w:val="21"/>
+          <w:szCs w:val="21"/>
+          <w:lang w:eastAsia="en-IN"/>
+          <w14:ligatures w14:val="none"/>
+        </w:rPr>
+        <w:t>+</w:t>
+      </w:r>
+      <w:r>
+        <w:rPr>
+          <w:rFonts w:ascii="Consolas" w:eastAsia="Times New Roman" w:hAnsi="Consolas" w:cs="Times New Roman"/>
+          <w:color w:val="CCCCCC"/>
+          <w:kern w:val="0"/>
+          <w:sz w:val="21"/>
+          <w:szCs w:val="21"/>
+          <w:lang w:eastAsia="en-IN"/>
+          <w14:ligatures w14:val="none"/>
+        </w:rPr>
+        <w:t xml:space="preserve"> </w:t>
+      </w:r>
+      <w:r>
+        <w:rPr>
+          <w:rFonts w:ascii="Consolas" w:eastAsia="Times New Roman" w:hAnsi="Consolas" w:cs="Times New Roman"/>
+          <w:color w:val="DCDCAA"/>
+          <w:kern w:val="0"/>
+          <w:sz w:val="21"/>
+          <w:szCs w:val="21"/>
+          <w:lang w:eastAsia="en-IN"/>
+          <w14:ligatures w14:val="none"/>
+        </w:rPr>
+        <w:t>sum</w:t>
+      </w:r>
+      <w:r>
+        <w:rPr>
+          <w:rFonts w:ascii="Consolas" w:eastAsia="Times New Roman" w:hAnsi="Consolas" w:cs="Times New Roman"/>
+          <w:color w:val="CCCCCC"/>
+          <w:kern w:val="0"/>
+          <w:sz w:val="21"/>
+          <w:szCs w:val="21"/>
+          <w:lang w:eastAsia="en-IN"/>
+          <w14:ligatures w14:val="none"/>
+        </w:rPr>
+        <w:t>(</w:t>
+      </w:r>
+      <w:proofErr w:type="spellStart"/>
+      <w:proofErr w:type="gramStart"/>
+      <w:r>
+        <w:rPr>
+          <w:rFonts w:ascii="Consolas" w:eastAsia="Times New Roman" w:hAnsi="Consolas" w:cs="Times New Roman"/>
+          <w:color w:val="4EC9B0"/>
+          <w:kern w:val="0"/>
+          <w:sz w:val="21"/>
+          <w:szCs w:val="21"/>
+          <w:lang w:eastAsia="en-IN"/>
+          <w14:ligatures w14:val="none"/>
+        </w:rPr>
+        <w:t>sys</w:t>
+      </w:r>
+      <w:r>
+        <w:rPr>
+          <w:rFonts w:ascii="Consolas" w:eastAsia="Times New Roman" w:hAnsi="Consolas" w:cs="Times New Roman"/>
+          <w:color w:val="CCCCCC"/>
+          <w:kern w:val="0"/>
+          <w:sz w:val="21"/>
+          <w:szCs w:val="21"/>
+          <w:lang w:eastAsia="en-IN"/>
+          <w14:ligatures w14:val="none"/>
+        </w:rPr>
+        <w:t>.</w:t>
+      </w:r>
+      <w:r>
+        <w:rPr>
+          <w:rFonts w:ascii="Consolas" w:eastAsia="Times New Roman" w:hAnsi="Consolas" w:cs="Times New Roman"/>
+          <w:color w:val="DCDCAA"/>
+          <w:kern w:val="0"/>
+          <w:sz w:val="21"/>
+          <w:szCs w:val="21"/>
+          <w:lang w:eastAsia="en-IN"/>
+          <w14:ligatures w14:val="none"/>
+        </w:rPr>
+        <w:t>getsizeof</w:t>
+      </w:r>
+      <w:proofErr w:type="spellEnd"/>
+      <w:proofErr w:type="gramEnd"/>
+      <w:r>
+        <w:rPr>
+          <w:rFonts w:ascii="Consolas" w:eastAsia="Times New Roman" w:hAnsi="Consolas" w:cs="Times New Roman"/>
+          <w:color w:val="CCCCCC"/>
+          <w:kern w:val="0"/>
+          <w:sz w:val="21"/>
+          <w:szCs w:val="21"/>
+          <w:lang w:eastAsia="en-IN"/>
+          <w14:ligatures w14:val="none"/>
+        </w:rPr>
+        <w:t>(</w:t>
+      </w:r>
+      <w:proofErr w:type="spellStart"/>
+      <w:r>
+        <w:rPr>
+          <w:rFonts w:ascii="Consolas" w:eastAsia="Times New Roman" w:hAnsi="Consolas" w:cs="Times New Roman"/>
+          <w:color w:val="9CDCFE"/>
+          <w:kern w:val="0"/>
+          <w:sz w:val="21"/>
+          <w:szCs w:val="21"/>
+          <w:lang w:eastAsia="en-IN"/>
+          <w14:ligatures w14:val="none"/>
+        </w:rPr>
+        <w:t>i</w:t>
+      </w:r>
+      <w:proofErr w:type="spellEnd"/>
+      <w:r>
+        <w:rPr>
+          <w:rFonts w:ascii="Consolas" w:eastAsia="Times New Roman" w:hAnsi="Consolas" w:cs="Times New Roman"/>
+          <w:color w:val="CCCCCC"/>
+          <w:kern w:val="0"/>
+          <w:sz w:val="21"/>
+          <w:szCs w:val="21"/>
+          <w:lang w:eastAsia="en-IN"/>
+          <w14:ligatures w14:val="none"/>
+        </w:rPr>
+        <w:t xml:space="preserve">) </w:t>
+      </w:r>
+      <w:r>
+        <w:rPr>
+          <w:rFonts w:ascii="Consolas" w:eastAsia="Times New Roman" w:hAnsi="Consolas" w:cs="Times New Roman"/>
+          <w:color w:val="C586C0"/>
+          <w:kern w:val="0"/>
+          <w:sz w:val="21"/>
+          <w:szCs w:val="21"/>
+          <w:lang w:eastAsia="en-IN"/>
+          <w14:ligatures w14:val="none"/>
+        </w:rPr>
+        <w:t>for</w:t>
+      </w:r>
+      <w:r>
+        <w:rPr>
+          <w:rFonts w:ascii="Consolas" w:eastAsia="Times New Roman" w:hAnsi="Consolas" w:cs="Times New Roman"/>
+          <w:color w:val="CCCCCC"/>
+          <w:kern w:val="0"/>
+          <w:sz w:val="21"/>
+          <w:szCs w:val="21"/>
+          <w:lang w:eastAsia="en-IN"/>
+          <w14:ligatures w14:val="none"/>
+        </w:rPr>
+        <w:t xml:space="preserve"> </w:t>
+      </w:r>
+      <w:proofErr w:type="spellStart"/>
+      <w:r>
+        <w:rPr>
+          <w:rFonts w:ascii="Consolas" w:eastAsia="Times New Roman" w:hAnsi="Consolas" w:cs="Times New Roman"/>
+          <w:color w:val="9CDCFE"/>
+          <w:kern w:val="0"/>
+          <w:sz w:val="21"/>
+          <w:szCs w:val="21"/>
+          <w:lang w:eastAsia="en-IN"/>
+          <w14:ligatures w14:val="none"/>
+        </w:rPr>
+        <w:t>i</w:t>
+      </w:r>
+      <w:proofErr w:type="spellEnd"/>
+      <w:r>
+        <w:rPr>
+          <w:rFonts w:ascii="Consolas" w:eastAsia="Times New Roman" w:hAnsi="Consolas" w:cs="Times New Roman"/>
+          <w:color w:val="CCCCCC"/>
+          <w:kern w:val="0"/>
+          <w:sz w:val="21"/>
+          <w:szCs w:val="21"/>
+          <w:lang w:eastAsia="en-IN"/>
+          <w14:ligatures w14:val="none"/>
+        </w:rPr>
+        <w:t xml:space="preserve"> </w:t>
+      </w:r>
+      <w:r>
+        <w:rPr>
+          <w:rFonts w:ascii="Consolas" w:eastAsia="Times New Roman" w:hAnsi="Consolas" w:cs="Times New Roman"/>
+          <w:color w:val="C586C0"/>
+          <w:kern w:val="0"/>
+          <w:sz w:val="21"/>
+          <w:szCs w:val="21"/>
+          <w:lang w:eastAsia="en-IN"/>
+          <w14:ligatures w14:val="none"/>
+        </w:rPr>
+        <w:t>in</w:t>
+      </w:r>
+      <w:r>
+        <w:rPr>
+          <w:rFonts w:ascii="Consolas" w:eastAsia="Times New Roman" w:hAnsi="Consolas" w:cs="Times New Roman"/>
+          <w:color w:val="CCCCCC"/>
+          <w:kern w:val="0"/>
+          <w:sz w:val="21"/>
+          <w:szCs w:val="21"/>
+          <w:lang w:eastAsia="en-IN"/>
+          <w14:ligatures w14:val="none"/>
+        </w:rPr>
+        <w:t xml:space="preserve"> </w:t>
+      </w:r>
+      <w:proofErr w:type="spellStart"/>
+      <w:r>
+        <w:rPr>
+          <w:rFonts w:ascii="Consolas" w:eastAsia="Times New Roman" w:hAnsi="Consolas" w:cs="Times New Roman"/>
+          <w:color w:val="9CDCFE"/>
+          <w:kern w:val="0"/>
+          <w:sz w:val="21"/>
+          <w:szCs w:val="21"/>
+          <w:lang w:eastAsia="en-IN"/>
+          <w14:ligatures w14:val="none"/>
+        </w:rPr>
+        <w:t>python_list</w:t>
+      </w:r>
+      <w:proofErr w:type="spellEnd"/>
+      <w:r>
+        <w:rPr>
+          <w:rFonts w:ascii="Consolas" w:eastAsia="Times New Roman" w:hAnsi="Consolas" w:cs="Times New Roman"/>
+          <w:color w:val="CCCCCC"/>
+          <w:kern w:val="0"/>
+          <w:sz w:val="21"/>
+          <w:szCs w:val="21"/>
+          <w:lang w:eastAsia="en-IN"/>
+          <w14:ligatures w14:val="none"/>
+        </w:rPr>
+        <w:t>)</w:t>
+      </w:r>
+    </w:p>
+    <w:p>
+      <w:pPr>
+        <w:pStyle w:val="ListParagraph"/>
+        <w:numPr>
+          <w:ilvl w:val="0"/>
+          <w:numId w:val="11"/>
+        </w:numPr>
+        <w:shd w:val="clear" w:color="auto" w:fill="1F1F1F"/>
+        <w:spacing w:after="0" w:line="285" w:lineRule="atLeast"/>
+        <w:rPr>
+          <w:rFonts w:ascii="Consolas" w:eastAsia="Times New Roman" w:hAnsi="Consolas" w:cs="Times New Roman"/>
+          <w:color w:val="CCCCCC"/>
+          <w:kern w:val="0"/>
+          <w:sz w:val="21"/>
+          <w:szCs w:val="21"/>
+          <w:lang w:eastAsia="en-IN"/>
+          <w14:ligatures w14:val="none"/>
+        </w:rPr>
+      </w:pPr>
+      <w:proofErr w:type="spellStart"/>
+      <w:r>
+        <w:rPr>
+          <w:rFonts w:ascii="Consolas" w:eastAsia="Times New Roman" w:hAnsi="Consolas" w:cs="Times New Roman"/>
+          <w:color w:val="9CDCFE"/>
+          <w:kern w:val="0"/>
+          <w:sz w:val="21"/>
+          <w:szCs w:val="21"/>
+          <w:lang w:eastAsia="en-IN"/>
+          <w14:ligatures w14:val="none"/>
+        </w:rPr>
+        <w:t>numpy_array_size</w:t>
+      </w:r>
+      <w:proofErr w:type="spellEnd"/>
+      <w:r>
+        <w:rPr>
+          <w:rFonts w:ascii="Consolas" w:eastAsia="Times New Roman" w:hAnsi="Consolas" w:cs="Times New Roman"/>
+          <w:color w:val="CCCCCC"/>
+          <w:kern w:val="0"/>
+          <w:sz w:val="21"/>
+          <w:szCs w:val="21"/>
+          <w:lang w:eastAsia="en-IN"/>
+          <w14:ligatures w14:val="none"/>
+        </w:rPr>
+        <w:t xml:space="preserve"> </w:t>
+      </w:r>
+      <w:r>
+        <w:rPr>
+          <w:rFonts w:ascii="Consolas" w:eastAsia="Times New Roman" w:hAnsi="Consolas" w:cs="Times New Roman"/>
+          <w:color w:val="D4D4D4"/>
+          <w:kern w:val="0"/>
+          <w:sz w:val="21"/>
+          <w:szCs w:val="21"/>
+          <w:lang w:eastAsia="en-IN"/>
+          <w14:ligatures w14:val="none"/>
+        </w:rPr>
+        <w:t>=</w:t>
+      </w:r>
+      <w:r>
+        <w:rPr>
+          <w:rFonts w:ascii="Consolas" w:eastAsia="Times New Roman" w:hAnsi="Consolas" w:cs="Times New Roman"/>
+          <w:color w:val="CCCCCC"/>
+          <w:kern w:val="0"/>
+          <w:sz w:val="21"/>
+          <w:szCs w:val="21"/>
+          <w:lang w:eastAsia="en-IN"/>
+          <w14:ligatures w14:val="none"/>
+        </w:rPr>
+        <w:t xml:space="preserve"> </w:t>
+      </w:r>
+      <w:proofErr w:type="spellStart"/>
+      <w:r>
+        <w:rPr>
+          <w:rFonts w:ascii="Consolas" w:eastAsia="Times New Roman" w:hAnsi="Consolas" w:cs="Times New Roman"/>
+          <w:color w:val="9CDCFE"/>
+          <w:kern w:val="0"/>
+          <w:sz w:val="21"/>
+          <w:szCs w:val="21"/>
+          <w:lang w:eastAsia="en-IN"/>
+          <w14:ligatures w14:val="none"/>
+        </w:rPr>
+        <w:t>numpy_</w:t>
+      </w:r>
+      <w:proofErr w:type="gramStart"/>
+      <w:r>
+        <w:rPr>
+          <w:rFonts w:ascii="Consolas" w:eastAsia="Times New Roman" w:hAnsi="Consolas" w:cs="Times New Roman"/>
+          <w:color w:val="9CDCFE"/>
+          <w:kern w:val="0"/>
+          <w:sz w:val="21"/>
+          <w:szCs w:val="21"/>
+          <w:lang w:eastAsia="en-IN"/>
+          <w14:ligatures w14:val="none"/>
+        </w:rPr>
+        <w:t>array</w:t>
+      </w:r>
+      <w:r>
+        <w:rPr>
+          <w:rFonts w:ascii="Consolas" w:eastAsia="Times New Roman" w:hAnsi="Consolas" w:cs="Times New Roman"/>
+          <w:color w:val="CCCCCC"/>
+          <w:kern w:val="0"/>
+          <w:sz w:val="21"/>
+          <w:szCs w:val="21"/>
+          <w:lang w:eastAsia="en-IN"/>
+          <w14:ligatures w14:val="none"/>
+        </w:rPr>
+        <w:t>.</w:t>
+      </w:r>
+      <w:r>
+        <w:rPr>
+          <w:rFonts w:ascii="Consolas" w:eastAsia="Times New Roman" w:hAnsi="Consolas" w:cs="Times New Roman"/>
+          <w:color w:val="9CDCFE"/>
+          <w:kern w:val="0"/>
+          <w:sz w:val="21"/>
+          <w:szCs w:val="21"/>
+          <w:lang w:eastAsia="en-IN"/>
+          <w14:ligatures w14:val="none"/>
+        </w:rPr>
+        <w:t>nbytes</w:t>
+      </w:r>
+      <w:proofErr w:type="spellEnd"/>
+      <w:proofErr w:type="gramEnd"/>
+    </w:p>
+    <w:p>
+      <w:pPr>
+        <w:pStyle w:val="ListParagraph"/>
+        <w:numPr>
+          <w:ilvl w:val="0"/>
+          <w:numId w:val="11"/>
+        </w:numPr>
+        <w:shd w:val="clear" w:color="auto" w:fill="1F1F1F"/>
+        <w:spacing w:after="0" w:line="285" w:lineRule="atLeast"/>
+        <w:rPr>
+          <w:rFonts w:ascii="Consolas" w:eastAsia="Times New Roman" w:hAnsi="Consolas" w:cs="Times New Roman"/>
+          <w:color w:val="CCCCCC"/>
+          <w:kern w:val="0"/>
+          <w:sz w:val="21"/>
+          <w:szCs w:val="21"/>
+          <w:lang w:eastAsia="en-IN"/>
+          <w14:ligatures w14:val="none"/>
+        </w:rPr>
+      </w:pPr>
+    </w:p>
+    <w:p>
+      <w:pPr>
+        <w:pStyle w:val="ListParagraph"/>
+        <w:numPr>
+          <w:ilvl w:val="0"/>
+          <w:numId w:val="11"/>
+        </w:numPr>
+        <w:shd w:val="clear" w:color="auto" w:fill="1F1F1F"/>
+        <w:spacing w:after="0" w:line="285" w:lineRule="atLeast"/>
+        <w:rPr>
+          <w:rFonts w:ascii="Consolas" w:eastAsia="Times New Roman" w:hAnsi="Consolas" w:cs="Times New Roman"/>
+          <w:color w:val="CCCCCC"/>
+          <w:kern w:val="0"/>
+          <w:sz w:val="21"/>
+          <w:szCs w:val="21"/>
+          <w:lang w:eastAsia="en-IN"/>
+          <w14:ligatures w14:val="none"/>
+        </w:rPr>
+      </w:pPr>
+      <w:proofErr w:type="gramStart"/>
+      <w:r>
+        <w:rPr>
+          <w:rFonts w:ascii="Consolas" w:eastAsia="Times New Roman" w:hAnsi="Consolas" w:cs="Times New Roman"/>
+          <w:color w:val="DCDCAA"/>
+          <w:kern w:val="0"/>
+          <w:sz w:val="21"/>
+          <w:szCs w:val="21"/>
+          <w:lang w:eastAsia="en-IN"/>
+          <w14:ligatures w14:val="none"/>
+        </w:rPr>
+        <w:t>print</w:t>
+      </w:r>
+      <w:r>
+        <w:rPr>
+          <w:rFonts w:ascii="Consolas" w:eastAsia="Times New Roman" w:hAnsi="Consolas" w:cs="Times New Roman"/>
+          <w:color w:val="CCCCCC"/>
+          <w:kern w:val="0"/>
+          <w:sz w:val="21"/>
+          <w:szCs w:val="21"/>
+          <w:lang w:eastAsia="en-IN"/>
+          <w14:ligatures w14:val="none"/>
+        </w:rPr>
+        <w:t>(</w:t>
+      </w:r>
+      <w:proofErr w:type="spellStart"/>
+      <w:proofErr w:type="gramEnd"/>
+      <w:r>
+        <w:rPr>
+          <w:rFonts w:ascii="Consolas" w:eastAsia="Times New Roman" w:hAnsi="Consolas" w:cs="Times New Roman"/>
+          <w:color w:val="569CD6"/>
+          <w:kern w:val="0"/>
+          <w:sz w:val="21"/>
+          <w:szCs w:val="21"/>
+          <w:lang w:eastAsia="en-IN"/>
+          <w14:ligatures w14:val="none"/>
+        </w:rPr>
+        <w:t>f</w:t>
+      </w:r>
+      <w:r>
+        <w:rPr>
+          <w:rFonts w:ascii="Consolas" w:eastAsia="Times New Roman" w:hAnsi="Consolas" w:cs="Times New Roman"/>
+          <w:color w:val="CE9178"/>
+          <w:kern w:val="0"/>
+          <w:sz w:val="21"/>
+          <w:szCs w:val="21"/>
+          <w:lang w:eastAsia="en-IN"/>
+          <w14:ligatures w14:val="none"/>
+        </w:rPr>
+        <w:t>"Memory</w:t>
+      </w:r>
+      <w:proofErr w:type="spellEnd"/>
+      <w:r>
+        <w:rPr>
+          <w:rFonts w:ascii="Consolas" w:eastAsia="Times New Roman" w:hAnsi="Consolas" w:cs="Times New Roman"/>
+          <w:color w:val="CE9178"/>
+          <w:kern w:val="0"/>
+          <w:sz w:val="21"/>
+          <w:szCs w:val="21"/>
+          <w:lang w:eastAsia="en-IN"/>
+          <w14:ligatures w14:val="none"/>
+        </w:rPr>
+        <w:t xml:space="preserve"> used by Python list: </w:t>
+      </w:r>
+      <w:r>
+        <w:rPr>
+          <w:rFonts w:ascii="Consolas" w:eastAsia="Times New Roman" w:hAnsi="Consolas" w:cs="Times New Roman"/>
+          <w:color w:val="569CD6"/>
+          <w:kern w:val="0"/>
+          <w:sz w:val="21"/>
+          <w:szCs w:val="21"/>
+          <w:lang w:eastAsia="en-IN"/>
+          <w14:ligatures w14:val="none"/>
+        </w:rPr>
+        <w:t>{</w:t>
+      </w:r>
+      <w:proofErr w:type="spellStart"/>
+      <w:r>
+        <w:rPr>
+          <w:rFonts w:ascii="Consolas" w:eastAsia="Times New Roman" w:hAnsi="Consolas" w:cs="Times New Roman"/>
+          <w:color w:val="9CDCFE"/>
+          <w:kern w:val="0"/>
+          <w:sz w:val="21"/>
+          <w:szCs w:val="21"/>
+          <w:lang w:eastAsia="en-IN"/>
+          <w14:ligatures w14:val="none"/>
+        </w:rPr>
+        <w:t>python_list_size</w:t>
+      </w:r>
+      <w:proofErr w:type="spellEnd"/>
+      <w:r>
+        <w:rPr>
+          <w:rFonts w:ascii="Consolas" w:eastAsia="Times New Roman" w:hAnsi="Consolas" w:cs="Times New Roman"/>
+          <w:color w:val="569CD6"/>
+          <w:kern w:val="0"/>
+          <w:sz w:val="21"/>
+          <w:szCs w:val="21"/>
+          <w:lang w:eastAsia="en-IN"/>
+          <w14:ligatures w14:val="none"/>
+        </w:rPr>
+        <w:t>}</w:t>
+      </w:r>
+      <w:r>
+        <w:rPr>
+          <w:rFonts w:ascii="Consolas" w:eastAsia="Times New Roman" w:hAnsi="Consolas" w:cs="Times New Roman"/>
+          <w:color w:val="CE9178"/>
+          <w:kern w:val="0"/>
+          <w:sz w:val="21"/>
+          <w:szCs w:val="21"/>
+          <w:lang w:eastAsia="en-IN"/>
+          <w14:ligatures w14:val="none"/>
+        </w:rPr>
+        <w:t xml:space="preserve"> bytes"</w:t>
+      </w:r>
+      <w:r>
+        <w:rPr>
+          <w:rFonts w:ascii="Consolas" w:eastAsia="Times New Roman" w:hAnsi="Consolas" w:cs="Times New Roman"/>
+          <w:color w:val="CCCCCC"/>
+          <w:kern w:val="0"/>
+          <w:sz w:val="21"/>
+          <w:szCs w:val="21"/>
+          <w:lang w:eastAsia="en-IN"/>
+          <w14:ligatures w14:val="none"/>
+        </w:rPr>
+        <w:t>)</w:t>
+      </w:r>
+    </w:p>
+    <w:p>
+      <w:pPr>
+        <w:pStyle w:val="ListParagraph"/>
+        <w:numPr>
+          <w:ilvl w:val="0"/>
+          <w:numId w:val="11"/>
+        </w:numPr>
+        <w:shd w:val="clear" w:color="auto" w:fill="1F1F1F"/>
+        <w:spacing w:after="0" w:line="285" w:lineRule="atLeast"/>
+        <w:rPr>
+          <w:rFonts w:ascii="Consolas" w:eastAsia="Times New Roman" w:hAnsi="Consolas" w:cs="Times New Roman"/>
+          <w:color w:val="CCCCCC"/>
+          <w:kern w:val="0"/>
+          <w:sz w:val="21"/>
+          <w:szCs w:val="21"/>
+          <w:lang w:eastAsia="en-IN"/>
+          <w14:ligatures w14:val="none"/>
+        </w:rPr>
+      </w:pPr>
+      <w:proofErr w:type="gramStart"/>
+      <w:r>
+        <w:rPr>
+          <w:rFonts w:ascii="Consolas" w:eastAsia="Times New Roman" w:hAnsi="Consolas" w:cs="Times New Roman"/>
+          <w:color w:val="DCDCAA"/>
+          <w:kern w:val="0"/>
+          <w:sz w:val="21"/>
+          <w:szCs w:val="21"/>
+          <w:lang w:eastAsia="en-IN"/>
+          <w14:ligatures w14:val="none"/>
+        </w:rPr>
+        <w:t>print</w:t>
+      </w:r>
+      <w:r>
+        <w:rPr>
+          <w:rFonts w:ascii="Consolas" w:eastAsia="Times New Roman" w:hAnsi="Consolas" w:cs="Times New Roman"/>
+          <w:color w:val="CCCCCC"/>
+          <w:kern w:val="0"/>
+          <w:sz w:val="21"/>
+          <w:szCs w:val="21"/>
+          <w:lang w:eastAsia="en-IN"/>
+          <w14:ligatures w14:val="none"/>
+        </w:rPr>
+        <w:t>(</w:t>
+      </w:r>
+      <w:proofErr w:type="spellStart"/>
+      <w:proofErr w:type="gramEnd"/>
+      <w:r>
+        <w:rPr>
+          <w:rFonts w:ascii="Consolas" w:eastAsia="Times New Roman" w:hAnsi="Consolas" w:cs="Times New Roman"/>
+          <w:color w:val="569CD6"/>
+          <w:kern w:val="0"/>
+          <w:sz w:val="21"/>
+          <w:szCs w:val="21"/>
+          <w:lang w:eastAsia="en-IN"/>
+          <w14:ligatures w14:val="none"/>
+        </w:rPr>
+        <w:t>f</w:t>
+      </w:r>
+      <w:r>
+        <w:rPr>
+          <w:rFonts w:ascii="Consolas" w:eastAsia="Times New Roman" w:hAnsi="Consolas" w:cs="Times New Roman"/>
+          <w:color w:val="CE9178"/>
+          <w:kern w:val="0"/>
+          <w:sz w:val="21"/>
+          <w:szCs w:val="21"/>
+          <w:lang w:eastAsia="en-IN"/>
+          <w14:ligatures w14:val="none"/>
+        </w:rPr>
+        <w:t>"Memory</w:t>
+      </w:r>
+      <w:proofErr w:type="spellEnd"/>
+      <w:r>
+        <w:rPr>
+          <w:rFonts w:ascii="Consolas" w:eastAsia="Times New Roman" w:hAnsi="Consolas" w:cs="Times New Roman"/>
+          <w:color w:val="CE9178"/>
+          <w:kern w:val="0"/>
+          <w:sz w:val="21"/>
+          <w:szCs w:val="21"/>
+          <w:lang w:eastAsia="en-IN"/>
+          <w14:ligatures w14:val="none"/>
+        </w:rPr>
+        <w:t xml:space="preserve"> used by NumPy array: </w:t>
+      </w:r>
+      <w:r>
+        <w:rPr>
+          <w:rFonts w:ascii="Consolas" w:eastAsia="Times New Roman" w:hAnsi="Consolas" w:cs="Times New Roman"/>
+          <w:color w:val="569CD6"/>
+          <w:kern w:val="0"/>
+          <w:sz w:val="21"/>
+          <w:szCs w:val="21"/>
+          <w:lang w:eastAsia="en-IN"/>
+          <w14:ligatures w14:val="none"/>
+        </w:rPr>
+        <w:t>{</w:t>
+      </w:r>
+      <w:proofErr w:type="spellStart"/>
+      <w:r>
+        <w:rPr>
+          <w:rFonts w:ascii="Consolas" w:eastAsia="Times New Roman" w:hAnsi="Consolas" w:cs="Times New Roman"/>
+          <w:color w:val="9CDCFE"/>
+          <w:kern w:val="0"/>
+          <w:sz w:val="21"/>
+          <w:szCs w:val="21"/>
+          <w:lang w:eastAsia="en-IN"/>
+          <w14:ligatures w14:val="none"/>
+        </w:rPr>
+        <w:t>numpy_array_size</w:t>
+      </w:r>
+      <w:proofErr w:type="spellEnd"/>
+      <w:r>
+        <w:rPr>
+          <w:rFonts w:ascii="Consolas" w:eastAsia="Times New Roman" w:hAnsi="Consolas" w:cs="Times New Roman"/>
+          <w:color w:val="569CD6"/>
+          <w:kern w:val="0"/>
+          <w:sz w:val="21"/>
+          <w:szCs w:val="21"/>
+          <w:lang w:eastAsia="en-IN"/>
+          <w14:ligatures w14:val="none"/>
+        </w:rPr>
+        <w:t>}</w:t>
+      </w:r>
+      <w:r>
+        <w:rPr>
+          <w:rFonts w:ascii="Consolas" w:eastAsia="Times New Roman" w:hAnsi="Consolas" w:cs="Times New Roman"/>
+          <w:color w:val="CE9178"/>
+          <w:kern w:val="0"/>
+          <w:sz w:val="21"/>
+          <w:szCs w:val="21"/>
+          <w:lang w:eastAsia="en-IN"/>
+          <w14:ligatures w14:val="none"/>
+        </w:rPr>
+        <w:t xml:space="preserve"> bytes"</w:t>
+      </w:r>
+      <w:r>
+        <w:rPr>
+          <w:rFonts w:ascii="Consolas" w:eastAsia="Times New Roman" w:hAnsi="Consolas" w:cs="Times New Roman"/>
+          <w:color w:val="CCCCCC"/>
+          <w:kern w:val="0"/>
+          <w:sz w:val="21"/>
+          <w:szCs w:val="21"/>
+          <w:lang w:eastAsia="en-IN"/>
+          <w14:ligatures w14:val="none"/>
+        </w:rPr>
+        <w:t>)</w:t>
+      </w:r>
+    </w:p>
+    <w:p>
+      <w:pPr>
+        <w:pStyle w:val="ListParagraph"/>
+        <w:numPr>
+          <w:ilvl w:val="0"/>
+          <w:numId w:val="11"/>
+        </w:numPr>
+        <w:shd w:val="clear" w:color="auto" w:fill="1F1F1F"/>
+        <w:spacing w:after="0" w:line="285" w:lineRule="atLeast"/>
+        <w:rPr>
+          <w:rFonts w:ascii="Consolas" w:eastAsia="Times New Roman" w:hAnsi="Consolas" w:cs="Times New Roman"/>
+          <w:color w:val="CCCCCC"/>
+          <w:kern w:val="0"/>
+          <w:sz w:val="21"/>
+          <w:szCs w:val="21"/>
+          <w:lang w:eastAsia="en-IN"/>
+          <w14:ligatures w14:val="none"/>
+        </w:rPr>
+      </w:pPr>
+      <w:r>
+        <w:rPr>
+          <w:rFonts w:ascii="Consolas" w:eastAsia="Times New Roman" w:hAnsi="Consolas" w:cs="Times New Roman"/>
+          <w:color w:val="DCDCAA"/>
+          <w:kern w:val="0"/>
+          <w:sz w:val="21"/>
+          <w:szCs w:val="21"/>
+          <w:lang w:eastAsia="en-IN"/>
+          <w14:ligatures w14:val="none"/>
+        </w:rPr>
+        <w:t>print</w:t>
+      </w:r>
+      <w:r>
+        <w:rPr>
+          <w:rFonts w:ascii="Consolas" w:eastAsia="Times New Roman" w:hAnsi="Consolas" w:cs="Times New Roman"/>
+          <w:color w:val="CCCCCC"/>
+          <w:kern w:val="0"/>
+          <w:sz w:val="21"/>
+          <w:szCs w:val="21"/>
+          <w:lang w:eastAsia="en-IN"/>
+          <w14:ligatures w14:val="none"/>
+        </w:rPr>
+        <w:t xml:space="preserve"> (</w:t>
+      </w:r>
+      <w:r>
+        <w:rPr>
+          <w:rFonts w:ascii="Consolas" w:eastAsia="Times New Roman" w:hAnsi="Consolas" w:cs="Times New Roman"/>
+          <w:color w:val="CE9178"/>
+          <w:kern w:val="0"/>
+          <w:sz w:val="21"/>
+          <w:szCs w:val="21"/>
+          <w:lang w:eastAsia="en-IN"/>
+          <w14:ligatures w14:val="none"/>
+        </w:rPr>
+        <w:t>"+++++++++++++++++++++++++++++++++++++++++++++++++++++++++++++++++++++"</w:t>
+      </w:r>
+      <w:r>
+        <w:rPr>
+          <w:rFonts w:ascii="Consolas" w:eastAsia="Times New Roman" w:hAnsi="Consolas" w:cs="Times New Roman"/>
+          <w:color w:val="CCCCCC"/>
+          <w:kern w:val="0"/>
+          <w:sz w:val="21"/>
+          <w:szCs w:val="21"/>
+          <w:lang w:eastAsia="en-IN"/>
+          <w14:ligatures w14:val="none"/>
+        </w:rPr>
+        <w:t>)</w:t>
+      </w:r>
+    </w:p>
+    <w:p>
+      <w:pPr>
+        <w:pStyle w:val="ListParagraph"/>
+        <w:rPr>
+          <w:lang w:val="en-US"/>
+        </w:rPr>
+      </w:pPr>
+    </w:p>
+    <w:p>
+      <w:pPr>
+        <w:rPr>
+          <w:b/>
+          <w:bCs/>
+          <w:lang w:val="en-US"/>
+        </w:rPr>
+      </w:pPr>
+      <w:r>
+        <w:rPr>
+          <w:b/>
+          <w:bCs/>
+          <w:lang w:val="en-US"/>
+        </w:rPr>
+        <w:t>Functionality &amp; Operations</w:t>
+      </w:r>
+    </w:p>
+    <w:p>
+      <w:pPr>
+        <w:pStyle w:val="ListParagraph"/>
+        <w:numPr>
+          <w:ilvl w:val="0"/>
+          <w:numId w:val="10"/>
+        </w:numPr>
+        <w:rPr>
+          <w:lang w:val="en-US"/>
+        </w:rPr>
+      </w:pPr>
+      <w:r>
+        <w:rPr>
+          <w:lang w:val="en-US"/>
+        </w:rPr>
+        <w:t>NumPy supports element-wise operations, meaning you can perform arithmetic operations directly on arrays.</w:t>
+      </w:r>
+    </w:p>
+    <w:p>
+      <w:pPr>
+        <w:pStyle w:val="ListParagraph"/>
+        <w:numPr>
+          <w:ilvl w:val="0"/>
+          <w:numId w:val="10"/>
+        </w:numPr>
+        <w:rPr>
+          <w:lang w:val="en-US"/>
+        </w:rPr>
+      </w:pPr>
+      <w:r>
+        <w:rPr>
+          <w:lang w:val="en-US"/>
+        </w:rPr>
+        <w:t>Python lists require explicit looping or list comprehensions to achieve similar operations.</w:t>
+      </w:r>
+    </w:p>
+    <w:p>
+      <w:pPr>
+        <w:rPr>
+          <w:b/>
+          <w:bCs/>
+          <w:lang w:val="en-US"/>
+        </w:rPr>
+      </w:pPr>
+      <w:r>
+        <w:rPr>
+          <w:b/>
+          <w:bCs/>
+          <w:lang w:val="en-US"/>
+        </w:rPr>
+        <w:t>Type Consistency</w:t>
+      </w:r>
+    </w:p>
+    <w:p>
+      <w:pPr>
+        <w:pStyle w:val="ListParagraph"/>
+        <w:numPr>
+          <w:ilvl w:val="0"/>
+          <w:numId w:val="9"/>
+        </w:numPr>
+        <w:rPr>
+          <w:lang w:val="en-US"/>
+        </w:rPr>
+      </w:pPr>
+      <w:r>
+        <w:rPr>
+          <w:lang w:val="en-US"/>
+        </w:rPr>
+        <w:t>NumPy arrays enforce a single data type (e.g., all elements must be integers or floats)</w:t>
+      </w:r>
+    </w:p>
+    <w:p>
+      <w:pPr>
+        <w:pStyle w:val="ListParagraph"/>
+        <w:numPr>
+          <w:ilvl w:val="0"/>
+          <w:numId w:val="9"/>
+        </w:numPr>
+        <w:rPr>
+          <w:lang w:val="en-US"/>
+        </w:rPr>
+      </w:pPr>
+      <w:r>
+        <w:rPr>
+          <w:lang w:val="en-US"/>
+        </w:rPr>
+        <w:t>Lists can hold mixed data types, such as integers, strings, or even other lists</w:t>
+      </w:r>
+    </w:p>
+    <w:p>
+      <w:pPr>
+        <w:rPr>
+          <w:b/>
+          <w:bCs/>
+          <w:lang w:val="en-US"/>
+        </w:rPr>
+      </w:pPr>
+      <w:r>
+        <w:rPr>
+          <w:b/>
+          <w:bCs/>
+          <w:lang w:val="en-US"/>
+        </w:rPr>
+        <w:t>Built-in Methods</w:t>
+      </w:r>
+    </w:p>
+    <w:p>
+      <w:pPr>
+        <w:pStyle w:val="ListParagraph"/>
+        <w:numPr>
+          <w:ilvl w:val="0"/>
+          <w:numId w:val="8"/>
+        </w:numPr>
+        <w:rPr>
+          <w:lang w:val="en-US"/>
+        </w:rPr>
+      </w:pPr>
+      <w:r>
+        <w:rPr>
+          <w:lang w:val="en-US"/>
+        </w:rPr>
+        <w:t>NumPy provides numerous powerful mathematical and statistical functions</w:t>
+      </w:r>
+    </w:p>
+    <w:p>
+      <w:pPr>
+        <w:pStyle w:val="ListParagraph"/>
+        <w:numPr>
+          <w:ilvl w:val="0"/>
+          <w:numId w:val="8"/>
+        </w:numPr>
+        <w:rPr>
+          <w:lang w:val="en-US"/>
+        </w:rPr>
+      </w:pPr>
+      <w:r>
+        <w:rPr>
+          <w:lang w:val="en-US"/>
+        </w:rPr>
+        <w:t>List rely on Python’s built-in methods (</w:t>
+      </w:r>
+      <w:proofErr w:type="gramStart"/>
+      <w:r>
+        <w:rPr>
+          <w:lang w:val="en-US"/>
+        </w:rPr>
+        <w:t>append(</w:t>
+      </w:r>
+      <w:proofErr w:type="gramEnd"/>
+      <w:r>
+        <w:rPr>
+          <w:lang w:val="en-US"/>
+        </w:rPr>
+        <w:t xml:space="preserve">), </w:t>
+      </w:r>
+      <w:proofErr w:type="gramStart"/>
+      <w:r>
+        <w:rPr>
+          <w:lang w:val="en-US"/>
+        </w:rPr>
+        <w:t>sort(</w:t>
+      </w:r>
+      <w:proofErr w:type="gramEnd"/>
+      <w:r>
+        <w:rPr>
+          <w:lang w:val="en-US"/>
+        </w:rPr>
+        <w:t xml:space="preserve">), </w:t>
+      </w:r>
+      <w:proofErr w:type="gramStart"/>
+      <w:r>
+        <w:rPr>
+          <w:lang w:val="en-US"/>
+        </w:rPr>
+        <w:t>remove(</w:t>
+      </w:r>
+      <w:proofErr w:type="gramEnd"/>
+      <w:r>
+        <w:rPr>
+          <w:lang w:val="en-US"/>
+        </w:rPr>
+        <w:t>) etc.,) which are more general-purpose</w:t>
+      </w:r>
+    </w:p>
+    <w:p>
+      <w:pPr>
+        <w:rPr>
+          <w:lang w:val="en-US"/>
+        </w:rPr>
+      </w:pPr>
+      <w:r>
+        <w:rPr>
+          <w:i/>
+          <w:iCs/>
+        </w:rPr>
+        <w:lastRenderedPageBreak/>
+        <w:t>Bottom Line:</w:t>
+      </w:r>
+      <w:r>
+        <w:t xml:space="preserve"> If </w:t>
+      </w:r>
+      <w:proofErr w:type="gramStart"/>
+      <w:r>
+        <w:t>you're</w:t>
+      </w:r>
+      <w:proofErr w:type="gramEnd"/>
+      <w:r>
+        <w:t xml:space="preserve"> working with numerical data or large datasets, NumPy arrays are the way to go for efficiency and speed. If you need flexibility and mixed data types, Python lists might be better.</w:t>
+      </w:r>
     </w:p>
     <w:p>
       <w:pPr>
@@ -2753,6 +7054,232 @@
     </w:lvl>
   </w:abstractNum>
   <w:abstractNum w:abstractNumId="1" w15:restartNumberingAfterBreak="0">
+    <w:nsid w:val="050C5E90"/>
+    <w:multiLevelType w:val="hybridMultilevel"/>
+    <w:tmpl w:val="146E17B8"/>
+    <w:lvl w:ilvl="0" w:tplc="40090001">
+      <w:start w:val="1"/>
+      <w:numFmt w:val="bullet"/>
+      <w:lvlText w:val=""/>
+      <w:lvlJc w:val="left"/>
+      <w:pPr>
+        <w:ind w:left="720" w:hanging="360"/>
+      </w:pPr>
+      <w:rPr>
+        <w:rFonts w:ascii="Symbol" w:hAnsi="Symbol" w:hint="default"/>
+      </w:rPr>
+    </w:lvl>
+    <w:lvl w:ilvl="1" w:tplc="40090003" w:tentative="1">
+      <w:start w:val="1"/>
+      <w:numFmt w:val="bullet"/>
+      <w:lvlText w:val="o"/>
+      <w:lvlJc w:val="left"/>
+      <w:pPr>
+        <w:ind w:left="1440" w:hanging="360"/>
+      </w:pPr>
+      <w:rPr>
+        <w:rFonts w:ascii="Courier New" w:hAnsi="Courier New" w:cs="Courier New" w:hint="default"/>
+      </w:rPr>
+    </w:lvl>
+    <w:lvl w:ilvl="2" w:tplc="40090005" w:tentative="1">
+      <w:start w:val="1"/>
+      <w:numFmt w:val="bullet"/>
+      <w:lvlText w:val=""/>
+      <w:lvlJc w:val="left"/>
+      <w:pPr>
+        <w:ind w:left="2160" w:hanging="360"/>
+      </w:pPr>
+      <w:rPr>
+        <w:rFonts w:ascii="Wingdings" w:hAnsi="Wingdings" w:hint="default"/>
+      </w:rPr>
+    </w:lvl>
+    <w:lvl w:ilvl="3" w:tplc="40090001" w:tentative="1">
+      <w:start w:val="1"/>
+      <w:numFmt w:val="bullet"/>
+      <w:lvlText w:val=""/>
+      <w:lvlJc w:val="left"/>
+      <w:pPr>
+        <w:ind w:left="2880" w:hanging="360"/>
+      </w:pPr>
+      <w:rPr>
+        <w:rFonts w:ascii="Symbol" w:hAnsi="Symbol" w:hint="default"/>
+      </w:rPr>
+    </w:lvl>
+    <w:lvl w:ilvl="4" w:tplc="40090003" w:tentative="1">
+      <w:start w:val="1"/>
+      <w:numFmt w:val="bullet"/>
+      <w:lvlText w:val="o"/>
+      <w:lvlJc w:val="left"/>
+      <w:pPr>
+        <w:ind w:left="3600" w:hanging="360"/>
+      </w:pPr>
+      <w:rPr>
+        <w:rFonts w:ascii="Courier New" w:hAnsi="Courier New" w:cs="Courier New" w:hint="default"/>
+      </w:rPr>
+    </w:lvl>
+    <w:lvl w:ilvl="5" w:tplc="40090005" w:tentative="1">
+      <w:start w:val="1"/>
+      <w:numFmt w:val="bullet"/>
+      <w:lvlText w:val=""/>
+      <w:lvlJc w:val="left"/>
+      <w:pPr>
+        <w:ind w:left="4320" w:hanging="360"/>
+      </w:pPr>
+      <w:rPr>
+        <w:rFonts w:ascii="Wingdings" w:hAnsi="Wingdings" w:hint="default"/>
+      </w:rPr>
+    </w:lvl>
+    <w:lvl w:ilvl="6" w:tplc="40090001" w:tentative="1">
+      <w:start w:val="1"/>
+      <w:numFmt w:val="bullet"/>
+      <w:lvlText w:val=""/>
+      <w:lvlJc w:val="left"/>
+      <w:pPr>
+        <w:ind w:left="5040" w:hanging="360"/>
+      </w:pPr>
+      <w:rPr>
+        <w:rFonts w:ascii="Symbol" w:hAnsi="Symbol" w:hint="default"/>
+      </w:rPr>
+    </w:lvl>
+    <w:lvl w:ilvl="7" w:tplc="40090003" w:tentative="1">
+      <w:start w:val="1"/>
+      <w:numFmt w:val="bullet"/>
+      <w:lvlText w:val="o"/>
+      <w:lvlJc w:val="left"/>
+      <w:pPr>
+        <w:ind w:left="5760" w:hanging="360"/>
+      </w:pPr>
+      <w:rPr>
+        <w:rFonts w:ascii="Courier New" w:hAnsi="Courier New" w:cs="Courier New" w:hint="default"/>
+      </w:rPr>
+    </w:lvl>
+    <w:lvl w:ilvl="8" w:tplc="40090005" w:tentative="1">
+      <w:start w:val="1"/>
+      <w:numFmt w:val="bullet"/>
+      <w:lvlText w:val=""/>
+      <w:lvlJc w:val="left"/>
+      <w:pPr>
+        <w:ind w:left="6480" w:hanging="360"/>
+      </w:pPr>
+      <w:rPr>
+        <w:rFonts w:ascii="Wingdings" w:hAnsi="Wingdings" w:hint="default"/>
+      </w:rPr>
+    </w:lvl>
+  </w:abstractNum>
+  <w:abstractNum w:abstractNumId="2" w15:restartNumberingAfterBreak="0">
+    <w:nsid w:val="147625F4"/>
+    <w:multiLevelType w:val="hybridMultilevel"/>
+    <w:tmpl w:val="5ACE2B92"/>
+    <w:lvl w:ilvl="0" w:tplc="40090001">
+      <w:start w:val="1"/>
+      <w:numFmt w:val="bullet"/>
+      <w:lvlText w:val=""/>
+      <w:lvlJc w:val="left"/>
+      <w:pPr>
+        <w:ind w:left="720" w:hanging="360"/>
+      </w:pPr>
+      <w:rPr>
+        <w:rFonts w:ascii="Symbol" w:hAnsi="Symbol" w:hint="default"/>
+      </w:rPr>
+    </w:lvl>
+    <w:lvl w:ilvl="1" w:tplc="40090003" w:tentative="1">
+      <w:start w:val="1"/>
+      <w:numFmt w:val="bullet"/>
+      <w:lvlText w:val="o"/>
+      <w:lvlJc w:val="left"/>
+      <w:pPr>
+        <w:ind w:left="1440" w:hanging="360"/>
+      </w:pPr>
+      <w:rPr>
+        <w:rFonts w:ascii="Courier New" w:hAnsi="Courier New" w:cs="Courier New" w:hint="default"/>
+      </w:rPr>
+    </w:lvl>
+    <w:lvl w:ilvl="2" w:tplc="40090005" w:tentative="1">
+      <w:start w:val="1"/>
+      <w:numFmt w:val="bullet"/>
+      <w:lvlText w:val=""/>
+      <w:lvlJc w:val="left"/>
+      <w:pPr>
+        <w:ind w:left="2160" w:hanging="360"/>
+      </w:pPr>
+      <w:rPr>
+        <w:rFonts w:ascii="Wingdings" w:hAnsi="Wingdings" w:hint="default"/>
+      </w:rPr>
+    </w:lvl>
+    <w:lvl w:ilvl="3" w:tplc="40090001" w:tentative="1">
+      <w:start w:val="1"/>
+      <w:numFmt w:val="bullet"/>
+      <w:lvlText w:val=""/>
+      <w:lvlJc w:val="left"/>
+      <w:pPr>
+        <w:ind w:left="2880" w:hanging="360"/>
+      </w:pPr>
+      <w:rPr>
+        <w:rFonts w:ascii="Symbol" w:hAnsi="Symbol" w:hint="default"/>
+      </w:rPr>
+    </w:lvl>
+    <w:lvl w:ilvl="4" w:tplc="40090003" w:tentative="1">
+      <w:start w:val="1"/>
+      <w:numFmt w:val="bullet"/>
+      <w:lvlText w:val="o"/>
+      <w:lvlJc w:val="left"/>
+      <w:pPr>
+        <w:ind w:left="3600" w:hanging="360"/>
+      </w:pPr>
+      <w:rPr>
+        <w:rFonts w:ascii="Courier New" w:hAnsi="Courier New" w:cs="Courier New" w:hint="default"/>
+      </w:rPr>
+    </w:lvl>
+    <w:lvl w:ilvl="5" w:tplc="40090005" w:tentative="1">
+      <w:start w:val="1"/>
+      <w:numFmt w:val="bullet"/>
+      <w:lvlText w:val=""/>
+      <w:lvlJc w:val="left"/>
+      <w:pPr>
+        <w:ind w:left="4320" w:hanging="360"/>
+      </w:pPr>
+      <w:rPr>
+        <w:rFonts w:ascii="Wingdings" w:hAnsi="Wingdings" w:hint="default"/>
+      </w:rPr>
+    </w:lvl>
+    <w:lvl w:ilvl="6" w:tplc="40090001" w:tentative="1">
+      <w:start w:val="1"/>
+      <w:numFmt w:val="bullet"/>
+      <w:lvlText w:val=""/>
+      <w:lvlJc w:val="left"/>
+      <w:pPr>
+        <w:ind w:left="5040" w:hanging="360"/>
+      </w:pPr>
+      <w:rPr>
+        <w:rFonts w:ascii="Symbol" w:hAnsi="Symbol" w:hint="default"/>
+      </w:rPr>
+    </w:lvl>
+    <w:lvl w:ilvl="7" w:tplc="40090003" w:tentative="1">
+      <w:start w:val="1"/>
+      <w:numFmt w:val="bullet"/>
+      <w:lvlText w:val="o"/>
+      <w:lvlJc w:val="left"/>
+      <w:pPr>
+        <w:ind w:left="5760" w:hanging="360"/>
+      </w:pPr>
+      <w:rPr>
+        <w:rFonts w:ascii="Courier New" w:hAnsi="Courier New" w:cs="Courier New" w:hint="default"/>
+      </w:rPr>
+    </w:lvl>
+    <w:lvl w:ilvl="8" w:tplc="40090005" w:tentative="1">
+      <w:start w:val="1"/>
+      <w:numFmt w:val="bullet"/>
+      <w:lvlText w:val=""/>
+      <w:lvlJc w:val="left"/>
+      <w:pPr>
+        <w:ind w:left="6480" w:hanging="360"/>
+      </w:pPr>
+      <w:rPr>
+        <w:rFonts w:ascii="Wingdings" w:hAnsi="Wingdings" w:hint="default"/>
+      </w:rPr>
+    </w:lvl>
+  </w:abstractNum>
+  <w:abstractNum w:abstractNumId="3" w15:restartNumberingAfterBreak="0">
     <w:nsid w:val="2CC23CFC"/>
     <w:multiLevelType w:val="hybridMultilevel"/>
     <w:tmpl w:val="41164784"/>
@@ -2841,7 +7368,120 @@
       </w:pPr>
     </w:lvl>
   </w:abstractNum>
-  <w:abstractNum w:abstractNumId="2" w15:restartNumberingAfterBreak="0">
+  <w:abstractNum w:abstractNumId="4" w15:restartNumberingAfterBreak="0">
+    <w:nsid w:val="3620199E"/>
+    <w:multiLevelType w:val="hybridMultilevel"/>
+    <w:tmpl w:val="EACA0B60"/>
+    <w:lvl w:ilvl="0" w:tplc="40090001">
+      <w:start w:val="1"/>
+      <w:numFmt w:val="bullet"/>
+      <w:lvlText w:val=""/>
+      <w:lvlJc w:val="left"/>
+      <w:pPr>
+        <w:ind w:left="720" w:hanging="360"/>
+      </w:pPr>
+      <w:rPr>
+        <w:rFonts w:ascii="Symbol" w:hAnsi="Symbol" w:hint="default"/>
+      </w:rPr>
+    </w:lvl>
+    <w:lvl w:ilvl="1" w:tplc="40090003" w:tentative="1">
+      <w:start w:val="1"/>
+      <w:numFmt w:val="bullet"/>
+      <w:lvlText w:val="o"/>
+      <w:lvlJc w:val="left"/>
+      <w:pPr>
+        <w:ind w:left="1440" w:hanging="360"/>
+      </w:pPr>
+      <w:rPr>
+        <w:rFonts w:ascii="Courier New" w:hAnsi="Courier New" w:cs="Courier New" w:hint="default"/>
+      </w:rPr>
+    </w:lvl>
+    <w:lvl w:ilvl="2" w:tplc="40090005" w:tentative="1">
+      <w:start w:val="1"/>
+      <w:numFmt w:val="bullet"/>
+      <w:lvlText w:val=""/>
+      <w:lvlJc w:val="left"/>
+      <w:pPr>
+        <w:ind w:left="2160" w:hanging="360"/>
+      </w:pPr>
+      <w:rPr>
+        <w:rFonts w:ascii="Wingdings" w:hAnsi="Wingdings" w:hint="default"/>
+      </w:rPr>
+    </w:lvl>
+    <w:lvl w:ilvl="3" w:tplc="40090001" w:tentative="1">
+      <w:start w:val="1"/>
+      <w:numFmt w:val="bullet"/>
+      <w:lvlText w:val=""/>
+      <w:lvlJc w:val="left"/>
+      <w:pPr>
+        <w:ind w:left="2880" w:hanging="360"/>
+      </w:pPr>
+      <w:rPr>
+        <w:rFonts w:ascii="Symbol" w:hAnsi="Symbol" w:hint="default"/>
+      </w:rPr>
+    </w:lvl>
+    <w:lvl w:ilvl="4" w:tplc="40090003" w:tentative="1">
+      <w:start w:val="1"/>
+      <w:numFmt w:val="bullet"/>
+      <w:lvlText w:val="o"/>
+      <w:lvlJc w:val="left"/>
+      <w:pPr>
+        <w:ind w:left="3600" w:hanging="360"/>
+      </w:pPr>
+      <w:rPr>
+        <w:rFonts w:ascii="Courier New" w:hAnsi="Courier New" w:cs="Courier New" w:hint="default"/>
+      </w:rPr>
+    </w:lvl>
+    <w:lvl w:ilvl="5" w:tplc="40090005" w:tentative="1">
+      <w:start w:val="1"/>
+      <w:numFmt w:val="bullet"/>
+      <w:lvlText w:val=""/>
+      <w:lvlJc w:val="left"/>
+      <w:pPr>
+        <w:ind w:left="4320" w:hanging="360"/>
+      </w:pPr>
+      <w:rPr>
+        <w:rFonts w:ascii="Wingdings" w:hAnsi="Wingdings" w:hint="default"/>
+      </w:rPr>
+    </w:lvl>
+    <w:lvl w:ilvl="6" w:tplc="40090001" w:tentative="1">
+      <w:start w:val="1"/>
+      <w:numFmt w:val="bullet"/>
+      <w:lvlText w:val=""/>
+      <w:lvlJc w:val="left"/>
+      <w:pPr>
+        <w:ind w:left="5040" w:hanging="360"/>
+      </w:pPr>
+      <w:rPr>
+        <w:rFonts w:ascii="Symbol" w:hAnsi="Symbol" w:hint="default"/>
+      </w:rPr>
+    </w:lvl>
+    <w:lvl w:ilvl="7" w:tplc="40090003" w:tentative="1">
+      <w:start w:val="1"/>
+      <w:numFmt w:val="bullet"/>
+      <w:lvlText w:val="o"/>
+      <w:lvlJc w:val="left"/>
+      <w:pPr>
+        <w:ind w:left="5760" w:hanging="360"/>
+      </w:pPr>
+      <w:rPr>
+        <w:rFonts w:ascii="Courier New" w:hAnsi="Courier New" w:cs="Courier New" w:hint="default"/>
+      </w:rPr>
+    </w:lvl>
+    <w:lvl w:ilvl="8" w:tplc="40090005" w:tentative="1">
+      <w:start w:val="1"/>
+      <w:numFmt w:val="bullet"/>
+      <w:lvlText w:val=""/>
+      <w:lvlJc w:val="left"/>
+      <w:pPr>
+        <w:ind w:left="6480" w:hanging="360"/>
+      </w:pPr>
+      <w:rPr>
+        <w:rFonts w:ascii="Wingdings" w:hAnsi="Wingdings" w:hint="default"/>
+      </w:rPr>
+    </w:lvl>
+  </w:abstractNum>
+  <w:abstractNum w:abstractNumId="5" w15:restartNumberingAfterBreak="0">
     <w:nsid w:val="4473439B"/>
     <w:multiLevelType w:val="multilevel"/>
     <w:tmpl w:val="891801BA"/>
@@ -2990,7 +7630,7 @@
       </w:rPr>
     </w:lvl>
   </w:abstractNum>
-  <w:abstractNum w:abstractNumId="3" w15:restartNumberingAfterBreak="0">
+  <w:abstractNum w:abstractNumId="6" w15:restartNumberingAfterBreak="0">
     <w:nsid w:val="47622DE3"/>
     <w:multiLevelType w:val="hybridMultilevel"/>
     <w:tmpl w:val="B87E287A"/>
@@ -3079,7 +7719,7 @@
       </w:pPr>
     </w:lvl>
   </w:abstractNum>
-  <w:abstractNum w:abstractNumId="4" w15:restartNumberingAfterBreak="0">
+  <w:abstractNum w:abstractNumId="7" w15:restartNumberingAfterBreak="0">
     <w:nsid w:val="4A8C2F58"/>
     <w:multiLevelType w:val="hybridMultilevel"/>
     <w:tmpl w:val="1612F8E4"/>
@@ -3192,7 +7832,120 @@
       </w:rPr>
     </w:lvl>
   </w:abstractNum>
-  <w:abstractNum w:abstractNumId="5" w15:restartNumberingAfterBreak="0">
+  <w:abstractNum w:abstractNumId="8" w15:restartNumberingAfterBreak="0">
+    <w:nsid w:val="4C807E05"/>
+    <w:multiLevelType w:val="hybridMultilevel"/>
+    <w:tmpl w:val="AC4EDBB4"/>
+    <w:lvl w:ilvl="0" w:tplc="40090001">
+      <w:start w:val="1"/>
+      <w:numFmt w:val="bullet"/>
+      <w:lvlText w:val=""/>
+      <w:lvlJc w:val="left"/>
+      <w:pPr>
+        <w:ind w:left="720" w:hanging="360"/>
+      </w:pPr>
+      <w:rPr>
+        <w:rFonts w:ascii="Symbol" w:hAnsi="Symbol" w:hint="default"/>
+      </w:rPr>
+    </w:lvl>
+    <w:lvl w:ilvl="1" w:tplc="40090003" w:tentative="1">
+      <w:start w:val="1"/>
+      <w:numFmt w:val="bullet"/>
+      <w:lvlText w:val="o"/>
+      <w:lvlJc w:val="left"/>
+      <w:pPr>
+        <w:ind w:left="1440" w:hanging="360"/>
+      </w:pPr>
+      <w:rPr>
+        <w:rFonts w:ascii="Courier New" w:hAnsi="Courier New" w:cs="Courier New" w:hint="default"/>
+      </w:rPr>
+    </w:lvl>
+    <w:lvl w:ilvl="2" w:tplc="40090005" w:tentative="1">
+      <w:start w:val="1"/>
+      <w:numFmt w:val="bullet"/>
+      <w:lvlText w:val=""/>
+      <w:lvlJc w:val="left"/>
+      <w:pPr>
+        <w:ind w:left="2160" w:hanging="360"/>
+      </w:pPr>
+      <w:rPr>
+        <w:rFonts w:ascii="Wingdings" w:hAnsi="Wingdings" w:hint="default"/>
+      </w:rPr>
+    </w:lvl>
+    <w:lvl w:ilvl="3" w:tplc="40090001" w:tentative="1">
+      <w:start w:val="1"/>
+      <w:numFmt w:val="bullet"/>
+      <w:lvlText w:val=""/>
+      <w:lvlJc w:val="left"/>
+      <w:pPr>
+        <w:ind w:left="2880" w:hanging="360"/>
+      </w:pPr>
+      <w:rPr>
+        <w:rFonts w:ascii="Symbol" w:hAnsi="Symbol" w:hint="default"/>
+      </w:rPr>
+    </w:lvl>
+    <w:lvl w:ilvl="4" w:tplc="40090003" w:tentative="1">
+      <w:start w:val="1"/>
+      <w:numFmt w:val="bullet"/>
+      <w:lvlText w:val="o"/>
+      <w:lvlJc w:val="left"/>
+      <w:pPr>
+        <w:ind w:left="3600" w:hanging="360"/>
+      </w:pPr>
+      <w:rPr>
+        <w:rFonts w:ascii="Courier New" w:hAnsi="Courier New" w:cs="Courier New" w:hint="default"/>
+      </w:rPr>
+    </w:lvl>
+    <w:lvl w:ilvl="5" w:tplc="40090005" w:tentative="1">
+      <w:start w:val="1"/>
+      <w:numFmt w:val="bullet"/>
+      <w:lvlText w:val=""/>
+      <w:lvlJc w:val="left"/>
+      <w:pPr>
+        <w:ind w:left="4320" w:hanging="360"/>
+      </w:pPr>
+      <w:rPr>
+        <w:rFonts w:ascii="Wingdings" w:hAnsi="Wingdings" w:hint="default"/>
+      </w:rPr>
+    </w:lvl>
+    <w:lvl w:ilvl="6" w:tplc="40090001" w:tentative="1">
+      <w:start w:val="1"/>
+      <w:numFmt w:val="bullet"/>
+      <w:lvlText w:val=""/>
+      <w:lvlJc w:val="left"/>
+      <w:pPr>
+        <w:ind w:left="5040" w:hanging="360"/>
+      </w:pPr>
+      <w:rPr>
+        <w:rFonts w:ascii="Symbol" w:hAnsi="Symbol" w:hint="default"/>
+      </w:rPr>
+    </w:lvl>
+    <w:lvl w:ilvl="7" w:tplc="40090003" w:tentative="1">
+      <w:start w:val="1"/>
+      <w:numFmt w:val="bullet"/>
+      <w:lvlText w:val="o"/>
+      <w:lvlJc w:val="left"/>
+      <w:pPr>
+        <w:ind w:left="5760" w:hanging="360"/>
+      </w:pPr>
+      <w:rPr>
+        <w:rFonts w:ascii="Courier New" w:hAnsi="Courier New" w:cs="Courier New" w:hint="default"/>
+      </w:rPr>
+    </w:lvl>
+    <w:lvl w:ilvl="8" w:tplc="40090005" w:tentative="1">
+      <w:start w:val="1"/>
+      <w:numFmt w:val="bullet"/>
+      <w:lvlText w:val=""/>
+      <w:lvlJc w:val="left"/>
+      <w:pPr>
+        <w:ind w:left="6480" w:hanging="360"/>
+      </w:pPr>
+      <w:rPr>
+        <w:rFonts w:ascii="Wingdings" w:hAnsi="Wingdings" w:hint="default"/>
+      </w:rPr>
+    </w:lvl>
+  </w:abstractNum>
+  <w:abstractNum w:abstractNumId="9" w15:restartNumberingAfterBreak="0">
     <w:nsid w:val="5EA7065A"/>
     <w:multiLevelType w:val="multilevel"/>
     <w:tmpl w:val="941A274C"/>
@@ -3341,7 +8094,7 @@
       </w:rPr>
     </w:lvl>
   </w:abstractNum>
-  <w:abstractNum w:abstractNumId="6" w15:restartNumberingAfterBreak="0">
+  <w:abstractNum w:abstractNumId="10" w15:restartNumberingAfterBreak="0">
     <w:nsid w:val="742A3745"/>
     <w:multiLevelType w:val="multilevel"/>
     <w:tmpl w:val="3208AA88"/>
@@ -3490,26 +8243,154 @@
       </w:rPr>
     </w:lvl>
   </w:abstractNum>
+  <w:abstractNum w:abstractNumId="11" w15:restartNumberingAfterBreak="0">
+    <w:nsid w:val="7F227E14"/>
+    <w:multiLevelType w:val="hybridMultilevel"/>
+    <w:tmpl w:val="19AC1F12"/>
+    <w:lvl w:ilvl="0" w:tplc="40090001">
+      <w:start w:val="1"/>
+      <w:numFmt w:val="bullet"/>
+      <w:lvlText w:val=""/>
+      <w:lvlJc w:val="left"/>
+      <w:pPr>
+        <w:ind w:left="720" w:hanging="360"/>
+      </w:pPr>
+      <w:rPr>
+        <w:rFonts w:ascii="Symbol" w:hAnsi="Symbol" w:hint="default"/>
+      </w:rPr>
+    </w:lvl>
+    <w:lvl w:ilvl="1" w:tplc="40090003" w:tentative="1">
+      <w:start w:val="1"/>
+      <w:numFmt w:val="bullet"/>
+      <w:lvlText w:val="o"/>
+      <w:lvlJc w:val="left"/>
+      <w:pPr>
+        <w:ind w:left="1440" w:hanging="360"/>
+      </w:pPr>
+      <w:rPr>
+        <w:rFonts w:ascii="Courier New" w:hAnsi="Courier New" w:cs="Courier New" w:hint="default"/>
+      </w:rPr>
+    </w:lvl>
+    <w:lvl w:ilvl="2" w:tplc="40090005" w:tentative="1">
+      <w:start w:val="1"/>
+      <w:numFmt w:val="bullet"/>
+      <w:lvlText w:val=""/>
+      <w:lvlJc w:val="left"/>
+      <w:pPr>
+        <w:ind w:left="2160" w:hanging="360"/>
+      </w:pPr>
+      <w:rPr>
+        <w:rFonts w:ascii="Wingdings" w:hAnsi="Wingdings" w:hint="default"/>
+      </w:rPr>
+    </w:lvl>
+    <w:lvl w:ilvl="3" w:tplc="40090001" w:tentative="1">
+      <w:start w:val="1"/>
+      <w:numFmt w:val="bullet"/>
+      <w:lvlText w:val=""/>
+      <w:lvlJc w:val="left"/>
+      <w:pPr>
+        <w:ind w:left="2880" w:hanging="360"/>
+      </w:pPr>
+      <w:rPr>
+        <w:rFonts w:ascii="Symbol" w:hAnsi="Symbol" w:hint="default"/>
+      </w:rPr>
+    </w:lvl>
+    <w:lvl w:ilvl="4" w:tplc="40090003" w:tentative="1">
+      <w:start w:val="1"/>
+      <w:numFmt w:val="bullet"/>
+      <w:lvlText w:val="o"/>
+      <w:lvlJc w:val="left"/>
+      <w:pPr>
+        <w:ind w:left="3600" w:hanging="360"/>
+      </w:pPr>
+      <w:rPr>
+        <w:rFonts w:ascii="Courier New" w:hAnsi="Courier New" w:cs="Courier New" w:hint="default"/>
+      </w:rPr>
+    </w:lvl>
+    <w:lvl w:ilvl="5" w:tplc="40090005" w:tentative="1">
+      <w:start w:val="1"/>
+      <w:numFmt w:val="bullet"/>
+      <w:lvlText w:val=""/>
+      <w:lvlJc w:val="left"/>
+      <w:pPr>
+        <w:ind w:left="4320" w:hanging="360"/>
+      </w:pPr>
+      <w:rPr>
+        <w:rFonts w:ascii="Wingdings" w:hAnsi="Wingdings" w:hint="default"/>
+      </w:rPr>
+    </w:lvl>
+    <w:lvl w:ilvl="6" w:tplc="40090001" w:tentative="1">
+      <w:start w:val="1"/>
+      <w:numFmt w:val="bullet"/>
+      <w:lvlText w:val=""/>
+      <w:lvlJc w:val="left"/>
+      <w:pPr>
+        <w:ind w:left="5040" w:hanging="360"/>
+      </w:pPr>
+      <w:rPr>
+        <w:rFonts w:ascii="Symbol" w:hAnsi="Symbol" w:hint="default"/>
+      </w:rPr>
+    </w:lvl>
+    <w:lvl w:ilvl="7" w:tplc="40090003" w:tentative="1">
+      <w:start w:val="1"/>
+      <w:numFmt w:val="bullet"/>
+      <w:lvlText w:val="o"/>
+      <w:lvlJc w:val="left"/>
+      <w:pPr>
+        <w:ind w:left="5760" w:hanging="360"/>
+      </w:pPr>
+      <w:rPr>
+        <w:rFonts w:ascii="Courier New" w:hAnsi="Courier New" w:cs="Courier New" w:hint="default"/>
+      </w:rPr>
+    </w:lvl>
+    <w:lvl w:ilvl="8" w:tplc="40090005" w:tentative="1">
+      <w:start w:val="1"/>
+      <w:numFmt w:val="bullet"/>
+      <w:lvlText w:val=""/>
+      <w:lvlJc w:val="left"/>
+      <w:pPr>
+        <w:ind w:left="6480" w:hanging="360"/>
+      </w:pPr>
+      <w:rPr>
+        <w:rFonts w:ascii="Wingdings" w:hAnsi="Wingdings" w:hint="default"/>
+      </w:rPr>
+    </w:lvl>
+  </w:abstractNum>
   <w:num w:numId="1" w16cid:durableId="1027172497">
-    <w:abstractNumId w:val="4"/>
+    <w:abstractNumId w:val="7"/>
   </w:num>
   <w:num w:numId="2" w16cid:durableId="1227961048">
     <w:abstractNumId w:val="0"/>
   </w:num>
   <w:num w:numId="3" w16cid:durableId="621033164">
+    <w:abstractNumId w:val="6"/>
+  </w:num>
+  <w:num w:numId="4" w16cid:durableId="1987582801">
     <w:abstractNumId w:val="3"/>
   </w:num>
-  <w:num w:numId="4" w16cid:durableId="1987582801">
+  <w:num w:numId="5" w16cid:durableId="1381784555">
+    <w:abstractNumId w:val="5"/>
+  </w:num>
+  <w:num w:numId="6" w16cid:durableId="1618483884">
+    <w:abstractNumId w:val="10"/>
+  </w:num>
+  <w:num w:numId="7" w16cid:durableId="1780029810">
+    <w:abstractNumId w:val="9"/>
+  </w:num>
+  <w:num w:numId="8" w16cid:durableId="1533687057">
     <w:abstractNumId w:val="1"/>
   </w:num>
-  <w:num w:numId="5" w16cid:durableId="1381784555">
+  <w:num w:numId="9" w16cid:durableId="910309843">
     <w:abstractNumId w:val="2"/>
   </w:num>
-  <w:num w:numId="6" w16cid:durableId="1618483884">
-    <w:abstractNumId w:val="6"/>
+  <w:num w:numId="10" w16cid:durableId="807668542">
+    <w:abstractNumId w:val="11"/>
   </w:num>
-  <w:num w:numId="7" w16cid:durableId="1780029810">
-    <w:abstractNumId w:val="5"/>
+  <w:num w:numId="11" w16cid:durableId="1418474334">
+    <w:abstractNumId w:val="8"/>
+  </w:num>
+  <w:num w:numId="12" w16cid:durableId="817380783">
+    <w:abstractNumId w:val="4"/>
   </w:num>
 </w:numbering>
 </file>

</xml_diff>

<commit_message>
Updated different methods to creat a NumPy array
</commit_message>
<xml_diff>
--- a/Learn_Python_Numpy_and_Pandas_With_NaveenSilvester.docx
+++ b/Learn_Python_Numpy_and_Pandas_With_NaveenSilvester.docx
@@ -6943,6 +6943,2328 @@
       <w:proofErr w:type="gramEnd"/>
       <w:r>
         <w:t xml:space="preserve"> working with numerical data or large datasets, NumPy arrays are the way to go for efficiency and speed. If you need flexibility and mixed data types, Python lists might be better.</w:t>
+      </w:r>
+    </w:p>
+    <w:p>
+      <w:pPr>
+        <w:rPr>
+          <w:lang w:val="en-US"/>
+        </w:rPr>
+      </w:pPr>
+    </w:p>
+    <w:p>
+      <w:pPr>
+        <w:pStyle w:val="Heading2"/>
+        <w:rPr>
+          <w:b/>
+          <w:bCs/>
+          <w:lang w:val="en-US"/>
+        </w:rPr>
+      </w:pPr>
+      <w:r>
+        <w:rPr>
+          <w:b/>
+          <w:bCs/>
+          <w:lang w:val="en-US"/>
+        </w:rPr>
+        <w:t>NumPy Arrays</w:t>
+      </w:r>
+    </w:p>
+    <w:p>
+      <w:pPr>
+        <w:pStyle w:val="Heading3"/>
+        <w:rPr>
+          <w:b/>
+          <w:bCs/>
+          <w:lang w:val="en-US"/>
+        </w:rPr>
+      </w:pPr>
+      <w:r>
+        <w:rPr>
+          <w:b/>
+          <w:bCs/>
+          <w:lang w:val="en-US"/>
+        </w:rPr>
+        <w:t>Creating NumPy arrays</w:t>
+      </w:r>
+    </w:p>
+    <w:p>
+      <w:pPr>
+        <w:rPr>
+          <w:lang w:val="en-US"/>
+        </w:rPr>
+      </w:pPr>
+      <w:r>
+        <w:rPr>
+          <w:lang w:val="en-US"/>
+        </w:rPr>
+        <w:t>NumPy provides several ways to create arrays, each suited to different use cases.</w:t>
+      </w:r>
+    </w:p>
+    <w:p>
+      <w:pPr>
+        <w:pStyle w:val="Heading4"/>
+        <w:ind w:left="720"/>
+        <w:rPr>
+          <w:b/>
+          <w:bCs/>
+          <w:lang w:val="en-US"/>
+        </w:rPr>
+      </w:pPr>
+      <w:proofErr w:type="spellStart"/>
+      <w:proofErr w:type="gramStart"/>
+      <w:r>
+        <w:rPr>
+          <w:b/>
+          <w:bCs/>
+          <w:lang w:val="en-US"/>
+        </w:rPr>
+        <w:t>np.array</w:t>
+      </w:r>
+      <w:proofErr w:type="spellEnd"/>
+      <w:proofErr w:type="gramEnd"/>
+    </w:p>
+    <w:p>
+      <w:pPr>
+        <w:ind w:left="720"/>
+        <w:rPr>
+          <w:lang w:val="en-US"/>
+        </w:rPr>
+      </w:pPr>
+      <w:r>
+        <w:rPr>
+          <w:lang w:val="en-US"/>
+        </w:rPr>
+        <w:t>This is the most basic way to create a NumPy array using Python list or tuples</w:t>
+      </w:r>
+    </w:p>
+    <w:p>
+      <w:pPr>
+        <w:ind w:left="1440"/>
+        <w:rPr>
+          <w:color w:val="0070C0"/>
+          <w:lang w:val="en-US"/>
+        </w:rPr>
+      </w:pPr>
+      <w:r>
+        <w:rPr>
+          <w:color w:val="0070C0"/>
+          <w:lang w:val="en-US"/>
+        </w:rPr>
+        <w:t xml:space="preserve">Import </w:t>
+      </w:r>
+      <w:proofErr w:type="spellStart"/>
+      <w:r>
+        <w:rPr>
+          <w:color w:val="0070C0"/>
+          <w:lang w:val="en-US"/>
+        </w:rPr>
+        <w:t>numpy</w:t>
+      </w:r>
+      <w:proofErr w:type="spellEnd"/>
+      <w:r>
+        <w:rPr>
+          <w:color w:val="0070C0"/>
+          <w:lang w:val="en-US"/>
+        </w:rPr>
+        <w:t xml:space="preserve"> as np</w:t>
+      </w:r>
+    </w:p>
+    <w:p>
+      <w:pPr>
+        <w:ind w:left="1440"/>
+        <w:rPr>
+          <w:color w:val="0070C0"/>
+          <w:lang w:val="en-US"/>
+        </w:rPr>
+      </w:pPr>
+      <w:r>
+        <w:rPr>
+          <w:color w:val="0070C0"/>
+          <w:lang w:val="en-US"/>
+        </w:rPr>
+        <w:t># Creating a NumPy array from a Python list</w:t>
+      </w:r>
+    </w:p>
+    <w:p>
+      <w:pPr>
+        <w:ind w:left="1440"/>
+        <w:rPr>
+          <w:color w:val="0070C0"/>
+          <w:lang w:val="en-US"/>
+        </w:rPr>
+      </w:pPr>
+      <w:proofErr w:type="spellStart"/>
+      <w:r>
+        <w:rPr>
+          <w:color w:val="0070C0"/>
+          <w:lang w:val="en-US"/>
+        </w:rPr>
+        <w:t>list_data</w:t>
+      </w:r>
+      <w:proofErr w:type="spellEnd"/>
+      <w:r>
+        <w:rPr>
+          <w:color w:val="0070C0"/>
+          <w:lang w:val="en-US"/>
+        </w:rPr>
+        <w:t xml:space="preserve"> = [1,2,3,4]</w:t>
+      </w:r>
+    </w:p>
+    <w:p>
+      <w:pPr>
+        <w:ind w:left="1440"/>
+        <w:rPr>
+          <w:color w:val="0070C0"/>
+          <w:lang w:val="en-US"/>
+        </w:rPr>
+      </w:pPr>
+      <w:proofErr w:type="spellStart"/>
+      <w:r>
+        <w:rPr>
+          <w:color w:val="0070C0"/>
+          <w:lang w:val="en-US"/>
+        </w:rPr>
+        <w:t>numpy_array</w:t>
+      </w:r>
+      <w:proofErr w:type="spellEnd"/>
+      <w:r>
+        <w:rPr>
+          <w:color w:val="0070C0"/>
+          <w:lang w:val="en-US"/>
+        </w:rPr>
+        <w:t xml:space="preserve"> = </w:t>
+      </w:r>
+      <w:proofErr w:type="spellStart"/>
+      <w:proofErr w:type="gramStart"/>
+      <w:r>
+        <w:rPr>
+          <w:color w:val="0070C0"/>
+          <w:lang w:val="en-US"/>
+        </w:rPr>
+        <w:t>np.array</w:t>
+      </w:r>
+      <w:proofErr w:type="spellEnd"/>
+      <w:proofErr w:type="gramEnd"/>
+      <w:r>
+        <w:rPr>
+          <w:color w:val="0070C0"/>
+          <w:lang w:val="en-US"/>
+        </w:rPr>
+        <w:t>(</w:t>
+      </w:r>
+      <w:proofErr w:type="spellStart"/>
+      <w:r>
+        <w:rPr>
+          <w:color w:val="0070C0"/>
+          <w:lang w:val="en-US"/>
+        </w:rPr>
+        <w:t>list_data</w:t>
+      </w:r>
+      <w:proofErr w:type="spellEnd"/>
+      <w:r>
+        <w:rPr>
+          <w:color w:val="0070C0"/>
+          <w:lang w:val="en-US"/>
+        </w:rPr>
+        <w:t>)</w:t>
+      </w:r>
+    </w:p>
+    <w:p>
+      <w:pPr>
+        <w:ind w:left="1440"/>
+        <w:rPr>
+          <w:color w:val="0070C0"/>
+          <w:lang w:val="en-US"/>
+        </w:rPr>
+      </w:pPr>
+      <w:r>
+        <w:rPr>
+          <w:color w:val="0070C0"/>
+          <w:lang w:val="en-US"/>
+        </w:rPr>
+        <w:t>print(</w:t>
+      </w:r>
+      <w:proofErr w:type="spellStart"/>
+      <w:r>
+        <w:rPr>
+          <w:color w:val="0070C0"/>
+          <w:lang w:val="en-US"/>
+        </w:rPr>
+        <w:t>numpy_array</w:t>
+      </w:r>
+      <w:proofErr w:type="spellEnd"/>
+      <w:r>
+        <w:rPr>
+          <w:color w:val="0070C0"/>
+          <w:lang w:val="en-US"/>
+        </w:rPr>
+        <w:t>)</w:t>
+      </w:r>
+    </w:p>
+    <w:p>
+      <w:pPr>
+        <w:ind w:left="1440"/>
+        <w:rPr>
+          <w:color w:val="0070C0"/>
+          <w:lang w:val="en-US"/>
+        </w:rPr>
+      </w:pPr>
+      <w:r>
+        <w:rPr>
+          <w:color w:val="0070C0"/>
+          <w:lang w:val="en-US"/>
+        </w:rPr>
+        <w:t>print(type(</w:t>
+      </w:r>
+      <w:proofErr w:type="spellStart"/>
+      <w:r>
+        <w:rPr>
+          <w:color w:val="0070C0"/>
+          <w:lang w:val="en-US"/>
+        </w:rPr>
+        <w:t>numpy_array</w:t>
+      </w:r>
+      <w:proofErr w:type="spellEnd"/>
+      <w:r>
+        <w:rPr>
+          <w:color w:val="0070C0"/>
+          <w:lang w:val="en-US"/>
+        </w:rPr>
+        <w:t>))</w:t>
+      </w:r>
+    </w:p>
+    <w:p>
+      <w:pPr>
+        <w:pStyle w:val="ListParagraph"/>
+        <w:numPr>
+          <w:ilvl w:val="0"/>
+          <w:numId w:val="14"/>
+        </w:numPr>
+        <w:rPr>
+          <w:lang w:val="en-US"/>
+        </w:rPr>
+      </w:pPr>
+      <w:proofErr w:type="spellStart"/>
+      <w:proofErr w:type="gramStart"/>
+      <w:r>
+        <w:rPr>
+          <w:lang w:val="en-US"/>
+        </w:rPr>
+        <w:t>np.array</w:t>
+      </w:r>
+      <w:proofErr w:type="spellEnd"/>
+      <w:proofErr w:type="gramEnd"/>
+      <w:r>
+        <w:rPr>
+          <w:lang w:val="en-US"/>
+        </w:rPr>
+        <w:t>() converts a list or tuple into NumPy array</w:t>
+      </w:r>
+    </w:p>
+    <w:p>
+      <w:pPr>
+        <w:pStyle w:val="ListParagraph"/>
+        <w:numPr>
+          <w:ilvl w:val="0"/>
+          <w:numId w:val="14"/>
+        </w:numPr>
+        <w:rPr>
+          <w:lang w:val="en-US"/>
+        </w:rPr>
+      </w:pPr>
+      <w:r>
+        <w:rPr>
+          <w:lang w:val="en-US"/>
+        </w:rPr>
+        <w:t>It automatically determines the data type (</w:t>
+      </w:r>
+      <w:proofErr w:type="spellStart"/>
+      <w:r>
+        <w:rPr>
+          <w:lang w:val="en-US"/>
+        </w:rPr>
+        <w:t>dtype</w:t>
+      </w:r>
+      <w:proofErr w:type="spellEnd"/>
+      <w:r>
+        <w:rPr>
+          <w:lang w:val="en-US"/>
+        </w:rPr>
+        <w:t>) of elements</w:t>
+      </w:r>
+    </w:p>
+    <w:p>
+      <w:pPr>
+        <w:rPr>
+          <w:color w:val="0070C0"/>
+          <w:lang w:val="en-US"/>
+        </w:rPr>
+      </w:pPr>
+    </w:p>
+    <w:p>
+      <w:pPr>
+        <w:pStyle w:val="Heading4"/>
+        <w:ind w:left="720"/>
+        <w:rPr>
+          <w:b/>
+          <w:bCs/>
+          <w:lang w:val="en-US"/>
+        </w:rPr>
+      </w:pPr>
+      <w:proofErr w:type="spellStart"/>
+      <w:proofErr w:type="gramStart"/>
+      <w:r>
+        <w:rPr>
+          <w:b/>
+          <w:bCs/>
+          <w:lang w:val="en-US"/>
+        </w:rPr>
+        <w:t>np.arange</w:t>
+      </w:r>
+      <w:proofErr w:type="spellEnd"/>
+      <w:proofErr w:type="gramEnd"/>
+    </w:p>
+    <w:p>
+      <w:pPr>
+        <w:rPr>
+          <w:lang w:val="en-US"/>
+        </w:rPr>
+      </w:pPr>
+      <w:r>
+        <w:rPr>
+          <w:lang w:val="en-US"/>
+        </w:rPr>
+        <w:tab/>
+        <w:t>This function creates arrays with evenly spaced values</w:t>
+      </w:r>
+    </w:p>
+    <w:p>
+      <w:pPr>
+        <w:ind w:left="720"/>
+        <w:rPr>
+          <w:color w:val="0070C0"/>
+          <w:lang w:val="en-US"/>
+        </w:rPr>
+      </w:pPr>
+      <w:r>
+        <w:rPr>
+          <w:color w:val="0070C0"/>
+          <w:lang w:val="en-US"/>
+        </w:rPr>
+        <w:tab/>
+        <w:t># Creating an array with values from 0 to 9</w:t>
+      </w:r>
+    </w:p>
+    <w:p>
+      <w:pPr>
+        <w:ind w:left="720"/>
+        <w:rPr>
+          <w:color w:val="0070C0"/>
+          <w:lang w:val="en-US"/>
+        </w:rPr>
+      </w:pPr>
+      <w:r>
+        <w:rPr>
+          <w:color w:val="0070C0"/>
+          <w:lang w:val="en-US"/>
+        </w:rPr>
+        <w:tab/>
+        <w:t xml:space="preserve">numpy_array2 = </w:t>
+      </w:r>
+      <w:proofErr w:type="spellStart"/>
+      <w:proofErr w:type="gramStart"/>
+      <w:r>
+        <w:rPr>
+          <w:color w:val="0070C0"/>
+          <w:lang w:val="en-US"/>
+        </w:rPr>
+        <w:t>np.arange</w:t>
+      </w:r>
+      <w:proofErr w:type="spellEnd"/>
+      <w:proofErr w:type="gramEnd"/>
+      <w:r>
+        <w:rPr>
+          <w:color w:val="0070C0"/>
+          <w:lang w:val="en-US"/>
+        </w:rPr>
+        <w:t>(10)</w:t>
+      </w:r>
+    </w:p>
+    <w:p>
+      <w:pPr>
+        <w:ind w:left="720"/>
+        <w:rPr>
+          <w:color w:val="0070C0"/>
+          <w:lang w:val="en-US"/>
+        </w:rPr>
+      </w:pPr>
+      <w:r>
+        <w:rPr>
+          <w:color w:val="0070C0"/>
+          <w:lang w:val="en-US"/>
+        </w:rPr>
+        <w:tab/>
+        <w:t>print(numpy_array2)</w:t>
+      </w:r>
+    </w:p>
+    <w:p>
+      <w:pPr>
+        <w:ind w:left="720"/>
+        <w:rPr>
+          <w:color w:val="0070C0"/>
+          <w:lang w:val="en-US"/>
+        </w:rPr>
+      </w:pPr>
+      <w:r>
+        <w:rPr>
+          <w:color w:val="0070C0"/>
+          <w:lang w:val="en-US"/>
+        </w:rPr>
+        <w:tab/>
+        <w:t># Creating an array with a specific step</w:t>
+      </w:r>
+    </w:p>
+    <w:p>
+      <w:pPr>
+        <w:ind w:left="720"/>
+        <w:rPr>
+          <w:color w:val="0070C0"/>
+          <w:lang w:val="en-US"/>
+        </w:rPr>
+      </w:pPr>
+      <w:r>
+        <w:rPr>
+          <w:color w:val="0070C0"/>
+          <w:lang w:val="en-US"/>
+        </w:rPr>
+        <w:tab/>
+      </w:r>
+      <w:r>
+        <w:rPr>
+          <w:color w:val="0070C0"/>
+          <w:lang w:val="en-US"/>
+        </w:rPr>
+        <w:t>n</w:t>
+      </w:r>
+      <w:r>
+        <w:rPr>
+          <w:color w:val="0070C0"/>
+          <w:lang w:val="en-US"/>
+        </w:rPr>
+        <w:t>umpy_array</w:t>
+      </w:r>
+      <w:r>
+        <w:rPr>
+          <w:color w:val="0070C0"/>
+          <w:lang w:val="en-US"/>
+        </w:rPr>
+        <w:t xml:space="preserve">3 = </w:t>
+      </w:r>
+      <w:proofErr w:type="spellStart"/>
+      <w:proofErr w:type="gramStart"/>
+      <w:r>
+        <w:rPr>
+          <w:color w:val="0070C0"/>
+          <w:lang w:val="en-US"/>
+        </w:rPr>
+        <w:t>np.arange</w:t>
+      </w:r>
+      <w:proofErr w:type="spellEnd"/>
+      <w:proofErr w:type="gramEnd"/>
+      <w:r>
+        <w:rPr>
+          <w:color w:val="0070C0"/>
+          <w:lang w:val="en-US"/>
+        </w:rPr>
+        <w:t>(1,10,2)</w:t>
+      </w:r>
+    </w:p>
+    <w:p>
+      <w:pPr>
+        <w:ind w:left="720"/>
+        <w:rPr>
+          <w:color w:val="0070C0"/>
+          <w:lang w:val="en-US"/>
+        </w:rPr>
+      </w:pPr>
+      <w:r>
+        <w:rPr>
+          <w:color w:val="0070C0"/>
+          <w:lang w:val="en-US"/>
+        </w:rPr>
+        <w:tab/>
+        <w:t>print(numpy_array3)</w:t>
+      </w:r>
+    </w:p>
+    <w:p>
+      <w:pPr>
+        <w:pStyle w:val="Heading4"/>
+        <w:ind w:left="720"/>
+        <w:rPr>
+          <w:b/>
+          <w:bCs/>
+          <w:lang w:val="en-US"/>
+        </w:rPr>
+      </w:pPr>
+      <w:proofErr w:type="spellStart"/>
+      <w:proofErr w:type="gramStart"/>
+      <w:r>
+        <w:rPr>
+          <w:b/>
+          <w:bCs/>
+          <w:lang w:val="en-US"/>
+        </w:rPr>
+        <w:t>np.linspace</w:t>
+      </w:r>
+      <w:proofErr w:type="spellEnd"/>
+      <w:proofErr w:type="gramEnd"/>
+    </w:p>
+    <w:p>
+      <w:pPr>
+        <w:ind w:firstLine="720"/>
+        <w:rPr>
+          <w:lang w:val="en-US"/>
+        </w:rPr>
+      </w:pPr>
+      <w:r>
+        <w:rPr>
+          <w:lang w:val="en-US"/>
+        </w:rPr>
+        <w:t>Generates a specified number of evenly spaced values between a given range.</w:t>
+      </w:r>
+    </w:p>
+    <w:p>
+      <w:pPr>
+        <w:ind w:left="720" w:firstLine="720"/>
+        <w:rPr>
+          <w:color w:val="0070C0"/>
+          <w:lang w:val="en-US"/>
+        </w:rPr>
+      </w:pPr>
+      <w:r>
+        <w:rPr>
+          <w:color w:val="0070C0"/>
+          <w:lang w:val="en-US"/>
+        </w:rPr>
+        <w:t># Creating an array from 0 to 10 with 5 elements</w:t>
+      </w:r>
+    </w:p>
+    <w:p>
+      <w:pPr>
+        <w:ind w:left="720" w:firstLine="720"/>
+        <w:rPr>
+          <w:color w:val="0070C0"/>
+          <w:lang w:val="en-US"/>
+        </w:rPr>
+      </w:pPr>
+      <w:r>
+        <w:rPr>
+          <w:color w:val="0070C0"/>
+          <w:lang w:val="en-US"/>
+        </w:rPr>
+        <w:lastRenderedPageBreak/>
+        <w:t xml:space="preserve">numpy_array4 = </w:t>
+      </w:r>
+      <w:proofErr w:type="spellStart"/>
+      <w:proofErr w:type="gramStart"/>
+      <w:r>
+        <w:rPr>
+          <w:color w:val="0070C0"/>
+          <w:lang w:val="en-US"/>
+        </w:rPr>
+        <w:t>np.linspace</w:t>
+      </w:r>
+      <w:proofErr w:type="spellEnd"/>
+      <w:proofErr w:type="gramEnd"/>
+      <w:r>
+        <w:rPr>
+          <w:color w:val="0070C0"/>
+          <w:lang w:val="en-US"/>
+        </w:rPr>
+        <w:t>(0,10, 5)</w:t>
+      </w:r>
+    </w:p>
+    <w:p>
+      <w:pPr>
+        <w:ind w:left="720" w:firstLine="720"/>
+        <w:rPr>
+          <w:color w:val="0070C0"/>
+          <w:lang w:val="en-US"/>
+        </w:rPr>
+      </w:pPr>
+      <w:r>
+        <w:rPr>
+          <w:color w:val="0070C0"/>
+          <w:lang w:val="en-US"/>
+        </w:rPr>
+        <w:t xml:space="preserve">print(numpy_array4) </w:t>
+      </w:r>
+      <w:r>
+        <w:rPr>
+          <w:color w:val="0070C0"/>
+          <w:lang w:val="en-US"/>
+        </w:rPr>
+        <w:t># Output: [0. 2.5 5. 7.5 10.]</w:t>
+      </w:r>
+    </w:p>
+    <w:p>
+      <w:pPr>
+        <w:pStyle w:val="ListParagraph"/>
+        <w:numPr>
+          <w:ilvl w:val="0"/>
+          <w:numId w:val="15"/>
+        </w:numPr>
+        <w:rPr>
+          <w:lang w:val="en-US"/>
+        </w:rPr>
+      </w:pPr>
+      <w:proofErr w:type="spellStart"/>
+      <w:proofErr w:type="gramStart"/>
+      <w:r>
+        <w:rPr>
+          <w:lang w:val="en-US"/>
+        </w:rPr>
+        <w:t>np.linspace</w:t>
+      </w:r>
+      <w:proofErr w:type="spellEnd"/>
+      <w:proofErr w:type="gramEnd"/>
+      <w:r>
+        <w:rPr>
+          <w:lang w:val="en-US"/>
+        </w:rPr>
+        <w:t xml:space="preserve">(start, stop, </w:t>
+      </w:r>
+      <w:proofErr w:type="spellStart"/>
+      <w:r>
+        <w:rPr>
+          <w:lang w:val="en-US"/>
+        </w:rPr>
+        <w:t>num_elements</w:t>
+      </w:r>
+      <w:proofErr w:type="spellEnd"/>
+      <w:r>
+        <w:rPr>
+          <w:lang w:val="en-US"/>
+        </w:rPr>
+        <w:t>) ensures precision when dividing a range into equal parts</w:t>
+      </w:r>
+    </w:p>
+    <w:p>
+      <w:pPr>
+        <w:pStyle w:val="ListParagraph"/>
+        <w:numPr>
+          <w:ilvl w:val="0"/>
+          <w:numId w:val="15"/>
+        </w:numPr>
+        <w:rPr>
+          <w:lang w:val="en-US"/>
+        </w:rPr>
+      </w:pPr>
+      <w:r>
+        <w:rPr>
+          <w:lang w:val="en-US"/>
+        </w:rPr>
+        <w:t>Often used in plotting or mathematical computations</w:t>
+      </w:r>
+    </w:p>
+    <w:p>
+      <w:pPr>
+        <w:rPr>
+          <w:lang w:val="en-US"/>
+        </w:rPr>
+      </w:pPr>
+    </w:p>
+    <w:p>
+      <w:pPr>
+        <w:pStyle w:val="Heading4"/>
+        <w:ind w:left="720"/>
+        <w:rPr>
+          <w:b/>
+          <w:bCs/>
+          <w:lang w:val="en-US"/>
+        </w:rPr>
+      </w:pPr>
+      <w:proofErr w:type="spellStart"/>
+      <w:proofErr w:type="gramStart"/>
+      <w:r>
+        <w:rPr>
+          <w:b/>
+          <w:bCs/>
+          <w:lang w:val="en-US"/>
+        </w:rPr>
+        <w:t>np.zero</w:t>
+      </w:r>
+      <w:proofErr w:type="spellEnd"/>
+      <w:proofErr w:type="gramEnd"/>
+      <w:r>
+        <w:rPr>
+          <w:b/>
+          <w:bCs/>
+          <w:lang w:val="en-US"/>
+        </w:rPr>
+        <w:t xml:space="preserve">() and </w:t>
+      </w:r>
+      <w:proofErr w:type="spellStart"/>
+      <w:proofErr w:type="gramStart"/>
+      <w:r>
+        <w:rPr>
+          <w:b/>
+          <w:bCs/>
+          <w:lang w:val="en-US"/>
+        </w:rPr>
+        <w:t>np.ones</w:t>
+      </w:r>
+      <w:proofErr w:type="spellEnd"/>
+      <w:proofErr w:type="gramEnd"/>
+      <w:r>
+        <w:rPr>
+          <w:b/>
+          <w:bCs/>
+          <w:lang w:val="en-US"/>
+        </w:rPr>
+        <w:t>()</w:t>
+      </w:r>
+    </w:p>
+    <w:p>
+      <w:pPr>
+        <w:rPr>
+          <w:lang w:val="en-US"/>
+        </w:rPr>
+      </w:pPr>
+      <w:r>
+        <w:rPr>
+          <w:lang w:val="en-US"/>
+        </w:rPr>
+        <w:tab/>
+        <w:t>Create arrays filled with zeros or ones</w:t>
+      </w:r>
+    </w:p>
+    <w:p>
+      <w:pPr>
+        <w:ind w:left="720"/>
+        <w:rPr>
+          <w:color w:val="0070C0"/>
+          <w:lang w:val="en-US"/>
+        </w:rPr>
+      </w:pPr>
+      <w:r>
+        <w:rPr>
+          <w:color w:val="0070C0"/>
+          <w:lang w:val="en-US"/>
+        </w:rPr>
+        <w:tab/>
+        <w:t># Creating a 1D array with five zeros</w:t>
+      </w:r>
+    </w:p>
+    <w:p>
+      <w:pPr>
+        <w:ind w:left="720"/>
+        <w:rPr>
+          <w:color w:val="0070C0"/>
+          <w:lang w:val="en-US"/>
+        </w:rPr>
+      </w:pPr>
+      <w:r>
+        <w:rPr>
+          <w:color w:val="0070C0"/>
+          <w:lang w:val="en-US"/>
+        </w:rPr>
+        <w:tab/>
+      </w:r>
+      <w:proofErr w:type="spellStart"/>
+      <w:r>
+        <w:rPr>
+          <w:color w:val="0070C0"/>
+          <w:lang w:val="en-US"/>
+        </w:rPr>
+        <w:t>zeros_array</w:t>
+      </w:r>
+      <w:proofErr w:type="spellEnd"/>
+      <w:r>
+        <w:rPr>
+          <w:color w:val="0070C0"/>
+          <w:lang w:val="en-US"/>
+        </w:rPr>
+        <w:t xml:space="preserve"> = </w:t>
+      </w:r>
+      <w:proofErr w:type="spellStart"/>
+      <w:proofErr w:type="gramStart"/>
+      <w:r>
+        <w:rPr>
+          <w:color w:val="0070C0"/>
+          <w:lang w:val="en-US"/>
+        </w:rPr>
+        <w:t>np.zeros</w:t>
+      </w:r>
+      <w:proofErr w:type="spellEnd"/>
+      <w:proofErr w:type="gramEnd"/>
+      <w:r>
+        <w:rPr>
+          <w:color w:val="0070C0"/>
+          <w:lang w:val="en-US"/>
+        </w:rPr>
+        <w:t>(5)</w:t>
+      </w:r>
+    </w:p>
+    <w:p>
+      <w:pPr>
+        <w:ind w:left="720"/>
+        <w:rPr>
+          <w:color w:val="0070C0"/>
+          <w:lang w:val="en-US"/>
+        </w:rPr>
+      </w:pPr>
+      <w:r>
+        <w:rPr>
+          <w:color w:val="0070C0"/>
+          <w:lang w:val="en-US"/>
+        </w:rPr>
+        <w:tab/>
+        <w:t>print(</w:t>
+      </w:r>
+      <w:proofErr w:type="spellStart"/>
+      <w:r>
+        <w:rPr>
+          <w:color w:val="0070C0"/>
+          <w:lang w:val="en-US"/>
+        </w:rPr>
+        <w:t>zeros_array</w:t>
+      </w:r>
+      <w:proofErr w:type="spellEnd"/>
+      <w:r>
+        <w:rPr>
+          <w:color w:val="0070C0"/>
+          <w:lang w:val="en-US"/>
+        </w:rPr>
+        <w:t>) # Output: [ 0. 0. 0. 0. 0</w:t>
+      </w:r>
+      <w:proofErr w:type="gramStart"/>
+      <w:r>
+        <w:rPr>
+          <w:color w:val="0070C0"/>
+          <w:lang w:val="en-US"/>
+        </w:rPr>
+        <w:t>. ]</w:t>
+      </w:r>
+      <w:proofErr w:type="gramEnd"/>
+    </w:p>
+    <w:p>
+      <w:pPr>
+        <w:ind w:left="720"/>
+        <w:rPr>
+          <w:color w:val="0070C0"/>
+          <w:lang w:val="en-US"/>
+        </w:rPr>
+      </w:pPr>
+      <w:r>
+        <w:rPr>
+          <w:color w:val="0070C0"/>
+          <w:lang w:val="en-US"/>
+        </w:rPr>
+        <w:tab/>
+        <w:t># Creating a 2x3 matrix filled with ones</w:t>
+      </w:r>
+    </w:p>
+    <w:p>
+      <w:pPr>
+        <w:ind w:left="720"/>
+        <w:rPr>
+          <w:color w:val="0070C0"/>
+          <w:lang w:val="en-US"/>
+        </w:rPr>
+      </w:pPr>
+      <w:r>
+        <w:rPr>
+          <w:color w:val="0070C0"/>
+          <w:lang w:val="en-US"/>
+        </w:rPr>
+        <w:tab/>
+      </w:r>
+      <w:proofErr w:type="spellStart"/>
+      <w:r>
+        <w:rPr>
+          <w:color w:val="0070C0"/>
+          <w:lang w:val="en-US"/>
+        </w:rPr>
+        <w:t>ones_array</w:t>
+      </w:r>
+      <w:proofErr w:type="spellEnd"/>
+      <w:r>
+        <w:rPr>
+          <w:color w:val="0070C0"/>
+          <w:lang w:val="en-US"/>
+        </w:rPr>
+        <w:t xml:space="preserve"> = </w:t>
+      </w:r>
+      <w:proofErr w:type="spellStart"/>
+      <w:proofErr w:type="gramStart"/>
+      <w:r>
+        <w:rPr>
+          <w:color w:val="0070C0"/>
+          <w:lang w:val="en-US"/>
+        </w:rPr>
+        <w:t>np.ones</w:t>
+      </w:r>
+      <w:proofErr w:type="spellEnd"/>
+      <w:proofErr w:type="gramEnd"/>
+      <w:r>
+        <w:rPr>
+          <w:color w:val="0070C0"/>
+          <w:lang w:val="en-US"/>
+        </w:rPr>
+        <w:t>((2,3))</w:t>
+      </w:r>
+    </w:p>
+    <w:p>
+      <w:pPr>
+        <w:ind w:left="720"/>
+        <w:rPr>
+          <w:color w:val="0070C0"/>
+          <w:lang w:val="en-US"/>
+        </w:rPr>
+      </w:pPr>
+      <w:r>
+        <w:rPr>
+          <w:color w:val="0070C0"/>
+          <w:lang w:val="en-US"/>
+        </w:rPr>
+        <w:tab/>
+        <w:t>print (</w:t>
+      </w:r>
+      <w:proofErr w:type="spellStart"/>
+      <w:r>
+        <w:rPr>
+          <w:color w:val="0070C0"/>
+          <w:lang w:val="en-US"/>
+        </w:rPr>
+        <w:t>ones_array</w:t>
+      </w:r>
+      <w:proofErr w:type="spellEnd"/>
+      <w:r>
+        <w:rPr>
+          <w:color w:val="0070C0"/>
+          <w:lang w:val="en-US"/>
+        </w:rPr>
+        <w:t>)</w:t>
+      </w:r>
+    </w:p>
+    <w:p>
+      <w:pPr>
+        <w:ind w:left="720"/>
+        <w:rPr>
+          <w:color w:val="0070C0"/>
+          <w:lang w:val="en-US"/>
+        </w:rPr>
+      </w:pPr>
+      <w:r>
+        <w:rPr>
+          <w:color w:val="0070C0"/>
+          <w:lang w:val="en-US"/>
+        </w:rPr>
+        <w:tab/>
+        <w:t>output:</w:t>
+      </w:r>
+    </w:p>
+    <w:p>
+      <w:pPr>
+        <w:ind w:left="2160"/>
+        <w:rPr>
+          <w:color w:val="0070C0"/>
+        </w:rPr>
+      </w:pPr>
+      <w:r>
+        <w:rPr>
+          <w:color w:val="0070C0"/>
+        </w:rPr>
+        <w:t>[[1. 1. 1.]</w:t>
+      </w:r>
+    </w:p>
+    <w:p>
+      <w:pPr>
+        <w:ind w:left="2160"/>
+        <w:rPr>
+          <w:color w:val="0070C0"/>
+        </w:rPr>
+      </w:pPr>
+      <w:r>
+        <w:rPr>
+          <w:color w:val="0070C0"/>
+        </w:rPr>
+        <w:t xml:space="preserve"> [1. 1. 1.]]</w:t>
+      </w:r>
+    </w:p>
+    <w:p>
+      <w:pPr>
+        <w:pStyle w:val="ListParagraph"/>
+        <w:numPr>
+          <w:ilvl w:val="0"/>
+          <w:numId w:val="16"/>
+        </w:numPr>
+        <w:rPr>
+          <w:lang w:val="en-US"/>
+        </w:rPr>
+      </w:pPr>
+      <w:proofErr w:type="spellStart"/>
+      <w:proofErr w:type="gramStart"/>
+      <w:r>
+        <w:rPr>
+          <w:lang w:val="en-US"/>
+        </w:rPr>
+        <w:t>np.zeros</w:t>
+      </w:r>
+      <w:proofErr w:type="spellEnd"/>
+      <w:proofErr w:type="gramEnd"/>
+      <w:r>
+        <w:rPr>
+          <w:lang w:val="en-US"/>
+        </w:rPr>
+        <w:t>(shape) creates an array filled with zeros</w:t>
+      </w:r>
+    </w:p>
+    <w:p>
+      <w:pPr>
+        <w:pStyle w:val="ListParagraph"/>
+        <w:numPr>
+          <w:ilvl w:val="0"/>
+          <w:numId w:val="16"/>
+        </w:numPr>
+        <w:rPr>
+          <w:lang w:val="en-US"/>
+        </w:rPr>
+      </w:pPr>
+      <w:proofErr w:type="spellStart"/>
+      <w:proofErr w:type="gramStart"/>
+      <w:r>
+        <w:rPr>
+          <w:lang w:val="en-US"/>
+        </w:rPr>
+        <w:t>np.ones</w:t>
+      </w:r>
+      <w:proofErr w:type="spellEnd"/>
+      <w:proofErr w:type="gramEnd"/>
+      <w:r>
+        <w:rPr>
+          <w:lang w:val="en-US"/>
+        </w:rPr>
+        <w:t>(shape) creates an array filled with ones</w:t>
+      </w:r>
+    </w:p>
+    <w:p>
+      <w:pPr>
+        <w:pStyle w:val="Heading4"/>
+        <w:ind w:left="360"/>
+        <w:rPr>
+          <w:b/>
+          <w:bCs/>
+          <w:lang w:val="en-US"/>
+        </w:rPr>
+      </w:pPr>
+      <w:proofErr w:type="spellStart"/>
+      <w:proofErr w:type="gramStart"/>
+      <w:r>
+        <w:rPr>
+          <w:b/>
+          <w:bCs/>
+          <w:lang w:val="en-US"/>
+        </w:rPr>
+        <w:t>np.</w:t>
+      </w:r>
+      <w:r>
+        <w:rPr>
+          <w:b/>
+          <w:bCs/>
+          <w:lang w:val="en-US"/>
+        </w:rPr>
+        <w:t>full</w:t>
+      </w:r>
+      <w:proofErr w:type="spellEnd"/>
+      <w:proofErr w:type="gramEnd"/>
+      <w:r>
+        <w:rPr>
+          <w:b/>
+          <w:bCs/>
+          <w:lang w:val="en-US"/>
+        </w:rPr>
+        <w:t>()</w:t>
+      </w:r>
+    </w:p>
+    <w:p>
+      <w:pPr>
+        <w:ind w:firstLine="360"/>
+        <w:rPr>
+          <w:lang w:val="en-US"/>
+        </w:rPr>
+      </w:pPr>
+      <w:r>
+        <w:rPr>
+          <w:lang w:val="en-US"/>
+        </w:rPr>
+        <w:t>Creates an array filled with specific values</w:t>
+      </w:r>
+    </w:p>
+    <w:p>
+      <w:pPr>
+        <w:ind w:left="720"/>
+        <w:rPr>
+          <w:color w:val="0070C0"/>
+          <w:lang w:val="en-US"/>
+        </w:rPr>
+      </w:pPr>
+      <w:r>
+        <w:rPr>
+          <w:color w:val="0070C0"/>
+          <w:lang w:val="en-US"/>
+        </w:rPr>
+        <w:tab/>
+        <w:t># Creating a 3 x 3 array filled with value 7</w:t>
+      </w:r>
+    </w:p>
+    <w:p>
+      <w:pPr>
+        <w:ind w:left="720"/>
+        <w:rPr>
+          <w:color w:val="0070C0"/>
+          <w:lang w:val="en-US"/>
+        </w:rPr>
+      </w:pPr>
+      <w:r>
+        <w:rPr>
+          <w:color w:val="0070C0"/>
+          <w:lang w:val="en-US"/>
+        </w:rPr>
+        <w:tab/>
+      </w:r>
+      <w:proofErr w:type="spellStart"/>
+      <w:r>
+        <w:rPr>
+          <w:color w:val="0070C0"/>
+          <w:lang w:val="en-US"/>
+        </w:rPr>
+        <w:t>full_array</w:t>
+      </w:r>
+      <w:proofErr w:type="spellEnd"/>
+      <w:r>
+        <w:rPr>
+          <w:color w:val="0070C0"/>
+          <w:lang w:val="en-US"/>
+        </w:rPr>
+        <w:t xml:space="preserve"> = </w:t>
+      </w:r>
+      <w:proofErr w:type="spellStart"/>
+      <w:proofErr w:type="gramStart"/>
+      <w:r>
+        <w:rPr>
+          <w:color w:val="0070C0"/>
+          <w:lang w:val="en-US"/>
+        </w:rPr>
+        <w:t>np.full</w:t>
+      </w:r>
+      <w:proofErr w:type="spellEnd"/>
+      <w:proofErr w:type="gramEnd"/>
+      <w:r>
+        <w:rPr>
+          <w:color w:val="0070C0"/>
+          <w:lang w:val="en-US"/>
+        </w:rPr>
+        <w:t>((3,3),7)</w:t>
+      </w:r>
+    </w:p>
+    <w:p>
+      <w:pPr>
+        <w:ind w:left="720"/>
+        <w:rPr>
+          <w:color w:val="0070C0"/>
+          <w:lang w:val="en-US"/>
+        </w:rPr>
+      </w:pPr>
+      <w:r>
+        <w:rPr>
+          <w:color w:val="0070C0"/>
+          <w:lang w:val="en-US"/>
+        </w:rPr>
+        <w:tab/>
+        <w:t>print (</w:t>
+      </w:r>
+      <w:proofErr w:type="spellStart"/>
+      <w:r>
+        <w:rPr>
+          <w:color w:val="0070C0"/>
+          <w:lang w:val="en-US"/>
+        </w:rPr>
+        <w:t>full_array</w:t>
+      </w:r>
+      <w:proofErr w:type="spellEnd"/>
+      <w:r>
+        <w:rPr>
+          <w:color w:val="0070C0"/>
+          <w:lang w:val="en-US"/>
+        </w:rPr>
+        <w:t>)</w:t>
+      </w:r>
+    </w:p>
+    <w:p>
+      <w:pPr>
+        <w:ind w:left="720"/>
+        <w:rPr>
+          <w:color w:val="0070C0"/>
+          <w:lang w:val="en-US"/>
+        </w:rPr>
+      </w:pPr>
+      <w:r>
+        <w:rPr>
+          <w:color w:val="0070C0"/>
+          <w:lang w:val="en-US"/>
+        </w:rPr>
+        <w:tab/>
+        <w:t>output:</w:t>
+      </w:r>
+    </w:p>
+    <w:p>
+      <w:pPr>
+        <w:ind w:left="2160"/>
+        <w:rPr>
+          <w:color w:val="0070C0"/>
+        </w:rPr>
+      </w:pPr>
+      <w:r>
+        <w:rPr>
+          <w:color w:val="0070C0"/>
+        </w:rPr>
+        <w:t>[[7 7 7]</w:t>
+      </w:r>
+    </w:p>
+    <w:p>
+      <w:pPr>
+        <w:ind w:left="2160"/>
+        <w:rPr>
+          <w:color w:val="0070C0"/>
+        </w:rPr>
+      </w:pPr>
+      <w:r>
+        <w:rPr>
+          <w:color w:val="0070C0"/>
+        </w:rPr>
+        <w:t xml:space="preserve"> [7 7 7]</w:t>
+      </w:r>
+    </w:p>
+    <w:p>
+      <w:pPr>
+        <w:ind w:left="2160"/>
+        <w:rPr>
+          <w:color w:val="0070C0"/>
+        </w:rPr>
+      </w:pPr>
+      <w:r>
+        <w:rPr>
+          <w:color w:val="0070C0"/>
+        </w:rPr>
+        <w:t xml:space="preserve"> [7 7 7]]</w:t>
+      </w:r>
+    </w:p>
+    <w:p>
+      <w:pPr>
+        <w:pStyle w:val="ListParagraph"/>
+        <w:numPr>
+          <w:ilvl w:val="0"/>
+          <w:numId w:val="17"/>
+        </w:numPr>
+        <w:rPr>
+          <w:lang w:val="en-US"/>
+        </w:rPr>
+      </w:pPr>
+      <w:proofErr w:type="spellStart"/>
+      <w:proofErr w:type="gramStart"/>
+      <w:r>
+        <w:rPr>
+          <w:lang w:val="en-US"/>
+        </w:rPr>
+        <w:t>np.full</w:t>
+      </w:r>
+      <w:proofErr w:type="spellEnd"/>
+      <w:proofErr w:type="gramEnd"/>
+      <w:r>
+        <w:rPr>
+          <w:lang w:val="en-US"/>
+        </w:rPr>
+        <w:t>(shape, value) creates an array with a predefined value</w:t>
+      </w:r>
+    </w:p>
+    <w:p>
+      <w:pPr>
+        <w:pStyle w:val="ListParagraph"/>
+        <w:numPr>
+          <w:ilvl w:val="0"/>
+          <w:numId w:val="17"/>
+        </w:numPr>
+        <w:rPr>
+          <w:lang w:val="en-US"/>
+        </w:rPr>
+      </w:pPr>
+      <w:r>
+        <w:rPr>
+          <w:lang w:val="en-US"/>
+        </w:rPr>
+        <w:lastRenderedPageBreak/>
+        <w:t>handy for defining constant matrices</w:t>
+      </w:r>
+    </w:p>
+    <w:p>
+      <w:pPr>
+        <w:pStyle w:val="Heading4"/>
+        <w:ind w:left="360"/>
+        <w:rPr>
+          <w:b/>
+          <w:bCs/>
+          <w:lang w:val="en-US"/>
+        </w:rPr>
+      </w:pPr>
+      <w:proofErr w:type="spellStart"/>
+      <w:proofErr w:type="gramStart"/>
+      <w:r>
+        <w:rPr>
+          <w:b/>
+          <w:bCs/>
+          <w:lang w:val="en-US"/>
+        </w:rPr>
+        <w:t>np.</w:t>
+      </w:r>
+      <w:r>
+        <w:rPr>
+          <w:b/>
+          <w:bCs/>
+          <w:lang w:val="en-US"/>
+        </w:rPr>
+        <w:t>eye</w:t>
+      </w:r>
+      <w:proofErr w:type="spellEnd"/>
+      <w:r>
+        <w:rPr>
+          <w:b/>
+          <w:bCs/>
+          <w:lang w:val="en-US"/>
+        </w:rPr>
+        <w:t>(</w:t>
+      </w:r>
+      <w:proofErr w:type="gramEnd"/>
+      <w:r>
+        <w:rPr>
+          <w:b/>
+          <w:bCs/>
+          <w:lang w:val="en-US"/>
+        </w:rPr>
+        <w:t>)</w:t>
+      </w:r>
+    </w:p>
+    <w:p>
+      <w:pPr>
+        <w:rPr>
+          <w:lang w:val="en-US"/>
+        </w:rPr>
+      </w:pPr>
+      <w:r>
+        <w:rPr>
+          <w:lang w:val="en-US"/>
+        </w:rPr>
+        <w:tab/>
+        <w:t>Generates an identity matrix</w:t>
+      </w:r>
+    </w:p>
+    <w:p>
+      <w:pPr>
+        <w:rPr>
+          <w:color w:val="0070C0"/>
+          <w:lang w:val="en-US"/>
+        </w:rPr>
+      </w:pPr>
+      <w:r>
+        <w:rPr>
+          <w:color w:val="0070C0"/>
+          <w:lang w:val="en-US"/>
+        </w:rPr>
+        <w:tab/>
+        <w:t># Create a 4 x 4 identity matrix</w:t>
+      </w:r>
+    </w:p>
+    <w:p>
+      <w:pPr>
+        <w:rPr>
+          <w:color w:val="0070C0"/>
+          <w:lang w:val="en-US"/>
+        </w:rPr>
+      </w:pPr>
+      <w:r>
+        <w:rPr>
+          <w:color w:val="0070C0"/>
+          <w:lang w:val="en-US"/>
+        </w:rPr>
+        <w:tab/>
+      </w:r>
+      <w:proofErr w:type="spellStart"/>
+      <w:r>
+        <w:rPr>
+          <w:color w:val="0070C0"/>
+          <w:lang w:val="en-US"/>
+        </w:rPr>
+        <w:t>identity_matrix</w:t>
+      </w:r>
+      <w:proofErr w:type="spellEnd"/>
+      <w:r>
+        <w:rPr>
+          <w:color w:val="0070C0"/>
+          <w:lang w:val="en-US"/>
+        </w:rPr>
+        <w:t xml:space="preserve"> = </w:t>
+      </w:r>
+      <w:proofErr w:type="spellStart"/>
+      <w:proofErr w:type="gramStart"/>
+      <w:r>
+        <w:rPr>
+          <w:color w:val="0070C0"/>
+          <w:lang w:val="en-US"/>
+        </w:rPr>
+        <w:t>np.eye</w:t>
+      </w:r>
+      <w:proofErr w:type="spellEnd"/>
+      <w:r>
+        <w:rPr>
+          <w:color w:val="0070C0"/>
+          <w:lang w:val="en-US"/>
+        </w:rPr>
+        <w:t>(</w:t>
+      </w:r>
+      <w:proofErr w:type="gramEnd"/>
+      <w:r>
+        <w:rPr>
+          <w:color w:val="0070C0"/>
+          <w:lang w:val="en-US"/>
+        </w:rPr>
+        <w:t>4)</w:t>
+      </w:r>
+    </w:p>
+    <w:p>
+      <w:pPr>
+        <w:rPr>
+          <w:color w:val="0070C0"/>
+          <w:lang w:val="en-US"/>
+        </w:rPr>
+      </w:pPr>
+      <w:r>
+        <w:rPr>
+          <w:color w:val="0070C0"/>
+          <w:lang w:val="en-US"/>
+        </w:rPr>
+        <w:tab/>
+        <w:t>print(</w:t>
+      </w:r>
+      <w:proofErr w:type="spellStart"/>
+      <w:r>
+        <w:rPr>
+          <w:color w:val="0070C0"/>
+          <w:lang w:val="en-US"/>
+        </w:rPr>
+        <w:t>identity_matrix</w:t>
+      </w:r>
+      <w:proofErr w:type="spellEnd"/>
+      <w:r>
+        <w:rPr>
+          <w:color w:val="0070C0"/>
+          <w:lang w:val="en-US"/>
+        </w:rPr>
+        <w:t>)</w:t>
+      </w:r>
+    </w:p>
+    <w:p>
+      <w:pPr>
+        <w:rPr>
+          <w:color w:val="0070C0"/>
+          <w:lang w:val="en-US"/>
+        </w:rPr>
+      </w:pPr>
+      <w:r>
+        <w:rPr>
+          <w:color w:val="0070C0"/>
+          <w:lang w:val="en-US"/>
+        </w:rPr>
+        <w:tab/>
+        <w:t xml:space="preserve">output: </w:t>
+      </w:r>
+    </w:p>
+    <w:p>
+      <w:pPr>
+        <w:ind w:left="1440"/>
+        <w:rPr>
+          <w:color w:val="0070C0"/>
+        </w:rPr>
+      </w:pPr>
+      <w:r>
+        <w:rPr>
+          <w:color w:val="0070C0"/>
+          <w:lang w:val="en-US"/>
+        </w:rPr>
+        <w:t xml:space="preserve">  </w:t>
+      </w:r>
+      <w:r>
+        <w:rPr>
+          <w:color w:val="0070C0"/>
+        </w:rPr>
+        <w:t>[[1. 0. 0. 0.]</w:t>
+      </w:r>
+    </w:p>
+    <w:p>
+      <w:pPr>
+        <w:ind w:left="1440"/>
+        <w:rPr>
+          <w:color w:val="0070C0"/>
+        </w:rPr>
+      </w:pPr>
+      <w:r>
+        <w:rPr>
+          <w:color w:val="0070C0"/>
+        </w:rPr>
+        <w:t xml:space="preserve"> [0. 1. 0. 0.]</w:t>
+      </w:r>
+    </w:p>
+    <w:p>
+      <w:pPr>
+        <w:ind w:left="1440"/>
+        <w:rPr>
+          <w:color w:val="0070C0"/>
+        </w:rPr>
+      </w:pPr>
+      <w:r>
+        <w:rPr>
+          <w:color w:val="0070C0"/>
+        </w:rPr>
+        <w:t xml:space="preserve"> [0. 0. 1. 0.]</w:t>
+      </w:r>
+    </w:p>
+    <w:p>
+      <w:pPr>
+        <w:ind w:left="1440"/>
+        <w:rPr>
+          <w:color w:val="0070C0"/>
+        </w:rPr>
+      </w:pPr>
+      <w:r>
+        <w:rPr>
+          <w:color w:val="0070C0"/>
+        </w:rPr>
+        <w:t xml:space="preserve"> [0. 0. 0. 1.]]</w:t>
+      </w:r>
+    </w:p>
+    <w:p>
+      <w:pPr>
+        <w:pStyle w:val="ListParagraph"/>
+        <w:numPr>
+          <w:ilvl w:val="0"/>
+          <w:numId w:val="18"/>
+        </w:numPr>
+        <w:rPr>
+          <w:lang w:val="en-US"/>
+        </w:rPr>
+      </w:pPr>
+      <w:r>
+        <w:rPr>
+          <w:lang w:val="en-US"/>
+        </w:rPr>
+        <w:t>Identity matrices are often used in linear algebra operations</w:t>
+      </w:r>
+    </w:p>
+    <w:p>
+      <w:pPr>
+        <w:pStyle w:val="Heading4"/>
+        <w:ind w:left="360"/>
+        <w:rPr>
+          <w:b/>
+          <w:bCs/>
+          <w:lang w:val="en-US"/>
+        </w:rPr>
+      </w:pPr>
+      <w:proofErr w:type="spellStart"/>
+      <w:proofErr w:type="gramStart"/>
+      <w:r>
+        <w:rPr>
+          <w:b/>
+          <w:bCs/>
+          <w:lang w:val="en-US"/>
+        </w:rPr>
+        <w:t>np.</w:t>
+      </w:r>
+      <w:r>
+        <w:rPr>
+          <w:b/>
+          <w:bCs/>
+          <w:lang w:val="en-US"/>
+        </w:rPr>
+        <w:t>random</w:t>
+      </w:r>
+      <w:proofErr w:type="spellEnd"/>
+      <w:proofErr w:type="gramEnd"/>
+      <w:r>
+        <w:rPr>
+          <w:b/>
+          <w:bCs/>
+          <w:lang w:val="en-US"/>
+        </w:rPr>
+        <w:t>()</w:t>
+      </w:r>
+    </w:p>
+    <w:p>
+      <w:pPr>
+        <w:ind w:firstLine="360"/>
+        <w:rPr>
+          <w:lang w:val="en-US"/>
+        </w:rPr>
+      </w:pPr>
+      <w:r>
+        <w:rPr>
+          <w:lang w:val="en-US"/>
+        </w:rPr>
+        <w:t>Creates arrays filled with random values</w:t>
+      </w:r>
+    </w:p>
+    <w:p>
+      <w:pPr>
+        <w:ind w:left="360" w:firstLine="360"/>
+        <w:rPr>
+          <w:color w:val="0070C0"/>
+          <w:lang w:val="en-US"/>
+        </w:rPr>
+      </w:pPr>
+      <w:r>
+        <w:rPr>
+          <w:color w:val="0070C0"/>
+          <w:lang w:val="en-US"/>
+        </w:rPr>
+        <w:t># Creating a 3 x 3 array with random numbers between 0 and 1</w:t>
+      </w:r>
+    </w:p>
+    <w:p>
+      <w:pPr>
+        <w:ind w:left="360" w:firstLine="360"/>
+        <w:rPr>
+          <w:color w:val="0070C0"/>
+          <w:lang w:val="en-US"/>
+        </w:rPr>
+      </w:pPr>
+      <w:proofErr w:type="spellStart"/>
+      <w:r>
+        <w:rPr>
+          <w:color w:val="0070C0"/>
+          <w:lang w:val="en-US"/>
+        </w:rPr>
+        <w:t>random_array</w:t>
+      </w:r>
+      <w:proofErr w:type="spellEnd"/>
+      <w:r>
+        <w:rPr>
+          <w:color w:val="0070C0"/>
+          <w:lang w:val="en-US"/>
+        </w:rPr>
+        <w:t xml:space="preserve"> = </w:t>
+      </w:r>
+      <w:proofErr w:type="spellStart"/>
+      <w:proofErr w:type="gramStart"/>
+      <w:r>
+        <w:rPr>
+          <w:color w:val="0070C0"/>
+          <w:lang w:val="en-US"/>
+        </w:rPr>
+        <w:t>np.random</w:t>
+      </w:r>
+      <w:proofErr w:type="spellEnd"/>
+      <w:proofErr w:type="gramEnd"/>
+      <w:r>
+        <w:rPr>
+          <w:color w:val="0070C0"/>
+          <w:lang w:val="en-US"/>
+        </w:rPr>
+        <w:t>(3,3)</w:t>
+      </w:r>
+    </w:p>
+    <w:p>
+      <w:pPr>
+        <w:ind w:left="360" w:firstLine="360"/>
+        <w:rPr>
+          <w:color w:val="0070C0"/>
+          <w:lang w:val="en-US"/>
+        </w:rPr>
+      </w:pPr>
+      <w:r>
+        <w:rPr>
+          <w:color w:val="0070C0"/>
+          <w:lang w:val="en-US"/>
+        </w:rPr>
+        <w:t>print (</w:t>
+      </w:r>
+      <w:proofErr w:type="spellStart"/>
+      <w:r>
+        <w:rPr>
+          <w:color w:val="0070C0"/>
+          <w:lang w:val="en-US"/>
+        </w:rPr>
+        <w:t>random_array</w:t>
+      </w:r>
+      <w:proofErr w:type="spellEnd"/>
+      <w:r>
+        <w:rPr>
+          <w:color w:val="0070C0"/>
+          <w:lang w:val="en-US"/>
+        </w:rPr>
+        <w:t>)</w:t>
+      </w:r>
+    </w:p>
+    <w:p>
+      <w:pPr>
+        <w:ind w:left="360" w:firstLine="360"/>
+        <w:rPr>
+          <w:color w:val="0070C0"/>
+          <w:lang w:val="en-US"/>
+        </w:rPr>
+      </w:pPr>
+      <w:r>
+        <w:rPr>
+          <w:color w:val="0070C0"/>
+          <w:lang w:val="en-US"/>
+        </w:rPr>
+        <w:t>Output:</w:t>
+      </w:r>
+    </w:p>
+    <w:p>
+      <w:pPr>
+        <w:ind w:left="360" w:firstLine="360"/>
+        <w:rPr>
+          <w:color w:val="0070C0"/>
+        </w:rPr>
+      </w:pPr>
+      <w:r>
+        <w:rPr>
+          <w:color w:val="0070C0"/>
+        </w:rPr>
+        <w:t>[[0.342 0.892 0.102]</w:t>
+      </w:r>
+    </w:p>
+    <w:p>
+      <w:pPr>
+        <w:ind w:left="360" w:firstLine="360"/>
+        <w:rPr>
+          <w:color w:val="0070C0"/>
+        </w:rPr>
+      </w:pPr>
+      <w:r>
+        <w:rPr>
+          <w:color w:val="0070C0"/>
+        </w:rPr>
+        <w:t xml:space="preserve"> [0.423 0.015 0.923]</w:t>
+      </w:r>
+    </w:p>
+    <w:p>
+      <w:pPr>
+        <w:ind w:left="360" w:firstLine="360"/>
+        <w:rPr>
+          <w:color w:val="0070C0"/>
+        </w:rPr>
+      </w:pPr>
+      <w:r>
+        <w:rPr>
+          <w:color w:val="0070C0"/>
+        </w:rPr>
+        <w:t xml:space="preserve"> [0.712 0.831 0.531]]</w:t>
+      </w:r>
+    </w:p>
+    <w:p>
+      <w:pPr>
+        <w:pStyle w:val="ListParagraph"/>
+        <w:numPr>
+          <w:ilvl w:val="0"/>
+          <w:numId w:val="18"/>
+        </w:numPr>
+        <w:rPr>
+          <w:lang w:val="en-US"/>
+        </w:rPr>
+      </w:pPr>
+      <w:proofErr w:type="spellStart"/>
+      <w:proofErr w:type="gramStart"/>
+      <w:r>
+        <w:rPr>
+          <w:lang w:val="en-US"/>
+        </w:rPr>
+        <w:t>np.random</w:t>
+      </w:r>
+      <w:proofErr w:type="gramEnd"/>
+      <w:r>
+        <w:rPr>
+          <w:lang w:val="en-US"/>
+        </w:rPr>
+        <w:t>.rand</w:t>
+      </w:r>
+      <w:proofErr w:type="spellEnd"/>
+      <w:r>
+        <w:rPr>
+          <w:lang w:val="en-US"/>
+        </w:rPr>
+        <w:t>(shape) generates uniform random numbers between 0 and 1</w:t>
+      </w:r>
+    </w:p>
+    <w:p>
+      <w:pPr>
+        <w:pStyle w:val="ListParagraph"/>
+        <w:numPr>
+          <w:ilvl w:val="0"/>
+          <w:numId w:val="18"/>
+        </w:numPr>
+        <w:rPr>
+          <w:lang w:val="en-US"/>
+        </w:rPr>
+      </w:pPr>
+      <w:proofErr w:type="spellStart"/>
+      <w:proofErr w:type="gramStart"/>
+      <w:r>
+        <w:rPr>
+          <w:lang w:val="en-US"/>
+        </w:rPr>
+        <w:t>np.random</w:t>
+      </w:r>
+      <w:proofErr w:type="gramEnd"/>
+      <w:r>
+        <w:rPr>
+          <w:lang w:val="en-US"/>
+        </w:rPr>
+        <w:t>.</w:t>
+      </w:r>
+      <w:proofErr w:type="gramStart"/>
+      <w:r>
+        <w:rPr>
+          <w:lang w:val="en-US"/>
+        </w:rPr>
+        <w:t>randint</w:t>
+      </w:r>
+      <w:proofErr w:type="spellEnd"/>
+      <w:r>
+        <w:rPr>
+          <w:lang w:val="en-US"/>
+        </w:rPr>
+        <w:t>(</w:t>
+      </w:r>
+      <w:proofErr w:type="gramEnd"/>
+      <w:r>
+        <w:rPr>
+          <w:lang w:val="en-US"/>
+        </w:rPr>
+        <w:t>low, high, shape) generates random integers</w:t>
+      </w:r>
+    </w:p>
+    <w:p>
+      <w:pPr>
+        <w:pStyle w:val="Heading4"/>
+        <w:ind w:left="360"/>
+        <w:rPr>
+          <w:b/>
+          <w:bCs/>
+          <w:lang w:val="en-US"/>
+        </w:rPr>
+      </w:pPr>
+      <w:proofErr w:type="spellStart"/>
+      <w:proofErr w:type="gramStart"/>
+      <w:r>
+        <w:rPr>
+          <w:b/>
+          <w:bCs/>
+          <w:lang w:val="en-US"/>
+        </w:rPr>
+        <w:t>np.</w:t>
+      </w:r>
+      <w:r>
+        <w:rPr>
+          <w:b/>
+          <w:bCs/>
+          <w:lang w:val="en-US"/>
+        </w:rPr>
+        <w:t>empty</w:t>
+      </w:r>
+      <w:proofErr w:type="spellEnd"/>
+      <w:proofErr w:type="gramEnd"/>
+      <w:r>
+        <w:rPr>
+          <w:b/>
+          <w:bCs/>
+          <w:lang w:val="en-US"/>
+        </w:rPr>
+        <w:t>()</w:t>
+      </w:r>
+    </w:p>
+    <w:p>
+      <w:pPr>
+        <w:ind w:firstLine="360"/>
+        <w:rPr>
+          <w:lang w:val="en-US"/>
+        </w:rPr>
+      </w:pPr>
+      <w:r>
+        <w:rPr>
+          <w:lang w:val="en-US"/>
+        </w:rPr>
+        <w:t>Creates an uninitialized array (contains garbage values)</w:t>
+      </w:r>
+    </w:p>
+    <w:p>
+      <w:pPr>
+        <w:ind w:left="360" w:firstLine="360"/>
+        <w:rPr>
+          <w:color w:val="0070C0"/>
+          <w:lang w:val="en-US"/>
+        </w:rPr>
+      </w:pPr>
+      <w:r>
+        <w:rPr>
+          <w:color w:val="0070C0"/>
+          <w:lang w:val="en-US"/>
+        </w:rPr>
+        <w:t># Creating an empty array</w:t>
+      </w:r>
+    </w:p>
+    <w:p>
+      <w:pPr>
+        <w:ind w:left="360" w:firstLine="360"/>
+        <w:rPr>
+          <w:color w:val="0070C0"/>
+          <w:lang w:val="en-US"/>
+        </w:rPr>
+      </w:pPr>
+      <w:proofErr w:type="spellStart"/>
+      <w:r>
+        <w:rPr>
+          <w:color w:val="0070C0"/>
+          <w:lang w:val="en-US"/>
+        </w:rPr>
+        <w:t>empty_array</w:t>
+      </w:r>
+      <w:proofErr w:type="spellEnd"/>
+      <w:r>
+        <w:rPr>
+          <w:color w:val="0070C0"/>
+          <w:lang w:val="en-US"/>
+        </w:rPr>
+        <w:t xml:space="preserve"> = </w:t>
+      </w:r>
+      <w:proofErr w:type="spellStart"/>
+      <w:proofErr w:type="gramStart"/>
+      <w:r>
+        <w:rPr>
+          <w:color w:val="0070C0"/>
+          <w:lang w:val="en-US"/>
+        </w:rPr>
+        <w:t>np.empty</w:t>
+      </w:r>
+      <w:proofErr w:type="spellEnd"/>
+      <w:proofErr w:type="gramEnd"/>
+      <w:r>
+        <w:rPr>
+          <w:color w:val="0070C0"/>
+          <w:lang w:val="en-US"/>
+        </w:rPr>
+        <w:t>((2,3))</w:t>
+      </w:r>
+    </w:p>
+    <w:p>
+      <w:pPr>
+        <w:ind w:left="360" w:firstLine="360"/>
+        <w:rPr>
+          <w:color w:val="0070C0"/>
+        </w:rPr>
+      </w:pPr>
+      <w:r>
+        <w:rPr>
+          <w:color w:val="0070C0"/>
+        </w:rPr>
+        <w:t>print(</w:t>
+      </w:r>
+      <w:proofErr w:type="spellStart"/>
+      <w:r>
+        <w:rPr>
+          <w:color w:val="0070C0"/>
+        </w:rPr>
+        <w:t>empty_array</w:t>
+      </w:r>
+      <w:proofErr w:type="spellEnd"/>
+      <w:r>
+        <w:rPr>
+          <w:color w:val="0070C0"/>
+        </w:rPr>
+        <w:t>)</w:t>
+      </w:r>
+    </w:p>
+    <w:p>
+      <w:pPr>
+        <w:ind w:left="360" w:firstLine="360"/>
+        <w:rPr>
+          <w:color w:val="0070C0"/>
+        </w:rPr>
+      </w:pPr>
+      <w:r>
+        <w:rPr>
+          <w:color w:val="0070C0"/>
+        </w:rPr>
+        <w:t>'''</w:t>
+      </w:r>
+    </w:p>
+    <w:p>
+      <w:pPr>
+        <w:ind w:left="360" w:firstLine="360"/>
+        <w:rPr>
+          <w:color w:val="0070C0"/>
+        </w:rPr>
+      </w:pPr>
+      <w:r>
+        <w:rPr>
+          <w:color w:val="0070C0"/>
+        </w:rPr>
+        <w:lastRenderedPageBreak/>
+        <w:t>Output (values may vary):</w:t>
+      </w:r>
+    </w:p>
+    <w:p>
+      <w:pPr>
+        <w:ind w:left="360" w:firstLine="360"/>
+        <w:rPr>
+          <w:color w:val="0070C0"/>
+        </w:rPr>
+      </w:pPr>
+      <w:r>
+        <w:rPr>
+          <w:color w:val="0070C0"/>
+        </w:rPr>
+        <w:t>[[4.66706551e-310 2.14156671e-316 0.00000000e+000]</w:t>
+      </w:r>
+    </w:p>
+    <w:p>
+      <w:pPr>
+        <w:ind w:left="360" w:firstLine="360"/>
+        <w:rPr>
+          <w:color w:val="0070C0"/>
+        </w:rPr>
+      </w:pPr>
+      <w:r>
+        <w:rPr>
+          <w:color w:val="0070C0"/>
+        </w:rPr>
+        <w:t xml:space="preserve"> [0.00000000e+000 5.02034658e+175 5.56417452e-309]]</w:t>
+      </w:r>
+    </w:p>
+    <w:p>
+      <w:pPr>
+        <w:ind w:left="360" w:firstLine="360"/>
+        <w:rPr>
+          <w:color w:val="0070C0"/>
+        </w:rPr>
+      </w:pPr>
+      <w:r>
+        <w:rPr>
+          <w:color w:val="0070C0"/>
+        </w:rPr>
+        <w:t>'''</w:t>
+      </w:r>
+    </w:p>
+    <w:p>
+      <w:pPr>
+        <w:pStyle w:val="ListParagraph"/>
+        <w:numPr>
+          <w:ilvl w:val="0"/>
+          <w:numId w:val="18"/>
+        </w:numPr>
+      </w:pPr>
+      <w:proofErr w:type="spellStart"/>
+      <w:proofErr w:type="gramStart"/>
+      <w:r>
+        <w:t>np.empty</w:t>
+      </w:r>
+      <w:proofErr w:type="spellEnd"/>
+      <w:proofErr w:type="gramEnd"/>
+      <w:r>
+        <w:t>(shape) allocates memory but does not initialize values.</w:t>
+      </w:r>
+    </w:p>
+    <w:p>
+      <w:pPr>
+        <w:pStyle w:val="ListParagraph"/>
+        <w:numPr>
+          <w:ilvl w:val="0"/>
+          <w:numId w:val="18"/>
+        </w:numPr>
+      </w:pPr>
+      <w:r>
+        <w:t xml:space="preserve">Faster than </w:t>
+      </w:r>
+      <w:proofErr w:type="spellStart"/>
+      <w:proofErr w:type="gramStart"/>
+      <w:r>
+        <w:t>np.zeros</w:t>
+      </w:r>
+      <w:proofErr w:type="spellEnd"/>
+      <w:proofErr w:type="gramEnd"/>
+      <w:r>
+        <w:t xml:space="preserve">() and </w:t>
+      </w:r>
+      <w:proofErr w:type="spellStart"/>
+      <w:proofErr w:type="gramStart"/>
+      <w:r>
+        <w:t>np.ones</w:t>
+      </w:r>
+      <w:proofErr w:type="spellEnd"/>
+      <w:proofErr w:type="gramEnd"/>
+      <w:r>
+        <w:t>() when initial values are irrelevant.</w:t>
+      </w:r>
+    </w:p>
+    <w:p>
+      <w:pPr>
+        <w:ind w:firstLine="360"/>
+        <w:rPr>
+          <w:lang w:val="en-US"/>
+        </w:rPr>
+      </w:pPr>
+    </w:p>
+    <w:p>
+      <w:pPr>
+        <w:rPr>
+          <w:lang w:val="en-US"/>
+        </w:rPr>
+      </w:pPr>
+    </w:p>
+    <w:p>
+      <w:pPr>
+        <w:rPr>
+          <w:lang w:val="en-US"/>
+        </w:rPr>
+      </w:pPr>
+    </w:p>
+    <w:p>
+      <w:pPr>
+        <w:rPr>
+          <w:lang w:val="en-US"/>
+        </w:rPr>
+      </w:pPr>
+    </w:p>
+    <w:p>
+      <w:pPr>
+        <w:pStyle w:val="Heading3"/>
+        <w:rPr>
+          <w:b/>
+          <w:bCs/>
+          <w:lang w:val="en-US"/>
+        </w:rPr>
+      </w:pPr>
+      <w:r>
+        <w:rPr>
+          <w:b/>
+          <w:bCs/>
+          <w:lang w:val="en-US"/>
+        </w:rPr>
+        <w:t>Understanding array data types</w:t>
+      </w:r>
+    </w:p>
+    <w:p>
+      <w:pPr>
+        <w:rPr>
+          <w:lang w:val="en-US"/>
+        </w:rPr>
+      </w:pPr>
+      <w:proofErr w:type="spellStart"/>
+      <w:r>
+        <w:rPr>
+          <w:lang w:val="en-US"/>
+        </w:rPr>
+        <w:t>dtype</w:t>
+      </w:r>
+      <w:proofErr w:type="spellEnd"/>
+    </w:p>
+    <w:p>
+      <w:pPr>
+        <w:pStyle w:val="Heading3"/>
+        <w:rPr>
+          <w:b/>
+          <w:bCs/>
+          <w:lang w:val="en-US"/>
+        </w:rPr>
+      </w:pPr>
+      <w:r>
+        <w:rPr>
+          <w:b/>
+          <w:bCs/>
+          <w:lang w:val="en-US"/>
+        </w:rPr>
+        <w:t>Changing array shape</w:t>
+      </w:r>
+    </w:p>
+    <w:p>
+      <w:pPr>
+        <w:rPr>
+          <w:lang w:val="en-US"/>
+        </w:rPr>
+      </w:pPr>
+      <w:r>
+        <w:rPr>
+          <w:lang w:val="en-US"/>
+        </w:rPr>
+        <w:t>Reshape</w:t>
+      </w:r>
+    </w:p>
+    <w:p>
+      <w:pPr>
+        <w:rPr>
+          <w:lang w:val="en-US"/>
+        </w:rPr>
+      </w:pPr>
+      <w:r>
+        <w:rPr>
+          <w:lang w:val="en-US"/>
+        </w:rPr>
+        <w:t>Flatten</w:t>
+      </w:r>
+    </w:p>
+    <w:p>
+      <w:pPr>
+        <w:rPr>
+          <w:lang w:val="en-US"/>
+        </w:rPr>
+      </w:pPr>
+      <w:r>
+        <w:rPr>
+          <w:lang w:val="en-US"/>
+        </w:rPr>
+        <w:t>Ravel</w:t>
+      </w:r>
+    </w:p>
+    <w:p>
+      <w:pPr>
+        <w:pStyle w:val="Heading3"/>
+        <w:rPr>
+          <w:b/>
+          <w:bCs/>
+          <w:lang w:val="en-US"/>
+        </w:rPr>
+      </w:pPr>
+      <w:r>
+        <w:rPr>
+          <w:b/>
+          <w:bCs/>
+          <w:lang w:val="en-US"/>
+        </w:rPr>
+        <w:t>Indexing and slicing arrays</w:t>
+      </w:r>
+    </w:p>
+    <w:p>
+      <w:pPr>
+        <w:rPr>
+          <w:lang w:val="en-US"/>
+        </w:rPr>
+      </w:pPr>
+      <w:r>
+        <w:rPr>
+          <w:lang w:val="en-US"/>
+        </w:rPr>
+        <w:t>Copying vs View (memory optimization)</w:t>
       </w:r>
     </w:p>
     <w:p>
@@ -7280,6 +9602,119 @@
     </w:lvl>
   </w:abstractNum>
   <w:abstractNum w:abstractNumId="3" w15:restartNumberingAfterBreak="0">
+    <w:nsid w:val="1A8B0097"/>
+    <w:multiLevelType w:val="hybridMultilevel"/>
+    <w:tmpl w:val="B1941418"/>
+    <w:lvl w:ilvl="0" w:tplc="40090001">
+      <w:start w:val="1"/>
+      <w:numFmt w:val="bullet"/>
+      <w:lvlText w:val=""/>
+      <w:lvlJc w:val="left"/>
+      <w:pPr>
+        <w:ind w:left="1080" w:hanging="360"/>
+      </w:pPr>
+      <w:rPr>
+        <w:rFonts w:ascii="Symbol" w:hAnsi="Symbol" w:hint="default"/>
+      </w:rPr>
+    </w:lvl>
+    <w:lvl w:ilvl="1" w:tplc="40090003" w:tentative="1">
+      <w:start w:val="1"/>
+      <w:numFmt w:val="bullet"/>
+      <w:lvlText w:val="o"/>
+      <w:lvlJc w:val="left"/>
+      <w:pPr>
+        <w:ind w:left="1800" w:hanging="360"/>
+      </w:pPr>
+      <w:rPr>
+        <w:rFonts w:ascii="Courier New" w:hAnsi="Courier New" w:cs="Courier New" w:hint="default"/>
+      </w:rPr>
+    </w:lvl>
+    <w:lvl w:ilvl="2" w:tplc="40090005" w:tentative="1">
+      <w:start w:val="1"/>
+      <w:numFmt w:val="bullet"/>
+      <w:lvlText w:val=""/>
+      <w:lvlJc w:val="left"/>
+      <w:pPr>
+        <w:ind w:left="2520" w:hanging="360"/>
+      </w:pPr>
+      <w:rPr>
+        <w:rFonts w:ascii="Wingdings" w:hAnsi="Wingdings" w:hint="default"/>
+      </w:rPr>
+    </w:lvl>
+    <w:lvl w:ilvl="3" w:tplc="40090001" w:tentative="1">
+      <w:start w:val="1"/>
+      <w:numFmt w:val="bullet"/>
+      <w:lvlText w:val=""/>
+      <w:lvlJc w:val="left"/>
+      <w:pPr>
+        <w:ind w:left="3240" w:hanging="360"/>
+      </w:pPr>
+      <w:rPr>
+        <w:rFonts w:ascii="Symbol" w:hAnsi="Symbol" w:hint="default"/>
+      </w:rPr>
+    </w:lvl>
+    <w:lvl w:ilvl="4" w:tplc="40090003" w:tentative="1">
+      <w:start w:val="1"/>
+      <w:numFmt w:val="bullet"/>
+      <w:lvlText w:val="o"/>
+      <w:lvlJc w:val="left"/>
+      <w:pPr>
+        <w:ind w:left="3960" w:hanging="360"/>
+      </w:pPr>
+      <w:rPr>
+        <w:rFonts w:ascii="Courier New" w:hAnsi="Courier New" w:cs="Courier New" w:hint="default"/>
+      </w:rPr>
+    </w:lvl>
+    <w:lvl w:ilvl="5" w:tplc="40090005" w:tentative="1">
+      <w:start w:val="1"/>
+      <w:numFmt w:val="bullet"/>
+      <w:lvlText w:val=""/>
+      <w:lvlJc w:val="left"/>
+      <w:pPr>
+        <w:ind w:left="4680" w:hanging="360"/>
+      </w:pPr>
+      <w:rPr>
+        <w:rFonts w:ascii="Wingdings" w:hAnsi="Wingdings" w:hint="default"/>
+      </w:rPr>
+    </w:lvl>
+    <w:lvl w:ilvl="6" w:tplc="40090001" w:tentative="1">
+      <w:start w:val="1"/>
+      <w:numFmt w:val="bullet"/>
+      <w:lvlText w:val=""/>
+      <w:lvlJc w:val="left"/>
+      <w:pPr>
+        <w:ind w:left="5400" w:hanging="360"/>
+      </w:pPr>
+      <w:rPr>
+        <w:rFonts w:ascii="Symbol" w:hAnsi="Symbol" w:hint="default"/>
+      </w:rPr>
+    </w:lvl>
+    <w:lvl w:ilvl="7" w:tplc="40090003" w:tentative="1">
+      <w:start w:val="1"/>
+      <w:numFmt w:val="bullet"/>
+      <w:lvlText w:val="o"/>
+      <w:lvlJc w:val="left"/>
+      <w:pPr>
+        <w:ind w:left="6120" w:hanging="360"/>
+      </w:pPr>
+      <w:rPr>
+        <w:rFonts w:ascii="Courier New" w:hAnsi="Courier New" w:cs="Courier New" w:hint="default"/>
+      </w:rPr>
+    </w:lvl>
+    <w:lvl w:ilvl="8" w:tplc="40090005" w:tentative="1">
+      <w:start w:val="1"/>
+      <w:numFmt w:val="bullet"/>
+      <w:lvlText w:val=""/>
+      <w:lvlJc w:val="left"/>
+      <w:pPr>
+        <w:ind w:left="6840" w:hanging="360"/>
+      </w:pPr>
+      <w:rPr>
+        <w:rFonts w:ascii="Wingdings" w:hAnsi="Wingdings" w:hint="default"/>
+      </w:rPr>
+    </w:lvl>
+  </w:abstractNum>
+  <w:abstractNum w:abstractNumId="4" w15:restartNumberingAfterBreak="0">
     <w:nsid w:val="2CC23CFC"/>
     <w:multiLevelType w:val="hybridMultilevel"/>
     <w:tmpl w:val="41164784"/>
@@ -7368,7 +9803,120 @@
       </w:pPr>
     </w:lvl>
   </w:abstractNum>
-  <w:abstractNum w:abstractNumId="4" w15:restartNumberingAfterBreak="0">
+  <w:abstractNum w:abstractNumId="5" w15:restartNumberingAfterBreak="0">
+    <w:nsid w:val="2EA05EC6"/>
+    <w:multiLevelType w:val="hybridMultilevel"/>
+    <w:tmpl w:val="21587188"/>
+    <w:lvl w:ilvl="0" w:tplc="40090001">
+      <w:start w:val="1"/>
+      <w:numFmt w:val="bullet"/>
+      <w:lvlText w:val=""/>
+      <w:lvlJc w:val="left"/>
+      <w:pPr>
+        <w:ind w:left="720" w:hanging="360"/>
+      </w:pPr>
+      <w:rPr>
+        <w:rFonts w:ascii="Symbol" w:hAnsi="Symbol" w:hint="default"/>
+      </w:rPr>
+    </w:lvl>
+    <w:lvl w:ilvl="1" w:tplc="40090003" w:tentative="1">
+      <w:start w:val="1"/>
+      <w:numFmt w:val="bullet"/>
+      <w:lvlText w:val="o"/>
+      <w:lvlJc w:val="left"/>
+      <w:pPr>
+        <w:ind w:left="1440" w:hanging="360"/>
+      </w:pPr>
+      <w:rPr>
+        <w:rFonts w:ascii="Courier New" w:hAnsi="Courier New" w:cs="Courier New" w:hint="default"/>
+      </w:rPr>
+    </w:lvl>
+    <w:lvl w:ilvl="2" w:tplc="40090005" w:tentative="1">
+      <w:start w:val="1"/>
+      <w:numFmt w:val="bullet"/>
+      <w:lvlText w:val=""/>
+      <w:lvlJc w:val="left"/>
+      <w:pPr>
+        <w:ind w:left="2160" w:hanging="360"/>
+      </w:pPr>
+      <w:rPr>
+        <w:rFonts w:ascii="Wingdings" w:hAnsi="Wingdings" w:hint="default"/>
+      </w:rPr>
+    </w:lvl>
+    <w:lvl w:ilvl="3" w:tplc="40090001" w:tentative="1">
+      <w:start w:val="1"/>
+      <w:numFmt w:val="bullet"/>
+      <w:lvlText w:val=""/>
+      <w:lvlJc w:val="left"/>
+      <w:pPr>
+        <w:ind w:left="2880" w:hanging="360"/>
+      </w:pPr>
+      <w:rPr>
+        <w:rFonts w:ascii="Symbol" w:hAnsi="Symbol" w:hint="default"/>
+      </w:rPr>
+    </w:lvl>
+    <w:lvl w:ilvl="4" w:tplc="40090003" w:tentative="1">
+      <w:start w:val="1"/>
+      <w:numFmt w:val="bullet"/>
+      <w:lvlText w:val="o"/>
+      <w:lvlJc w:val="left"/>
+      <w:pPr>
+        <w:ind w:left="3600" w:hanging="360"/>
+      </w:pPr>
+      <w:rPr>
+        <w:rFonts w:ascii="Courier New" w:hAnsi="Courier New" w:cs="Courier New" w:hint="default"/>
+      </w:rPr>
+    </w:lvl>
+    <w:lvl w:ilvl="5" w:tplc="40090005" w:tentative="1">
+      <w:start w:val="1"/>
+      <w:numFmt w:val="bullet"/>
+      <w:lvlText w:val=""/>
+      <w:lvlJc w:val="left"/>
+      <w:pPr>
+        <w:ind w:left="4320" w:hanging="360"/>
+      </w:pPr>
+      <w:rPr>
+        <w:rFonts w:ascii="Wingdings" w:hAnsi="Wingdings" w:hint="default"/>
+      </w:rPr>
+    </w:lvl>
+    <w:lvl w:ilvl="6" w:tplc="40090001" w:tentative="1">
+      <w:start w:val="1"/>
+      <w:numFmt w:val="bullet"/>
+      <w:lvlText w:val=""/>
+      <w:lvlJc w:val="left"/>
+      <w:pPr>
+        <w:ind w:left="5040" w:hanging="360"/>
+      </w:pPr>
+      <w:rPr>
+        <w:rFonts w:ascii="Symbol" w:hAnsi="Symbol" w:hint="default"/>
+      </w:rPr>
+    </w:lvl>
+    <w:lvl w:ilvl="7" w:tplc="40090003" w:tentative="1">
+      <w:start w:val="1"/>
+      <w:numFmt w:val="bullet"/>
+      <w:lvlText w:val="o"/>
+      <w:lvlJc w:val="left"/>
+      <w:pPr>
+        <w:ind w:left="5760" w:hanging="360"/>
+      </w:pPr>
+      <w:rPr>
+        <w:rFonts w:ascii="Courier New" w:hAnsi="Courier New" w:cs="Courier New" w:hint="default"/>
+      </w:rPr>
+    </w:lvl>
+    <w:lvl w:ilvl="8" w:tplc="40090005" w:tentative="1">
+      <w:start w:val="1"/>
+      <w:numFmt w:val="bullet"/>
+      <w:lvlText w:val=""/>
+      <w:lvlJc w:val="left"/>
+      <w:pPr>
+        <w:ind w:left="6480" w:hanging="360"/>
+      </w:pPr>
+      <w:rPr>
+        <w:rFonts w:ascii="Wingdings" w:hAnsi="Wingdings" w:hint="default"/>
+      </w:rPr>
+    </w:lvl>
+  </w:abstractNum>
+  <w:abstractNum w:abstractNumId="6" w15:restartNumberingAfterBreak="0">
     <w:nsid w:val="3620199E"/>
     <w:multiLevelType w:val="hybridMultilevel"/>
     <w:tmpl w:val="EACA0B60"/>
@@ -7481,7 +10029,120 @@
       </w:rPr>
     </w:lvl>
   </w:abstractNum>
-  <w:abstractNum w:abstractNumId="5" w15:restartNumberingAfterBreak="0">
+  <w:abstractNum w:abstractNumId="7" w15:restartNumberingAfterBreak="0">
+    <w:nsid w:val="37E75210"/>
+    <w:multiLevelType w:val="hybridMultilevel"/>
+    <w:tmpl w:val="FBBAC15A"/>
+    <w:lvl w:ilvl="0" w:tplc="40090001">
+      <w:start w:val="1"/>
+      <w:numFmt w:val="bullet"/>
+      <w:lvlText w:val=""/>
+      <w:lvlJc w:val="left"/>
+      <w:pPr>
+        <w:ind w:left="1440" w:hanging="360"/>
+      </w:pPr>
+      <w:rPr>
+        <w:rFonts w:ascii="Symbol" w:hAnsi="Symbol" w:hint="default"/>
+      </w:rPr>
+    </w:lvl>
+    <w:lvl w:ilvl="1" w:tplc="40090003" w:tentative="1">
+      <w:start w:val="1"/>
+      <w:numFmt w:val="bullet"/>
+      <w:lvlText w:val="o"/>
+      <w:lvlJc w:val="left"/>
+      <w:pPr>
+        <w:ind w:left="2160" w:hanging="360"/>
+      </w:pPr>
+      <w:rPr>
+        <w:rFonts w:ascii="Courier New" w:hAnsi="Courier New" w:cs="Courier New" w:hint="default"/>
+      </w:rPr>
+    </w:lvl>
+    <w:lvl w:ilvl="2" w:tplc="40090005" w:tentative="1">
+      <w:start w:val="1"/>
+      <w:numFmt w:val="bullet"/>
+      <w:lvlText w:val=""/>
+      <w:lvlJc w:val="left"/>
+      <w:pPr>
+        <w:ind w:left="2880" w:hanging="360"/>
+      </w:pPr>
+      <w:rPr>
+        <w:rFonts w:ascii="Wingdings" w:hAnsi="Wingdings" w:hint="default"/>
+      </w:rPr>
+    </w:lvl>
+    <w:lvl w:ilvl="3" w:tplc="40090001" w:tentative="1">
+      <w:start w:val="1"/>
+      <w:numFmt w:val="bullet"/>
+      <w:lvlText w:val=""/>
+      <w:lvlJc w:val="left"/>
+      <w:pPr>
+        <w:ind w:left="3600" w:hanging="360"/>
+      </w:pPr>
+      <w:rPr>
+        <w:rFonts w:ascii="Symbol" w:hAnsi="Symbol" w:hint="default"/>
+      </w:rPr>
+    </w:lvl>
+    <w:lvl w:ilvl="4" w:tplc="40090003" w:tentative="1">
+      <w:start w:val="1"/>
+      <w:numFmt w:val="bullet"/>
+      <w:lvlText w:val="o"/>
+      <w:lvlJc w:val="left"/>
+      <w:pPr>
+        <w:ind w:left="4320" w:hanging="360"/>
+      </w:pPr>
+      <w:rPr>
+        <w:rFonts w:ascii="Courier New" w:hAnsi="Courier New" w:cs="Courier New" w:hint="default"/>
+      </w:rPr>
+    </w:lvl>
+    <w:lvl w:ilvl="5" w:tplc="40090005" w:tentative="1">
+      <w:start w:val="1"/>
+      <w:numFmt w:val="bullet"/>
+      <w:lvlText w:val=""/>
+      <w:lvlJc w:val="left"/>
+      <w:pPr>
+        <w:ind w:left="5040" w:hanging="360"/>
+      </w:pPr>
+      <w:rPr>
+        <w:rFonts w:ascii="Wingdings" w:hAnsi="Wingdings" w:hint="default"/>
+      </w:rPr>
+    </w:lvl>
+    <w:lvl w:ilvl="6" w:tplc="40090001" w:tentative="1">
+      <w:start w:val="1"/>
+      <w:numFmt w:val="bullet"/>
+      <w:lvlText w:val=""/>
+      <w:lvlJc w:val="left"/>
+      <w:pPr>
+        <w:ind w:left="5760" w:hanging="360"/>
+      </w:pPr>
+      <w:rPr>
+        <w:rFonts w:ascii="Symbol" w:hAnsi="Symbol" w:hint="default"/>
+      </w:rPr>
+    </w:lvl>
+    <w:lvl w:ilvl="7" w:tplc="40090003" w:tentative="1">
+      <w:start w:val="1"/>
+      <w:numFmt w:val="bullet"/>
+      <w:lvlText w:val="o"/>
+      <w:lvlJc w:val="left"/>
+      <w:pPr>
+        <w:ind w:left="6480" w:hanging="360"/>
+      </w:pPr>
+      <w:rPr>
+        <w:rFonts w:ascii="Courier New" w:hAnsi="Courier New" w:cs="Courier New" w:hint="default"/>
+      </w:rPr>
+    </w:lvl>
+    <w:lvl w:ilvl="8" w:tplc="40090005" w:tentative="1">
+      <w:start w:val="1"/>
+      <w:numFmt w:val="bullet"/>
+      <w:lvlText w:val=""/>
+      <w:lvlJc w:val="left"/>
+      <w:pPr>
+        <w:ind w:left="7200" w:hanging="360"/>
+      </w:pPr>
+      <w:rPr>
+        <w:rFonts w:ascii="Wingdings" w:hAnsi="Wingdings" w:hint="default"/>
+      </w:rPr>
+    </w:lvl>
+  </w:abstractNum>
+  <w:abstractNum w:abstractNumId="8" w15:restartNumberingAfterBreak="0">
     <w:nsid w:val="4473439B"/>
     <w:multiLevelType w:val="multilevel"/>
     <w:tmpl w:val="891801BA"/>
@@ -7630,7 +10291,7 @@
       </w:rPr>
     </w:lvl>
   </w:abstractNum>
-  <w:abstractNum w:abstractNumId="6" w15:restartNumberingAfterBreak="0">
+  <w:abstractNum w:abstractNumId="9" w15:restartNumberingAfterBreak="0">
     <w:nsid w:val="47622DE3"/>
     <w:multiLevelType w:val="hybridMultilevel"/>
     <w:tmpl w:val="B87E287A"/>
@@ -7719,7 +10380,7 @@
       </w:pPr>
     </w:lvl>
   </w:abstractNum>
-  <w:abstractNum w:abstractNumId="7" w15:restartNumberingAfterBreak="0">
+  <w:abstractNum w:abstractNumId="10" w15:restartNumberingAfterBreak="0">
     <w:nsid w:val="4A8C2F58"/>
     <w:multiLevelType w:val="hybridMultilevel"/>
     <w:tmpl w:val="1612F8E4"/>
@@ -7832,7 +10493,120 @@
       </w:rPr>
     </w:lvl>
   </w:abstractNum>
-  <w:abstractNum w:abstractNumId="8" w15:restartNumberingAfterBreak="0">
+  <w:abstractNum w:abstractNumId="11" w15:restartNumberingAfterBreak="0">
+    <w:nsid w:val="4AE31BDF"/>
+    <w:multiLevelType w:val="hybridMultilevel"/>
+    <w:tmpl w:val="BD340558"/>
+    <w:lvl w:ilvl="0" w:tplc="40090001">
+      <w:start w:val="1"/>
+      <w:numFmt w:val="bullet"/>
+      <w:lvlText w:val=""/>
+      <w:lvlJc w:val="left"/>
+      <w:pPr>
+        <w:ind w:left="720" w:hanging="360"/>
+      </w:pPr>
+      <w:rPr>
+        <w:rFonts w:ascii="Symbol" w:hAnsi="Symbol" w:hint="default"/>
+      </w:rPr>
+    </w:lvl>
+    <w:lvl w:ilvl="1" w:tplc="40090003" w:tentative="1">
+      <w:start w:val="1"/>
+      <w:numFmt w:val="bullet"/>
+      <w:lvlText w:val="o"/>
+      <w:lvlJc w:val="left"/>
+      <w:pPr>
+        <w:ind w:left="1440" w:hanging="360"/>
+      </w:pPr>
+      <w:rPr>
+        <w:rFonts w:ascii="Courier New" w:hAnsi="Courier New" w:cs="Courier New" w:hint="default"/>
+      </w:rPr>
+    </w:lvl>
+    <w:lvl w:ilvl="2" w:tplc="40090005" w:tentative="1">
+      <w:start w:val="1"/>
+      <w:numFmt w:val="bullet"/>
+      <w:lvlText w:val=""/>
+      <w:lvlJc w:val="left"/>
+      <w:pPr>
+        <w:ind w:left="2160" w:hanging="360"/>
+      </w:pPr>
+      <w:rPr>
+        <w:rFonts w:ascii="Wingdings" w:hAnsi="Wingdings" w:hint="default"/>
+      </w:rPr>
+    </w:lvl>
+    <w:lvl w:ilvl="3" w:tplc="40090001" w:tentative="1">
+      <w:start w:val="1"/>
+      <w:numFmt w:val="bullet"/>
+      <w:lvlText w:val=""/>
+      <w:lvlJc w:val="left"/>
+      <w:pPr>
+        <w:ind w:left="2880" w:hanging="360"/>
+      </w:pPr>
+      <w:rPr>
+        <w:rFonts w:ascii="Symbol" w:hAnsi="Symbol" w:hint="default"/>
+      </w:rPr>
+    </w:lvl>
+    <w:lvl w:ilvl="4" w:tplc="40090003" w:tentative="1">
+      <w:start w:val="1"/>
+      <w:numFmt w:val="bullet"/>
+      <w:lvlText w:val="o"/>
+      <w:lvlJc w:val="left"/>
+      <w:pPr>
+        <w:ind w:left="3600" w:hanging="360"/>
+      </w:pPr>
+      <w:rPr>
+        <w:rFonts w:ascii="Courier New" w:hAnsi="Courier New" w:cs="Courier New" w:hint="default"/>
+      </w:rPr>
+    </w:lvl>
+    <w:lvl w:ilvl="5" w:tplc="40090005" w:tentative="1">
+      <w:start w:val="1"/>
+      <w:numFmt w:val="bullet"/>
+      <w:lvlText w:val=""/>
+      <w:lvlJc w:val="left"/>
+      <w:pPr>
+        <w:ind w:left="4320" w:hanging="360"/>
+      </w:pPr>
+      <w:rPr>
+        <w:rFonts w:ascii="Wingdings" w:hAnsi="Wingdings" w:hint="default"/>
+      </w:rPr>
+    </w:lvl>
+    <w:lvl w:ilvl="6" w:tplc="40090001" w:tentative="1">
+      <w:start w:val="1"/>
+      <w:numFmt w:val="bullet"/>
+      <w:lvlText w:val=""/>
+      <w:lvlJc w:val="left"/>
+      <w:pPr>
+        <w:ind w:left="5040" w:hanging="360"/>
+      </w:pPr>
+      <w:rPr>
+        <w:rFonts w:ascii="Symbol" w:hAnsi="Symbol" w:hint="default"/>
+      </w:rPr>
+    </w:lvl>
+    <w:lvl w:ilvl="7" w:tplc="40090003" w:tentative="1">
+      <w:start w:val="1"/>
+      <w:numFmt w:val="bullet"/>
+      <w:lvlText w:val="o"/>
+      <w:lvlJc w:val="left"/>
+      <w:pPr>
+        <w:ind w:left="5760" w:hanging="360"/>
+      </w:pPr>
+      <w:rPr>
+        <w:rFonts w:ascii="Courier New" w:hAnsi="Courier New" w:cs="Courier New" w:hint="default"/>
+      </w:rPr>
+    </w:lvl>
+    <w:lvl w:ilvl="8" w:tplc="40090005" w:tentative="1">
+      <w:start w:val="1"/>
+      <w:numFmt w:val="bullet"/>
+      <w:lvlText w:val=""/>
+      <w:lvlJc w:val="left"/>
+      <w:pPr>
+        <w:ind w:left="6480" w:hanging="360"/>
+      </w:pPr>
+      <w:rPr>
+        <w:rFonts w:ascii="Wingdings" w:hAnsi="Wingdings" w:hint="default"/>
+      </w:rPr>
+    </w:lvl>
+  </w:abstractNum>
+  <w:abstractNum w:abstractNumId="12" w15:restartNumberingAfterBreak="0">
     <w:nsid w:val="4C807E05"/>
     <w:multiLevelType w:val="hybridMultilevel"/>
     <w:tmpl w:val="AC4EDBB4"/>
@@ -7945,7 +10719,7 @@
       </w:rPr>
     </w:lvl>
   </w:abstractNum>
-  <w:abstractNum w:abstractNumId="9" w15:restartNumberingAfterBreak="0">
+  <w:abstractNum w:abstractNumId="13" w15:restartNumberingAfterBreak="0">
     <w:nsid w:val="5EA7065A"/>
     <w:multiLevelType w:val="multilevel"/>
     <w:tmpl w:val="941A274C"/>
@@ -8094,7 +10868,120 @@
       </w:rPr>
     </w:lvl>
   </w:abstractNum>
-  <w:abstractNum w:abstractNumId="10" w15:restartNumberingAfterBreak="0">
+  <w:abstractNum w:abstractNumId="14" w15:restartNumberingAfterBreak="0">
+    <w:nsid w:val="6B893334"/>
+    <w:multiLevelType w:val="hybridMultilevel"/>
+    <w:tmpl w:val="208E339A"/>
+    <w:lvl w:ilvl="0" w:tplc="40090001">
+      <w:start w:val="1"/>
+      <w:numFmt w:val="bullet"/>
+      <w:lvlText w:val=""/>
+      <w:lvlJc w:val="left"/>
+      <w:pPr>
+        <w:ind w:left="720" w:hanging="360"/>
+      </w:pPr>
+      <w:rPr>
+        <w:rFonts w:ascii="Symbol" w:hAnsi="Symbol" w:hint="default"/>
+      </w:rPr>
+    </w:lvl>
+    <w:lvl w:ilvl="1" w:tplc="40090003" w:tentative="1">
+      <w:start w:val="1"/>
+      <w:numFmt w:val="bullet"/>
+      <w:lvlText w:val="o"/>
+      <w:lvlJc w:val="left"/>
+      <w:pPr>
+        <w:ind w:left="1440" w:hanging="360"/>
+      </w:pPr>
+      <w:rPr>
+        <w:rFonts w:ascii="Courier New" w:hAnsi="Courier New" w:cs="Courier New" w:hint="default"/>
+      </w:rPr>
+    </w:lvl>
+    <w:lvl w:ilvl="2" w:tplc="40090005" w:tentative="1">
+      <w:start w:val="1"/>
+      <w:numFmt w:val="bullet"/>
+      <w:lvlText w:val=""/>
+      <w:lvlJc w:val="left"/>
+      <w:pPr>
+        <w:ind w:left="2160" w:hanging="360"/>
+      </w:pPr>
+      <w:rPr>
+        <w:rFonts w:ascii="Wingdings" w:hAnsi="Wingdings" w:hint="default"/>
+      </w:rPr>
+    </w:lvl>
+    <w:lvl w:ilvl="3" w:tplc="40090001" w:tentative="1">
+      <w:start w:val="1"/>
+      <w:numFmt w:val="bullet"/>
+      <w:lvlText w:val=""/>
+      <w:lvlJc w:val="left"/>
+      <w:pPr>
+        <w:ind w:left="2880" w:hanging="360"/>
+      </w:pPr>
+      <w:rPr>
+        <w:rFonts w:ascii="Symbol" w:hAnsi="Symbol" w:hint="default"/>
+      </w:rPr>
+    </w:lvl>
+    <w:lvl w:ilvl="4" w:tplc="40090003" w:tentative="1">
+      <w:start w:val="1"/>
+      <w:numFmt w:val="bullet"/>
+      <w:lvlText w:val="o"/>
+      <w:lvlJc w:val="left"/>
+      <w:pPr>
+        <w:ind w:left="3600" w:hanging="360"/>
+      </w:pPr>
+      <w:rPr>
+        <w:rFonts w:ascii="Courier New" w:hAnsi="Courier New" w:cs="Courier New" w:hint="default"/>
+      </w:rPr>
+    </w:lvl>
+    <w:lvl w:ilvl="5" w:tplc="40090005" w:tentative="1">
+      <w:start w:val="1"/>
+      <w:numFmt w:val="bullet"/>
+      <w:lvlText w:val=""/>
+      <w:lvlJc w:val="left"/>
+      <w:pPr>
+        <w:ind w:left="4320" w:hanging="360"/>
+      </w:pPr>
+      <w:rPr>
+        <w:rFonts w:ascii="Wingdings" w:hAnsi="Wingdings" w:hint="default"/>
+      </w:rPr>
+    </w:lvl>
+    <w:lvl w:ilvl="6" w:tplc="40090001" w:tentative="1">
+      <w:start w:val="1"/>
+      <w:numFmt w:val="bullet"/>
+      <w:lvlText w:val=""/>
+      <w:lvlJc w:val="left"/>
+      <w:pPr>
+        <w:ind w:left="5040" w:hanging="360"/>
+      </w:pPr>
+      <w:rPr>
+        <w:rFonts w:ascii="Symbol" w:hAnsi="Symbol" w:hint="default"/>
+      </w:rPr>
+    </w:lvl>
+    <w:lvl w:ilvl="7" w:tplc="40090003" w:tentative="1">
+      <w:start w:val="1"/>
+      <w:numFmt w:val="bullet"/>
+      <w:lvlText w:val="o"/>
+      <w:lvlJc w:val="left"/>
+      <w:pPr>
+        <w:ind w:left="5760" w:hanging="360"/>
+      </w:pPr>
+      <w:rPr>
+        <w:rFonts w:ascii="Courier New" w:hAnsi="Courier New" w:cs="Courier New" w:hint="default"/>
+      </w:rPr>
+    </w:lvl>
+    <w:lvl w:ilvl="8" w:tplc="40090005" w:tentative="1">
+      <w:start w:val="1"/>
+      <w:numFmt w:val="bullet"/>
+      <w:lvlText w:val=""/>
+      <w:lvlJc w:val="left"/>
+      <w:pPr>
+        <w:ind w:left="6480" w:hanging="360"/>
+      </w:pPr>
+      <w:rPr>
+        <w:rFonts w:ascii="Wingdings" w:hAnsi="Wingdings" w:hint="default"/>
+      </w:rPr>
+    </w:lvl>
+  </w:abstractNum>
+  <w:abstractNum w:abstractNumId="15" w15:restartNumberingAfterBreak="0">
     <w:nsid w:val="742A3745"/>
     <w:multiLevelType w:val="multilevel"/>
     <w:tmpl w:val="3208AA88"/>
@@ -8243,7 +11130,233 @@
       </w:rPr>
     </w:lvl>
   </w:abstractNum>
-  <w:abstractNum w:abstractNumId="11" w15:restartNumberingAfterBreak="0">
+  <w:abstractNum w:abstractNumId="16" w15:restartNumberingAfterBreak="0">
+    <w:nsid w:val="7B68124C"/>
+    <w:multiLevelType w:val="hybridMultilevel"/>
+    <w:tmpl w:val="58008F18"/>
+    <w:lvl w:ilvl="0" w:tplc="40090001">
+      <w:start w:val="1"/>
+      <w:numFmt w:val="bullet"/>
+      <w:lvlText w:val=""/>
+      <w:lvlJc w:val="left"/>
+      <w:pPr>
+        <w:ind w:left="1446" w:hanging="360"/>
+      </w:pPr>
+      <w:rPr>
+        <w:rFonts w:ascii="Symbol" w:hAnsi="Symbol" w:hint="default"/>
+      </w:rPr>
+    </w:lvl>
+    <w:lvl w:ilvl="1" w:tplc="40090003" w:tentative="1">
+      <w:start w:val="1"/>
+      <w:numFmt w:val="bullet"/>
+      <w:lvlText w:val="o"/>
+      <w:lvlJc w:val="left"/>
+      <w:pPr>
+        <w:ind w:left="2166" w:hanging="360"/>
+      </w:pPr>
+      <w:rPr>
+        <w:rFonts w:ascii="Courier New" w:hAnsi="Courier New" w:cs="Courier New" w:hint="default"/>
+      </w:rPr>
+    </w:lvl>
+    <w:lvl w:ilvl="2" w:tplc="40090005" w:tentative="1">
+      <w:start w:val="1"/>
+      <w:numFmt w:val="bullet"/>
+      <w:lvlText w:val=""/>
+      <w:lvlJc w:val="left"/>
+      <w:pPr>
+        <w:ind w:left="2886" w:hanging="360"/>
+      </w:pPr>
+      <w:rPr>
+        <w:rFonts w:ascii="Wingdings" w:hAnsi="Wingdings" w:hint="default"/>
+      </w:rPr>
+    </w:lvl>
+    <w:lvl w:ilvl="3" w:tplc="40090001" w:tentative="1">
+      <w:start w:val="1"/>
+      <w:numFmt w:val="bullet"/>
+      <w:lvlText w:val=""/>
+      <w:lvlJc w:val="left"/>
+      <w:pPr>
+        <w:ind w:left="3606" w:hanging="360"/>
+      </w:pPr>
+      <w:rPr>
+        <w:rFonts w:ascii="Symbol" w:hAnsi="Symbol" w:hint="default"/>
+      </w:rPr>
+    </w:lvl>
+    <w:lvl w:ilvl="4" w:tplc="40090003" w:tentative="1">
+      <w:start w:val="1"/>
+      <w:numFmt w:val="bullet"/>
+      <w:lvlText w:val="o"/>
+      <w:lvlJc w:val="left"/>
+      <w:pPr>
+        <w:ind w:left="4326" w:hanging="360"/>
+      </w:pPr>
+      <w:rPr>
+        <w:rFonts w:ascii="Courier New" w:hAnsi="Courier New" w:cs="Courier New" w:hint="default"/>
+      </w:rPr>
+    </w:lvl>
+    <w:lvl w:ilvl="5" w:tplc="40090005" w:tentative="1">
+      <w:start w:val="1"/>
+      <w:numFmt w:val="bullet"/>
+      <w:lvlText w:val=""/>
+      <w:lvlJc w:val="left"/>
+      <w:pPr>
+        <w:ind w:left="5046" w:hanging="360"/>
+      </w:pPr>
+      <w:rPr>
+        <w:rFonts w:ascii="Wingdings" w:hAnsi="Wingdings" w:hint="default"/>
+      </w:rPr>
+    </w:lvl>
+    <w:lvl w:ilvl="6" w:tplc="40090001" w:tentative="1">
+      <w:start w:val="1"/>
+      <w:numFmt w:val="bullet"/>
+      <w:lvlText w:val=""/>
+      <w:lvlJc w:val="left"/>
+      <w:pPr>
+        <w:ind w:left="5766" w:hanging="360"/>
+      </w:pPr>
+      <w:rPr>
+        <w:rFonts w:ascii="Symbol" w:hAnsi="Symbol" w:hint="default"/>
+      </w:rPr>
+    </w:lvl>
+    <w:lvl w:ilvl="7" w:tplc="40090003" w:tentative="1">
+      <w:start w:val="1"/>
+      <w:numFmt w:val="bullet"/>
+      <w:lvlText w:val="o"/>
+      <w:lvlJc w:val="left"/>
+      <w:pPr>
+        <w:ind w:left="6486" w:hanging="360"/>
+      </w:pPr>
+      <w:rPr>
+        <w:rFonts w:ascii="Courier New" w:hAnsi="Courier New" w:cs="Courier New" w:hint="default"/>
+      </w:rPr>
+    </w:lvl>
+    <w:lvl w:ilvl="8" w:tplc="40090005" w:tentative="1">
+      <w:start w:val="1"/>
+      <w:numFmt w:val="bullet"/>
+      <w:lvlText w:val=""/>
+      <w:lvlJc w:val="left"/>
+      <w:pPr>
+        <w:ind w:left="7206" w:hanging="360"/>
+      </w:pPr>
+      <w:rPr>
+        <w:rFonts w:ascii="Wingdings" w:hAnsi="Wingdings" w:hint="default"/>
+      </w:rPr>
+    </w:lvl>
+  </w:abstractNum>
+  <w:abstractNum w:abstractNumId="17" w15:restartNumberingAfterBreak="0">
+    <w:nsid w:val="7C094B9A"/>
+    <w:multiLevelType w:val="hybridMultilevel"/>
+    <w:tmpl w:val="2920F99C"/>
+    <w:lvl w:ilvl="0" w:tplc="40090001">
+      <w:start w:val="1"/>
+      <w:numFmt w:val="bullet"/>
+      <w:lvlText w:val=""/>
+      <w:lvlJc w:val="left"/>
+      <w:pPr>
+        <w:ind w:left="720" w:hanging="360"/>
+      </w:pPr>
+      <w:rPr>
+        <w:rFonts w:ascii="Symbol" w:hAnsi="Symbol" w:hint="default"/>
+      </w:rPr>
+    </w:lvl>
+    <w:lvl w:ilvl="1" w:tplc="40090003" w:tentative="1">
+      <w:start w:val="1"/>
+      <w:numFmt w:val="bullet"/>
+      <w:lvlText w:val="o"/>
+      <w:lvlJc w:val="left"/>
+      <w:pPr>
+        <w:ind w:left="1440" w:hanging="360"/>
+      </w:pPr>
+      <w:rPr>
+        <w:rFonts w:ascii="Courier New" w:hAnsi="Courier New" w:cs="Courier New" w:hint="default"/>
+      </w:rPr>
+    </w:lvl>
+    <w:lvl w:ilvl="2" w:tplc="40090005" w:tentative="1">
+      <w:start w:val="1"/>
+      <w:numFmt w:val="bullet"/>
+      <w:lvlText w:val=""/>
+      <w:lvlJc w:val="left"/>
+      <w:pPr>
+        <w:ind w:left="2160" w:hanging="360"/>
+      </w:pPr>
+      <w:rPr>
+        <w:rFonts w:ascii="Wingdings" w:hAnsi="Wingdings" w:hint="default"/>
+      </w:rPr>
+    </w:lvl>
+    <w:lvl w:ilvl="3" w:tplc="40090001" w:tentative="1">
+      <w:start w:val="1"/>
+      <w:numFmt w:val="bullet"/>
+      <w:lvlText w:val=""/>
+      <w:lvlJc w:val="left"/>
+      <w:pPr>
+        <w:ind w:left="2880" w:hanging="360"/>
+      </w:pPr>
+      <w:rPr>
+        <w:rFonts w:ascii="Symbol" w:hAnsi="Symbol" w:hint="default"/>
+      </w:rPr>
+    </w:lvl>
+    <w:lvl w:ilvl="4" w:tplc="40090003" w:tentative="1">
+      <w:start w:val="1"/>
+      <w:numFmt w:val="bullet"/>
+      <w:lvlText w:val="o"/>
+      <w:lvlJc w:val="left"/>
+      <w:pPr>
+        <w:ind w:left="3600" w:hanging="360"/>
+      </w:pPr>
+      <w:rPr>
+        <w:rFonts w:ascii="Courier New" w:hAnsi="Courier New" w:cs="Courier New" w:hint="default"/>
+      </w:rPr>
+    </w:lvl>
+    <w:lvl w:ilvl="5" w:tplc="40090005" w:tentative="1">
+      <w:start w:val="1"/>
+      <w:numFmt w:val="bullet"/>
+      <w:lvlText w:val=""/>
+      <w:lvlJc w:val="left"/>
+      <w:pPr>
+        <w:ind w:left="4320" w:hanging="360"/>
+      </w:pPr>
+      <w:rPr>
+        <w:rFonts w:ascii="Wingdings" w:hAnsi="Wingdings" w:hint="default"/>
+      </w:rPr>
+    </w:lvl>
+    <w:lvl w:ilvl="6" w:tplc="40090001" w:tentative="1">
+      <w:start w:val="1"/>
+      <w:numFmt w:val="bullet"/>
+      <w:lvlText w:val=""/>
+      <w:lvlJc w:val="left"/>
+      <w:pPr>
+        <w:ind w:left="5040" w:hanging="360"/>
+      </w:pPr>
+      <w:rPr>
+        <w:rFonts w:ascii="Symbol" w:hAnsi="Symbol" w:hint="default"/>
+      </w:rPr>
+    </w:lvl>
+    <w:lvl w:ilvl="7" w:tplc="40090003" w:tentative="1">
+      <w:start w:val="1"/>
+      <w:numFmt w:val="bullet"/>
+      <w:lvlText w:val="o"/>
+      <w:lvlJc w:val="left"/>
+      <w:pPr>
+        <w:ind w:left="5760" w:hanging="360"/>
+      </w:pPr>
+      <w:rPr>
+        <w:rFonts w:ascii="Courier New" w:hAnsi="Courier New" w:cs="Courier New" w:hint="default"/>
+      </w:rPr>
+    </w:lvl>
+    <w:lvl w:ilvl="8" w:tplc="40090005" w:tentative="1">
+      <w:start w:val="1"/>
+      <w:numFmt w:val="bullet"/>
+      <w:lvlText w:val=""/>
+      <w:lvlJc w:val="left"/>
+      <w:pPr>
+        <w:ind w:left="6480" w:hanging="360"/>
+      </w:pPr>
+      <w:rPr>
+        <w:rFonts w:ascii="Wingdings" w:hAnsi="Wingdings" w:hint="default"/>
+      </w:rPr>
+    </w:lvl>
+  </w:abstractNum>
+  <w:abstractNum w:abstractNumId="18" w15:restartNumberingAfterBreak="0">
     <w:nsid w:val="7F227E14"/>
     <w:multiLevelType w:val="hybridMultilevel"/>
     <w:tmpl w:val="19AC1F12"/>
@@ -8357,25 +11470,25 @@
     </w:lvl>
   </w:abstractNum>
   <w:num w:numId="1" w16cid:durableId="1027172497">
-    <w:abstractNumId w:val="7"/>
+    <w:abstractNumId w:val="10"/>
   </w:num>
   <w:num w:numId="2" w16cid:durableId="1227961048">
     <w:abstractNumId w:val="0"/>
   </w:num>
   <w:num w:numId="3" w16cid:durableId="621033164">
-    <w:abstractNumId w:val="6"/>
+    <w:abstractNumId w:val="9"/>
   </w:num>
   <w:num w:numId="4" w16cid:durableId="1987582801">
-    <w:abstractNumId w:val="3"/>
+    <w:abstractNumId w:val="4"/>
   </w:num>
   <w:num w:numId="5" w16cid:durableId="1381784555">
-    <w:abstractNumId w:val="5"/>
+    <w:abstractNumId w:val="8"/>
   </w:num>
   <w:num w:numId="6" w16cid:durableId="1618483884">
-    <w:abstractNumId w:val="10"/>
+    <w:abstractNumId w:val="15"/>
   </w:num>
   <w:num w:numId="7" w16cid:durableId="1780029810">
-    <w:abstractNumId w:val="9"/>
+    <w:abstractNumId w:val="13"/>
   </w:num>
   <w:num w:numId="8" w16cid:durableId="1533687057">
     <w:abstractNumId w:val="1"/>
@@ -8384,13 +11497,34 @@
     <w:abstractNumId w:val="2"/>
   </w:num>
   <w:num w:numId="10" w16cid:durableId="807668542">
+    <w:abstractNumId w:val="18"/>
+  </w:num>
+  <w:num w:numId="11" w16cid:durableId="1418474334">
+    <w:abstractNumId w:val="12"/>
+  </w:num>
+  <w:num w:numId="12" w16cid:durableId="817380783">
+    <w:abstractNumId w:val="6"/>
+  </w:num>
+  <w:num w:numId="13" w16cid:durableId="956520586">
+    <w:abstractNumId w:val="17"/>
+  </w:num>
+  <w:num w:numId="14" w16cid:durableId="1381784658">
+    <w:abstractNumId w:val="16"/>
+  </w:num>
+  <w:num w:numId="15" w16cid:durableId="1278492253">
+    <w:abstractNumId w:val="7"/>
+  </w:num>
+  <w:num w:numId="16" w16cid:durableId="887226596">
+    <w:abstractNumId w:val="14"/>
+  </w:num>
+  <w:num w:numId="17" w16cid:durableId="138151500">
+    <w:abstractNumId w:val="5"/>
+  </w:num>
+  <w:num w:numId="18" w16cid:durableId="1205404563">
     <w:abstractNumId w:val="11"/>
   </w:num>
-  <w:num w:numId="11" w16cid:durableId="1418474334">
-    <w:abstractNumId w:val="8"/>
-  </w:num>
-  <w:num w:numId="12" w16cid:durableId="817380783">
-    <w:abstractNumId w:val="4"/>
+  <w:num w:numId="19" w16cid:durableId="147325431">
+    <w:abstractNumId w:val="3"/>
   </w:num>
 </w:numbering>
 </file>
@@ -8867,7 +12001,6 @@
     <w:next w:val="Normal"/>
     <w:link w:val="Heading4Char"/>
     <w:uiPriority w:val="9"/>
-    <w:semiHidden/>
     <w:unhideWhenUsed/>
     <w:qFormat/>
     <w:rsid w:val="008412DE"/>
@@ -9063,7 +12196,6 @@
     <w:basedOn w:val="DefaultParagraphFont"/>
     <w:link w:val="Heading4"/>
     <w:uiPriority w:val="9"/>
-    <w:semiHidden/>
     <w:rsid w:val="008412DE"/>
     <w:rPr>
       <w:rFonts w:eastAsiaTheme="majorEastAsia" w:cstheme="majorBidi"/>
@@ -9305,6 +12437,36 @@
       <w:smallCaps/>
       <w:color w:val="0F4761" w:themeColor="accent1" w:themeShade="BF"/>
       <w:spacing w:val="5"/>
+    </w:rPr>
+  </w:style>
+  <w:style w:type="paragraph" w:styleId="HTMLPreformatted">
+    <w:name w:val="HTML Preformatted"/>
+    <w:basedOn w:val="Normal"/>
+    <w:link w:val="HTMLPreformattedChar"/>
+    <w:uiPriority w:val="99"/>
+    <w:semiHidden/>
+    <w:unhideWhenUsed/>
+    <w:rsid w:val="00F14227"/>
+    <w:pPr>
+      <w:spacing w:after="0" w:line="240" w:lineRule="auto"/>
+    </w:pPr>
+    <w:rPr>
+      <w:rFonts w:ascii="Consolas" w:hAnsi="Consolas"/>
+      <w:sz w:val="20"/>
+      <w:szCs w:val="20"/>
+    </w:rPr>
+  </w:style>
+  <w:style w:type="character" w:customStyle="1" w:styleId="HTMLPreformattedChar">
+    <w:name w:val="HTML Preformatted Char"/>
+    <w:basedOn w:val="DefaultParagraphFont"/>
+    <w:link w:val="HTMLPreformatted"/>
+    <w:uiPriority w:val="99"/>
+    <w:semiHidden/>
+    <w:rsid w:val="00F14227"/>
+    <w:rPr>
+      <w:rFonts w:ascii="Consolas" w:hAnsi="Consolas"/>
+      <w:sz w:val="20"/>
+      <w:szCs w:val="20"/>
     </w:rPr>
   </w:style>
 </w:styles>

</xml_diff>

<commit_message>
Updated with Changing Array Shape
</commit_message>
<xml_diff>
--- a/Learn_Python_Numpy_and_Pandas_With_NaveenSilvester.docx
+++ b/Learn_Python_Numpy_and_Pandas_With_NaveenSilvester.docx
@@ -9150,6 +9150,47 @@
       <w:pPr>
         <w:pStyle w:val="Heading3"/>
         <w:rPr>
+          <w:lang w:val="en-US"/>
+        </w:rPr>
+      </w:pPr>
+      <w:r>
+        <w:rPr>
+          <w:lang w:val="en-US"/>
+        </w:rPr>
+        <w:t>Understanding array data types</w:t>
+      </w:r>
+    </w:p>
+    <w:p>
+      <w:pPr>
+        <w:rPr>
+          <w:lang w:val="en-US"/>
+        </w:rPr>
+      </w:pPr>
+      <w:r>
+        <w:rPr>
+          <w:lang w:val="en-US"/>
+        </w:rPr>
+        <w:t xml:space="preserve">NumPy arrays are homogenous, meaning all elements must have the same data type. The </w:t>
+      </w:r>
+      <w:proofErr w:type="spellStart"/>
+      <w:r>
+        <w:rPr>
+          <w:lang w:val="en-US"/>
+        </w:rPr>
+        <w:t>dtype</w:t>
+      </w:r>
+      <w:proofErr w:type="spellEnd"/>
+      <w:r>
+        <w:rPr>
+          <w:lang w:val="en-US"/>
+        </w:rPr>
+        <w:t xml:space="preserve"> attribute in NumPy defines the type of elements stored in an array, ensuring efficient memory usage and optimized computations</w:t>
+      </w:r>
+    </w:p>
+    <w:p>
+      <w:pPr>
+        <w:pStyle w:val="Heading4"/>
+        <w:rPr>
           <w:b/>
           <w:bCs/>
           <w:lang w:val="en-US"/>
@@ -9161,15 +9202,29 @@
           <w:bCs/>
           <w:lang w:val="en-US"/>
         </w:rPr>
-        <w:t>Understanding array data types</w:t>
-      </w:r>
-    </w:p>
-    <w:p>
-      <w:pPr>
-        <w:rPr>
-          <w:lang w:val="en-US"/>
-        </w:rPr>
-      </w:pPr>
+        <w:t>Checking the Data Type of an Array</w:t>
+      </w:r>
+    </w:p>
+    <w:p>
+      <w:pPr>
+        <w:pStyle w:val="ListParagraph"/>
+        <w:rPr>
+          <w:lang w:val="en-US"/>
+        </w:rPr>
+      </w:pPr>
+      <w:r>
+        <w:rPr>
+          <w:lang w:val="en-US"/>
+        </w:rPr>
+        <w:t xml:space="preserve">You can check the data type of a NumPy array </w:t>
+      </w:r>
+      <w:proofErr w:type="gramStart"/>
+      <w:r>
+        <w:rPr>
+          <w:lang w:val="en-US"/>
+        </w:rPr>
+        <w:t>using .</w:t>
+      </w:r>
       <w:proofErr w:type="spellStart"/>
       <w:r>
         <w:rPr>
@@ -9178,10 +9233,177 @@
         <w:t>dtype</w:t>
       </w:r>
       <w:proofErr w:type="spellEnd"/>
-    </w:p>
-    <w:p>
-      <w:pPr>
-        <w:pStyle w:val="Heading3"/>
+      <w:proofErr w:type="gramEnd"/>
+    </w:p>
+    <w:p>
+      <w:pPr>
+        <w:pStyle w:val="ListParagraph"/>
+        <w:ind w:left="1440"/>
+        <w:rPr>
+          <w:color w:val="0070C0"/>
+          <w:lang w:val="en-US"/>
+        </w:rPr>
+      </w:pPr>
+      <w:r>
+        <w:rPr>
+          <w:color w:val="0070C0"/>
+          <w:lang w:val="en-US"/>
+        </w:rPr>
+        <w:t xml:space="preserve">import </w:t>
+      </w:r>
+      <w:proofErr w:type="spellStart"/>
+      <w:r>
+        <w:rPr>
+          <w:color w:val="0070C0"/>
+          <w:lang w:val="en-US"/>
+        </w:rPr>
+        <w:t>numpy</w:t>
+      </w:r>
+      <w:proofErr w:type="spellEnd"/>
+      <w:r>
+        <w:rPr>
+          <w:color w:val="0070C0"/>
+          <w:lang w:val="en-US"/>
+        </w:rPr>
+        <w:t xml:space="preserve"> as np</w:t>
+      </w:r>
+    </w:p>
+    <w:p>
+      <w:pPr>
+        <w:pStyle w:val="ListParagraph"/>
+        <w:ind w:left="1440"/>
+        <w:rPr>
+          <w:color w:val="0070C0"/>
+          <w:lang w:val="en-US"/>
+        </w:rPr>
+      </w:pPr>
+      <w:proofErr w:type="spellStart"/>
+      <w:r>
+        <w:rPr>
+          <w:color w:val="0070C0"/>
+          <w:lang w:val="en-US"/>
+        </w:rPr>
+        <w:t>arr</w:t>
+      </w:r>
+      <w:proofErr w:type="spellEnd"/>
+      <w:r>
+        <w:rPr>
+          <w:color w:val="0070C0"/>
+          <w:lang w:val="en-US"/>
+        </w:rPr>
+        <w:t xml:space="preserve"> = </w:t>
+      </w:r>
+      <w:proofErr w:type="spellStart"/>
+      <w:proofErr w:type="gramStart"/>
+      <w:r>
+        <w:rPr>
+          <w:color w:val="0070C0"/>
+          <w:lang w:val="en-US"/>
+        </w:rPr>
+        <w:t>np.array</w:t>
+      </w:r>
+      <w:proofErr w:type="spellEnd"/>
+      <w:proofErr w:type="gramEnd"/>
+      <w:r>
+        <w:rPr>
+          <w:color w:val="0070C0"/>
+          <w:lang w:val="en-US"/>
+        </w:rPr>
+        <w:t>([1,2,3,4])</w:t>
+      </w:r>
+    </w:p>
+    <w:p>
+      <w:pPr>
+        <w:pStyle w:val="ListParagraph"/>
+        <w:ind w:left="1440"/>
+        <w:rPr>
+          <w:color w:val="0070C0"/>
+          <w:lang w:val="en-US"/>
+        </w:rPr>
+      </w:pPr>
+      <w:r>
+        <w:rPr>
+          <w:color w:val="0070C0"/>
+          <w:lang w:val="en-US"/>
+        </w:rPr>
+        <w:t>print(</w:t>
+      </w:r>
+      <w:proofErr w:type="spellStart"/>
+      <w:proofErr w:type="gramStart"/>
+      <w:r>
+        <w:rPr>
+          <w:color w:val="0070C0"/>
+          <w:lang w:val="en-US"/>
+        </w:rPr>
+        <w:t>arr.dtype</w:t>
+      </w:r>
+      <w:proofErr w:type="spellEnd"/>
+      <w:proofErr w:type="gramEnd"/>
+      <w:r>
+        <w:rPr>
+          <w:color w:val="0070C0"/>
+          <w:lang w:val="en-US"/>
+        </w:rPr>
+        <w:t>) # Output: int64</w:t>
+      </w:r>
+    </w:p>
+    <w:p>
+      <w:pPr>
+        <w:pStyle w:val="ListParagraph"/>
+        <w:rPr>
+          <w:lang w:val="en-US"/>
+        </w:rPr>
+      </w:pPr>
+      <w:proofErr w:type="gramStart"/>
+      <w:r>
+        <w:rPr>
+          <w:lang w:val="en-US"/>
+        </w:rPr>
+        <w:t>The .</w:t>
+      </w:r>
+      <w:proofErr w:type="spellStart"/>
+      <w:r>
+        <w:rPr>
+          <w:lang w:val="en-US"/>
+        </w:rPr>
+        <w:t>dtyp</w:t>
+      </w:r>
+      <w:r>
+        <w:rPr>
+          <w:lang w:val="en-US"/>
+        </w:rPr>
+        <w:t>e</w:t>
+      </w:r>
+      <w:proofErr w:type="spellEnd"/>
+      <w:proofErr w:type="gramEnd"/>
+      <w:r>
+        <w:rPr>
+          <w:lang w:val="en-US"/>
+        </w:rPr>
+        <w:t xml:space="preserve"> attribu</w:t>
+      </w:r>
+      <w:r>
+        <w:rPr>
+          <w:lang w:val="en-US"/>
+        </w:rPr>
+        <w:t>te returns the data type of the array elements</w:t>
+      </w:r>
+      <w:r>
+        <w:rPr>
+          <w:lang w:val="en-US"/>
+        </w:rPr>
+        <w:t xml:space="preserve"> </w:t>
+      </w:r>
+      <w:r>
+        <w:rPr>
+          <w:lang w:val="en-US"/>
+        </w:rPr>
+        <w:t xml:space="preserve"> </w:t>
+      </w:r>
+    </w:p>
+    <w:p>
+      <w:pPr>
+        <w:pStyle w:val="Heading4"/>
         <w:rPr>
           <w:b/>
           <w:bCs/>
@@ -9194,6 +9416,1115 @@
           <w:bCs/>
           <w:lang w:val="en-US"/>
         </w:rPr>
+        <w:t>Specifying Data Type while creating an array</w:t>
+      </w:r>
+    </w:p>
+    <w:p>
+      <w:pPr>
+        <w:pStyle w:val="ListParagraph"/>
+        <w:rPr>
+          <w:lang w:val="en-US"/>
+        </w:rPr>
+      </w:pPr>
+      <w:r>
+        <w:rPr>
+          <w:lang w:val="en-US"/>
+        </w:rPr>
+        <w:t>You can explicitly define the data type when creating an array</w:t>
+      </w:r>
+    </w:p>
+    <w:p>
+      <w:pPr>
+        <w:pStyle w:val="ListParagraph"/>
+        <w:ind w:left="1440"/>
+        <w:rPr>
+          <w:color w:val="0070C0"/>
+          <w:lang w:val="en-US"/>
+        </w:rPr>
+      </w:pPr>
+      <w:proofErr w:type="spellStart"/>
+      <w:r>
+        <w:rPr>
+          <w:color w:val="0070C0"/>
+          <w:lang w:val="en-US"/>
+        </w:rPr>
+        <w:t>arr_float</w:t>
+      </w:r>
+      <w:proofErr w:type="spellEnd"/>
+      <w:r>
+        <w:rPr>
+          <w:color w:val="0070C0"/>
+          <w:lang w:val="en-US"/>
+        </w:rPr>
+        <w:t xml:space="preserve"> = </w:t>
+      </w:r>
+      <w:proofErr w:type="spellStart"/>
+      <w:proofErr w:type="gramStart"/>
+      <w:r>
+        <w:rPr>
+          <w:color w:val="0070C0"/>
+          <w:lang w:val="en-US"/>
+        </w:rPr>
+        <w:t>np.array</w:t>
+      </w:r>
+      <w:proofErr w:type="spellEnd"/>
+      <w:proofErr w:type="gramEnd"/>
+      <w:r>
+        <w:rPr>
+          <w:color w:val="0070C0"/>
+          <w:lang w:val="en-US"/>
+        </w:rPr>
+        <w:t xml:space="preserve">([1,2,3], </w:t>
+      </w:r>
+      <w:proofErr w:type="spellStart"/>
+      <w:r>
+        <w:rPr>
+          <w:color w:val="0070C0"/>
+          <w:lang w:val="en-US"/>
+        </w:rPr>
+        <w:t>dtype</w:t>
+      </w:r>
+      <w:proofErr w:type="spellEnd"/>
+      <w:r>
+        <w:rPr>
+          <w:color w:val="0070C0"/>
+          <w:lang w:val="en-US"/>
+        </w:rPr>
+        <w:t>=</w:t>
+      </w:r>
+      <w:proofErr w:type="gramStart"/>
+      <w:r>
+        <w:rPr>
+          <w:color w:val="0070C0"/>
+          <w:lang w:val="en-US"/>
+        </w:rPr>
+        <w:t>np.float</w:t>
+      </w:r>
+      <w:proofErr w:type="gramEnd"/>
+      <w:r>
+        <w:rPr>
+          <w:color w:val="0070C0"/>
+          <w:lang w:val="en-US"/>
+        </w:rPr>
+        <w:t>32)</w:t>
+      </w:r>
+    </w:p>
+    <w:p>
+      <w:pPr>
+        <w:pStyle w:val="ListParagraph"/>
+        <w:ind w:left="1440"/>
+        <w:rPr>
+          <w:color w:val="0070C0"/>
+          <w:lang w:val="en-US"/>
+        </w:rPr>
+      </w:pPr>
+      <w:r>
+        <w:rPr>
+          <w:color w:val="0070C0"/>
+          <w:lang w:val="en-US"/>
+        </w:rPr>
+        <w:t>print (</w:t>
+      </w:r>
+      <w:proofErr w:type="spellStart"/>
+      <w:r>
+        <w:rPr>
+          <w:color w:val="0070C0"/>
+          <w:lang w:val="en-US"/>
+        </w:rPr>
+        <w:t>arr_float</w:t>
+      </w:r>
+      <w:proofErr w:type="spellEnd"/>
+      <w:r>
+        <w:rPr>
+          <w:color w:val="0070C0"/>
+          <w:lang w:val="en-US"/>
+        </w:rPr>
+        <w:t>) # Output: float32</w:t>
+      </w:r>
+    </w:p>
+    <w:p>
+      <w:pPr>
+        <w:pStyle w:val="Heading4"/>
+        <w:rPr>
+          <w:b/>
+          <w:bCs/>
+          <w:lang w:val="en-US"/>
+        </w:rPr>
+      </w:pPr>
+      <w:r>
+        <w:rPr>
+          <w:b/>
+          <w:bCs/>
+          <w:lang w:val="en-US"/>
+        </w:rPr>
+        <w:t>Common NumPy Data Types</w:t>
+      </w:r>
+    </w:p>
+    <w:tbl>
+      <w:tblPr>
+        <w:tblStyle w:val="TableGrid"/>
+        <w:tblW w:w="0" w:type="auto"/>
+        <w:tblInd w:w="607" w:type="dxa"/>
+        <w:tblLook w:val="04A0" w:firstRow="1" w:lastRow="0" w:firstColumn="1" w:lastColumn="0" w:noHBand="0" w:noVBand="1"/>
+      </w:tblPr>
+      <w:tblGrid>
+        <w:gridCol w:w="3473"/>
+        <w:gridCol w:w="4015"/>
+      </w:tblGrid>
+      <w:tr>
+        <w:tc>
+          <w:tcPr>
+            <w:tcW w:w="0" w:type="auto"/>
+            <w:hideMark/>
+          </w:tcPr>
+          <w:p>
+            <w:pPr>
+              <w:pStyle w:val="ListParagraph"/>
+              <w:spacing w:after="160" w:line="278" w:lineRule="auto"/>
+              <w:rPr>
+                <w:b/>
+                <w:bCs/>
+              </w:rPr>
+            </w:pPr>
+            <w:r>
+              <w:rPr>
+                <w:b/>
+                <w:bCs/>
+              </w:rPr>
+              <w:t>Data Type</w:t>
+            </w:r>
+          </w:p>
+        </w:tc>
+        <w:tc>
+          <w:tcPr>
+            <w:tcW w:w="0" w:type="auto"/>
+            <w:hideMark/>
+          </w:tcPr>
+          <w:p>
+            <w:pPr>
+              <w:pStyle w:val="ListParagraph"/>
+              <w:spacing w:after="160" w:line="278" w:lineRule="auto"/>
+              <w:rPr>
+                <w:b/>
+                <w:bCs/>
+              </w:rPr>
+            </w:pPr>
+            <w:r>
+              <w:rPr>
+                <w:b/>
+                <w:bCs/>
+              </w:rPr>
+              <w:t>Description</w:t>
+            </w:r>
+          </w:p>
+        </w:tc>
+      </w:tr>
+      <w:tr>
+        <w:tc>
+          <w:tcPr>
+            <w:tcW w:w="0" w:type="auto"/>
+            <w:hideMark/>
+          </w:tcPr>
+          <w:p>
+            <w:pPr>
+              <w:pStyle w:val="ListParagraph"/>
+              <w:spacing w:after="160" w:line="278" w:lineRule="auto"/>
+            </w:pPr>
+            <w:r>
+              <w:t>int8, int16, int32, int64</w:t>
+            </w:r>
+          </w:p>
+        </w:tc>
+        <w:tc>
+          <w:tcPr>
+            <w:tcW w:w="0" w:type="auto"/>
+            <w:hideMark/>
+          </w:tcPr>
+          <w:p>
+            <w:pPr>
+              <w:pStyle w:val="ListParagraph"/>
+              <w:spacing w:after="160" w:line="278" w:lineRule="auto"/>
+            </w:pPr>
+            <w:r>
+              <w:t>Integer types of different sizes</w:t>
+            </w:r>
+          </w:p>
+        </w:tc>
+      </w:tr>
+      <w:tr>
+        <w:tc>
+          <w:tcPr>
+            <w:tcW w:w="0" w:type="auto"/>
+            <w:hideMark/>
+          </w:tcPr>
+          <w:p>
+            <w:pPr>
+              <w:pStyle w:val="ListParagraph"/>
+              <w:spacing w:after="160" w:line="278" w:lineRule="auto"/>
+            </w:pPr>
+            <w:r>
+              <w:t>float16, float32, float64</w:t>
+            </w:r>
+          </w:p>
+        </w:tc>
+        <w:tc>
+          <w:tcPr>
+            <w:tcW w:w="0" w:type="auto"/>
+            <w:hideMark/>
+          </w:tcPr>
+          <w:p>
+            <w:pPr>
+              <w:pStyle w:val="ListParagraph"/>
+              <w:spacing w:after="160" w:line="278" w:lineRule="auto"/>
+            </w:pPr>
+            <w:r>
+              <w:t>Floating-point numbers</w:t>
+            </w:r>
+          </w:p>
+        </w:tc>
+      </w:tr>
+      <w:tr>
+        <w:tc>
+          <w:tcPr>
+            <w:tcW w:w="0" w:type="auto"/>
+            <w:hideMark/>
+          </w:tcPr>
+          <w:p>
+            <w:pPr>
+              <w:pStyle w:val="ListParagraph"/>
+              <w:spacing w:after="160" w:line="278" w:lineRule="auto"/>
+            </w:pPr>
+            <w:r>
+              <w:t>bool_</w:t>
+            </w:r>
+          </w:p>
+        </w:tc>
+        <w:tc>
+          <w:tcPr>
+            <w:tcW w:w="0" w:type="auto"/>
+            <w:hideMark/>
+          </w:tcPr>
+          <w:p>
+            <w:pPr>
+              <w:pStyle w:val="ListParagraph"/>
+              <w:spacing w:after="160" w:line="278" w:lineRule="auto"/>
+            </w:pPr>
+            <w:r>
+              <w:t>Boolean values (True or False)</w:t>
+            </w:r>
+          </w:p>
+        </w:tc>
+      </w:tr>
+      <w:tr>
+        <w:tc>
+          <w:tcPr>
+            <w:tcW w:w="0" w:type="auto"/>
+            <w:hideMark/>
+          </w:tcPr>
+          <w:p>
+            <w:pPr>
+              <w:pStyle w:val="ListParagraph"/>
+              <w:spacing w:after="160" w:line="278" w:lineRule="auto"/>
+            </w:pPr>
+            <w:r>
+              <w:t>complex64, complex128</w:t>
+            </w:r>
+          </w:p>
+        </w:tc>
+        <w:tc>
+          <w:tcPr>
+            <w:tcW w:w="0" w:type="auto"/>
+            <w:hideMark/>
+          </w:tcPr>
+          <w:p>
+            <w:pPr>
+              <w:pStyle w:val="ListParagraph"/>
+              <w:spacing w:after="160" w:line="278" w:lineRule="auto"/>
+            </w:pPr>
+            <w:r>
+              <w:t>Complex numbers</w:t>
+            </w:r>
+          </w:p>
+        </w:tc>
+      </w:tr>
+      <w:tr>
+        <w:tc>
+          <w:tcPr>
+            <w:tcW w:w="0" w:type="auto"/>
+            <w:hideMark/>
+          </w:tcPr>
+          <w:p>
+            <w:pPr>
+              <w:pStyle w:val="ListParagraph"/>
+              <w:spacing w:after="160" w:line="278" w:lineRule="auto"/>
+            </w:pPr>
+            <w:r>
+              <w:t xml:space="preserve">str_, </w:t>
+            </w:r>
+            <w:proofErr w:type="spellStart"/>
+            <w:r>
+              <w:t>unicode</w:t>
+            </w:r>
+            <w:proofErr w:type="spellEnd"/>
+            <w:r>
+              <w:t>_</w:t>
+            </w:r>
+          </w:p>
+        </w:tc>
+        <w:tc>
+          <w:tcPr>
+            <w:tcW w:w="0" w:type="auto"/>
+            <w:hideMark/>
+          </w:tcPr>
+          <w:p>
+            <w:pPr>
+              <w:pStyle w:val="ListParagraph"/>
+              <w:spacing w:after="160" w:line="278" w:lineRule="auto"/>
+            </w:pPr>
+            <w:r>
+              <w:t>String data types</w:t>
+            </w:r>
+          </w:p>
+        </w:tc>
+      </w:tr>
+    </w:tbl>
+    <w:p>
+      <w:pPr>
+        <w:pStyle w:val="ListParagraph"/>
+        <w:rPr>
+          <w:lang w:val="en-US"/>
+        </w:rPr>
+      </w:pPr>
+    </w:p>
+    <w:p>
+      <w:pPr>
+        <w:pStyle w:val="Heading4"/>
+        <w:rPr>
+          <w:b/>
+          <w:bCs/>
+          <w:lang w:val="en-US"/>
+        </w:rPr>
+      </w:pPr>
+      <w:r>
+        <w:rPr>
+          <w:b/>
+          <w:bCs/>
+          <w:lang w:val="en-US"/>
+        </w:rPr>
+        <w:t>Changing Data Type</w:t>
+      </w:r>
+    </w:p>
+    <w:p>
+      <w:pPr>
+        <w:pStyle w:val="ListParagraph"/>
+        <w:rPr>
+          <w:lang w:val="en-US"/>
+        </w:rPr>
+      </w:pPr>
+      <w:r>
+        <w:rPr>
+          <w:lang w:val="en-US"/>
+        </w:rPr>
+        <w:t xml:space="preserve">You can convert an array to a different data type </w:t>
+      </w:r>
+      <w:proofErr w:type="gramStart"/>
+      <w:r>
+        <w:rPr>
+          <w:lang w:val="en-US"/>
+        </w:rPr>
+        <w:t>using .</w:t>
+      </w:r>
+      <w:proofErr w:type="spellStart"/>
+      <w:r>
+        <w:rPr>
+          <w:lang w:val="en-US"/>
+        </w:rPr>
+        <w:t>astype</w:t>
+      </w:r>
+      <w:proofErr w:type="spellEnd"/>
+      <w:proofErr w:type="gramEnd"/>
+      <w:r>
+        <w:rPr>
+          <w:lang w:val="en-US"/>
+        </w:rPr>
+        <w:t>()</w:t>
+      </w:r>
+    </w:p>
+    <w:p>
+      <w:pPr>
+        <w:pStyle w:val="ListParagraph"/>
+        <w:ind w:left="1440"/>
+        <w:rPr>
+          <w:color w:val="0070C0"/>
+          <w:lang w:val="en-US"/>
+        </w:rPr>
+      </w:pPr>
+      <w:proofErr w:type="spellStart"/>
+      <w:r>
+        <w:rPr>
+          <w:color w:val="0070C0"/>
+          <w:lang w:val="en-US"/>
+        </w:rPr>
+        <w:t>arr</w:t>
+      </w:r>
+      <w:proofErr w:type="spellEnd"/>
+      <w:r>
+        <w:rPr>
+          <w:color w:val="0070C0"/>
+          <w:lang w:val="en-US"/>
+        </w:rPr>
+        <w:t xml:space="preserve"> = </w:t>
+      </w:r>
+      <w:proofErr w:type="spellStart"/>
+      <w:proofErr w:type="gramStart"/>
+      <w:r>
+        <w:rPr>
+          <w:color w:val="0070C0"/>
+          <w:lang w:val="en-US"/>
+        </w:rPr>
+        <w:t>np.array</w:t>
+      </w:r>
+      <w:proofErr w:type="spellEnd"/>
+      <w:proofErr w:type="gramEnd"/>
+      <w:r>
+        <w:rPr>
+          <w:color w:val="0070C0"/>
+          <w:lang w:val="en-US"/>
+        </w:rPr>
+        <w:t>([1.5,2.7,5.6])</w:t>
+      </w:r>
+    </w:p>
+    <w:p>
+      <w:pPr>
+        <w:pStyle w:val="ListParagraph"/>
+        <w:ind w:left="1440"/>
+        <w:rPr>
+          <w:color w:val="0070C0"/>
+          <w:lang w:val="en-US"/>
+        </w:rPr>
+      </w:pPr>
+      <w:proofErr w:type="spellStart"/>
+      <w:r>
+        <w:rPr>
+          <w:color w:val="0070C0"/>
+          <w:lang w:val="en-US"/>
+        </w:rPr>
+        <w:t>arr_int</w:t>
+      </w:r>
+      <w:proofErr w:type="spellEnd"/>
+      <w:r>
+        <w:rPr>
+          <w:color w:val="0070C0"/>
+          <w:lang w:val="en-US"/>
+        </w:rPr>
+        <w:t xml:space="preserve"> = </w:t>
+      </w:r>
+      <w:proofErr w:type="spellStart"/>
+      <w:proofErr w:type="gramStart"/>
+      <w:r>
+        <w:rPr>
+          <w:color w:val="0070C0"/>
+          <w:lang w:val="en-US"/>
+        </w:rPr>
+        <w:t>arr.astype</w:t>
+      </w:r>
+      <w:proofErr w:type="spellEnd"/>
+      <w:proofErr w:type="gramEnd"/>
+      <w:r>
+        <w:rPr>
+          <w:color w:val="0070C0"/>
+          <w:lang w:val="en-US"/>
+        </w:rPr>
+        <w:t>(np.int32)</w:t>
+      </w:r>
+    </w:p>
+    <w:p>
+      <w:pPr>
+        <w:pStyle w:val="ListParagraph"/>
+        <w:ind w:left="1440"/>
+        <w:rPr>
+          <w:color w:val="0070C0"/>
+          <w:lang w:val="en-US"/>
+        </w:rPr>
+      </w:pPr>
+      <w:r>
+        <w:rPr>
+          <w:color w:val="0070C0"/>
+          <w:lang w:val="en-US"/>
+        </w:rPr>
+        <w:t>print(</w:t>
+      </w:r>
+      <w:proofErr w:type="spellStart"/>
+      <w:r>
+        <w:rPr>
+          <w:color w:val="0070C0"/>
+          <w:lang w:val="en-US"/>
+        </w:rPr>
+        <w:t>arr_int</w:t>
+      </w:r>
+      <w:proofErr w:type="spellEnd"/>
+      <w:r>
+        <w:rPr>
+          <w:color w:val="0070C0"/>
+          <w:lang w:val="en-US"/>
+        </w:rPr>
+        <w:t>) # Output: [1,2,3]</w:t>
+      </w:r>
+    </w:p>
+    <w:p>
+      <w:pPr>
+        <w:pStyle w:val="ListParagraph"/>
+        <w:ind w:left="1440"/>
+        <w:rPr>
+          <w:color w:val="0070C0"/>
+          <w:lang w:val="en-US"/>
+        </w:rPr>
+      </w:pPr>
+      <w:r>
+        <w:rPr>
+          <w:color w:val="0070C0"/>
+          <w:lang w:val="en-US"/>
+        </w:rPr>
+        <w:t>print (</w:t>
+      </w:r>
+      <w:proofErr w:type="spellStart"/>
+      <w:r>
+        <w:rPr>
+          <w:color w:val="0070C0"/>
+          <w:lang w:val="en-US"/>
+        </w:rPr>
+        <w:t>arr_</w:t>
+      </w:r>
+      <w:proofErr w:type="gramStart"/>
+      <w:r>
+        <w:rPr>
+          <w:color w:val="0070C0"/>
+          <w:lang w:val="en-US"/>
+        </w:rPr>
+        <w:t>int.dtype</w:t>
+      </w:r>
+      <w:proofErr w:type="spellEnd"/>
+      <w:proofErr w:type="gramEnd"/>
+      <w:r>
+        <w:rPr>
+          <w:color w:val="0070C0"/>
+          <w:lang w:val="en-US"/>
+        </w:rPr>
+        <w:t>) # Output: int32</w:t>
+      </w:r>
+    </w:p>
+    <w:p>
+      <w:pPr>
+        <w:pStyle w:val="ListParagraph"/>
+        <w:rPr>
+          <w:lang w:val="en-US"/>
+        </w:rPr>
+      </w:pPr>
+      <w:r>
+        <w:rPr>
+          <w:lang w:val="en-US"/>
+        </w:rPr>
+        <w:t>This converts floating point to integers, truncating the decimal part.</w:t>
+      </w:r>
+    </w:p>
+    <w:p>
+      <w:pPr>
+        <w:pStyle w:val="Heading4"/>
+        <w:rPr>
+          <w:b/>
+          <w:bCs/>
+          <w:lang w:val="en-US"/>
+        </w:rPr>
+      </w:pPr>
+      <w:r>
+        <w:rPr>
+          <w:b/>
+          <w:bCs/>
+        </w:rPr>
+        <w:t>Memory Efficiency with NumPy Data Types</w:t>
+      </w:r>
+    </w:p>
+    <w:p>
+      <w:pPr>
+        <w:pStyle w:val="ListParagraph"/>
+      </w:pPr>
+      <w:r>
+        <w:t>NumPy optimizes memory usage compared to Python lists. For example:</w:t>
+      </w:r>
+    </w:p>
+    <w:p>
+      <w:pPr>
+        <w:pStyle w:val="ListParagraph"/>
+        <w:ind w:left="1440"/>
+        <w:rPr>
+          <w:color w:val="0070C0"/>
+        </w:rPr>
+      </w:pPr>
+      <w:r>
+        <w:rPr>
+          <w:color w:val="0070C0"/>
+        </w:rPr>
+        <w:t>import sys</w:t>
+      </w:r>
+    </w:p>
+    <w:p>
+      <w:pPr>
+        <w:pStyle w:val="ListParagraph"/>
+        <w:ind w:left="1440"/>
+        <w:rPr>
+          <w:color w:val="0070C0"/>
+        </w:rPr>
+      </w:pPr>
+    </w:p>
+    <w:p>
+      <w:pPr>
+        <w:pStyle w:val="ListParagraph"/>
+        <w:ind w:left="1440"/>
+        <w:rPr>
+          <w:color w:val="0070C0"/>
+        </w:rPr>
+      </w:pPr>
+      <w:proofErr w:type="spellStart"/>
+      <w:r>
+        <w:rPr>
+          <w:color w:val="0070C0"/>
+        </w:rPr>
+        <w:t>py_list</w:t>
+      </w:r>
+      <w:proofErr w:type="spellEnd"/>
+      <w:r>
+        <w:rPr>
+          <w:color w:val="0070C0"/>
+        </w:rPr>
+        <w:t xml:space="preserve"> = [1, 2, 3, 4, 5]</w:t>
+      </w:r>
+    </w:p>
+    <w:p>
+      <w:pPr>
+        <w:pStyle w:val="ListParagraph"/>
+        <w:ind w:left="1440"/>
+        <w:rPr>
+          <w:color w:val="0070C0"/>
+        </w:rPr>
+      </w:pPr>
+      <w:proofErr w:type="spellStart"/>
+      <w:r>
+        <w:rPr>
+          <w:color w:val="0070C0"/>
+        </w:rPr>
+        <w:t>np_array</w:t>
+      </w:r>
+      <w:proofErr w:type="spellEnd"/>
+      <w:r>
+        <w:rPr>
+          <w:color w:val="0070C0"/>
+        </w:rPr>
+        <w:t xml:space="preserve"> = </w:t>
+      </w:r>
+      <w:proofErr w:type="spellStart"/>
+      <w:proofErr w:type="gramStart"/>
+      <w:r>
+        <w:rPr>
+          <w:color w:val="0070C0"/>
+        </w:rPr>
+        <w:t>np.array</w:t>
+      </w:r>
+      <w:proofErr w:type="spellEnd"/>
+      <w:proofErr w:type="gramEnd"/>
+      <w:r>
+        <w:rPr>
+          <w:color w:val="0070C0"/>
+        </w:rPr>
+        <w:t>([1, 2, 3, 4, 5])</w:t>
+      </w:r>
+    </w:p>
+    <w:p>
+      <w:pPr>
+        <w:pStyle w:val="ListParagraph"/>
+        <w:ind w:left="1440"/>
+        <w:rPr>
+          <w:color w:val="0070C0"/>
+        </w:rPr>
+      </w:pPr>
+    </w:p>
+    <w:p>
+      <w:pPr>
+        <w:pStyle w:val="ListParagraph"/>
+        <w:ind w:left="1440"/>
+        <w:rPr>
+          <w:color w:val="0070C0"/>
+        </w:rPr>
+      </w:pPr>
+      <w:r>
+        <w:rPr>
+          <w:color w:val="0070C0"/>
+        </w:rPr>
+        <w:t>print(</w:t>
+      </w:r>
+      <w:proofErr w:type="spellStart"/>
+      <w:proofErr w:type="gramStart"/>
+      <w:r>
+        <w:rPr>
+          <w:color w:val="0070C0"/>
+        </w:rPr>
+        <w:t>sys.getsizeof</w:t>
+      </w:r>
+      <w:proofErr w:type="spellEnd"/>
+      <w:proofErr w:type="gramEnd"/>
+      <w:r>
+        <w:rPr>
+          <w:color w:val="0070C0"/>
+        </w:rPr>
+        <w:t>(</w:t>
+      </w:r>
+      <w:proofErr w:type="spellStart"/>
+      <w:r>
+        <w:rPr>
+          <w:color w:val="0070C0"/>
+        </w:rPr>
+        <w:t>py_list</w:t>
+      </w:r>
+      <w:proofErr w:type="spellEnd"/>
+      <w:proofErr w:type="gramStart"/>
+      <w:r>
+        <w:rPr>
+          <w:color w:val="0070C0"/>
+        </w:rPr>
+        <w:t>))  #</w:t>
+      </w:r>
+      <w:proofErr w:type="gramEnd"/>
+      <w:r>
+        <w:rPr>
+          <w:color w:val="0070C0"/>
+        </w:rPr>
+        <w:t xml:space="preserve"> Memory used by Python list</w:t>
+      </w:r>
+    </w:p>
+    <w:p>
+      <w:pPr>
+        <w:pStyle w:val="ListParagraph"/>
+        <w:ind w:left="1440"/>
+        <w:rPr>
+          <w:color w:val="0070C0"/>
+        </w:rPr>
+      </w:pPr>
+      <w:r>
+        <w:rPr>
+          <w:color w:val="0070C0"/>
+        </w:rPr>
+        <w:t>print(</w:t>
+      </w:r>
+      <w:proofErr w:type="spellStart"/>
+      <w:r>
+        <w:rPr>
+          <w:color w:val="0070C0"/>
+        </w:rPr>
+        <w:t>np_</w:t>
+      </w:r>
+      <w:proofErr w:type="gramStart"/>
+      <w:r>
+        <w:rPr>
+          <w:color w:val="0070C0"/>
+        </w:rPr>
+        <w:t>array.nbytes</w:t>
+      </w:r>
+      <w:proofErr w:type="spellEnd"/>
+      <w:r>
+        <w:rPr>
+          <w:color w:val="0070C0"/>
+        </w:rPr>
+        <w:t>)  #</w:t>
+      </w:r>
+      <w:proofErr w:type="gramEnd"/>
+      <w:r>
+        <w:rPr>
+          <w:color w:val="0070C0"/>
+        </w:rPr>
+        <w:t xml:space="preserve"> Memory used by NumPy array</w:t>
+      </w:r>
+    </w:p>
+    <w:p>
+      <w:pPr>
+        <w:pStyle w:val="ListParagraph"/>
+      </w:pPr>
+      <w:r>
+        <w:t xml:space="preserve">NumPy arrays are </w:t>
+      </w:r>
+      <w:r>
+        <w:rPr>
+          <w:b/>
+          <w:bCs/>
+        </w:rPr>
+        <w:t>more memory-efficient</w:t>
+      </w:r>
+      <w:r>
+        <w:t xml:space="preserve"> than Python lists</w:t>
+      </w:r>
+    </w:p>
+    <w:p>
+      <w:pPr>
+        <w:pStyle w:val="ListParagraph"/>
+      </w:pPr>
+    </w:p>
+    <w:p>
+      <w:pPr>
+        <w:pStyle w:val="Heading4"/>
+        <w:rPr>
+          <w:b/>
+          <w:bCs/>
+          <w:lang w:val="en-US"/>
+        </w:rPr>
+      </w:pPr>
+      <w:r>
+        <w:rPr>
+          <w:b/>
+          <w:bCs/>
+        </w:rPr>
+        <w:t>Structured Data Types</w:t>
+      </w:r>
+    </w:p>
+    <w:p>
+      <w:pPr>
+        <w:pStyle w:val="ListParagraph"/>
+      </w:pPr>
+      <w:r>
+        <w:t xml:space="preserve">NumPy allows defining </w:t>
+      </w:r>
+      <w:r>
+        <w:rPr>
+          <w:b/>
+          <w:bCs/>
+        </w:rPr>
+        <w:t>structured arrays</w:t>
+      </w:r>
+      <w:r>
+        <w:t xml:space="preserve"> with multiple fields.</w:t>
+      </w:r>
+    </w:p>
+    <w:p>
+      <w:pPr>
+        <w:pStyle w:val="ListParagraph"/>
+        <w:ind w:left="1440"/>
+        <w:rPr>
+          <w:color w:val="0070C0"/>
+        </w:rPr>
+      </w:pPr>
+      <w:r>
+        <w:rPr>
+          <w:color w:val="0070C0"/>
+        </w:rPr>
+        <w:t xml:space="preserve">dt = </w:t>
+      </w:r>
+      <w:proofErr w:type="spellStart"/>
+      <w:proofErr w:type="gramStart"/>
+      <w:r>
+        <w:rPr>
+          <w:color w:val="0070C0"/>
+        </w:rPr>
+        <w:t>np.dtype</w:t>
+      </w:r>
+      <w:proofErr w:type="spellEnd"/>
+      <w:proofErr w:type="gramEnd"/>
+      <w:r>
+        <w:rPr>
+          <w:color w:val="0070C0"/>
+        </w:rPr>
+        <w:t xml:space="preserve">([('name', </w:t>
+      </w:r>
+      <w:proofErr w:type="spellStart"/>
+      <w:r>
+        <w:rPr>
+          <w:color w:val="0070C0"/>
+        </w:rPr>
+        <w:t>np.str</w:t>
+      </w:r>
+      <w:proofErr w:type="spellEnd"/>
+      <w:r>
+        <w:rPr>
+          <w:color w:val="0070C0"/>
+        </w:rPr>
+        <w:t>_, 16), ('age', np.int32)])</w:t>
+      </w:r>
+    </w:p>
+    <w:p>
+      <w:pPr>
+        <w:pStyle w:val="ListParagraph"/>
+        <w:ind w:left="1440"/>
+        <w:rPr>
+          <w:color w:val="0070C0"/>
+        </w:rPr>
+      </w:pPr>
+      <w:proofErr w:type="spellStart"/>
+      <w:r>
+        <w:rPr>
+          <w:color w:val="0070C0"/>
+        </w:rPr>
+        <w:t>arr</w:t>
+      </w:r>
+      <w:proofErr w:type="spellEnd"/>
+      <w:r>
+        <w:rPr>
+          <w:color w:val="0070C0"/>
+        </w:rPr>
+        <w:t xml:space="preserve"> = </w:t>
+      </w:r>
+      <w:proofErr w:type="spellStart"/>
+      <w:proofErr w:type="gramStart"/>
+      <w:r>
+        <w:rPr>
+          <w:color w:val="0070C0"/>
+        </w:rPr>
+        <w:t>np.array</w:t>
+      </w:r>
+      <w:proofErr w:type="spellEnd"/>
+      <w:proofErr w:type="gramEnd"/>
+      <w:r>
+        <w:rPr>
+          <w:color w:val="0070C0"/>
+        </w:rPr>
+        <w:t xml:space="preserve">([('Alice', 25), ('Bob', 30)], </w:t>
+      </w:r>
+      <w:proofErr w:type="spellStart"/>
+      <w:r>
+        <w:rPr>
+          <w:color w:val="0070C0"/>
+        </w:rPr>
+        <w:t>dtype</w:t>
+      </w:r>
+      <w:proofErr w:type="spellEnd"/>
+      <w:r>
+        <w:rPr>
+          <w:color w:val="0070C0"/>
+        </w:rPr>
+        <w:t>=dt)</w:t>
+      </w:r>
+    </w:p>
+    <w:p>
+      <w:pPr>
+        <w:pStyle w:val="ListParagraph"/>
+        <w:ind w:left="1440"/>
+        <w:rPr>
+          <w:color w:val="0070C0"/>
+        </w:rPr>
+      </w:pPr>
+    </w:p>
+    <w:p>
+      <w:pPr>
+        <w:pStyle w:val="ListParagraph"/>
+        <w:ind w:left="1440"/>
+        <w:rPr>
+          <w:color w:val="0070C0"/>
+        </w:rPr>
+      </w:pPr>
+      <w:r>
+        <w:rPr>
+          <w:color w:val="0070C0"/>
+        </w:rPr>
+        <w:t>print(</w:t>
+      </w:r>
+      <w:proofErr w:type="spellStart"/>
+      <w:r>
+        <w:rPr>
+          <w:color w:val="0070C0"/>
+        </w:rPr>
+        <w:t>arr</w:t>
+      </w:r>
+      <w:proofErr w:type="spellEnd"/>
+      <w:r>
+        <w:rPr>
+          <w:color w:val="0070C0"/>
+        </w:rPr>
+        <w:t>['name'</w:t>
+      </w:r>
+      <w:proofErr w:type="gramStart"/>
+      <w:r>
+        <w:rPr>
+          <w:color w:val="0070C0"/>
+        </w:rPr>
+        <w:t>])  #</w:t>
+      </w:r>
+      <w:proofErr w:type="gramEnd"/>
+      <w:r>
+        <w:rPr>
+          <w:color w:val="0070C0"/>
+        </w:rPr>
+        <w:t xml:space="preserve"> Output: ['Alice' 'Bob']</w:t>
+      </w:r>
+    </w:p>
+    <w:p>
+      <w:pPr>
+        <w:pStyle w:val="ListParagraph"/>
+        <w:ind w:left="1440"/>
+        <w:rPr>
+          <w:color w:val="0070C0"/>
+        </w:rPr>
+      </w:pPr>
+      <w:r>
+        <w:rPr>
+          <w:color w:val="0070C0"/>
+        </w:rPr>
+        <w:t>print(</w:t>
+      </w:r>
+      <w:proofErr w:type="spellStart"/>
+      <w:r>
+        <w:rPr>
+          <w:color w:val="0070C0"/>
+        </w:rPr>
+        <w:t>arr</w:t>
+      </w:r>
+      <w:proofErr w:type="spellEnd"/>
+      <w:r>
+        <w:rPr>
+          <w:color w:val="0070C0"/>
+        </w:rPr>
+        <w:t>['age'</w:t>
+      </w:r>
+      <w:proofErr w:type="gramStart"/>
+      <w:r>
+        <w:rPr>
+          <w:color w:val="0070C0"/>
+        </w:rPr>
+        <w:t xml:space="preserve">])   </w:t>
+      </w:r>
+      <w:proofErr w:type="gramEnd"/>
+      <w:r>
+        <w:rPr>
+          <w:color w:val="0070C0"/>
+        </w:rPr>
+        <w:t># Output: [25 30]</w:t>
+      </w:r>
+    </w:p>
+    <w:p>
+      <w:pPr>
+        <w:pStyle w:val="ListParagraph"/>
+      </w:pPr>
+      <w:r>
+        <w:t>This is useful for handling tabular data</w:t>
+      </w:r>
+    </w:p>
+    <w:p>
+      <w:pPr>
+        <w:pStyle w:val="ListParagraph"/>
+        <w:rPr>
+          <w:lang w:val="en-US"/>
+        </w:rPr>
+      </w:pPr>
+    </w:p>
+    <w:p>
+      <w:pPr>
+        <w:pStyle w:val="Heading3"/>
+        <w:rPr>
+          <w:b/>
+          <w:bCs/>
+          <w:lang w:val="en-US"/>
+        </w:rPr>
+      </w:pPr>
+      <w:r>
+        <w:rPr>
+          <w:b/>
+          <w:bCs/>
+          <w:lang w:val="en-US"/>
+        </w:rPr>
         <w:t>Changing array shape</w:t>
       </w:r>
     </w:p>
@@ -9207,35 +10538,1670 @@
         <w:rPr>
           <w:lang w:val="en-US"/>
         </w:rPr>
-        <w:t>Reshape</w:t>
-      </w:r>
-    </w:p>
-    <w:p>
-      <w:pPr>
-        <w:rPr>
-          <w:lang w:val="en-US"/>
-        </w:rPr>
-      </w:pPr>
-      <w:r>
-        <w:rPr>
-          <w:lang w:val="en-US"/>
-        </w:rPr>
-        <w:t>Flatten</w:t>
-      </w:r>
-    </w:p>
-    <w:p>
-      <w:pPr>
-        <w:rPr>
-          <w:lang w:val="en-US"/>
-        </w:rPr>
-      </w:pPr>
-      <w:r>
-        <w:rPr>
-          <w:lang w:val="en-US"/>
-        </w:rPr>
-        <w:t>Ravel</w:t>
-      </w:r>
-    </w:p>
+        <w:t>NumPy provides several ways to reshape arrays, allowing you to modify their dimensions without changing the underlying data. This is useful for organizing data efficiently in scientific computing and machine learning.</w:t>
+      </w:r>
+    </w:p>
+    <w:p>
+      <w:pPr>
+        <w:pStyle w:val="Heading4"/>
+        <w:rPr>
+          <w:b/>
+          <w:bCs/>
+          <w:lang w:val="en-US"/>
+        </w:rPr>
+      </w:pPr>
+      <w:proofErr w:type="gramStart"/>
+      <w:r>
+        <w:rPr>
+          <w:b/>
+          <w:bCs/>
+          <w:lang w:val="en-US"/>
+        </w:rPr>
+        <w:t>.</w:t>
+      </w:r>
+      <w:r>
+        <w:rPr>
+          <w:b/>
+          <w:bCs/>
+        </w:rPr>
+        <w:t>reshape</w:t>
+      </w:r>
+      <w:proofErr w:type="gramEnd"/>
+      <w:r>
+        <w:rPr>
+          <w:b/>
+          <w:bCs/>
+        </w:rPr>
+        <w:t>()</w:t>
+      </w:r>
+    </w:p>
+    <w:p>
+      <w:pPr>
+        <w:rPr>
+          <w:lang w:val="en-US"/>
+        </w:rPr>
+      </w:pPr>
+      <w:proofErr w:type="gramStart"/>
+      <w:r>
+        <w:rPr>
+          <w:lang w:val="en-US"/>
+        </w:rPr>
+        <w:t>The .reshape</w:t>
+      </w:r>
+      <w:proofErr w:type="gramEnd"/>
+      <w:r>
+        <w:rPr>
+          <w:lang w:val="en-US"/>
+        </w:rPr>
+        <w:t>() method allows you to change the shape of any array while maintaining the same number of elements.</w:t>
+      </w:r>
+    </w:p>
+    <w:p>
+      <w:pPr>
+        <w:ind w:left="720"/>
+        <w:rPr>
+          <w:color w:val="0070C0"/>
+          <w:lang w:val="en-US"/>
+        </w:rPr>
+      </w:pPr>
+      <w:r>
+        <w:rPr>
+          <w:color w:val="0070C0"/>
+          <w:lang w:val="en-US"/>
+        </w:rPr>
+        <w:t xml:space="preserve">import </w:t>
+      </w:r>
+      <w:proofErr w:type="spellStart"/>
+      <w:r>
+        <w:rPr>
+          <w:color w:val="0070C0"/>
+          <w:lang w:val="en-US"/>
+        </w:rPr>
+        <w:t>numpy</w:t>
+      </w:r>
+      <w:proofErr w:type="spellEnd"/>
+      <w:r>
+        <w:rPr>
+          <w:color w:val="0070C0"/>
+          <w:lang w:val="en-US"/>
+        </w:rPr>
+        <w:t xml:space="preserve"> as np</w:t>
+      </w:r>
+    </w:p>
+    <w:p>
+      <w:pPr>
+        <w:ind w:left="720"/>
+        <w:rPr>
+          <w:color w:val="0070C0"/>
+          <w:lang w:val="en-US"/>
+        </w:rPr>
+      </w:pPr>
+      <w:r>
+        <w:rPr>
+          <w:color w:val="0070C0"/>
+          <w:lang w:val="en-US"/>
+        </w:rPr>
+        <w:t># Creating a 1D Array</w:t>
+      </w:r>
+    </w:p>
+    <w:p>
+      <w:pPr>
+        <w:ind w:left="720"/>
+        <w:rPr>
+          <w:color w:val="0070C0"/>
+          <w:lang w:val="en-US"/>
+        </w:rPr>
+      </w:pPr>
+      <w:proofErr w:type="spellStart"/>
+      <w:r>
+        <w:rPr>
+          <w:color w:val="0070C0"/>
+          <w:lang w:val="en-US"/>
+        </w:rPr>
+        <w:lastRenderedPageBreak/>
+        <w:t>arr</w:t>
+      </w:r>
+      <w:proofErr w:type="spellEnd"/>
+      <w:r>
+        <w:rPr>
+          <w:color w:val="0070C0"/>
+          <w:lang w:val="en-US"/>
+        </w:rPr>
+        <w:t xml:space="preserve"> = </w:t>
+      </w:r>
+      <w:proofErr w:type="spellStart"/>
+      <w:proofErr w:type="gramStart"/>
+      <w:r>
+        <w:rPr>
+          <w:color w:val="0070C0"/>
+          <w:lang w:val="en-US"/>
+        </w:rPr>
+        <w:t>np.arange</w:t>
+      </w:r>
+      <w:proofErr w:type="spellEnd"/>
+      <w:proofErr w:type="gramEnd"/>
+      <w:r>
+        <w:rPr>
+          <w:color w:val="0070C0"/>
+          <w:lang w:val="en-US"/>
+        </w:rPr>
+        <w:t>(12) Output: [0,1,2,3,4,5,6,7,8,9,10,11]</w:t>
+      </w:r>
+    </w:p>
+    <w:p>
+      <w:pPr>
+        <w:ind w:left="720"/>
+        <w:rPr>
+          <w:color w:val="0070C0"/>
+          <w:lang w:val="en-US"/>
+        </w:rPr>
+      </w:pPr>
+      <w:r>
+        <w:rPr>
+          <w:color w:val="0070C0"/>
+          <w:lang w:val="en-US"/>
+        </w:rPr>
+        <w:t># Reshaping into 3 x 4 matrix</w:t>
+      </w:r>
+    </w:p>
+    <w:p>
+      <w:pPr>
+        <w:ind w:left="720"/>
+        <w:rPr>
+          <w:color w:val="0070C0"/>
+          <w:lang w:val="en-US"/>
+        </w:rPr>
+      </w:pPr>
+      <w:proofErr w:type="spellStart"/>
+      <w:r>
+        <w:rPr>
+          <w:color w:val="0070C0"/>
+          <w:lang w:val="en-US"/>
+        </w:rPr>
+        <w:t>reshaped_arr</w:t>
+      </w:r>
+      <w:proofErr w:type="spellEnd"/>
+      <w:r>
+        <w:rPr>
+          <w:color w:val="0070C0"/>
+          <w:lang w:val="en-US"/>
+        </w:rPr>
+        <w:t xml:space="preserve"> = </w:t>
+      </w:r>
+      <w:proofErr w:type="spellStart"/>
+      <w:proofErr w:type="gramStart"/>
+      <w:r>
+        <w:rPr>
+          <w:color w:val="0070C0"/>
+          <w:lang w:val="en-US"/>
+        </w:rPr>
+        <w:t>arr.reshape</w:t>
+      </w:r>
+      <w:proofErr w:type="spellEnd"/>
+      <w:proofErr w:type="gramEnd"/>
+      <w:r>
+        <w:rPr>
+          <w:color w:val="0070C0"/>
+          <w:lang w:val="en-US"/>
+        </w:rPr>
+        <w:t>(3,4)</w:t>
+      </w:r>
+    </w:p>
+    <w:p>
+      <w:pPr>
+        <w:ind w:left="720"/>
+        <w:rPr>
+          <w:color w:val="0070C0"/>
+          <w:lang w:val="en-US"/>
+        </w:rPr>
+      </w:pPr>
+      <w:r>
+        <w:rPr>
+          <w:color w:val="0070C0"/>
+          <w:lang w:val="en-US"/>
+        </w:rPr>
+        <w:t>print (</w:t>
+      </w:r>
+      <w:proofErr w:type="spellStart"/>
+      <w:r>
+        <w:rPr>
+          <w:color w:val="0070C0"/>
+          <w:lang w:val="en-US"/>
+        </w:rPr>
+        <w:t>reshaped_arr</w:t>
+      </w:r>
+      <w:proofErr w:type="spellEnd"/>
+      <w:r>
+        <w:rPr>
+          <w:color w:val="0070C0"/>
+          <w:lang w:val="en-US"/>
+        </w:rPr>
+        <w:t>)</w:t>
+      </w:r>
+    </w:p>
+    <w:p>
+      <w:pPr>
+        <w:ind w:left="720"/>
+        <w:rPr>
+          <w:color w:val="0070C0"/>
+          <w:lang w:val="en-US"/>
+        </w:rPr>
+      </w:pPr>
+      <w:r>
+        <w:rPr>
+          <w:color w:val="0070C0"/>
+          <w:lang w:val="en-US"/>
+        </w:rPr>
+        <w:t>Output:</w:t>
+      </w:r>
+    </w:p>
+    <w:p>
+      <w:pPr>
+        <w:ind w:left="720"/>
+        <w:rPr>
+          <w:color w:val="0070C0"/>
+        </w:rPr>
+      </w:pPr>
+      <w:r>
+        <w:rPr>
+          <w:color w:val="0070C0"/>
+        </w:rPr>
+        <w:t xml:space="preserve">[[ </w:t>
+      </w:r>
+      <w:proofErr w:type="gramStart"/>
+      <w:r>
+        <w:rPr>
+          <w:color w:val="0070C0"/>
+        </w:rPr>
+        <w:t>0  1</w:t>
+      </w:r>
+      <w:proofErr w:type="gramEnd"/>
+      <w:r>
+        <w:rPr>
+          <w:color w:val="0070C0"/>
+        </w:rPr>
+        <w:t xml:space="preserve">  </w:t>
+      </w:r>
+      <w:proofErr w:type="gramStart"/>
+      <w:r>
+        <w:rPr>
+          <w:color w:val="0070C0"/>
+        </w:rPr>
+        <w:t>2  3</w:t>
+      </w:r>
+      <w:proofErr w:type="gramEnd"/>
+      <w:r>
+        <w:rPr>
+          <w:color w:val="0070C0"/>
+        </w:rPr>
+        <w:t>]</w:t>
+      </w:r>
+    </w:p>
+    <w:p>
+      <w:pPr>
+        <w:ind w:left="720"/>
+        <w:rPr>
+          <w:color w:val="0070C0"/>
+        </w:rPr>
+      </w:pPr>
+      <w:r>
+        <w:rPr>
+          <w:color w:val="0070C0"/>
+        </w:rPr>
+        <w:t xml:space="preserve"> [ </w:t>
+      </w:r>
+      <w:proofErr w:type="gramStart"/>
+      <w:r>
+        <w:rPr>
+          <w:color w:val="0070C0"/>
+        </w:rPr>
+        <w:t>4  5</w:t>
+      </w:r>
+      <w:proofErr w:type="gramEnd"/>
+      <w:r>
+        <w:rPr>
+          <w:color w:val="0070C0"/>
+        </w:rPr>
+        <w:t xml:space="preserve">  </w:t>
+      </w:r>
+      <w:proofErr w:type="gramStart"/>
+      <w:r>
+        <w:rPr>
+          <w:color w:val="0070C0"/>
+        </w:rPr>
+        <w:t>6  7</w:t>
+      </w:r>
+      <w:proofErr w:type="gramEnd"/>
+      <w:r>
+        <w:rPr>
+          <w:color w:val="0070C0"/>
+        </w:rPr>
+        <w:t>]</w:t>
+      </w:r>
+    </w:p>
+    <w:p>
+      <w:pPr>
+        <w:ind w:left="720"/>
+        <w:rPr>
+          <w:color w:val="0070C0"/>
+        </w:rPr>
+      </w:pPr>
+      <w:r>
+        <w:rPr>
+          <w:color w:val="0070C0"/>
+        </w:rPr>
+        <w:t xml:space="preserve"> [ </w:t>
+      </w:r>
+      <w:proofErr w:type="gramStart"/>
+      <w:r>
+        <w:rPr>
+          <w:color w:val="0070C0"/>
+        </w:rPr>
+        <w:t>8  9</w:t>
+      </w:r>
+      <w:proofErr w:type="gramEnd"/>
+      <w:r>
+        <w:rPr>
+          <w:color w:val="0070C0"/>
+        </w:rPr>
+        <w:t xml:space="preserve"> 10 11]]</w:t>
+      </w:r>
+    </w:p>
+    <w:p>
+      <w:pPr>
+        <w:pStyle w:val="ListParagraph"/>
+        <w:numPr>
+          <w:ilvl w:val="0"/>
+          <w:numId w:val="18"/>
+        </w:numPr>
+      </w:pPr>
+      <w:r>
+        <w:t xml:space="preserve">The total number of elements </w:t>
+      </w:r>
+      <w:r>
+        <w:rPr>
+          <w:b/>
+          <w:bCs/>
+        </w:rPr>
+        <w:t>must remain the same</w:t>
+      </w:r>
+      <w:r>
+        <w:t xml:space="preserve"> (12 elements in both cases).</w:t>
+      </w:r>
+    </w:p>
+    <w:p>
+      <w:pPr>
+        <w:pStyle w:val="ListParagraph"/>
+        <w:numPr>
+          <w:ilvl w:val="0"/>
+          <w:numId w:val="18"/>
+        </w:numPr>
+      </w:pPr>
+      <w:proofErr w:type="gramStart"/>
+      <w:r>
+        <w:t>.reshape</w:t>
+      </w:r>
+      <w:proofErr w:type="gramEnd"/>
+      <w:r>
+        <w:t>(</w:t>
+      </w:r>
+      <w:proofErr w:type="spellStart"/>
+      <w:r>
+        <w:t>new_shape</w:t>
+      </w:r>
+      <w:proofErr w:type="spellEnd"/>
+      <w:r>
+        <w:t xml:space="preserve">) does </w:t>
+      </w:r>
+      <w:r>
+        <w:rPr>
+          <w:b/>
+          <w:bCs/>
+        </w:rPr>
+        <w:t>not</w:t>
+      </w:r>
+      <w:r>
+        <w:t xml:space="preserve"> modify the original array; it returns a new view.</w:t>
+      </w:r>
+    </w:p>
+    <w:p>
+      <w:pPr>
+        <w:pStyle w:val="Heading4"/>
+        <w:rPr>
+          <w:b/>
+          <w:bCs/>
+        </w:rPr>
+      </w:pPr>
+      <w:r>
+        <w:rPr>
+          <w:lang w:val="en-US"/>
+        </w:rPr>
+        <w:t xml:space="preserve"> </w:t>
+      </w:r>
+      <w:proofErr w:type="gramStart"/>
+      <w:r>
+        <w:rPr>
+          <w:b/>
+          <w:bCs/>
+          <w:lang w:val="en-US"/>
+        </w:rPr>
+        <w:t>.</w:t>
+      </w:r>
+      <w:r>
+        <w:rPr>
+          <w:b/>
+          <w:bCs/>
+        </w:rPr>
+        <w:t>r</w:t>
+      </w:r>
+      <w:r>
+        <w:rPr>
+          <w:b/>
+          <w:bCs/>
+        </w:rPr>
+        <w:t>a</w:t>
+      </w:r>
+      <w:r>
+        <w:rPr>
+          <w:b/>
+          <w:bCs/>
+        </w:rPr>
+        <w:t>vel</w:t>
+      </w:r>
+      <w:proofErr w:type="gramEnd"/>
+      <w:r>
+        <w:rPr>
+          <w:b/>
+          <w:bCs/>
+        </w:rPr>
+        <w:t>()</w:t>
+      </w:r>
+      <w:r>
+        <w:rPr>
+          <w:b/>
+          <w:bCs/>
+        </w:rPr>
+        <w:t xml:space="preserve"> </w:t>
+      </w:r>
+      <w:proofErr w:type="gramStart"/>
+      <w:r>
+        <w:rPr>
+          <w:b/>
+          <w:bCs/>
+        </w:rPr>
+        <w:t>and .flatten</w:t>
+      </w:r>
+      <w:proofErr w:type="gramEnd"/>
+      <w:r>
+        <w:rPr>
+          <w:b/>
+          <w:bCs/>
+        </w:rPr>
+        <w:t>()</w:t>
+      </w:r>
+    </w:p>
+    <w:p>
+      <w:r>
+        <w:t xml:space="preserve">These methods convert </w:t>
+      </w:r>
+      <w:proofErr w:type="spellStart"/>
+      <w:r>
+        <w:t>mult</w:t>
+      </w:r>
+      <w:proofErr w:type="spellEnd"/>
+      <w:r>
+        <w:t>-dimensional array into 1D arrays</w:t>
+      </w:r>
+    </w:p>
+    <w:p>
+      <w:pPr>
+        <w:ind w:left="720"/>
+        <w:rPr>
+          <w:color w:val="0070C0"/>
+        </w:rPr>
+      </w:pPr>
+      <w:r>
+        <w:rPr>
+          <w:color w:val="0070C0"/>
+        </w:rPr>
+        <w:t># Flattening the reshaped array</w:t>
+      </w:r>
+    </w:p>
+    <w:p>
+      <w:pPr>
+        <w:ind w:left="720"/>
+        <w:rPr>
+          <w:color w:val="0070C0"/>
+        </w:rPr>
+      </w:pPr>
+      <w:proofErr w:type="spellStart"/>
+      <w:r>
+        <w:rPr>
+          <w:color w:val="0070C0"/>
+        </w:rPr>
+        <w:t>flat_arr</w:t>
+      </w:r>
+      <w:proofErr w:type="spellEnd"/>
+      <w:r>
+        <w:rPr>
+          <w:color w:val="0070C0"/>
+        </w:rPr>
+        <w:t xml:space="preserve"> = </w:t>
+      </w:r>
+      <w:proofErr w:type="spellStart"/>
+      <w:r>
+        <w:rPr>
+          <w:color w:val="0070C0"/>
+        </w:rPr>
+        <w:t>reshaped_</w:t>
+      </w:r>
+      <w:proofErr w:type="gramStart"/>
+      <w:r>
+        <w:rPr>
+          <w:color w:val="0070C0"/>
+        </w:rPr>
+        <w:t>arr.ravel</w:t>
+      </w:r>
+      <w:proofErr w:type="spellEnd"/>
+      <w:proofErr w:type="gramEnd"/>
+      <w:r>
+        <w:rPr>
+          <w:color w:val="0070C0"/>
+        </w:rPr>
+        <w:t xml:space="preserve">() </w:t>
+      </w:r>
+    </w:p>
+    <w:p>
+      <w:pPr>
+        <w:ind w:left="720"/>
+        <w:rPr>
+          <w:color w:val="0070C0"/>
+        </w:rPr>
+      </w:pPr>
+      <w:r>
+        <w:rPr>
+          <w:color w:val="0070C0"/>
+        </w:rPr>
+        <w:t>print(</w:t>
+      </w:r>
+      <w:proofErr w:type="spellStart"/>
+      <w:r>
+        <w:rPr>
+          <w:color w:val="0070C0"/>
+        </w:rPr>
+        <w:t>flat_arr</w:t>
+      </w:r>
+      <w:proofErr w:type="spellEnd"/>
+      <w:r>
+        <w:rPr>
+          <w:color w:val="0070C0"/>
+        </w:rPr>
+        <w:t>) # Output: [0 1 2 3 4 5 6 7 8 9 10 11]</w:t>
+      </w:r>
+    </w:p>
+    <w:p>
+      <w:pPr>
+        <w:pStyle w:val="ListParagraph"/>
+        <w:numPr>
+          <w:ilvl w:val="0"/>
+          <w:numId w:val="18"/>
+        </w:numPr>
+      </w:pPr>
+      <w:proofErr w:type="gramStart"/>
+      <w:r>
+        <w:t>.ravel</w:t>
+      </w:r>
+      <w:proofErr w:type="gramEnd"/>
+      <w:r>
+        <w:t xml:space="preserve">() returns a </w:t>
+      </w:r>
+      <w:r>
+        <w:rPr>
+          <w:b/>
+          <w:bCs/>
+        </w:rPr>
+        <w:t>view</w:t>
+      </w:r>
+      <w:r>
+        <w:t xml:space="preserve"> (changes affect the original array).</w:t>
+      </w:r>
+    </w:p>
+    <w:p>
+      <w:pPr>
+        <w:pStyle w:val="ListParagraph"/>
+        <w:numPr>
+          <w:ilvl w:val="0"/>
+          <w:numId w:val="18"/>
+        </w:numPr>
+      </w:pPr>
+      <w:proofErr w:type="gramStart"/>
+      <w:r>
+        <w:t>.flatten</w:t>
+      </w:r>
+      <w:proofErr w:type="gramEnd"/>
+      <w:r>
+        <w:t xml:space="preserve">() returns a </w:t>
+      </w:r>
+      <w:r>
+        <w:rPr>
+          <w:b/>
+          <w:bCs/>
+        </w:rPr>
+        <w:t>copy</w:t>
+      </w:r>
+      <w:r>
+        <w:t xml:space="preserve"> (changes do not affect the original array).</w:t>
+      </w:r>
+    </w:p>
+    <w:p>
+      <w:pPr>
+        <w:pStyle w:val="ListParagraph"/>
+      </w:pPr>
+    </w:p>
+    <w:p>
+      <w:pPr>
+        <w:pStyle w:val="Heading4"/>
+        <w:rPr>
+          <w:b/>
+          <w:bCs/>
+        </w:rPr>
+      </w:pPr>
+      <w:proofErr w:type="gramStart"/>
+      <w:r>
+        <w:rPr>
+          <w:b/>
+          <w:bCs/>
+          <w:lang w:val="en-US"/>
+        </w:rPr>
+        <w:t>.</w:t>
+      </w:r>
+      <w:r>
+        <w:rPr>
+          <w:b/>
+          <w:bCs/>
+        </w:rPr>
+        <w:t>transpose</w:t>
+      </w:r>
+      <w:proofErr w:type="gramEnd"/>
+      <w:r>
+        <w:rPr>
+          <w:b/>
+          <w:bCs/>
+        </w:rPr>
+        <w:t>()</w:t>
+      </w:r>
+    </w:p>
+    <w:p>
+      <w:r>
+        <w:t>Swaps rows and column in a matrix</w:t>
+      </w:r>
+    </w:p>
+    <w:p>
+      <w:pPr>
+        <w:ind w:left="720"/>
+        <w:rPr>
+          <w:color w:val="0070C0"/>
+        </w:rPr>
+      </w:pPr>
+      <w:proofErr w:type="spellStart"/>
+      <w:r>
+        <w:rPr>
+          <w:color w:val="0070C0"/>
+        </w:rPr>
+        <w:t>transposed_arr</w:t>
+      </w:r>
+      <w:proofErr w:type="spellEnd"/>
+      <w:r>
+        <w:rPr>
+          <w:color w:val="0070C0"/>
+        </w:rPr>
+        <w:t xml:space="preserve"> = </w:t>
+      </w:r>
+      <w:proofErr w:type="spellStart"/>
+      <w:r>
+        <w:rPr>
+          <w:color w:val="0070C0"/>
+        </w:rPr>
+        <w:t>reshaped_</w:t>
+      </w:r>
+      <w:proofErr w:type="gramStart"/>
+      <w:r>
+        <w:rPr>
+          <w:color w:val="0070C0"/>
+        </w:rPr>
+        <w:t>arr.transpose</w:t>
+      </w:r>
+      <w:proofErr w:type="spellEnd"/>
+      <w:proofErr w:type="gramEnd"/>
+      <w:r>
+        <w:rPr>
+          <w:color w:val="0070C0"/>
+        </w:rPr>
+        <w:t>()</w:t>
+      </w:r>
+    </w:p>
+    <w:p>
+      <w:pPr>
+        <w:ind w:left="720"/>
+        <w:rPr>
+          <w:color w:val="0070C0"/>
+        </w:rPr>
+      </w:pPr>
+      <w:r>
+        <w:rPr>
+          <w:color w:val="0070C0"/>
+        </w:rPr>
+        <w:t>print(</w:t>
+      </w:r>
+      <w:proofErr w:type="spellStart"/>
+      <w:r>
+        <w:rPr>
+          <w:color w:val="0070C0"/>
+        </w:rPr>
+        <w:t>transposed_arr</w:t>
+      </w:r>
+      <w:proofErr w:type="spellEnd"/>
+      <w:r>
+        <w:rPr>
+          <w:color w:val="0070C0"/>
+        </w:rPr>
+        <w:t>)</w:t>
+      </w:r>
+    </w:p>
+    <w:p>
+      <w:pPr>
+        <w:ind w:left="720"/>
+        <w:rPr>
+          <w:color w:val="0070C0"/>
+        </w:rPr>
+      </w:pPr>
+      <w:r>
+        <w:rPr>
+          <w:color w:val="0070C0"/>
+        </w:rPr>
+        <w:t>Output:</w:t>
+      </w:r>
+    </w:p>
+    <w:p>
+      <w:pPr>
+        <w:ind w:left="720"/>
+        <w:rPr>
+          <w:color w:val="0070C0"/>
+        </w:rPr>
+      </w:pPr>
+      <w:r>
+        <w:rPr>
+          <w:color w:val="0070C0"/>
+        </w:rPr>
+        <w:t xml:space="preserve">[[ </w:t>
+      </w:r>
+      <w:proofErr w:type="gramStart"/>
+      <w:r>
+        <w:rPr>
+          <w:color w:val="0070C0"/>
+        </w:rPr>
+        <w:t>0  4</w:t>
+      </w:r>
+      <w:proofErr w:type="gramEnd"/>
+      <w:r>
+        <w:rPr>
+          <w:color w:val="0070C0"/>
+        </w:rPr>
+        <w:t xml:space="preserve">  8]</w:t>
+      </w:r>
+    </w:p>
+    <w:p>
+      <w:pPr>
+        <w:ind w:left="720"/>
+        <w:rPr>
+          <w:color w:val="0070C0"/>
+        </w:rPr>
+      </w:pPr>
+      <w:r>
+        <w:rPr>
+          <w:color w:val="0070C0"/>
+        </w:rPr>
+        <w:t xml:space="preserve"> [ </w:t>
+      </w:r>
+      <w:proofErr w:type="gramStart"/>
+      <w:r>
+        <w:rPr>
+          <w:color w:val="0070C0"/>
+        </w:rPr>
+        <w:t>1  5</w:t>
+      </w:r>
+      <w:proofErr w:type="gramEnd"/>
+      <w:r>
+        <w:rPr>
+          <w:color w:val="0070C0"/>
+        </w:rPr>
+        <w:t xml:space="preserve">  9]</w:t>
+      </w:r>
+    </w:p>
+    <w:p>
+      <w:pPr>
+        <w:ind w:left="720"/>
+        <w:rPr>
+          <w:color w:val="0070C0"/>
+        </w:rPr>
+      </w:pPr>
+      <w:r>
+        <w:rPr>
+          <w:color w:val="0070C0"/>
+        </w:rPr>
+        <w:t xml:space="preserve"> [ </w:t>
+      </w:r>
+      <w:proofErr w:type="gramStart"/>
+      <w:r>
+        <w:rPr>
+          <w:color w:val="0070C0"/>
+        </w:rPr>
+        <w:t>2  6</w:t>
+      </w:r>
+      <w:proofErr w:type="gramEnd"/>
+      <w:r>
+        <w:rPr>
+          <w:color w:val="0070C0"/>
+        </w:rPr>
+        <w:t xml:space="preserve"> 10]</w:t>
+      </w:r>
+    </w:p>
+    <w:p>
+      <w:pPr>
+        <w:ind w:left="720"/>
+        <w:rPr>
+          <w:color w:val="0070C0"/>
+        </w:rPr>
+      </w:pPr>
+      <w:r>
+        <w:rPr>
+          <w:color w:val="0070C0"/>
+        </w:rPr>
+        <w:t xml:space="preserve"> [ </w:t>
+      </w:r>
+      <w:proofErr w:type="gramStart"/>
+      <w:r>
+        <w:rPr>
+          <w:color w:val="0070C0"/>
+        </w:rPr>
+        <w:t>3  7</w:t>
+      </w:r>
+      <w:proofErr w:type="gramEnd"/>
+      <w:r>
+        <w:rPr>
+          <w:color w:val="0070C0"/>
+        </w:rPr>
+        <w:t xml:space="preserve"> 11]]</w:t>
+      </w:r>
+    </w:p>
+    <w:p>
+      <w:pPr>
+        <w:pStyle w:val="ListParagraph"/>
+        <w:numPr>
+          <w:ilvl w:val="0"/>
+          <w:numId w:val="23"/>
+        </w:numPr>
+      </w:pPr>
+      <w:proofErr w:type="gramStart"/>
+      <w:r>
+        <w:t>.transpose</w:t>
+      </w:r>
+      <w:proofErr w:type="gramEnd"/>
+      <w:r>
+        <w:t>() flips the shape ((3,4) → (4,3)).</w:t>
+      </w:r>
+    </w:p>
+    <w:p>
+      <w:pPr>
+        <w:pStyle w:val="ListParagraph"/>
+      </w:pPr>
+    </w:p>
+    <w:p>
+      <w:pPr>
+        <w:pStyle w:val="Heading4"/>
+        <w:rPr>
+          <w:b/>
+          <w:bCs/>
+        </w:rPr>
+      </w:pPr>
+      <w:proofErr w:type="gramStart"/>
+      <w:r>
+        <w:rPr>
+          <w:b/>
+          <w:bCs/>
+          <w:lang w:val="en-US"/>
+        </w:rPr>
+        <w:lastRenderedPageBreak/>
+        <w:t>.</w:t>
+      </w:r>
+      <w:r>
+        <w:rPr>
+          <w:b/>
+          <w:bCs/>
+        </w:rPr>
+        <w:t>resize</w:t>
+      </w:r>
+      <w:proofErr w:type="gramEnd"/>
+      <w:r>
+        <w:rPr>
+          <w:b/>
+          <w:bCs/>
+        </w:rPr>
+        <w:t>()</w:t>
+      </w:r>
+    </w:p>
+    <w:p>
+      <w:pPr>
+        <w:rPr>
+          <w:lang w:val="en-US"/>
+        </w:rPr>
+      </w:pPr>
+      <w:proofErr w:type="gramStart"/>
+      <w:r>
+        <w:rPr>
+          <w:lang w:val="en-US"/>
+        </w:rPr>
+        <w:t>Unlike .reshape</w:t>
+      </w:r>
+      <w:proofErr w:type="gramEnd"/>
+      <w:r>
+        <w:rPr>
+          <w:lang w:val="en-US"/>
+        </w:rPr>
+        <w:t>()</w:t>
+      </w:r>
+      <w:proofErr w:type="gramStart"/>
+      <w:r>
+        <w:rPr>
+          <w:lang w:val="en-US"/>
+        </w:rPr>
+        <w:t>, .resize</w:t>
+      </w:r>
+      <w:proofErr w:type="gramEnd"/>
+      <w:r>
+        <w:rPr>
+          <w:lang w:val="en-US"/>
+        </w:rPr>
+        <w:t>() modifies the original array</w:t>
+      </w:r>
+    </w:p>
+    <w:p>
+      <w:pPr>
+        <w:ind w:left="720"/>
+        <w:rPr>
+          <w:color w:val="0070C0"/>
+          <w:lang w:val="en-US"/>
+        </w:rPr>
+      </w:pPr>
+      <w:proofErr w:type="spellStart"/>
+      <w:proofErr w:type="gramStart"/>
+      <w:r>
+        <w:rPr>
+          <w:color w:val="0070C0"/>
+          <w:lang w:val="en-US"/>
+        </w:rPr>
+        <w:t>arr.resize</w:t>
+      </w:r>
+      <w:proofErr w:type="spellEnd"/>
+      <w:proofErr w:type="gramEnd"/>
+      <w:r>
+        <w:rPr>
+          <w:color w:val="0070C0"/>
+          <w:lang w:val="en-US"/>
+        </w:rPr>
+        <w:t>(4,3)</w:t>
+      </w:r>
+    </w:p>
+    <w:p>
+      <w:pPr>
+        <w:ind w:left="720"/>
+        <w:rPr>
+          <w:color w:val="0070C0"/>
+          <w:lang w:val="en-US"/>
+        </w:rPr>
+      </w:pPr>
+      <w:r>
+        <w:rPr>
+          <w:color w:val="0070C0"/>
+          <w:lang w:val="en-US"/>
+        </w:rPr>
+        <w:t>print(</w:t>
+      </w:r>
+      <w:proofErr w:type="spellStart"/>
+      <w:r>
+        <w:rPr>
+          <w:color w:val="0070C0"/>
+          <w:lang w:val="en-US"/>
+        </w:rPr>
+        <w:t>arr</w:t>
+      </w:r>
+      <w:proofErr w:type="spellEnd"/>
+      <w:r>
+        <w:rPr>
+          <w:color w:val="0070C0"/>
+          <w:lang w:val="en-US"/>
+        </w:rPr>
+        <w:t>)</w:t>
+      </w:r>
+    </w:p>
+    <w:p>
+      <w:pPr>
+        <w:ind w:left="720"/>
+        <w:rPr>
+          <w:color w:val="0070C0"/>
+          <w:lang w:val="en-US"/>
+        </w:rPr>
+      </w:pPr>
+      <w:r>
+        <w:rPr>
+          <w:color w:val="0070C0"/>
+          <w:lang w:val="en-US"/>
+        </w:rPr>
+        <w:t>Output:</w:t>
+      </w:r>
+    </w:p>
+    <w:p>
+      <w:pPr>
+        <w:ind w:left="720"/>
+        <w:rPr>
+          <w:color w:val="0070C0"/>
+        </w:rPr>
+      </w:pPr>
+      <w:r>
+        <w:rPr>
+          <w:color w:val="0070C0"/>
+          <w:lang w:val="en-US"/>
+        </w:rPr>
+        <w:t xml:space="preserve"> </w:t>
+      </w:r>
+      <w:r>
+        <w:rPr>
+          <w:color w:val="0070C0"/>
+        </w:rPr>
+        <w:t xml:space="preserve">[[ </w:t>
+      </w:r>
+      <w:proofErr w:type="gramStart"/>
+      <w:r>
+        <w:rPr>
+          <w:color w:val="0070C0"/>
+        </w:rPr>
+        <w:t>0  1</w:t>
+      </w:r>
+      <w:proofErr w:type="gramEnd"/>
+      <w:r>
+        <w:rPr>
+          <w:color w:val="0070C0"/>
+        </w:rPr>
+        <w:t xml:space="preserve">  2]</w:t>
+      </w:r>
+    </w:p>
+    <w:p>
+      <w:pPr>
+        <w:ind w:left="720"/>
+        <w:rPr>
+          <w:color w:val="0070C0"/>
+        </w:rPr>
+      </w:pPr>
+      <w:r>
+        <w:rPr>
+          <w:color w:val="0070C0"/>
+        </w:rPr>
+        <w:t xml:space="preserve"> [ </w:t>
+      </w:r>
+      <w:proofErr w:type="gramStart"/>
+      <w:r>
+        <w:rPr>
+          <w:color w:val="0070C0"/>
+        </w:rPr>
+        <w:t>3  4</w:t>
+      </w:r>
+      <w:proofErr w:type="gramEnd"/>
+      <w:r>
+        <w:rPr>
+          <w:color w:val="0070C0"/>
+        </w:rPr>
+        <w:t xml:space="preserve">  5]</w:t>
+      </w:r>
+    </w:p>
+    <w:p>
+      <w:pPr>
+        <w:ind w:left="720"/>
+        <w:rPr>
+          <w:color w:val="0070C0"/>
+        </w:rPr>
+      </w:pPr>
+      <w:r>
+        <w:rPr>
+          <w:color w:val="0070C0"/>
+        </w:rPr>
+        <w:t xml:space="preserve"> [ </w:t>
+      </w:r>
+      <w:proofErr w:type="gramStart"/>
+      <w:r>
+        <w:rPr>
+          <w:color w:val="0070C0"/>
+        </w:rPr>
+        <w:t>6  7</w:t>
+      </w:r>
+      <w:proofErr w:type="gramEnd"/>
+      <w:r>
+        <w:rPr>
+          <w:color w:val="0070C0"/>
+        </w:rPr>
+        <w:t xml:space="preserve">  8]</w:t>
+      </w:r>
+    </w:p>
+    <w:p>
+      <w:pPr>
+        <w:ind w:left="720"/>
+        <w:rPr>
+          <w:color w:val="0070C0"/>
+        </w:rPr>
+      </w:pPr>
+      <w:r>
+        <w:rPr>
+          <w:color w:val="0070C0"/>
+        </w:rPr>
+        <w:t xml:space="preserve"> [ 9 10 11]]</w:t>
+      </w:r>
+    </w:p>
+    <w:p>
+      <w:pPr>
+        <w:pStyle w:val="ListParagraph"/>
+        <w:numPr>
+          <w:ilvl w:val="0"/>
+          <w:numId w:val="23"/>
+        </w:numPr>
+      </w:pPr>
+      <w:proofErr w:type="gramStart"/>
+      <w:r>
+        <w:t>.resize</w:t>
+      </w:r>
+      <w:proofErr w:type="gramEnd"/>
+      <w:r>
+        <w:t>(</w:t>
+      </w:r>
+      <w:proofErr w:type="spellStart"/>
+      <w:r>
+        <w:t>new_shape</w:t>
+      </w:r>
+      <w:proofErr w:type="spellEnd"/>
+      <w:r>
+        <w:t xml:space="preserve">) </w:t>
+      </w:r>
+      <w:r>
+        <w:rPr>
+          <w:b/>
+          <w:bCs/>
+        </w:rPr>
+        <w:t>changes the array in place</w:t>
+      </w:r>
+      <w:r>
+        <w:t>.</w:t>
+      </w:r>
+    </w:p>
+    <w:p>
+      <w:pPr>
+        <w:pStyle w:val="ListParagraph"/>
+        <w:numPr>
+          <w:ilvl w:val="0"/>
+          <w:numId w:val="23"/>
+        </w:numPr>
+      </w:pPr>
+      <w:r>
+        <w:t>If the new shape is larger, NumPy fills extra spaces with 0.</w:t>
+      </w:r>
+    </w:p>
+    <w:p>
+      <w:pPr>
+        <w:pStyle w:val="Heading4"/>
+      </w:pPr>
+      <w:r>
+        <w:t>Using -1 for Automatic Reshaping</w:t>
+      </w:r>
+    </w:p>
+    <w:p>
+      <w:r>
+        <w:t>NumPy can infer one dimension automatically</w:t>
+      </w:r>
+    </w:p>
+    <w:p>
+      <w:r>
+        <w:t>When you specify -1 as a dimension, NumPy automatically calculates that dimension based on the total number of elements</w:t>
+      </w:r>
+    </w:p>
+    <w:p>
+      <w:r>
+        <w:t>It ensures that the total number of elements remains the same after reshaping</w:t>
+      </w:r>
+    </w:p>
+    <w:p>
+      <w:pPr>
+        <w:ind w:left="720"/>
+        <w:rPr>
+          <w:color w:val="0070C0"/>
+        </w:rPr>
+      </w:pPr>
+      <w:proofErr w:type="spellStart"/>
+      <w:r>
+        <w:rPr>
+          <w:color w:val="0070C0"/>
+        </w:rPr>
+        <w:t>arr</w:t>
+      </w:r>
+      <w:proofErr w:type="spellEnd"/>
+      <w:r>
+        <w:rPr>
+          <w:color w:val="0070C0"/>
+        </w:rPr>
+        <w:t xml:space="preserve"> = </w:t>
+      </w:r>
+      <w:proofErr w:type="spellStart"/>
+      <w:proofErr w:type="gramStart"/>
+      <w:r>
+        <w:rPr>
+          <w:color w:val="0070C0"/>
+        </w:rPr>
+        <w:t>arr.arange</w:t>
+      </w:r>
+      <w:proofErr w:type="spellEnd"/>
+      <w:proofErr w:type="gramEnd"/>
+      <w:r>
+        <w:rPr>
+          <w:color w:val="0070C0"/>
+        </w:rPr>
+        <w:t>(12)</w:t>
+      </w:r>
+    </w:p>
+    <w:p>
+      <w:pPr>
+        <w:ind w:left="720"/>
+        <w:rPr>
+          <w:color w:val="0070C0"/>
+        </w:rPr>
+      </w:pPr>
+      <w:r>
+        <w:rPr>
+          <w:color w:val="0070C0"/>
+        </w:rPr>
+        <w:t># Reshaping into 2D with 6 columns</w:t>
+      </w:r>
+    </w:p>
+    <w:p>
+      <w:pPr>
+        <w:ind w:left="720"/>
+        <w:rPr>
+          <w:color w:val="0070C0"/>
+        </w:rPr>
+      </w:pPr>
+      <w:proofErr w:type="spellStart"/>
+      <w:r>
+        <w:rPr>
+          <w:color w:val="0070C0"/>
+        </w:rPr>
+        <w:t>auto_reshaped</w:t>
+      </w:r>
+      <w:proofErr w:type="spellEnd"/>
+      <w:r>
+        <w:rPr>
+          <w:color w:val="0070C0"/>
+        </w:rPr>
+        <w:t xml:space="preserve"> = </w:t>
+      </w:r>
+      <w:proofErr w:type="spellStart"/>
+      <w:proofErr w:type="gramStart"/>
+      <w:r>
+        <w:rPr>
+          <w:color w:val="0070C0"/>
+        </w:rPr>
+        <w:t>arr.reshape</w:t>
+      </w:r>
+      <w:proofErr w:type="spellEnd"/>
+      <w:proofErr w:type="gramEnd"/>
+      <w:r>
+        <w:rPr>
+          <w:color w:val="0070C0"/>
+        </w:rPr>
+        <w:t>(-1,6)</w:t>
+      </w:r>
+    </w:p>
+    <w:p>
+      <w:pPr>
+        <w:ind w:left="720"/>
+        <w:rPr>
+          <w:color w:val="0070C0"/>
+        </w:rPr>
+      </w:pPr>
+      <w:r>
+        <w:rPr>
+          <w:color w:val="0070C0"/>
+        </w:rPr>
+        <w:t>print(</w:t>
+      </w:r>
+      <w:proofErr w:type="spellStart"/>
+      <w:r>
+        <w:rPr>
+          <w:color w:val="0070C0"/>
+        </w:rPr>
+        <w:t>auto_reshaped</w:t>
+      </w:r>
+      <w:proofErr w:type="spellEnd"/>
+      <w:r>
+        <w:rPr>
+          <w:color w:val="0070C0"/>
+        </w:rPr>
+        <w:t>)</w:t>
+      </w:r>
+    </w:p>
+    <w:p>
+      <w:pPr>
+        <w:ind w:left="720"/>
+        <w:rPr>
+          <w:color w:val="0070C0"/>
+        </w:rPr>
+      </w:pPr>
+      <w:r>
+        <w:rPr>
+          <w:color w:val="0070C0"/>
+        </w:rPr>
+        <w:t>Output:</w:t>
+      </w:r>
+    </w:p>
+    <w:p>
+      <w:pPr>
+        <w:ind w:left="720"/>
+        <w:rPr>
+          <w:color w:val="0070C0"/>
+        </w:rPr>
+      </w:pPr>
+      <w:r>
+        <w:rPr>
+          <w:color w:val="0070C0"/>
+        </w:rPr>
+        <w:t xml:space="preserve">[[ </w:t>
+      </w:r>
+      <w:proofErr w:type="gramStart"/>
+      <w:r>
+        <w:rPr>
+          <w:color w:val="0070C0"/>
+        </w:rPr>
+        <w:t>0  1</w:t>
+      </w:r>
+      <w:proofErr w:type="gramEnd"/>
+      <w:r>
+        <w:rPr>
+          <w:color w:val="0070C0"/>
+        </w:rPr>
+        <w:t xml:space="preserve">  </w:t>
+      </w:r>
+      <w:proofErr w:type="gramStart"/>
+      <w:r>
+        <w:rPr>
+          <w:color w:val="0070C0"/>
+        </w:rPr>
+        <w:t>2  3</w:t>
+      </w:r>
+      <w:proofErr w:type="gramEnd"/>
+      <w:r>
+        <w:rPr>
+          <w:color w:val="0070C0"/>
+        </w:rPr>
+        <w:t xml:space="preserve">  </w:t>
+      </w:r>
+      <w:proofErr w:type="gramStart"/>
+      <w:r>
+        <w:rPr>
+          <w:color w:val="0070C0"/>
+        </w:rPr>
+        <w:t>4  5</w:t>
+      </w:r>
+      <w:proofErr w:type="gramEnd"/>
+      <w:r>
+        <w:rPr>
+          <w:color w:val="0070C0"/>
+        </w:rPr>
+        <w:t>]</w:t>
+      </w:r>
+    </w:p>
+    <w:p>
+      <w:pPr>
+        <w:ind w:left="720"/>
+        <w:rPr>
+          <w:color w:val="0070C0"/>
+        </w:rPr>
+      </w:pPr>
+      <w:r>
+        <w:rPr>
+          <w:color w:val="0070C0"/>
+        </w:rPr>
+        <w:t xml:space="preserve"> [ </w:t>
+      </w:r>
+      <w:proofErr w:type="gramStart"/>
+      <w:r>
+        <w:rPr>
+          <w:color w:val="0070C0"/>
+        </w:rPr>
+        <w:t>6  7</w:t>
+      </w:r>
+      <w:proofErr w:type="gramEnd"/>
+      <w:r>
+        <w:rPr>
+          <w:color w:val="0070C0"/>
+        </w:rPr>
+        <w:t xml:space="preserve">  </w:t>
+      </w:r>
+      <w:proofErr w:type="gramStart"/>
+      <w:r>
+        <w:rPr>
+          <w:color w:val="0070C0"/>
+        </w:rPr>
+        <w:t>8  9</w:t>
+      </w:r>
+      <w:proofErr w:type="gramEnd"/>
+      <w:r>
+        <w:rPr>
+          <w:color w:val="0070C0"/>
+        </w:rPr>
+        <w:t xml:space="preserve"> 10 11]]</w:t>
+      </w:r>
+    </w:p>
+    <w:p>
+      <w:r>
+        <w:t xml:space="preserve">Here, NumPy automatically determines that </w:t>
+      </w:r>
+      <w:r>
+        <w:rPr>
+          <w:b/>
+          <w:bCs/>
+        </w:rPr>
+        <w:t>2 rows</w:t>
+      </w:r>
+      <w:r>
+        <w:t xml:space="preserve"> are needed (12 / 6 = 2).</w:t>
+      </w:r>
+    </w:p>
+    <w:p>
+      <w:pPr>
+        <w:ind w:left="720"/>
+        <w:rPr>
+          <w:color w:val="0070C0"/>
+        </w:rPr>
+      </w:pPr>
+      <w:proofErr w:type="spellStart"/>
+      <w:r>
+        <w:rPr>
+          <w:color w:val="0070C0"/>
+        </w:rPr>
+        <w:t>arr</w:t>
+      </w:r>
+      <w:proofErr w:type="spellEnd"/>
+      <w:r>
+        <w:rPr>
+          <w:color w:val="0070C0"/>
+        </w:rPr>
+        <w:t xml:space="preserve"> = </w:t>
+      </w:r>
+      <w:proofErr w:type="spellStart"/>
+      <w:proofErr w:type="gramStart"/>
+      <w:r>
+        <w:rPr>
+          <w:color w:val="0070C0"/>
+        </w:rPr>
+        <w:t>np.arange</w:t>
+      </w:r>
+      <w:proofErr w:type="spellEnd"/>
+      <w:proofErr w:type="gramEnd"/>
+      <w:r>
+        <w:rPr>
+          <w:color w:val="0070C0"/>
+        </w:rPr>
+        <w:t>(20</w:t>
+      </w:r>
+      <w:proofErr w:type="gramStart"/>
+      <w:r>
+        <w:rPr>
+          <w:color w:val="0070C0"/>
+        </w:rPr>
+        <w:t>)  #</w:t>
+      </w:r>
+      <w:proofErr w:type="gramEnd"/>
+      <w:r>
+        <w:rPr>
+          <w:color w:val="0070C0"/>
+        </w:rPr>
+        <w:t xml:space="preserve"> 20 elements</w:t>
+      </w:r>
+    </w:p>
+    <w:p>
+      <w:pPr>
+        <w:ind w:left="720"/>
+        <w:rPr>
+          <w:color w:val="0070C0"/>
+        </w:rPr>
+      </w:pPr>
+      <w:proofErr w:type="spellStart"/>
+      <w:r>
+        <w:rPr>
+          <w:color w:val="0070C0"/>
+        </w:rPr>
+        <w:t>reshaped_array</w:t>
+      </w:r>
+      <w:proofErr w:type="spellEnd"/>
+      <w:r>
+        <w:rPr>
+          <w:color w:val="0070C0"/>
+        </w:rPr>
+        <w:t xml:space="preserve"> = </w:t>
+      </w:r>
+      <w:proofErr w:type="spellStart"/>
+      <w:proofErr w:type="gramStart"/>
+      <w:r>
+        <w:rPr>
+          <w:color w:val="0070C0"/>
+        </w:rPr>
+        <w:t>arr.reshape</w:t>
+      </w:r>
+      <w:proofErr w:type="spellEnd"/>
+      <w:proofErr w:type="gramEnd"/>
+      <w:r>
+        <w:rPr>
+          <w:color w:val="0070C0"/>
+        </w:rPr>
+        <w:t>(4, -1</w:t>
+      </w:r>
+      <w:proofErr w:type="gramStart"/>
+      <w:r>
+        <w:rPr>
+          <w:color w:val="0070C0"/>
+        </w:rPr>
+        <w:t>)  #</w:t>
+      </w:r>
+      <w:proofErr w:type="gramEnd"/>
+      <w:r>
+        <w:rPr>
+          <w:color w:val="0070C0"/>
+        </w:rPr>
+        <w:t xml:space="preserve"> NumPy figures out the missing dimension</w:t>
+      </w:r>
+    </w:p>
+    <w:p>
+      <w:pPr>
+        <w:ind w:left="720"/>
+        <w:rPr>
+          <w:color w:val="0070C0"/>
+        </w:rPr>
+      </w:pPr>
+      <w:r>
+        <w:rPr>
+          <w:color w:val="0070C0"/>
+        </w:rPr>
+        <w:t>print(</w:t>
+      </w:r>
+      <w:proofErr w:type="spellStart"/>
+      <w:r>
+        <w:rPr>
+          <w:color w:val="0070C0"/>
+        </w:rPr>
+        <w:t>reshaped_</w:t>
+      </w:r>
+      <w:proofErr w:type="gramStart"/>
+      <w:r>
+        <w:rPr>
+          <w:color w:val="0070C0"/>
+        </w:rPr>
+        <w:t>array.shape</w:t>
+      </w:r>
+      <w:proofErr w:type="spellEnd"/>
+      <w:r>
+        <w:rPr>
+          <w:color w:val="0070C0"/>
+        </w:rPr>
+        <w:t>)  #</w:t>
+      </w:r>
+      <w:proofErr w:type="gramEnd"/>
+      <w:r>
+        <w:rPr>
+          <w:color w:val="0070C0"/>
+        </w:rPr>
+        <w:t xml:space="preserve"> Output: (4, 5)</w:t>
+      </w:r>
+    </w:p>
+    <w:p>
+      <w:pPr>
+        <w:numPr>
+          <w:ilvl w:val="0"/>
+          <w:numId w:val="24"/>
+        </w:numPr>
+      </w:pPr>
+      <w:r>
+        <w:t xml:space="preserve">Since </w:t>
+      </w:r>
+      <w:proofErr w:type="spellStart"/>
+      <w:r>
+        <w:t>arr</w:t>
+      </w:r>
+      <w:proofErr w:type="spellEnd"/>
+      <w:r>
+        <w:t xml:space="preserve"> has </w:t>
+      </w:r>
+      <w:r>
+        <w:rPr>
+          <w:b/>
+          <w:bCs/>
+        </w:rPr>
+        <w:t>20 elements</w:t>
+      </w:r>
+      <w:r>
+        <w:t>, and we specify 4 rows, NumPy infers 5 columns.</w:t>
+      </w:r>
+    </w:p>
+    <w:p/>
+    <w:p/>
+    <w:p/>
+    <w:p/>
+    <w:p/>
+    <w:p/>
+    <w:p/>
     <w:p>
       <w:pPr>
         <w:pStyle w:val="Heading3"/>
@@ -9489,6 +12455,151 @@
     </w:lvl>
   </w:abstractNum>
   <w:abstractNum w:abstractNumId="2" w15:restartNumberingAfterBreak="0">
+    <w:nsid w:val="0DFD53B7"/>
+    <w:multiLevelType w:val="multilevel"/>
+    <w:tmpl w:val="4CD63574"/>
+    <w:lvl w:ilvl="0">
+      <w:start w:val="1"/>
+      <w:numFmt w:val="decimal"/>
+      <w:lvlText w:val="%1."/>
+      <w:lvlJc w:val="left"/>
+      <w:pPr>
+        <w:tabs>
+          <w:tab w:val="num" w:pos="720"/>
+        </w:tabs>
+        <w:ind w:left="720" w:hanging="360"/>
+      </w:pPr>
+      <w:rPr>
+        <w:rFonts w:hint="default"/>
+        <w:sz w:val="20"/>
+      </w:rPr>
+    </w:lvl>
+    <w:lvl w:ilvl="1">
+      <w:start w:val="1"/>
+      <w:numFmt w:val="decimal"/>
+      <w:lvlText w:val="%2."/>
+      <w:lvlJc w:val="left"/>
+      <w:pPr>
+        <w:ind w:left="1440" w:hanging="360"/>
+      </w:pPr>
+      <w:rPr>
+        <w:rFonts w:hint="default"/>
+      </w:rPr>
+    </w:lvl>
+    <w:lvl w:ilvl="2" w:tentative="1">
+      <w:start w:val="1"/>
+      <w:numFmt w:val="bullet"/>
+      <w:lvlText w:val=""/>
+      <w:lvlJc w:val="left"/>
+      <w:pPr>
+        <w:tabs>
+          <w:tab w:val="num" w:pos="2160"/>
+        </w:tabs>
+        <w:ind w:left="2160" w:hanging="360"/>
+      </w:pPr>
+      <w:rPr>
+        <w:rFonts w:ascii="Wingdings" w:hAnsi="Wingdings" w:hint="default"/>
+        <w:sz w:val="20"/>
+      </w:rPr>
+    </w:lvl>
+    <w:lvl w:ilvl="3" w:tentative="1">
+      <w:start w:val="1"/>
+      <w:numFmt w:val="bullet"/>
+      <w:lvlText w:val=""/>
+      <w:lvlJc w:val="left"/>
+      <w:pPr>
+        <w:tabs>
+          <w:tab w:val="num" w:pos="2880"/>
+        </w:tabs>
+        <w:ind w:left="2880" w:hanging="360"/>
+      </w:pPr>
+      <w:rPr>
+        <w:rFonts w:ascii="Wingdings" w:hAnsi="Wingdings" w:hint="default"/>
+        <w:sz w:val="20"/>
+      </w:rPr>
+    </w:lvl>
+    <w:lvl w:ilvl="4" w:tentative="1">
+      <w:start w:val="1"/>
+      <w:numFmt w:val="bullet"/>
+      <w:lvlText w:val=""/>
+      <w:lvlJc w:val="left"/>
+      <w:pPr>
+        <w:tabs>
+          <w:tab w:val="num" w:pos="3600"/>
+        </w:tabs>
+        <w:ind w:left="3600" w:hanging="360"/>
+      </w:pPr>
+      <w:rPr>
+        <w:rFonts w:ascii="Wingdings" w:hAnsi="Wingdings" w:hint="default"/>
+        <w:sz w:val="20"/>
+      </w:rPr>
+    </w:lvl>
+    <w:lvl w:ilvl="5" w:tentative="1">
+      <w:start w:val="1"/>
+      <w:numFmt w:val="bullet"/>
+      <w:lvlText w:val=""/>
+      <w:lvlJc w:val="left"/>
+      <w:pPr>
+        <w:tabs>
+          <w:tab w:val="num" w:pos="4320"/>
+        </w:tabs>
+        <w:ind w:left="4320" w:hanging="360"/>
+      </w:pPr>
+      <w:rPr>
+        <w:rFonts w:ascii="Wingdings" w:hAnsi="Wingdings" w:hint="default"/>
+        <w:sz w:val="20"/>
+      </w:rPr>
+    </w:lvl>
+    <w:lvl w:ilvl="6" w:tentative="1">
+      <w:start w:val="1"/>
+      <w:numFmt w:val="bullet"/>
+      <w:lvlText w:val=""/>
+      <w:lvlJc w:val="left"/>
+      <w:pPr>
+        <w:tabs>
+          <w:tab w:val="num" w:pos="5040"/>
+        </w:tabs>
+        <w:ind w:left="5040" w:hanging="360"/>
+      </w:pPr>
+      <w:rPr>
+        <w:rFonts w:ascii="Wingdings" w:hAnsi="Wingdings" w:hint="default"/>
+        <w:sz w:val="20"/>
+      </w:rPr>
+    </w:lvl>
+    <w:lvl w:ilvl="7" w:tentative="1">
+      <w:start w:val="1"/>
+      <w:numFmt w:val="bullet"/>
+      <w:lvlText w:val=""/>
+      <w:lvlJc w:val="left"/>
+      <w:pPr>
+        <w:tabs>
+          <w:tab w:val="num" w:pos="5760"/>
+        </w:tabs>
+        <w:ind w:left="5760" w:hanging="360"/>
+      </w:pPr>
+      <w:rPr>
+        <w:rFonts w:ascii="Wingdings" w:hAnsi="Wingdings" w:hint="default"/>
+        <w:sz w:val="20"/>
+      </w:rPr>
+    </w:lvl>
+    <w:lvl w:ilvl="8" w:tentative="1">
+      <w:start w:val="1"/>
+      <w:numFmt w:val="bullet"/>
+      <w:lvlText w:val=""/>
+      <w:lvlJc w:val="left"/>
+      <w:pPr>
+        <w:tabs>
+          <w:tab w:val="num" w:pos="6480"/>
+        </w:tabs>
+        <w:ind w:left="6480" w:hanging="360"/>
+      </w:pPr>
+      <w:rPr>
+        <w:rFonts w:ascii="Wingdings" w:hAnsi="Wingdings" w:hint="default"/>
+        <w:sz w:val="20"/>
+      </w:rPr>
+    </w:lvl>
+  </w:abstractNum>
+  <w:abstractNum w:abstractNumId="3" w15:restartNumberingAfterBreak="0">
     <w:nsid w:val="147625F4"/>
     <w:multiLevelType w:val="hybridMultilevel"/>
     <w:tmpl w:val="5ACE2B92"/>
@@ -9601,7 +12712,7 @@
       </w:rPr>
     </w:lvl>
   </w:abstractNum>
-  <w:abstractNum w:abstractNumId="3" w15:restartNumberingAfterBreak="0">
+  <w:abstractNum w:abstractNumId="4" w15:restartNumberingAfterBreak="0">
     <w:nsid w:val="1A8B0097"/>
     <w:multiLevelType w:val="hybridMultilevel"/>
     <w:tmpl w:val="B1941418"/>
@@ -9714,7 +12825,156 @@
       </w:rPr>
     </w:lvl>
   </w:abstractNum>
-  <w:abstractNum w:abstractNumId="4" w15:restartNumberingAfterBreak="0">
+  <w:abstractNum w:abstractNumId="5" w15:restartNumberingAfterBreak="0">
+    <w:nsid w:val="23B64424"/>
+    <w:multiLevelType w:val="multilevel"/>
+    <w:tmpl w:val="C5BA051A"/>
+    <w:lvl w:ilvl="0">
+      <w:start w:val="1"/>
+      <w:numFmt w:val="bullet"/>
+      <w:lvlText w:val=""/>
+      <w:lvlJc w:val="left"/>
+      <w:pPr>
+        <w:tabs>
+          <w:tab w:val="num" w:pos="720"/>
+        </w:tabs>
+        <w:ind w:left="720" w:hanging="360"/>
+      </w:pPr>
+      <w:rPr>
+        <w:rFonts w:ascii="Symbol" w:hAnsi="Symbol" w:hint="default"/>
+        <w:sz w:val="20"/>
+      </w:rPr>
+    </w:lvl>
+    <w:lvl w:ilvl="1" w:tentative="1">
+      <w:start w:val="1"/>
+      <w:numFmt w:val="bullet"/>
+      <w:lvlText w:val="o"/>
+      <w:lvlJc w:val="left"/>
+      <w:pPr>
+        <w:tabs>
+          <w:tab w:val="num" w:pos="1440"/>
+        </w:tabs>
+        <w:ind w:left="1440" w:hanging="360"/>
+      </w:pPr>
+      <w:rPr>
+        <w:rFonts w:ascii="Courier New" w:hAnsi="Courier New" w:hint="default"/>
+        <w:sz w:val="20"/>
+      </w:rPr>
+    </w:lvl>
+    <w:lvl w:ilvl="2" w:tentative="1">
+      <w:start w:val="1"/>
+      <w:numFmt w:val="bullet"/>
+      <w:lvlText w:val=""/>
+      <w:lvlJc w:val="left"/>
+      <w:pPr>
+        <w:tabs>
+          <w:tab w:val="num" w:pos="2160"/>
+        </w:tabs>
+        <w:ind w:left="2160" w:hanging="360"/>
+      </w:pPr>
+      <w:rPr>
+        <w:rFonts w:ascii="Wingdings" w:hAnsi="Wingdings" w:hint="default"/>
+        <w:sz w:val="20"/>
+      </w:rPr>
+    </w:lvl>
+    <w:lvl w:ilvl="3" w:tentative="1">
+      <w:start w:val="1"/>
+      <w:numFmt w:val="bullet"/>
+      <w:lvlText w:val=""/>
+      <w:lvlJc w:val="left"/>
+      <w:pPr>
+        <w:tabs>
+          <w:tab w:val="num" w:pos="2880"/>
+        </w:tabs>
+        <w:ind w:left="2880" w:hanging="360"/>
+      </w:pPr>
+      <w:rPr>
+        <w:rFonts w:ascii="Wingdings" w:hAnsi="Wingdings" w:hint="default"/>
+        <w:sz w:val="20"/>
+      </w:rPr>
+    </w:lvl>
+    <w:lvl w:ilvl="4" w:tentative="1">
+      <w:start w:val="1"/>
+      <w:numFmt w:val="bullet"/>
+      <w:lvlText w:val=""/>
+      <w:lvlJc w:val="left"/>
+      <w:pPr>
+        <w:tabs>
+          <w:tab w:val="num" w:pos="3600"/>
+        </w:tabs>
+        <w:ind w:left="3600" w:hanging="360"/>
+      </w:pPr>
+      <w:rPr>
+        <w:rFonts w:ascii="Wingdings" w:hAnsi="Wingdings" w:hint="default"/>
+        <w:sz w:val="20"/>
+      </w:rPr>
+    </w:lvl>
+    <w:lvl w:ilvl="5" w:tentative="1">
+      <w:start w:val="1"/>
+      <w:numFmt w:val="bullet"/>
+      <w:lvlText w:val=""/>
+      <w:lvlJc w:val="left"/>
+      <w:pPr>
+        <w:tabs>
+          <w:tab w:val="num" w:pos="4320"/>
+        </w:tabs>
+        <w:ind w:left="4320" w:hanging="360"/>
+      </w:pPr>
+      <w:rPr>
+        <w:rFonts w:ascii="Wingdings" w:hAnsi="Wingdings" w:hint="default"/>
+        <w:sz w:val="20"/>
+      </w:rPr>
+    </w:lvl>
+    <w:lvl w:ilvl="6" w:tentative="1">
+      <w:start w:val="1"/>
+      <w:numFmt w:val="bullet"/>
+      <w:lvlText w:val=""/>
+      <w:lvlJc w:val="left"/>
+      <w:pPr>
+        <w:tabs>
+          <w:tab w:val="num" w:pos="5040"/>
+        </w:tabs>
+        <w:ind w:left="5040" w:hanging="360"/>
+      </w:pPr>
+      <w:rPr>
+        <w:rFonts w:ascii="Wingdings" w:hAnsi="Wingdings" w:hint="default"/>
+        <w:sz w:val="20"/>
+      </w:rPr>
+    </w:lvl>
+    <w:lvl w:ilvl="7" w:tentative="1">
+      <w:start w:val="1"/>
+      <w:numFmt w:val="bullet"/>
+      <w:lvlText w:val=""/>
+      <w:lvlJc w:val="left"/>
+      <w:pPr>
+        <w:tabs>
+          <w:tab w:val="num" w:pos="5760"/>
+        </w:tabs>
+        <w:ind w:left="5760" w:hanging="360"/>
+      </w:pPr>
+      <w:rPr>
+        <w:rFonts w:ascii="Wingdings" w:hAnsi="Wingdings" w:hint="default"/>
+        <w:sz w:val="20"/>
+      </w:rPr>
+    </w:lvl>
+    <w:lvl w:ilvl="8" w:tentative="1">
+      <w:start w:val="1"/>
+      <w:numFmt w:val="bullet"/>
+      <w:lvlText w:val=""/>
+      <w:lvlJc w:val="left"/>
+      <w:pPr>
+        <w:tabs>
+          <w:tab w:val="num" w:pos="6480"/>
+        </w:tabs>
+        <w:ind w:left="6480" w:hanging="360"/>
+      </w:pPr>
+      <w:rPr>
+        <w:rFonts w:ascii="Wingdings" w:hAnsi="Wingdings" w:hint="default"/>
+        <w:sz w:val="20"/>
+      </w:rPr>
+    </w:lvl>
+  </w:abstractNum>
+  <w:abstractNum w:abstractNumId="6" w15:restartNumberingAfterBreak="0">
     <w:nsid w:val="2CC23CFC"/>
     <w:multiLevelType w:val="hybridMultilevel"/>
     <w:tmpl w:val="41164784"/>
@@ -9803,7 +13063,7 @@
       </w:pPr>
     </w:lvl>
   </w:abstractNum>
-  <w:abstractNum w:abstractNumId="5" w15:restartNumberingAfterBreak="0">
+  <w:abstractNum w:abstractNumId="7" w15:restartNumberingAfterBreak="0">
     <w:nsid w:val="2EA05EC6"/>
     <w:multiLevelType w:val="hybridMultilevel"/>
     <w:tmpl w:val="21587188"/>
@@ -9916,7 +13176,7 @@
       </w:rPr>
     </w:lvl>
   </w:abstractNum>
-  <w:abstractNum w:abstractNumId="6" w15:restartNumberingAfterBreak="0">
+  <w:abstractNum w:abstractNumId="8" w15:restartNumberingAfterBreak="0">
     <w:nsid w:val="3620199E"/>
     <w:multiLevelType w:val="hybridMultilevel"/>
     <w:tmpl w:val="EACA0B60"/>
@@ -10029,7 +13289,7 @@
       </w:rPr>
     </w:lvl>
   </w:abstractNum>
-  <w:abstractNum w:abstractNumId="7" w15:restartNumberingAfterBreak="0">
+  <w:abstractNum w:abstractNumId="9" w15:restartNumberingAfterBreak="0">
     <w:nsid w:val="37E75210"/>
     <w:multiLevelType w:val="hybridMultilevel"/>
     <w:tmpl w:val="FBBAC15A"/>
@@ -10142,7 +13402,7 @@
       </w:rPr>
     </w:lvl>
   </w:abstractNum>
-  <w:abstractNum w:abstractNumId="8" w15:restartNumberingAfterBreak="0">
+  <w:abstractNum w:abstractNumId="10" w15:restartNumberingAfterBreak="0">
     <w:nsid w:val="4473439B"/>
     <w:multiLevelType w:val="multilevel"/>
     <w:tmpl w:val="891801BA"/>
@@ -10291,7 +13551,7 @@
       </w:rPr>
     </w:lvl>
   </w:abstractNum>
-  <w:abstractNum w:abstractNumId="9" w15:restartNumberingAfterBreak="0">
+  <w:abstractNum w:abstractNumId="11" w15:restartNumberingAfterBreak="0">
     <w:nsid w:val="47622DE3"/>
     <w:multiLevelType w:val="hybridMultilevel"/>
     <w:tmpl w:val="B87E287A"/>
@@ -10380,7 +13640,7 @@
       </w:pPr>
     </w:lvl>
   </w:abstractNum>
-  <w:abstractNum w:abstractNumId="10" w15:restartNumberingAfterBreak="0">
+  <w:abstractNum w:abstractNumId="12" w15:restartNumberingAfterBreak="0">
     <w:nsid w:val="4A8C2F58"/>
     <w:multiLevelType w:val="hybridMultilevel"/>
     <w:tmpl w:val="1612F8E4"/>
@@ -10493,7 +13753,7 @@
       </w:rPr>
     </w:lvl>
   </w:abstractNum>
-  <w:abstractNum w:abstractNumId="11" w15:restartNumberingAfterBreak="0">
+  <w:abstractNum w:abstractNumId="13" w15:restartNumberingAfterBreak="0">
     <w:nsid w:val="4AE31BDF"/>
     <w:multiLevelType w:val="hybridMultilevel"/>
     <w:tmpl w:val="BD340558"/>
@@ -10606,7 +13866,7 @@
       </w:rPr>
     </w:lvl>
   </w:abstractNum>
-  <w:abstractNum w:abstractNumId="12" w15:restartNumberingAfterBreak="0">
+  <w:abstractNum w:abstractNumId="14" w15:restartNumberingAfterBreak="0">
     <w:nsid w:val="4C807E05"/>
     <w:multiLevelType w:val="hybridMultilevel"/>
     <w:tmpl w:val="AC4EDBB4"/>
@@ -10719,7 +13979,120 @@
       </w:rPr>
     </w:lvl>
   </w:abstractNum>
-  <w:abstractNum w:abstractNumId="13" w15:restartNumberingAfterBreak="0">
+  <w:abstractNum w:abstractNumId="15" w15:restartNumberingAfterBreak="0">
+    <w:nsid w:val="5E5A6789"/>
+    <w:multiLevelType w:val="hybridMultilevel"/>
+    <w:tmpl w:val="DFB006EC"/>
+    <w:lvl w:ilvl="0" w:tplc="40090001">
+      <w:start w:val="1"/>
+      <w:numFmt w:val="bullet"/>
+      <w:lvlText w:val=""/>
+      <w:lvlJc w:val="left"/>
+      <w:pPr>
+        <w:ind w:left="720" w:hanging="360"/>
+      </w:pPr>
+      <w:rPr>
+        <w:rFonts w:ascii="Symbol" w:hAnsi="Symbol" w:hint="default"/>
+      </w:rPr>
+    </w:lvl>
+    <w:lvl w:ilvl="1" w:tplc="40090003" w:tentative="1">
+      <w:start w:val="1"/>
+      <w:numFmt w:val="bullet"/>
+      <w:lvlText w:val="o"/>
+      <w:lvlJc w:val="left"/>
+      <w:pPr>
+        <w:ind w:left="1440" w:hanging="360"/>
+      </w:pPr>
+      <w:rPr>
+        <w:rFonts w:ascii="Courier New" w:hAnsi="Courier New" w:cs="Courier New" w:hint="default"/>
+      </w:rPr>
+    </w:lvl>
+    <w:lvl w:ilvl="2" w:tplc="40090005" w:tentative="1">
+      <w:start w:val="1"/>
+      <w:numFmt w:val="bullet"/>
+      <w:lvlText w:val=""/>
+      <w:lvlJc w:val="left"/>
+      <w:pPr>
+        <w:ind w:left="2160" w:hanging="360"/>
+      </w:pPr>
+      <w:rPr>
+        <w:rFonts w:ascii="Wingdings" w:hAnsi="Wingdings" w:hint="default"/>
+      </w:rPr>
+    </w:lvl>
+    <w:lvl w:ilvl="3" w:tplc="40090001" w:tentative="1">
+      <w:start w:val="1"/>
+      <w:numFmt w:val="bullet"/>
+      <w:lvlText w:val=""/>
+      <w:lvlJc w:val="left"/>
+      <w:pPr>
+        <w:ind w:left="2880" w:hanging="360"/>
+      </w:pPr>
+      <w:rPr>
+        <w:rFonts w:ascii="Symbol" w:hAnsi="Symbol" w:hint="default"/>
+      </w:rPr>
+    </w:lvl>
+    <w:lvl w:ilvl="4" w:tplc="40090003" w:tentative="1">
+      <w:start w:val="1"/>
+      <w:numFmt w:val="bullet"/>
+      <w:lvlText w:val="o"/>
+      <w:lvlJc w:val="left"/>
+      <w:pPr>
+        <w:ind w:left="3600" w:hanging="360"/>
+      </w:pPr>
+      <w:rPr>
+        <w:rFonts w:ascii="Courier New" w:hAnsi="Courier New" w:cs="Courier New" w:hint="default"/>
+      </w:rPr>
+    </w:lvl>
+    <w:lvl w:ilvl="5" w:tplc="40090005" w:tentative="1">
+      <w:start w:val="1"/>
+      <w:numFmt w:val="bullet"/>
+      <w:lvlText w:val=""/>
+      <w:lvlJc w:val="left"/>
+      <w:pPr>
+        <w:ind w:left="4320" w:hanging="360"/>
+      </w:pPr>
+      <w:rPr>
+        <w:rFonts w:ascii="Wingdings" w:hAnsi="Wingdings" w:hint="default"/>
+      </w:rPr>
+    </w:lvl>
+    <w:lvl w:ilvl="6" w:tplc="40090001" w:tentative="1">
+      <w:start w:val="1"/>
+      <w:numFmt w:val="bullet"/>
+      <w:lvlText w:val=""/>
+      <w:lvlJc w:val="left"/>
+      <w:pPr>
+        <w:ind w:left="5040" w:hanging="360"/>
+      </w:pPr>
+      <w:rPr>
+        <w:rFonts w:ascii="Symbol" w:hAnsi="Symbol" w:hint="default"/>
+      </w:rPr>
+    </w:lvl>
+    <w:lvl w:ilvl="7" w:tplc="40090003" w:tentative="1">
+      <w:start w:val="1"/>
+      <w:numFmt w:val="bullet"/>
+      <w:lvlText w:val="o"/>
+      <w:lvlJc w:val="left"/>
+      <w:pPr>
+        <w:ind w:left="5760" w:hanging="360"/>
+      </w:pPr>
+      <w:rPr>
+        <w:rFonts w:ascii="Courier New" w:hAnsi="Courier New" w:cs="Courier New" w:hint="default"/>
+      </w:rPr>
+    </w:lvl>
+    <w:lvl w:ilvl="8" w:tplc="40090005" w:tentative="1">
+      <w:start w:val="1"/>
+      <w:numFmt w:val="bullet"/>
+      <w:lvlText w:val=""/>
+      <w:lvlJc w:val="left"/>
+      <w:pPr>
+        <w:ind w:left="6480" w:hanging="360"/>
+      </w:pPr>
+      <w:rPr>
+        <w:rFonts w:ascii="Wingdings" w:hAnsi="Wingdings" w:hint="default"/>
+      </w:rPr>
+    </w:lvl>
+  </w:abstractNum>
+  <w:abstractNum w:abstractNumId="16" w15:restartNumberingAfterBreak="0">
     <w:nsid w:val="5EA7065A"/>
     <w:multiLevelType w:val="multilevel"/>
     <w:tmpl w:val="941A274C"/>
@@ -10868,7 +14241,120 @@
       </w:rPr>
     </w:lvl>
   </w:abstractNum>
-  <w:abstractNum w:abstractNumId="14" w15:restartNumberingAfterBreak="0">
+  <w:abstractNum w:abstractNumId="17" w15:restartNumberingAfterBreak="0">
+    <w:nsid w:val="69FE72DF"/>
+    <w:multiLevelType w:val="hybridMultilevel"/>
+    <w:tmpl w:val="30B88D1E"/>
+    <w:lvl w:ilvl="0" w:tplc="40090001">
+      <w:start w:val="1"/>
+      <w:numFmt w:val="bullet"/>
+      <w:lvlText w:val=""/>
+      <w:lvlJc w:val="left"/>
+      <w:pPr>
+        <w:ind w:left="720" w:hanging="360"/>
+      </w:pPr>
+      <w:rPr>
+        <w:rFonts w:ascii="Symbol" w:hAnsi="Symbol" w:hint="default"/>
+      </w:rPr>
+    </w:lvl>
+    <w:lvl w:ilvl="1" w:tplc="40090003" w:tentative="1">
+      <w:start w:val="1"/>
+      <w:numFmt w:val="bullet"/>
+      <w:lvlText w:val="o"/>
+      <w:lvlJc w:val="left"/>
+      <w:pPr>
+        <w:ind w:left="1440" w:hanging="360"/>
+      </w:pPr>
+      <w:rPr>
+        <w:rFonts w:ascii="Courier New" w:hAnsi="Courier New" w:cs="Courier New" w:hint="default"/>
+      </w:rPr>
+    </w:lvl>
+    <w:lvl w:ilvl="2" w:tplc="40090005" w:tentative="1">
+      <w:start w:val="1"/>
+      <w:numFmt w:val="bullet"/>
+      <w:lvlText w:val=""/>
+      <w:lvlJc w:val="left"/>
+      <w:pPr>
+        <w:ind w:left="2160" w:hanging="360"/>
+      </w:pPr>
+      <w:rPr>
+        <w:rFonts w:ascii="Wingdings" w:hAnsi="Wingdings" w:hint="default"/>
+      </w:rPr>
+    </w:lvl>
+    <w:lvl w:ilvl="3" w:tplc="40090001" w:tentative="1">
+      <w:start w:val="1"/>
+      <w:numFmt w:val="bullet"/>
+      <w:lvlText w:val=""/>
+      <w:lvlJc w:val="left"/>
+      <w:pPr>
+        <w:ind w:left="2880" w:hanging="360"/>
+      </w:pPr>
+      <w:rPr>
+        <w:rFonts w:ascii="Symbol" w:hAnsi="Symbol" w:hint="default"/>
+      </w:rPr>
+    </w:lvl>
+    <w:lvl w:ilvl="4" w:tplc="40090003" w:tentative="1">
+      <w:start w:val="1"/>
+      <w:numFmt w:val="bullet"/>
+      <w:lvlText w:val="o"/>
+      <w:lvlJc w:val="left"/>
+      <w:pPr>
+        <w:ind w:left="3600" w:hanging="360"/>
+      </w:pPr>
+      <w:rPr>
+        <w:rFonts w:ascii="Courier New" w:hAnsi="Courier New" w:cs="Courier New" w:hint="default"/>
+      </w:rPr>
+    </w:lvl>
+    <w:lvl w:ilvl="5" w:tplc="40090005" w:tentative="1">
+      <w:start w:val="1"/>
+      <w:numFmt w:val="bullet"/>
+      <w:lvlText w:val=""/>
+      <w:lvlJc w:val="left"/>
+      <w:pPr>
+        <w:ind w:left="4320" w:hanging="360"/>
+      </w:pPr>
+      <w:rPr>
+        <w:rFonts w:ascii="Wingdings" w:hAnsi="Wingdings" w:hint="default"/>
+      </w:rPr>
+    </w:lvl>
+    <w:lvl w:ilvl="6" w:tplc="40090001" w:tentative="1">
+      <w:start w:val="1"/>
+      <w:numFmt w:val="bullet"/>
+      <w:lvlText w:val=""/>
+      <w:lvlJc w:val="left"/>
+      <w:pPr>
+        <w:ind w:left="5040" w:hanging="360"/>
+      </w:pPr>
+      <w:rPr>
+        <w:rFonts w:ascii="Symbol" w:hAnsi="Symbol" w:hint="default"/>
+      </w:rPr>
+    </w:lvl>
+    <w:lvl w:ilvl="7" w:tplc="40090003" w:tentative="1">
+      <w:start w:val="1"/>
+      <w:numFmt w:val="bullet"/>
+      <w:lvlText w:val="o"/>
+      <w:lvlJc w:val="left"/>
+      <w:pPr>
+        <w:ind w:left="5760" w:hanging="360"/>
+      </w:pPr>
+      <w:rPr>
+        <w:rFonts w:ascii="Courier New" w:hAnsi="Courier New" w:cs="Courier New" w:hint="default"/>
+      </w:rPr>
+    </w:lvl>
+    <w:lvl w:ilvl="8" w:tplc="40090005" w:tentative="1">
+      <w:start w:val="1"/>
+      <w:numFmt w:val="bullet"/>
+      <w:lvlText w:val=""/>
+      <w:lvlJc w:val="left"/>
+      <w:pPr>
+        <w:ind w:left="6480" w:hanging="360"/>
+      </w:pPr>
+      <w:rPr>
+        <w:rFonts w:ascii="Wingdings" w:hAnsi="Wingdings" w:hint="default"/>
+      </w:rPr>
+    </w:lvl>
+  </w:abstractNum>
+  <w:abstractNum w:abstractNumId="18" w15:restartNumberingAfterBreak="0">
     <w:nsid w:val="6B893334"/>
     <w:multiLevelType w:val="hybridMultilevel"/>
     <w:tmpl w:val="208E339A"/>
@@ -10981,14 +14467,14 @@
       </w:rPr>
     </w:lvl>
   </w:abstractNum>
-  <w:abstractNum w:abstractNumId="15" w15:restartNumberingAfterBreak="0">
+  <w:abstractNum w:abstractNumId="19" w15:restartNumberingAfterBreak="0">
     <w:nsid w:val="742A3745"/>
     <w:multiLevelType w:val="multilevel"/>
-    <w:tmpl w:val="3208AA88"/>
+    <w:tmpl w:val="4CD63574"/>
     <w:lvl w:ilvl="0">
       <w:start w:val="1"/>
-      <w:numFmt w:val="bullet"/>
-      <w:lvlText w:val=""/>
+      <w:numFmt w:val="decimal"/>
+      <w:lvlText w:val="%1."/>
       <w:lvlJc w:val="left"/>
       <w:pPr>
         <w:tabs>
@@ -10997,24 +14483,20 @@
         <w:ind w:left="720" w:hanging="360"/>
       </w:pPr>
       <w:rPr>
-        <w:rFonts w:ascii="Symbol" w:hAnsi="Symbol" w:hint="default"/>
+        <w:rFonts w:hint="default"/>
         <w:sz w:val="20"/>
       </w:rPr>
     </w:lvl>
-    <w:lvl w:ilvl="1" w:tentative="1">
-      <w:start w:val="1"/>
-      <w:numFmt w:val="bullet"/>
-      <w:lvlText w:val="o"/>
-      <w:lvlJc w:val="left"/>
-      <w:pPr>
-        <w:tabs>
-          <w:tab w:val="num" w:pos="1440"/>
-        </w:tabs>
+    <w:lvl w:ilvl="1">
+      <w:start w:val="1"/>
+      <w:numFmt w:val="decimal"/>
+      <w:lvlText w:val="%2."/>
+      <w:lvlJc w:val="left"/>
+      <w:pPr>
         <w:ind w:left="1440" w:hanging="360"/>
       </w:pPr>
       <w:rPr>
-        <w:rFonts w:ascii="Courier New" w:hAnsi="Courier New" w:hint="default"/>
-        <w:sz w:val="20"/>
+        <w:rFonts w:hint="default"/>
       </w:rPr>
     </w:lvl>
     <w:lvl w:ilvl="2" w:tentative="1">
@@ -11130,7 +14612,120 @@
       </w:rPr>
     </w:lvl>
   </w:abstractNum>
-  <w:abstractNum w:abstractNumId="16" w15:restartNumberingAfterBreak="0">
+  <w:abstractNum w:abstractNumId="20" w15:restartNumberingAfterBreak="0">
+    <w:nsid w:val="786E6E4E"/>
+    <w:multiLevelType w:val="hybridMultilevel"/>
+    <w:tmpl w:val="EFBA6DC0"/>
+    <w:lvl w:ilvl="0" w:tplc="40090001">
+      <w:start w:val="1"/>
+      <w:numFmt w:val="bullet"/>
+      <w:lvlText w:val=""/>
+      <w:lvlJc w:val="left"/>
+      <w:pPr>
+        <w:ind w:left="720" w:hanging="360"/>
+      </w:pPr>
+      <w:rPr>
+        <w:rFonts w:ascii="Symbol" w:hAnsi="Symbol" w:hint="default"/>
+      </w:rPr>
+    </w:lvl>
+    <w:lvl w:ilvl="1" w:tplc="40090003" w:tentative="1">
+      <w:start w:val="1"/>
+      <w:numFmt w:val="bullet"/>
+      <w:lvlText w:val="o"/>
+      <w:lvlJc w:val="left"/>
+      <w:pPr>
+        <w:ind w:left="1440" w:hanging="360"/>
+      </w:pPr>
+      <w:rPr>
+        <w:rFonts w:ascii="Courier New" w:hAnsi="Courier New" w:cs="Courier New" w:hint="default"/>
+      </w:rPr>
+    </w:lvl>
+    <w:lvl w:ilvl="2" w:tplc="40090005" w:tentative="1">
+      <w:start w:val="1"/>
+      <w:numFmt w:val="bullet"/>
+      <w:lvlText w:val=""/>
+      <w:lvlJc w:val="left"/>
+      <w:pPr>
+        <w:ind w:left="2160" w:hanging="360"/>
+      </w:pPr>
+      <w:rPr>
+        <w:rFonts w:ascii="Wingdings" w:hAnsi="Wingdings" w:hint="default"/>
+      </w:rPr>
+    </w:lvl>
+    <w:lvl w:ilvl="3" w:tplc="40090001" w:tentative="1">
+      <w:start w:val="1"/>
+      <w:numFmt w:val="bullet"/>
+      <w:lvlText w:val=""/>
+      <w:lvlJc w:val="left"/>
+      <w:pPr>
+        <w:ind w:left="2880" w:hanging="360"/>
+      </w:pPr>
+      <w:rPr>
+        <w:rFonts w:ascii="Symbol" w:hAnsi="Symbol" w:hint="default"/>
+      </w:rPr>
+    </w:lvl>
+    <w:lvl w:ilvl="4" w:tplc="40090003" w:tentative="1">
+      <w:start w:val="1"/>
+      <w:numFmt w:val="bullet"/>
+      <w:lvlText w:val="o"/>
+      <w:lvlJc w:val="left"/>
+      <w:pPr>
+        <w:ind w:left="3600" w:hanging="360"/>
+      </w:pPr>
+      <w:rPr>
+        <w:rFonts w:ascii="Courier New" w:hAnsi="Courier New" w:cs="Courier New" w:hint="default"/>
+      </w:rPr>
+    </w:lvl>
+    <w:lvl w:ilvl="5" w:tplc="40090005" w:tentative="1">
+      <w:start w:val="1"/>
+      <w:numFmt w:val="bullet"/>
+      <w:lvlText w:val=""/>
+      <w:lvlJc w:val="left"/>
+      <w:pPr>
+        <w:ind w:left="4320" w:hanging="360"/>
+      </w:pPr>
+      <w:rPr>
+        <w:rFonts w:ascii="Wingdings" w:hAnsi="Wingdings" w:hint="default"/>
+      </w:rPr>
+    </w:lvl>
+    <w:lvl w:ilvl="6" w:tplc="40090001" w:tentative="1">
+      <w:start w:val="1"/>
+      <w:numFmt w:val="bullet"/>
+      <w:lvlText w:val=""/>
+      <w:lvlJc w:val="left"/>
+      <w:pPr>
+        <w:ind w:left="5040" w:hanging="360"/>
+      </w:pPr>
+      <w:rPr>
+        <w:rFonts w:ascii="Symbol" w:hAnsi="Symbol" w:hint="default"/>
+      </w:rPr>
+    </w:lvl>
+    <w:lvl w:ilvl="7" w:tplc="40090003" w:tentative="1">
+      <w:start w:val="1"/>
+      <w:numFmt w:val="bullet"/>
+      <w:lvlText w:val="o"/>
+      <w:lvlJc w:val="left"/>
+      <w:pPr>
+        <w:ind w:left="5760" w:hanging="360"/>
+      </w:pPr>
+      <w:rPr>
+        <w:rFonts w:ascii="Courier New" w:hAnsi="Courier New" w:cs="Courier New" w:hint="default"/>
+      </w:rPr>
+    </w:lvl>
+    <w:lvl w:ilvl="8" w:tplc="40090005" w:tentative="1">
+      <w:start w:val="1"/>
+      <w:numFmt w:val="bullet"/>
+      <w:lvlText w:val=""/>
+      <w:lvlJc w:val="left"/>
+      <w:pPr>
+        <w:ind w:left="6480" w:hanging="360"/>
+      </w:pPr>
+      <w:rPr>
+        <w:rFonts w:ascii="Wingdings" w:hAnsi="Wingdings" w:hint="default"/>
+      </w:rPr>
+    </w:lvl>
+  </w:abstractNum>
+  <w:abstractNum w:abstractNumId="21" w15:restartNumberingAfterBreak="0">
     <w:nsid w:val="7B68124C"/>
     <w:multiLevelType w:val="hybridMultilevel"/>
     <w:tmpl w:val="58008F18"/>
@@ -11243,7 +14838,7 @@
       </w:rPr>
     </w:lvl>
   </w:abstractNum>
-  <w:abstractNum w:abstractNumId="17" w15:restartNumberingAfterBreak="0">
+  <w:abstractNum w:abstractNumId="22" w15:restartNumberingAfterBreak="0">
     <w:nsid w:val="7C094B9A"/>
     <w:multiLevelType w:val="hybridMultilevel"/>
     <w:tmpl w:val="2920F99C"/>
@@ -11356,7 +14951,7 @@
       </w:rPr>
     </w:lvl>
   </w:abstractNum>
-  <w:abstractNum w:abstractNumId="18" w15:restartNumberingAfterBreak="0">
+  <w:abstractNum w:abstractNumId="23" w15:restartNumberingAfterBreak="0">
     <w:nsid w:val="7F227E14"/>
     <w:multiLevelType w:val="hybridMultilevel"/>
     <w:tmpl w:val="19AC1F12"/>
@@ -11470,61 +15065,76 @@
     </w:lvl>
   </w:abstractNum>
   <w:num w:numId="1" w16cid:durableId="1027172497">
-    <w:abstractNumId w:val="10"/>
+    <w:abstractNumId w:val="12"/>
   </w:num>
   <w:num w:numId="2" w16cid:durableId="1227961048">
     <w:abstractNumId w:val="0"/>
   </w:num>
   <w:num w:numId="3" w16cid:durableId="621033164">
-    <w:abstractNumId w:val="9"/>
+    <w:abstractNumId w:val="11"/>
   </w:num>
   <w:num w:numId="4" w16cid:durableId="1987582801">
-    <w:abstractNumId w:val="4"/>
+    <w:abstractNumId w:val="6"/>
   </w:num>
   <w:num w:numId="5" w16cid:durableId="1381784555">
-    <w:abstractNumId w:val="8"/>
+    <w:abstractNumId w:val="10"/>
   </w:num>
   <w:num w:numId="6" w16cid:durableId="1618483884">
-    <w:abstractNumId w:val="15"/>
+    <w:abstractNumId w:val="19"/>
   </w:num>
   <w:num w:numId="7" w16cid:durableId="1780029810">
-    <w:abstractNumId w:val="13"/>
+    <w:abstractNumId w:val="16"/>
   </w:num>
   <w:num w:numId="8" w16cid:durableId="1533687057">
     <w:abstractNumId w:val="1"/>
   </w:num>
   <w:num w:numId="9" w16cid:durableId="910309843">
+    <w:abstractNumId w:val="3"/>
+  </w:num>
+  <w:num w:numId="10" w16cid:durableId="807668542">
+    <w:abstractNumId w:val="23"/>
+  </w:num>
+  <w:num w:numId="11" w16cid:durableId="1418474334">
+    <w:abstractNumId w:val="14"/>
+  </w:num>
+  <w:num w:numId="12" w16cid:durableId="817380783">
+    <w:abstractNumId w:val="8"/>
+  </w:num>
+  <w:num w:numId="13" w16cid:durableId="956520586">
+    <w:abstractNumId w:val="22"/>
+  </w:num>
+  <w:num w:numId="14" w16cid:durableId="1381784658">
+    <w:abstractNumId w:val="21"/>
+  </w:num>
+  <w:num w:numId="15" w16cid:durableId="1278492253">
+    <w:abstractNumId w:val="9"/>
+  </w:num>
+  <w:num w:numId="16" w16cid:durableId="887226596">
+    <w:abstractNumId w:val="18"/>
+  </w:num>
+  <w:num w:numId="17" w16cid:durableId="138151500">
+    <w:abstractNumId w:val="7"/>
+  </w:num>
+  <w:num w:numId="18" w16cid:durableId="1205404563">
+    <w:abstractNumId w:val="13"/>
+  </w:num>
+  <w:num w:numId="19" w16cid:durableId="147325431">
+    <w:abstractNumId w:val="4"/>
+  </w:num>
+  <w:num w:numId="20" w16cid:durableId="1797719233">
     <w:abstractNumId w:val="2"/>
   </w:num>
-  <w:num w:numId="10" w16cid:durableId="807668542">
-    <w:abstractNumId w:val="18"/>
+  <w:num w:numId="21" w16cid:durableId="1978796301">
+    <w:abstractNumId w:val="20"/>
   </w:num>
-  <w:num w:numId="11" w16cid:durableId="1418474334">
-    <w:abstractNumId w:val="12"/>
-  </w:num>
-  <w:num w:numId="12" w16cid:durableId="817380783">
-    <w:abstractNumId w:val="6"/>
-  </w:num>
-  <w:num w:numId="13" w16cid:durableId="956520586">
+  <w:num w:numId="22" w16cid:durableId="435448264">
     <w:abstractNumId w:val="17"/>
   </w:num>
-  <w:num w:numId="14" w16cid:durableId="1381784658">
-    <w:abstractNumId w:val="16"/>
+  <w:num w:numId="23" w16cid:durableId="935794497">
+    <w:abstractNumId w:val="15"/>
   </w:num>
-  <w:num w:numId="15" w16cid:durableId="1278492253">
-    <w:abstractNumId w:val="7"/>
-  </w:num>
-  <w:num w:numId="16" w16cid:durableId="887226596">
-    <w:abstractNumId w:val="14"/>
-  </w:num>
-  <w:num w:numId="17" w16cid:durableId="138151500">
+  <w:num w:numId="24" w16cid:durableId="194390421">
     <w:abstractNumId w:val="5"/>
-  </w:num>
-  <w:num w:numId="18" w16cid:durableId="1205404563">
-    <w:abstractNumId w:val="11"/>
-  </w:num>
-  <w:num w:numId="19" w16cid:durableId="147325431">
-    <w:abstractNumId w:val="3"/>
   </w:num>
 </w:numbering>
 </file>
@@ -12469,6 +16079,25 @@
       <w:szCs w:val="20"/>
     </w:rPr>
   </w:style>
+  <w:style w:type="table" w:styleId="TableGrid">
+    <w:name w:val="Table Grid"/>
+    <w:basedOn w:val="TableNormal"/>
+    <w:uiPriority w:val="39"/>
+    <w:rsid w:val="002D7802"/>
+    <w:pPr>
+      <w:spacing w:after="0" w:line="240" w:lineRule="auto"/>
+    </w:pPr>
+    <w:tblPr>
+      <w:tblBorders>
+        <w:top w:val="single" w:sz="4" w:space="0" w:color="auto"/>
+        <w:left w:val="single" w:sz="4" w:space="0" w:color="auto"/>
+        <w:bottom w:val="single" w:sz="4" w:space="0" w:color="auto"/>
+        <w:right w:val="single" w:sz="4" w:space="0" w:color="auto"/>
+        <w:insideH w:val="single" w:sz="4" w:space="0" w:color="auto"/>
+        <w:insideV w:val="single" w:sz="4" w:space="0" w:color="auto"/>
+      </w:tblBorders>
+    </w:tblPr>
+  </w:style>
 </w:styles>
 </file>
 

</xml_diff>

<commit_message>
Creating NumPy Array Code
</commit_message>
<xml_diff>
--- a/Learn_Python_Numpy_and_Pandas_With_NaveenSilvester.docx
+++ b/Learn_Python_Numpy_and_Pandas_With_NaveenSilvester.docx
@@ -9150,11 +9150,15 @@
       <w:pPr>
         <w:pStyle w:val="Heading3"/>
         <w:rPr>
-          <w:lang w:val="en-US"/>
-        </w:rPr>
-      </w:pPr>
-      <w:r>
-        <w:rPr>
+          <w:b/>
+          <w:bCs/>
+          <w:lang w:val="en-US"/>
+        </w:rPr>
+      </w:pPr>
+      <w:r>
+        <w:rPr>
+          <w:b/>
+          <w:bCs/>
           <w:lang w:val="en-US"/>
         </w:rPr>
         <w:t>Understanding array data types</w:t>

</xml_diff>

<commit_message>
Added Code for Data Types, Changing Array Shape
</commit_message>
<xml_diff>
--- a/Learn_Python_Numpy_and_Pandas_With_NaveenSilvester.docx
+++ b/Learn_Python_Numpy_and_Pandas_With_NaveenSilvester.docx
@@ -8673,14 +8673,37 @@
         </w:rPr>
         <w:t>np.random</w:t>
       </w:r>
-      <w:proofErr w:type="spellEnd"/>
       <w:proofErr w:type="gramEnd"/>
       <w:r>
         <w:rPr>
           <w:color w:val="0070C0"/>
           <w:lang w:val="en-US"/>
         </w:rPr>
-        <w:t>(3,3)</w:t>
+        <w:t>.</w:t>
+      </w:r>
+      <w:proofErr w:type="gramStart"/>
+      <w:r>
+        <w:rPr>
+          <w:color w:val="0070C0"/>
+          <w:lang w:val="en-US"/>
+        </w:rPr>
+        <w:t>rand</w:t>
+      </w:r>
+      <w:proofErr w:type="spellEnd"/>
+      <w:r>
+        <w:rPr>
+          <w:color w:val="0070C0"/>
+          <w:lang w:val="en-US"/>
+        </w:rPr>
+        <w:t>(</w:t>
+      </w:r>
+      <w:proofErr w:type="gramEnd"/>
+      <w:r>
+        <w:rPr>
+          <w:color w:val="0070C0"/>
+          <w:lang w:val="en-US"/>
+        </w:rPr>
+        <w:t>3,3)</w:t>
       </w:r>
     </w:p>
     <w:p>
@@ -11806,7 +11829,13 @@
         <w:rPr>
           <w:color w:val="0070C0"/>
         </w:rPr>
-        <w:t>arr.arange</w:t>
+        <w:t>np</w:t>
+      </w:r>
+      <w:r>
+        <w:rPr>
+          <w:color w:val="0070C0"/>
+        </w:rPr>
+        <w:t>.arange</w:t>
       </w:r>
       <w:proofErr w:type="spellEnd"/>
       <w:proofErr w:type="gramEnd"/>
@@ -12199,11 +12228,6 @@
         <w:t>, and we specify 4 rows, NumPy infers 5 columns.</w:t>
       </w:r>
     </w:p>
-    <w:p/>
-    <w:p/>
-    <w:p/>
-    <w:p/>
-    <w:p/>
     <w:p/>
     <w:p/>
     <w:p>

</xml_diff>

<commit_message>
Added Indexing & Slicing
</commit_message>
<xml_diff>
--- a/Learn_Python_Numpy_and_Pandas_With_NaveenSilvester.docx
+++ b/Learn_Python_Numpy_and_Pandas_With_NaveenSilvester.docx
@@ -12258,6 +12258,1965 @@
         <w:rPr>
           <w:lang w:val="en-US"/>
         </w:rPr>
+        <w:t xml:space="preserve">NumPy provides powerful tools for indexing and slicing arrays, allowing efficient manipulation of data. </w:t>
+      </w:r>
+    </w:p>
+    <w:p>
+      <w:pPr>
+        <w:pStyle w:val="Heading4"/>
+        <w:rPr>
+          <w:b/>
+          <w:bCs/>
+          <w:lang w:val="en-US"/>
+        </w:rPr>
+      </w:pPr>
+      <w:r>
+        <w:rPr>
+          <w:b/>
+          <w:bCs/>
+          <w:lang w:val="en-US"/>
+        </w:rPr>
+        <w:t>Indexing in NumPy</w:t>
+      </w:r>
+    </w:p>
+    <w:p>
+      <w:pPr>
+        <w:pStyle w:val="ListParagraph"/>
+        <w:rPr>
+          <w:lang w:val="en-US"/>
+        </w:rPr>
+      </w:pPr>
+      <w:r>
+        <w:rPr>
+          <w:lang w:val="en-US"/>
+        </w:rPr>
+        <w:t>Indexing refers to accessing elements of an array using their position</w:t>
+      </w:r>
+    </w:p>
+    <w:p>
+      <w:pPr>
+        <w:pStyle w:val="Heading5"/>
+        <w:ind w:left="720"/>
+        <w:rPr>
+          <w:b/>
+          <w:bCs/>
+          <w:lang w:val="en-US"/>
+        </w:rPr>
+      </w:pPr>
+      <w:r>
+        <w:rPr>
+          <w:b/>
+          <w:bCs/>
+          <w:lang w:val="en-US"/>
+        </w:rPr>
+        <w:t>1D Array Indexing</w:t>
+      </w:r>
+    </w:p>
+    <w:p>
+      <w:pPr>
+        <w:pStyle w:val="ListParagraph"/>
+        <w:ind w:left="1440"/>
+        <w:rPr>
+          <w:color w:val="0070C0"/>
+          <w:lang w:val="en-US"/>
+        </w:rPr>
+      </w:pPr>
+      <w:r>
+        <w:rPr>
+          <w:color w:val="0070C0"/>
+          <w:lang w:val="en-US"/>
+        </w:rPr>
+        <w:t xml:space="preserve">import </w:t>
+      </w:r>
+      <w:proofErr w:type="spellStart"/>
+      <w:r>
+        <w:rPr>
+          <w:color w:val="0070C0"/>
+          <w:lang w:val="en-US"/>
+        </w:rPr>
+        <w:t>numpy</w:t>
+      </w:r>
+      <w:proofErr w:type="spellEnd"/>
+      <w:r>
+        <w:rPr>
+          <w:color w:val="0070C0"/>
+          <w:lang w:val="en-US"/>
+        </w:rPr>
+        <w:t xml:space="preserve"> as np</w:t>
+      </w:r>
+    </w:p>
+    <w:p>
+      <w:pPr>
+        <w:pStyle w:val="ListParagraph"/>
+        <w:ind w:left="1440"/>
+        <w:rPr>
+          <w:color w:val="0070C0"/>
+          <w:lang w:val="en-US"/>
+        </w:rPr>
+      </w:pPr>
+      <w:proofErr w:type="spellStart"/>
+      <w:r>
+        <w:rPr>
+          <w:color w:val="0070C0"/>
+          <w:lang w:val="en-US"/>
+        </w:rPr>
+        <w:t>arr</w:t>
+      </w:r>
+      <w:proofErr w:type="spellEnd"/>
+      <w:r>
+        <w:rPr>
+          <w:color w:val="0070C0"/>
+          <w:lang w:val="en-US"/>
+        </w:rPr>
+        <w:t xml:space="preserve"> = </w:t>
+      </w:r>
+      <w:proofErr w:type="spellStart"/>
+      <w:proofErr w:type="gramStart"/>
+      <w:r>
+        <w:rPr>
+          <w:color w:val="0070C0"/>
+          <w:lang w:val="en-US"/>
+        </w:rPr>
+        <w:t>np.array</w:t>
+      </w:r>
+      <w:proofErr w:type="spellEnd"/>
+      <w:proofErr w:type="gramEnd"/>
+      <w:r>
+        <w:rPr>
+          <w:color w:val="0070C0"/>
+          <w:lang w:val="en-US"/>
+        </w:rPr>
+        <w:t>([1,2,3,4,5])</w:t>
+      </w:r>
+    </w:p>
+    <w:p>
+      <w:pPr>
+        <w:pStyle w:val="ListParagraph"/>
+        <w:ind w:left="1440"/>
+        <w:rPr>
+          <w:color w:val="0070C0"/>
+          <w:lang w:val="en-US"/>
+        </w:rPr>
+      </w:pPr>
+      <w:r>
+        <w:rPr>
+          <w:color w:val="0070C0"/>
+          <w:lang w:val="en-US"/>
+        </w:rPr>
+        <w:t>print (</w:t>
+      </w:r>
+      <w:proofErr w:type="spellStart"/>
+      <w:proofErr w:type="gramStart"/>
+      <w:r>
+        <w:rPr>
+          <w:color w:val="0070C0"/>
+          <w:lang w:val="en-US"/>
+        </w:rPr>
+        <w:t>arr</w:t>
+      </w:r>
+      <w:proofErr w:type="spellEnd"/>
+      <w:r>
+        <w:rPr>
+          <w:color w:val="0070C0"/>
+          <w:lang w:val="en-US"/>
+        </w:rPr>
+        <w:t>[</w:t>
+      </w:r>
+      <w:proofErr w:type="gramEnd"/>
+      <w:r>
+        <w:rPr>
+          <w:color w:val="0070C0"/>
+          <w:lang w:val="en-US"/>
+        </w:rPr>
+        <w:t>0]) # Output: 1</w:t>
+      </w:r>
+    </w:p>
+    <w:p>
+      <w:pPr>
+        <w:pStyle w:val="ListParagraph"/>
+        <w:ind w:left="1440"/>
+        <w:rPr>
+          <w:color w:val="0070C0"/>
+          <w:lang w:val="en-US"/>
+        </w:rPr>
+      </w:pPr>
+      <w:r>
+        <w:rPr>
+          <w:color w:val="0070C0"/>
+          <w:lang w:val="en-US"/>
+        </w:rPr>
+        <w:t>print (</w:t>
+      </w:r>
+      <w:proofErr w:type="spellStart"/>
+      <w:proofErr w:type="gramStart"/>
+      <w:r>
+        <w:rPr>
+          <w:color w:val="0070C0"/>
+          <w:lang w:val="en-US"/>
+        </w:rPr>
+        <w:t>arr</w:t>
+      </w:r>
+      <w:proofErr w:type="spellEnd"/>
+      <w:r>
+        <w:rPr>
+          <w:color w:val="0070C0"/>
+          <w:lang w:val="en-US"/>
+        </w:rPr>
+        <w:t>[</w:t>
+      </w:r>
+      <w:proofErr w:type="gramEnd"/>
+      <w:r>
+        <w:rPr>
+          <w:color w:val="0070C0"/>
+          <w:lang w:val="en-US"/>
+        </w:rPr>
+        <w:t>-1]) #Output: 5</w:t>
+      </w:r>
+    </w:p>
+    <w:p>
+      <w:pPr>
+        <w:pStyle w:val="Heading5"/>
+        <w:ind w:left="720"/>
+        <w:rPr>
+          <w:b/>
+          <w:bCs/>
+          <w:lang w:val="en-US"/>
+        </w:rPr>
+      </w:pPr>
+      <w:r>
+        <w:rPr>
+          <w:b/>
+          <w:bCs/>
+          <w:lang w:val="en-US"/>
+        </w:rPr>
+        <w:t>2D Array Indexing</w:t>
+      </w:r>
+    </w:p>
+    <w:p>
+      <w:pPr>
+        <w:pStyle w:val="ListParagraph"/>
+        <w:ind w:left="1440"/>
+        <w:rPr>
+          <w:color w:val="0070C0"/>
+          <w:lang w:val="en-US"/>
+        </w:rPr>
+      </w:pPr>
+      <w:r>
+        <w:rPr>
+          <w:color w:val="0070C0"/>
+          <w:lang w:val="en-US"/>
+        </w:rPr>
+        <w:t xml:space="preserve">import </w:t>
+      </w:r>
+      <w:proofErr w:type="spellStart"/>
+      <w:r>
+        <w:rPr>
+          <w:color w:val="0070C0"/>
+          <w:lang w:val="en-US"/>
+        </w:rPr>
+        <w:t>numpy</w:t>
+      </w:r>
+      <w:proofErr w:type="spellEnd"/>
+      <w:r>
+        <w:rPr>
+          <w:color w:val="0070C0"/>
+          <w:lang w:val="en-US"/>
+        </w:rPr>
+        <w:t xml:space="preserve"> as np</w:t>
+      </w:r>
+    </w:p>
+    <w:p>
+      <w:pPr>
+        <w:pStyle w:val="ListParagraph"/>
+        <w:ind w:left="1440"/>
+        <w:rPr>
+          <w:color w:val="0070C0"/>
+          <w:lang w:val="en-US"/>
+        </w:rPr>
+      </w:pPr>
+      <w:r>
+        <w:rPr>
+          <w:color w:val="0070C0"/>
+          <w:lang w:val="en-US"/>
+        </w:rPr>
+        <w:t xml:space="preserve">arr2d = </w:t>
+      </w:r>
+      <w:proofErr w:type="spellStart"/>
+      <w:proofErr w:type="gramStart"/>
+      <w:r>
+        <w:rPr>
+          <w:color w:val="0070C0"/>
+          <w:lang w:val="en-US"/>
+        </w:rPr>
+        <w:t>np.array</w:t>
+      </w:r>
+      <w:proofErr w:type="spellEnd"/>
+      <w:proofErr w:type="gramEnd"/>
+      <w:r>
+        <w:rPr>
+          <w:color w:val="0070C0"/>
+          <w:lang w:val="en-US"/>
+        </w:rPr>
+        <w:t>([[1,2,3</w:t>
+      </w:r>
+      <w:proofErr w:type="gramStart"/>
+      <w:r>
+        <w:rPr>
+          <w:color w:val="0070C0"/>
+          <w:lang w:val="en-US"/>
+        </w:rPr>
+        <w:t>],[</w:t>
+      </w:r>
+      <w:proofErr w:type="gramEnd"/>
+      <w:r>
+        <w:rPr>
+          <w:color w:val="0070C0"/>
+          <w:lang w:val="en-US"/>
+        </w:rPr>
+        <w:t>4,5,6</w:t>
+      </w:r>
+      <w:proofErr w:type="gramStart"/>
+      <w:r>
+        <w:rPr>
+          <w:color w:val="0070C0"/>
+          <w:lang w:val="en-US"/>
+        </w:rPr>
+        <w:t>],[</w:t>
+      </w:r>
+      <w:proofErr w:type="gramEnd"/>
+      <w:r>
+        <w:rPr>
+          <w:color w:val="0070C0"/>
+          <w:lang w:val="en-US"/>
+        </w:rPr>
+        <w:t>7,8,9]])</w:t>
+      </w:r>
+    </w:p>
+    <w:p>
+      <w:pPr>
+        <w:pStyle w:val="ListParagraph"/>
+        <w:ind w:left="1440"/>
+        <w:rPr>
+          <w:color w:val="0070C0"/>
+          <w:lang w:val="en-US"/>
+        </w:rPr>
+      </w:pPr>
+      <w:r>
+        <w:rPr>
+          <w:color w:val="0070C0"/>
+          <w:lang w:val="en-US"/>
+        </w:rPr>
+        <w:t>print (arr2</w:t>
+      </w:r>
+      <w:proofErr w:type="gramStart"/>
+      <w:r>
+        <w:rPr>
+          <w:color w:val="0070C0"/>
+          <w:lang w:val="en-US"/>
+        </w:rPr>
+        <w:t>d[</w:t>
+      </w:r>
+      <w:proofErr w:type="gramEnd"/>
+      <w:r>
+        <w:rPr>
+          <w:color w:val="0070C0"/>
+          <w:lang w:val="en-US"/>
+        </w:rPr>
+        <w:t>0,1]) # Element at row index 0 and column index 1: Output: 2</w:t>
+      </w:r>
+    </w:p>
+    <w:p>
+      <w:pPr>
+        <w:pStyle w:val="ListParagraph"/>
+        <w:ind w:left="1440"/>
+        <w:rPr>
+          <w:color w:val="0070C0"/>
+          <w:lang w:val="en-US"/>
+        </w:rPr>
+      </w:pPr>
+      <w:r>
+        <w:rPr>
+          <w:color w:val="0070C0"/>
+          <w:lang w:val="en-US"/>
+        </w:rPr>
+        <w:t>print (arr2</w:t>
+      </w:r>
+      <w:proofErr w:type="gramStart"/>
+      <w:r>
+        <w:rPr>
+          <w:color w:val="0070C0"/>
+          <w:lang w:val="en-US"/>
+        </w:rPr>
+        <w:t>d[</w:t>
+      </w:r>
+      <w:proofErr w:type="gramEnd"/>
+      <w:r>
+        <w:rPr>
+          <w:color w:val="0070C0"/>
+          <w:lang w:val="en-US"/>
+        </w:rPr>
+        <w:t xml:space="preserve">2,2]) # </w:t>
+      </w:r>
+      <w:r>
+        <w:rPr>
+          <w:color w:val="0070C0"/>
+          <w:lang w:val="en-US"/>
+        </w:rPr>
+        <w:t xml:space="preserve">Element at row index </w:t>
+      </w:r>
+      <w:r>
+        <w:rPr>
+          <w:color w:val="0070C0"/>
+          <w:lang w:val="en-US"/>
+        </w:rPr>
+        <w:t>2</w:t>
+      </w:r>
+      <w:r>
+        <w:rPr>
+          <w:color w:val="0070C0"/>
+          <w:lang w:val="en-US"/>
+        </w:rPr>
+        <w:t xml:space="preserve"> and column index </w:t>
+      </w:r>
+      <w:proofErr w:type="gramStart"/>
+      <w:r>
+        <w:rPr>
+          <w:color w:val="0070C0"/>
+          <w:lang w:val="en-US"/>
+        </w:rPr>
+        <w:t>2</w:t>
+      </w:r>
+      <w:r>
+        <w:rPr>
+          <w:color w:val="0070C0"/>
+          <w:lang w:val="en-US"/>
+        </w:rPr>
+        <w:t>:</w:t>
+      </w:r>
+      <w:r>
+        <w:rPr>
+          <w:color w:val="0070C0"/>
+          <w:lang w:val="en-US"/>
+        </w:rPr>
+        <w:t>Output</w:t>
+      </w:r>
+      <w:proofErr w:type="gramEnd"/>
+      <w:r>
+        <w:rPr>
+          <w:color w:val="0070C0"/>
+          <w:lang w:val="en-US"/>
+        </w:rPr>
+        <w:t xml:space="preserve">: 9 </w:t>
+      </w:r>
+    </w:p>
+    <w:p>
+      <w:pPr>
+        <w:pStyle w:val="ListParagraph"/>
+        <w:ind w:left="1440"/>
+        <w:rPr>
+          <w:lang w:val="en-US"/>
+        </w:rPr>
+      </w:pPr>
+    </w:p>
+    <w:p>
+      <w:pPr>
+        <w:pStyle w:val="Heading5"/>
+        <w:ind w:left="720"/>
+        <w:rPr>
+          <w:b/>
+          <w:bCs/>
+          <w:lang w:val="en-US"/>
+        </w:rPr>
+      </w:pPr>
+      <w:r>
+        <w:rPr>
+          <w:b/>
+          <w:bCs/>
+          <w:lang w:val="en-US"/>
+        </w:rPr>
+        <w:t>Boolean Indexing</w:t>
+      </w:r>
+    </w:p>
+    <w:p>
+      <w:pPr>
+        <w:pStyle w:val="ListParagraph"/>
+        <w:ind w:left="1440"/>
+        <w:rPr>
+          <w:color w:val="0070C0"/>
+          <w:lang w:val="en-US"/>
+        </w:rPr>
+      </w:pPr>
+      <w:proofErr w:type="spellStart"/>
+      <w:r>
+        <w:rPr>
+          <w:color w:val="0070C0"/>
+          <w:lang w:val="en-US"/>
+        </w:rPr>
+        <w:t>arr</w:t>
+      </w:r>
+      <w:proofErr w:type="spellEnd"/>
+      <w:r>
+        <w:rPr>
+          <w:color w:val="0070C0"/>
+          <w:lang w:val="en-US"/>
+        </w:rPr>
+        <w:t xml:space="preserve"> =</w:t>
+      </w:r>
+      <w:proofErr w:type="spellStart"/>
+      <w:proofErr w:type="gramStart"/>
+      <w:r>
+        <w:rPr>
+          <w:color w:val="0070C0"/>
+          <w:lang w:val="en-US"/>
+        </w:rPr>
+        <w:t>np.array</w:t>
+      </w:r>
+      <w:proofErr w:type="spellEnd"/>
+      <w:proofErr w:type="gramEnd"/>
+      <w:r>
+        <w:rPr>
+          <w:color w:val="0070C0"/>
+          <w:lang w:val="en-US"/>
+        </w:rPr>
+        <w:t>([10,20,30,40,50,60])</w:t>
+      </w:r>
+    </w:p>
+    <w:p>
+      <w:pPr>
+        <w:pStyle w:val="ListParagraph"/>
+        <w:ind w:left="1440"/>
+        <w:rPr>
+          <w:color w:val="0070C0"/>
+          <w:lang w:val="en-US"/>
+        </w:rPr>
+      </w:pPr>
+      <w:r>
+        <w:rPr>
+          <w:color w:val="0070C0"/>
+          <w:lang w:val="en-US"/>
+        </w:rPr>
+        <w:t>print(</w:t>
+      </w:r>
+      <w:proofErr w:type="spellStart"/>
+      <w:r>
+        <w:rPr>
+          <w:color w:val="0070C0"/>
+          <w:lang w:val="en-US"/>
+        </w:rPr>
+        <w:t>arr</w:t>
+      </w:r>
+      <w:proofErr w:type="spellEnd"/>
+      <w:r>
+        <w:rPr>
+          <w:color w:val="0070C0"/>
+          <w:lang w:val="en-US"/>
+        </w:rPr>
+        <w:t>[</w:t>
+      </w:r>
+      <w:proofErr w:type="spellStart"/>
+      <w:r>
+        <w:rPr>
+          <w:color w:val="0070C0"/>
+          <w:lang w:val="en-US"/>
+        </w:rPr>
+        <w:t>arr</w:t>
+      </w:r>
+      <w:proofErr w:type="spellEnd"/>
+      <w:r>
+        <w:rPr>
+          <w:color w:val="0070C0"/>
+          <w:lang w:val="en-US"/>
+        </w:rPr>
+        <w:t>&gt;25]) # Returns elements greater than 25: [30,40,50,60]</w:t>
+      </w:r>
+    </w:p>
+    <w:p>
+      <w:pPr>
+        <w:rPr>
+          <w:lang w:val="en-US"/>
+        </w:rPr>
+      </w:pPr>
+    </w:p>
+    <w:p>
+      <w:pPr>
+        <w:pStyle w:val="Heading3"/>
+        <w:rPr>
+          <w:b/>
+          <w:bCs/>
+          <w:lang w:val="en-US"/>
+        </w:rPr>
+      </w:pPr>
+      <w:r>
+        <w:rPr>
+          <w:b/>
+          <w:bCs/>
+          <w:lang w:val="en-US"/>
+        </w:rPr>
+        <w:t>Slicing in NumPy</w:t>
+      </w:r>
+    </w:p>
+    <w:p>
+      <w:pPr>
+        <w:rPr>
+          <w:lang w:val="en-US"/>
+        </w:rPr>
+      </w:pPr>
+      <w:r>
+        <w:rPr>
+          <w:lang w:val="en-US"/>
+        </w:rPr>
+        <w:t>Slicing allows extracting portions of an array</w:t>
+      </w:r>
+    </w:p>
+    <w:p>
+      <w:pPr>
+        <w:pStyle w:val="Heading5"/>
+        <w:ind w:left="720"/>
+        <w:rPr>
+          <w:b/>
+          <w:bCs/>
+          <w:lang w:val="en-US"/>
+        </w:rPr>
+      </w:pPr>
+      <w:r>
+        <w:rPr>
+          <w:b/>
+          <w:bCs/>
+          <w:lang w:val="en-US"/>
+        </w:rPr>
+        <w:t>1D Array Slicing</w:t>
+      </w:r>
+    </w:p>
+    <w:p>
+      <w:pPr>
+        <w:ind w:left="1440"/>
+        <w:rPr>
+          <w:color w:val="0070C0"/>
+          <w:lang w:val="en-US"/>
+        </w:rPr>
+      </w:pPr>
+      <w:proofErr w:type="spellStart"/>
+      <w:r>
+        <w:rPr>
+          <w:color w:val="0070C0"/>
+          <w:lang w:val="en-US"/>
+        </w:rPr>
+        <w:t>arr</w:t>
+      </w:r>
+      <w:proofErr w:type="spellEnd"/>
+      <w:r>
+        <w:rPr>
+          <w:color w:val="0070C0"/>
+          <w:lang w:val="en-US"/>
+        </w:rPr>
+        <w:t xml:space="preserve"> = </w:t>
+      </w:r>
+      <w:proofErr w:type="spellStart"/>
+      <w:proofErr w:type="gramStart"/>
+      <w:r>
+        <w:rPr>
+          <w:color w:val="0070C0"/>
+          <w:lang w:val="en-US"/>
+        </w:rPr>
+        <w:t>np.array</w:t>
+      </w:r>
+      <w:proofErr w:type="spellEnd"/>
+      <w:proofErr w:type="gramEnd"/>
+      <w:r>
+        <w:rPr>
+          <w:color w:val="0070C0"/>
+          <w:lang w:val="en-US"/>
+        </w:rPr>
+        <w:t>([10,20,30,40,50,60,70,80])</w:t>
+      </w:r>
+    </w:p>
+    <w:p>
+      <w:pPr>
+        <w:ind w:left="1440"/>
+        <w:rPr>
+          <w:color w:val="0070C0"/>
+          <w:lang w:val="en-US"/>
+        </w:rPr>
+      </w:pPr>
+      <w:r>
+        <w:rPr>
+          <w:color w:val="0070C0"/>
+          <w:lang w:val="en-US"/>
+        </w:rPr>
+        <w:t>print(</w:t>
+      </w:r>
+      <w:proofErr w:type="spellStart"/>
+      <w:proofErr w:type="gramStart"/>
+      <w:r>
+        <w:rPr>
+          <w:color w:val="0070C0"/>
+          <w:lang w:val="en-US"/>
+        </w:rPr>
+        <w:t>arr</w:t>
+      </w:r>
+      <w:proofErr w:type="spellEnd"/>
+      <w:r>
+        <w:rPr>
+          <w:color w:val="0070C0"/>
+          <w:lang w:val="en-US"/>
+        </w:rPr>
+        <w:t>[</w:t>
+      </w:r>
+      <w:proofErr w:type="gramEnd"/>
+      <w:r>
+        <w:rPr>
+          <w:color w:val="0070C0"/>
+          <w:lang w:val="en-US"/>
+        </w:rPr>
+        <w:t>1:4]) # Elements from index to 3 Output: [20,30,40]</w:t>
+      </w:r>
+    </w:p>
+    <w:p>
+      <w:pPr>
+        <w:ind w:left="1440"/>
+        <w:rPr>
+          <w:color w:val="0070C0"/>
+          <w:lang w:val="en-US"/>
+        </w:rPr>
+      </w:pPr>
+      <w:r>
+        <w:rPr>
+          <w:color w:val="0070C0"/>
+          <w:lang w:val="en-US"/>
+        </w:rPr>
+        <w:t>print(</w:t>
+      </w:r>
+      <w:proofErr w:type="spellStart"/>
+      <w:proofErr w:type="gramStart"/>
+      <w:r>
+        <w:rPr>
+          <w:color w:val="0070C0"/>
+          <w:lang w:val="en-US"/>
+        </w:rPr>
+        <w:t>arr</w:t>
+      </w:r>
+      <w:proofErr w:type="spellEnd"/>
+      <w:r>
+        <w:rPr>
+          <w:color w:val="0070C0"/>
+          <w:lang w:val="en-US"/>
+        </w:rPr>
+        <w:t>[</w:t>
+      </w:r>
+      <w:proofErr w:type="gramEnd"/>
+      <w:r>
+        <w:rPr>
+          <w:color w:val="0070C0"/>
+          <w:lang w:val="en-US"/>
+        </w:rPr>
+        <w:t>:3]) # First three elements Output: [10,20,30]</w:t>
+      </w:r>
+    </w:p>
+    <w:p>
+      <w:pPr>
+        <w:ind w:left="1440"/>
+        <w:rPr>
+          <w:color w:val="0070C0"/>
+          <w:lang w:val="en-US"/>
+        </w:rPr>
+      </w:pPr>
+      <w:r>
+        <w:rPr>
+          <w:color w:val="0070C0"/>
+          <w:lang w:val="en-US"/>
+        </w:rPr>
+        <w:t>print (</w:t>
+      </w:r>
+      <w:proofErr w:type="spellStart"/>
+      <w:r>
+        <w:rPr>
+          <w:color w:val="0070C0"/>
+          <w:lang w:val="en-US"/>
+        </w:rPr>
+        <w:t>arr</w:t>
+      </w:r>
+      <w:proofErr w:type="spellEnd"/>
+      <w:proofErr w:type="gramStart"/>
+      <w:r>
+        <w:rPr>
+          <w:color w:val="0070C0"/>
+          <w:lang w:val="en-US"/>
+        </w:rPr>
+        <w:t>[::</w:t>
+      </w:r>
+      <w:proofErr w:type="gramEnd"/>
+      <w:r>
+        <w:rPr>
+          <w:color w:val="0070C0"/>
+          <w:lang w:val="en-US"/>
+        </w:rPr>
+        <w:t>2]) # Every second element Output: [10,30,50,70]</w:t>
+      </w:r>
+    </w:p>
+    <w:p>
+      <w:pPr>
+        <w:rPr>
+          <w:lang w:val="en-US"/>
+        </w:rPr>
+      </w:pPr>
+    </w:p>
+    <w:p>
+      <w:pPr>
+        <w:pStyle w:val="Heading5"/>
+        <w:ind w:left="720"/>
+        <w:rPr>
+          <w:b/>
+          <w:bCs/>
+          <w:lang w:val="en-US"/>
+        </w:rPr>
+      </w:pPr>
+      <w:r>
+        <w:rPr>
+          <w:b/>
+          <w:bCs/>
+          <w:lang w:val="en-US"/>
+        </w:rPr>
+        <w:t>2D Array Slicing</w:t>
+      </w:r>
+    </w:p>
+    <w:p>
+      <w:pPr>
+        <w:ind w:left="1440"/>
+        <w:rPr>
+          <w:color w:val="0070C0"/>
+          <w:lang w:val="en-US"/>
+        </w:rPr>
+      </w:pPr>
+      <w:r>
+        <w:rPr>
+          <w:color w:val="0070C0"/>
+          <w:lang w:val="en-US"/>
+        </w:rPr>
+        <w:t xml:space="preserve">arr2d = </w:t>
+      </w:r>
+      <w:proofErr w:type="spellStart"/>
+      <w:proofErr w:type="gramStart"/>
+      <w:r>
+        <w:rPr>
+          <w:color w:val="0070C0"/>
+          <w:lang w:val="en-US"/>
+        </w:rPr>
+        <w:t>np.array</w:t>
+      </w:r>
+      <w:proofErr w:type="spellEnd"/>
+      <w:proofErr w:type="gramEnd"/>
+      <w:r>
+        <w:rPr>
+          <w:color w:val="0070C0"/>
+          <w:lang w:val="en-US"/>
+        </w:rPr>
+        <w:t>([[1,2,3], [4,5,6], [7,8,9])</w:t>
+      </w:r>
+    </w:p>
+    <w:p>
+      <w:pPr>
+        <w:ind w:left="1440"/>
+        <w:rPr>
+          <w:color w:val="0070C0"/>
+          <w:lang w:val="en-US"/>
+        </w:rPr>
+      </w:pPr>
+      <w:proofErr w:type="gramStart"/>
+      <w:r>
+        <w:rPr>
+          <w:color w:val="0070C0"/>
+          <w:lang w:val="en-US"/>
+        </w:rPr>
+        <w:t>print(</w:t>
+      </w:r>
+      <w:proofErr w:type="gramEnd"/>
+      <w:r>
+        <w:rPr>
+          <w:color w:val="0070C0"/>
+          <w:lang w:val="en-US"/>
+        </w:rPr>
+        <w:t>arr2</w:t>
+      </w:r>
+      <w:proofErr w:type="gramStart"/>
+      <w:r>
+        <w:rPr>
+          <w:color w:val="0070C0"/>
+          <w:lang w:val="en-US"/>
+        </w:rPr>
+        <w:t>d[</w:t>
+      </w:r>
+      <w:proofErr w:type="gramEnd"/>
+      <w:r>
+        <w:rPr>
+          <w:color w:val="0070C0"/>
+          <w:lang w:val="en-US"/>
+        </w:rPr>
+        <w:t>:2, :2]) #</w:t>
+      </w:r>
+      <w:r>
+        <w:rPr>
+          <w:color w:val="0070C0"/>
+          <w:lang w:val="en-US"/>
+        </w:rPr>
+        <w:t xml:space="preserve"> First two rows and first two columns</w:t>
+      </w:r>
+      <w:r>
+        <w:rPr>
+          <w:color w:val="0070C0"/>
+          <w:lang w:val="en-US"/>
+        </w:rPr>
+        <w:t xml:space="preserve"> </w:t>
+      </w:r>
+      <w:proofErr w:type="gramStart"/>
+      <w:r>
+        <w:rPr>
+          <w:color w:val="0070C0"/>
+          <w:lang w:val="en-US"/>
+        </w:rPr>
+        <w:t>Output:</w:t>
+      </w:r>
+      <w:r>
+        <w:rPr>
+          <w:color w:val="0070C0"/>
+          <w:lang w:val="en-US"/>
+        </w:rPr>
+        <w:t>[</w:t>
+      </w:r>
+      <w:proofErr w:type="gramEnd"/>
+      <w:r>
+        <w:rPr>
+          <w:color w:val="0070C0"/>
+          <w:lang w:val="en-US"/>
+        </w:rPr>
+        <w:t xml:space="preserve"> [1,2</w:t>
+      </w:r>
+      <w:proofErr w:type="gramStart"/>
+      <w:r>
+        <w:rPr>
+          <w:color w:val="0070C0"/>
+          <w:lang w:val="en-US"/>
+        </w:rPr>
+        <w:t>],[</w:t>
+      </w:r>
+      <w:proofErr w:type="gramEnd"/>
+      <w:r>
+        <w:rPr>
+          <w:color w:val="0070C0"/>
+          <w:lang w:val="en-US"/>
+        </w:rPr>
+        <w:t>4,5</w:t>
+      </w:r>
+      <w:proofErr w:type="gramStart"/>
+      <w:r>
+        <w:rPr>
+          <w:color w:val="0070C0"/>
+          <w:lang w:val="en-US"/>
+        </w:rPr>
+        <w:t>],[</w:t>
+      </w:r>
+      <w:proofErr w:type="gramEnd"/>
+      <w:r>
+        <w:rPr>
+          <w:color w:val="0070C0"/>
+          <w:lang w:val="en-US"/>
+        </w:rPr>
+        <w:t>7,8]]</w:t>
+      </w:r>
+    </w:p>
+    <w:p>
+      <w:pPr>
+        <w:ind w:left="1440"/>
+        <w:rPr>
+          <w:color w:val="0070C0"/>
+          <w:lang w:val="en-US"/>
+        </w:rPr>
+      </w:pPr>
+      <w:r>
+        <w:rPr>
+          <w:color w:val="0070C0"/>
+          <w:lang w:val="en-US"/>
+        </w:rPr>
+        <w:lastRenderedPageBreak/>
+        <w:t>print(arr2d</w:t>
+      </w:r>
+      <w:proofErr w:type="gramStart"/>
+      <w:r>
+        <w:rPr>
+          <w:color w:val="0070C0"/>
+          <w:lang w:val="en-US"/>
+        </w:rPr>
+        <w:t>[:,</w:t>
+      </w:r>
+      <w:proofErr w:type="gramEnd"/>
+      <w:r>
+        <w:rPr>
+          <w:color w:val="0070C0"/>
+          <w:lang w:val="en-US"/>
+        </w:rPr>
+        <w:t>1]): # All rows second column Output: [[</w:t>
+      </w:r>
+      <w:proofErr w:type="gramStart"/>
+      <w:r>
+        <w:rPr>
+          <w:color w:val="0070C0"/>
+          <w:lang w:val="en-US"/>
+        </w:rPr>
+        <w:t>2 ],[</w:t>
+      </w:r>
+      <w:proofErr w:type="gramEnd"/>
+      <w:r>
+        <w:rPr>
+          <w:color w:val="0070C0"/>
+          <w:lang w:val="en-US"/>
+        </w:rPr>
+        <w:t>5],[6]]</w:t>
+      </w:r>
+    </w:p>
+    <w:p>
+      <w:pPr>
+        <w:ind w:left="1440"/>
+        <w:rPr>
+          <w:color w:val="0070C0"/>
+          <w:lang w:val="en-US"/>
+        </w:rPr>
+      </w:pPr>
+      <w:r>
+        <w:rPr>
+          <w:color w:val="0070C0"/>
+          <w:lang w:val="en-US"/>
+        </w:rPr>
+        <w:t>print(arr2</w:t>
+      </w:r>
+      <w:proofErr w:type="gramStart"/>
+      <w:r>
+        <w:rPr>
+          <w:color w:val="0070C0"/>
+          <w:lang w:val="en-US"/>
+        </w:rPr>
+        <w:t>d[1:,:</w:t>
+      </w:r>
+      <w:proofErr w:type="gramEnd"/>
+      <w:r>
+        <w:rPr>
+          <w:color w:val="0070C0"/>
+          <w:lang w:val="en-US"/>
+        </w:rPr>
+        <w:t>]) # All rows from first row and all columns Output: [[4,5,6</w:t>
+      </w:r>
+      <w:proofErr w:type="gramStart"/>
+      <w:r>
+        <w:rPr>
+          <w:color w:val="0070C0"/>
+          <w:lang w:val="en-US"/>
+        </w:rPr>
+        <w:t>],[</w:t>
+      </w:r>
+      <w:proofErr w:type="gramEnd"/>
+      <w:r>
+        <w:rPr>
+          <w:color w:val="0070C0"/>
+          <w:lang w:val="en-US"/>
+        </w:rPr>
+        <w:t>7,8,9]]</w:t>
+      </w:r>
+    </w:p>
+    <w:p>
+      <w:pPr>
+        <w:rPr>
+          <w:lang w:val="en-US"/>
+        </w:rPr>
+      </w:pPr>
+    </w:p>
+    <w:p>
+      <w:pPr>
+        <w:pStyle w:val="Heading5"/>
+        <w:ind w:left="720"/>
+        <w:rPr>
+          <w:b/>
+          <w:bCs/>
+          <w:lang w:val="en-US"/>
+        </w:rPr>
+      </w:pPr>
+      <w:r>
+        <w:rPr>
+          <w:b/>
+          <w:bCs/>
+          <w:lang w:val="en-US"/>
+        </w:rPr>
+        <w:t>Step Slicing</w:t>
+      </w:r>
+    </w:p>
+    <w:p>
+      <w:pPr>
+        <w:ind w:left="1440"/>
+        <w:rPr>
+          <w:lang w:val="en-US"/>
+        </w:rPr>
+      </w:pPr>
+      <w:proofErr w:type="spellStart"/>
+      <w:r>
+        <w:rPr>
+          <w:lang w:val="en-US"/>
+        </w:rPr>
+        <w:t>arr</w:t>
+      </w:r>
+      <w:proofErr w:type="spellEnd"/>
+      <w:r>
+        <w:rPr>
+          <w:lang w:val="en-US"/>
+        </w:rPr>
+        <w:t xml:space="preserve"> = </w:t>
+      </w:r>
+      <w:proofErr w:type="spellStart"/>
+      <w:proofErr w:type="gramStart"/>
+      <w:r>
+        <w:rPr>
+          <w:lang w:val="en-US"/>
+        </w:rPr>
+        <w:t>np.array</w:t>
+      </w:r>
+      <w:proofErr w:type="spellEnd"/>
+      <w:proofErr w:type="gramEnd"/>
+      <w:r>
+        <w:rPr>
+          <w:lang w:val="en-US"/>
+        </w:rPr>
+        <w:t>([10,20,30,40,50,60])</w:t>
+      </w:r>
+    </w:p>
+    <w:p>
+      <w:pPr>
+        <w:ind w:left="1440"/>
+        <w:rPr>
+          <w:lang w:val="en-US"/>
+        </w:rPr>
+      </w:pPr>
+      <w:r>
+        <w:rPr>
+          <w:lang w:val="en-US"/>
+        </w:rPr>
+        <w:t>print(</w:t>
+      </w:r>
+      <w:proofErr w:type="spellStart"/>
+      <w:proofErr w:type="gramStart"/>
+      <w:r>
+        <w:rPr>
+          <w:lang w:val="en-US"/>
+        </w:rPr>
+        <w:t>arr</w:t>
+      </w:r>
+      <w:proofErr w:type="spellEnd"/>
+      <w:r>
+        <w:rPr>
+          <w:lang w:val="en-US"/>
+        </w:rPr>
+        <w:t>[</w:t>
+      </w:r>
+      <w:proofErr w:type="gramEnd"/>
+      <w:r>
+        <w:rPr>
+          <w:lang w:val="en-US"/>
+        </w:rPr>
+        <w:t xml:space="preserve">1:5:2]) # Elements from index 1 to 4 with step 2:  Output: [20,40] </w:t>
+      </w:r>
+    </w:p>
+    <w:p>
+      <w:pPr>
+        <w:rPr>
+          <w:lang w:val="en-US"/>
+        </w:rPr>
+      </w:pPr>
+      <w:r>
+        <w:rPr>
+          <w:lang w:val="en-US"/>
+        </w:rPr>
+        <w:t xml:space="preserve">  </w:t>
+      </w:r>
+    </w:p>
+    <w:p>
+      <w:pPr>
+        <w:pStyle w:val="Heading4"/>
+        <w:rPr>
+          <w:b/>
+          <w:bCs/>
+        </w:rPr>
+      </w:pPr>
+      <w:r>
+        <w:rPr>
+          <w:b/>
+          <w:bCs/>
+        </w:rPr>
+        <w:t>Modifying Slices</w:t>
+      </w:r>
+    </w:p>
+    <w:p>
+      <w:pPr>
+        <w:rPr>
+          <w:lang w:val="en-US"/>
+        </w:rPr>
+      </w:pPr>
+      <w:r>
+        <w:rPr>
+          <w:lang w:val="en-US"/>
+        </w:rPr>
+        <w:t>Since NumPy Slices are views, modifying them affects the original array.</w:t>
+      </w:r>
+    </w:p>
+    <w:p>
+      <w:pPr>
+        <w:ind w:left="720"/>
+        <w:rPr>
+          <w:color w:val="0070C0"/>
+          <w:lang w:val="en-US"/>
+        </w:rPr>
+      </w:pPr>
+      <w:proofErr w:type="spellStart"/>
+      <w:r>
+        <w:rPr>
+          <w:color w:val="0070C0"/>
+          <w:lang w:val="en-US"/>
+        </w:rPr>
+        <w:t>arr</w:t>
+      </w:r>
+      <w:proofErr w:type="spellEnd"/>
+      <w:r>
+        <w:rPr>
+          <w:color w:val="0070C0"/>
+          <w:lang w:val="en-US"/>
+        </w:rPr>
+        <w:t xml:space="preserve"> = </w:t>
+      </w:r>
+      <w:proofErr w:type="spellStart"/>
+      <w:proofErr w:type="gramStart"/>
+      <w:r>
+        <w:rPr>
+          <w:color w:val="0070C0"/>
+          <w:lang w:val="en-US"/>
+        </w:rPr>
+        <w:t>np.array</w:t>
+      </w:r>
+      <w:proofErr w:type="spellEnd"/>
+      <w:proofErr w:type="gramEnd"/>
+      <w:r>
+        <w:rPr>
+          <w:color w:val="0070C0"/>
+          <w:lang w:val="en-US"/>
+        </w:rPr>
+        <w:t>([1,2,3,4,5])</w:t>
+      </w:r>
+    </w:p>
+    <w:p>
+      <w:pPr>
+        <w:ind w:left="720"/>
+        <w:rPr>
+          <w:color w:val="0070C0"/>
+          <w:lang w:val="en-US"/>
+        </w:rPr>
+      </w:pPr>
+      <w:proofErr w:type="spellStart"/>
+      <w:r>
+        <w:rPr>
+          <w:color w:val="0070C0"/>
+          <w:lang w:val="en-US"/>
+        </w:rPr>
+        <w:t>slice_arr</w:t>
+      </w:r>
+      <w:proofErr w:type="spellEnd"/>
+      <w:r>
+        <w:rPr>
+          <w:color w:val="0070C0"/>
+          <w:lang w:val="en-US"/>
+        </w:rPr>
+        <w:t xml:space="preserve"> = </w:t>
+      </w:r>
+      <w:proofErr w:type="spellStart"/>
+      <w:proofErr w:type="gramStart"/>
+      <w:r>
+        <w:rPr>
+          <w:color w:val="0070C0"/>
+          <w:lang w:val="en-US"/>
+        </w:rPr>
+        <w:t>arr</w:t>
+      </w:r>
+      <w:proofErr w:type="spellEnd"/>
+      <w:r>
+        <w:rPr>
+          <w:color w:val="0070C0"/>
+          <w:lang w:val="en-US"/>
+        </w:rPr>
+        <w:t>[</w:t>
+      </w:r>
+      <w:proofErr w:type="gramEnd"/>
+      <w:r>
+        <w:rPr>
+          <w:color w:val="0070C0"/>
+          <w:lang w:val="en-US"/>
+        </w:rPr>
+        <w:t>1:4]</w:t>
+      </w:r>
+    </w:p>
+    <w:p>
+      <w:pPr>
+        <w:ind w:left="720"/>
+        <w:rPr>
+          <w:color w:val="0070C0"/>
+          <w:lang w:val="en-US"/>
+        </w:rPr>
+      </w:pPr>
+      <w:proofErr w:type="spellStart"/>
+      <w:r>
+        <w:rPr>
+          <w:color w:val="0070C0"/>
+          <w:lang w:val="en-US"/>
+        </w:rPr>
+        <w:t>slice_</w:t>
+      </w:r>
+      <w:proofErr w:type="gramStart"/>
+      <w:r>
+        <w:rPr>
+          <w:color w:val="0070C0"/>
+          <w:lang w:val="en-US"/>
+        </w:rPr>
+        <w:t>arr</w:t>
+      </w:r>
+      <w:proofErr w:type="spellEnd"/>
+      <w:r>
+        <w:rPr>
+          <w:color w:val="0070C0"/>
+          <w:lang w:val="en-US"/>
+        </w:rPr>
+        <w:t>[</w:t>
+      </w:r>
+      <w:proofErr w:type="gramEnd"/>
+      <w:r>
+        <w:rPr>
+          <w:color w:val="0070C0"/>
+          <w:lang w:val="en-US"/>
+        </w:rPr>
+        <w:t>:] = 99 # Modifies original array</w:t>
+      </w:r>
+    </w:p>
+    <w:p>
+      <w:pPr>
+        <w:ind w:left="720"/>
+        <w:rPr>
+          <w:color w:val="0070C0"/>
+          <w:lang w:val="en-US"/>
+        </w:rPr>
+      </w:pPr>
+      <w:r>
+        <w:rPr>
+          <w:color w:val="0070C0"/>
+          <w:lang w:val="en-US"/>
+        </w:rPr>
+        <w:t>print</w:t>
+      </w:r>
+      <w:r>
+        <w:rPr>
+          <w:color w:val="0070C0"/>
+          <w:lang w:val="en-US"/>
+        </w:rPr>
+        <w:t>(</w:t>
+      </w:r>
+      <w:proofErr w:type="spellStart"/>
+      <w:r>
+        <w:rPr>
+          <w:color w:val="0070C0"/>
+          <w:lang w:val="en-US"/>
+        </w:rPr>
+        <w:t>arr</w:t>
+      </w:r>
+      <w:proofErr w:type="spellEnd"/>
+      <w:r>
+        <w:rPr>
+          <w:color w:val="0070C0"/>
+          <w:lang w:val="en-US"/>
+        </w:rPr>
+        <w:t>) #Output: [1,99,99,99,5]</w:t>
+      </w:r>
+    </w:p>
+    <w:p>
+      <w:pPr>
+        <w:rPr>
+          <w:lang w:val="en-US"/>
+        </w:rPr>
+      </w:pPr>
+      <w:r>
+        <w:rPr>
+          <w:lang w:val="en-US"/>
+        </w:rPr>
+        <w:t xml:space="preserve">To avoid modifying the original array, </w:t>
+      </w:r>
+      <w:proofErr w:type="gramStart"/>
+      <w:r>
+        <w:rPr>
+          <w:lang w:val="en-US"/>
+        </w:rPr>
+        <w:t>use .copy</w:t>
+      </w:r>
+      <w:proofErr w:type="gramEnd"/>
+      <w:r>
+        <w:rPr>
+          <w:lang w:val="en-US"/>
+        </w:rPr>
+        <w:t>()</w:t>
+      </w:r>
+    </w:p>
+    <w:p>
+      <w:pPr>
+        <w:ind w:left="720"/>
+        <w:rPr>
+          <w:color w:val="0070C0"/>
+          <w:lang w:val="en-US"/>
+        </w:rPr>
+      </w:pPr>
+      <w:proofErr w:type="spellStart"/>
+      <w:r>
+        <w:rPr>
+          <w:color w:val="0070C0"/>
+          <w:lang w:val="en-US"/>
+        </w:rPr>
+        <w:t>arr</w:t>
+      </w:r>
+      <w:proofErr w:type="spellEnd"/>
+      <w:r>
+        <w:rPr>
+          <w:color w:val="0070C0"/>
+          <w:lang w:val="en-US"/>
+        </w:rPr>
+        <w:t xml:space="preserve"> = </w:t>
+      </w:r>
+      <w:proofErr w:type="spellStart"/>
+      <w:proofErr w:type="gramStart"/>
+      <w:r>
+        <w:rPr>
+          <w:color w:val="0070C0"/>
+          <w:lang w:val="en-US"/>
+        </w:rPr>
+        <w:t>np.array</w:t>
+      </w:r>
+      <w:proofErr w:type="spellEnd"/>
+      <w:proofErr w:type="gramEnd"/>
+      <w:r>
+        <w:rPr>
+          <w:color w:val="0070C0"/>
+          <w:lang w:val="en-US"/>
+        </w:rPr>
+        <w:t>([1,2,3,4,5])</w:t>
+      </w:r>
+    </w:p>
+    <w:p>
+      <w:pPr>
+        <w:ind w:left="720"/>
+        <w:rPr>
+          <w:color w:val="0070C0"/>
+          <w:lang w:val="en-US"/>
+        </w:rPr>
+      </w:pPr>
+      <w:proofErr w:type="spellStart"/>
+      <w:r>
+        <w:rPr>
+          <w:color w:val="0070C0"/>
+          <w:lang w:val="en-US"/>
+        </w:rPr>
+        <w:t>slice_arr</w:t>
+      </w:r>
+      <w:proofErr w:type="spellEnd"/>
+      <w:r>
+        <w:rPr>
+          <w:color w:val="0070C0"/>
+          <w:lang w:val="en-US"/>
+        </w:rPr>
+        <w:t xml:space="preserve"> = </w:t>
+      </w:r>
+      <w:proofErr w:type="spellStart"/>
+      <w:proofErr w:type="gramStart"/>
+      <w:r>
+        <w:rPr>
+          <w:color w:val="0070C0"/>
+          <w:lang w:val="en-US"/>
+        </w:rPr>
+        <w:t>arr</w:t>
+      </w:r>
+      <w:proofErr w:type="spellEnd"/>
+      <w:r>
+        <w:rPr>
+          <w:color w:val="0070C0"/>
+          <w:lang w:val="en-US"/>
+        </w:rPr>
+        <w:t>[</w:t>
+      </w:r>
+      <w:proofErr w:type="gramEnd"/>
+      <w:r>
+        <w:rPr>
+          <w:color w:val="0070C0"/>
+          <w:lang w:val="en-US"/>
+        </w:rPr>
+        <w:t>1:4</w:t>
+      </w:r>
+      <w:proofErr w:type="gramStart"/>
+      <w:r>
+        <w:rPr>
+          <w:color w:val="0070C0"/>
+          <w:lang w:val="en-US"/>
+        </w:rPr>
+        <w:t>].copy</w:t>
+      </w:r>
+      <w:proofErr w:type="gramEnd"/>
+      <w:r>
+        <w:rPr>
+          <w:color w:val="0070C0"/>
+          <w:lang w:val="en-US"/>
+        </w:rPr>
+        <w:t>()</w:t>
+      </w:r>
+    </w:p>
+    <w:p>
+      <w:pPr>
+        <w:ind w:left="720"/>
+        <w:rPr>
+          <w:color w:val="0070C0"/>
+          <w:lang w:val="en-US"/>
+        </w:rPr>
+      </w:pPr>
+      <w:proofErr w:type="spellStart"/>
+      <w:r>
+        <w:rPr>
+          <w:color w:val="0070C0"/>
+          <w:lang w:val="en-US"/>
+        </w:rPr>
+        <w:t>slice_arr</w:t>
+      </w:r>
+      <w:proofErr w:type="spellEnd"/>
+      <w:r>
+        <w:rPr>
+          <w:color w:val="0070C0"/>
+          <w:lang w:val="en-US"/>
+        </w:rPr>
+        <w:t xml:space="preserve"> = 99</w:t>
+      </w:r>
+    </w:p>
+    <w:p>
+      <w:pPr>
+        <w:ind w:left="720"/>
+        <w:rPr>
+          <w:color w:val="0070C0"/>
+          <w:lang w:val="en-US"/>
+        </w:rPr>
+      </w:pPr>
+      <w:r>
+        <w:rPr>
+          <w:color w:val="0070C0"/>
+          <w:lang w:val="en-US"/>
+        </w:rPr>
+        <w:t>print(</w:t>
+      </w:r>
+      <w:proofErr w:type="spellStart"/>
+      <w:r>
+        <w:rPr>
+          <w:color w:val="0070C0"/>
+          <w:lang w:val="en-US"/>
+        </w:rPr>
+        <w:t>arr</w:t>
+      </w:r>
+      <w:proofErr w:type="spellEnd"/>
+      <w:r>
+        <w:rPr>
+          <w:color w:val="0070C0"/>
+          <w:lang w:val="en-US"/>
+        </w:rPr>
+        <w:t>) # Output:</w:t>
+      </w:r>
+      <w:r>
+        <w:rPr>
+          <w:color w:val="0070C0"/>
+          <w:lang w:val="en-US"/>
+        </w:rPr>
+        <w:t xml:space="preserve"> </w:t>
+      </w:r>
+      <w:r>
+        <w:rPr>
+          <w:color w:val="0070C0"/>
+          <w:lang w:val="en-US"/>
+        </w:rPr>
+        <w:t>[1,2,3,4,5]</w:t>
+      </w:r>
+    </w:p>
+    <w:p>
+      <w:pPr>
+        <w:rPr>
+          <w:color w:val="0070C0"/>
+          <w:lang w:val="en-US"/>
+        </w:rPr>
+      </w:pPr>
+    </w:p>
+    <w:p>
+      <w:pPr>
+        <w:pStyle w:val="Heading4"/>
+        <w:rPr>
+          <w:b/>
+          <w:bCs/>
+          <w:lang w:val="en-US"/>
+        </w:rPr>
+      </w:pPr>
+      <w:r>
+        <w:rPr>
+          <w:b/>
+          <w:bCs/>
+          <w:lang w:val="en-US"/>
+        </w:rPr>
+        <w:t>Fancy Indexing</w:t>
+      </w:r>
+    </w:p>
+    <w:p>
+      <w:pPr>
+        <w:rPr>
+          <w:lang w:val="en-US"/>
+        </w:rPr>
+      </w:pPr>
+      <w:r>
+        <w:rPr>
+          <w:lang w:val="en-US"/>
+        </w:rPr>
+        <w:t>Fancy Indexing allows selecting multiple elements at once.</w:t>
+      </w:r>
+    </w:p>
+    <w:p>
+      <w:pPr>
+        <w:ind w:left="720"/>
+        <w:rPr>
+          <w:color w:val="0070C0"/>
+          <w:lang w:val="en-US"/>
+        </w:rPr>
+      </w:pPr>
+      <w:proofErr w:type="spellStart"/>
+      <w:r>
+        <w:rPr>
+          <w:color w:val="0070C0"/>
+          <w:lang w:val="en-US"/>
+        </w:rPr>
+        <w:t>arr</w:t>
+      </w:r>
+      <w:proofErr w:type="spellEnd"/>
+      <w:r>
+        <w:rPr>
+          <w:color w:val="0070C0"/>
+          <w:lang w:val="en-US"/>
+        </w:rPr>
+        <w:t xml:space="preserve"> = </w:t>
+      </w:r>
+      <w:proofErr w:type="spellStart"/>
+      <w:proofErr w:type="gramStart"/>
+      <w:r>
+        <w:rPr>
+          <w:color w:val="0070C0"/>
+          <w:lang w:val="en-US"/>
+        </w:rPr>
+        <w:t>np.array</w:t>
+      </w:r>
+      <w:proofErr w:type="spellEnd"/>
+      <w:proofErr w:type="gramEnd"/>
+      <w:r>
+        <w:rPr>
+          <w:color w:val="0070C0"/>
+          <w:lang w:val="en-US"/>
+        </w:rPr>
+        <w:t>([10,20,30,40,50])</w:t>
+      </w:r>
+    </w:p>
+    <w:p>
+      <w:pPr>
+        <w:ind w:left="720"/>
+        <w:rPr>
+          <w:color w:val="0070C0"/>
+          <w:lang w:val="en-US"/>
+        </w:rPr>
+      </w:pPr>
+      <w:r>
+        <w:rPr>
+          <w:color w:val="0070C0"/>
+          <w:lang w:val="en-US"/>
+        </w:rPr>
+        <w:t>indices = [0,2,4]</w:t>
+      </w:r>
+    </w:p>
+    <w:p>
+      <w:pPr>
+        <w:ind w:left="720"/>
+        <w:rPr>
+          <w:color w:val="0070C0"/>
+          <w:lang w:val="en-US"/>
+        </w:rPr>
+      </w:pPr>
+      <w:r>
+        <w:rPr>
+          <w:color w:val="0070C0"/>
+          <w:lang w:val="en-US"/>
+        </w:rPr>
+        <w:t>print(</w:t>
+      </w:r>
+      <w:proofErr w:type="spellStart"/>
+      <w:r>
+        <w:rPr>
+          <w:color w:val="0070C0"/>
+          <w:lang w:val="en-US"/>
+        </w:rPr>
+        <w:t>arr</w:t>
+      </w:r>
+      <w:proofErr w:type="spellEnd"/>
+      <w:r>
+        <w:rPr>
+          <w:color w:val="0070C0"/>
+          <w:lang w:val="en-US"/>
+        </w:rPr>
+        <w:t>[indices]) # Output: [10,30,50]</w:t>
+      </w:r>
+    </w:p>
+    <w:p>
+      <w:pPr>
+        <w:ind w:left="720"/>
+        <w:rPr>
+          <w:color w:val="0070C0"/>
+          <w:lang w:val="en-US"/>
+        </w:rPr>
+      </w:pPr>
+    </w:p>
+    <w:p>
+      <w:pPr>
+        <w:ind w:left="720"/>
+        <w:rPr>
+          <w:color w:val="0070C0"/>
+          <w:lang w:val="en-US"/>
+        </w:rPr>
+      </w:pPr>
+      <w:r>
+        <w:rPr>
+          <w:color w:val="0070C0"/>
+          <w:lang w:val="en-US"/>
+        </w:rPr>
+        <w:t xml:space="preserve">arr2d = </w:t>
+      </w:r>
+      <w:proofErr w:type="spellStart"/>
+      <w:proofErr w:type="gramStart"/>
+      <w:r>
+        <w:rPr>
+          <w:color w:val="0070C0"/>
+          <w:lang w:val="en-US"/>
+        </w:rPr>
+        <w:t>np.array</w:t>
+      </w:r>
+      <w:proofErr w:type="spellEnd"/>
+      <w:proofErr w:type="gramEnd"/>
+      <w:r>
+        <w:rPr>
+          <w:color w:val="0070C0"/>
+          <w:lang w:val="en-US"/>
+        </w:rPr>
+        <w:t>([[1,2,3</w:t>
+      </w:r>
+      <w:proofErr w:type="gramStart"/>
+      <w:r>
+        <w:rPr>
+          <w:color w:val="0070C0"/>
+          <w:lang w:val="en-US"/>
+        </w:rPr>
+        <w:t>],[</w:t>
+      </w:r>
+      <w:proofErr w:type="gramEnd"/>
+      <w:r>
+        <w:rPr>
+          <w:color w:val="0070C0"/>
+          <w:lang w:val="en-US"/>
+        </w:rPr>
+        <w:t>4,5,6</w:t>
+      </w:r>
+      <w:proofErr w:type="gramStart"/>
+      <w:r>
+        <w:rPr>
+          <w:color w:val="0070C0"/>
+          <w:lang w:val="en-US"/>
+        </w:rPr>
+        <w:t>],[</w:t>
+      </w:r>
+      <w:proofErr w:type="gramEnd"/>
+      <w:r>
+        <w:rPr>
+          <w:color w:val="0070C0"/>
+          <w:lang w:val="en-US"/>
+        </w:rPr>
+        <w:t>7,8,9]])</w:t>
+      </w:r>
+    </w:p>
+    <w:p>
+      <w:pPr>
+        <w:ind w:left="720"/>
+        <w:rPr>
+          <w:color w:val="0070C0"/>
+          <w:lang w:val="en-US"/>
+        </w:rPr>
+      </w:pPr>
+      <w:r>
+        <w:rPr>
+          <w:color w:val="0070C0"/>
+          <w:lang w:val="en-US"/>
+        </w:rPr>
+        <w:t>rows = [0,2]</w:t>
+      </w:r>
+    </w:p>
+    <w:p>
+      <w:pPr>
+        <w:ind w:left="720"/>
+        <w:rPr>
+          <w:color w:val="0070C0"/>
+          <w:lang w:val="en-US"/>
+        </w:rPr>
+      </w:pPr>
+      <w:r>
+        <w:rPr>
+          <w:color w:val="0070C0"/>
+          <w:lang w:val="en-US"/>
+        </w:rPr>
+        <w:t>cols = [1,2]</w:t>
+      </w:r>
+    </w:p>
+    <w:p>
+      <w:pPr>
+        <w:ind w:left="720"/>
+        <w:rPr>
+          <w:color w:val="0070C0"/>
+          <w:lang w:val="en-US"/>
+        </w:rPr>
+      </w:pPr>
+      <w:proofErr w:type="gramStart"/>
+      <w:r>
+        <w:rPr>
+          <w:color w:val="0070C0"/>
+          <w:lang w:val="en-US"/>
+        </w:rPr>
+        <w:lastRenderedPageBreak/>
+        <w:t>print(</w:t>
+      </w:r>
+      <w:proofErr w:type="gramEnd"/>
+      <w:r>
+        <w:rPr>
+          <w:color w:val="0070C0"/>
+          <w:lang w:val="en-US"/>
+        </w:rPr>
+        <w:t>arr2</w:t>
+      </w:r>
+      <w:proofErr w:type="gramStart"/>
+      <w:r>
+        <w:rPr>
+          <w:color w:val="0070C0"/>
+          <w:lang w:val="en-US"/>
+        </w:rPr>
+        <w:t>d[</w:t>
+      </w:r>
+      <w:proofErr w:type="gramEnd"/>
+      <w:r>
+        <w:rPr>
+          <w:color w:val="0070C0"/>
+          <w:lang w:val="en-US"/>
+        </w:rPr>
+        <w:t>rows, cols]) # Output: [2,9]</w:t>
+      </w:r>
+    </w:p>
+    <w:p>
+      <w:pPr>
+        <w:rPr>
+          <w:color w:val="0070C0"/>
+          <w:lang w:val="en-US"/>
+        </w:rPr>
+      </w:pPr>
+    </w:p>
+    <w:p>
+      <w:pPr>
+        <w:rPr>
+          <w:color w:val="0070C0"/>
+          <w:lang w:val="en-US"/>
+        </w:rPr>
+      </w:pPr>
+    </w:p>
+    <w:p>
+      <w:pPr>
+        <w:rPr>
+          <w:lang w:val="en-US"/>
+        </w:rPr>
+      </w:pPr>
+    </w:p>
+    <w:p>
+      <w:pPr>
+        <w:rPr>
+          <w:lang w:val="en-US"/>
+        </w:rPr>
+      </w:pPr>
+    </w:p>
+    <w:p>
+      <w:pPr>
+        <w:rPr>
+          <w:lang w:val="en-US"/>
+        </w:rPr>
+      </w:pPr>
+    </w:p>
+    <w:p>
+      <w:pPr>
+        <w:rPr>
+          <w:lang w:val="en-US"/>
+        </w:rPr>
+      </w:pPr>
+    </w:p>
+    <w:p>
+      <w:pPr>
+        <w:rPr>
+          <w:lang w:val="en-US"/>
+        </w:rPr>
+      </w:pPr>
+    </w:p>
+    <w:p>
+      <w:pPr>
+        <w:rPr>
+          <w:lang w:val="en-US"/>
+        </w:rPr>
+      </w:pPr>
+    </w:p>
+    <w:p>
+      <w:pPr>
+        <w:rPr>
+          <w:lang w:val="en-US"/>
+        </w:rPr>
+      </w:pPr>
+    </w:p>
+    <w:p>
+      <w:pPr>
+        <w:rPr>
+          <w:lang w:val="en-US"/>
+        </w:rPr>
+      </w:pPr>
+    </w:p>
+    <w:p>
+      <w:pPr>
+        <w:rPr>
+          <w:lang w:val="en-US"/>
+        </w:rPr>
+      </w:pPr>
+    </w:p>
+    <w:p>
+      <w:pPr>
+        <w:rPr>
+          <w:lang w:val="en-US"/>
+        </w:rPr>
+      </w:pPr>
+    </w:p>
+    <w:p>
+      <w:pPr>
+        <w:rPr>
+          <w:lang w:val="en-US"/>
+        </w:rPr>
+      </w:pPr>
+      <w:r>
+        <w:rPr>
+          <w:lang w:val="en-US"/>
+        </w:rPr>
         <w:t>Copying vs View (memory optimization)</w:t>
       </w:r>
     </w:p>
@@ -14008,6 +15967,151 @@
     </w:lvl>
   </w:abstractNum>
   <w:abstractNum w:abstractNumId="15" w15:restartNumberingAfterBreak="0">
+    <w:nsid w:val="4D626D53"/>
+    <w:multiLevelType w:val="multilevel"/>
+    <w:tmpl w:val="4CD63574"/>
+    <w:lvl w:ilvl="0">
+      <w:start w:val="1"/>
+      <w:numFmt w:val="decimal"/>
+      <w:lvlText w:val="%1."/>
+      <w:lvlJc w:val="left"/>
+      <w:pPr>
+        <w:tabs>
+          <w:tab w:val="num" w:pos="720"/>
+        </w:tabs>
+        <w:ind w:left="720" w:hanging="360"/>
+      </w:pPr>
+      <w:rPr>
+        <w:rFonts w:hint="default"/>
+        <w:sz w:val="20"/>
+      </w:rPr>
+    </w:lvl>
+    <w:lvl w:ilvl="1">
+      <w:start w:val="1"/>
+      <w:numFmt w:val="decimal"/>
+      <w:lvlText w:val="%2."/>
+      <w:lvlJc w:val="left"/>
+      <w:pPr>
+        <w:ind w:left="1440" w:hanging="360"/>
+      </w:pPr>
+      <w:rPr>
+        <w:rFonts w:hint="default"/>
+      </w:rPr>
+    </w:lvl>
+    <w:lvl w:ilvl="2" w:tentative="1">
+      <w:start w:val="1"/>
+      <w:numFmt w:val="bullet"/>
+      <w:lvlText w:val=""/>
+      <w:lvlJc w:val="left"/>
+      <w:pPr>
+        <w:tabs>
+          <w:tab w:val="num" w:pos="2160"/>
+        </w:tabs>
+        <w:ind w:left="2160" w:hanging="360"/>
+      </w:pPr>
+      <w:rPr>
+        <w:rFonts w:ascii="Wingdings" w:hAnsi="Wingdings" w:hint="default"/>
+        <w:sz w:val="20"/>
+      </w:rPr>
+    </w:lvl>
+    <w:lvl w:ilvl="3" w:tentative="1">
+      <w:start w:val="1"/>
+      <w:numFmt w:val="bullet"/>
+      <w:lvlText w:val=""/>
+      <w:lvlJc w:val="left"/>
+      <w:pPr>
+        <w:tabs>
+          <w:tab w:val="num" w:pos="2880"/>
+        </w:tabs>
+        <w:ind w:left="2880" w:hanging="360"/>
+      </w:pPr>
+      <w:rPr>
+        <w:rFonts w:ascii="Wingdings" w:hAnsi="Wingdings" w:hint="default"/>
+        <w:sz w:val="20"/>
+      </w:rPr>
+    </w:lvl>
+    <w:lvl w:ilvl="4" w:tentative="1">
+      <w:start w:val="1"/>
+      <w:numFmt w:val="bullet"/>
+      <w:lvlText w:val=""/>
+      <w:lvlJc w:val="left"/>
+      <w:pPr>
+        <w:tabs>
+          <w:tab w:val="num" w:pos="3600"/>
+        </w:tabs>
+        <w:ind w:left="3600" w:hanging="360"/>
+      </w:pPr>
+      <w:rPr>
+        <w:rFonts w:ascii="Wingdings" w:hAnsi="Wingdings" w:hint="default"/>
+        <w:sz w:val="20"/>
+      </w:rPr>
+    </w:lvl>
+    <w:lvl w:ilvl="5" w:tentative="1">
+      <w:start w:val="1"/>
+      <w:numFmt w:val="bullet"/>
+      <w:lvlText w:val=""/>
+      <w:lvlJc w:val="left"/>
+      <w:pPr>
+        <w:tabs>
+          <w:tab w:val="num" w:pos="4320"/>
+        </w:tabs>
+        <w:ind w:left="4320" w:hanging="360"/>
+      </w:pPr>
+      <w:rPr>
+        <w:rFonts w:ascii="Wingdings" w:hAnsi="Wingdings" w:hint="default"/>
+        <w:sz w:val="20"/>
+      </w:rPr>
+    </w:lvl>
+    <w:lvl w:ilvl="6" w:tentative="1">
+      <w:start w:val="1"/>
+      <w:numFmt w:val="bullet"/>
+      <w:lvlText w:val=""/>
+      <w:lvlJc w:val="left"/>
+      <w:pPr>
+        <w:tabs>
+          <w:tab w:val="num" w:pos="5040"/>
+        </w:tabs>
+        <w:ind w:left="5040" w:hanging="360"/>
+      </w:pPr>
+      <w:rPr>
+        <w:rFonts w:ascii="Wingdings" w:hAnsi="Wingdings" w:hint="default"/>
+        <w:sz w:val="20"/>
+      </w:rPr>
+    </w:lvl>
+    <w:lvl w:ilvl="7" w:tentative="1">
+      <w:start w:val="1"/>
+      <w:numFmt w:val="bullet"/>
+      <w:lvlText w:val=""/>
+      <w:lvlJc w:val="left"/>
+      <w:pPr>
+        <w:tabs>
+          <w:tab w:val="num" w:pos="5760"/>
+        </w:tabs>
+        <w:ind w:left="5760" w:hanging="360"/>
+      </w:pPr>
+      <w:rPr>
+        <w:rFonts w:ascii="Wingdings" w:hAnsi="Wingdings" w:hint="default"/>
+        <w:sz w:val="20"/>
+      </w:rPr>
+    </w:lvl>
+    <w:lvl w:ilvl="8" w:tentative="1">
+      <w:start w:val="1"/>
+      <w:numFmt w:val="bullet"/>
+      <w:lvlText w:val=""/>
+      <w:lvlJc w:val="left"/>
+      <w:pPr>
+        <w:tabs>
+          <w:tab w:val="num" w:pos="6480"/>
+        </w:tabs>
+        <w:ind w:left="6480" w:hanging="360"/>
+      </w:pPr>
+      <w:rPr>
+        <w:rFonts w:ascii="Wingdings" w:hAnsi="Wingdings" w:hint="default"/>
+        <w:sz w:val="20"/>
+      </w:rPr>
+    </w:lvl>
+  </w:abstractNum>
+  <w:abstractNum w:abstractNumId="16" w15:restartNumberingAfterBreak="0">
     <w:nsid w:val="5E5A6789"/>
     <w:multiLevelType w:val="hybridMultilevel"/>
     <w:tmpl w:val="DFB006EC"/>
@@ -14120,7 +16224,7 @@
       </w:rPr>
     </w:lvl>
   </w:abstractNum>
-  <w:abstractNum w:abstractNumId="16" w15:restartNumberingAfterBreak="0">
+  <w:abstractNum w:abstractNumId="17" w15:restartNumberingAfterBreak="0">
     <w:nsid w:val="5EA7065A"/>
     <w:multiLevelType w:val="multilevel"/>
     <w:tmpl w:val="941A274C"/>
@@ -14269,7 +16373,7 @@
       </w:rPr>
     </w:lvl>
   </w:abstractNum>
-  <w:abstractNum w:abstractNumId="17" w15:restartNumberingAfterBreak="0">
+  <w:abstractNum w:abstractNumId="18" w15:restartNumberingAfterBreak="0">
     <w:nsid w:val="69FE72DF"/>
     <w:multiLevelType w:val="hybridMultilevel"/>
     <w:tmpl w:val="30B88D1E"/>
@@ -14382,7 +16486,7 @@
       </w:rPr>
     </w:lvl>
   </w:abstractNum>
-  <w:abstractNum w:abstractNumId="18" w15:restartNumberingAfterBreak="0">
+  <w:abstractNum w:abstractNumId="19" w15:restartNumberingAfterBreak="0">
     <w:nsid w:val="6B893334"/>
     <w:multiLevelType w:val="hybridMultilevel"/>
     <w:tmpl w:val="208E339A"/>
@@ -14495,7 +16599,7 @@
       </w:rPr>
     </w:lvl>
   </w:abstractNum>
-  <w:abstractNum w:abstractNumId="19" w15:restartNumberingAfterBreak="0">
+  <w:abstractNum w:abstractNumId="20" w15:restartNumberingAfterBreak="0">
     <w:nsid w:val="742A3745"/>
     <w:multiLevelType w:val="multilevel"/>
     <w:tmpl w:val="4CD63574"/>
@@ -14640,7 +16744,7 @@
       </w:rPr>
     </w:lvl>
   </w:abstractNum>
-  <w:abstractNum w:abstractNumId="20" w15:restartNumberingAfterBreak="0">
+  <w:abstractNum w:abstractNumId="21" w15:restartNumberingAfterBreak="0">
     <w:nsid w:val="786E6E4E"/>
     <w:multiLevelType w:val="hybridMultilevel"/>
     <w:tmpl w:val="EFBA6DC0"/>
@@ -14753,7 +16857,7 @@
       </w:rPr>
     </w:lvl>
   </w:abstractNum>
-  <w:abstractNum w:abstractNumId="21" w15:restartNumberingAfterBreak="0">
+  <w:abstractNum w:abstractNumId="22" w15:restartNumberingAfterBreak="0">
     <w:nsid w:val="7B68124C"/>
     <w:multiLevelType w:val="hybridMultilevel"/>
     <w:tmpl w:val="58008F18"/>
@@ -14866,7 +16970,7 @@
       </w:rPr>
     </w:lvl>
   </w:abstractNum>
-  <w:abstractNum w:abstractNumId="22" w15:restartNumberingAfterBreak="0">
+  <w:abstractNum w:abstractNumId="23" w15:restartNumberingAfterBreak="0">
     <w:nsid w:val="7C094B9A"/>
     <w:multiLevelType w:val="hybridMultilevel"/>
     <w:tmpl w:val="2920F99C"/>
@@ -14979,7 +17083,7 @@
       </w:rPr>
     </w:lvl>
   </w:abstractNum>
-  <w:abstractNum w:abstractNumId="23" w15:restartNumberingAfterBreak="0">
+  <w:abstractNum w:abstractNumId="24" w15:restartNumberingAfterBreak="0">
     <w:nsid w:val="7F227E14"/>
     <w:multiLevelType w:val="hybridMultilevel"/>
     <w:tmpl w:val="19AC1F12"/>
@@ -15108,10 +17212,10 @@
     <w:abstractNumId w:val="10"/>
   </w:num>
   <w:num w:numId="6" w16cid:durableId="1618483884">
-    <w:abstractNumId w:val="19"/>
+    <w:abstractNumId w:val="20"/>
   </w:num>
   <w:num w:numId="7" w16cid:durableId="1780029810">
-    <w:abstractNumId w:val="16"/>
+    <w:abstractNumId w:val="17"/>
   </w:num>
   <w:num w:numId="8" w16cid:durableId="1533687057">
     <w:abstractNumId w:val="1"/>
@@ -15120,7 +17224,7 @@
     <w:abstractNumId w:val="3"/>
   </w:num>
   <w:num w:numId="10" w16cid:durableId="807668542">
-    <w:abstractNumId w:val="23"/>
+    <w:abstractNumId w:val="24"/>
   </w:num>
   <w:num w:numId="11" w16cid:durableId="1418474334">
     <w:abstractNumId w:val="14"/>
@@ -15129,16 +17233,16 @@
     <w:abstractNumId w:val="8"/>
   </w:num>
   <w:num w:numId="13" w16cid:durableId="956520586">
-    <w:abstractNumId w:val="22"/>
+    <w:abstractNumId w:val="23"/>
   </w:num>
   <w:num w:numId="14" w16cid:durableId="1381784658">
-    <w:abstractNumId w:val="21"/>
+    <w:abstractNumId w:val="22"/>
   </w:num>
   <w:num w:numId="15" w16cid:durableId="1278492253">
     <w:abstractNumId w:val="9"/>
   </w:num>
   <w:num w:numId="16" w16cid:durableId="887226596">
-    <w:abstractNumId w:val="18"/>
+    <w:abstractNumId w:val="19"/>
   </w:num>
   <w:num w:numId="17" w16cid:durableId="138151500">
     <w:abstractNumId w:val="7"/>
@@ -15153,16 +17257,19 @@
     <w:abstractNumId w:val="2"/>
   </w:num>
   <w:num w:numId="21" w16cid:durableId="1978796301">
-    <w:abstractNumId w:val="20"/>
+    <w:abstractNumId w:val="21"/>
   </w:num>
   <w:num w:numId="22" w16cid:durableId="435448264">
-    <w:abstractNumId w:val="17"/>
+    <w:abstractNumId w:val="18"/>
   </w:num>
   <w:num w:numId="23" w16cid:durableId="935794497">
-    <w:abstractNumId w:val="15"/>
+    <w:abstractNumId w:val="16"/>
   </w:num>
   <w:num w:numId="24" w16cid:durableId="194390421">
     <w:abstractNumId w:val="5"/>
+  </w:num>
+  <w:num w:numId="25" w16cid:durableId="1791512572">
+    <w:abstractNumId w:val="15"/>
   </w:num>
 </w:numbering>
 </file>
@@ -15661,7 +17768,6 @@
     <w:next w:val="Normal"/>
     <w:link w:val="Heading5Char"/>
     <w:uiPriority w:val="9"/>
-    <w:semiHidden/>
     <w:unhideWhenUsed/>
     <w:qFormat/>
     <w:rsid w:val="008412DE"/>
@@ -15767,6 +17873,7 @@
   <w:style w:type="character" w:default="1" w:styleId="DefaultParagraphFont">
     <w:name w:val="Default Paragraph Font"/>
     <w:uiPriority w:val="1"/>
+    <w:semiHidden/>
     <w:unhideWhenUsed/>
   </w:style>
   <w:style w:type="table" w:default="1" w:styleId="TableNormal">
@@ -15847,7 +17954,6 @@
     <w:basedOn w:val="DefaultParagraphFont"/>
     <w:link w:val="Heading5"/>
     <w:uiPriority w:val="9"/>
-    <w:semiHidden/>
     <w:rsid w:val="008412DE"/>
     <w:rPr>
       <w:rFonts w:eastAsiaTheme="majorEastAsia" w:cstheme="majorBidi"/>

</xml_diff>

<commit_message>
Names of Code changed and also added Copy vs view
</commit_message>
<xml_diff>
--- a/Learn_Python_Numpy_and_Pandas_With_NaveenSilvester.docx
+++ b/Learn_Python_Numpy_and_Pandas_With_NaveenSilvester.docx
@@ -12655,28 +12655,7 @@
           <w:color w:val="0070C0"/>
           <w:lang w:val="en-US"/>
         </w:rPr>
-        <w:t xml:space="preserve">2,2]) # </w:t>
-      </w:r>
-      <w:r>
-        <w:rPr>
-          <w:color w:val="0070C0"/>
-          <w:lang w:val="en-US"/>
-        </w:rPr>
-        <w:t xml:space="preserve">Element at row index </w:t>
-      </w:r>
-      <w:r>
-        <w:rPr>
-          <w:color w:val="0070C0"/>
-          <w:lang w:val="en-US"/>
-        </w:rPr>
-        <w:t>2</w:t>
-      </w:r>
-      <w:r>
-        <w:rPr>
-          <w:color w:val="0070C0"/>
-          <w:lang w:val="en-US"/>
-        </w:rPr>
-        <w:t xml:space="preserve"> and column index </w:t>
+        <w:t xml:space="preserve">2,2]) # Element at row index 2 and column index </w:t>
       </w:r>
       <w:proofErr w:type="gramStart"/>
       <w:r>
@@ -12684,21 +12663,7 @@
           <w:color w:val="0070C0"/>
           <w:lang w:val="en-US"/>
         </w:rPr>
-        <w:t>2</w:t>
-      </w:r>
-      <w:r>
-        <w:rPr>
-          <w:color w:val="0070C0"/>
-          <w:lang w:val="en-US"/>
-        </w:rPr>
-        <w:t>:</w:t>
-      </w:r>
-      <w:r>
-        <w:rPr>
-          <w:color w:val="0070C0"/>
-          <w:lang w:val="en-US"/>
-        </w:rPr>
-        <w:t>Output</w:t>
+        <w:t>2:Output</w:t>
       </w:r>
       <w:proofErr w:type="gramEnd"/>
       <w:r>
@@ -12870,8 +12835,8 @@
     </w:p>
     <w:p>
       <w:pPr>
-        <w:pStyle w:val="Heading5"/>
-        <w:ind w:left="720"/>
+        <w:pStyle w:val="Heading4"/>
+        <w:ind w:firstLine="720"/>
         <w:rPr>
           <w:b/>
           <w:bCs/>
@@ -13062,8 +13027,8 @@
     </w:p>
     <w:p>
       <w:pPr>
-        <w:pStyle w:val="Heading5"/>
-        <w:ind w:left="720"/>
+        <w:pStyle w:val="Heading4"/>
+        <w:ind w:firstLine="720"/>
         <w:rPr>
           <w:b/>
           <w:bCs/>
@@ -13329,8 +13294,8 @@
     </w:p>
     <w:p>
       <w:pPr>
-        <w:pStyle w:val="Heading5"/>
-        <w:ind w:left="720"/>
+        <w:pStyle w:val="Heading4"/>
+        <w:ind w:firstLine="720"/>
         <w:rPr>
           <w:b/>
           <w:bCs/>
@@ -13436,6 +13401,7 @@
     <w:p>
       <w:pPr>
         <w:pStyle w:val="Heading4"/>
+        <w:ind w:firstLine="720"/>
         <w:rPr>
           <w:b/>
           <w:bCs/>
@@ -13451,6 +13417,7 @@
     </w:p>
     <w:p>
       <w:pPr>
+        <w:ind w:firstLine="720"/>
         <w:rPr>
           <w:lang w:val="en-US"/>
         </w:rPr>
@@ -13464,7 +13431,7 @@
     </w:p>
     <w:p>
       <w:pPr>
-        <w:ind w:left="720"/>
+        <w:ind w:left="1440"/>
         <w:rPr>
           <w:color w:val="0070C0"/>
           <w:lang w:val="en-US"/>
@@ -13507,7 +13474,7 @@
     </w:p>
     <w:p>
       <w:pPr>
-        <w:ind w:left="720"/>
+        <w:ind w:left="1440"/>
         <w:rPr>
           <w:color w:val="0070C0"/>
           <w:lang w:val="en-US"/>
@@ -13557,7 +13524,7 @@
     </w:p>
     <w:p>
       <w:pPr>
-        <w:ind w:left="720"/>
+        <w:ind w:left="1440"/>
         <w:rPr>
           <w:color w:val="0070C0"/>
           <w:lang w:val="en-US"/>
@@ -13598,7 +13565,7 @@
     </w:p>
     <w:p>
       <w:pPr>
-        <w:ind w:left="720"/>
+        <w:ind w:left="1440"/>
         <w:rPr>
           <w:color w:val="0070C0"/>
           <w:lang w:val="en-US"/>
@@ -13637,6 +13604,7 @@
     </w:p>
     <w:p>
       <w:pPr>
+        <w:ind w:firstLine="720"/>
         <w:rPr>
           <w:lang w:val="en-US"/>
         </w:rPr>
@@ -13664,7 +13632,7 @@
     </w:p>
     <w:p>
       <w:pPr>
-        <w:ind w:left="720"/>
+        <w:ind w:left="1440"/>
         <w:rPr>
           <w:color w:val="0070C0"/>
           <w:lang w:val="en-US"/>
@@ -13707,7 +13675,7 @@
     </w:p>
     <w:p>
       <w:pPr>
-        <w:ind w:left="720"/>
+        <w:ind w:left="1440"/>
         <w:rPr>
           <w:color w:val="0070C0"/>
           <w:lang w:val="en-US"/>
@@ -13773,7 +13741,7 @@
     </w:p>
     <w:p>
       <w:pPr>
-        <w:ind w:left="720"/>
+        <w:ind w:left="1440"/>
         <w:rPr>
           <w:color w:val="0070C0"/>
           <w:lang w:val="en-US"/>
@@ -13798,7 +13766,7 @@
     </w:p>
     <w:p>
       <w:pPr>
-        <w:ind w:left="720"/>
+        <w:ind w:left="1440"/>
         <w:rPr>
           <w:color w:val="0070C0"/>
           <w:lang w:val="en-US"/>
@@ -13844,15 +13812,8 @@
     </w:p>
     <w:p>
       <w:pPr>
-        <w:rPr>
-          <w:color w:val="0070C0"/>
-          <w:lang w:val="en-US"/>
-        </w:rPr>
-      </w:pPr>
-    </w:p>
-    <w:p>
-      <w:pPr>
         <w:pStyle w:val="Heading4"/>
+        <w:ind w:firstLine="720"/>
         <w:rPr>
           <w:b/>
           <w:bCs/>
@@ -13870,6 +13831,7 @@
     </w:p>
     <w:p>
       <w:pPr>
+        <w:ind w:firstLine="720"/>
         <w:rPr>
           <w:lang w:val="en-US"/>
         </w:rPr>
@@ -13883,7 +13845,7 @@
     </w:p>
     <w:p>
       <w:pPr>
-        <w:ind w:left="720"/>
+        <w:ind w:left="1440"/>
         <w:rPr>
           <w:color w:val="0070C0"/>
           <w:lang w:val="en-US"/>
@@ -13926,7 +13888,7 @@
     </w:p>
     <w:p>
       <w:pPr>
-        <w:ind w:left="720"/>
+        <w:ind w:left="1440"/>
         <w:rPr>
           <w:color w:val="0070C0"/>
           <w:lang w:val="en-US"/>
@@ -13942,7 +13904,7 @@
     </w:p>
     <w:p>
       <w:pPr>
-        <w:ind w:left="720"/>
+        <w:ind w:left="1440"/>
         <w:rPr>
           <w:color w:val="0070C0"/>
           <w:lang w:val="en-US"/>
@@ -13974,16 +13936,16 @@
     </w:p>
     <w:p>
       <w:pPr>
-        <w:ind w:left="720"/>
-        <w:rPr>
-          <w:color w:val="0070C0"/>
-          <w:lang w:val="en-US"/>
-        </w:rPr>
-      </w:pPr>
-    </w:p>
-    <w:p>
-      <w:pPr>
-        <w:ind w:left="720"/>
+        <w:ind w:left="1440"/>
+        <w:rPr>
+          <w:color w:val="0070C0"/>
+          <w:lang w:val="en-US"/>
+        </w:rPr>
+      </w:pPr>
+    </w:p>
+    <w:p>
+      <w:pPr>
+        <w:ind w:left="1440"/>
         <w:rPr>
           <w:color w:val="0070C0"/>
           <w:lang w:val="en-US"/>
@@ -14049,7 +14011,7 @@
     </w:p>
     <w:p>
       <w:pPr>
-        <w:ind w:left="720"/>
+        <w:ind w:left="1440"/>
         <w:rPr>
           <w:color w:val="0070C0"/>
           <w:lang w:val="en-US"/>
@@ -14065,7 +14027,7 @@
     </w:p>
     <w:p>
       <w:pPr>
-        <w:ind w:left="720"/>
+        <w:ind w:left="1440"/>
         <w:rPr>
           <w:color w:val="0070C0"/>
           <w:lang w:val="en-US"/>
@@ -14081,7 +14043,7 @@
     </w:p>
     <w:p>
       <w:pPr>
-        <w:ind w:left="720"/>
+        <w:ind w:left="1440"/>
         <w:rPr>
           <w:color w:val="0070C0"/>
           <w:lang w:val="en-US"/>
@@ -14093,132 +14055,144 @@
           <w:color w:val="0070C0"/>
           <w:lang w:val="en-US"/>
         </w:rPr>
+        <w:t>print(</w:t>
+      </w:r>
+      <w:proofErr w:type="gramEnd"/>
+      <w:r>
+        <w:rPr>
+          <w:color w:val="0070C0"/>
+          <w:lang w:val="en-US"/>
+        </w:rPr>
+        <w:t>arr2</w:t>
+      </w:r>
+      <w:proofErr w:type="gramStart"/>
+      <w:r>
+        <w:rPr>
+          <w:color w:val="0070C0"/>
+          <w:lang w:val="en-US"/>
+        </w:rPr>
+        <w:t>d[</w:t>
+      </w:r>
+      <w:proofErr w:type="gramEnd"/>
+      <w:r>
+        <w:rPr>
+          <w:color w:val="0070C0"/>
+          <w:lang w:val="en-US"/>
+        </w:rPr>
+        <w:t>rows, cols]) # Output: [2,9]</w:t>
+      </w:r>
+    </w:p>
+    <w:p>
+      <w:pPr>
+        <w:pStyle w:val="Heading3"/>
+        <w:rPr>
+          <w:b/>
+          <w:bCs/>
+          <w:lang w:val="en-US"/>
+        </w:rPr>
+      </w:pPr>
+      <w:r>
+        <w:rPr>
+          <w:b/>
+          <w:bCs/>
+          <w:lang w:val="en-US"/>
+        </w:rPr>
         <w:lastRenderedPageBreak/>
-        <w:t>print(</w:t>
-      </w:r>
-      <w:proofErr w:type="gramEnd"/>
-      <w:r>
-        <w:rPr>
-          <w:color w:val="0070C0"/>
-          <w:lang w:val="en-US"/>
-        </w:rPr>
-        <w:t>arr2</w:t>
-      </w:r>
-      <w:proofErr w:type="gramStart"/>
-      <w:r>
-        <w:rPr>
-          <w:color w:val="0070C0"/>
-          <w:lang w:val="en-US"/>
-        </w:rPr>
-        <w:t>d[</w:t>
-      </w:r>
-      <w:proofErr w:type="gramEnd"/>
-      <w:r>
-        <w:rPr>
-          <w:color w:val="0070C0"/>
-          <w:lang w:val="en-US"/>
-        </w:rPr>
-        <w:t>rows, cols]) # Output: [2,9]</w:t>
-      </w:r>
-    </w:p>
-    <w:p>
-      <w:pPr>
-        <w:rPr>
-          <w:color w:val="0070C0"/>
-          <w:lang w:val="en-US"/>
-        </w:rPr>
-      </w:pPr>
-    </w:p>
-    <w:p>
-      <w:pPr>
-        <w:rPr>
-          <w:color w:val="0070C0"/>
-          <w:lang w:val="en-US"/>
-        </w:rPr>
-      </w:pPr>
-    </w:p>
-    <w:p>
-      <w:pPr>
-        <w:rPr>
-          <w:lang w:val="en-US"/>
-        </w:rPr>
-      </w:pPr>
-    </w:p>
-    <w:p>
-      <w:pPr>
-        <w:rPr>
-          <w:lang w:val="en-US"/>
-        </w:rPr>
-      </w:pPr>
-    </w:p>
-    <w:p>
-      <w:pPr>
-        <w:rPr>
-          <w:lang w:val="en-US"/>
-        </w:rPr>
-      </w:pPr>
-    </w:p>
-    <w:p>
-      <w:pPr>
-        <w:rPr>
-          <w:lang w:val="en-US"/>
-        </w:rPr>
-      </w:pPr>
-    </w:p>
-    <w:p>
-      <w:pPr>
-        <w:rPr>
-          <w:lang w:val="en-US"/>
-        </w:rPr>
-      </w:pPr>
-    </w:p>
-    <w:p>
-      <w:pPr>
-        <w:rPr>
-          <w:lang w:val="en-US"/>
-        </w:rPr>
-      </w:pPr>
-    </w:p>
-    <w:p>
-      <w:pPr>
-        <w:rPr>
-          <w:lang w:val="en-US"/>
-        </w:rPr>
-      </w:pPr>
-    </w:p>
-    <w:p>
-      <w:pPr>
-        <w:rPr>
-          <w:lang w:val="en-US"/>
-        </w:rPr>
-      </w:pPr>
-    </w:p>
-    <w:p>
-      <w:pPr>
-        <w:rPr>
-          <w:lang w:val="en-US"/>
-        </w:rPr>
-      </w:pPr>
-    </w:p>
-    <w:p>
-      <w:pPr>
-        <w:rPr>
-          <w:lang w:val="en-US"/>
-        </w:rPr>
-      </w:pPr>
-    </w:p>
-    <w:p>
-      <w:pPr>
-        <w:rPr>
-          <w:lang w:val="en-US"/>
-        </w:rPr>
-      </w:pPr>
-      <w:r>
-        <w:rPr>
-          <w:lang w:val="en-US"/>
-        </w:rPr>
         <w:t>Copying vs View (memory optimization)</w:t>
       </w:r>
+    </w:p>
+    <w:p>
+      <w:pPr>
+        <w:rPr>
+          <w:lang w:val="en-US"/>
+        </w:rPr>
+      </w:pPr>
+    </w:p>
+    <w:p>
+      <w:pPr>
+        <w:rPr>
+          <w:color w:val="0070C0"/>
+          <w:lang w:val="en-US"/>
+        </w:rPr>
+      </w:pPr>
+    </w:p>
+    <w:p>
+      <w:pPr>
+        <w:rPr>
+          <w:color w:val="0070C0"/>
+          <w:lang w:val="en-US"/>
+        </w:rPr>
+      </w:pPr>
+    </w:p>
+    <w:p>
+      <w:pPr>
+        <w:rPr>
+          <w:lang w:val="en-US"/>
+        </w:rPr>
+      </w:pPr>
+    </w:p>
+    <w:p>
+      <w:pPr>
+        <w:rPr>
+          <w:lang w:val="en-US"/>
+        </w:rPr>
+      </w:pPr>
+    </w:p>
+    <w:p>
+      <w:pPr>
+        <w:rPr>
+          <w:lang w:val="en-US"/>
+        </w:rPr>
+      </w:pPr>
+    </w:p>
+    <w:p>
+      <w:pPr>
+        <w:rPr>
+          <w:lang w:val="en-US"/>
+        </w:rPr>
+      </w:pPr>
+    </w:p>
+    <w:p>
+      <w:pPr>
+        <w:rPr>
+          <w:lang w:val="en-US"/>
+        </w:rPr>
+      </w:pPr>
+    </w:p>
+    <w:p>
+      <w:pPr>
+        <w:rPr>
+          <w:lang w:val="en-US"/>
+        </w:rPr>
+      </w:pPr>
+    </w:p>
+    <w:p>
+      <w:pPr>
+        <w:rPr>
+          <w:lang w:val="en-US"/>
+        </w:rPr>
+      </w:pPr>
+    </w:p>
+    <w:p>
+      <w:pPr>
+        <w:rPr>
+          <w:lang w:val="en-US"/>
+        </w:rPr>
+      </w:pPr>
+    </w:p>
+    <w:p>
+      <w:pPr>
+        <w:rPr>
+          <w:lang w:val="en-US"/>
+        </w:rPr>
+      </w:pPr>
+    </w:p>
+    <w:p>
+      <w:pPr>
+        <w:rPr>
+          <w:lang w:val="en-US"/>
+        </w:rPr>
+      </w:pPr>
     </w:p>
     <w:p>
       <w:pPr>

</xml_diff>

<commit_message>
Updated Copy and View
</commit_message>
<xml_diff>
--- a/Learn_Python_Numpy_and_Pandas_With_NaveenSilvester.docx
+++ b/Learn_Python_Numpy_and_Pandas_With_NaveenSilvester.docx
@@ -14099,6 +14099,627 @@
         </w:rPr>
         <w:lastRenderedPageBreak/>
         <w:t>Copying vs View (memory optimization)</w:t>
+      </w:r>
+    </w:p>
+    <w:p>
+      <w:pPr>
+        <w:rPr>
+          <w:lang w:val="en-US"/>
+        </w:rPr>
+      </w:pPr>
+      <w:r>
+        <w:rPr>
+          <w:lang w:val="en-US"/>
+        </w:rPr>
+        <w:t xml:space="preserve">In NumPy, copying and viewing refer to different </w:t>
+      </w:r>
+      <w:proofErr w:type="spellStart"/>
+      <w:r>
+        <w:rPr>
+          <w:lang w:val="en-US"/>
+        </w:rPr>
+        <w:t>was</w:t>
+      </w:r>
+      <w:proofErr w:type="spellEnd"/>
+      <w:r>
+        <w:rPr>
+          <w:lang w:val="en-US"/>
+        </w:rPr>
+        <w:t xml:space="preserve"> of handling array data:</w:t>
+      </w:r>
+    </w:p>
+    <w:p>
+      <w:pPr>
+        <w:pStyle w:val="Heading4"/>
+        <w:rPr>
+          <w:b/>
+          <w:bCs/>
+          <w:lang w:val="en-US"/>
+        </w:rPr>
+      </w:pPr>
+      <w:r>
+        <w:rPr>
+          <w:b/>
+          <w:bCs/>
+          <w:lang w:val="en-US"/>
+        </w:rPr>
+        <w:t>Copy</w:t>
+      </w:r>
+    </w:p>
+    <w:p>
+      <w:pPr>
+        <w:rPr>
+          <w:lang w:val="en-US"/>
+        </w:rPr>
+      </w:pPr>
+      <w:r>
+        <w:rPr>
+          <w:lang w:val="en-US"/>
+        </w:rPr>
+        <w:t>A copy creates a new array with duplicated data</w:t>
+      </w:r>
+    </w:p>
+    <w:p>
+      <w:pPr>
+        <w:rPr>
+          <w:lang w:val="en-US"/>
+        </w:rPr>
+      </w:pPr>
+      <w:r>
+        <w:rPr>
+          <w:lang w:val="en-US"/>
+        </w:rPr>
+        <w:t>Changes made to the copy do not affect the original array</w:t>
+      </w:r>
+    </w:p>
+    <w:p>
+      <w:pPr>
+        <w:rPr>
+          <w:lang w:val="en-US"/>
+        </w:rPr>
+      </w:pPr>
+      <w:r>
+        <w:rPr>
+          <w:lang w:val="en-US"/>
+        </w:rPr>
+        <w:t>Copies are memory-intensive but necessary when independent modifications are required</w:t>
+      </w:r>
+    </w:p>
+    <w:p>
+      <w:pPr>
+        <w:rPr>
+          <w:lang w:val="en-US"/>
+        </w:rPr>
+      </w:pPr>
+      <w:r>
+        <w:rPr>
+          <w:lang w:val="en-US"/>
+        </w:rPr>
+        <w:t xml:space="preserve">You can explicitly create a copy using </w:t>
+      </w:r>
+      <w:proofErr w:type="spellStart"/>
+      <w:proofErr w:type="gramStart"/>
+      <w:r>
+        <w:rPr>
+          <w:lang w:val="en-US"/>
+        </w:rPr>
+        <w:t>ndarray.copy</w:t>
+      </w:r>
+      <w:proofErr w:type="spellEnd"/>
+      <w:proofErr w:type="gramEnd"/>
+      <w:r>
+        <w:rPr>
+          <w:lang w:val="en-US"/>
+        </w:rPr>
+        <w:t>()</w:t>
+      </w:r>
+    </w:p>
+    <w:p>
+      <w:pPr>
+        <w:rPr>
+          <w:lang w:val="en-US"/>
+        </w:rPr>
+      </w:pPr>
+      <w:r>
+        <w:rPr>
+          <w:lang w:val="en-US"/>
+        </w:rPr>
+        <w:t>Example:</w:t>
+      </w:r>
+    </w:p>
+    <w:p>
+      <w:pPr>
+        <w:ind w:left="720"/>
+        <w:rPr>
+          <w:color w:val="0070C0"/>
+          <w:lang w:val="en-US"/>
+        </w:rPr>
+      </w:pPr>
+      <w:r>
+        <w:rPr>
+          <w:color w:val="0070C0"/>
+          <w:lang w:val="en-US"/>
+        </w:rPr>
+        <w:t xml:space="preserve">import </w:t>
+      </w:r>
+      <w:proofErr w:type="spellStart"/>
+      <w:r>
+        <w:rPr>
+          <w:color w:val="0070C0"/>
+          <w:lang w:val="en-US"/>
+        </w:rPr>
+        <w:t>numpy</w:t>
+      </w:r>
+      <w:proofErr w:type="spellEnd"/>
+      <w:r>
+        <w:rPr>
+          <w:color w:val="0070C0"/>
+          <w:lang w:val="en-US"/>
+        </w:rPr>
+        <w:t xml:space="preserve"> as np</w:t>
+      </w:r>
+    </w:p>
+    <w:p>
+      <w:pPr>
+        <w:ind w:left="720"/>
+        <w:rPr>
+          <w:color w:val="0070C0"/>
+          <w:lang w:val="en-US"/>
+        </w:rPr>
+      </w:pPr>
+      <w:proofErr w:type="spellStart"/>
+      <w:r>
+        <w:rPr>
+          <w:color w:val="0070C0"/>
+          <w:lang w:val="en-US"/>
+        </w:rPr>
+        <w:t>arr</w:t>
+      </w:r>
+      <w:proofErr w:type="spellEnd"/>
+      <w:r>
+        <w:rPr>
+          <w:color w:val="0070C0"/>
+          <w:lang w:val="en-US"/>
+        </w:rPr>
+        <w:t xml:space="preserve"> = </w:t>
+      </w:r>
+      <w:proofErr w:type="spellStart"/>
+      <w:proofErr w:type="gramStart"/>
+      <w:r>
+        <w:rPr>
+          <w:color w:val="0070C0"/>
+          <w:lang w:val="en-US"/>
+        </w:rPr>
+        <w:t>np.array</w:t>
+      </w:r>
+      <w:proofErr w:type="spellEnd"/>
+      <w:proofErr w:type="gramEnd"/>
+      <w:r>
+        <w:rPr>
+          <w:color w:val="0070C0"/>
+          <w:lang w:val="en-US"/>
+        </w:rPr>
+        <w:t>([1,2,3,4,5])</w:t>
+      </w:r>
+    </w:p>
+    <w:p>
+      <w:pPr>
+        <w:ind w:left="720"/>
+        <w:rPr>
+          <w:color w:val="0070C0"/>
+          <w:lang w:val="en-US"/>
+        </w:rPr>
+      </w:pPr>
+      <w:r>
+        <w:rPr>
+          <w:color w:val="0070C0"/>
+          <w:lang w:val="en-US"/>
+        </w:rPr>
+        <w:t xml:space="preserve">x = </w:t>
+      </w:r>
+      <w:proofErr w:type="spellStart"/>
+      <w:proofErr w:type="gramStart"/>
+      <w:r>
+        <w:rPr>
+          <w:color w:val="0070C0"/>
+          <w:lang w:val="en-US"/>
+        </w:rPr>
+        <w:t>arr.copy</w:t>
+      </w:r>
+      <w:proofErr w:type="spellEnd"/>
+      <w:proofErr w:type="gramEnd"/>
+      <w:r>
+        <w:rPr>
+          <w:color w:val="0070C0"/>
+          <w:lang w:val="en-US"/>
+        </w:rPr>
+        <w:t>()</w:t>
+      </w:r>
+    </w:p>
+    <w:p>
+      <w:pPr>
+        <w:ind w:left="720"/>
+        <w:rPr>
+          <w:color w:val="0070C0"/>
+          <w:lang w:val="en-US"/>
+        </w:rPr>
+      </w:pPr>
+      <w:proofErr w:type="spellStart"/>
+      <w:proofErr w:type="gramStart"/>
+      <w:r>
+        <w:rPr>
+          <w:color w:val="0070C0"/>
+          <w:lang w:val="en-US"/>
+        </w:rPr>
+        <w:t>arr</w:t>
+      </w:r>
+      <w:proofErr w:type="spellEnd"/>
+      <w:r>
+        <w:rPr>
+          <w:color w:val="0070C0"/>
+          <w:lang w:val="en-US"/>
+        </w:rPr>
+        <w:t>[</w:t>
+      </w:r>
+      <w:proofErr w:type="gramEnd"/>
+      <w:r>
+        <w:rPr>
+          <w:color w:val="0070C0"/>
+          <w:lang w:val="en-US"/>
+        </w:rPr>
+        <w:t>0] = 100</w:t>
+      </w:r>
+    </w:p>
+    <w:p>
+      <w:pPr>
+        <w:ind w:left="720"/>
+        <w:rPr>
+          <w:color w:val="0070C0"/>
+          <w:lang w:val="en-US"/>
+        </w:rPr>
+      </w:pPr>
+      <w:r>
+        <w:rPr>
+          <w:color w:val="0070C0"/>
+          <w:lang w:val="en-US"/>
+        </w:rPr>
+        <w:t>print(x) # Output: [1,2,3,4,5]</w:t>
+      </w:r>
+    </w:p>
+    <w:p>
+      <w:pPr>
+        <w:ind w:left="720"/>
+        <w:rPr>
+          <w:color w:val="0070C0"/>
+          <w:lang w:val="en-US"/>
+        </w:rPr>
+      </w:pPr>
+      <w:r>
+        <w:rPr>
+          <w:color w:val="0070C0"/>
+          <w:lang w:val="en-US"/>
+        </w:rPr>
+        <w:t>print(</w:t>
+      </w:r>
+      <w:proofErr w:type="spellStart"/>
+      <w:r>
+        <w:rPr>
+          <w:color w:val="0070C0"/>
+          <w:lang w:val="en-US"/>
+        </w:rPr>
+        <w:t>arr</w:t>
+      </w:r>
+      <w:proofErr w:type="spellEnd"/>
+      <w:r>
+        <w:rPr>
+          <w:color w:val="0070C0"/>
+          <w:lang w:val="en-US"/>
+        </w:rPr>
+        <w:t xml:space="preserve">) # Output: [100,2,3,4,5] </w:t>
+      </w:r>
+    </w:p>
+    <w:p>
+      <w:pPr>
+        <w:rPr>
+          <w:lang w:val="en-US"/>
+        </w:rPr>
+      </w:pPr>
+    </w:p>
+    <w:p>
+      <w:pPr>
+        <w:pStyle w:val="Heading4"/>
+        <w:rPr>
+          <w:b/>
+          <w:bCs/>
+          <w:lang w:val="en-US"/>
+        </w:rPr>
+      </w:pPr>
+      <w:r>
+        <w:rPr>
+          <w:b/>
+          <w:bCs/>
+          <w:lang w:val="en-US"/>
+        </w:rPr>
+        <w:t>View</w:t>
+      </w:r>
+    </w:p>
+    <w:p>
+      <w:pPr>
+        <w:rPr>
+          <w:lang w:val="en-US"/>
+        </w:rPr>
+      </w:pPr>
+      <w:r>
+        <w:rPr>
+          <w:lang w:val="en-US"/>
+        </w:rPr>
+        <w:t>A view provides a different perspective on the same data buffer.</w:t>
+      </w:r>
+    </w:p>
+    <w:p>
+      <w:pPr>
+        <w:rPr>
+          <w:lang w:val="en-US"/>
+        </w:rPr>
+      </w:pPr>
+      <w:r>
+        <w:rPr>
+          <w:lang w:val="en-US"/>
+        </w:rPr>
+        <w:t>Changes made to a view reflect in the original array.</w:t>
+      </w:r>
+    </w:p>
+    <w:p>
+      <w:pPr>
+        <w:rPr>
+          <w:lang w:val="en-US"/>
+        </w:rPr>
+      </w:pPr>
+      <w:r>
+        <w:rPr>
+          <w:lang w:val="en-US"/>
+        </w:rPr>
+        <w:t>Views are efficient as they avoid unnecessary memory duplication</w:t>
+      </w:r>
+    </w:p>
+    <w:p>
+      <w:pPr>
+        <w:rPr>
+          <w:lang w:val="en-US"/>
+        </w:rPr>
+      </w:pPr>
+      <w:r>
+        <w:rPr>
+          <w:lang w:val="en-US"/>
+        </w:rPr>
+        <w:t xml:space="preserve">You can create a view using </w:t>
+      </w:r>
+      <w:proofErr w:type="spellStart"/>
+      <w:proofErr w:type="gramStart"/>
+      <w:r>
+        <w:rPr>
+          <w:lang w:val="en-US"/>
+        </w:rPr>
+        <w:t>ndarray.view</w:t>
+      </w:r>
+      <w:proofErr w:type="spellEnd"/>
+      <w:proofErr w:type="gramEnd"/>
+      <w:r>
+        <w:rPr>
+          <w:lang w:val="en-US"/>
+        </w:rPr>
+        <w:t>()</w:t>
+      </w:r>
+    </w:p>
+    <w:p>
+      <w:pPr>
+        <w:rPr>
+          <w:lang w:val="en-US"/>
+        </w:rPr>
+      </w:pPr>
+    </w:p>
+    <w:p>
+      <w:pPr>
+        <w:rPr>
+          <w:lang w:val="en-US"/>
+        </w:rPr>
+      </w:pPr>
+      <w:r>
+        <w:rPr>
+          <w:lang w:val="en-US"/>
+        </w:rPr>
+        <w:t>Example</w:t>
+      </w:r>
+    </w:p>
+    <w:p>
+      <w:pPr>
+        <w:ind w:left="720"/>
+        <w:rPr>
+          <w:color w:val="0070C0"/>
+          <w:lang w:val="en-US"/>
+        </w:rPr>
+      </w:pPr>
+      <w:r>
+        <w:rPr>
+          <w:color w:val="0070C0"/>
+          <w:lang w:val="en-US"/>
+        </w:rPr>
+        <w:t xml:space="preserve">import </w:t>
+      </w:r>
+      <w:proofErr w:type="spellStart"/>
+      <w:r>
+        <w:rPr>
+          <w:color w:val="0070C0"/>
+          <w:lang w:val="en-US"/>
+        </w:rPr>
+        <w:t>numpy</w:t>
+      </w:r>
+      <w:proofErr w:type="spellEnd"/>
+      <w:r>
+        <w:rPr>
+          <w:color w:val="0070C0"/>
+          <w:lang w:val="en-US"/>
+        </w:rPr>
+        <w:t xml:space="preserve"> as np</w:t>
+      </w:r>
+    </w:p>
+    <w:p>
+      <w:pPr>
+        <w:ind w:left="720"/>
+        <w:rPr>
+          <w:color w:val="0070C0"/>
+          <w:lang w:val="en-US"/>
+        </w:rPr>
+      </w:pPr>
+      <w:proofErr w:type="spellStart"/>
+      <w:r>
+        <w:rPr>
+          <w:color w:val="0070C0"/>
+          <w:lang w:val="en-US"/>
+        </w:rPr>
+        <w:t>arr</w:t>
+      </w:r>
+      <w:proofErr w:type="spellEnd"/>
+      <w:r>
+        <w:rPr>
+          <w:color w:val="0070C0"/>
+          <w:lang w:val="en-US"/>
+        </w:rPr>
+        <w:t xml:space="preserve"> = </w:t>
+      </w:r>
+      <w:proofErr w:type="spellStart"/>
+      <w:proofErr w:type="gramStart"/>
+      <w:r>
+        <w:rPr>
+          <w:color w:val="0070C0"/>
+          <w:lang w:val="en-US"/>
+        </w:rPr>
+        <w:t>np.array</w:t>
+      </w:r>
+      <w:proofErr w:type="spellEnd"/>
+      <w:proofErr w:type="gramEnd"/>
+      <w:r>
+        <w:rPr>
+          <w:color w:val="0070C0"/>
+          <w:lang w:val="en-US"/>
+        </w:rPr>
+        <w:t>([1, 2, 3, 4, 5]</w:t>
+      </w:r>
+    </w:p>
+    <w:p>
+      <w:pPr>
+        <w:ind w:left="720"/>
+        <w:rPr>
+          <w:color w:val="0070C0"/>
+          <w:lang w:val="en-US"/>
+        </w:rPr>
+      </w:pPr>
+      <w:r>
+        <w:rPr>
+          <w:color w:val="0070C0"/>
+          <w:lang w:val="en-US"/>
+        </w:rPr>
+        <w:t xml:space="preserve">x = </w:t>
+      </w:r>
+      <w:proofErr w:type="spellStart"/>
+      <w:proofErr w:type="gramStart"/>
+      <w:r>
+        <w:rPr>
+          <w:color w:val="0070C0"/>
+          <w:lang w:val="en-US"/>
+        </w:rPr>
+        <w:t>arr.view</w:t>
+      </w:r>
+      <w:proofErr w:type="spellEnd"/>
+      <w:proofErr w:type="gramEnd"/>
+      <w:r>
+        <w:rPr>
+          <w:color w:val="0070C0"/>
+          <w:lang w:val="en-US"/>
+        </w:rPr>
+        <w:t>()</w:t>
+      </w:r>
+    </w:p>
+    <w:p>
+      <w:pPr>
+        <w:ind w:left="720"/>
+        <w:rPr>
+          <w:color w:val="0070C0"/>
+          <w:lang w:val="en-US"/>
+        </w:rPr>
+      </w:pPr>
+      <w:proofErr w:type="spellStart"/>
+      <w:proofErr w:type="gramStart"/>
+      <w:r>
+        <w:rPr>
+          <w:color w:val="0070C0"/>
+          <w:lang w:val="en-US"/>
+        </w:rPr>
+        <w:t>arr</w:t>
+      </w:r>
+      <w:proofErr w:type="spellEnd"/>
+      <w:r>
+        <w:rPr>
+          <w:color w:val="0070C0"/>
+          <w:lang w:val="en-US"/>
+        </w:rPr>
+        <w:t>[</w:t>
+      </w:r>
+      <w:proofErr w:type="gramEnd"/>
+      <w:r>
+        <w:rPr>
+          <w:color w:val="0070C0"/>
+          <w:lang w:val="en-US"/>
+        </w:rPr>
+        <w:t>0] = 5555</w:t>
+      </w:r>
+    </w:p>
+    <w:p>
+      <w:pPr>
+        <w:ind w:left="720"/>
+        <w:rPr>
+          <w:color w:val="0070C0"/>
+          <w:lang w:val="en-US"/>
+        </w:rPr>
+      </w:pPr>
+      <w:r>
+        <w:rPr>
+          <w:color w:val="0070C0"/>
+          <w:lang w:val="en-US"/>
+        </w:rPr>
+        <w:t>print (</w:t>
+      </w:r>
+      <w:proofErr w:type="spellStart"/>
+      <w:r>
+        <w:rPr>
+          <w:color w:val="0070C0"/>
+          <w:lang w:val="en-US"/>
+        </w:rPr>
+        <w:t>arr</w:t>
+      </w:r>
+      <w:proofErr w:type="spellEnd"/>
+      <w:r>
+        <w:rPr>
+          <w:color w:val="0070C0"/>
+          <w:lang w:val="en-US"/>
+        </w:rPr>
+        <w:t>) # Output: [5555,2,3,4,5]</w:t>
+      </w:r>
+    </w:p>
+    <w:p>
+      <w:pPr>
+        <w:ind w:left="720"/>
+        <w:rPr>
+          <w:color w:val="0070C0"/>
+          <w:lang w:val="en-US"/>
+        </w:rPr>
+      </w:pPr>
+      <w:r>
+        <w:rPr>
+          <w:color w:val="0070C0"/>
+          <w:lang w:val="en-US"/>
+        </w:rPr>
+        <w:t>print(x) # Output: [5555,2,3,4,5]</w:t>
       </w:r>
     </w:p>
     <w:p>

</xml_diff>

<commit_message>
Added a Cumulative Sum and Product Code and Documentation
</commit_message>
<xml_diff>
--- a/Learn_Python_Numpy_and_Pandas_With_NaveenSilvester.docx
+++ b/Learn_Python_Numpy_and_Pandas_With_NaveenSilvester.docx
@@ -26172,27 +26172,4283 @@
     </w:p>
     <w:p>
       <w:pPr>
-        <w:rPr>
-          <w:lang w:val="en-US"/>
-        </w:rPr>
-      </w:pPr>
-    </w:p>
-    <w:p>
-      <w:pPr>
-        <w:rPr>
-          <w:lang w:val="en-US"/>
-        </w:rPr>
-      </w:pPr>
-    </w:p>
-    <w:p>
-      <w:pPr>
-        <w:rPr>
-          <w:lang w:val="en-US"/>
-        </w:rPr>
-      </w:pPr>
-    </w:p>
-    <w:p>
-      <w:pPr>
+        <w:pStyle w:val="ListParagraph"/>
+        <w:numPr>
+          <w:ilvl w:val="0"/>
+          <w:numId w:val="30"/>
+        </w:numPr>
+        <w:rPr>
+          <w:b/>
+          <w:bCs/>
+          <w:lang w:val="en-US"/>
+        </w:rPr>
+      </w:pPr>
+      <w:r>
+        <w:rPr>
+          <w:b/>
+          <w:bCs/>
+          <w:lang w:val="en-US"/>
+        </w:rPr>
+        <w:t>Cumulative Sum (</w:t>
+      </w:r>
+      <w:proofErr w:type="spellStart"/>
+      <w:proofErr w:type="gramStart"/>
+      <w:r>
+        <w:rPr>
+          <w:b/>
+          <w:bCs/>
+          <w:lang w:val="en-US"/>
+        </w:rPr>
+        <w:t>np.cumsum</w:t>
+      </w:r>
+      <w:proofErr w:type="spellEnd"/>
+      <w:proofErr w:type="gramEnd"/>
+      <w:r>
+        <w:rPr>
+          <w:b/>
+          <w:bCs/>
+          <w:lang w:val="en-US"/>
+        </w:rPr>
+        <w:t>)</w:t>
+      </w:r>
+    </w:p>
+    <w:p>
+      <w:pPr>
+        <w:pStyle w:val="ListParagraph"/>
+        <w:numPr>
+          <w:ilvl w:val="1"/>
+          <w:numId w:val="30"/>
+        </w:numPr>
+        <w:shd w:val="clear" w:color="auto" w:fill="1F1F1F"/>
+        <w:spacing w:after="0" w:line="285" w:lineRule="atLeast"/>
+        <w:rPr>
+          <w:rFonts w:ascii="Consolas" w:eastAsia="Times New Roman" w:hAnsi="Consolas" w:cs="Times New Roman"/>
+          <w:color w:val="CCCCCC"/>
+          <w:kern w:val="0"/>
+          <w:sz w:val="21"/>
+          <w:szCs w:val="21"/>
+          <w:lang w:eastAsia="en-IN"/>
+          <w14:ligatures w14:val="none"/>
+        </w:rPr>
+      </w:pPr>
+      <w:r>
+        <w:rPr>
+          <w:rFonts w:ascii="Consolas" w:eastAsia="Times New Roman" w:hAnsi="Consolas" w:cs="Times New Roman"/>
+          <w:color w:val="CCCCCC"/>
+          <w:kern w:val="0"/>
+          <w:sz w:val="21"/>
+          <w:szCs w:val="21"/>
+          <w:lang w:eastAsia="en-IN"/>
+          <w14:ligatures w14:val="none"/>
+        </w:rPr>
+        <w:t xml:space="preserve">A </w:t>
+      </w:r>
+      <w:r>
+        <w:rPr>
+          <w:rFonts w:ascii="Consolas" w:eastAsia="Times New Roman" w:hAnsi="Consolas" w:cs="Times New Roman"/>
+          <w:color w:val="D4D4D4"/>
+          <w:kern w:val="0"/>
+          <w:sz w:val="21"/>
+          <w:szCs w:val="21"/>
+          <w:lang w:eastAsia="en-IN"/>
+          <w14:ligatures w14:val="none"/>
+        </w:rPr>
+        <w:t>=</w:t>
+      </w:r>
+      <w:r>
+        <w:rPr>
+          <w:rFonts w:ascii="Consolas" w:eastAsia="Times New Roman" w:hAnsi="Consolas" w:cs="Times New Roman"/>
+          <w:color w:val="CCCCCC"/>
+          <w:kern w:val="0"/>
+          <w:sz w:val="21"/>
+          <w:szCs w:val="21"/>
+          <w:lang w:eastAsia="en-IN"/>
+          <w14:ligatures w14:val="none"/>
+        </w:rPr>
+        <w:t xml:space="preserve"> </w:t>
+      </w:r>
+      <w:proofErr w:type="spellStart"/>
+      <w:proofErr w:type="gramStart"/>
+      <w:r>
+        <w:rPr>
+          <w:rFonts w:ascii="Consolas" w:eastAsia="Times New Roman" w:hAnsi="Consolas" w:cs="Times New Roman"/>
+          <w:color w:val="CCCCCC"/>
+          <w:kern w:val="0"/>
+          <w:sz w:val="21"/>
+          <w:szCs w:val="21"/>
+          <w:lang w:eastAsia="en-IN"/>
+          <w14:ligatures w14:val="none"/>
+        </w:rPr>
+        <w:t>np.array</w:t>
+      </w:r>
+      <w:proofErr w:type="spellEnd"/>
+      <w:proofErr w:type="gramEnd"/>
+      <w:r>
+        <w:rPr>
+          <w:rFonts w:ascii="Consolas" w:eastAsia="Times New Roman" w:hAnsi="Consolas" w:cs="Times New Roman"/>
+          <w:color w:val="CCCCCC"/>
+          <w:kern w:val="0"/>
+          <w:sz w:val="21"/>
+          <w:szCs w:val="21"/>
+          <w:lang w:eastAsia="en-IN"/>
+          <w14:ligatures w14:val="none"/>
+        </w:rPr>
+        <w:t>([</w:t>
+      </w:r>
+      <w:r>
+        <w:rPr>
+          <w:rFonts w:ascii="Consolas" w:eastAsia="Times New Roman" w:hAnsi="Consolas" w:cs="Times New Roman"/>
+          <w:color w:val="B5CEA8"/>
+          <w:kern w:val="0"/>
+          <w:sz w:val="21"/>
+          <w:szCs w:val="21"/>
+          <w:lang w:eastAsia="en-IN"/>
+          <w14:ligatures w14:val="none"/>
+        </w:rPr>
+        <w:t>1</w:t>
+      </w:r>
+      <w:r>
+        <w:rPr>
+          <w:rFonts w:ascii="Consolas" w:eastAsia="Times New Roman" w:hAnsi="Consolas" w:cs="Times New Roman"/>
+          <w:color w:val="CCCCCC"/>
+          <w:kern w:val="0"/>
+          <w:sz w:val="21"/>
+          <w:szCs w:val="21"/>
+          <w:lang w:eastAsia="en-IN"/>
+          <w14:ligatures w14:val="none"/>
+        </w:rPr>
+        <w:t xml:space="preserve">, </w:t>
+      </w:r>
+      <w:r>
+        <w:rPr>
+          <w:rFonts w:ascii="Consolas" w:eastAsia="Times New Roman" w:hAnsi="Consolas" w:cs="Times New Roman"/>
+          <w:color w:val="B5CEA8"/>
+          <w:kern w:val="0"/>
+          <w:sz w:val="21"/>
+          <w:szCs w:val="21"/>
+          <w:lang w:eastAsia="en-IN"/>
+          <w14:ligatures w14:val="none"/>
+        </w:rPr>
+        <w:t>2</w:t>
+      </w:r>
+      <w:r>
+        <w:rPr>
+          <w:rFonts w:ascii="Consolas" w:eastAsia="Times New Roman" w:hAnsi="Consolas" w:cs="Times New Roman"/>
+          <w:color w:val="CCCCCC"/>
+          <w:kern w:val="0"/>
+          <w:sz w:val="21"/>
+          <w:szCs w:val="21"/>
+          <w:lang w:eastAsia="en-IN"/>
+          <w14:ligatures w14:val="none"/>
+        </w:rPr>
+        <w:t xml:space="preserve">, </w:t>
+      </w:r>
+      <w:r>
+        <w:rPr>
+          <w:rFonts w:ascii="Consolas" w:eastAsia="Times New Roman" w:hAnsi="Consolas" w:cs="Times New Roman"/>
+          <w:color w:val="B5CEA8"/>
+          <w:kern w:val="0"/>
+          <w:sz w:val="21"/>
+          <w:szCs w:val="21"/>
+          <w:lang w:eastAsia="en-IN"/>
+          <w14:ligatures w14:val="none"/>
+        </w:rPr>
+        <w:t>3</w:t>
+      </w:r>
+      <w:r>
+        <w:rPr>
+          <w:rFonts w:ascii="Consolas" w:eastAsia="Times New Roman" w:hAnsi="Consolas" w:cs="Times New Roman"/>
+          <w:color w:val="CCCCCC"/>
+          <w:kern w:val="0"/>
+          <w:sz w:val="21"/>
+          <w:szCs w:val="21"/>
+          <w:lang w:eastAsia="en-IN"/>
+          <w14:ligatures w14:val="none"/>
+        </w:rPr>
+        <w:t xml:space="preserve">, </w:t>
+      </w:r>
+      <w:r>
+        <w:rPr>
+          <w:rFonts w:ascii="Consolas" w:eastAsia="Times New Roman" w:hAnsi="Consolas" w:cs="Times New Roman"/>
+          <w:color w:val="B5CEA8"/>
+          <w:kern w:val="0"/>
+          <w:sz w:val="21"/>
+          <w:szCs w:val="21"/>
+          <w:lang w:eastAsia="en-IN"/>
+          <w14:ligatures w14:val="none"/>
+        </w:rPr>
+        <w:t>4</w:t>
+      </w:r>
+      <w:r>
+        <w:rPr>
+          <w:rFonts w:ascii="Consolas" w:eastAsia="Times New Roman" w:hAnsi="Consolas" w:cs="Times New Roman"/>
+          <w:color w:val="CCCCCC"/>
+          <w:kern w:val="0"/>
+          <w:sz w:val="21"/>
+          <w:szCs w:val="21"/>
+          <w:lang w:eastAsia="en-IN"/>
+          <w14:ligatures w14:val="none"/>
+        </w:rPr>
+        <w:t xml:space="preserve">, </w:t>
+      </w:r>
+      <w:r>
+        <w:rPr>
+          <w:rFonts w:ascii="Consolas" w:eastAsia="Times New Roman" w:hAnsi="Consolas" w:cs="Times New Roman"/>
+          <w:color w:val="B5CEA8"/>
+          <w:kern w:val="0"/>
+          <w:sz w:val="21"/>
+          <w:szCs w:val="21"/>
+          <w:lang w:eastAsia="en-IN"/>
+          <w14:ligatures w14:val="none"/>
+        </w:rPr>
+        <w:t>5</w:t>
+      </w:r>
+      <w:r>
+        <w:rPr>
+          <w:rFonts w:ascii="Consolas" w:eastAsia="Times New Roman" w:hAnsi="Consolas" w:cs="Times New Roman"/>
+          <w:color w:val="CCCCCC"/>
+          <w:kern w:val="0"/>
+          <w:sz w:val="21"/>
+          <w:szCs w:val="21"/>
+          <w:lang w:eastAsia="en-IN"/>
+          <w14:ligatures w14:val="none"/>
+        </w:rPr>
+        <w:t>])</w:t>
+      </w:r>
+    </w:p>
+    <w:p>
+      <w:pPr>
+        <w:pStyle w:val="ListParagraph"/>
+        <w:numPr>
+          <w:ilvl w:val="1"/>
+          <w:numId w:val="30"/>
+        </w:numPr>
+        <w:shd w:val="clear" w:color="auto" w:fill="1F1F1F"/>
+        <w:spacing w:after="0" w:line="285" w:lineRule="atLeast"/>
+        <w:rPr>
+          <w:rFonts w:ascii="Consolas" w:eastAsia="Times New Roman" w:hAnsi="Consolas" w:cs="Times New Roman"/>
+          <w:color w:val="CCCCCC"/>
+          <w:kern w:val="0"/>
+          <w:sz w:val="21"/>
+          <w:szCs w:val="21"/>
+          <w:lang w:eastAsia="en-IN"/>
+          <w14:ligatures w14:val="none"/>
+        </w:rPr>
+      </w:pPr>
+      <w:r>
+        <w:rPr>
+          <w:rFonts w:ascii="Consolas" w:eastAsia="Times New Roman" w:hAnsi="Consolas" w:cs="Times New Roman"/>
+          <w:color w:val="6A9955"/>
+          <w:kern w:val="0"/>
+          <w:sz w:val="21"/>
+          <w:szCs w:val="21"/>
+          <w:lang w:eastAsia="en-IN"/>
+          <w14:ligatures w14:val="none"/>
+        </w:rPr>
+        <w:t># Compute Cumulative Sum</w:t>
+      </w:r>
+    </w:p>
+    <w:p>
+      <w:pPr>
+        <w:pStyle w:val="ListParagraph"/>
+        <w:numPr>
+          <w:ilvl w:val="1"/>
+          <w:numId w:val="30"/>
+        </w:numPr>
+        <w:shd w:val="clear" w:color="auto" w:fill="1F1F1F"/>
+        <w:spacing w:after="0" w:line="285" w:lineRule="atLeast"/>
+        <w:rPr>
+          <w:rFonts w:ascii="Consolas" w:eastAsia="Times New Roman" w:hAnsi="Consolas" w:cs="Times New Roman"/>
+          <w:color w:val="CCCCCC"/>
+          <w:kern w:val="0"/>
+          <w:sz w:val="21"/>
+          <w:szCs w:val="21"/>
+          <w:lang w:eastAsia="en-IN"/>
+          <w14:ligatures w14:val="none"/>
+        </w:rPr>
+      </w:pPr>
+      <w:proofErr w:type="spellStart"/>
+      <w:r>
+        <w:rPr>
+          <w:rFonts w:ascii="Consolas" w:eastAsia="Times New Roman" w:hAnsi="Consolas" w:cs="Times New Roman"/>
+          <w:color w:val="CCCCCC"/>
+          <w:kern w:val="0"/>
+          <w:sz w:val="21"/>
+          <w:szCs w:val="21"/>
+          <w:lang w:eastAsia="en-IN"/>
+          <w14:ligatures w14:val="none"/>
+        </w:rPr>
+        <w:t>total_cumsum</w:t>
+      </w:r>
+      <w:proofErr w:type="spellEnd"/>
+      <w:r>
+        <w:rPr>
+          <w:rFonts w:ascii="Consolas" w:eastAsia="Times New Roman" w:hAnsi="Consolas" w:cs="Times New Roman"/>
+          <w:color w:val="CCCCCC"/>
+          <w:kern w:val="0"/>
+          <w:sz w:val="21"/>
+          <w:szCs w:val="21"/>
+          <w:lang w:eastAsia="en-IN"/>
+          <w14:ligatures w14:val="none"/>
+        </w:rPr>
+        <w:t xml:space="preserve"> </w:t>
+      </w:r>
+      <w:r>
+        <w:rPr>
+          <w:rFonts w:ascii="Consolas" w:eastAsia="Times New Roman" w:hAnsi="Consolas" w:cs="Times New Roman"/>
+          <w:color w:val="D4D4D4"/>
+          <w:kern w:val="0"/>
+          <w:sz w:val="21"/>
+          <w:szCs w:val="21"/>
+          <w:lang w:eastAsia="en-IN"/>
+          <w14:ligatures w14:val="none"/>
+        </w:rPr>
+        <w:t>=</w:t>
+      </w:r>
+      <w:r>
+        <w:rPr>
+          <w:rFonts w:ascii="Consolas" w:eastAsia="Times New Roman" w:hAnsi="Consolas" w:cs="Times New Roman"/>
+          <w:color w:val="CCCCCC"/>
+          <w:kern w:val="0"/>
+          <w:sz w:val="21"/>
+          <w:szCs w:val="21"/>
+          <w:lang w:eastAsia="en-IN"/>
+          <w14:ligatures w14:val="none"/>
+        </w:rPr>
+        <w:t xml:space="preserve"> </w:t>
+      </w:r>
+      <w:proofErr w:type="spellStart"/>
+      <w:proofErr w:type="gramStart"/>
+      <w:r>
+        <w:rPr>
+          <w:rFonts w:ascii="Consolas" w:eastAsia="Times New Roman" w:hAnsi="Consolas" w:cs="Times New Roman"/>
+          <w:color w:val="CCCCCC"/>
+          <w:kern w:val="0"/>
+          <w:sz w:val="21"/>
+          <w:szCs w:val="21"/>
+          <w:lang w:eastAsia="en-IN"/>
+          <w14:ligatures w14:val="none"/>
+        </w:rPr>
+        <w:t>np.cumsum</w:t>
+      </w:r>
+      <w:proofErr w:type="spellEnd"/>
+      <w:proofErr w:type="gramEnd"/>
+      <w:r>
+        <w:rPr>
+          <w:rFonts w:ascii="Consolas" w:eastAsia="Times New Roman" w:hAnsi="Consolas" w:cs="Times New Roman"/>
+          <w:color w:val="CCCCCC"/>
+          <w:kern w:val="0"/>
+          <w:sz w:val="21"/>
+          <w:szCs w:val="21"/>
+          <w:lang w:eastAsia="en-IN"/>
+          <w14:ligatures w14:val="none"/>
+        </w:rPr>
+        <w:t>(A)</w:t>
+      </w:r>
+    </w:p>
+    <w:p>
+      <w:pPr>
+        <w:pStyle w:val="ListParagraph"/>
+        <w:numPr>
+          <w:ilvl w:val="1"/>
+          <w:numId w:val="30"/>
+        </w:numPr>
+        <w:shd w:val="clear" w:color="auto" w:fill="1F1F1F"/>
+        <w:spacing w:after="0" w:line="285" w:lineRule="atLeast"/>
+        <w:rPr>
+          <w:rFonts w:ascii="Consolas" w:eastAsia="Times New Roman" w:hAnsi="Consolas" w:cs="Times New Roman"/>
+          <w:color w:val="CCCCCC"/>
+          <w:kern w:val="0"/>
+          <w:sz w:val="21"/>
+          <w:szCs w:val="21"/>
+          <w:lang w:eastAsia="en-IN"/>
+          <w14:ligatures w14:val="none"/>
+        </w:rPr>
+      </w:pPr>
+      <w:r>
+        <w:rPr>
+          <w:rFonts w:ascii="Consolas" w:eastAsia="Times New Roman" w:hAnsi="Consolas" w:cs="Times New Roman"/>
+          <w:color w:val="DCDCAA"/>
+          <w:kern w:val="0"/>
+          <w:sz w:val="21"/>
+          <w:szCs w:val="21"/>
+          <w:lang w:eastAsia="en-IN"/>
+          <w14:ligatures w14:val="none"/>
+        </w:rPr>
+        <w:t>print</w:t>
+      </w:r>
+      <w:r>
+        <w:rPr>
+          <w:rFonts w:ascii="Consolas" w:eastAsia="Times New Roman" w:hAnsi="Consolas" w:cs="Times New Roman"/>
+          <w:color w:val="CCCCCC"/>
+          <w:kern w:val="0"/>
+          <w:sz w:val="21"/>
+          <w:szCs w:val="21"/>
+          <w:lang w:eastAsia="en-IN"/>
+          <w14:ligatures w14:val="none"/>
+        </w:rPr>
+        <w:t xml:space="preserve"> (</w:t>
+      </w:r>
+      <w:proofErr w:type="spellStart"/>
+      <w:r>
+        <w:rPr>
+          <w:rFonts w:ascii="Consolas" w:eastAsia="Times New Roman" w:hAnsi="Consolas" w:cs="Times New Roman"/>
+          <w:color w:val="569CD6"/>
+          <w:kern w:val="0"/>
+          <w:sz w:val="21"/>
+          <w:szCs w:val="21"/>
+          <w:lang w:eastAsia="en-IN"/>
+          <w14:ligatures w14:val="none"/>
+        </w:rPr>
+        <w:t>f</w:t>
+      </w:r>
+      <w:r>
+        <w:rPr>
+          <w:rFonts w:ascii="Consolas" w:eastAsia="Times New Roman" w:hAnsi="Consolas" w:cs="Times New Roman"/>
+          <w:color w:val="CE9178"/>
+          <w:kern w:val="0"/>
+          <w:sz w:val="21"/>
+          <w:szCs w:val="21"/>
+          <w:lang w:eastAsia="en-IN"/>
+          <w14:ligatures w14:val="none"/>
+        </w:rPr>
+        <w:t>"Values</w:t>
+      </w:r>
+      <w:proofErr w:type="spellEnd"/>
+      <w:r>
+        <w:rPr>
+          <w:rFonts w:ascii="Consolas" w:eastAsia="Times New Roman" w:hAnsi="Consolas" w:cs="Times New Roman"/>
+          <w:color w:val="CE9178"/>
+          <w:kern w:val="0"/>
+          <w:sz w:val="21"/>
+          <w:szCs w:val="21"/>
+          <w:lang w:eastAsia="en-IN"/>
+          <w14:ligatures w14:val="none"/>
+        </w:rPr>
+        <w:t xml:space="preserve"> in Array A: </w:t>
+      </w:r>
+      <w:r>
+        <w:rPr>
+          <w:rFonts w:ascii="Consolas" w:eastAsia="Times New Roman" w:hAnsi="Consolas" w:cs="Times New Roman"/>
+          <w:color w:val="569CD6"/>
+          <w:kern w:val="0"/>
+          <w:sz w:val="21"/>
+          <w:szCs w:val="21"/>
+          <w:lang w:eastAsia="en-IN"/>
+          <w14:ligatures w14:val="none"/>
+        </w:rPr>
+        <w:t>{</w:t>
+      </w:r>
+      <w:r>
+        <w:rPr>
+          <w:rFonts w:ascii="Consolas" w:eastAsia="Times New Roman" w:hAnsi="Consolas" w:cs="Times New Roman"/>
+          <w:color w:val="CCCCCC"/>
+          <w:kern w:val="0"/>
+          <w:sz w:val="21"/>
+          <w:szCs w:val="21"/>
+          <w:lang w:eastAsia="en-IN"/>
+          <w14:ligatures w14:val="none"/>
+        </w:rPr>
+        <w:t>A</w:t>
+      </w:r>
+      <w:r>
+        <w:rPr>
+          <w:rFonts w:ascii="Consolas" w:eastAsia="Times New Roman" w:hAnsi="Consolas" w:cs="Times New Roman"/>
+          <w:color w:val="569CD6"/>
+          <w:kern w:val="0"/>
+          <w:sz w:val="21"/>
+          <w:szCs w:val="21"/>
+          <w:lang w:eastAsia="en-IN"/>
+          <w14:ligatures w14:val="none"/>
+        </w:rPr>
+        <w:t>}</w:t>
+      </w:r>
+      <w:r>
+        <w:rPr>
+          <w:rFonts w:ascii="Consolas" w:eastAsia="Times New Roman" w:hAnsi="Consolas" w:cs="Times New Roman"/>
+          <w:color w:val="CE9178"/>
+          <w:kern w:val="0"/>
+          <w:sz w:val="21"/>
+          <w:szCs w:val="21"/>
+          <w:lang w:eastAsia="en-IN"/>
+          <w14:ligatures w14:val="none"/>
+        </w:rPr>
+        <w:t>"</w:t>
+      </w:r>
+      <w:r>
+        <w:rPr>
+          <w:rFonts w:ascii="Consolas" w:eastAsia="Times New Roman" w:hAnsi="Consolas" w:cs="Times New Roman"/>
+          <w:color w:val="CCCCCC"/>
+          <w:kern w:val="0"/>
+          <w:sz w:val="21"/>
+          <w:szCs w:val="21"/>
+          <w:lang w:eastAsia="en-IN"/>
+          <w14:ligatures w14:val="none"/>
+        </w:rPr>
+        <w:t>)</w:t>
+      </w:r>
+    </w:p>
+    <w:p>
+      <w:pPr>
+        <w:pStyle w:val="ListParagraph"/>
+        <w:numPr>
+          <w:ilvl w:val="1"/>
+          <w:numId w:val="30"/>
+        </w:numPr>
+        <w:shd w:val="clear" w:color="auto" w:fill="1F1F1F"/>
+        <w:spacing w:after="0" w:line="285" w:lineRule="atLeast"/>
+        <w:rPr>
+          <w:rFonts w:ascii="Consolas" w:eastAsia="Times New Roman" w:hAnsi="Consolas" w:cs="Times New Roman"/>
+          <w:color w:val="CCCCCC"/>
+          <w:kern w:val="0"/>
+          <w:sz w:val="21"/>
+          <w:szCs w:val="21"/>
+          <w:lang w:eastAsia="en-IN"/>
+          <w14:ligatures w14:val="none"/>
+        </w:rPr>
+      </w:pPr>
+      <w:r>
+        <w:rPr>
+          <w:rFonts w:ascii="Consolas" w:eastAsia="Times New Roman" w:hAnsi="Consolas" w:cs="Times New Roman"/>
+          <w:color w:val="DCDCAA"/>
+          <w:kern w:val="0"/>
+          <w:sz w:val="21"/>
+          <w:szCs w:val="21"/>
+          <w:lang w:eastAsia="en-IN"/>
+          <w14:ligatures w14:val="none"/>
+        </w:rPr>
+        <w:t>print</w:t>
+      </w:r>
+      <w:r>
+        <w:rPr>
+          <w:rFonts w:ascii="Consolas" w:eastAsia="Times New Roman" w:hAnsi="Consolas" w:cs="Times New Roman"/>
+          <w:color w:val="CCCCCC"/>
+          <w:kern w:val="0"/>
+          <w:sz w:val="21"/>
+          <w:szCs w:val="21"/>
+          <w:lang w:eastAsia="en-IN"/>
+          <w14:ligatures w14:val="none"/>
+        </w:rPr>
+        <w:t xml:space="preserve"> (</w:t>
+      </w:r>
+      <w:proofErr w:type="spellStart"/>
+      <w:r>
+        <w:rPr>
+          <w:rFonts w:ascii="Consolas" w:eastAsia="Times New Roman" w:hAnsi="Consolas" w:cs="Times New Roman"/>
+          <w:color w:val="569CD6"/>
+          <w:kern w:val="0"/>
+          <w:sz w:val="21"/>
+          <w:szCs w:val="21"/>
+          <w:lang w:eastAsia="en-IN"/>
+          <w14:ligatures w14:val="none"/>
+        </w:rPr>
+        <w:t>f</w:t>
+      </w:r>
+      <w:r>
+        <w:rPr>
+          <w:rFonts w:ascii="Consolas" w:eastAsia="Times New Roman" w:hAnsi="Consolas" w:cs="Times New Roman"/>
+          <w:color w:val="CE9178"/>
+          <w:kern w:val="0"/>
+          <w:sz w:val="21"/>
+          <w:szCs w:val="21"/>
+          <w:lang w:eastAsia="en-IN"/>
+          <w14:ligatures w14:val="none"/>
+        </w:rPr>
+        <w:t>"Cumulative</w:t>
+      </w:r>
+      <w:proofErr w:type="spellEnd"/>
+      <w:r>
+        <w:rPr>
+          <w:rFonts w:ascii="Consolas" w:eastAsia="Times New Roman" w:hAnsi="Consolas" w:cs="Times New Roman"/>
+          <w:color w:val="CE9178"/>
+          <w:kern w:val="0"/>
+          <w:sz w:val="21"/>
+          <w:szCs w:val="21"/>
+          <w:lang w:eastAsia="en-IN"/>
+          <w14:ligatures w14:val="none"/>
+        </w:rPr>
+        <w:t xml:space="preserve"> Sum of A: </w:t>
+      </w:r>
+      <w:r>
+        <w:rPr>
+          <w:rFonts w:ascii="Consolas" w:eastAsia="Times New Roman" w:hAnsi="Consolas" w:cs="Times New Roman"/>
+          <w:color w:val="569CD6"/>
+          <w:kern w:val="0"/>
+          <w:sz w:val="21"/>
+          <w:szCs w:val="21"/>
+          <w:lang w:eastAsia="en-IN"/>
+          <w14:ligatures w14:val="none"/>
+        </w:rPr>
+        <w:t>{</w:t>
+      </w:r>
+      <w:proofErr w:type="spellStart"/>
+      <w:r>
+        <w:rPr>
+          <w:rFonts w:ascii="Consolas" w:eastAsia="Times New Roman" w:hAnsi="Consolas" w:cs="Times New Roman"/>
+          <w:color w:val="CCCCCC"/>
+          <w:kern w:val="0"/>
+          <w:sz w:val="21"/>
+          <w:szCs w:val="21"/>
+          <w:lang w:eastAsia="en-IN"/>
+          <w14:ligatures w14:val="none"/>
+        </w:rPr>
+        <w:t>total_cumsum</w:t>
+      </w:r>
+      <w:proofErr w:type="spellEnd"/>
+      <w:r>
+        <w:rPr>
+          <w:rFonts w:ascii="Consolas" w:eastAsia="Times New Roman" w:hAnsi="Consolas" w:cs="Times New Roman"/>
+          <w:color w:val="569CD6"/>
+          <w:kern w:val="0"/>
+          <w:sz w:val="21"/>
+          <w:szCs w:val="21"/>
+          <w:lang w:eastAsia="en-IN"/>
+          <w14:ligatures w14:val="none"/>
+        </w:rPr>
+        <w:t>}</w:t>
+      </w:r>
+      <w:r>
+        <w:rPr>
+          <w:rFonts w:ascii="Consolas" w:eastAsia="Times New Roman" w:hAnsi="Consolas" w:cs="Times New Roman"/>
+          <w:color w:val="CE9178"/>
+          <w:kern w:val="0"/>
+          <w:sz w:val="21"/>
+          <w:szCs w:val="21"/>
+          <w:lang w:eastAsia="en-IN"/>
+          <w14:ligatures w14:val="none"/>
+        </w:rPr>
+        <w:t>"</w:t>
+      </w:r>
+      <w:r>
+        <w:rPr>
+          <w:rFonts w:ascii="Consolas" w:eastAsia="Times New Roman" w:hAnsi="Consolas" w:cs="Times New Roman"/>
+          <w:color w:val="CCCCCC"/>
+          <w:kern w:val="0"/>
+          <w:sz w:val="21"/>
+          <w:szCs w:val="21"/>
+          <w:lang w:eastAsia="en-IN"/>
+          <w14:ligatures w14:val="none"/>
+        </w:rPr>
+        <w:t>)</w:t>
+      </w:r>
+    </w:p>
+    <w:p>
+      <w:pPr>
+        <w:pStyle w:val="ListParagraph"/>
+        <w:numPr>
+          <w:ilvl w:val="1"/>
+          <w:numId w:val="30"/>
+        </w:numPr>
+        <w:shd w:val="clear" w:color="auto" w:fill="1F1F1F"/>
+        <w:spacing w:after="240" w:line="285" w:lineRule="atLeast"/>
+        <w:rPr>
+          <w:rFonts w:ascii="Consolas" w:eastAsia="Times New Roman" w:hAnsi="Consolas" w:cs="Times New Roman"/>
+          <w:color w:val="CCCCCC"/>
+          <w:kern w:val="0"/>
+          <w:sz w:val="21"/>
+          <w:szCs w:val="21"/>
+          <w:lang w:eastAsia="en-IN"/>
+          <w14:ligatures w14:val="none"/>
+        </w:rPr>
+      </w:pPr>
+    </w:p>
+    <w:p>
+      <w:pPr>
+        <w:pStyle w:val="ListParagraph"/>
+        <w:numPr>
+          <w:ilvl w:val="1"/>
+          <w:numId w:val="30"/>
+        </w:numPr>
+        <w:shd w:val="clear" w:color="auto" w:fill="1F1F1F"/>
+        <w:spacing w:after="0" w:line="285" w:lineRule="atLeast"/>
+        <w:rPr>
+          <w:rFonts w:ascii="Consolas" w:eastAsia="Times New Roman" w:hAnsi="Consolas" w:cs="Times New Roman"/>
+          <w:color w:val="CCCCCC"/>
+          <w:kern w:val="0"/>
+          <w:sz w:val="21"/>
+          <w:szCs w:val="21"/>
+          <w:lang w:eastAsia="en-IN"/>
+          <w14:ligatures w14:val="none"/>
+        </w:rPr>
+      </w:pPr>
+      <w:r>
+        <w:rPr>
+          <w:rFonts w:ascii="Consolas" w:eastAsia="Times New Roman" w:hAnsi="Consolas" w:cs="Times New Roman"/>
+          <w:color w:val="CCCCCC"/>
+          <w:kern w:val="0"/>
+          <w:sz w:val="21"/>
+          <w:szCs w:val="21"/>
+          <w:lang w:eastAsia="en-IN"/>
+          <w14:ligatures w14:val="none"/>
+        </w:rPr>
+        <w:t xml:space="preserve">B </w:t>
+      </w:r>
+      <w:r>
+        <w:rPr>
+          <w:rFonts w:ascii="Consolas" w:eastAsia="Times New Roman" w:hAnsi="Consolas" w:cs="Times New Roman"/>
+          <w:color w:val="D4D4D4"/>
+          <w:kern w:val="0"/>
+          <w:sz w:val="21"/>
+          <w:szCs w:val="21"/>
+          <w:lang w:eastAsia="en-IN"/>
+          <w14:ligatures w14:val="none"/>
+        </w:rPr>
+        <w:t>=</w:t>
+      </w:r>
+      <w:r>
+        <w:rPr>
+          <w:rFonts w:ascii="Consolas" w:eastAsia="Times New Roman" w:hAnsi="Consolas" w:cs="Times New Roman"/>
+          <w:color w:val="CCCCCC"/>
+          <w:kern w:val="0"/>
+          <w:sz w:val="21"/>
+          <w:szCs w:val="21"/>
+          <w:lang w:eastAsia="en-IN"/>
+          <w14:ligatures w14:val="none"/>
+        </w:rPr>
+        <w:t xml:space="preserve"> </w:t>
+      </w:r>
+      <w:proofErr w:type="spellStart"/>
+      <w:proofErr w:type="gramStart"/>
+      <w:r>
+        <w:rPr>
+          <w:rFonts w:ascii="Consolas" w:eastAsia="Times New Roman" w:hAnsi="Consolas" w:cs="Times New Roman"/>
+          <w:color w:val="CCCCCC"/>
+          <w:kern w:val="0"/>
+          <w:sz w:val="21"/>
+          <w:szCs w:val="21"/>
+          <w:lang w:eastAsia="en-IN"/>
+          <w14:ligatures w14:val="none"/>
+        </w:rPr>
+        <w:t>np.array</w:t>
+      </w:r>
+      <w:proofErr w:type="spellEnd"/>
+      <w:proofErr w:type="gramEnd"/>
+      <w:r>
+        <w:rPr>
+          <w:rFonts w:ascii="Consolas" w:eastAsia="Times New Roman" w:hAnsi="Consolas" w:cs="Times New Roman"/>
+          <w:color w:val="CCCCCC"/>
+          <w:kern w:val="0"/>
+          <w:sz w:val="21"/>
+          <w:szCs w:val="21"/>
+          <w:lang w:eastAsia="en-IN"/>
+          <w14:ligatures w14:val="none"/>
+        </w:rPr>
+        <w:t>([</w:t>
+      </w:r>
+    </w:p>
+    <w:p>
+      <w:pPr>
+        <w:pStyle w:val="ListParagraph"/>
+        <w:numPr>
+          <w:ilvl w:val="1"/>
+          <w:numId w:val="30"/>
+        </w:numPr>
+        <w:shd w:val="clear" w:color="auto" w:fill="1F1F1F"/>
+        <w:spacing w:after="0" w:line="285" w:lineRule="atLeast"/>
+        <w:rPr>
+          <w:rFonts w:ascii="Consolas" w:eastAsia="Times New Roman" w:hAnsi="Consolas" w:cs="Times New Roman"/>
+          <w:color w:val="CCCCCC"/>
+          <w:kern w:val="0"/>
+          <w:sz w:val="21"/>
+          <w:szCs w:val="21"/>
+          <w:lang w:eastAsia="en-IN"/>
+          <w14:ligatures w14:val="none"/>
+        </w:rPr>
+      </w:pPr>
+      <w:r>
+        <w:rPr>
+          <w:rFonts w:ascii="Consolas" w:eastAsia="Times New Roman" w:hAnsi="Consolas" w:cs="Times New Roman"/>
+          <w:color w:val="CCCCCC"/>
+          <w:kern w:val="0"/>
+          <w:sz w:val="21"/>
+          <w:szCs w:val="21"/>
+          <w:lang w:eastAsia="en-IN"/>
+          <w14:ligatures w14:val="none"/>
+        </w:rPr>
+        <w:t>    [</w:t>
+      </w:r>
+      <w:r>
+        <w:rPr>
+          <w:rFonts w:ascii="Consolas" w:eastAsia="Times New Roman" w:hAnsi="Consolas" w:cs="Times New Roman"/>
+          <w:color w:val="B5CEA8"/>
+          <w:kern w:val="0"/>
+          <w:sz w:val="21"/>
+          <w:szCs w:val="21"/>
+          <w:lang w:eastAsia="en-IN"/>
+          <w14:ligatures w14:val="none"/>
+        </w:rPr>
+        <w:t>1</w:t>
+      </w:r>
+      <w:r>
+        <w:rPr>
+          <w:rFonts w:ascii="Consolas" w:eastAsia="Times New Roman" w:hAnsi="Consolas" w:cs="Times New Roman"/>
+          <w:color w:val="CCCCCC"/>
+          <w:kern w:val="0"/>
+          <w:sz w:val="21"/>
+          <w:szCs w:val="21"/>
+          <w:lang w:eastAsia="en-IN"/>
+          <w14:ligatures w14:val="none"/>
+        </w:rPr>
+        <w:t>,</w:t>
+      </w:r>
+      <w:r>
+        <w:rPr>
+          <w:rFonts w:ascii="Consolas" w:eastAsia="Times New Roman" w:hAnsi="Consolas" w:cs="Times New Roman"/>
+          <w:color w:val="B5CEA8"/>
+          <w:kern w:val="0"/>
+          <w:sz w:val="21"/>
+          <w:szCs w:val="21"/>
+          <w:lang w:eastAsia="en-IN"/>
+          <w14:ligatures w14:val="none"/>
+        </w:rPr>
+        <w:t>2</w:t>
+      </w:r>
+      <w:r>
+        <w:rPr>
+          <w:rFonts w:ascii="Consolas" w:eastAsia="Times New Roman" w:hAnsi="Consolas" w:cs="Times New Roman"/>
+          <w:color w:val="CCCCCC"/>
+          <w:kern w:val="0"/>
+          <w:sz w:val="21"/>
+          <w:szCs w:val="21"/>
+          <w:lang w:eastAsia="en-IN"/>
+          <w14:ligatures w14:val="none"/>
+        </w:rPr>
+        <w:t>,</w:t>
+      </w:r>
+      <w:r>
+        <w:rPr>
+          <w:rFonts w:ascii="Consolas" w:eastAsia="Times New Roman" w:hAnsi="Consolas" w:cs="Times New Roman"/>
+          <w:color w:val="B5CEA8"/>
+          <w:kern w:val="0"/>
+          <w:sz w:val="21"/>
+          <w:szCs w:val="21"/>
+          <w:lang w:eastAsia="en-IN"/>
+          <w14:ligatures w14:val="none"/>
+        </w:rPr>
+        <w:t>3</w:t>
+      </w:r>
+      <w:r>
+        <w:rPr>
+          <w:rFonts w:ascii="Consolas" w:eastAsia="Times New Roman" w:hAnsi="Consolas" w:cs="Times New Roman"/>
+          <w:color w:val="CCCCCC"/>
+          <w:kern w:val="0"/>
+          <w:sz w:val="21"/>
+          <w:szCs w:val="21"/>
+          <w:lang w:eastAsia="en-IN"/>
+          <w14:ligatures w14:val="none"/>
+        </w:rPr>
+        <w:t>],</w:t>
+      </w:r>
+    </w:p>
+    <w:p>
+      <w:pPr>
+        <w:pStyle w:val="ListParagraph"/>
+        <w:numPr>
+          <w:ilvl w:val="1"/>
+          <w:numId w:val="30"/>
+        </w:numPr>
+        <w:shd w:val="clear" w:color="auto" w:fill="1F1F1F"/>
+        <w:spacing w:after="0" w:line="285" w:lineRule="atLeast"/>
+        <w:rPr>
+          <w:rFonts w:ascii="Consolas" w:eastAsia="Times New Roman" w:hAnsi="Consolas" w:cs="Times New Roman"/>
+          <w:color w:val="CCCCCC"/>
+          <w:kern w:val="0"/>
+          <w:sz w:val="21"/>
+          <w:szCs w:val="21"/>
+          <w:lang w:eastAsia="en-IN"/>
+          <w14:ligatures w14:val="none"/>
+        </w:rPr>
+      </w:pPr>
+      <w:r>
+        <w:rPr>
+          <w:rFonts w:ascii="Consolas" w:eastAsia="Times New Roman" w:hAnsi="Consolas" w:cs="Times New Roman"/>
+          <w:color w:val="CCCCCC"/>
+          <w:kern w:val="0"/>
+          <w:sz w:val="21"/>
+          <w:szCs w:val="21"/>
+          <w:lang w:eastAsia="en-IN"/>
+          <w14:ligatures w14:val="none"/>
+        </w:rPr>
+        <w:t>    [</w:t>
+      </w:r>
+      <w:r>
+        <w:rPr>
+          <w:rFonts w:ascii="Consolas" w:eastAsia="Times New Roman" w:hAnsi="Consolas" w:cs="Times New Roman"/>
+          <w:color w:val="B5CEA8"/>
+          <w:kern w:val="0"/>
+          <w:sz w:val="21"/>
+          <w:szCs w:val="21"/>
+          <w:lang w:eastAsia="en-IN"/>
+          <w14:ligatures w14:val="none"/>
+        </w:rPr>
+        <w:t>4</w:t>
+      </w:r>
+      <w:r>
+        <w:rPr>
+          <w:rFonts w:ascii="Consolas" w:eastAsia="Times New Roman" w:hAnsi="Consolas" w:cs="Times New Roman"/>
+          <w:color w:val="CCCCCC"/>
+          <w:kern w:val="0"/>
+          <w:sz w:val="21"/>
+          <w:szCs w:val="21"/>
+          <w:lang w:eastAsia="en-IN"/>
+          <w14:ligatures w14:val="none"/>
+        </w:rPr>
+        <w:t>,</w:t>
+      </w:r>
+      <w:r>
+        <w:rPr>
+          <w:rFonts w:ascii="Consolas" w:eastAsia="Times New Roman" w:hAnsi="Consolas" w:cs="Times New Roman"/>
+          <w:color w:val="B5CEA8"/>
+          <w:kern w:val="0"/>
+          <w:sz w:val="21"/>
+          <w:szCs w:val="21"/>
+          <w:lang w:eastAsia="en-IN"/>
+          <w14:ligatures w14:val="none"/>
+        </w:rPr>
+        <w:t>5</w:t>
+      </w:r>
+      <w:r>
+        <w:rPr>
+          <w:rFonts w:ascii="Consolas" w:eastAsia="Times New Roman" w:hAnsi="Consolas" w:cs="Times New Roman"/>
+          <w:color w:val="CCCCCC"/>
+          <w:kern w:val="0"/>
+          <w:sz w:val="21"/>
+          <w:szCs w:val="21"/>
+          <w:lang w:eastAsia="en-IN"/>
+          <w14:ligatures w14:val="none"/>
+        </w:rPr>
+        <w:t>,</w:t>
+      </w:r>
+      <w:r>
+        <w:rPr>
+          <w:rFonts w:ascii="Consolas" w:eastAsia="Times New Roman" w:hAnsi="Consolas" w:cs="Times New Roman"/>
+          <w:color w:val="B5CEA8"/>
+          <w:kern w:val="0"/>
+          <w:sz w:val="21"/>
+          <w:szCs w:val="21"/>
+          <w:lang w:eastAsia="en-IN"/>
+          <w14:ligatures w14:val="none"/>
+        </w:rPr>
+        <w:t>6</w:t>
+      </w:r>
+      <w:r>
+        <w:rPr>
+          <w:rFonts w:ascii="Consolas" w:eastAsia="Times New Roman" w:hAnsi="Consolas" w:cs="Times New Roman"/>
+          <w:color w:val="CCCCCC"/>
+          <w:kern w:val="0"/>
+          <w:sz w:val="21"/>
+          <w:szCs w:val="21"/>
+          <w:lang w:eastAsia="en-IN"/>
+          <w14:ligatures w14:val="none"/>
+        </w:rPr>
+        <w:t>]</w:t>
+      </w:r>
+    </w:p>
+    <w:p>
+      <w:pPr>
+        <w:pStyle w:val="ListParagraph"/>
+        <w:numPr>
+          <w:ilvl w:val="1"/>
+          <w:numId w:val="30"/>
+        </w:numPr>
+        <w:shd w:val="clear" w:color="auto" w:fill="1F1F1F"/>
+        <w:spacing w:after="0" w:line="285" w:lineRule="atLeast"/>
+        <w:rPr>
+          <w:rFonts w:ascii="Consolas" w:eastAsia="Times New Roman" w:hAnsi="Consolas" w:cs="Times New Roman"/>
+          <w:color w:val="CCCCCC"/>
+          <w:kern w:val="0"/>
+          <w:sz w:val="21"/>
+          <w:szCs w:val="21"/>
+          <w:lang w:eastAsia="en-IN"/>
+          <w14:ligatures w14:val="none"/>
+        </w:rPr>
+      </w:pPr>
+      <w:r>
+        <w:rPr>
+          <w:rFonts w:ascii="Consolas" w:eastAsia="Times New Roman" w:hAnsi="Consolas" w:cs="Times New Roman"/>
+          <w:color w:val="CCCCCC"/>
+          <w:kern w:val="0"/>
+          <w:sz w:val="21"/>
+          <w:szCs w:val="21"/>
+          <w:lang w:eastAsia="en-IN"/>
+          <w14:ligatures w14:val="none"/>
+        </w:rPr>
+        <w:t>    ])</w:t>
+      </w:r>
+    </w:p>
+    <w:p>
+      <w:pPr>
+        <w:pStyle w:val="ListParagraph"/>
+        <w:numPr>
+          <w:ilvl w:val="1"/>
+          <w:numId w:val="30"/>
+        </w:numPr>
+        <w:shd w:val="clear" w:color="auto" w:fill="1F1F1F"/>
+        <w:spacing w:after="0" w:line="285" w:lineRule="atLeast"/>
+        <w:rPr>
+          <w:rFonts w:ascii="Consolas" w:eastAsia="Times New Roman" w:hAnsi="Consolas" w:cs="Times New Roman"/>
+          <w:color w:val="CCCCCC"/>
+          <w:kern w:val="0"/>
+          <w:sz w:val="21"/>
+          <w:szCs w:val="21"/>
+          <w:lang w:eastAsia="en-IN"/>
+          <w14:ligatures w14:val="none"/>
+        </w:rPr>
+      </w:pPr>
+      <w:r>
+        <w:rPr>
+          <w:rFonts w:ascii="Consolas" w:eastAsia="Times New Roman" w:hAnsi="Consolas" w:cs="Times New Roman"/>
+          <w:color w:val="6A9955"/>
+          <w:kern w:val="0"/>
+          <w:sz w:val="21"/>
+          <w:szCs w:val="21"/>
+          <w:lang w:eastAsia="en-IN"/>
+          <w14:ligatures w14:val="none"/>
+        </w:rPr>
+        <w:t># Compute Cumulative Sum</w:t>
+      </w:r>
+    </w:p>
+    <w:p>
+      <w:pPr>
+        <w:pStyle w:val="ListParagraph"/>
+        <w:numPr>
+          <w:ilvl w:val="1"/>
+          <w:numId w:val="30"/>
+        </w:numPr>
+        <w:shd w:val="clear" w:color="auto" w:fill="1F1F1F"/>
+        <w:spacing w:after="0" w:line="285" w:lineRule="atLeast"/>
+        <w:rPr>
+          <w:rFonts w:ascii="Consolas" w:eastAsia="Times New Roman" w:hAnsi="Consolas" w:cs="Times New Roman"/>
+          <w:color w:val="CCCCCC"/>
+          <w:kern w:val="0"/>
+          <w:sz w:val="21"/>
+          <w:szCs w:val="21"/>
+          <w:lang w:eastAsia="en-IN"/>
+          <w14:ligatures w14:val="none"/>
+        </w:rPr>
+      </w:pPr>
+      <w:proofErr w:type="spellStart"/>
+      <w:r>
+        <w:rPr>
+          <w:rFonts w:ascii="Consolas" w:eastAsia="Times New Roman" w:hAnsi="Consolas" w:cs="Times New Roman"/>
+          <w:color w:val="CCCCCC"/>
+          <w:kern w:val="0"/>
+          <w:sz w:val="21"/>
+          <w:szCs w:val="21"/>
+          <w:lang w:eastAsia="en-IN"/>
+          <w14:ligatures w14:val="none"/>
+        </w:rPr>
+        <w:t>total_cumsum</w:t>
+      </w:r>
+      <w:proofErr w:type="spellEnd"/>
+      <w:r>
+        <w:rPr>
+          <w:rFonts w:ascii="Consolas" w:eastAsia="Times New Roman" w:hAnsi="Consolas" w:cs="Times New Roman"/>
+          <w:color w:val="CCCCCC"/>
+          <w:kern w:val="0"/>
+          <w:sz w:val="21"/>
+          <w:szCs w:val="21"/>
+          <w:lang w:eastAsia="en-IN"/>
+          <w14:ligatures w14:val="none"/>
+        </w:rPr>
+        <w:t xml:space="preserve"> </w:t>
+      </w:r>
+      <w:r>
+        <w:rPr>
+          <w:rFonts w:ascii="Consolas" w:eastAsia="Times New Roman" w:hAnsi="Consolas" w:cs="Times New Roman"/>
+          <w:color w:val="D4D4D4"/>
+          <w:kern w:val="0"/>
+          <w:sz w:val="21"/>
+          <w:szCs w:val="21"/>
+          <w:lang w:eastAsia="en-IN"/>
+          <w14:ligatures w14:val="none"/>
+        </w:rPr>
+        <w:t>=</w:t>
+      </w:r>
+      <w:r>
+        <w:rPr>
+          <w:rFonts w:ascii="Consolas" w:eastAsia="Times New Roman" w:hAnsi="Consolas" w:cs="Times New Roman"/>
+          <w:color w:val="CCCCCC"/>
+          <w:kern w:val="0"/>
+          <w:sz w:val="21"/>
+          <w:szCs w:val="21"/>
+          <w:lang w:eastAsia="en-IN"/>
+          <w14:ligatures w14:val="none"/>
+        </w:rPr>
+        <w:t xml:space="preserve"> </w:t>
+      </w:r>
+      <w:proofErr w:type="spellStart"/>
+      <w:proofErr w:type="gramStart"/>
+      <w:r>
+        <w:rPr>
+          <w:rFonts w:ascii="Consolas" w:eastAsia="Times New Roman" w:hAnsi="Consolas" w:cs="Times New Roman"/>
+          <w:color w:val="CCCCCC"/>
+          <w:kern w:val="0"/>
+          <w:sz w:val="21"/>
+          <w:szCs w:val="21"/>
+          <w:lang w:eastAsia="en-IN"/>
+          <w14:ligatures w14:val="none"/>
+        </w:rPr>
+        <w:t>np.cumsum</w:t>
+      </w:r>
+      <w:proofErr w:type="spellEnd"/>
+      <w:proofErr w:type="gramEnd"/>
+      <w:r>
+        <w:rPr>
+          <w:rFonts w:ascii="Consolas" w:eastAsia="Times New Roman" w:hAnsi="Consolas" w:cs="Times New Roman"/>
+          <w:color w:val="CCCCCC"/>
+          <w:kern w:val="0"/>
+          <w:sz w:val="21"/>
+          <w:szCs w:val="21"/>
+          <w:lang w:eastAsia="en-IN"/>
+          <w14:ligatures w14:val="none"/>
+        </w:rPr>
+        <w:t>(B)</w:t>
+      </w:r>
+    </w:p>
+    <w:p>
+      <w:pPr>
+        <w:pStyle w:val="ListParagraph"/>
+        <w:numPr>
+          <w:ilvl w:val="1"/>
+          <w:numId w:val="30"/>
+        </w:numPr>
+        <w:shd w:val="clear" w:color="auto" w:fill="1F1F1F"/>
+        <w:spacing w:after="0" w:line="285" w:lineRule="atLeast"/>
+        <w:rPr>
+          <w:rFonts w:ascii="Consolas" w:eastAsia="Times New Roman" w:hAnsi="Consolas" w:cs="Times New Roman"/>
+          <w:color w:val="CCCCCC"/>
+          <w:kern w:val="0"/>
+          <w:sz w:val="21"/>
+          <w:szCs w:val="21"/>
+          <w:lang w:eastAsia="en-IN"/>
+          <w14:ligatures w14:val="none"/>
+        </w:rPr>
+      </w:pPr>
+      <w:r>
+        <w:rPr>
+          <w:rFonts w:ascii="Consolas" w:eastAsia="Times New Roman" w:hAnsi="Consolas" w:cs="Times New Roman"/>
+          <w:color w:val="6A9955"/>
+          <w:kern w:val="0"/>
+          <w:sz w:val="21"/>
+          <w:szCs w:val="21"/>
+          <w:lang w:eastAsia="en-IN"/>
+          <w14:ligatures w14:val="none"/>
+        </w:rPr>
+        <w:t># Row wise Cumulative Sum</w:t>
+      </w:r>
+    </w:p>
+    <w:p>
+      <w:pPr>
+        <w:pStyle w:val="ListParagraph"/>
+        <w:numPr>
+          <w:ilvl w:val="1"/>
+          <w:numId w:val="30"/>
+        </w:numPr>
+        <w:shd w:val="clear" w:color="auto" w:fill="1F1F1F"/>
+        <w:spacing w:after="0" w:line="285" w:lineRule="atLeast"/>
+        <w:rPr>
+          <w:rFonts w:ascii="Consolas" w:eastAsia="Times New Roman" w:hAnsi="Consolas" w:cs="Times New Roman"/>
+          <w:color w:val="CCCCCC"/>
+          <w:kern w:val="0"/>
+          <w:sz w:val="21"/>
+          <w:szCs w:val="21"/>
+          <w:lang w:eastAsia="en-IN"/>
+          <w14:ligatures w14:val="none"/>
+        </w:rPr>
+      </w:pPr>
+      <w:proofErr w:type="spellStart"/>
+      <w:r>
+        <w:rPr>
+          <w:rFonts w:ascii="Consolas" w:eastAsia="Times New Roman" w:hAnsi="Consolas" w:cs="Times New Roman"/>
+          <w:color w:val="CCCCCC"/>
+          <w:kern w:val="0"/>
+          <w:sz w:val="21"/>
+          <w:szCs w:val="21"/>
+          <w:lang w:eastAsia="en-IN"/>
+          <w14:ligatures w14:val="none"/>
+        </w:rPr>
+        <w:t>row_cumsum</w:t>
+      </w:r>
+      <w:proofErr w:type="spellEnd"/>
+      <w:r>
+        <w:rPr>
+          <w:rFonts w:ascii="Consolas" w:eastAsia="Times New Roman" w:hAnsi="Consolas" w:cs="Times New Roman"/>
+          <w:color w:val="CCCCCC"/>
+          <w:kern w:val="0"/>
+          <w:sz w:val="21"/>
+          <w:szCs w:val="21"/>
+          <w:lang w:eastAsia="en-IN"/>
+          <w14:ligatures w14:val="none"/>
+        </w:rPr>
+        <w:t xml:space="preserve"> </w:t>
+      </w:r>
+      <w:r>
+        <w:rPr>
+          <w:rFonts w:ascii="Consolas" w:eastAsia="Times New Roman" w:hAnsi="Consolas" w:cs="Times New Roman"/>
+          <w:color w:val="D4D4D4"/>
+          <w:kern w:val="0"/>
+          <w:sz w:val="21"/>
+          <w:szCs w:val="21"/>
+          <w:lang w:eastAsia="en-IN"/>
+          <w14:ligatures w14:val="none"/>
+        </w:rPr>
+        <w:t>=</w:t>
+      </w:r>
+      <w:r>
+        <w:rPr>
+          <w:rFonts w:ascii="Consolas" w:eastAsia="Times New Roman" w:hAnsi="Consolas" w:cs="Times New Roman"/>
+          <w:color w:val="CCCCCC"/>
+          <w:kern w:val="0"/>
+          <w:sz w:val="21"/>
+          <w:szCs w:val="21"/>
+          <w:lang w:eastAsia="en-IN"/>
+          <w14:ligatures w14:val="none"/>
+        </w:rPr>
+        <w:t xml:space="preserve"> </w:t>
+      </w:r>
+      <w:proofErr w:type="spellStart"/>
+      <w:proofErr w:type="gramStart"/>
+      <w:r>
+        <w:rPr>
+          <w:rFonts w:ascii="Consolas" w:eastAsia="Times New Roman" w:hAnsi="Consolas" w:cs="Times New Roman"/>
+          <w:color w:val="CCCCCC"/>
+          <w:kern w:val="0"/>
+          <w:sz w:val="21"/>
+          <w:szCs w:val="21"/>
+          <w:lang w:eastAsia="en-IN"/>
+          <w14:ligatures w14:val="none"/>
+        </w:rPr>
+        <w:t>np.cumsum</w:t>
+      </w:r>
+      <w:proofErr w:type="spellEnd"/>
+      <w:proofErr w:type="gramEnd"/>
+      <w:r>
+        <w:rPr>
+          <w:rFonts w:ascii="Consolas" w:eastAsia="Times New Roman" w:hAnsi="Consolas" w:cs="Times New Roman"/>
+          <w:color w:val="CCCCCC"/>
+          <w:kern w:val="0"/>
+          <w:sz w:val="21"/>
+          <w:szCs w:val="21"/>
+          <w:lang w:eastAsia="en-IN"/>
+          <w14:ligatures w14:val="none"/>
+        </w:rPr>
+        <w:t xml:space="preserve">(B, </w:t>
+      </w:r>
+      <w:r>
+        <w:rPr>
+          <w:rFonts w:ascii="Consolas" w:eastAsia="Times New Roman" w:hAnsi="Consolas" w:cs="Times New Roman"/>
+          <w:color w:val="9CDCFE"/>
+          <w:kern w:val="0"/>
+          <w:sz w:val="21"/>
+          <w:szCs w:val="21"/>
+          <w:lang w:eastAsia="en-IN"/>
+          <w14:ligatures w14:val="none"/>
+        </w:rPr>
+        <w:t>axis</w:t>
+      </w:r>
+      <w:r>
+        <w:rPr>
+          <w:rFonts w:ascii="Consolas" w:eastAsia="Times New Roman" w:hAnsi="Consolas" w:cs="Times New Roman"/>
+          <w:color w:val="D4D4D4"/>
+          <w:kern w:val="0"/>
+          <w:sz w:val="21"/>
+          <w:szCs w:val="21"/>
+          <w:lang w:eastAsia="en-IN"/>
+          <w14:ligatures w14:val="none"/>
+        </w:rPr>
+        <w:t>=</w:t>
+      </w:r>
+      <w:r>
+        <w:rPr>
+          <w:rFonts w:ascii="Consolas" w:eastAsia="Times New Roman" w:hAnsi="Consolas" w:cs="Times New Roman"/>
+          <w:color w:val="B5CEA8"/>
+          <w:kern w:val="0"/>
+          <w:sz w:val="21"/>
+          <w:szCs w:val="21"/>
+          <w:lang w:eastAsia="en-IN"/>
+          <w14:ligatures w14:val="none"/>
+        </w:rPr>
+        <w:t>1</w:t>
+      </w:r>
+      <w:r>
+        <w:rPr>
+          <w:rFonts w:ascii="Consolas" w:eastAsia="Times New Roman" w:hAnsi="Consolas" w:cs="Times New Roman"/>
+          <w:color w:val="CCCCCC"/>
+          <w:kern w:val="0"/>
+          <w:sz w:val="21"/>
+          <w:szCs w:val="21"/>
+          <w:lang w:eastAsia="en-IN"/>
+          <w14:ligatures w14:val="none"/>
+        </w:rPr>
+        <w:t>)</w:t>
+      </w:r>
+    </w:p>
+    <w:p>
+      <w:pPr>
+        <w:pStyle w:val="ListParagraph"/>
+        <w:numPr>
+          <w:ilvl w:val="1"/>
+          <w:numId w:val="30"/>
+        </w:numPr>
+        <w:shd w:val="clear" w:color="auto" w:fill="1F1F1F"/>
+        <w:spacing w:after="0" w:line="285" w:lineRule="atLeast"/>
+        <w:rPr>
+          <w:rFonts w:ascii="Consolas" w:eastAsia="Times New Roman" w:hAnsi="Consolas" w:cs="Times New Roman"/>
+          <w:color w:val="CCCCCC"/>
+          <w:kern w:val="0"/>
+          <w:sz w:val="21"/>
+          <w:szCs w:val="21"/>
+          <w:lang w:eastAsia="en-IN"/>
+          <w14:ligatures w14:val="none"/>
+        </w:rPr>
+      </w:pPr>
+      <w:r>
+        <w:rPr>
+          <w:rFonts w:ascii="Consolas" w:eastAsia="Times New Roman" w:hAnsi="Consolas" w:cs="Times New Roman"/>
+          <w:color w:val="6A9955"/>
+          <w:kern w:val="0"/>
+          <w:sz w:val="21"/>
+          <w:szCs w:val="21"/>
+          <w:lang w:eastAsia="en-IN"/>
+          <w14:ligatures w14:val="none"/>
+        </w:rPr>
+        <w:t># Col wise Cumulative Sum</w:t>
+      </w:r>
+    </w:p>
+    <w:p>
+      <w:pPr>
+        <w:pStyle w:val="ListParagraph"/>
+        <w:numPr>
+          <w:ilvl w:val="1"/>
+          <w:numId w:val="30"/>
+        </w:numPr>
+        <w:shd w:val="clear" w:color="auto" w:fill="1F1F1F"/>
+        <w:spacing w:after="0" w:line="285" w:lineRule="atLeast"/>
+        <w:rPr>
+          <w:rFonts w:ascii="Consolas" w:eastAsia="Times New Roman" w:hAnsi="Consolas" w:cs="Times New Roman"/>
+          <w:color w:val="CCCCCC"/>
+          <w:kern w:val="0"/>
+          <w:sz w:val="21"/>
+          <w:szCs w:val="21"/>
+          <w:lang w:eastAsia="en-IN"/>
+          <w14:ligatures w14:val="none"/>
+        </w:rPr>
+      </w:pPr>
+      <w:proofErr w:type="spellStart"/>
+      <w:r>
+        <w:rPr>
+          <w:rFonts w:ascii="Consolas" w:eastAsia="Times New Roman" w:hAnsi="Consolas" w:cs="Times New Roman"/>
+          <w:color w:val="CCCCCC"/>
+          <w:kern w:val="0"/>
+          <w:sz w:val="21"/>
+          <w:szCs w:val="21"/>
+          <w:lang w:eastAsia="en-IN"/>
+          <w14:ligatures w14:val="none"/>
+        </w:rPr>
+        <w:t>col_cumsum</w:t>
+      </w:r>
+      <w:proofErr w:type="spellEnd"/>
+      <w:r>
+        <w:rPr>
+          <w:rFonts w:ascii="Consolas" w:eastAsia="Times New Roman" w:hAnsi="Consolas" w:cs="Times New Roman"/>
+          <w:color w:val="CCCCCC"/>
+          <w:kern w:val="0"/>
+          <w:sz w:val="21"/>
+          <w:szCs w:val="21"/>
+          <w:lang w:eastAsia="en-IN"/>
+          <w14:ligatures w14:val="none"/>
+        </w:rPr>
+        <w:t xml:space="preserve"> </w:t>
+      </w:r>
+      <w:r>
+        <w:rPr>
+          <w:rFonts w:ascii="Consolas" w:eastAsia="Times New Roman" w:hAnsi="Consolas" w:cs="Times New Roman"/>
+          <w:color w:val="D4D4D4"/>
+          <w:kern w:val="0"/>
+          <w:sz w:val="21"/>
+          <w:szCs w:val="21"/>
+          <w:lang w:eastAsia="en-IN"/>
+          <w14:ligatures w14:val="none"/>
+        </w:rPr>
+        <w:t>=</w:t>
+      </w:r>
+      <w:r>
+        <w:rPr>
+          <w:rFonts w:ascii="Consolas" w:eastAsia="Times New Roman" w:hAnsi="Consolas" w:cs="Times New Roman"/>
+          <w:color w:val="CCCCCC"/>
+          <w:kern w:val="0"/>
+          <w:sz w:val="21"/>
+          <w:szCs w:val="21"/>
+          <w:lang w:eastAsia="en-IN"/>
+          <w14:ligatures w14:val="none"/>
+        </w:rPr>
+        <w:t xml:space="preserve"> </w:t>
+      </w:r>
+      <w:proofErr w:type="spellStart"/>
+      <w:proofErr w:type="gramStart"/>
+      <w:r>
+        <w:rPr>
+          <w:rFonts w:ascii="Consolas" w:eastAsia="Times New Roman" w:hAnsi="Consolas" w:cs="Times New Roman"/>
+          <w:color w:val="CCCCCC"/>
+          <w:kern w:val="0"/>
+          <w:sz w:val="21"/>
+          <w:szCs w:val="21"/>
+          <w:lang w:eastAsia="en-IN"/>
+          <w14:ligatures w14:val="none"/>
+        </w:rPr>
+        <w:t>np.cumsum</w:t>
+      </w:r>
+      <w:proofErr w:type="spellEnd"/>
+      <w:proofErr w:type="gramEnd"/>
+      <w:r>
+        <w:rPr>
+          <w:rFonts w:ascii="Consolas" w:eastAsia="Times New Roman" w:hAnsi="Consolas" w:cs="Times New Roman"/>
+          <w:color w:val="CCCCCC"/>
+          <w:kern w:val="0"/>
+          <w:sz w:val="21"/>
+          <w:szCs w:val="21"/>
+          <w:lang w:eastAsia="en-IN"/>
+          <w14:ligatures w14:val="none"/>
+        </w:rPr>
+        <w:t xml:space="preserve">(B, </w:t>
+      </w:r>
+      <w:r>
+        <w:rPr>
+          <w:rFonts w:ascii="Consolas" w:eastAsia="Times New Roman" w:hAnsi="Consolas" w:cs="Times New Roman"/>
+          <w:color w:val="9CDCFE"/>
+          <w:kern w:val="0"/>
+          <w:sz w:val="21"/>
+          <w:szCs w:val="21"/>
+          <w:lang w:eastAsia="en-IN"/>
+          <w14:ligatures w14:val="none"/>
+        </w:rPr>
+        <w:t>axis</w:t>
+      </w:r>
+      <w:r>
+        <w:rPr>
+          <w:rFonts w:ascii="Consolas" w:eastAsia="Times New Roman" w:hAnsi="Consolas" w:cs="Times New Roman"/>
+          <w:color w:val="D4D4D4"/>
+          <w:kern w:val="0"/>
+          <w:sz w:val="21"/>
+          <w:szCs w:val="21"/>
+          <w:lang w:eastAsia="en-IN"/>
+          <w14:ligatures w14:val="none"/>
+        </w:rPr>
+        <w:t>=</w:t>
+      </w:r>
+      <w:r>
+        <w:rPr>
+          <w:rFonts w:ascii="Consolas" w:eastAsia="Times New Roman" w:hAnsi="Consolas" w:cs="Times New Roman"/>
+          <w:color w:val="B5CEA8"/>
+          <w:kern w:val="0"/>
+          <w:sz w:val="21"/>
+          <w:szCs w:val="21"/>
+          <w:lang w:eastAsia="en-IN"/>
+          <w14:ligatures w14:val="none"/>
+        </w:rPr>
+        <w:t>0</w:t>
+      </w:r>
+      <w:r>
+        <w:rPr>
+          <w:rFonts w:ascii="Consolas" w:eastAsia="Times New Roman" w:hAnsi="Consolas" w:cs="Times New Roman"/>
+          <w:color w:val="CCCCCC"/>
+          <w:kern w:val="0"/>
+          <w:sz w:val="21"/>
+          <w:szCs w:val="21"/>
+          <w:lang w:eastAsia="en-IN"/>
+          <w14:ligatures w14:val="none"/>
+        </w:rPr>
+        <w:t>)</w:t>
+      </w:r>
+    </w:p>
+    <w:p>
+      <w:pPr>
+        <w:pStyle w:val="ListParagraph"/>
+        <w:numPr>
+          <w:ilvl w:val="1"/>
+          <w:numId w:val="30"/>
+        </w:numPr>
+        <w:shd w:val="clear" w:color="auto" w:fill="1F1F1F"/>
+        <w:spacing w:after="0" w:line="285" w:lineRule="atLeast"/>
+        <w:rPr>
+          <w:rFonts w:ascii="Consolas" w:eastAsia="Times New Roman" w:hAnsi="Consolas" w:cs="Times New Roman"/>
+          <w:color w:val="CCCCCC"/>
+          <w:kern w:val="0"/>
+          <w:sz w:val="21"/>
+          <w:szCs w:val="21"/>
+          <w:lang w:eastAsia="en-IN"/>
+          <w14:ligatures w14:val="none"/>
+        </w:rPr>
+      </w:pPr>
+    </w:p>
+    <w:p>
+      <w:pPr>
+        <w:pStyle w:val="ListParagraph"/>
+        <w:numPr>
+          <w:ilvl w:val="1"/>
+          <w:numId w:val="30"/>
+        </w:numPr>
+        <w:shd w:val="clear" w:color="auto" w:fill="1F1F1F"/>
+        <w:spacing w:after="0" w:line="285" w:lineRule="atLeast"/>
+        <w:rPr>
+          <w:rFonts w:ascii="Consolas" w:eastAsia="Times New Roman" w:hAnsi="Consolas" w:cs="Times New Roman"/>
+          <w:color w:val="CCCCCC"/>
+          <w:kern w:val="0"/>
+          <w:sz w:val="21"/>
+          <w:szCs w:val="21"/>
+          <w:lang w:eastAsia="en-IN"/>
+          <w14:ligatures w14:val="none"/>
+        </w:rPr>
+      </w:pPr>
+      <w:r>
+        <w:rPr>
+          <w:rFonts w:ascii="Consolas" w:eastAsia="Times New Roman" w:hAnsi="Consolas" w:cs="Times New Roman"/>
+          <w:color w:val="DCDCAA"/>
+          <w:kern w:val="0"/>
+          <w:sz w:val="21"/>
+          <w:szCs w:val="21"/>
+          <w:lang w:eastAsia="en-IN"/>
+          <w14:ligatures w14:val="none"/>
+        </w:rPr>
+        <w:t>print</w:t>
+      </w:r>
+      <w:r>
+        <w:rPr>
+          <w:rFonts w:ascii="Consolas" w:eastAsia="Times New Roman" w:hAnsi="Consolas" w:cs="Times New Roman"/>
+          <w:color w:val="CCCCCC"/>
+          <w:kern w:val="0"/>
+          <w:sz w:val="21"/>
+          <w:szCs w:val="21"/>
+          <w:lang w:eastAsia="en-IN"/>
+          <w14:ligatures w14:val="none"/>
+        </w:rPr>
+        <w:t xml:space="preserve"> (</w:t>
+      </w:r>
+      <w:proofErr w:type="spellStart"/>
+      <w:r>
+        <w:rPr>
+          <w:rFonts w:ascii="Consolas" w:eastAsia="Times New Roman" w:hAnsi="Consolas" w:cs="Times New Roman"/>
+          <w:color w:val="569CD6"/>
+          <w:kern w:val="0"/>
+          <w:sz w:val="21"/>
+          <w:szCs w:val="21"/>
+          <w:lang w:eastAsia="en-IN"/>
+          <w14:ligatures w14:val="none"/>
+        </w:rPr>
+        <w:t>f</w:t>
+      </w:r>
+      <w:r>
+        <w:rPr>
+          <w:rFonts w:ascii="Consolas" w:eastAsia="Times New Roman" w:hAnsi="Consolas" w:cs="Times New Roman"/>
+          <w:color w:val="CE9178"/>
+          <w:kern w:val="0"/>
+          <w:sz w:val="21"/>
+          <w:szCs w:val="21"/>
+          <w:lang w:eastAsia="en-IN"/>
+          <w14:ligatures w14:val="none"/>
+        </w:rPr>
+        <w:t>"Values</w:t>
+      </w:r>
+      <w:proofErr w:type="spellEnd"/>
+      <w:r>
+        <w:rPr>
+          <w:rFonts w:ascii="Consolas" w:eastAsia="Times New Roman" w:hAnsi="Consolas" w:cs="Times New Roman"/>
+          <w:color w:val="CE9178"/>
+          <w:kern w:val="0"/>
+          <w:sz w:val="21"/>
+          <w:szCs w:val="21"/>
+          <w:lang w:eastAsia="en-IN"/>
+          <w14:ligatures w14:val="none"/>
+        </w:rPr>
+        <w:t xml:space="preserve"> in Array B: </w:t>
+      </w:r>
+      <w:r>
+        <w:rPr>
+          <w:rFonts w:ascii="Consolas" w:eastAsia="Times New Roman" w:hAnsi="Consolas" w:cs="Times New Roman"/>
+          <w:color w:val="D7BA7D"/>
+          <w:kern w:val="0"/>
+          <w:sz w:val="21"/>
+          <w:szCs w:val="21"/>
+          <w:lang w:eastAsia="en-IN"/>
+          <w14:ligatures w14:val="none"/>
+        </w:rPr>
+        <w:t>\n</w:t>
+      </w:r>
+      <w:r>
+        <w:rPr>
+          <w:rFonts w:ascii="Consolas" w:eastAsia="Times New Roman" w:hAnsi="Consolas" w:cs="Times New Roman"/>
+          <w:color w:val="569CD6"/>
+          <w:kern w:val="0"/>
+          <w:sz w:val="21"/>
+          <w:szCs w:val="21"/>
+          <w:lang w:eastAsia="en-IN"/>
+          <w14:ligatures w14:val="none"/>
+        </w:rPr>
+        <w:t>{</w:t>
+      </w:r>
+      <w:r>
+        <w:rPr>
+          <w:rFonts w:ascii="Consolas" w:eastAsia="Times New Roman" w:hAnsi="Consolas" w:cs="Times New Roman"/>
+          <w:color w:val="CCCCCC"/>
+          <w:kern w:val="0"/>
+          <w:sz w:val="21"/>
+          <w:szCs w:val="21"/>
+          <w:lang w:eastAsia="en-IN"/>
+          <w14:ligatures w14:val="none"/>
+        </w:rPr>
+        <w:t>B</w:t>
+      </w:r>
+      <w:r>
+        <w:rPr>
+          <w:rFonts w:ascii="Consolas" w:eastAsia="Times New Roman" w:hAnsi="Consolas" w:cs="Times New Roman"/>
+          <w:color w:val="569CD6"/>
+          <w:kern w:val="0"/>
+          <w:sz w:val="21"/>
+          <w:szCs w:val="21"/>
+          <w:lang w:eastAsia="en-IN"/>
+          <w14:ligatures w14:val="none"/>
+        </w:rPr>
+        <w:t>}</w:t>
+      </w:r>
+      <w:r>
+        <w:rPr>
+          <w:rFonts w:ascii="Consolas" w:eastAsia="Times New Roman" w:hAnsi="Consolas" w:cs="Times New Roman"/>
+          <w:color w:val="CE9178"/>
+          <w:kern w:val="0"/>
+          <w:sz w:val="21"/>
+          <w:szCs w:val="21"/>
+          <w:lang w:eastAsia="en-IN"/>
+          <w14:ligatures w14:val="none"/>
+        </w:rPr>
+        <w:t>"</w:t>
+      </w:r>
+      <w:r>
+        <w:rPr>
+          <w:rFonts w:ascii="Consolas" w:eastAsia="Times New Roman" w:hAnsi="Consolas" w:cs="Times New Roman"/>
+          <w:color w:val="CCCCCC"/>
+          <w:kern w:val="0"/>
+          <w:sz w:val="21"/>
+          <w:szCs w:val="21"/>
+          <w:lang w:eastAsia="en-IN"/>
+          <w14:ligatures w14:val="none"/>
+        </w:rPr>
+        <w:t>)</w:t>
+      </w:r>
+    </w:p>
+    <w:p>
+      <w:pPr>
+        <w:pStyle w:val="ListParagraph"/>
+        <w:numPr>
+          <w:ilvl w:val="1"/>
+          <w:numId w:val="30"/>
+        </w:numPr>
+        <w:shd w:val="clear" w:color="auto" w:fill="1F1F1F"/>
+        <w:spacing w:after="0" w:line="285" w:lineRule="atLeast"/>
+        <w:rPr>
+          <w:rFonts w:ascii="Consolas" w:eastAsia="Times New Roman" w:hAnsi="Consolas" w:cs="Times New Roman"/>
+          <w:color w:val="CCCCCC"/>
+          <w:kern w:val="0"/>
+          <w:sz w:val="21"/>
+          <w:szCs w:val="21"/>
+          <w:lang w:eastAsia="en-IN"/>
+          <w14:ligatures w14:val="none"/>
+        </w:rPr>
+      </w:pPr>
+      <w:r>
+        <w:rPr>
+          <w:rFonts w:ascii="Consolas" w:eastAsia="Times New Roman" w:hAnsi="Consolas" w:cs="Times New Roman"/>
+          <w:color w:val="DCDCAA"/>
+          <w:kern w:val="0"/>
+          <w:sz w:val="21"/>
+          <w:szCs w:val="21"/>
+          <w:lang w:eastAsia="en-IN"/>
+          <w14:ligatures w14:val="none"/>
+        </w:rPr>
+        <w:t>print</w:t>
+      </w:r>
+      <w:r>
+        <w:rPr>
+          <w:rFonts w:ascii="Consolas" w:eastAsia="Times New Roman" w:hAnsi="Consolas" w:cs="Times New Roman"/>
+          <w:color w:val="CCCCCC"/>
+          <w:kern w:val="0"/>
+          <w:sz w:val="21"/>
+          <w:szCs w:val="21"/>
+          <w:lang w:eastAsia="en-IN"/>
+          <w14:ligatures w14:val="none"/>
+        </w:rPr>
+        <w:t xml:space="preserve"> (</w:t>
+      </w:r>
+      <w:proofErr w:type="spellStart"/>
+      <w:r>
+        <w:rPr>
+          <w:rFonts w:ascii="Consolas" w:eastAsia="Times New Roman" w:hAnsi="Consolas" w:cs="Times New Roman"/>
+          <w:color w:val="569CD6"/>
+          <w:kern w:val="0"/>
+          <w:sz w:val="21"/>
+          <w:szCs w:val="21"/>
+          <w:lang w:eastAsia="en-IN"/>
+          <w14:ligatures w14:val="none"/>
+        </w:rPr>
+        <w:t>f</w:t>
+      </w:r>
+      <w:r>
+        <w:rPr>
+          <w:rFonts w:ascii="Consolas" w:eastAsia="Times New Roman" w:hAnsi="Consolas" w:cs="Times New Roman"/>
+          <w:color w:val="CE9178"/>
+          <w:kern w:val="0"/>
+          <w:sz w:val="21"/>
+          <w:szCs w:val="21"/>
+          <w:lang w:eastAsia="en-IN"/>
+          <w14:ligatures w14:val="none"/>
+        </w:rPr>
+        <w:t>"Cumulative</w:t>
+      </w:r>
+      <w:proofErr w:type="spellEnd"/>
+      <w:r>
+        <w:rPr>
+          <w:rFonts w:ascii="Consolas" w:eastAsia="Times New Roman" w:hAnsi="Consolas" w:cs="Times New Roman"/>
+          <w:color w:val="CE9178"/>
+          <w:kern w:val="0"/>
+          <w:sz w:val="21"/>
+          <w:szCs w:val="21"/>
+          <w:lang w:eastAsia="en-IN"/>
+          <w14:ligatures w14:val="none"/>
+        </w:rPr>
+        <w:t xml:space="preserve"> Sum of B: </w:t>
+      </w:r>
+      <w:r>
+        <w:rPr>
+          <w:rFonts w:ascii="Consolas" w:eastAsia="Times New Roman" w:hAnsi="Consolas" w:cs="Times New Roman"/>
+          <w:color w:val="D7BA7D"/>
+          <w:kern w:val="0"/>
+          <w:sz w:val="21"/>
+          <w:szCs w:val="21"/>
+          <w:lang w:eastAsia="en-IN"/>
+          <w14:ligatures w14:val="none"/>
+        </w:rPr>
+        <w:t>\n</w:t>
+      </w:r>
+      <w:r>
+        <w:rPr>
+          <w:rFonts w:ascii="Consolas" w:eastAsia="Times New Roman" w:hAnsi="Consolas" w:cs="Times New Roman"/>
+          <w:color w:val="569CD6"/>
+          <w:kern w:val="0"/>
+          <w:sz w:val="21"/>
+          <w:szCs w:val="21"/>
+          <w:lang w:eastAsia="en-IN"/>
+          <w14:ligatures w14:val="none"/>
+        </w:rPr>
+        <w:t>{</w:t>
+      </w:r>
+      <w:proofErr w:type="spellStart"/>
+      <w:r>
+        <w:rPr>
+          <w:rFonts w:ascii="Consolas" w:eastAsia="Times New Roman" w:hAnsi="Consolas" w:cs="Times New Roman"/>
+          <w:color w:val="CCCCCC"/>
+          <w:kern w:val="0"/>
+          <w:sz w:val="21"/>
+          <w:szCs w:val="21"/>
+          <w:lang w:eastAsia="en-IN"/>
+          <w14:ligatures w14:val="none"/>
+        </w:rPr>
+        <w:t>total_cumsum</w:t>
+      </w:r>
+      <w:proofErr w:type="spellEnd"/>
+      <w:r>
+        <w:rPr>
+          <w:rFonts w:ascii="Consolas" w:eastAsia="Times New Roman" w:hAnsi="Consolas" w:cs="Times New Roman"/>
+          <w:color w:val="569CD6"/>
+          <w:kern w:val="0"/>
+          <w:sz w:val="21"/>
+          <w:szCs w:val="21"/>
+          <w:lang w:eastAsia="en-IN"/>
+          <w14:ligatures w14:val="none"/>
+        </w:rPr>
+        <w:t>}</w:t>
+      </w:r>
+      <w:r>
+        <w:rPr>
+          <w:rFonts w:ascii="Consolas" w:eastAsia="Times New Roman" w:hAnsi="Consolas" w:cs="Times New Roman"/>
+          <w:color w:val="CE9178"/>
+          <w:kern w:val="0"/>
+          <w:sz w:val="21"/>
+          <w:szCs w:val="21"/>
+          <w:lang w:eastAsia="en-IN"/>
+          <w14:ligatures w14:val="none"/>
+        </w:rPr>
+        <w:t>"</w:t>
+      </w:r>
+      <w:r>
+        <w:rPr>
+          <w:rFonts w:ascii="Consolas" w:eastAsia="Times New Roman" w:hAnsi="Consolas" w:cs="Times New Roman"/>
+          <w:color w:val="CCCCCC"/>
+          <w:kern w:val="0"/>
+          <w:sz w:val="21"/>
+          <w:szCs w:val="21"/>
+          <w:lang w:eastAsia="en-IN"/>
+          <w14:ligatures w14:val="none"/>
+        </w:rPr>
+        <w:t>)</w:t>
+      </w:r>
+    </w:p>
+    <w:p>
+      <w:pPr>
+        <w:pStyle w:val="ListParagraph"/>
+        <w:numPr>
+          <w:ilvl w:val="1"/>
+          <w:numId w:val="30"/>
+        </w:numPr>
+        <w:shd w:val="clear" w:color="auto" w:fill="1F1F1F"/>
+        <w:spacing w:after="0" w:line="285" w:lineRule="atLeast"/>
+        <w:rPr>
+          <w:rFonts w:ascii="Consolas" w:eastAsia="Times New Roman" w:hAnsi="Consolas" w:cs="Times New Roman"/>
+          <w:color w:val="CCCCCC"/>
+          <w:kern w:val="0"/>
+          <w:sz w:val="21"/>
+          <w:szCs w:val="21"/>
+          <w:lang w:eastAsia="en-IN"/>
+          <w14:ligatures w14:val="none"/>
+        </w:rPr>
+      </w:pPr>
+      <w:r>
+        <w:rPr>
+          <w:rFonts w:ascii="Consolas" w:eastAsia="Times New Roman" w:hAnsi="Consolas" w:cs="Times New Roman"/>
+          <w:color w:val="DCDCAA"/>
+          <w:kern w:val="0"/>
+          <w:sz w:val="21"/>
+          <w:szCs w:val="21"/>
+          <w:lang w:eastAsia="en-IN"/>
+          <w14:ligatures w14:val="none"/>
+        </w:rPr>
+        <w:t>print</w:t>
+      </w:r>
+      <w:r>
+        <w:rPr>
+          <w:rFonts w:ascii="Consolas" w:eastAsia="Times New Roman" w:hAnsi="Consolas" w:cs="Times New Roman"/>
+          <w:color w:val="CCCCCC"/>
+          <w:kern w:val="0"/>
+          <w:sz w:val="21"/>
+          <w:szCs w:val="21"/>
+          <w:lang w:eastAsia="en-IN"/>
+          <w14:ligatures w14:val="none"/>
+        </w:rPr>
+        <w:t xml:space="preserve"> (</w:t>
+      </w:r>
+      <w:proofErr w:type="spellStart"/>
+      <w:r>
+        <w:rPr>
+          <w:rFonts w:ascii="Consolas" w:eastAsia="Times New Roman" w:hAnsi="Consolas" w:cs="Times New Roman"/>
+          <w:color w:val="569CD6"/>
+          <w:kern w:val="0"/>
+          <w:sz w:val="21"/>
+          <w:szCs w:val="21"/>
+          <w:lang w:eastAsia="en-IN"/>
+          <w14:ligatures w14:val="none"/>
+        </w:rPr>
+        <w:t>f</w:t>
+      </w:r>
+      <w:r>
+        <w:rPr>
+          <w:rFonts w:ascii="Consolas" w:eastAsia="Times New Roman" w:hAnsi="Consolas" w:cs="Times New Roman"/>
+          <w:color w:val="CE9178"/>
+          <w:kern w:val="0"/>
+          <w:sz w:val="21"/>
+          <w:szCs w:val="21"/>
+          <w:lang w:eastAsia="en-IN"/>
+          <w14:ligatures w14:val="none"/>
+        </w:rPr>
+        <w:t>"Cumulative</w:t>
+      </w:r>
+      <w:proofErr w:type="spellEnd"/>
+      <w:r>
+        <w:rPr>
+          <w:rFonts w:ascii="Consolas" w:eastAsia="Times New Roman" w:hAnsi="Consolas" w:cs="Times New Roman"/>
+          <w:color w:val="CE9178"/>
+          <w:kern w:val="0"/>
+          <w:sz w:val="21"/>
+          <w:szCs w:val="21"/>
+          <w:lang w:eastAsia="en-IN"/>
+          <w14:ligatures w14:val="none"/>
+        </w:rPr>
+        <w:t xml:space="preserve"> Row Sum of B: </w:t>
+      </w:r>
+      <w:r>
+        <w:rPr>
+          <w:rFonts w:ascii="Consolas" w:eastAsia="Times New Roman" w:hAnsi="Consolas" w:cs="Times New Roman"/>
+          <w:color w:val="D7BA7D"/>
+          <w:kern w:val="0"/>
+          <w:sz w:val="21"/>
+          <w:szCs w:val="21"/>
+          <w:lang w:eastAsia="en-IN"/>
+          <w14:ligatures w14:val="none"/>
+        </w:rPr>
+        <w:t>\n</w:t>
+      </w:r>
+      <w:r>
+        <w:rPr>
+          <w:rFonts w:ascii="Consolas" w:eastAsia="Times New Roman" w:hAnsi="Consolas" w:cs="Times New Roman"/>
+          <w:color w:val="569CD6"/>
+          <w:kern w:val="0"/>
+          <w:sz w:val="21"/>
+          <w:szCs w:val="21"/>
+          <w:lang w:eastAsia="en-IN"/>
+          <w14:ligatures w14:val="none"/>
+        </w:rPr>
+        <w:t>{</w:t>
+      </w:r>
+      <w:proofErr w:type="spellStart"/>
+      <w:r>
+        <w:rPr>
+          <w:rFonts w:ascii="Consolas" w:eastAsia="Times New Roman" w:hAnsi="Consolas" w:cs="Times New Roman"/>
+          <w:color w:val="CCCCCC"/>
+          <w:kern w:val="0"/>
+          <w:sz w:val="21"/>
+          <w:szCs w:val="21"/>
+          <w:lang w:eastAsia="en-IN"/>
+          <w14:ligatures w14:val="none"/>
+        </w:rPr>
+        <w:t>row_cumsum</w:t>
+      </w:r>
+      <w:proofErr w:type="spellEnd"/>
+      <w:r>
+        <w:rPr>
+          <w:rFonts w:ascii="Consolas" w:eastAsia="Times New Roman" w:hAnsi="Consolas" w:cs="Times New Roman"/>
+          <w:color w:val="569CD6"/>
+          <w:kern w:val="0"/>
+          <w:sz w:val="21"/>
+          <w:szCs w:val="21"/>
+          <w:lang w:eastAsia="en-IN"/>
+          <w14:ligatures w14:val="none"/>
+        </w:rPr>
+        <w:t>}</w:t>
+      </w:r>
+      <w:r>
+        <w:rPr>
+          <w:rFonts w:ascii="Consolas" w:eastAsia="Times New Roman" w:hAnsi="Consolas" w:cs="Times New Roman"/>
+          <w:color w:val="CE9178"/>
+          <w:kern w:val="0"/>
+          <w:sz w:val="21"/>
+          <w:szCs w:val="21"/>
+          <w:lang w:eastAsia="en-IN"/>
+          <w14:ligatures w14:val="none"/>
+        </w:rPr>
+        <w:t>"</w:t>
+      </w:r>
+      <w:r>
+        <w:rPr>
+          <w:rFonts w:ascii="Consolas" w:eastAsia="Times New Roman" w:hAnsi="Consolas" w:cs="Times New Roman"/>
+          <w:color w:val="CCCCCC"/>
+          <w:kern w:val="0"/>
+          <w:sz w:val="21"/>
+          <w:szCs w:val="21"/>
+          <w:lang w:eastAsia="en-IN"/>
+          <w14:ligatures w14:val="none"/>
+        </w:rPr>
+        <w:t>)</w:t>
+      </w:r>
+    </w:p>
+    <w:p>
+      <w:pPr>
+        <w:pStyle w:val="ListParagraph"/>
+        <w:numPr>
+          <w:ilvl w:val="1"/>
+          <w:numId w:val="30"/>
+        </w:numPr>
+        <w:shd w:val="clear" w:color="auto" w:fill="1F1F1F"/>
+        <w:spacing w:after="0" w:line="285" w:lineRule="atLeast"/>
+        <w:rPr>
+          <w:rFonts w:ascii="Consolas" w:eastAsia="Times New Roman" w:hAnsi="Consolas" w:cs="Times New Roman"/>
+          <w:color w:val="CCCCCC"/>
+          <w:kern w:val="0"/>
+          <w:sz w:val="21"/>
+          <w:szCs w:val="21"/>
+          <w:lang w:eastAsia="en-IN"/>
+          <w14:ligatures w14:val="none"/>
+        </w:rPr>
+      </w:pPr>
+      <w:r>
+        <w:rPr>
+          <w:rFonts w:ascii="Consolas" w:eastAsia="Times New Roman" w:hAnsi="Consolas" w:cs="Times New Roman"/>
+          <w:color w:val="DCDCAA"/>
+          <w:kern w:val="0"/>
+          <w:sz w:val="21"/>
+          <w:szCs w:val="21"/>
+          <w:lang w:eastAsia="en-IN"/>
+          <w14:ligatures w14:val="none"/>
+        </w:rPr>
+        <w:t>print</w:t>
+      </w:r>
+      <w:r>
+        <w:rPr>
+          <w:rFonts w:ascii="Consolas" w:eastAsia="Times New Roman" w:hAnsi="Consolas" w:cs="Times New Roman"/>
+          <w:color w:val="CCCCCC"/>
+          <w:kern w:val="0"/>
+          <w:sz w:val="21"/>
+          <w:szCs w:val="21"/>
+          <w:lang w:eastAsia="en-IN"/>
+          <w14:ligatures w14:val="none"/>
+        </w:rPr>
+        <w:t xml:space="preserve"> (</w:t>
+      </w:r>
+      <w:proofErr w:type="spellStart"/>
+      <w:r>
+        <w:rPr>
+          <w:rFonts w:ascii="Consolas" w:eastAsia="Times New Roman" w:hAnsi="Consolas" w:cs="Times New Roman"/>
+          <w:color w:val="569CD6"/>
+          <w:kern w:val="0"/>
+          <w:sz w:val="21"/>
+          <w:szCs w:val="21"/>
+          <w:lang w:eastAsia="en-IN"/>
+          <w14:ligatures w14:val="none"/>
+        </w:rPr>
+        <w:t>f</w:t>
+      </w:r>
+      <w:r>
+        <w:rPr>
+          <w:rFonts w:ascii="Consolas" w:eastAsia="Times New Roman" w:hAnsi="Consolas" w:cs="Times New Roman"/>
+          <w:color w:val="CE9178"/>
+          <w:kern w:val="0"/>
+          <w:sz w:val="21"/>
+          <w:szCs w:val="21"/>
+          <w:lang w:eastAsia="en-IN"/>
+          <w14:ligatures w14:val="none"/>
+        </w:rPr>
+        <w:t>"Cumulative</w:t>
+      </w:r>
+      <w:proofErr w:type="spellEnd"/>
+      <w:r>
+        <w:rPr>
+          <w:rFonts w:ascii="Consolas" w:eastAsia="Times New Roman" w:hAnsi="Consolas" w:cs="Times New Roman"/>
+          <w:color w:val="CE9178"/>
+          <w:kern w:val="0"/>
+          <w:sz w:val="21"/>
+          <w:szCs w:val="21"/>
+          <w:lang w:eastAsia="en-IN"/>
+          <w14:ligatures w14:val="none"/>
+        </w:rPr>
+        <w:t xml:space="preserve"> Col Sum of B: </w:t>
+      </w:r>
+      <w:r>
+        <w:rPr>
+          <w:rFonts w:ascii="Consolas" w:eastAsia="Times New Roman" w:hAnsi="Consolas" w:cs="Times New Roman"/>
+          <w:color w:val="D7BA7D"/>
+          <w:kern w:val="0"/>
+          <w:sz w:val="21"/>
+          <w:szCs w:val="21"/>
+          <w:lang w:eastAsia="en-IN"/>
+          <w14:ligatures w14:val="none"/>
+        </w:rPr>
+        <w:t>\n</w:t>
+      </w:r>
+      <w:r>
+        <w:rPr>
+          <w:rFonts w:ascii="Consolas" w:eastAsia="Times New Roman" w:hAnsi="Consolas" w:cs="Times New Roman"/>
+          <w:color w:val="569CD6"/>
+          <w:kern w:val="0"/>
+          <w:sz w:val="21"/>
+          <w:szCs w:val="21"/>
+          <w:lang w:eastAsia="en-IN"/>
+          <w14:ligatures w14:val="none"/>
+        </w:rPr>
+        <w:t>{</w:t>
+      </w:r>
+      <w:proofErr w:type="spellStart"/>
+      <w:r>
+        <w:rPr>
+          <w:rFonts w:ascii="Consolas" w:eastAsia="Times New Roman" w:hAnsi="Consolas" w:cs="Times New Roman"/>
+          <w:color w:val="CCCCCC"/>
+          <w:kern w:val="0"/>
+          <w:sz w:val="21"/>
+          <w:szCs w:val="21"/>
+          <w:lang w:eastAsia="en-IN"/>
+          <w14:ligatures w14:val="none"/>
+        </w:rPr>
+        <w:t>col_cumsum</w:t>
+      </w:r>
+      <w:proofErr w:type="spellEnd"/>
+      <w:r>
+        <w:rPr>
+          <w:rFonts w:ascii="Consolas" w:eastAsia="Times New Roman" w:hAnsi="Consolas" w:cs="Times New Roman"/>
+          <w:color w:val="569CD6"/>
+          <w:kern w:val="0"/>
+          <w:sz w:val="21"/>
+          <w:szCs w:val="21"/>
+          <w:lang w:eastAsia="en-IN"/>
+          <w14:ligatures w14:val="none"/>
+        </w:rPr>
+        <w:t>}</w:t>
+      </w:r>
+      <w:r>
+        <w:rPr>
+          <w:rFonts w:ascii="Consolas" w:eastAsia="Times New Roman" w:hAnsi="Consolas" w:cs="Times New Roman"/>
+          <w:color w:val="CE9178"/>
+          <w:kern w:val="0"/>
+          <w:sz w:val="21"/>
+          <w:szCs w:val="21"/>
+          <w:lang w:eastAsia="en-IN"/>
+          <w14:ligatures w14:val="none"/>
+        </w:rPr>
+        <w:t>"</w:t>
+      </w:r>
+      <w:r>
+        <w:rPr>
+          <w:rFonts w:ascii="Consolas" w:eastAsia="Times New Roman" w:hAnsi="Consolas" w:cs="Times New Roman"/>
+          <w:color w:val="CCCCCC"/>
+          <w:kern w:val="0"/>
+          <w:sz w:val="21"/>
+          <w:szCs w:val="21"/>
+          <w:lang w:eastAsia="en-IN"/>
+          <w14:ligatures w14:val="none"/>
+        </w:rPr>
+        <w:t>)</w:t>
+      </w:r>
+    </w:p>
+    <w:p>
+      <w:pPr>
+        <w:pStyle w:val="ListParagraph"/>
+        <w:rPr>
+          <w:lang w:val="en-US"/>
+        </w:rPr>
+      </w:pPr>
+    </w:p>
+    <w:p>
+      <w:pPr>
+        <w:pStyle w:val="ListParagraph"/>
+        <w:numPr>
+          <w:ilvl w:val="0"/>
+          <w:numId w:val="30"/>
+        </w:numPr>
+        <w:rPr>
+          <w:b/>
+          <w:bCs/>
+          <w:lang w:val="en-US"/>
+        </w:rPr>
+      </w:pPr>
+      <w:r>
+        <w:rPr>
+          <w:b/>
+          <w:bCs/>
+          <w:lang w:val="en-US"/>
+        </w:rPr>
+        <w:t>Cumulative Product (</w:t>
+      </w:r>
+      <w:proofErr w:type="spellStart"/>
+      <w:proofErr w:type="gramStart"/>
+      <w:r>
+        <w:rPr>
+          <w:b/>
+          <w:bCs/>
+          <w:lang w:val="en-US"/>
+        </w:rPr>
+        <w:t>np.cumprod</w:t>
+      </w:r>
+      <w:proofErr w:type="spellEnd"/>
+      <w:proofErr w:type="gramEnd"/>
+      <w:r>
+        <w:rPr>
+          <w:b/>
+          <w:bCs/>
+          <w:lang w:val="en-US"/>
+        </w:rPr>
+        <w:t>)</w:t>
+      </w:r>
+    </w:p>
+    <w:p>
+      <w:pPr>
+        <w:pStyle w:val="ListParagraph"/>
+        <w:numPr>
+          <w:ilvl w:val="1"/>
+          <w:numId w:val="30"/>
+        </w:numPr>
+        <w:shd w:val="clear" w:color="auto" w:fill="1F1F1F"/>
+        <w:spacing w:after="0" w:line="285" w:lineRule="atLeast"/>
+        <w:rPr>
+          <w:rFonts w:ascii="Consolas" w:eastAsia="Times New Roman" w:hAnsi="Consolas" w:cs="Times New Roman"/>
+          <w:color w:val="CCCCCC"/>
+          <w:kern w:val="0"/>
+          <w:sz w:val="21"/>
+          <w:szCs w:val="21"/>
+          <w:lang w:eastAsia="en-IN"/>
+          <w14:ligatures w14:val="none"/>
+        </w:rPr>
+      </w:pPr>
+      <w:r>
+        <w:rPr>
+          <w:rFonts w:ascii="Consolas" w:eastAsia="Times New Roman" w:hAnsi="Consolas" w:cs="Times New Roman"/>
+          <w:color w:val="CCCCCC"/>
+          <w:kern w:val="0"/>
+          <w:sz w:val="21"/>
+          <w:szCs w:val="21"/>
+          <w:lang w:eastAsia="en-IN"/>
+          <w14:ligatures w14:val="none"/>
+        </w:rPr>
+        <w:t xml:space="preserve">X </w:t>
+      </w:r>
+      <w:r>
+        <w:rPr>
+          <w:rFonts w:ascii="Consolas" w:eastAsia="Times New Roman" w:hAnsi="Consolas" w:cs="Times New Roman"/>
+          <w:color w:val="D4D4D4"/>
+          <w:kern w:val="0"/>
+          <w:sz w:val="21"/>
+          <w:szCs w:val="21"/>
+          <w:lang w:eastAsia="en-IN"/>
+          <w14:ligatures w14:val="none"/>
+        </w:rPr>
+        <w:t>=</w:t>
+      </w:r>
+      <w:r>
+        <w:rPr>
+          <w:rFonts w:ascii="Consolas" w:eastAsia="Times New Roman" w:hAnsi="Consolas" w:cs="Times New Roman"/>
+          <w:color w:val="CCCCCC"/>
+          <w:kern w:val="0"/>
+          <w:sz w:val="21"/>
+          <w:szCs w:val="21"/>
+          <w:lang w:eastAsia="en-IN"/>
+          <w14:ligatures w14:val="none"/>
+        </w:rPr>
+        <w:t xml:space="preserve"> </w:t>
+      </w:r>
+      <w:proofErr w:type="spellStart"/>
+      <w:proofErr w:type="gramStart"/>
+      <w:r>
+        <w:rPr>
+          <w:rFonts w:ascii="Consolas" w:eastAsia="Times New Roman" w:hAnsi="Consolas" w:cs="Times New Roman"/>
+          <w:color w:val="CCCCCC"/>
+          <w:kern w:val="0"/>
+          <w:sz w:val="21"/>
+          <w:szCs w:val="21"/>
+          <w:lang w:eastAsia="en-IN"/>
+          <w14:ligatures w14:val="none"/>
+        </w:rPr>
+        <w:t>np.array</w:t>
+      </w:r>
+      <w:proofErr w:type="spellEnd"/>
+      <w:proofErr w:type="gramEnd"/>
+      <w:r>
+        <w:rPr>
+          <w:rFonts w:ascii="Consolas" w:eastAsia="Times New Roman" w:hAnsi="Consolas" w:cs="Times New Roman"/>
+          <w:color w:val="CCCCCC"/>
+          <w:kern w:val="0"/>
+          <w:sz w:val="21"/>
+          <w:szCs w:val="21"/>
+          <w:lang w:eastAsia="en-IN"/>
+          <w14:ligatures w14:val="none"/>
+        </w:rPr>
+        <w:t>([</w:t>
+      </w:r>
+      <w:r>
+        <w:rPr>
+          <w:rFonts w:ascii="Consolas" w:eastAsia="Times New Roman" w:hAnsi="Consolas" w:cs="Times New Roman"/>
+          <w:color w:val="B5CEA8"/>
+          <w:kern w:val="0"/>
+          <w:sz w:val="21"/>
+          <w:szCs w:val="21"/>
+          <w:lang w:eastAsia="en-IN"/>
+          <w14:ligatures w14:val="none"/>
+        </w:rPr>
+        <w:t>1</w:t>
+      </w:r>
+      <w:r>
+        <w:rPr>
+          <w:rFonts w:ascii="Consolas" w:eastAsia="Times New Roman" w:hAnsi="Consolas" w:cs="Times New Roman"/>
+          <w:color w:val="CCCCCC"/>
+          <w:kern w:val="0"/>
+          <w:sz w:val="21"/>
+          <w:szCs w:val="21"/>
+          <w:lang w:eastAsia="en-IN"/>
+          <w14:ligatures w14:val="none"/>
+        </w:rPr>
+        <w:t xml:space="preserve">, </w:t>
+      </w:r>
+      <w:r>
+        <w:rPr>
+          <w:rFonts w:ascii="Consolas" w:eastAsia="Times New Roman" w:hAnsi="Consolas" w:cs="Times New Roman"/>
+          <w:color w:val="B5CEA8"/>
+          <w:kern w:val="0"/>
+          <w:sz w:val="21"/>
+          <w:szCs w:val="21"/>
+          <w:lang w:eastAsia="en-IN"/>
+          <w14:ligatures w14:val="none"/>
+        </w:rPr>
+        <w:t>2</w:t>
+      </w:r>
+      <w:r>
+        <w:rPr>
+          <w:rFonts w:ascii="Consolas" w:eastAsia="Times New Roman" w:hAnsi="Consolas" w:cs="Times New Roman"/>
+          <w:color w:val="CCCCCC"/>
+          <w:kern w:val="0"/>
+          <w:sz w:val="21"/>
+          <w:szCs w:val="21"/>
+          <w:lang w:eastAsia="en-IN"/>
+          <w14:ligatures w14:val="none"/>
+        </w:rPr>
+        <w:t xml:space="preserve">, </w:t>
+      </w:r>
+      <w:r>
+        <w:rPr>
+          <w:rFonts w:ascii="Consolas" w:eastAsia="Times New Roman" w:hAnsi="Consolas" w:cs="Times New Roman"/>
+          <w:color w:val="B5CEA8"/>
+          <w:kern w:val="0"/>
+          <w:sz w:val="21"/>
+          <w:szCs w:val="21"/>
+          <w:lang w:eastAsia="en-IN"/>
+          <w14:ligatures w14:val="none"/>
+        </w:rPr>
+        <w:t>3</w:t>
+      </w:r>
+      <w:r>
+        <w:rPr>
+          <w:rFonts w:ascii="Consolas" w:eastAsia="Times New Roman" w:hAnsi="Consolas" w:cs="Times New Roman"/>
+          <w:color w:val="CCCCCC"/>
+          <w:kern w:val="0"/>
+          <w:sz w:val="21"/>
+          <w:szCs w:val="21"/>
+          <w:lang w:eastAsia="en-IN"/>
+          <w14:ligatures w14:val="none"/>
+        </w:rPr>
+        <w:t xml:space="preserve">, </w:t>
+      </w:r>
+      <w:r>
+        <w:rPr>
+          <w:rFonts w:ascii="Consolas" w:eastAsia="Times New Roman" w:hAnsi="Consolas" w:cs="Times New Roman"/>
+          <w:color w:val="B5CEA8"/>
+          <w:kern w:val="0"/>
+          <w:sz w:val="21"/>
+          <w:szCs w:val="21"/>
+          <w:lang w:eastAsia="en-IN"/>
+          <w14:ligatures w14:val="none"/>
+        </w:rPr>
+        <w:t>4</w:t>
+      </w:r>
+      <w:r>
+        <w:rPr>
+          <w:rFonts w:ascii="Consolas" w:eastAsia="Times New Roman" w:hAnsi="Consolas" w:cs="Times New Roman"/>
+          <w:color w:val="CCCCCC"/>
+          <w:kern w:val="0"/>
+          <w:sz w:val="21"/>
+          <w:szCs w:val="21"/>
+          <w:lang w:eastAsia="en-IN"/>
+          <w14:ligatures w14:val="none"/>
+        </w:rPr>
+        <w:t xml:space="preserve">, </w:t>
+      </w:r>
+      <w:r>
+        <w:rPr>
+          <w:rFonts w:ascii="Consolas" w:eastAsia="Times New Roman" w:hAnsi="Consolas" w:cs="Times New Roman"/>
+          <w:color w:val="B5CEA8"/>
+          <w:kern w:val="0"/>
+          <w:sz w:val="21"/>
+          <w:szCs w:val="21"/>
+          <w:lang w:eastAsia="en-IN"/>
+          <w14:ligatures w14:val="none"/>
+        </w:rPr>
+        <w:t>5</w:t>
+      </w:r>
+      <w:r>
+        <w:rPr>
+          <w:rFonts w:ascii="Consolas" w:eastAsia="Times New Roman" w:hAnsi="Consolas" w:cs="Times New Roman"/>
+          <w:color w:val="CCCCCC"/>
+          <w:kern w:val="0"/>
+          <w:sz w:val="21"/>
+          <w:szCs w:val="21"/>
+          <w:lang w:eastAsia="en-IN"/>
+          <w14:ligatures w14:val="none"/>
+        </w:rPr>
+        <w:t>])</w:t>
+      </w:r>
+    </w:p>
+    <w:p>
+      <w:pPr>
+        <w:pStyle w:val="ListParagraph"/>
+        <w:numPr>
+          <w:ilvl w:val="1"/>
+          <w:numId w:val="30"/>
+        </w:numPr>
+        <w:shd w:val="clear" w:color="auto" w:fill="1F1F1F"/>
+        <w:spacing w:after="0" w:line="285" w:lineRule="atLeast"/>
+        <w:rPr>
+          <w:rFonts w:ascii="Consolas" w:eastAsia="Times New Roman" w:hAnsi="Consolas" w:cs="Times New Roman"/>
+          <w:color w:val="CCCCCC"/>
+          <w:kern w:val="0"/>
+          <w:sz w:val="21"/>
+          <w:szCs w:val="21"/>
+          <w:lang w:eastAsia="en-IN"/>
+          <w14:ligatures w14:val="none"/>
+        </w:rPr>
+      </w:pPr>
+      <w:r>
+        <w:rPr>
+          <w:rFonts w:ascii="Consolas" w:eastAsia="Times New Roman" w:hAnsi="Consolas" w:cs="Times New Roman"/>
+          <w:color w:val="6A9955"/>
+          <w:kern w:val="0"/>
+          <w:sz w:val="21"/>
+          <w:szCs w:val="21"/>
+          <w:lang w:eastAsia="en-IN"/>
+          <w14:ligatures w14:val="none"/>
+        </w:rPr>
+        <w:t># Compute Cumulative Sum</w:t>
+      </w:r>
+    </w:p>
+    <w:p>
+      <w:pPr>
+        <w:pStyle w:val="ListParagraph"/>
+        <w:numPr>
+          <w:ilvl w:val="1"/>
+          <w:numId w:val="30"/>
+        </w:numPr>
+        <w:shd w:val="clear" w:color="auto" w:fill="1F1F1F"/>
+        <w:spacing w:after="0" w:line="285" w:lineRule="atLeast"/>
+        <w:rPr>
+          <w:rFonts w:ascii="Consolas" w:eastAsia="Times New Roman" w:hAnsi="Consolas" w:cs="Times New Roman"/>
+          <w:color w:val="CCCCCC"/>
+          <w:kern w:val="0"/>
+          <w:sz w:val="21"/>
+          <w:szCs w:val="21"/>
+          <w:lang w:eastAsia="en-IN"/>
+          <w14:ligatures w14:val="none"/>
+        </w:rPr>
+      </w:pPr>
+      <w:proofErr w:type="spellStart"/>
+      <w:r>
+        <w:rPr>
+          <w:rFonts w:ascii="Consolas" w:eastAsia="Times New Roman" w:hAnsi="Consolas" w:cs="Times New Roman"/>
+          <w:color w:val="CCCCCC"/>
+          <w:kern w:val="0"/>
+          <w:sz w:val="21"/>
+          <w:szCs w:val="21"/>
+          <w:lang w:eastAsia="en-IN"/>
+          <w14:ligatures w14:val="none"/>
+        </w:rPr>
+        <w:t>total_cumprod</w:t>
+      </w:r>
+      <w:proofErr w:type="spellEnd"/>
+      <w:r>
+        <w:rPr>
+          <w:rFonts w:ascii="Consolas" w:eastAsia="Times New Roman" w:hAnsi="Consolas" w:cs="Times New Roman"/>
+          <w:color w:val="CCCCCC"/>
+          <w:kern w:val="0"/>
+          <w:sz w:val="21"/>
+          <w:szCs w:val="21"/>
+          <w:lang w:eastAsia="en-IN"/>
+          <w14:ligatures w14:val="none"/>
+        </w:rPr>
+        <w:t xml:space="preserve"> </w:t>
+      </w:r>
+      <w:r>
+        <w:rPr>
+          <w:rFonts w:ascii="Consolas" w:eastAsia="Times New Roman" w:hAnsi="Consolas" w:cs="Times New Roman"/>
+          <w:color w:val="D4D4D4"/>
+          <w:kern w:val="0"/>
+          <w:sz w:val="21"/>
+          <w:szCs w:val="21"/>
+          <w:lang w:eastAsia="en-IN"/>
+          <w14:ligatures w14:val="none"/>
+        </w:rPr>
+        <w:t>=</w:t>
+      </w:r>
+      <w:r>
+        <w:rPr>
+          <w:rFonts w:ascii="Consolas" w:eastAsia="Times New Roman" w:hAnsi="Consolas" w:cs="Times New Roman"/>
+          <w:color w:val="CCCCCC"/>
+          <w:kern w:val="0"/>
+          <w:sz w:val="21"/>
+          <w:szCs w:val="21"/>
+          <w:lang w:eastAsia="en-IN"/>
+          <w14:ligatures w14:val="none"/>
+        </w:rPr>
+        <w:t xml:space="preserve"> </w:t>
+      </w:r>
+      <w:proofErr w:type="spellStart"/>
+      <w:proofErr w:type="gramStart"/>
+      <w:r>
+        <w:rPr>
+          <w:rFonts w:ascii="Consolas" w:eastAsia="Times New Roman" w:hAnsi="Consolas" w:cs="Times New Roman"/>
+          <w:color w:val="CCCCCC"/>
+          <w:kern w:val="0"/>
+          <w:sz w:val="21"/>
+          <w:szCs w:val="21"/>
+          <w:lang w:eastAsia="en-IN"/>
+          <w14:ligatures w14:val="none"/>
+        </w:rPr>
+        <w:t>np.cumprod</w:t>
+      </w:r>
+      <w:proofErr w:type="spellEnd"/>
+      <w:proofErr w:type="gramEnd"/>
+      <w:r>
+        <w:rPr>
+          <w:rFonts w:ascii="Consolas" w:eastAsia="Times New Roman" w:hAnsi="Consolas" w:cs="Times New Roman"/>
+          <w:color w:val="CCCCCC"/>
+          <w:kern w:val="0"/>
+          <w:sz w:val="21"/>
+          <w:szCs w:val="21"/>
+          <w:lang w:eastAsia="en-IN"/>
+          <w14:ligatures w14:val="none"/>
+        </w:rPr>
+        <w:t>(A)</w:t>
+      </w:r>
+    </w:p>
+    <w:p>
+      <w:pPr>
+        <w:pStyle w:val="ListParagraph"/>
+        <w:numPr>
+          <w:ilvl w:val="1"/>
+          <w:numId w:val="30"/>
+        </w:numPr>
+        <w:shd w:val="clear" w:color="auto" w:fill="1F1F1F"/>
+        <w:spacing w:after="0" w:line="285" w:lineRule="atLeast"/>
+        <w:rPr>
+          <w:rFonts w:ascii="Consolas" w:eastAsia="Times New Roman" w:hAnsi="Consolas" w:cs="Times New Roman"/>
+          <w:color w:val="CCCCCC"/>
+          <w:kern w:val="0"/>
+          <w:sz w:val="21"/>
+          <w:szCs w:val="21"/>
+          <w:lang w:eastAsia="en-IN"/>
+          <w14:ligatures w14:val="none"/>
+        </w:rPr>
+      </w:pPr>
+      <w:r>
+        <w:rPr>
+          <w:rFonts w:ascii="Consolas" w:eastAsia="Times New Roman" w:hAnsi="Consolas" w:cs="Times New Roman"/>
+          <w:color w:val="DCDCAA"/>
+          <w:kern w:val="0"/>
+          <w:sz w:val="21"/>
+          <w:szCs w:val="21"/>
+          <w:lang w:eastAsia="en-IN"/>
+          <w14:ligatures w14:val="none"/>
+        </w:rPr>
+        <w:t>print</w:t>
+      </w:r>
+      <w:r>
+        <w:rPr>
+          <w:rFonts w:ascii="Consolas" w:eastAsia="Times New Roman" w:hAnsi="Consolas" w:cs="Times New Roman"/>
+          <w:color w:val="CCCCCC"/>
+          <w:kern w:val="0"/>
+          <w:sz w:val="21"/>
+          <w:szCs w:val="21"/>
+          <w:lang w:eastAsia="en-IN"/>
+          <w14:ligatures w14:val="none"/>
+        </w:rPr>
+        <w:t xml:space="preserve"> (</w:t>
+      </w:r>
+      <w:proofErr w:type="spellStart"/>
+      <w:r>
+        <w:rPr>
+          <w:rFonts w:ascii="Consolas" w:eastAsia="Times New Roman" w:hAnsi="Consolas" w:cs="Times New Roman"/>
+          <w:color w:val="569CD6"/>
+          <w:kern w:val="0"/>
+          <w:sz w:val="21"/>
+          <w:szCs w:val="21"/>
+          <w:lang w:eastAsia="en-IN"/>
+          <w14:ligatures w14:val="none"/>
+        </w:rPr>
+        <w:t>f</w:t>
+      </w:r>
+      <w:r>
+        <w:rPr>
+          <w:rFonts w:ascii="Consolas" w:eastAsia="Times New Roman" w:hAnsi="Consolas" w:cs="Times New Roman"/>
+          <w:color w:val="CE9178"/>
+          <w:kern w:val="0"/>
+          <w:sz w:val="21"/>
+          <w:szCs w:val="21"/>
+          <w:lang w:eastAsia="en-IN"/>
+          <w14:ligatures w14:val="none"/>
+        </w:rPr>
+        <w:t>"Values</w:t>
+      </w:r>
+      <w:proofErr w:type="spellEnd"/>
+      <w:r>
+        <w:rPr>
+          <w:rFonts w:ascii="Consolas" w:eastAsia="Times New Roman" w:hAnsi="Consolas" w:cs="Times New Roman"/>
+          <w:color w:val="CE9178"/>
+          <w:kern w:val="0"/>
+          <w:sz w:val="21"/>
+          <w:szCs w:val="21"/>
+          <w:lang w:eastAsia="en-IN"/>
+          <w14:ligatures w14:val="none"/>
+        </w:rPr>
+        <w:t xml:space="preserve"> in Array X: </w:t>
+      </w:r>
+      <w:r>
+        <w:rPr>
+          <w:rFonts w:ascii="Consolas" w:eastAsia="Times New Roman" w:hAnsi="Consolas" w:cs="Times New Roman"/>
+          <w:color w:val="569CD6"/>
+          <w:kern w:val="0"/>
+          <w:sz w:val="21"/>
+          <w:szCs w:val="21"/>
+          <w:lang w:eastAsia="en-IN"/>
+          <w14:ligatures w14:val="none"/>
+        </w:rPr>
+        <w:t>{</w:t>
+      </w:r>
+      <w:r>
+        <w:rPr>
+          <w:rFonts w:ascii="Consolas" w:eastAsia="Times New Roman" w:hAnsi="Consolas" w:cs="Times New Roman"/>
+          <w:color w:val="CCCCCC"/>
+          <w:kern w:val="0"/>
+          <w:sz w:val="21"/>
+          <w:szCs w:val="21"/>
+          <w:lang w:eastAsia="en-IN"/>
+          <w14:ligatures w14:val="none"/>
+        </w:rPr>
+        <w:t>X</w:t>
+      </w:r>
+      <w:r>
+        <w:rPr>
+          <w:rFonts w:ascii="Consolas" w:eastAsia="Times New Roman" w:hAnsi="Consolas" w:cs="Times New Roman"/>
+          <w:color w:val="569CD6"/>
+          <w:kern w:val="0"/>
+          <w:sz w:val="21"/>
+          <w:szCs w:val="21"/>
+          <w:lang w:eastAsia="en-IN"/>
+          <w14:ligatures w14:val="none"/>
+        </w:rPr>
+        <w:t>}</w:t>
+      </w:r>
+      <w:r>
+        <w:rPr>
+          <w:rFonts w:ascii="Consolas" w:eastAsia="Times New Roman" w:hAnsi="Consolas" w:cs="Times New Roman"/>
+          <w:color w:val="CE9178"/>
+          <w:kern w:val="0"/>
+          <w:sz w:val="21"/>
+          <w:szCs w:val="21"/>
+          <w:lang w:eastAsia="en-IN"/>
+          <w14:ligatures w14:val="none"/>
+        </w:rPr>
+        <w:t>"</w:t>
+      </w:r>
+      <w:r>
+        <w:rPr>
+          <w:rFonts w:ascii="Consolas" w:eastAsia="Times New Roman" w:hAnsi="Consolas" w:cs="Times New Roman"/>
+          <w:color w:val="CCCCCC"/>
+          <w:kern w:val="0"/>
+          <w:sz w:val="21"/>
+          <w:szCs w:val="21"/>
+          <w:lang w:eastAsia="en-IN"/>
+          <w14:ligatures w14:val="none"/>
+        </w:rPr>
+        <w:t>)</w:t>
+      </w:r>
+    </w:p>
+    <w:p>
+      <w:pPr>
+        <w:pStyle w:val="ListParagraph"/>
+        <w:numPr>
+          <w:ilvl w:val="1"/>
+          <w:numId w:val="30"/>
+        </w:numPr>
+        <w:shd w:val="clear" w:color="auto" w:fill="1F1F1F"/>
+        <w:spacing w:after="0" w:line="285" w:lineRule="atLeast"/>
+        <w:rPr>
+          <w:rFonts w:ascii="Consolas" w:eastAsia="Times New Roman" w:hAnsi="Consolas" w:cs="Times New Roman"/>
+          <w:color w:val="CCCCCC"/>
+          <w:kern w:val="0"/>
+          <w:sz w:val="21"/>
+          <w:szCs w:val="21"/>
+          <w:lang w:eastAsia="en-IN"/>
+          <w14:ligatures w14:val="none"/>
+        </w:rPr>
+      </w:pPr>
+      <w:r>
+        <w:rPr>
+          <w:rFonts w:ascii="Consolas" w:eastAsia="Times New Roman" w:hAnsi="Consolas" w:cs="Times New Roman"/>
+          <w:color w:val="DCDCAA"/>
+          <w:kern w:val="0"/>
+          <w:sz w:val="21"/>
+          <w:szCs w:val="21"/>
+          <w:lang w:eastAsia="en-IN"/>
+          <w14:ligatures w14:val="none"/>
+        </w:rPr>
+        <w:t>print</w:t>
+      </w:r>
+      <w:r>
+        <w:rPr>
+          <w:rFonts w:ascii="Consolas" w:eastAsia="Times New Roman" w:hAnsi="Consolas" w:cs="Times New Roman"/>
+          <w:color w:val="CCCCCC"/>
+          <w:kern w:val="0"/>
+          <w:sz w:val="21"/>
+          <w:szCs w:val="21"/>
+          <w:lang w:eastAsia="en-IN"/>
+          <w14:ligatures w14:val="none"/>
+        </w:rPr>
+        <w:t xml:space="preserve"> (</w:t>
+      </w:r>
+      <w:proofErr w:type="spellStart"/>
+      <w:r>
+        <w:rPr>
+          <w:rFonts w:ascii="Consolas" w:eastAsia="Times New Roman" w:hAnsi="Consolas" w:cs="Times New Roman"/>
+          <w:color w:val="569CD6"/>
+          <w:kern w:val="0"/>
+          <w:sz w:val="21"/>
+          <w:szCs w:val="21"/>
+          <w:lang w:eastAsia="en-IN"/>
+          <w14:ligatures w14:val="none"/>
+        </w:rPr>
+        <w:t>f</w:t>
+      </w:r>
+      <w:r>
+        <w:rPr>
+          <w:rFonts w:ascii="Consolas" w:eastAsia="Times New Roman" w:hAnsi="Consolas" w:cs="Times New Roman"/>
+          <w:color w:val="CE9178"/>
+          <w:kern w:val="0"/>
+          <w:sz w:val="21"/>
+          <w:szCs w:val="21"/>
+          <w:lang w:eastAsia="en-IN"/>
+          <w14:ligatures w14:val="none"/>
+        </w:rPr>
+        <w:t>"Cumulative</w:t>
+      </w:r>
+      <w:proofErr w:type="spellEnd"/>
+      <w:r>
+        <w:rPr>
+          <w:rFonts w:ascii="Consolas" w:eastAsia="Times New Roman" w:hAnsi="Consolas" w:cs="Times New Roman"/>
+          <w:color w:val="CE9178"/>
+          <w:kern w:val="0"/>
+          <w:sz w:val="21"/>
+          <w:szCs w:val="21"/>
+          <w:lang w:eastAsia="en-IN"/>
+          <w14:ligatures w14:val="none"/>
+        </w:rPr>
+        <w:t xml:space="preserve"> Product of X: </w:t>
+      </w:r>
+      <w:r>
+        <w:rPr>
+          <w:rFonts w:ascii="Consolas" w:eastAsia="Times New Roman" w:hAnsi="Consolas" w:cs="Times New Roman"/>
+          <w:color w:val="569CD6"/>
+          <w:kern w:val="0"/>
+          <w:sz w:val="21"/>
+          <w:szCs w:val="21"/>
+          <w:lang w:eastAsia="en-IN"/>
+          <w14:ligatures w14:val="none"/>
+        </w:rPr>
+        <w:t>{</w:t>
+      </w:r>
+      <w:proofErr w:type="spellStart"/>
+      <w:r>
+        <w:rPr>
+          <w:rFonts w:ascii="Consolas" w:eastAsia="Times New Roman" w:hAnsi="Consolas" w:cs="Times New Roman"/>
+          <w:color w:val="CCCCCC"/>
+          <w:kern w:val="0"/>
+          <w:sz w:val="21"/>
+          <w:szCs w:val="21"/>
+          <w:lang w:eastAsia="en-IN"/>
+          <w14:ligatures w14:val="none"/>
+        </w:rPr>
+        <w:t>total_cumprod</w:t>
+      </w:r>
+      <w:proofErr w:type="spellEnd"/>
+      <w:r>
+        <w:rPr>
+          <w:rFonts w:ascii="Consolas" w:eastAsia="Times New Roman" w:hAnsi="Consolas" w:cs="Times New Roman"/>
+          <w:color w:val="569CD6"/>
+          <w:kern w:val="0"/>
+          <w:sz w:val="21"/>
+          <w:szCs w:val="21"/>
+          <w:lang w:eastAsia="en-IN"/>
+          <w14:ligatures w14:val="none"/>
+        </w:rPr>
+        <w:t>}</w:t>
+      </w:r>
+      <w:r>
+        <w:rPr>
+          <w:rFonts w:ascii="Consolas" w:eastAsia="Times New Roman" w:hAnsi="Consolas" w:cs="Times New Roman"/>
+          <w:color w:val="CE9178"/>
+          <w:kern w:val="0"/>
+          <w:sz w:val="21"/>
+          <w:szCs w:val="21"/>
+          <w:lang w:eastAsia="en-IN"/>
+          <w14:ligatures w14:val="none"/>
+        </w:rPr>
+        <w:t>"</w:t>
+      </w:r>
+      <w:r>
+        <w:rPr>
+          <w:rFonts w:ascii="Consolas" w:eastAsia="Times New Roman" w:hAnsi="Consolas" w:cs="Times New Roman"/>
+          <w:color w:val="CCCCCC"/>
+          <w:kern w:val="0"/>
+          <w:sz w:val="21"/>
+          <w:szCs w:val="21"/>
+          <w:lang w:eastAsia="en-IN"/>
+          <w14:ligatures w14:val="none"/>
+        </w:rPr>
+        <w:t>)</w:t>
+      </w:r>
+    </w:p>
+    <w:p>
+      <w:pPr>
+        <w:pStyle w:val="ListParagraph"/>
+        <w:numPr>
+          <w:ilvl w:val="1"/>
+          <w:numId w:val="30"/>
+        </w:numPr>
+        <w:shd w:val="clear" w:color="auto" w:fill="1F1F1F"/>
+        <w:spacing w:after="240" w:line="285" w:lineRule="atLeast"/>
+        <w:rPr>
+          <w:rFonts w:ascii="Consolas" w:eastAsia="Times New Roman" w:hAnsi="Consolas" w:cs="Times New Roman"/>
+          <w:color w:val="CCCCCC"/>
+          <w:kern w:val="0"/>
+          <w:sz w:val="21"/>
+          <w:szCs w:val="21"/>
+          <w:lang w:eastAsia="en-IN"/>
+          <w14:ligatures w14:val="none"/>
+        </w:rPr>
+      </w:pPr>
+    </w:p>
+    <w:p>
+      <w:pPr>
+        <w:pStyle w:val="ListParagraph"/>
+        <w:numPr>
+          <w:ilvl w:val="1"/>
+          <w:numId w:val="30"/>
+        </w:numPr>
+        <w:shd w:val="clear" w:color="auto" w:fill="1F1F1F"/>
+        <w:spacing w:after="0" w:line="285" w:lineRule="atLeast"/>
+        <w:rPr>
+          <w:rFonts w:ascii="Consolas" w:eastAsia="Times New Roman" w:hAnsi="Consolas" w:cs="Times New Roman"/>
+          <w:color w:val="CCCCCC"/>
+          <w:kern w:val="0"/>
+          <w:sz w:val="21"/>
+          <w:szCs w:val="21"/>
+          <w:lang w:eastAsia="en-IN"/>
+          <w14:ligatures w14:val="none"/>
+        </w:rPr>
+      </w:pPr>
+      <w:r>
+        <w:rPr>
+          <w:rFonts w:ascii="Consolas" w:eastAsia="Times New Roman" w:hAnsi="Consolas" w:cs="Times New Roman"/>
+          <w:color w:val="CCCCCC"/>
+          <w:kern w:val="0"/>
+          <w:sz w:val="21"/>
+          <w:szCs w:val="21"/>
+          <w:lang w:eastAsia="en-IN"/>
+          <w14:ligatures w14:val="none"/>
+        </w:rPr>
+        <w:t xml:space="preserve">P </w:t>
+      </w:r>
+      <w:r>
+        <w:rPr>
+          <w:rFonts w:ascii="Consolas" w:eastAsia="Times New Roman" w:hAnsi="Consolas" w:cs="Times New Roman"/>
+          <w:color w:val="D4D4D4"/>
+          <w:kern w:val="0"/>
+          <w:sz w:val="21"/>
+          <w:szCs w:val="21"/>
+          <w:lang w:eastAsia="en-IN"/>
+          <w14:ligatures w14:val="none"/>
+        </w:rPr>
+        <w:t>=</w:t>
+      </w:r>
+      <w:r>
+        <w:rPr>
+          <w:rFonts w:ascii="Consolas" w:eastAsia="Times New Roman" w:hAnsi="Consolas" w:cs="Times New Roman"/>
+          <w:color w:val="CCCCCC"/>
+          <w:kern w:val="0"/>
+          <w:sz w:val="21"/>
+          <w:szCs w:val="21"/>
+          <w:lang w:eastAsia="en-IN"/>
+          <w14:ligatures w14:val="none"/>
+        </w:rPr>
+        <w:t xml:space="preserve"> </w:t>
+      </w:r>
+      <w:proofErr w:type="spellStart"/>
+      <w:proofErr w:type="gramStart"/>
+      <w:r>
+        <w:rPr>
+          <w:rFonts w:ascii="Consolas" w:eastAsia="Times New Roman" w:hAnsi="Consolas" w:cs="Times New Roman"/>
+          <w:color w:val="CCCCCC"/>
+          <w:kern w:val="0"/>
+          <w:sz w:val="21"/>
+          <w:szCs w:val="21"/>
+          <w:lang w:eastAsia="en-IN"/>
+          <w14:ligatures w14:val="none"/>
+        </w:rPr>
+        <w:t>np.array</w:t>
+      </w:r>
+      <w:proofErr w:type="spellEnd"/>
+      <w:proofErr w:type="gramEnd"/>
+      <w:r>
+        <w:rPr>
+          <w:rFonts w:ascii="Consolas" w:eastAsia="Times New Roman" w:hAnsi="Consolas" w:cs="Times New Roman"/>
+          <w:color w:val="CCCCCC"/>
+          <w:kern w:val="0"/>
+          <w:sz w:val="21"/>
+          <w:szCs w:val="21"/>
+          <w:lang w:eastAsia="en-IN"/>
+          <w14:ligatures w14:val="none"/>
+        </w:rPr>
+        <w:t>([</w:t>
+      </w:r>
+    </w:p>
+    <w:p>
+      <w:pPr>
+        <w:pStyle w:val="ListParagraph"/>
+        <w:numPr>
+          <w:ilvl w:val="1"/>
+          <w:numId w:val="30"/>
+        </w:numPr>
+        <w:shd w:val="clear" w:color="auto" w:fill="1F1F1F"/>
+        <w:spacing w:after="0" w:line="285" w:lineRule="atLeast"/>
+        <w:rPr>
+          <w:rFonts w:ascii="Consolas" w:eastAsia="Times New Roman" w:hAnsi="Consolas" w:cs="Times New Roman"/>
+          <w:color w:val="CCCCCC"/>
+          <w:kern w:val="0"/>
+          <w:sz w:val="21"/>
+          <w:szCs w:val="21"/>
+          <w:lang w:eastAsia="en-IN"/>
+          <w14:ligatures w14:val="none"/>
+        </w:rPr>
+      </w:pPr>
+      <w:r>
+        <w:rPr>
+          <w:rFonts w:ascii="Consolas" w:eastAsia="Times New Roman" w:hAnsi="Consolas" w:cs="Times New Roman"/>
+          <w:color w:val="CCCCCC"/>
+          <w:kern w:val="0"/>
+          <w:sz w:val="21"/>
+          <w:szCs w:val="21"/>
+          <w:lang w:eastAsia="en-IN"/>
+          <w14:ligatures w14:val="none"/>
+        </w:rPr>
+        <w:t>    [</w:t>
+      </w:r>
+      <w:r>
+        <w:rPr>
+          <w:rFonts w:ascii="Consolas" w:eastAsia="Times New Roman" w:hAnsi="Consolas" w:cs="Times New Roman"/>
+          <w:color w:val="B5CEA8"/>
+          <w:kern w:val="0"/>
+          <w:sz w:val="21"/>
+          <w:szCs w:val="21"/>
+          <w:lang w:eastAsia="en-IN"/>
+          <w14:ligatures w14:val="none"/>
+        </w:rPr>
+        <w:t>1</w:t>
+      </w:r>
+      <w:r>
+        <w:rPr>
+          <w:rFonts w:ascii="Consolas" w:eastAsia="Times New Roman" w:hAnsi="Consolas" w:cs="Times New Roman"/>
+          <w:color w:val="CCCCCC"/>
+          <w:kern w:val="0"/>
+          <w:sz w:val="21"/>
+          <w:szCs w:val="21"/>
+          <w:lang w:eastAsia="en-IN"/>
+          <w14:ligatures w14:val="none"/>
+        </w:rPr>
+        <w:t>,</w:t>
+      </w:r>
+      <w:r>
+        <w:rPr>
+          <w:rFonts w:ascii="Consolas" w:eastAsia="Times New Roman" w:hAnsi="Consolas" w:cs="Times New Roman"/>
+          <w:color w:val="B5CEA8"/>
+          <w:kern w:val="0"/>
+          <w:sz w:val="21"/>
+          <w:szCs w:val="21"/>
+          <w:lang w:eastAsia="en-IN"/>
+          <w14:ligatures w14:val="none"/>
+        </w:rPr>
+        <w:t>2</w:t>
+      </w:r>
+      <w:r>
+        <w:rPr>
+          <w:rFonts w:ascii="Consolas" w:eastAsia="Times New Roman" w:hAnsi="Consolas" w:cs="Times New Roman"/>
+          <w:color w:val="CCCCCC"/>
+          <w:kern w:val="0"/>
+          <w:sz w:val="21"/>
+          <w:szCs w:val="21"/>
+          <w:lang w:eastAsia="en-IN"/>
+          <w14:ligatures w14:val="none"/>
+        </w:rPr>
+        <w:t>,</w:t>
+      </w:r>
+      <w:r>
+        <w:rPr>
+          <w:rFonts w:ascii="Consolas" w:eastAsia="Times New Roman" w:hAnsi="Consolas" w:cs="Times New Roman"/>
+          <w:color w:val="B5CEA8"/>
+          <w:kern w:val="0"/>
+          <w:sz w:val="21"/>
+          <w:szCs w:val="21"/>
+          <w:lang w:eastAsia="en-IN"/>
+          <w14:ligatures w14:val="none"/>
+        </w:rPr>
+        <w:t>3</w:t>
+      </w:r>
+      <w:r>
+        <w:rPr>
+          <w:rFonts w:ascii="Consolas" w:eastAsia="Times New Roman" w:hAnsi="Consolas" w:cs="Times New Roman"/>
+          <w:color w:val="CCCCCC"/>
+          <w:kern w:val="0"/>
+          <w:sz w:val="21"/>
+          <w:szCs w:val="21"/>
+          <w:lang w:eastAsia="en-IN"/>
+          <w14:ligatures w14:val="none"/>
+        </w:rPr>
+        <w:t>],</w:t>
+      </w:r>
+    </w:p>
+    <w:p>
+      <w:pPr>
+        <w:pStyle w:val="ListParagraph"/>
+        <w:numPr>
+          <w:ilvl w:val="1"/>
+          <w:numId w:val="30"/>
+        </w:numPr>
+        <w:shd w:val="clear" w:color="auto" w:fill="1F1F1F"/>
+        <w:spacing w:after="0" w:line="285" w:lineRule="atLeast"/>
+        <w:rPr>
+          <w:rFonts w:ascii="Consolas" w:eastAsia="Times New Roman" w:hAnsi="Consolas" w:cs="Times New Roman"/>
+          <w:color w:val="CCCCCC"/>
+          <w:kern w:val="0"/>
+          <w:sz w:val="21"/>
+          <w:szCs w:val="21"/>
+          <w:lang w:eastAsia="en-IN"/>
+          <w14:ligatures w14:val="none"/>
+        </w:rPr>
+      </w:pPr>
+      <w:r>
+        <w:rPr>
+          <w:rFonts w:ascii="Consolas" w:eastAsia="Times New Roman" w:hAnsi="Consolas" w:cs="Times New Roman"/>
+          <w:color w:val="CCCCCC"/>
+          <w:kern w:val="0"/>
+          <w:sz w:val="21"/>
+          <w:szCs w:val="21"/>
+          <w:lang w:eastAsia="en-IN"/>
+          <w14:ligatures w14:val="none"/>
+        </w:rPr>
+        <w:t>    [</w:t>
+      </w:r>
+      <w:r>
+        <w:rPr>
+          <w:rFonts w:ascii="Consolas" w:eastAsia="Times New Roman" w:hAnsi="Consolas" w:cs="Times New Roman"/>
+          <w:color w:val="B5CEA8"/>
+          <w:kern w:val="0"/>
+          <w:sz w:val="21"/>
+          <w:szCs w:val="21"/>
+          <w:lang w:eastAsia="en-IN"/>
+          <w14:ligatures w14:val="none"/>
+        </w:rPr>
+        <w:t>4</w:t>
+      </w:r>
+      <w:r>
+        <w:rPr>
+          <w:rFonts w:ascii="Consolas" w:eastAsia="Times New Roman" w:hAnsi="Consolas" w:cs="Times New Roman"/>
+          <w:color w:val="CCCCCC"/>
+          <w:kern w:val="0"/>
+          <w:sz w:val="21"/>
+          <w:szCs w:val="21"/>
+          <w:lang w:eastAsia="en-IN"/>
+          <w14:ligatures w14:val="none"/>
+        </w:rPr>
+        <w:t>,</w:t>
+      </w:r>
+      <w:r>
+        <w:rPr>
+          <w:rFonts w:ascii="Consolas" w:eastAsia="Times New Roman" w:hAnsi="Consolas" w:cs="Times New Roman"/>
+          <w:color w:val="B5CEA8"/>
+          <w:kern w:val="0"/>
+          <w:sz w:val="21"/>
+          <w:szCs w:val="21"/>
+          <w:lang w:eastAsia="en-IN"/>
+          <w14:ligatures w14:val="none"/>
+        </w:rPr>
+        <w:t>5</w:t>
+      </w:r>
+      <w:r>
+        <w:rPr>
+          <w:rFonts w:ascii="Consolas" w:eastAsia="Times New Roman" w:hAnsi="Consolas" w:cs="Times New Roman"/>
+          <w:color w:val="CCCCCC"/>
+          <w:kern w:val="0"/>
+          <w:sz w:val="21"/>
+          <w:szCs w:val="21"/>
+          <w:lang w:eastAsia="en-IN"/>
+          <w14:ligatures w14:val="none"/>
+        </w:rPr>
+        <w:t>,</w:t>
+      </w:r>
+      <w:r>
+        <w:rPr>
+          <w:rFonts w:ascii="Consolas" w:eastAsia="Times New Roman" w:hAnsi="Consolas" w:cs="Times New Roman"/>
+          <w:color w:val="B5CEA8"/>
+          <w:kern w:val="0"/>
+          <w:sz w:val="21"/>
+          <w:szCs w:val="21"/>
+          <w:lang w:eastAsia="en-IN"/>
+          <w14:ligatures w14:val="none"/>
+        </w:rPr>
+        <w:t>6</w:t>
+      </w:r>
+      <w:r>
+        <w:rPr>
+          <w:rFonts w:ascii="Consolas" w:eastAsia="Times New Roman" w:hAnsi="Consolas" w:cs="Times New Roman"/>
+          <w:color w:val="CCCCCC"/>
+          <w:kern w:val="0"/>
+          <w:sz w:val="21"/>
+          <w:szCs w:val="21"/>
+          <w:lang w:eastAsia="en-IN"/>
+          <w14:ligatures w14:val="none"/>
+        </w:rPr>
+        <w:t>]</w:t>
+      </w:r>
+    </w:p>
+    <w:p>
+      <w:pPr>
+        <w:pStyle w:val="ListParagraph"/>
+        <w:numPr>
+          <w:ilvl w:val="1"/>
+          <w:numId w:val="30"/>
+        </w:numPr>
+        <w:shd w:val="clear" w:color="auto" w:fill="1F1F1F"/>
+        <w:spacing w:after="0" w:line="285" w:lineRule="atLeast"/>
+        <w:rPr>
+          <w:rFonts w:ascii="Consolas" w:eastAsia="Times New Roman" w:hAnsi="Consolas" w:cs="Times New Roman"/>
+          <w:color w:val="CCCCCC"/>
+          <w:kern w:val="0"/>
+          <w:sz w:val="21"/>
+          <w:szCs w:val="21"/>
+          <w:lang w:eastAsia="en-IN"/>
+          <w14:ligatures w14:val="none"/>
+        </w:rPr>
+      </w:pPr>
+      <w:r>
+        <w:rPr>
+          <w:rFonts w:ascii="Consolas" w:eastAsia="Times New Roman" w:hAnsi="Consolas" w:cs="Times New Roman"/>
+          <w:color w:val="CCCCCC"/>
+          <w:kern w:val="0"/>
+          <w:sz w:val="21"/>
+          <w:szCs w:val="21"/>
+          <w:lang w:eastAsia="en-IN"/>
+          <w14:ligatures w14:val="none"/>
+        </w:rPr>
+        <w:t>    ])</w:t>
+      </w:r>
+    </w:p>
+    <w:p>
+      <w:pPr>
+        <w:pStyle w:val="ListParagraph"/>
+        <w:numPr>
+          <w:ilvl w:val="1"/>
+          <w:numId w:val="30"/>
+        </w:numPr>
+        <w:shd w:val="clear" w:color="auto" w:fill="1F1F1F"/>
+        <w:spacing w:after="0" w:line="285" w:lineRule="atLeast"/>
+        <w:rPr>
+          <w:rFonts w:ascii="Consolas" w:eastAsia="Times New Roman" w:hAnsi="Consolas" w:cs="Times New Roman"/>
+          <w:color w:val="CCCCCC"/>
+          <w:kern w:val="0"/>
+          <w:sz w:val="21"/>
+          <w:szCs w:val="21"/>
+          <w:lang w:eastAsia="en-IN"/>
+          <w14:ligatures w14:val="none"/>
+        </w:rPr>
+      </w:pPr>
+      <w:r>
+        <w:rPr>
+          <w:rFonts w:ascii="Consolas" w:eastAsia="Times New Roman" w:hAnsi="Consolas" w:cs="Times New Roman"/>
+          <w:color w:val="6A9955"/>
+          <w:kern w:val="0"/>
+          <w:sz w:val="21"/>
+          <w:szCs w:val="21"/>
+          <w:lang w:eastAsia="en-IN"/>
+          <w14:ligatures w14:val="none"/>
+        </w:rPr>
+        <w:t># Compute Cumulative Product</w:t>
+      </w:r>
+    </w:p>
+    <w:p>
+      <w:pPr>
+        <w:pStyle w:val="ListParagraph"/>
+        <w:numPr>
+          <w:ilvl w:val="1"/>
+          <w:numId w:val="30"/>
+        </w:numPr>
+        <w:shd w:val="clear" w:color="auto" w:fill="1F1F1F"/>
+        <w:spacing w:after="0" w:line="285" w:lineRule="atLeast"/>
+        <w:rPr>
+          <w:rFonts w:ascii="Consolas" w:eastAsia="Times New Roman" w:hAnsi="Consolas" w:cs="Times New Roman"/>
+          <w:color w:val="CCCCCC"/>
+          <w:kern w:val="0"/>
+          <w:sz w:val="21"/>
+          <w:szCs w:val="21"/>
+          <w:lang w:eastAsia="en-IN"/>
+          <w14:ligatures w14:val="none"/>
+        </w:rPr>
+      </w:pPr>
+      <w:proofErr w:type="spellStart"/>
+      <w:r>
+        <w:rPr>
+          <w:rFonts w:ascii="Consolas" w:eastAsia="Times New Roman" w:hAnsi="Consolas" w:cs="Times New Roman"/>
+          <w:color w:val="CCCCCC"/>
+          <w:kern w:val="0"/>
+          <w:sz w:val="21"/>
+          <w:szCs w:val="21"/>
+          <w:lang w:eastAsia="en-IN"/>
+          <w14:ligatures w14:val="none"/>
+        </w:rPr>
+        <w:t>total_cumprod</w:t>
+      </w:r>
+      <w:proofErr w:type="spellEnd"/>
+      <w:r>
+        <w:rPr>
+          <w:rFonts w:ascii="Consolas" w:eastAsia="Times New Roman" w:hAnsi="Consolas" w:cs="Times New Roman"/>
+          <w:color w:val="CCCCCC"/>
+          <w:kern w:val="0"/>
+          <w:sz w:val="21"/>
+          <w:szCs w:val="21"/>
+          <w:lang w:eastAsia="en-IN"/>
+          <w14:ligatures w14:val="none"/>
+        </w:rPr>
+        <w:t xml:space="preserve"> </w:t>
+      </w:r>
+      <w:r>
+        <w:rPr>
+          <w:rFonts w:ascii="Consolas" w:eastAsia="Times New Roman" w:hAnsi="Consolas" w:cs="Times New Roman"/>
+          <w:color w:val="D4D4D4"/>
+          <w:kern w:val="0"/>
+          <w:sz w:val="21"/>
+          <w:szCs w:val="21"/>
+          <w:lang w:eastAsia="en-IN"/>
+          <w14:ligatures w14:val="none"/>
+        </w:rPr>
+        <w:t>=</w:t>
+      </w:r>
+      <w:r>
+        <w:rPr>
+          <w:rFonts w:ascii="Consolas" w:eastAsia="Times New Roman" w:hAnsi="Consolas" w:cs="Times New Roman"/>
+          <w:color w:val="CCCCCC"/>
+          <w:kern w:val="0"/>
+          <w:sz w:val="21"/>
+          <w:szCs w:val="21"/>
+          <w:lang w:eastAsia="en-IN"/>
+          <w14:ligatures w14:val="none"/>
+        </w:rPr>
+        <w:t xml:space="preserve"> </w:t>
+      </w:r>
+      <w:proofErr w:type="spellStart"/>
+      <w:proofErr w:type="gramStart"/>
+      <w:r>
+        <w:rPr>
+          <w:rFonts w:ascii="Consolas" w:eastAsia="Times New Roman" w:hAnsi="Consolas" w:cs="Times New Roman"/>
+          <w:color w:val="CCCCCC"/>
+          <w:kern w:val="0"/>
+          <w:sz w:val="21"/>
+          <w:szCs w:val="21"/>
+          <w:lang w:eastAsia="en-IN"/>
+          <w14:ligatures w14:val="none"/>
+        </w:rPr>
+        <w:t>np.cumprod</w:t>
+      </w:r>
+      <w:proofErr w:type="spellEnd"/>
+      <w:proofErr w:type="gramEnd"/>
+      <w:r>
+        <w:rPr>
+          <w:rFonts w:ascii="Consolas" w:eastAsia="Times New Roman" w:hAnsi="Consolas" w:cs="Times New Roman"/>
+          <w:color w:val="CCCCCC"/>
+          <w:kern w:val="0"/>
+          <w:sz w:val="21"/>
+          <w:szCs w:val="21"/>
+          <w:lang w:eastAsia="en-IN"/>
+          <w14:ligatures w14:val="none"/>
+        </w:rPr>
+        <w:t>(P)</w:t>
+      </w:r>
+    </w:p>
+    <w:p>
+      <w:pPr>
+        <w:pStyle w:val="ListParagraph"/>
+        <w:numPr>
+          <w:ilvl w:val="1"/>
+          <w:numId w:val="30"/>
+        </w:numPr>
+        <w:shd w:val="clear" w:color="auto" w:fill="1F1F1F"/>
+        <w:spacing w:after="0" w:line="285" w:lineRule="atLeast"/>
+        <w:rPr>
+          <w:rFonts w:ascii="Consolas" w:eastAsia="Times New Roman" w:hAnsi="Consolas" w:cs="Times New Roman"/>
+          <w:color w:val="CCCCCC"/>
+          <w:kern w:val="0"/>
+          <w:sz w:val="21"/>
+          <w:szCs w:val="21"/>
+          <w:lang w:eastAsia="en-IN"/>
+          <w14:ligatures w14:val="none"/>
+        </w:rPr>
+      </w:pPr>
+      <w:r>
+        <w:rPr>
+          <w:rFonts w:ascii="Consolas" w:eastAsia="Times New Roman" w:hAnsi="Consolas" w:cs="Times New Roman"/>
+          <w:color w:val="6A9955"/>
+          <w:kern w:val="0"/>
+          <w:sz w:val="21"/>
+          <w:szCs w:val="21"/>
+          <w:lang w:eastAsia="en-IN"/>
+          <w14:ligatures w14:val="none"/>
+        </w:rPr>
+        <w:t># Row wise Cumulative Product</w:t>
+      </w:r>
+    </w:p>
+    <w:p>
+      <w:pPr>
+        <w:pStyle w:val="ListParagraph"/>
+        <w:numPr>
+          <w:ilvl w:val="1"/>
+          <w:numId w:val="30"/>
+        </w:numPr>
+        <w:shd w:val="clear" w:color="auto" w:fill="1F1F1F"/>
+        <w:spacing w:after="0" w:line="285" w:lineRule="atLeast"/>
+        <w:rPr>
+          <w:rFonts w:ascii="Consolas" w:eastAsia="Times New Roman" w:hAnsi="Consolas" w:cs="Times New Roman"/>
+          <w:color w:val="CCCCCC"/>
+          <w:kern w:val="0"/>
+          <w:sz w:val="21"/>
+          <w:szCs w:val="21"/>
+          <w:lang w:eastAsia="en-IN"/>
+          <w14:ligatures w14:val="none"/>
+        </w:rPr>
+      </w:pPr>
+      <w:proofErr w:type="spellStart"/>
+      <w:r>
+        <w:rPr>
+          <w:rFonts w:ascii="Consolas" w:eastAsia="Times New Roman" w:hAnsi="Consolas" w:cs="Times New Roman"/>
+          <w:color w:val="CCCCCC"/>
+          <w:kern w:val="0"/>
+          <w:sz w:val="21"/>
+          <w:szCs w:val="21"/>
+          <w:lang w:eastAsia="en-IN"/>
+          <w14:ligatures w14:val="none"/>
+        </w:rPr>
+        <w:t>row_cumprod</w:t>
+      </w:r>
+      <w:proofErr w:type="spellEnd"/>
+      <w:r>
+        <w:rPr>
+          <w:rFonts w:ascii="Consolas" w:eastAsia="Times New Roman" w:hAnsi="Consolas" w:cs="Times New Roman"/>
+          <w:color w:val="CCCCCC"/>
+          <w:kern w:val="0"/>
+          <w:sz w:val="21"/>
+          <w:szCs w:val="21"/>
+          <w:lang w:eastAsia="en-IN"/>
+          <w14:ligatures w14:val="none"/>
+        </w:rPr>
+        <w:t xml:space="preserve"> </w:t>
+      </w:r>
+      <w:r>
+        <w:rPr>
+          <w:rFonts w:ascii="Consolas" w:eastAsia="Times New Roman" w:hAnsi="Consolas" w:cs="Times New Roman"/>
+          <w:color w:val="D4D4D4"/>
+          <w:kern w:val="0"/>
+          <w:sz w:val="21"/>
+          <w:szCs w:val="21"/>
+          <w:lang w:eastAsia="en-IN"/>
+          <w14:ligatures w14:val="none"/>
+        </w:rPr>
+        <w:t>=</w:t>
+      </w:r>
+      <w:r>
+        <w:rPr>
+          <w:rFonts w:ascii="Consolas" w:eastAsia="Times New Roman" w:hAnsi="Consolas" w:cs="Times New Roman"/>
+          <w:color w:val="CCCCCC"/>
+          <w:kern w:val="0"/>
+          <w:sz w:val="21"/>
+          <w:szCs w:val="21"/>
+          <w:lang w:eastAsia="en-IN"/>
+          <w14:ligatures w14:val="none"/>
+        </w:rPr>
+        <w:t xml:space="preserve"> </w:t>
+      </w:r>
+      <w:proofErr w:type="spellStart"/>
+      <w:proofErr w:type="gramStart"/>
+      <w:r>
+        <w:rPr>
+          <w:rFonts w:ascii="Consolas" w:eastAsia="Times New Roman" w:hAnsi="Consolas" w:cs="Times New Roman"/>
+          <w:color w:val="CCCCCC"/>
+          <w:kern w:val="0"/>
+          <w:sz w:val="21"/>
+          <w:szCs w:val="21"/>
+          <w:lang w:eastAsia="en-IN"/>
+          <w14:ligatures w14:val="none"/>
+        </w:rPr>
+        <w:t>np.cumprod</w:t>
+      </w:r>
+      <w:proofErr w:type="spellEnd"/>
+      <w:proofErr w:type="gramEnd"/>
+      <w:r>
+        <w:rPr>
+          <w:rFonts w:ascii="Consolas" w:eastAsia="Times New Roman" w:hAnsi="Consolas" w:cs="Times New Roman"/>
+          <w:color w:val="CCCCCC"/>
+          <w:kern w:val="0"/>
+          <w:sz w:val="21"/>
+          <w:szCs w:val="21"/>
+          <w:lang w:eastAsia="en-IN"/>
+          <w14:ligatures w14:val="none"/>
+        </w:rPr>
+        <w:t xml:space="preserve">(P, </w:t>
+      </w:r>
+      <w:r>
+        <w:rPr>
+          <w:rFonts w:ascii="Consolas" w:eastAsia="Times New Roman" w:hAnsi="Consolas" w:cs="Times New Roman"/>
+          <w:color w:val="9CDCFE"/>
+          <w:kern w:val="0"/>
+          <w:sz w:val="21"/>
+          <w:szCs w:val="21"/>
+          <w:lang w:eastAsia="en-IN"/>
+          <w14:ligatures w14:val="none"/>
+        </w:rPr>
+        <w:t>axis</w:t>
+      </w:r>
+      <w:r>
+        <w:rPr>
+          <w:rFonts w:ascii="Consolas" w:eastAsia="Times New Roman" w:hAnsi="Consolas" w:cs="Times New Roman"/>
+          <w:color w:val="D4D4D4"/>
+          <w:kern w:val="0"/>
+          <w:sz w:val="21"/>
+          <w:szCs w:val="21"/>
+          <w:lang w:eastAsia="en-IN"/>
+          <w14:ligatures w14:val="none"/>
+        </w:rPr>
+        <w:t>=</w:t>
+      </w:r>
+      <w:r>
+        <w:rPr>
+          <w:rFonts w:ascii="Consolas" w:eastAsia="Times New Roman" w:hAnsi="Consolas" w:cs="Times New Roman"/>
+          <w:color w:val="B5CEA8"/>
+          <w:kern w:val="0"/>
+          <w:sz w:val="21"/>
+          <w:szCs w:val="21"/>
+          <w:lang w:eastAsia="en-IN"/>
+          <w14:ligatures w14:val="none"/>
+        </w:rPr>
+        <w:t>1</w:t>
+      </w:r>
+      <w:r>
+        <w:rPr>
+          <w:rFonts w:ascii="Consolas" w:eastAsia="Times New Roman" w:hAnsi="Consolas" w:cs="Times New Roman"/>
+          <w:color w:val="CCCCCC"/>
+          <w:kern w:val="0"/>
+          <w:sz w:val="21"/>
+          <w:szCs w:val="21"/>
+          <w:lang w:eastAsia="en-IN"/>
+          <w14:ligatures w14:val="none"/>
+        </w:rPr>
+        <w:t>)</w:t>
+      </w:r>
+    </w:p>
+    <w:p>
+      <w:pPr>
+        <w:pStyle w:val="ListParagraph"/>
+        <w:numPr>
+          <w:ilvl w:val="1"/>
+          <w:numId w:val="30"/>
+        </w:numPr>
+        <w:shd w:val="clear" w:color="auto" w:fill="1F1F1F"/>
+        <w:spacing w:after="0" w:line="285" w:lineRule="atLeast"/>
+        <w:rPr>
+          <w:rFonts w:ascii="Consolas" w:eastAsia="Times New Roman" w:hAnsi="Consolas" w:cs="Times New Roman"/>
+          <w:color w:val="CCCCCC"/>
+          <w:kern w:val="0"/>
+          <w:sz w:val="21"/>
+          <w:szCs w:val="21"/>
+          <w:lang w:eastAsia="en-IN"/>
+          <w14:ligatures w14:val="none"/>
+        </w:rPr>
+      </w:pPr>
+      <w:r>
+        <w:rPr>
+          <w:rFonts w:ascii="Consolas" w:eastAsia="Times New Roman" w:hAnsi="Consolas" w:cs="Times New Roman"/>
+          <w:color w:val="6A9955"/>
+          <w:kern w:val="0"/>
+          <w:sz w:val="21"/>
+          <w:szCs w:val="21"/>
+          <w:lang w:eastAsia="en-IN"/>
+          <w14:ligatures w14:val="none"/>
+        </w:rPr>
+        <w:t># Col wise Cumulative Product</w:t>
+      </w:r>
+    </w:p>
+    <w:p>
+      <w:pPr>
+        <w:pStyle w:val="ListParagraph"/>
+        <w:numPr>
+          <w:ilvl w:val="1"/>
+          <w:numId w:val="30"/>
+        </w:numPr>
+        <w:shd w:val="clear" w:color="auto" w:fill="1F1F1F"/>
+        <w:spacing w:after="0" w:line="285" w:lineRule="atLeast"/>
+        <w:rPr>
+          <w:rFonts w:ascii="Consolas" w:eastAsia="Times New Roman" w:hAnsi="Consolas" w:cs="Times New Roman"/>
+          <w:color w:val="CCCCCC"/>
+          <w:kern w:val="0"/>
+          <w:sz w:val="21"/>
+          <w:szCs w:val="21"/>
+          <w:lang w:eastAsia="en-IN"/>
+          <w14:ligatures w14:val="none"/>
+        </w:rPr>
+      </w:pPr>
+      <w:proofErr w:type="spellStart"/>
+      <w:r>
+        <w:rPr>
+          <w:rFonts w:ascii="Consolas" w:eastAsia="Times New Roman" w:hAnsi="Consolas" w:cs="Times New Roman"/>
+          <w:color w:val="CCCCCC"/>
+          <w:kern w:val="0"/>
+          <w:sz w:val="21"/>
+          <w:szCs w:val="21"/>
+          <w:lang w:eastAsia="en-IN"/>
+          <w14:ligatures w14:val="none"/>
+        </w:rPr>
+        <w:t>col_cumprod</w:t>
+      </w:r>
+      <w:proofErr w:type="spellEnd"/>
+      <w:r>
+        <w:rPr>
+          <w:rFonts w:ascii="Consolas" w:eastAsia="Times New Roman" w:hAnsi="Consolas" w:cs="Times New Roman"/>
+          <w:color w:val="CCCCCC"/>
+          <w:kern w:val="0"/>
+          <w:sz w:val="21"/>
+          <w:szCs w:val="21"/>
+          <w:lang w:eastAsia="en-IN"/>
+          <w14:ligatures w14:val="none"/>
+        </w:rPr>
+        <w:t xml:space="preserve"> </w:t>
+      </w:r>
+      <w:r>
+        <w:rPr>
+          <w:rFonts w:ascii="Consolas" w:eastAsia="Times New Roman" w:hAnsi="Consolas" w:cs="Times New Roman"/>
+          <w:color w:val="D4D4D4"/>
+          <w:kern w:val="0"/>
+          <w:sz w:val="21"/>
+          <w:szCs w:val="21"/>
+          <w:lang w:eastAsia="en-IN"/>
+          <w14:ligatures w14:val="none"/>
+        </w:rPr>
+        <w:t>=</w:t>
+      </w:r>
+      <w:r>
+        <w:rPr>
+          <w:rFonts w:ascii="Consolas" w:eastAsia="Times New Roman" w:hAnsi="Consolas" w:cs="Times New Roman"/>
+          <w:color w:val="CCCCCC"/>
+          <w:kern w:val="0"/>
+          <w:sz w:val="21"/>
+          <w:szCs w:val="21"/>
+          <w:lang w:eastAsia="en-IN"/>
+          <w14:ligatures w14:val="none"/>
+        </w:rPr>
+        <w:t xml:space="preserve"> </w:t>
+      </w:r>
+      <w:proofErr w:type="spellStart"/>
+      <w:proofErr w:type="gramStart"/>
+      <w:r>
+        <w:rPr>
+          <w:rFonts w:ascii="Consolas" w:eastAsia="Times New Roman" w:hAnsi="Consolas" w:cs="Times New Roman"/>
+          <w:color w:val="CCCCCC"/>
+          <w:kern w:val="0"/>
+          <w:sz w:val="21"/>
+          <w:szCs w:val="21"/>
+          <w:lang w:eastAsia="en-IN"/>
+          <w14:ligatures w14:val="none"/>
+        </w:rPr>
+        <w:t>np.cumprod</w:t>
+      </w:r>
+      <w:proofErr w:type="spellEnd"/>
+      <w:proofErr w:type="gramEnd"/>
+      <w:r>
+        <w:rPr>
+          <w:rFonts w:ascii="Consolas" w:eastAsia="Times New Roman" w:hAnsi="Consolas" w:cs="Times New Roman"/>
+          <w:color w:val="CCCCCC"/>
+          <w:kern w:val="0"/>
+          <w:sz w:val="21"/>
+          <w:szCs w:val="21"/>
+          <w:lang w:eastAsia="en-IN"/>
+          <w14:ligatures w14:val="none"/>
+        </w:rPr>
+        <w:t xml:space="preserve">(P, </w:t>
+      </w:r>
+      <w:r>
+        <w:rPr>
+          <w:rFonts w:ascii="Consolas" w:eastAsia="Times New Roman" w:hAnsi="Consolas" w:cs="Times New Roman"/>
+          <w:color w:val="9CDCFE"/>
+          <w:kern w:val="0"/>
+          <w:sz w:val="21"/>
+          <w:szCs w:val="21"/>
+          <w:lang w:eastAsia="en-IN"/>
+          <w14:ligatures w14:val="none"/>
+        </w:rPr>
+        <w:t>axis</w:t>
+      </w:r>
+      <w:r>
+        <w:rPr>
+          <w:rFonts w:ascii="Consolas" w:eastAsia="Times New Roman" w:hAnsi="Consolas" w:cs="Times New Roman"/>
+          <w:color w:val="D4D4D4"/>
+          <w:kern w:val="0"/>
+          <w:sz w:val="21"/>
+          <w:szCs w:val="21"/>
+          <w:lang w:eastAsia="en-IN"/>
+          <w14:ligatures w14:val="none"/>
+        </w:rPr>
+        <w:t>=</w:t>
+      </w:r>
+      <w:r>
+        <w:rPr>
+          <w:rFonts w:ascii="Consolas" w:eastAsia="Times New Roman" w:hAnsi="Consolas" w:cs="Times New Roman"/>
+          <w:color w:val="B5CEA8"/>
+          <w:kern w:val="0"/>
+          <w:sz w:val="21"/>
+          <w:szCs w:val="21"/>
+          <w:lang w:eastAsia="en-IN"/>
+          <w14:ligatures w14:val="none"/>
+        </w:rPr>
+        <w:t>0</w:t>
+      </w:r>
+      <w:r>
+        <w:rPr>
+          <w:rFonts w:ascii="Consolas" w:eastAsia="Times New Roman" w:hAnsi="Consolas" w:cs="Times New Roman"/>
+          <w:color w:val="CCCCCC"/>
+          <w:kern w:val="0"/>
+          <w:sz w:val="21"/>
+          <w:szCs w:val="21"/>
+          <w:lang w:eastAsia="en-IN"/>
+          <w14:ligatures w14:val="none"/>
+        </w:rPr>
+        <w:t>)</w:t>
+      </w:r>
+    </w:p>
+    <w:p>
+      <w:pPr>
+        <w:pStyle w:val="ListParagraph"/>
+        <w:numPr>
+          <w:ilvl w:val="1"/>
+          <w:numId w:val="30"/>
+        </w:numPr>
+        <w:shd w:val="clear" w:color="auto" w:fill="1F1F1F"/>
+        <w:spacing w:after="0" w:line="285" w:lineRule="atLeast"/>
+        <w:rPr>
+          <w:rFonts w:ascii="Consolas" w:eastAsia="Times New Roman" w:hAnsi="Consolas" w:cs="Times New Roman"/>
+          <w:color w:val="CCCCCC"/>
+          <w:kern w:val="0"/>
+          <w:sz w:val="21"/>
+          <w:szCs w:val="21"/>
+          <w:lang w:eastAsia="en-IN"/>
+          <w14:ligatures w14:val="none"/>
+        </w:rPr>
+      </w:pPr>
+    </w:p>
+    <w:p>
+      <w:pPr>
+        <w:pStyle w:val="ListParagraph"/>
+        <w:numPr>
+          <w:ilvl w:val="1"/>
+          <w:numId w:val="30"/>
+        </w:numPr>
+        <w:shd w:val="clear" w:color="auto" w:fill="1F1F1F"/>
+        <w:spacing w:after="0" w:line="285" w:lineRule="atLeast"/>
+        <w:rPr>
+          <w:rFonts w:ascii="Consolas" w:eastAsia="Times New Roman" w:hAnsi="Consolas" w:cs="Times New Roman"/>
+          <w:color w:val="CCCCCC"/>
+          <w:kern w:val="0"/>
+          <w:sz w:val="21"/>
+          <w:szCs w:val="21"/>
+          <w:lang w:eastAsia="en-IN"/>
+          <w14:ligatures w14:val="none"/>
+        </w:rPr>
+      </w:pPr>
+      <w:r>
+        <w:rPr>
+          <w:rFonts w:ascii="Consolas" w:eastAsia="Times New Roman" w:hAnsi="Consolas" w:cs="Times New Roman"/>
+          <w:color w:val="DCDCAA"/>
+          <w:kern w:val="0"/>
+          <w:sz w:val="21"/>
+          <w:szCs w:val="21"/>
+          <w:lang w:eastAsia="en-IN"/>
+          <w14:ligatures w14:val="none"/>
+        </w:rPr>
+        <w:t>print</w:t>
+      </w:r>
+      <w:r>
+        <w:rPr>
+          <w:rFonts w:ascii="Consolas" w:eastAsia="Times New Roman" w:hAnsi="Consolas" w:cs="Times New Roman"/>
+          <w:color w:val="CCCCCC"/>
+          <w:kern w:val="0"/>
+          <w:sz w:val="21"/>
+          <w:szCs w:val="21"/>
+          <w:lang w:eastAsia="en-IN"/>
+          <w14:ligatures w14:val="none"/>
+        </w:rPr>
+        <w:t xml:space="preserve"> (</w:t>
+      </w:r>
+      <w:proofErr w:type="spellStart"/>
+      <w:r>
+        <w:rPr>
+          <w:rFonts w:ascii="Consolas" w:eastAsia="Times New Roman" w:hAnsi="Consolas" w:cs="Times New Roman"/>
+          <w:color w:val="569CD6"/>
+          <w:kern w:val="0"/>
+          <w:sz w:val="21"/>
+          <w:szCs w:val="21"/>
+          <w:lang w:eastAsia="en-IN"/>
+          <w14:ligatures w14:val="none"/>
+        </w:rPr>
+        <w:t>f</w:t>
+      </w:r>
+      <w:r>
+        <w:rPr>
+          <w:rFonts w:ascii="Consolas" w:eastAsia="Times New Roman" w:hAnsi="Consolas" w:cs="Times New Roman"/>
+          <w:color w:val="CE9178"/>
+          <w:kern w:val="0"/>
+          <w:sz w:val="21"/>
+          <w:szCs w:val="21"/>
+          <w:lang w:eastAsia="en-IN"/>
+          <w14:ligatures w14:val="none"/>
+        </w:rPr>
+        <w:t>"Values</w:t>
+      </w:r>
+      <w:proofErr w:type="spellEnd"/>
+      <w:r>
+        <w:rPr>
+          <w:rFonts w:ascii="Consolas" w:eastAsia="Times New Roman" w:hAnsi="Consolas" w:cs="Times New Roman"/>
+          <w:color w:val="CE9178"/>
+          <w:kern w:val="0"/>
+          <w:sz w:val="21"/>
+          <w:szCs w:val="21"/>
+          <w:lang w:eastAsia="en-IN"/>
+          <w14:ligatures w14:val="none"/>
+        </w:rPr>
+        <w:t xml:space="preserve"> in Array P: </w:t>
+      </w:r>
+      <w:r>
+        <w:rPr>
+          <w:rFonts w:ascii="Consolas" w:eastAsia="Times New Roman" w:hAnsi="Consolas" w:cs="Times New Roman"/>
+          <w:color w:val="D7BA7D"/>
+          <w:kern w:val="0"/>
+          <w:sz w:val="21"/>
+          <w:szCs w:val="21"/>
+          <w:lang w:eastAsia="en-IN"/>
+          <w14:ligatures w14:val="none"/>
+        </w:rPr>
+        <w:t>\n</w:t>
+      </w:r>
+      <w:r>
+        <w:rPr>
+          <w:rFonts w:ascii="Consolas" w:eastAsia="Times New Roman" w:hAnsi="Consolas" w:cs="Times New Roman"/>
+          <w:color w:val="569CD6"/>
+          <w:kern w:val="0"/>
+          <w:sz w:val="21"/>
+          <w:szCs w:val="21"/>
+          <w:lang w:eastAsia="en-IN"/>
+          <w14:ligatures w14:val="none"/>
+        </w:rPr>
+        <w:t>{</w:t>
+      </w:r>
+      <w:r>
+        <w:rPr>
+          <w:rFonts w:ascii="Consolas" w:eastAsia="Times New Roman" w:hAnsi="Consolas" w:cs="Times New Roman"/>
+          <w:color w:val="CCCCCC"/>
+          <w:kern w:val="0"/>
+          <w:sz w:val="21"/>
+          <w:szCs w:val="21"/>
+          <w:lang w:eastAsia="en-IN"/>
+          <w14:ligatures w14:val="none"/>
+        </w:rPr>
+        <w:t>P</w:t>
+      </w:r>
+      <w:r>
+        <w:rPr>
+          <w:rFonts w:ascii="Consolas" w:eastAsia="Times New Roman" w:hAnsi="Consolas" w:cs="Times New Roman"/>
+          <w:color w:val="569CD6"/>
+          <w:kern w:val="0"/>
+          <w:sz w:val="21"/>
+          <w:szCs w:val="21"/>
+          <w:lang w:eastAsia="en-IN"/>
+          <w14:ligatures w14:val="none"/>
+        </w:rPr>
+        <w:t>}</w:t>
+      </w:r>
+      <w:r>
+        <w:rPr>
+          <w:rFonts w:ascii="Consolas" w:eastAsia="Times New Roman" w:hAnsi="Consolas" w:cs="Times New Roman"/>
+          <w:color w:val="CE9178"/>
+          <w:kern w:val="0"/>
+          <w:sz w:val="21"/>
+          <w:szCs w:val="21"/>
+          <w:lang w:eastAsia="en-IN"/>
+          <w14:ligatures w14:val="none"/>
+        </w:rPr>
+        <w:t>"</w:t>
+      </w:r>
+      <w:r>
+        <w:rPr>
+          <w:rFonts w:ascii="Consolas" w:eastAsia="Times New Roman" w:hAnsi="Consolas" w:cs="Times New Roman"/>
+          <w:color w:val="CCCCCC"/>
+          <w:kern w:val="0"/>
+          <w:sz w:val="21"/>
+          <w:szCs w:val="21"/>
+          <w:lang w:eastAsia="en-IN"/>
+          <w14:ligatures w14:val="none"/>
+        </w:rPr>
+        <w:t>)</w:t>
+      </w:r>
+    </w:p>
+    <w:p>
+      <w:pPr>
+        <w:pStyle w:val="ListParagraph"/>
+        <w:numPr>
+          <w:ilvl w:val="1"/>
+          <w:numId w:val="30"/>
+        </w:numPr>
+        <w:shd w:val="clear" w:color="auto" w:fill="1F1F1F"/>
+        <w:spacing w:after="0" w:line="285" w:lineRule="atLeast"/>
+        <w:rPr>
+          <w:rFonts w:ascii="Consolas" w:eastAsia="Times New Roman" w:hAnsi="Consolas" w:cs="Times New Roman"/>
+          <w:color w:val="CCCCCC"/>
+          <w:kern w:val="0"/>
+          <w:sz w:val="21"/>
+          <w:szCs w:val="21"/>
+          <w:lang w:eastAsia="en-IN"/>
+          <w14:ligatures w14:val="none"/>
+        </w:rPr>
+      </w:pPr>
+      <w:r>
+        <w:rPr>
+          <w:rFonts w:ascii="Consolas" w:eastAsia="Times New Roman" w:hAnsi="Consolas" w:cs="Times New Roman"/>
+          <w:color w:val="DCDCAA"/>
+          <w:kern w:val="0"/>
+          <w:sz w:val="21"/>
+          <w:szCs w:val="21"/>
+          <w:lang w:eastAsia="en-IN"/>
+          <w14:ligatures w14:val="none"/>
+        </w:rPr>
+        <w:t>print</w:t>
+      </w:r>
+      <w:r>
+        <w:rPr>
+          <w:rFonts w:ascii="Consolas" w:eastAsia="Times New Roman" w:hAnsi="Consolas" w:cs="Times New Roman"/>
+          <w:color w:val="CCCCCC"/>
+          <w:kern w:val="0"/>
+          <w:sz w:val="21"/>
+          <w:szCs w:val="21"/>
+          <w:lang w:eastAsia="en-IN"/>
+          <w14:ligatures w14:val="none"/>
+        </w:rPr>
+        <w:t xml:space="preserve"> (</w:t>
+      </w:r>
+      <w:proofErr w:type="spellStart"/>
+      <w:r>
+        <w:rPr>
+          <w:rFonts w:ascii="Consolas" w:eastAsia="Times New Roman" w:hAnsi="Consolas" w:cs="Times New Roman"/>
+          <w:color w:val="569CD6"/>
+          <w:kern w:val="0"/>
+          <w:sz w:val="21"/>
+          <w:szCs w:val="21"/>
+          <w:lang w:eastAsia="en-IN"/>
+          <w14:ligatures w14:val="none"/>
+        </w:rPr>
+        <w:t>f</w:t>
+      </w:r>
+      <w:r>
+        <w:rPr>
+          <w:rFonts w:ascii="Consolas" w:eastAsia="Times New Roman" w:hAnsi="Consolas" w:cs="Times New Roman"/>
+          <w:color w:val="CE9178"/>
+          <w:kern w:val="0"/>
+          <w:sz w:val="21"/>
+          <w:szCs w:val="21"/>
+          <w:lang w:eastAsia="en-IN"/>
+          <w14:ligatures w14:val="none"/>
+        </w:rPr>
+        <w:t>"Cumulative</w:t>
+      </w:r>
+      <w:proofErr w:type="spellEnd"/>
+      <w:r>
+        <w:rPr>
+          <w:rFonts w:ascii="Consolas" w:eastAsia="Times New Roman" w:hAnsi="Consolas" w:cs="Times New Roman"/>
+          <w:color w:val="CE9178"/>
+          <w:kern w:val="0"/>
+          <w:sz w:val="21"/>
+          <w:szCs w:val="21"/>
+          <w:lang w:eastAsia="en-IN"/>
+          <w14:ligatures w14:val="none"/>
+        </w:rPr>
+        <w:t xml:space="preserve"> Product of P: </w:t>
+      </w:r>
+      <w:r>
+        <w:rPr>
+          <w:rFonts w:ascii="Consolas" w:eastAsia="Times New Roman" w:hAnsi="Consolas" w:cs="Times New Roman"/>
+          <w:color w:val="D7BA7D"/>
+          <w:kern w:val="0"/>
+          <w:sz w:val="21"/>
+          <w:szCs w:val="21"/>
+          <w:lang w:eastAsia="en-IN"/>
+          <w14:ligatures w14:val="none"/>
+        </w:rPr>
+        <w:t>\n</w:t>
+      </w:r>
+      <w:r>
+        <w:rPr>
+          <w:rFonts w:ascii="Consolas" w:eastAsia="Times New Roman" w:hAnsi="Consolas" w:cs="Times New Roman"/>
+          <w:color w:val="569CD6"/>
+          <w:kern w:val="0"/>
+          <w:sz w:val="21"/>
+          <w:szCs w:val="21"/>
+          <w:lang w:eastAsia="en-IN"/>
+          <w14:ligatures w14:val="none"/>
+        </w:rPr>
+        <w:t>{</w:t>
+      </w:r>
+      <w:proofErr w:type="spellStart"/>
+      <w:r>
+        <w:rPr>
+          <w:rFonts w:ascii="Consolas" w:eastAsia="Times New Roman" w:hAnsi="Consolas" w:cs="Times New Roman"/>
+          <w:color w:val="CCCCCC"/>
+          <w:kern w:val="0"/>
+          <w:sz w:val="21"/>
+          <w:szCs w:val="21"/>
+          <w:lang w:eastAsia="en-IN"/>
+          <w14:ligatures w14:val="none"/>
+        </w:rPr>
+        <w:t>total_cumprod</w:t>
+      </w:r>
+      <w:proofErr w:type="spellEnd"/>
+      <w:r>
+        <w:rPr>
+          <w:rFonts w:ascii="Consolas" w:eastAsia="Times New Roman" w:hAnsi="Consolas" w:cs="Times New Roman"/>
+          <w:color w:val="569CD6"/>
+          <w:kern w:val="0"/>
+          <w:sz w:val="21"/>
+          <w:szCs w:val="21"/>
+          <w:lang w:eastAsia="en-IN"/>
+          <w14:ligatures w14:val="none"/>
+        </w:rPr>
+        <w:t>}</w:t>
+      </w:r>
+      <w:r>
+        <w:rPr>
+          <w:rFonts w:ascii="Consolas" w:eastAsia="Times New Roman" w:hAnsi="Consolas" w:cs="Times New Roman"/>
+          <w:color w:val="CE9178"/>
+          <w:kern w:val="0"/>
+          <w:sz w:val="21"/>
+          <w:szCs w:val="21"/>
+          <w:lang w:eastAsia="en-IN"/>
+          <w14:ligatures w14:val="none"/>
+        </w:rPr>
+        <w:t>"</w:t>
+      </w:r>
+      <w:r>
+        <w:rPr>
+          <w:rFonts w:ascii="Consolas" w:eastAsia="Times New Roman" w:hAnsi="Consolas" w:cs="Times New Roman"/>
+          <w:color w:val="CCCCCC"/>
+          <w:kern w:val="0"/>
+          <w:sz w:val="21"/>
+          <w:szCs w:val="21"/>
+          <w:lang w:eastAsia="en-IN"/>
+          <w14:ligatures w14:val="none"/>
+        </w:rPr>
+        <w:t>)</w:t>
+      </w:r>
+    </w:p>
+    <w:p>
+      <w:pPr>
+        <w:pStyle w:val="ListParagraph"/>
+        <w:numPr>
+          <w:ilvl w:val="1"/>
+          <w:numId w:val="30"/>
+        </w:numPr>
+        <w:shd w:val="clear" w:color="auto" w:fill="1F1F1F"/>
+        <w:spacing w:after="0" w:line="285" w:lineRule="atLeast"/>
+        <w:rPr>
+          <w:rFonts w:ascii="Consolas" w:eastAsia="Times New Roman" w:hAnsi="Consolas" w:cs="Times New Roman"/>
+          <w:color w:val="CCCCCC"/>
+          <w:kern w:val="0"/>
+          <w:sz w:val="21"/>
+          <w:szCs w:val="21"/>
+          <w:lang w:eastAsia="en-IN"/>
+          <w14:ligatures w14:val="none"/>
+        </w:rPr>
+      </w:pPr>
+      <w:r>
+        <w:rPr>
+          <w:rFonts w:ascii="Consolas" w:eastAsia="Times New Roman" w:hAnsi="Consolas" w:cs="Times New Roman"/>
+          <w:color w:val="DCDCAA"/>
+          <w:kern w:val="0"/>
+          <w:sz w:val="21"/>
+          <w:szCs w:val="21"/>
+          <w:lang w:eastAsia="en-IN"/>
+          <w14:ligatures w14:val="none"/>
+        </w:rPr>
+        <w:t>print</w:t>
+      </w:r>
+      <w:r>
+        <w:rPr>
+          <w:rFonts w:ascii="Consolas" w:eastAsia="Times New Roman" w:hAnsi="Consolas" w:cs="Times New Roman"/>
+          <w:color w:val="CCCCCC"/>
+          <w:kern w:val="0"/>
+          <w:sz w:val="21"/>
+          <w:szCs w:val="21"/>
+          <w:lang w:eastAsia="en-IN"/>
+          <w14:ligatures w14:val="none"/>
+        </w:rPr>
+        <w:t xml:space="preserve"> (</w:t>
+      </w:r>
+      <w:proofErr w:type="spellStart"/>
+      <w:r>
+        <w:rPr>
+          <w:rFonts w:ascii="Consolas" w:eastAsia="Times New Roman" w:hAnsi="Consolas" w:cs="Times New Roman"/>
+          <w:color w:val="569CD6"/>
+          <w:kern w:val="0"/>
+          <w:sz w:val="21"/>
+          <w:szCs w:val="21"/>
+          <w:lang w:eastAsia="en-IN"/>
+          <w14:ligatures w14:val="none"/>
+        </w:rPr>
+        <w:t>f</w:t>
+      </w:r>
+      <w:r>
+        <w:rPr>
+          <w:rFonts w:ascii="Consolas" w:eastAsia="Times New Roman" w:hAnsi="Consolas" w:cs="Times New Roman"/>
+          <w:color w:val="CE9178"/>
+          <w:kern w:val="0"/>
+          <w:sz w:val="21"/>
+          <w:szCs w:val="21"/>
+          <w:lang w:eastAsia="en-IN"/>
+          <w14:ligatures w14:val="none"/>
+        </w:rPr>
+        <w:t>"Cumulative</w:t>
+      </w:r>
+      <w:proofErr w:type="spellEnd"/>
+      <w:r>
+        <w:rPr>
+          <w:rFonts w:ascii="Consolas" w:eastAsia="Times New Roman" w:hAnsi="Consolas" w:cs="Times New Roman"/>
+          <w:color w:val="CE9178"/>
+          <w:kern w:val="0"/>
+          <w:sz w:val="21"/>
+          <w:szCs w:val="21"/>
+          <w:lang w:eastAsia="en-IN"/>
+          <w14:ligatures w14:val="none"/>
+        </w:rPr>
+        <w:t xml:space="preserve"> Row Product of P: </w:t>
+      </w:r>
+      <w:r>
+        <w:rPr>
+          <w:rFonts w:ascii="Consolas" w:eastAsia="Times New Roman" w:hAnsi="Consolas" w:cs="Times New Roman"/>
+          <w:color w:val="D7BA7D"/>
+          <w:kern w:val="0"/>
+          <w:sz w:val="21"/>
+          <w:szCs w:val="21"/>
+          <w:lang w:eastAsia="en-IN"/>
+          <w14:ligatures w14:val="none"/>
+        </w:rPr>
+        <w:t>\n</w:t>
+      </w:r>
+      <w:r>
+        <w:rPr>
+          <w:rFonts w:ascii="Consolas" w:eastAsia="Times New Roman" w:hAnsi="Consolas" w:cs="Times New Roman"/>
+          <w:color w:val="569CD6"/>
+          <w:kern w:val="0"/>
+          <w:sz w:val="21"/>
+          <w:szCs w:val="21"/>
+          <w:lang w:eastAsia="en-IN"/>
+          <w14:ligatures w14:val="none"/>
+        </w:rPr>
+        <w:t>{</w:t>
+      </w:r>
+      <w:proofErr w:type="spellStart"/>
+      <w:r>
+        <w:rPr>
+          <w:rFonts w:ascii="Consolas" w:eastAsia="Times New Roman" w:hAnsi="Consolas" w:cs="Times New Roman"/>
+          <w:color w:val="CCCCCC"/>
+          <w:kern w:val="0"/>
+          <w:sz w:val="21"/>
+          <w:szCs w:val="21"/>
+          <w:lang w:eastAsia="en-IN"/>
+          <w14:ligatures w14:val="none"/>
+        </w:rPr>
+        <w:t>row_cumprod</w:t>
+      </w:r>
+      <w:proofErr w:type="spellEnd"/>
+      <w:r>
+        <w:rPr>
+          <w:rFonts w:ascii="Consolas" w:eastAsia="Times New Roman" w:hAnsi="Consolas" w:cs="Times New Roman"/>
+          <w:color w:val="569CD6"/>
+          <w:kern w:val="0"/>
+          <w:sz w:val="21"/>
+          <w:szCs w:val="21"/>
+          <w:lang w:eastAsia="en-IN"/>
+          <w14:ligatures w14:val="none"/>
+        </w:rPr>
+        <w:t>}</w:t>
+      </w:r>
+      <w:r>
+        <w:rPr>
+          <w:rFonts w:ascii="Consolas" w:eastAsia="Times New Roman" w:hAnsi="Consolas" w:cs="Times New Roman"/>
+          <w:color w:val="CE9178"/>
+          <w:kern w:val="0"/>
+          <w:sz w:val="21"/>
+          <w:szCs w:val="21"/>
+          <w:lang w:eastAsia="en-IN"/>
+          <w14:ligatures w14:val="none"/>
+        </w:rPr>
+        <w:t>"</w:t>
+      </w:r>
+      <w:r>
+        <w:rPr>
+          <w:rFonts w:ascii="Consolas" w:eastAsia="Times New Roman" w:hAnsi="Consolas" w:cs="Times New Roman"/>
+          <w:color w:val="CCCCCC"/>
+          <w:kern w:val="0"/>
+          <w:sz w:val="21"/>
+          <w:szCs w:val="21"/>
+          <w:lang w:eastAsia="en-IN"/>
+          <w14:ligatures w14:val="none"/>
+        </w:rPr>
+        <w:t>)</w:t>
+      </w:r>
+    </w:p>
+    <w:p>
+      <w:pPr>
+        <w:pStyle w:val="ListParagraph"/>
+        <w:numPr>
+          <w:ilvl w:val="1"/>
+          <w:numId w:val="30"/>
+        </w:numPr>
+        <w:shd w:val="clear" w:color="auto" w:fill="1F1F1F"/>
+        <w:spacing w:after="0" w:line="285" w:lineRule="atLeast"/>
+        <w:rPr>
+          <w:rFonts w:ascii="Consolas" w:eastAsia="Times New Roman" w:hAnsi="Consolas" w:cs="Times New Roman"/>
+          <w:color w:val="CCCCCC"/>
+          <w:kern w:val="0"/>
+          <w:sz w:val="21"/>
+          <w:szCs w:val="21"/>
+          <w:lang w:eastAsia="en-IN"/>
+          <w14:ligatures w14:val="none"/>
+        </w:rPr>
+      </w:pPr>
+      <w:r>
+        <w:rPr>
+          <w:rFonts w:ascii="Consolas" w:eastAsia="Times New Roman" w:hAnsi="Consolas" w:cs="Times New Roman"/>
+          <w:color w:val="DCDCAA"/>
+          <w:kern w:val="0"/>
+          <w:sz w:val="21"/>
+          <w:szCs w:val="21"/>
+          <w:lang w:eastAsia="en-IN"/>
+          <w14:ligatures w14:val="none"/>
+        </w:rPr>
+        <w:t>print</w:t>
+      </w:r>
+      <w:r>
+        <w:rPr>
+          <w:rFonts w:ascii="Consolas" w:eastAsia="Times New Roman" w:hAnsi="Consolas" w:cs="Times New Roman"/>
+          <w:color w:val="CCCCCC"/>
+          <w:kern w:val="0"/>
+          <w:sz w:val="21"/>
+          <w:szCs w:val="21"/>
+          <w:lang w:eastAsia="en-IN"/>
+          <w14:ligatures w14:val="none"/>
+        </w:rPr>
+        <w:t xml:space="preserve"> (</w:t>
+      </w:r>
+      <w:proofErr w:type="spellStart"/>
+      <w:r>
+        <w:rPr>
+          <w:rFonts w:ascii="Consolas" w:eastAsia="Times New Roman" w:hAnsi="Consolas" w:cs="Times New Roman"/>
+          <w:color w:val="569CD6"/>
+          <w:kern w:val="0"/>
+          <w:sz w:val="21"/>
+          <w:szCs w:val="21"/>
+          <w:lang w:eastAsia="en-IN"/>
+          <w14:ligatures w14:val="none"/>
+        </w:rPr>
+        <w:t>f</w:t>
+      </w:r>
+      <w:r>
+        <w:rPr>
+          <w:rFonts w:ascii="Consolas" w:eastAsia="Times New Roman" w:hAnsi="Consolas" w:cs="Times New Roman"/>
+          <w:color w:val="CE9178"/>
+          <w:kern w:val="0"/>
+          <w:sz w:val="21"/>
+          <w:szCs w:val="21"/>
+          <w:lang w:eastAsia="en-IN"/>
+          <w14:ligatures w14:val="none"/>
+        </w:rPr>
+        <w:t>"Cumulative</w:t>
+      </w:r>
+      <w:proofErr w:type="spellEnd"/>
+      <w:r>
+        <w:rPr>
+          <w:rFonts w:ascii="Consolas" w:eastAsia="Times New Roman" w:hAnsi="Consolas" w:cs="Times New Roman"/>
+          <w:color w:val="CE9178"/>
+          <w:kern w:val="0"/>
+          <w:sz w:val="21"/>
+          <w:szCs w:val="21"/>
+          <w:lang w:eastAsia="en-IN"/>
+          <w14:ligatures w14:val="none"/>
+        </w:rPr>
+        <w:t xml:space="preserve"> Col Product of P: </w:t>
+      </w:r>
+      <w:r>
+        <w:rPr>
+          <w:rFonts w:ascii="Consolas" w:eastAsia="Times New Roman" w:hAnsi="Consolas" w:cs="Times New Roman"/>
+          <w:color w:val="D7BA7D"/>
+          <w:kern w:val="0"/>
+          <w:sz w:val="21"/>
+          <w:szCs w:val="21"/>
+          <w:lang w:eastAsia="en-IN"/>
+          <w14:ligatures w14:val="none"/>
+        </w:rPr>
+        <w:t>\n</w:t>
+      </w:r>
+      <w:r>
+        <w:rPr>
+          <w:rFonts w:ascii="Consolas" w:eastAsia="Times New Roman" w:hAnsi="Consolas" w:cs="Times New Roman"/>
+          <w:color w:val="569CD6"/>
+          <w:kern w:val="0"/>
+          <w:sz w:val="21"/>
+          <w:szCs w:val="21"/>
+          <w:lang w:eastAsia="en-IN"/>
+          <w14:ligatures w14:val="none"/>
+        </w:rPr>
+        <w:t>{</w:t>
+      </w:r>
+      <w:proofErr w:type="spellStart"/>
+      <w:r>
+        <w:rPr>
+          <w:rFonts w:ascii="Consolas" w:eastAsia="Times New Roman" w:hAnsi="Consolas" w:cs="Times New Roman"/>
+          <w:color w:val="CCCCCC"/>
+          <w:kern w:val="0"/>
+          <w:sz w:val="21"/>
+          <w:szCs w:val="21"/>
+          <w:lang w:eastAsia="en-IN"/>
+          <w14:ligatures w14:val="none"/>
+        </w:rPr>
+        <w:t>col_cumprod</w:t>
+      </w:r>
+      <w:proofErr w:type="spellEnd"/>
+      <w:r>
+        <w:rPr>
+          <w:rFonts w:ascii="Consolas" w:eastAsia="Times New Roman" w:hAnsi="Consolas" w:cs="Times New Roman"/>
+          <w:color w:val="569CD6"/>
+          <w:kern w:val="0"/>
+          <w:sz w:val="21"/>
+          <w:szCs w:val="21"/>
+          <w:lang w:eastAsia="en-IN"/>
+          <w14:ligatures w14:val="none"/>
+        </w:rPr>
+        <w:t>}</w:t>
+      </w:r>
+      <w:r>
+        <w:rPr>
+          <w:rFonts w:ascii="Consolas" w:eastAsia="Times New Roman" w:hAnsi="Consolas" w:cs="Times New Roman"/>
+          <w:color w:val="CE9178"/>
+          <w:kern w:val="0"/>
+          <w:sz w:val="21"/>
+          <w:szCs w:val="21"/>
+          <w:lang w:eastAsia="en-IN"/>
+          <w14:ligatures w14:val="none"/>
+        </w:rPr>
+        <w:t>"</w:t>
+      </w:r>
+      <w:r>
+        <w:rPr>
+          <w:rFonts w:ascii="Consolas" w:eastAsia="Times New Roman" w:hAnsi="Consolas" w:cs="Times New Roman"/>
+          <w:color w:val="CCCCCC"/>
+          <w:kern w:val="0"/>
+          <w:sz w:val="21"/>
+          <w:szCs w:val="21"/>
+          <w:lang w:eastAsia="en-IN"/>
+          <w14:ligatures w14:val="none"/>
+        </w:rPr>
+        <w:t>)</w:t>
+      </w:r>
+    </w:p>
+    <w:p>
+      <w:pPr>
+        <w:pStyle w:val="ListParagraph"/>
         <w:rPr>
           <w:lang w:val="en-US"/>
         </w:rPr>

</xml_diff>

<commit_message>
Updated with Boolean masking and filtering both Code and Documentation
</commit_message>
<xml_diff>
--- a/Learn_Python_Numpy_and_Pandas_With_NaveenSilvester.docx
+++ b/Learn_Python_Numpy_and_Pandas_With_NaveenSilvester.docx
@@ -30449,6 +30449,483 @@
     <w:p>
       <w:pPr>
         <w:pStyle w:val="ListParagraph"/>
+        <w:rPr>
+          <w:lang w:val="en-US"/>
+        </w:rPr>
+      </w:pPr>
+    </w:p>
+    <w:p>
+      <w:pPr>
+        <w:pStyle w:val="Heading3"/>
+        <w:rPr>
+          <w:b/>
+          <w:bCs/>
+          <w:lang w:val="en-US"/>
+        </w:rPr>
+      </w:pPr>
+      <w:r>
+        <w:rPr>
+          <w:b/>
+          <w:bCs/>
+          <w:lang w:val="en-US"/>
+        </w:rPr>
+        <w:t>Boolean Masking and Filtering</w:t>
+      </w:r>
+      <w:r>
+        <w:rPr>
+          <w:b/>
+          <w:bCs/>
+          <w:lang w:val="en-US"/>
+        </w:rPr>
+        <w:t xml:space="preserve"> in NumPy</w:t>
+      </w:r>
+    </w:p>
+    <w:p>
+      <w:pPr>
+        <w:rPr>
+          <w:lang w:val="en-US"/>
+        </w:rPr>
+      </w:pPr>
+      <w:r>
+        <w:rPr>
+          <w:lang w:val="en-US"/>
+        </w:rPr>
+        <w:t xml:space="preserve">Boolean masking and filtering in NumPy </w:t>
+      </w:r>
+      <w:proofErr w:type="gramStart"/>
+      <w:r>
+        <w:rPr>
+          <w:lang w:val="en-US"/>
+        </w:rPr>
+        <w:t>allows</w:t>
+      </w:r>
+      <w:proofErr w:type="gramEnd"/>
+      <w:r>
+        <w:rPr>
+          <w:lang w:val="en-US"/>
+        </w:rPr>
+        <w:t xml:space="preserve"> you to select, modify or filter elements in an array based on a </w:t>
+      </w:r>
+      <w:proofErr w:type="gramStart"/>
+      <w:r>
+        <w:rPr>
+          <w:lang w:val="en-US"/>
+        </w:rPr>
+        <w:t>specific conditions</w:t>
+      </w:r>
+      <w:proofErr w:type="gramEnd"/>
+      <w:r>
+        <w:rPr>
+          <w:lang w:val="en-US"/>
+        </w:rPr>
+        <w:t>. This technique is widely used in data analysis, machine learning and scientific computing.</w:t>
+      </w:r>
+    </w:p>
+    <w:p>
+      <w:pPr>
+        <w:rPr>
+          <w:lang w:val="en-US"/>
+        </w:rPr>
+      </w:pPr>
+    </w:p>
+    <w:p>
+      <w:pPr>
+        <w:pStyle w:val="Heading4"/>
+        <w:rPr>
+          <w:b/>
+          <w:bCs/>
+          <w:lang w:val="en-US"/>
+        </w:rPr>
+      </w:pPr>
+      <w:r>
+        <w:rPr>
+          <w:b/>
+          <w:bCs/>
+          <w:lang w:val="en-US"/>
+        </w:rPr>
+        <w:t>Understanding Boolean Masks</w:t>
+      </w:r>
+    </w:p>
+    <w:p>
+      <w:pPr>
+        <w:rPr>
+          <w:lang w:val="en-US"/>
+        </w:rPr>
+      </w:pPr>
+      <w:r>
+        <w:rPr>
+          <w:lang w:val="en-US"/>
+        </w:rPr>
+        <w:t>A Boolean mask is a NumPy array containing True/False values that correspond to each element in another array. The True values indicate which elements should be selected.</w:t>
+      </w:r>
+    </w:p>
+    <w:p>
+      <w:pPr>
+        <w:rPr>
+          <w:lang w:val="en-US"/>
+        </w:rPr>
+      </w:pPr>
+      <w:r>
+        <w:rPr>
+          <w:lang w:val="en-US"/>
+        </w:rPr>
+        <w:t xml:space="preserve">Example: </w:t>
+      </w:r>
+    </w:p>
+    <w:p>
+      <w:pPr>
+        <w:ind w:left="720"/>
+        <w:rPr>
+          <w:color w:val="0070C0"/>
+        </w:rPr>
+      </w:pPr>
+      <w:r>
+        <w:rPr>
+          <w:color w:val="0070C0"/>
+        </w:rPr>
+        <w:t xml:space="preserve">A = </w:t>
+      </w:r>
+      <w:proofErr w:type="spellStart"/>
+      <w:proofErr w:type="gramStart"/>
+      <w:r>
+        <w:rPr>
+          <w:color w:val="0070C0"/>
+        </w:rPr>
+        <w:t>np.array</w:t>
+      </w:r>
+      <w:proofErr w:type="spellEnd"/>
+      <w:proofErr w:type="gramEnd"/>
+      <w:r>
+        <w:rPr>
+          <w:color w:val="0070C0"/>
+        </w:rPr>
+        <w:t>([1,5,10,25,190,50, 71,20])</w:t>
+      </w:r>
+    </w:p>
+    <w:p>
+      <w:pPr>
+        <w:ind w:left="720"/>
+        <w:rPr>
+          <w:color w:val="0070C0"/>
+        </w:rPr>
+      </w:pPr>
+      <w:proofErr w:type="spellStart"/>
+      <w:r>
+        <w:rPr>
+          <w:color w:val="0070C0"/>
+        </w:rPr>
+        <w:t>A_bool</w:t>
+      </w:r>
+      <w:proofErr w:type="spellEnd"/>
+      <w:r>
+        <w:rPr>
+          <w:color w:val="0070C0"/>
+        </w:rPr>
+        <w:t xml:space="preserve"> = A &gt; 50</w:t>
+      </w:r>
+    </w:p>
+    <w:p>
+      <w:pPr>
+        <w:ind w:left="720"/>
+        <w:rPr>
+          <w:color w:val="0070C0"/>
+        </w:rPr>
+      </w:pPr>
+      <w:r>
+        <w:rPr>
+          <w:color w:val="0070C0"/>
+        </w:rPr>
+        <w:t>print (</w:t>
+      </w:r>
+      <w:proofErr w:type="spellStart"/>
+      <w:r>
+        <w:rPr>
+          <w:color w:val="0070C0"/>
+        </w:rPr>
+        <w:t>f"Elements</w:t>
+      </w:r>
+      <w:proofErr w:type="spellEnd"/>
+      <w:r>
+        <w:rPr>
+          <w:color w:val="0070C0"/>
+        </w:rPr>
+        <w:t xml:space="preserve"> for </w:t>
+      </w:r>
+      <w:proofErr w:type="gramStart"/>
+      <w:r>
+        <w:rPr>
+          <w:color w:val="0070C0"/>
+        </w:rPr>
+        <w:t>A :</w:t>
+      </w:r>
+      <w:proofErr w:type="gramEnd"/>
+      <w:r>
+        <w:rPr>
+          <w:color w:val="0070C0"/>
+        </w:rPr>
+        <w:t xml:space="preserve"> {A}")</w:t>
+      </w:r>
+    </w:p>
+    <w:p>
+      <w:pPr>
+        <w:ind w:left="720"/>
+        <w:rPr>
+          <w:color w:val="0070C0"/>
+        </w:rPr>
+      </w:pPr>
+      <w:r>
+        <w:rPr>
+          <w:color w:val="0070C0"/>
+        </w:rPr>
+        <w:lastRenderedPageBreak/>
+        <w:t>print (</w:t>
+      </w:r>
+      <w:proofErr w:type="spellStart"/>
+      <w:r>
+        <w:rPr>
+          <w:color w:val="0070C0"/>
+        </w:rPr>
+        <w:t>f"Masking</w:t>
+      </w:r>
+      <w:proofErr w:type="spellEnd"/>
+      <w:r>
+        <w:rPr>
+          <w:color w:val="0070C0"/>
+        </w:rPr>
+        <w:t xml:space="preserve"> elements of A that are &gt; 50 {</w:t>
+      </w:r>
+      <w:proofErr w:type="spellStart"/>
+      <w:r>
+        <w:rPr>
+          <w:color w:val="0070C0"/>
+        </w:rPr>
+        <w:t>A_bool</w:t>
+      </w:r>
+      <w:proofErr w:type="spellEnd"/>
+      <w:r>
+        <w:rPr>
+          <w:color w:val="0070C0"/>
+        </w:rPr>
+        <w:t>}")</w:t>
+      </w:r>
+    </w:p>
+    <w:p>
+      <w:pPr>
+        <w:rPr>
+          <w:lang w:val="en-US"/>
+        </w:rPr>
+      </w:pPr>
+    </w:p>
+    <w:p>
+      <w:pPr>
+        <w:pStyle w:val="Heading4"/>
+        <w:rPr>
+          <w:b/>
+          <w:bCs/>
+          <w:lang w:val="en-US"/>
+        </w:rPr>
+      </w:pPr>
+      <w:r>
+        <w:rPr>
+          <w:b/>
+          <w:bCs/>
+          <w:lang w:val="en-US"/>
+        </w:rPr>
+        <w:t>Filtering Elements Using Boolean Mask</w:t>
+      </w:r>
+    </w:p>
+    <w:p>
+      <w:pPr>
+        <w:rPr>
+          <w:lang w:val="en-US"/>
+        </w:rPr>
+      </w:pPr>
+      <w:r>
+        <w:rPr>
+          <w:lang w:val="en-US"/>
+        </w:rPr>
+        <w:t>You can use the Boolean mask to filter elements from the array</w:t>
+      </w:r>
+    </w:p>
+    <w:p>
+      <w:pPr>
+        <w:rPr>
+          <w:lang w:val="en-US"/>
+        </w:rPr>
+      </w:pPr>
+      <w:r>
+        <w:rPr>
+          <w:lang w:val="en-US"/>
+        </w:rPr>
+        <w:t xml:space="preserve">Example: </w:t>
+      </w:r>
+    </w:p>
+    <w:p>
+      <w:pPr>
+        <w:ind w:left="720"/>
+        <w:rPr>
+          <w:color w:val="0070C0"/>
+        </w:rPr>
+      </w:pPr>
+      <w:r>
+        <w:rPr>
+          <w:color w:val="0070C0"/>
+        </w:rPr>
+        <w:t xml:space="preserve">A = </w:t>
+      </w:r>
+      <w:proofErr w:type="spellStart"/>
+      <w:proofErr w:type="gramStart"/>
+      <w:r>
+        <w:rPr>
+          <w:color w:val="0070C0"/>
+        </w:rPr>
+        <w:t>np.array</w:t>
+      </w:r>
+      <w:proofErr w:type="spellEnd"/>
+      <w:proofErr w:type="gramEnd"/>
+      <w:r>
+        <w:rPr>
+          <w:color w:val="0070C0"/>
+        </w:rPr>
+        <w:t>([1,5,10,25,190,50, 71,20])</w:t>
+      </w:r>
+    </w:p>
+    <w:p>
+      <w:pPr>
+        <w:ind w:left="720"/>
+        <w:rPr>
+          <w:color w:val="0070C0"/>
+        </w:rPr>
+      </w:pPr>
+      <w:proofErr w:type="spellStart"/>
+      <w:r>
+        <w:rPr>
+          <w:color w:val="0070C0"/>
+        </w:rPr>
+        <w:t>A_bool</w:t>
+      </w:r>
+      <w:proofErr w:type="spellEnd"/>
+      <w:r>
+        <w:rPr>
+          <w:color w:val="0070C0"/>
+        </w:rPr>
+        <w:t xml:space="preserve"> = A &gt; 50</w:t>
+      </w:r>
+    </w:p>
+    <w:p>
+      <w:pPr>
+        <w:ind w:left="720"/>
+        <w:rPr>
+          <w:color w:val="0070C0"/>
+        </w:rPr>
+      </w:pPr>
+      <w:r>
+        <w:rPr>
+          <w:color w:val="0070C0"/>
+        </w:rPr>
+        <w:t>print (</w:t>
+      </w:r>
+      <w:proofErr w:type="spellStart"/>
+      <w:r>
+        <w:rPr>
+          <w:color w:val="0070C0"/>
+        </w:rPr>
+        <w:t>f"Elements</w:t>
+      </w:r>
+      <w:proofErr w:type="spellEnd"/>
+      <w:r>
+        <w:rPr>
+          <w:color w:val="0070C0"/>
+        </w:rPr>
+        <w:t xml:space="preserve"> for </w:t>
+      </w:r>
+      <w:proofErr w:type="gramStart"/>
+      <w:r>
+        <w:rPr>
+          <w:color w:val="0070C0"/>
+        </w:rPr>
+        <w:t>A :</w:t>
+      </w:r>
+      <w:proofErr w:type="gramEnd"/>
+      <w:r>
+        <w:rPr>
+          <w:color w:val="0070C0"/>
+        </w:rPr>
+        <w:t xml:space="preserve"> {A}")</w:t>
+      </w:r>
+    </w:p>
+    <w:p>
+      <w:pPr>
+        <w:ind w:left="720"/>
+        <w:rPr>
+          <w:color w:val="0070C0"/>
+        </w:rPr>
+      </w:pPr>
+      <w:r>
+        <w:rPr>
+          <w:color w:val="0070C0"/>
+        </w:rPr>
+        <w:t>print (</w:t>
+      </w:r>
+      <w:proofErr w:type="spellStart"/>
+      <w:r>
+        <w:rPr>
+          <w:color w:val="0070C0"/>
+        </w:rPr>
+        <w:t>f"Filtering</w:t>
+      </w:r>
+      <w:proofErr w:type="spellEnd"/>
+      <w:r>
+        <w:rPr>
+          <w:color w:val="0070C0"/>
+        </w:rPr>
+        <w:t xml:space="preserve"> elements of A that are &gt; </w:t>
+      </w:r>
+      <w:proofErr w:type="gramStart"/>
+      <w:r>
+        <w:rPr>
+          <w:color w:val="0070C0"/>
+        </w:rPr>
+        <w:t>50 :</w:t>
+      </w:r>
+      <w:proofErr w:type="gramEnd"/>
+      <w:r>
+        <w:rPr>
+          <w:color w:val="0070C0"/>
+        </w:rPr>
+        <w:t xml:space="preserve"> {</w:t>
+      </w:r>
+      <w:proofErr w:type="gramStart"/>
+      <w:r>
+        <w:rPr>
+          <w:color w:val="0070C0"/>
+        </w:rPr>
+        <w:t>A[</w:t>
+      </w:r>
+      <w:proofErr w:type="gramEnd"/>
+      <w:r>
+        <w:rPr>
+          <w:color w:val="0070C0"/>
+        </w:rPr>
+        <w:t xml:space="preserve">A % </w:t>
+      </w:r>
+      <w:proofErr w:type="gramStart"/>
+      <w:r>
+        <w:rPr>
+          <w:color w:val="0070C0"/>
+        </w:rPr>
+        <w:t>2 !</w:t>
+      </w:r>
+      <w:proofErr w:type="gramEnd"/>
+      <w:r>
+        <w:rPr>
+          <w:color w:val="0070C0"/>
+        </w:rPr>
+        <w:t>= 0]}")</w:t>
+      </w:r>
+    </w:p>
+    <w:p>
+      <w:pPr>
         <w:rPr>
           <w:lang w:val="en-US"/>
         </w:rPr>

</xml_diff>

<commit_message>
Added Creation of DF in Pandas - Code and Content
</commit_message>
<xml_diff>
--- a/Learn_Python_Numpy_and_Pandas_With_NaveenSilvester.docx
+++ b/Learn_Python_Numpy_and_Pandas_With_NaveenSilvester.docx
@@ -39351,23 +39351,7 @@
           <w:bCs/>
           <w:lang w:val="en-US"/>
         </w:rPr>
-        <w:t xml:space="preserve"> </w:t>
-      </w:r>
-      <w:r>
-        <w:rPr>
-          <w:b/>
-          <w:bCs/>
-          <w:lang w:val="en-US"/>
-        </w:rPr>
-        <w:t>Pandas</w:t>
-      </w:r>
-      <w:r>
-        <w:rPr>
-          <w:b/>
-          <w:bCs/>
-          <w:lang w:val="en-US"/>
-        </w:rPr>
-        <w:t>?</w:t>
+        <w:t xml:space="preserve"> Pandas?</w:t>
       </w:r>
     </w:p>
     <w:p>
@@ -42520,6 +42504,2318 @@
       </w:r>
     </w:p>
     <w:p/>
+    <w:p/>
+    <w:p/>
+    <w:p/>
+    <w:p/>
+    <w:p/>
+    <w:p/>
+    <w:p/>
+    <w:p>
+      <w:pPr>
+        <w:pStyle w:val="Heading3"/>
+        <w:rPr>
+          <w:b/>
+          <w:bCs/>
+        </w:rPr>
+      </w:pPr>
+      <w:r>
+        <w:rPr>
+          <w:b/>
+          <w:bCs/>
+        </w:rPr>
+        <w:lastRenderedPageBreak/>
+        <w:t xml:space="preserve">Creating </w:t>
+      </w:r>
+      <w:proofErr w:type="spellStart"/>
+      <w:r>
+        <w:rPr>
+          <w:b/>
+          <w:bCs/>
+        </w:rPr>
+        <w:t>DataFrame</w:t>
+      </w:r>
+      <w:proofErr w:type="spellEnd"/>
+      <w:r>
+        <w:rPr>
+          <w:b/>
+          <w:bCs/>
+        </w:rPr>
+        <w:t xml:space="preserve"> (2-Dimensional Data)</w:t>
+      </w:r>
+    </w:p>
+    <w:p>
+      <w:r>
+        <w:t xml:space="preserve">Methods to create a </w:t>
+      </w:r>
+      <w:proofErr w:type="spellStart"/>
+      <w:r>
+        <w:t>DataFrame</w:t>
+      </w:r>
+      <w:proofErr w:type="spellEnd"/>
+    </w:p>
+    <w:p>
+      <w:pPr>
+        <w:pStyle w:val="Heading4"/>
+        <w:rPr>
+          <w:b/>
+          <w:bCs/>
+        </w:rPr>
+      </w:pPr>
+      <w:r>
+        <w:rPr>
+          <w:b/>
+          <w:bCs/>
+        </w:rPr>
+        <w:t>From a Dictionary</w:t>
+      </w:r>
+    </w:p>
+    <w:p>
+      <w:r>
+        <w:t>The most common method – keys become column header and values become column data.</w:t>
+      </w:r>
+    </w:p>
+    <w:p>
+      <w:pPr>
+        <w:ind w:left="720"/>
+        <w:rPr>
+          <w:color w:val="0070C0"/>
+        </w:rPr>
+      </w:pPr>
+      <w:r>
+        <w:rPr>
+          <w:color w:val="0070C0"/>
+        </w:rPr>
+        <w:t>import pandas as pd</w:t>
+      </w:r>
+    </w:p>
+    <w:p>
+      <w:pPr>
+        <w:ind w:left="720"/>
+        <w:rPr>
+          <w:color w:val="0070C0"/>
+        </w:rPr>
+      </w:pPr>
+      <w:r>
+        <w:rPr>
+          <w:color w:val="0070C0"/>
+        </w:rPr>
+        <w:t>data = {</w:t>
+      </w:r>
+    </w:p>
+    <w:p>
+      <w:pPr>
+        <w:ind w:left="720"/>
+        <w:rPr>
+          <w:color w:val="0070C0"/>
+        </w:rPr>
+      </w:pPr>
+      <w:r>
+        <w:rPr>
+          <w:color w:val="0070C0"/>
+        </w:rPr>
+        <w:t>“name”: [“Allen</w:t>
+      </w:r>
+      <w:proofErr w:type="gramStart"/>
+      <w:r>
+        <w:rPr>
+          <w:color w:val="0070C0"/>
+        </w:rPr>
+        <w:t>”,</w:t>
+      </w:r>
+      <w:proofErr w:type="gramEnd"/>
+      <w:r>
+        <w:rPr>
+          <w:color w:val="0070C0"/>
+        </w:rPr>
+        <w:t xml:space="preserve"> “Kane</w:t>
+      </w:r>
+      <w:proofErr w:type="gramStart"/>
+      <w:r>
+        <w:rPr>
+          <w:color w:val="0070C0"/>
+        </w:rPr>
+        <w:t>”,</w:t>
+      </w:r>
+      <w:proofErr w:type="gramEnd"/>
+      <w:r>
+        <w:rPr>
+          <w:color w:val="0070C0"/>
+        </w:rPr>
+        <w:t xml:space="preserve"> “Lambert”],</w:t>
+      </w:r>
+    </w:p>
+    <w:p>
+      <w:pPr>
+        <w:ind w:left="720"/>
+        <w:rPr>
+          <w:color w:val="0070C0"/>
+        </w:rPr>
+      </w:pPr>
+      <w:r>
+        <w:rPr>
+          <w:color w:val="0070C0"/>
+        </w:rPr>
+        <w:t>“section”: [“C”</w:t>
+      </w:r>
+      <w:proofErr w:type="gramStart"/>
+      <w:r>
+        <w:rPr>
+          <w:color w:val="0070C0"/>
+        </w:rPr>
+        <w:t>,”D</w:t>
+      </w:r>
+      <w:proofErr w:type="gramEnd"/>
+      <w:r>
+        <w:rPr>
+          <w:color w:val="0070C0"/>
+        </w:rPr>
+        <w:t>”</w:t>
+      </w:r>
+      <w:proofErr w:type="gramStart"/>
+      <w:r>
+        <w:rPr>
+          <w:color w:val="0070C0"/>
+        </w:rPr>
+        <w:t>,”E</w:t>
+      </w:r>
+      <w:proofErr w:type="gramEnd"/>
+      <w:r>
+        <w:rPr>
+          <w:color w:val="0070C0"/>
+        </w:rPr>
+        <w:t>”],</w:t>
+      </w:r>
+    </w:p>
+    <w:p>
+      <w:pPr>
+        <w:ind w:left="720"/>
+        <w:rPr>
+          <w:color w:val="0070C0"/>
+        </w:rPr>
+      </w:pPr>
+      <w:r>
+        <w:rPr>
+          <w:color w:val="0070C0"/>
+        </w:rPr>
+        <w:t>“city”: [“</w:t>
+      </w:r>
+      <w:proofErr w:type="spellStart"/>
+      <w:r>
+        <w:rPr>
+          <w:color w:val="0070C0"/>
+        </w:rPr>
+        <w:t>Bangalore”</w:t>
+      </w:r>
+      <w:proofErr w:type="gramStart"/>
+      <w:r>
+        <w:rPr>
+          <w:color w:val="0070C0"/>
+        </w:rPr>
+        <w:t>,”Columbo</w:t>
+      </w:r>
+      <w:proofErr w:type="gramEnd"/>
+      <w:r>
+        <w:rPr>
+          <w:color w:val="0070C0"/>
+        </w:rPr>
+        <w:t>”</w:t>
+      </w:r>
+      <w:proofErr w:type="gramStart"/>
+      <w:r>
+        <w:rPr>
+          <w:color w:val="0070C0"/>
+        </w:rPr>
+        <w:t>,”Beijing</w:t>
+      </w:r>
+      <w:proofErr w:type="spellEnd"/>
+      <w:proofErr w:type="gramEnd"/>
+      <w:r>
+        <w:rPr>
+          <w:color w:val="0070C0"/>
+        </w:rPr>
+        <w:t>”]</w:t>
+      </w:r>
+    </w:p>
+    <w:p>
+      <w:pPr>
+        <w:ind w:left="720"/>
+        <w:rPr>
+          <w:color w:val="0070C0"/>
+        </w:rPr>
+      </w:pPr>
+      <w:r>
+        <w:rPr>
+          <w:color w:val="0070C0"/>
+        </w:rPr>
+        <w:t xml:space="preserve">} </w:t>
+      </w:r>
+    </w:p>
+    <w:p>
+      <w:pPr>
+        <w:ind w:left="720"/>
+        <w:rPr>
+          <w:color w:val="0070C0"/>
+        </w:rPr>
+      </w:pPr>
+      <w:proofErr w:type="spellStart"/>
+      <w:r>
+        <w:rPr>
+          <w:color w:val="0070C0"/>
+        </w:rPr>
+        <w:t>df</w:t>
+      </w:r>
+      <w:proofErr w:type="spellEnd"/>
+      <w:r>
+        <w:rPr>
+          <w:color w:val="0070C0"/>
+        </w:rPr>
+        <w:t xml:space="preserve"> = </w:t>
+      </w:r>
+      <w:proofErr w:type="spellStart"/>
+      <w:proofErr w:type="gramStart"/>
+      <w:r>
+        <w:rPr>
+          <w:color w:val="0070C0"/>
+        </w:rPr>
+        <w:t>pd.DataFrame</w:t>
+      </w:r>
+      <w:proofErr w:type="spellEnd"/>
+      <w:proofErr w:type="gramEnd"/>
+      <w:r>
+        <w:rPr>
+          <w:color w:val="0070C0"/>
+        </w:rPr>
+        <w:t>(data)</w:t>
+      </w:r>
+    </w:p>
+    <w:p>
+      <w:pPr>
+        <w:ind w:left="720"/>
+        <w:rPr>
+          <w:color w:val="0070C0"/>
+        </w:rPr>
+      </w:pPr>
+      <w:r>
+        <w:rPr>
+          <w:color w:val="0070C0"/>
+        </w:rPr>
+        <w:t>print(</w:t>
+      </w:r>
+      <w:proofErr w:type="spellStart"/>
+      <w:r>
+        <w:rPr>
+          <w:color w:val="0070C0"/>
+        </w:rPr>
+        <w:t>df</w:t>
+      </w:r>
+      <w:proofErr w:type="spellEnd"/>
+      <w:r>
+        <w:rPr>
+          <w:color w:val="0070C0"/>
+        </w:rPr>
+        <w:t>)</w:t>
+      </w:r>
+    </w:p>
+    <w:p>
+      <w:pPr>
+        <w:ind w:left="720"/>
+        <w:rPr>
+          <w:color w:val="0070C0"/>
+        </w:rPr>
+      </w:pPr>
+      <w:r>
+        <w:rPr>
+          <w:color w:val="0070C0"/>
+        </w:rPr>
+        <w:t xml:space="preserve">Output: </w:t>
+      </w:r>
+    </w:p>
+    <w:p>
+      <w:pPr>
+        <w:ind w:left="720"/>
+        <w:rPr>
+          <w:color w:val="0070C0"/>
+        </w:rPr>
+      </w:pPr>
+      <w:r>
+        <w:rPr>
+          <w:color w:val="0070C0"/>
+        </w:rPr>
+        <w:t xml:space="preserve">      </w:t>
+      </w:r>
+      <w:proofErr w:type="gramStart"/>
+      <w:r>
+        <w:rPr>
+          <w:color w:val="0070C0"/>
+        </w:rPr>
+        <w:t>n</w:t>
+      </w:r>
+      <w:r>
+        <w:rPr>
+          <w:color w:val="0070C0"/>
+        </w:rPr>
+        <w:t xml:space="preserve">ame  </w:t>
+      </w:r>
+      <w:r>
+        <w:rPr>
+          <w:color w:val="0070C0"/>
+        </w:rPr>
+        <w:t>section</w:t>
+      </w:r>
+      <w:proofErr w:type="gramEnd"/>
+      <w:r>
+        <w:rPr>
+          <w:color w:val="0070C0"/>
+        </w:rPr>
+        <w:t xml:space="preserve">      </w:t>
+      </w:r>
+      <w:r>
+        <w:rPr>
+          <w:color w:val="0070C0"/>
+        </w:rPr>
+        <w:t>c</w:t>
+      </w:r>
+      <w:r>
+        <w:rPr>
+          <w:color w:val="0070C0"/>
+        </w:rPr>
+        <w:t>ity</w:t>
+      </w:r>
+    </w:p>
+    <w:p>
+      <w:pPr>
+        <w:ind w:left="720"/>
+        <w:rPr>
+          <w:color w:val="0070C0"/>
+        </w:rPr>
+      </w:pPr>
+      <w:r>
+        <w:rPr>
+          <w:color w:val="0070C0"/>
+        </w:rPr>
+        <w:t xml:space="preserve">0    </w:t>
+      </w:r>
+      <w:r>
+        <w:rPr>
+          <w:color w:val="0070C0"/>
+        </w:rPr>
+        <w:t>Allen</w:t>
+      </w:r>
+      <w:r>
+        <w:rPr>
+          <w:color w:val="0070C0"/>
+        </w:rPr>
+        <w:t xml:space="preserve">   </w:t>
+      </w:r>
+      <w:proofErr w:type="gramStart"/>
+      <w:r>
+        <w:rPr>
+          <w:color w:val="0070C0"/>
+        </w:rPr>
+        <w:t>C</w:t>
+      </w:r>
+      <w:r>
+        <w:rPr>
+          <w:color w:val="0070C0"/>
+        </w:rPr>
+        <w:t xml:space="preserve">  </w:t>
+      </w:r>
+      <w:r>
+        <w:rPr>
+          <w:color w:val="0070C0"/>
+        </w:rPr>
+        <w:t>Bangalore</w:t>
+      </w:r>
+      <w:proofErr w:type="gramEnd"/>
+    </w:p>
+    <w:p>
+      <w:pPr>
+        <w:ind w:left="720"/>
+        <w:rPr>
+          <w:color w:val="0070C0"/>
+        </w:rPr>
+      </w:pPr>
+      <w:r>
+        <w:rPr>
+          <w:color w:val="0070C0"/>
+        </w:rPr>
+        <w:t xml:space="preserve">1      </w:t>
+      </w:r>
+      <w:r>
+        <w:rPr>
+          <w:color w:val="0070C0"/>
+        </w:rPr>
+        <w:t>Kane</w:t>
+      </w:r>
+      <w:r>
+        <w:rPr>
+          <w:color w:val="0070C0"/>
+        </w:rPr>
+        <w:t xml:space="preserve">   </w:t>
+      </w:r>
+      <w:r>
+        <w:rPr>
+          <w:color w:val="0070C0"/>
+        </w:rPr>
+        <w:t>D</w:t>
+      </w:r>
+      <w:r>
+        <w:rPr>
+          <w:color w:val="0070C0"/>
+        </w:rPr>
+        <w:t xml:space="preserve">     </w:t>
+      </w:r>
+      <w:r>
+        <w:rPr>
+          <w:color w:val="0070C0"/>
+        </w:rPr>
+        <w:t>Colombo</w:t>
+      </w:r>
+    </w:p>
+    <w:p>
+      <w:pPr>
+        <w:ind w:left="720"/>
+        <w:rPr>
+          <w:color w:val="0070C0"/>
+        </w:rPr>
+      </w:pPr>
+      <w:proofErr w:type="gramStart"/>
+      <w:r>
+        <w:rPr>
+          <w:color w:val="0070C0"/>
+        </w:rPr>
+        <w:t xml:space="preserve">2  </w:t>
+      </w:r>
+      <w:r>
+        <w:rPr>
+          <w:color w:val="0070C0"/>
+        </w:rPr>
+        <w:t>Lambert</w:t>
+      </w:r>
+      <w:proofErr w:type="gramEnd"/>
+      <w:r>
+        <w:rPr>
+          <w:color w:val="0070C0"/>
+        </w:rPr>
+        <w:t xml:space="preserve">   </w:t>
+      </w:r>
+      <w:r>
+        <w:rPr>
+          <w:color w:val="0070C0"/>
+        </w:rPr>
+        <w:t>E</w:t>
+      </w:r>
+      <w:r>
+        <w:rPr>
+          <w:color w:val="0070C0"/>
+        </w:rPr>
+        <w:t xml:space="preserve">    </w:t>
+      </w:r>
+      <w:r>
+        <w:rPr>
+          <w:color w:val="0070C0"/>
+        </w:rPr>
+        <w:t>Beijing</w:t>
+      </w:r>
+    </w:p>
+    <w:p/>
+    <w:p>
+      <w:pPr>
+        <w:ind w:left="720"/>
+        <w:rPr>
+          <w:b/>
+          <w:bCs/>
+          <w:color w:val="0070C0"/>
+        </w:rPr>
+      </w:pPr>
+      <w:r>
+        <w:rPr>
+          <w:b/>
+          <w:bCs/>
+          <w:color w:val="0070C0"/>
+        </w:rPr>
+        <w:t>Custom Index:</w:t>
+      </w:r>
+    </w:p>
+    <w:p>
+      <w:pPr>
+        <w:ind w:left="720"/>
+        <w:rPr>
+          <w:color w:val="0070C0"/>
+        </w:rPr>
+      </w:pPr>
+      <w:proofErr w:type="spellStart"/>
+      <w:proofErr w:type="gramStart"/>
+      <w:r>
+        <w:rPr>
+          <w:color w:val="0070C0"/>
+        </w:rPr>
+        <w:t>df.index</w:t>
+      </w:r>
+      <w:proofErr w:type="spellEnd"/>
+      <w:proofErr w:type="gramEnd"/>
+      <w:r>
+        <w:rPr>
+          <w:color w:val="0070C0"/>
+        </w:rPr>
+        <w:t>(“R1”</w:t>
+      </w:r>
+      <w:proofErr w:type="gramStart"/>
+      <w:r>
+        <w:rPr>
+          <w:color w:val="0070C0"/>
+        </w:rPr>
+        <w:t>,”R</w:t>
+      </w:r>
+      <w:proofErr w:type="gramEnd"/>
+      <w:r>
+        <w:rPr>
+          <w:color w:val="0070C0"/>
+        </w:rPr>
+        <w:t>2”</w:t>
+      </w:r>
+      <w:proofErr w:type="gramStart"/>
+      <w:r>
+        <w:rPr>
+          <w:color w:val="0070C0"/>
+        </w:rPr>
+        <w:t>,”R</w:t>
+      </w:r>
+      <w:proofErr w:type="gramEnd"/>
+      <w:r>
+        <w:rPr>
+          <w:color w:val="0070C0"/>
+        </w:rPr>
+        <w:t>3”)</w:t>
+      </w:r>
+    </w:p>
+    <w:p>
+      <w:pPr>
+        <w:ind w:left="720"/>
+        <w:rPr>
+          <w:color w:val="0070C0"/>
+        </w:rPr>
+      </w:pPr>
+      <w:r>
+        <w:rPr>
+          <w:color w:val="0070C0"/>
+        </w:rPr>
+        <w:t>print(</w:t>
+      </w:r>
+      <w:proofErr w:type="spellStart"/>
+      <w:r>
+        <w:rPr>
+          <w:color w:val="0070C0"/>
+        </w:rPr>
+        <w:t>df</w:t>
+      </w:r>
+      <w:proofErr w:type="spellEnd"/>
+      <w:r>
+        <w:rPr>
+          <w:color w:val="0070C0"/>
+        </w:rPr>
+        <w:t>)</w:t>
+      </w:r>
+    </w:p>
+    <w:p>
+      <w:pPr>
+        <w:ind w:left="720"/>
+        <w:rPr>
+          <w:color w:val="0070C0"/>
+        </w:rPr>
+      </w:pPr>
+    </w:p>
+    <w:p>
+      <w:pPr>
+        <w:pStyle w:val="Heading4"/>
+        <w:rPr>
+          <w:b/>
+          <w:bCs/>
+        </w:rPr>
+      </w:pPr>
+      <w:r>
+        <w:rPr>
+          <w:b/>
+          <w:bCs/>
+        </w:rPr>
+        <w:t xml:space="preserve">From a </w:t>
+      </w:r>
+      <w:r>
+        <w:rPr>
+          <w:b/>
+          <w:bCs/>
+        </w:rPr>
+        <w:t>List</w:t>
+      </w:r>
+    </w:p>
+    <w:p>
+      <w:pPr>
+        <w:ind w:left="720"/>
+        <w:rPr>
+          <w:color w:val="0070C0"/>
+        </w:rPr>
+      </w:pPr>
+      <w:r>
+        <w:rPr>
+          <w:color w:val="0070C0"/>
+        </w:rPr>
+        <w:t>list = [</w:t>
+      </w:r>
+    </w:p>
+    <w:p>
+      <w:pPr>
+        <w:ind w:left="720"/>
+        <w:rPr>
+          <w:color w:val="0070C0"/>
+        </w:rPr>
+      </w:pPr>
+      <w:r>
+        <w:rPr>
+          <w:color w:val="0070C0"/>
+        </w:rPr>
+        <w:t>    ["Allen", "C", "Bangalore"],</w:t>
+      </w:r>
+    </w:p>
+    <w:p>
+      <w:pPr>
+        <w:ind w:left="720"/>
+        <w:rPr>
+          <w:color w:val="0070C0"/>
+        </w:rPr>
+      </w:pPr>
+      <w:r>
+        <w:rPr>
+          <w:color w:val="0070C0"/>
+        </w:rPr>
+        <w:t>    ["Kane", "D", "Colombo"],</w:t>
+      </w:r>
+    </w:p>
+    <w:p>
+      <w:pPr>
+        <w:ind w:left="720"/>
+        <w:rPr>
+          <w:color w:val="0070C0"/>
+        </w:rPr>
+      </w:pPr>
+      <w:r>
+        <w:rPr>
+          <w:color w:val="0070C0"/>
+        </w:rPr>
+        <w:t>    ["Lambert", "E", "Beijing"]</w:t>
+      </w:r>
+    </w:p>
+    <w:p>
+      <w:pPr>
+        <w:ind w:left="720"/>
+        <w:rPr>
+          <w:color w:val="0070C0"/>
+        </w:rPr>
+      </w:pPr>
+      <w:r>
+        <w:rPr>
+          <w:color w:val="0070C0"/>
+        </w:rPr>
+        <w:t>]</w:t>
+      </w:r>
+    </w:p>
+    <w:p>
+      <w:pPr>
+        <w:ind w:left="720"/>
+        <w:rPr>
+          <w:color w:val="0070C0"/>
+        </w:rPr>
+      </w:pPr>
+      <w:proofErr w:type="spellStart"/>
+      <w:r>
+        <w:rPr>
+          <w:color w:val="0070C0"/>
+        </w:rPr>
+        <w:lastRenderedPageBreak/>
+        <w:t>df</w:t>
+      </w:r>
+      <w:proofErr w:type="spellEnd"/>
+      <w:r>
+        <w:rPr>
+          <w:color w:val="0070C0"/>
+        </w:rPr>
+        <w:t xml:space="preserve"> = </w:t>
+      </w:r>
+      <w:proofErr w:type="spellStart"/>
+      <w:proofErr w:type="gramStart"/>
+      <w:r>
+        <w:rPr>
+          <w:color w:val="0070C0"/>
+        </w:rPr>
+        <w:t>pd.DataFrame</w:t>
+      </w:r>
+      <w:proofErr w:type="spellEnd"/>
+      <w:proofErr w:type="gramEnd"/>
+      <w:r>
+        <w:rPr>
+          <w:color w:val="0070C0"/>
+        </w:rPr>
+        <w:t>(list, columns</w:t>
+      </w:r>
+      <w:proofErr w:type="gramStart"/>
+      <w:r>
+        <w:rPr>
+          <w:color w:val="0070C0"/>
+        </w:rPr>
+        <w:t>=[</w:t>
+      </w:r>
+      <w:proofErr w:type="gramEnd"/>
+      <w:r>
+        <w:rPr>
+          <w:color w:val="0070C0"/>
+        </w:rPr>
+        <w:t>"Name", "Section", "City"])</w:t>
+      </w:r>
+    </w:p>
+    <w:p>
+      <w:pPr>
+        <w:ind w:left="720"/>
+        <w:rPr>
+          <w:color w:val="0070C0"/>
+        </w:rPr>
+      </w:pPr>
+    </w:p>
+    <w:p>
+      <w:pPr>
+        <w:ind w:left="720"/>
+        <w:rPr>
+          <w:color w:val="0070C0"/>
+        </w:rPr>
+      </w:pPr>
+      <w:proofErr w:type="gramStart"/>
+      <w:r>
+        <w:rPr>
+          <w:color w:val="0070C0"/>
+        </w:rPr>
+        <w:t>print(</w:t>
+      </w:r>
+      <w:proofErr w:type="spellStart"/>
+      <w:proofErr w:type="gramEnd"/>
+      <w:r>
+        <w:rPr>
+          <w:color w:val="0070C0"/>
+        </w:rPr>
+        <w:t>f"The</w:t>
+      </w:r>
+      <w:proofErr w:type="spellEnd"/>
+      <w:r>
+        <w:rPr>
+          <w:color w:val="0070C0"/>
+        </w:rPr>
+        <w:t xml:space="preserve"> newly created </w:t>
+      </w:r>
+      <w:proofErr w:type="spellStart"/>
+      <w:r>
+        <w:rPr>
+          <w:color w:val="0070C0"/>
+        </w:rPr>
+        <w:t>DataFrame</w:t>
+      </w:r>
+      <w:proofErr w:type="spellEnd"/>
+      <w:r>
+        <w:rPr>
+          <w:color w:val="0070C0"/>
+        </w:rPr>
+        <w:t xml:space="preserve"> contains: \n{</w:t>
+      </w:r>
+      <w:proofErr w:type="spellStart"/>
+      <w:r>
+        <w:rPr>
+          <w:color w:val="0070C0"/>
+        </w:rPr>
+        <w:t>df</w:t>
+      </w:r>
+      <w:proofErr w:type="spellEnd"/>
+      <w:r>
+        <w:rPr>
+          <w:color w:val="0070C0"/>
+        </w:rPr>
+        <w:t>}")</w:t>
+      </w:r>
+    </w:p>
+    <w:p>
+      <w:pPr>
+        <w:ind w:left="720"/>
+        <w:rPr>
+          <w:color w:val="0070C0"/>
+        </w:rPr>
+      </w:pPr>
+    </w:p>
+    <w:p>
+      <w:pPr>
+        <w:ind w:left="720"/>
+        <w:rPr>
+          <w:color w:val="0070C0"/>
+        </w:rPr>
+      </w:pPr>
+      <w:proofErr w:type="spellStart"/>
+      <w:proofErr w:type="gramStart"/>
+      <w:r>
+        <w:rPr>
+          <w:color w:val="0070C0"/>
+        </w:rPr>
+        <w:t>df.index</w:t>
+      </w:r>
+      <w:proofErr w:type="spellEnd"/>
+      <w:proofErr w:type="gramEnd"/>
+      <w:r>
+        <w:rPr>
+          <w:color w:val="0070C0"/>
+        </w:rPr>
+        <w:t xml:space="preserve"> = ["L1","L2","L3"]</w:t>
+      </w:r>
+    </w:p>
+    <w:p>
+      <w:pPr>
+        <w:ind w:left="720"/>
+        <w:rPr>
+          <w:color w:val="0070C0"/>
+        </w:rPr>
+      </w:pPr>
+      <w:proofErr w:type="gramStart"/>
+      <w:r>
+        <w:rPr>
+          <w:color w:val="0070C0"/>
+        </w:rPr>
+        <w:t>print(</w:t>
+      </w:r>
+      <w:proofErr w:type="spellStart"/>
+      <w:proofErr w:type="gramEnd"/>
+      <w:r>
+        <w:rPr>
+          <w:color w:val="0070C0"/>
+        </w:rPr>
+        <w:t>f"DataFrame</w:t>
+      </w:r>
+      <w:proofErr w:type="spellEnd"/>
+      <w:r>
+        <w:rPr>
+          <w:color w:val="0070C0"/>
+        </w:rPr>
+        <w:t xml:space="preserve"> with Row Headers:\n{</w:t>
+      </w:r>
+      <w:proofErr w:type="spellStart"/>
+      <w:r>
+        <w:rPr>
+          <w:color w:val="0070C0"/>
+        </w:rPr>
+        <w:t>df</w:t>
+      </w:r>
+      <w:proofErr w:type="spellEnd"/>
+      <w:r>
+        <w:rPr>
+          <w:color w:val="0070C0"/>
+        </w:rPr>
+        <w:t>}")</w:t>
+      </w:r>
+    </w:p>
+    <w:p>
+      <w:pPr>
+        <w:ind w:left="720"/>
+        <w:rPr>
+          <w:color w:val="0070C0"/>
+        </w:rPr>
+      </w:pPr>
+    </w:p>
+    <w:p>
+      <w:pPr>
+        <w:ind w:left="720"/>
+        <w:rPr>
+          <w:b/>
+          <w:bCs/>
+          <w:color w:val="0070C0"/>
+        </w:rPr>
+      </w:pPr>
+      <w:r>
+        <w:rPr>
+          <w:b/>
+          <w:bCs/>
+          <w:color w:val="0070C0"/>
+        </w:rPr>
+        <w:t>Output:</w:t>
+      </w:r>
+    </w:p>
+    <w:p>
+      <w:pPr>
+        <w:ind w:left="720"/>
+        <w:rPr>
+          <w:color w:val="0070C0"/>
+        </w:rPr>
+      </w:pPr>
+      <w:r>
+        <w:rPr>
+          <w:color w:val="0070C0"/>
+        </w:rPr>
+        <w:t xml:space="preserve">The newly created </w:t>
+      </w:r>
+      <w:proofErr w:type="spellStart"/>
+      <w:r>
+        <w:rPr>
+          <w:color w:val="0070C0"/>
+        </w:rPr>
+        <w:t>DataFrame</w:t>
+      </w:r>
+      <w:proofErr w:type="spellEnd"/>
+      <w:r>
+        <w:rPr>
+          <w:color w:val="0070C0"/>
+        </w:rPr>
+        <w:t xml:space="preserve"> contains:</w:t>
+      </w:r>
+    </w:p>
+    <w:p>
+      <w:pPr>
+        <w:ind w:left="720"/>
+        <w:rPr>
+          <w:color w:val="0070C0"/>
+        </w:rPr>
+      </w:pPr>
+      <w:r>
+        <w:rPr>
+          <w:color w:val="0070C0"/>
+        </w:rPr>
+        <w:t xml:space="preserve">      Name Section       City</w:t>
+      </w:r>
+    </w:p>
+    <w:p>
+      <w:pPr>
+        <w:ind w:left="720"/>
+        <w:rPr>
+          <w:color w:val="0070C0"/>
+        </w:rPr>
+      </w:pPr>
+      <w:r>
+        <w:rPr>
+          <w:color w:val="0070C0"/>
+        </w:rPr>
+        <w:t xml:space="preserve">0    Allen       </w:t>
+      </w:r>
+      <w:proofErr w:type="gramStart"/>
+      <w:r>
+        <w:rPr>
+          <w:color w:val="0070C0"/>
+        </w:rPr>
+        <w:t>C  Bangalore</w:t>
+      </w:r>
+      <w:proofErr w:type="gramEnd"/>
+    </w:p>
+    <w:p>
+      <w:pPr>
+        <w:ind w:left="720"/>
+        <w:rPr>
+          <w:color w:val="0070C0"/>
+        </w:rPr>
+      </w:pPr>
+      <w:r>
+        <w:rPr>
+          <w:color w:val="0070C0"/>
+        </w:rPr>
+        <w:t>1     Kane       D    Colombo</w:t>
+      </w:r>
+    </w:p>
+    <w:p>
+      <w:pPr>
+        <w:ind w:left="720"/>
+        <w:rPr>
+          <w:color w:val="0070C0"/>
+        </w:rPr>
+      </w:pPr>
+      <w:proofErr w:type="gramStart"/>
+      <w:r>
+        <w:rPr>
+          <w:color w:val="0070C0"/>
+        </w:rPr>
+        <w:t>2  Lambert</w:t>
+      </w:r>
+      <w:proofErr w:type="gramEnd"/>
+      <w:r>
+        <w:rPr>
+          <w:color w:val="0070C0"/>
+        </w:rPr>
+        <w:t xml:space="preserve">       E    Beijing</w:t>
+      </w:r>
+    </w:p>
+    <w:p>
+      <w:pPr>
+        <w:ind w:left="720"/>
+        <w:rPr>
+          <w:color w:val="0070C0"/>
+        </w:rPr>
+      </w:pPr>
+      <w:proofErr w:type="spellStart"/>
+      <w:r>
+        <w:rPr>
+          <w:color w:val="0070C0"/>
+        </w:rPr>
+        <w:t>DataFrame</w:t>
+      </w:r>
+      <w:proofErr w:type="spellEnd"/>
+      <w:r>
+        <w:rPr>
+          <w:color w:val="0070C0"/>
+        </w:rPr>
+        <w:t xml:space="preserve"> with Row Headers:</w:t>
+      </w:r>
+    </w:p>
+    <w:p>
+      <w:pPr>
+        <w:ind w:left="720"/>
+        <w:rPr>
+          <w:color w:val="0070C0"/>
+        </w:rPr>
+      </w:pPr>
+      <w:r>
+        <w:rPr>
+          <w:color w:val="0070C0"/>
+        </w:rPr>
+        <w:t xml:space="preserve">       Name Section       City</w:t>
+      </w:r>
+    </w:p>
+    <w:p>
+      <w:pPr>
+        <w:ind w:left="720"/>
+        <w:rPr>
+          <w:color w:val="0070C0"/>
+        </w:rPr>
+      </w:pPr>
+      <w:r>
+        <w:rPr>
+          <w:color w:val="0070C0"/>
+        </w:rPr>
+        <w:t xml:space="preserve">L1    Allen       </w:t>
+      </w:r>
+      <w:proofErr w:type="gramStart"/>
+      <w:r>
+        <w:rPr>
+          <w:color w:val="0070C0"/>
+        </w:rPr>
+        <w:t>C  Bangalore</w:t>
+      </w:r>
+      <w:proofErr w:type="gramEnd"/>
+    </w:p>
+    <w:p>
+      <w:pPr>
+        <w:ind w:left="720"/>
+        <w:rPr>
+          <w:color w:val="0070C0"/>
+        </w:rPr>
+      </w:pPr>
+      <w:r>
+        <w:rPr>
+          <w:color w:val="0070C0"/>
+        </w:rPr>
+        <w:t>L2     Kane       D    Colombo</w:t>
+      </w:r>
+    </w:p>
+    <w:p>
+      <w:pPr>
+        <w:ind w:left="720"/>
+        <w:rPr>
+          <w:color w:val="0070C0"/>
+        </w:rPr>
+      </w:pPr>
+      <w:r>
+        <w:rPr>
+          <w:color w:val="0070C0"/>
+        </w:rPr>
+        <w:t>L</w:t>
+      </w:r>
+      <w:proofErr w:type="gramStart"/>
+      <w:r>
+        <w:rPr>
+          <w:color w:val="0070C0"/>
+        </w:rPr>
+        <w:t>3  Lambert</w:t>
+      </w:r>
+      <w:proofErr w:type="gramEnd"/>
+      <w:r>
+        <w:rPr>
+          <w:color w:val="0070C0"/>
+        </w:rPr>
+        <w:t xml:space="preserve">       E    Beijing</w:t>
+      </w:r>
+    </w:p>
+    <w:p>
+      <w:pPr>
+        <w:ind w:left="720"/>
+      </w:pPr>
+    </w:p>
+    <w:p>
+      <w:pPr>
+        <w:pStyle w:val="Heading4"/>
+        <w:rPr>
+          <w:b/>
+          <w:bCs/>
+        </w:rPr>
+      </w:pPr>
+      <w:r>
+        <w:rPr>
+          <w:b/>
+          <w:bCs/>
+        </w:rPr>
+        <w:t>From a List of Dictionaries</w:t>
+      </w:r>
+    </w:p>
+    <w:p>
+      <w:pPr>
+        <w:ind w:left="720"/>
+        <w:rPr>
+          <w:color w:val="0070C0"/>
+        </w:rPr>
+      </w:pPr>
+      <w:r>
+        <w:rPr>
+          <w:color w:val="0070C0"/>
+        </w:rPr>
+        <w:t>data = [</w:t>
+      </w:r>
+    </w:p>
+    <w:p>
+      <w:pPr>
+        <w:ind w:left="720"/>
+        <w:rPr>
+          <w:color w:val="0070C0"/>
+        </w:rPr>
+      </w:pPr>
+      <w:r>
+        <w:rPr>
+          <w:color w:val="0070C0"/>
+        </w:rPr>
+        <w:t>    {"Name": "Alice", "Age": 25, "City": "New York"},</w:t>
+      </w:r>
+    </w:p>
+    <w:p>
+      <w:pPr>
+        <w:ind w:left="720"/>
+        <w:rPr>
+          <w:color w:val="0070C0"/>
+        </w:rPr>
+      </w:pPr>
+      <w:r>
+        <w:rPr>
+          <w:color w:val="0070C0"/>
+        </w:rPr>
+        <w:t>    {"Name": "Bob", "Age": 30, "City": "Paris"},</w:t>
+      </w:r>
+    </w:p>
+    <w:p>
+      <w:pPr>
+        <w:ind w:left="720"/>
+        <w:rPr>
+          <w:color w:val="0070C0"/>
+        </w:rPr>
+      </w:pPr>
+      <w:r>
+        <w:rPr>
+          <w:color w:val="0070C0"/>
+        </w:rPr>
+        <w:t>    {"Name": "Charlie", "Age": 35, "City": "London"}</w:t>
+      </w:r>
+    </w:p>
+    <w:p>
+      <w:pPr>
+        <w:ind w:left="720"/>
+        <w:rPr>
+          <w:color w:val="0070C0"/>
+        </w:rPr>
+      </w:pPr>
+      <w:r>
+        <w:rPr>
+          <w:color w:val="0070C0"/>
+        </w:rPr>
+        <w:t>]</w:t>
+      </w:r>
+    </w:p>
+    <w:p>
+      <w:pPr>
+        <w:ind w:left="720"/>
+        <w:rPr>
+          <w:color w:val="0070C0"/>
+        </w:rPr>
+      </w:pPr>
+      <w:proofErr w:type="spellStart"/>
+      <w:r>
+        <w:rPr>
+          <w:color w:val="0070C0"/>
+        </w:rPr>
+        <w:t>df</w:t>
+      </w:r>
+      <w:proofErr w:type="spellEnd"/>
+      <w:r>
+        <w:rPr>
+          <w:color w:val="0070C0"/>
+        </w:rPr>
+        <w:t xml:space="preserve"> = </w:t>
+      </w:r>
+      <w:proofErr w:type="spellStart"/>
+      <w:proofErr w:type="gramStart"/>
+      <w:r>
+        <w:rPr>
+          <w:color w:val="0070C0"/>
+        </w:rPr>
+        <w:t>pd.DataFrame</w:t>
+      </w:r>
+      <w:proofErr w:type="spellEnd"/>
+      <w:proofErr w:type="gramEnd"/>
+      <w:r>
+        <w:rPr>
+          <w:color w:val="0070C0"/>
+        </w:rPr>
+        <w:t>(data)</w:t>
+      </w:r>
+    </w:p>
+    <w:p>
+      <w:pPr>
+        <w:ind w:left="720"/>
+        <w:rPr>
+          <w:color w:val="0070C0"/>
+        </w:rPr>
+      </w:pPr>
+    </w:p>
+    <w:p>
+      <w:pPr>
+        <w:ind w:left="720"/>
+        <w:rPr>
+          <w:color w:val="0070C0"/>
+        </w:rPr>
+      </w:pPr>
+      <w:proofErr w:type="gramStart"/>
+      <w:r>
+        <w:rPr>
+          <w:color w:val="0070C0"/>
+        </w:rPr>
+        <w:t>print(</w:t>
+      </w:r>
+      <w:proofErr w:type="spellStart"/>
+      <w:proofErr w:type="gramEnd"/>
+      <w:r>
+        <w:rPr>
+          <w:color w:val="0070C0"/>
+        </w:rPr>
+        <w:t>f"The</w:t>
+      </w:r>
+      <w:proofErr w:type="spellEnd"/>
+      <w:r>
+        <w:rPr>
+          <w:color w:val="0070C0"/>
+        </w:rPr>
+        <w:t xml:space="preserve"> newly created </w:t>
+      </w:r>
+      <w:proofErr w:type="spellStart"/>
+      <w:r>
+        <w:rPr>
+          <w:color w:val="0070C0"/>
+        </w:rPr>
+        <w:t>DataFrame</w:t>
+      </w:r>
+      <w:proofErr w:type="spellEnd"/>
+      <w:r>
+        <w:rPr>
+          <w:color w:val="0070C0"/>
+        </w:rPr>
+        <w:t xml:space="preserve"> contains: \n{</w:t>
+      </w:r>
+      <w:proofErr w:type="spellStart"/>
+      <w:r>
+        <w:rPr>
+          <w:color w:val="0070C0"/>
+        </w:rPr>
+        <w:t>df</w:t>
+      </w:r>
+      <w:proofErr w:type="spellEnd"/>
+      <w:r>
+        <w:rPr>
+          <w:color w:val="0070C0"/>
+        </w:rPr>
+        <w:t>}")</w:t>
+      </w:r>
+    </w:p>
+    <w:p>
+      <w:pPr>
+        <w:ind w:left="720"/>
+        <w:rPr>
+          <w:color w:val="0070C0"/>
+        </w:rPr>
+      </w:pPr>
+    </w:p>
+    <w:p>
+      <w:pPr>
+        <w:ind w:left="720"/>
+        <w:rPr>
+          <w:color w:val="0070C0"/>
+        </w:rPr>
+      </w:pPr>
+      <w:proofErr w:type="spellStart"/>
+      <w:proofErr w:type="gramStart"/>
+      <w:r>
+        <w:rPr>
+          <w:color w:val="0070C0"/>
+        </w:rPr>
+        <w:t>df.index</w:t>
+      </w:r>
+      <w:proofErr w:type="spellEnd"/>
+      <w:proofErr w:type="gramEnd"/>
+      <w:r>
+        <w:rPr>
+          <w:color w:val="0070C0"/>
+        </w:rPr>
+        <w:t xml:space="preserve"> = ["LD1","LD2","LD3"]</w:t>
+      </w:r>
+    </w:p>
+    <w:p>
+      <w:pPr>
+        <w:ind w:left="720"/>
+        <w:rPr>
+          <w:color w:val="0070C0"/>
+        </w:rPr>
+      </w:pPr>
+      <w:proofErr w:type="gramStart"/>
+      <w:r>
+        <w:rPr>
+          <w:color w:val="0070C0"/>
+        </w:rPr>
+        <w:t>print(</w:t>
+      </w:r>
+      <w:proofErr w:type="spellStart"/>
+      <w:proofErr w:type="gramEnd"/>
+      <w:r>
+        <w:rPr>
+          <w:color w:val="0070C0"/>
+        </w:rPr>
+        <w:t>f"DataFrame</w:t>
+      </w:r>
+      <w:proofErr w:type="spellEnd"/>
+      <w:r>
+        <w:rPr>
+          <w:color w:val="0070C0"/>
+        </w:rPr>
+        <w:t xml:space="preserve"> with Row Headers:\n{</w:t>
+      </w:r>
+      <w:proofErr w:type="spellStart"/>
+      <w:r>
+        <w:rPr>
+          <w:color w:val="0070C0"/>
+        </w:rPr>
+        <w:t>df</w:t>
+      </w:r>
+      <w:proofErr w:type="spellEnd"/>
+      <w:r>
+        <w:rPr>
+          <w:color w:val="0070C0"/>
+        </w:rPr>
+        <w:t>}")</w:t>
+      </w:r>
+    </w:p>
+    <w:p/>
+    <w:p>
+      <w:pPr>
+        <w:rPr>
+          <w:b/>
+          <w:bCs/>
+        </w:rPr>
+      </w:pPr>
+      <w:r>
+        <w:rPr>
+          <w:b/>
+          <w:bCs/>
+        </w:rPr>
+        <w:t>Output:</w:t>
+      </w:r>
+    </w:p>
+    <w:p>
+      <w:pPr>
+        <w:ind w:left="720"/>
+        <w:rPr>
+          <w:color w:val="0070C0"/>
+        </w:rPr>
+      </w:pPr>
+      <w:r>
+        <w:rPr>
+          <w:color w:val="0070C0"/>
+        </w:rPr>
+        <w:t xml:space="preserve">The newly created </w:t>
+      </w:r>
+      <w:proofErr w:type="spellStart"/>
+      <w:r>
+        <w:rPr>
+          <w:color w:val="0070C0"/>
+        </w:rPr>
+        <w:t>DataFrame</w:t>
+      </w:r>
+      <w:proofErr w:type="spellEnd"/>
+      <w:r>
+        <w:rPr>
+          <w:color w:val="0070C0"/>
+        </w:rPr>
+        <w:t xml:space="preserve"> contains:</w:t>
+      </w:r>
+    </w:p>
+    <w:p>
+      <w:pPr>
+        <w:ind w:left="720"/>
+        <w:rPr>
+          <w:color w:val="0070C0"/>
+        </w:rPr>
+      </w:pPr>
+      <w:r>
+        <w:rPr>
+          <w:color w:val="0070C0"/>
+        </w:rPr>
+        <w:t xml:space="preserve">      </w:t>
+      </w:r>
+      <w:proofErr w:type="gramStart"/>
+      <w:r>
+        <w:rPr>
+          <w:color w:val="0070C0"/>
+        </w:rPr>
+        <w:t>Name  Age</w:t>
+      </w:r>
+      <w:proofErr w:type="gramEnd"/>
+      <w:r>
+        <w:rPr>
+          <w:color w:val="0070C0"/>
+        </w:rPr>
+        <w:t xml:space="preserve">      City</w:t>
+      </w:r>
+    </w:p>
+    <w:p>
+      <w:pPr>
+        <w:ind w:left="720"/>
+        <w:rPr>
+          <w:color w:val="0070C0"/>
+        </w:rPr>
+      </w:pPr>
+      <w:r>
+        <w:rPr>
+          <w:color w:val="0070C0"/>
+        </w:rPr>
+        <w:t xml:space="preserve">0    Alice   </w:t>
+      </w:r>
+      <w:proofErr w:type="gramStart"/>
+      <w:r>
+        <w:rPr>
+          <w:color w:val="0070C0"/>
+        </w:rPr>
+        <w:t>25  New</w:t>
+      </w:r>
+      <w:proofErr w:type="gramEnd"/>
+      <w:r>
+        <w:rPr>
+          <w:color w:val="0070C0"/>
+        </w:rPr>
+        <w:t xml:space="preserve"> York</w:t>
+      </w:r>
+    </w:p>
+    <w:p>
+      <w:pPr>
+        <w:ind w:left="720"/>
+        <w:rPr>
+          <w:color w:val="0070C0"/>
+        </w:rPr>
+      </w:pPr>
+      <w:r>
+        <w:rPr>
+          <w:color w:val="0070C0"/>
+        </w:rPr>
+        <w:t>1      Bob   30     Paris</w:t>
+      </w:r>
+    </w:p>
+    <w:p>
+      <w:pPr>
+        <w:ind w:left="720"/>
+        <w:rPr>
+          <w:color w:val="0070C0"/>
+        </w:rPr>
+      </w:pPr>
+      <w:proofErr w:type="gramStart"/>
+      <w:r>
+        <w:rPr>
+          <w:color w:val="0070C0"/>
+        </w:rPr>
+        <w:t>2  Charlie</w:t>
+      </w:r>
+      <w:proofErr w:type="gramEnd"/>
+      <w:r>
+        <w:rPr>
+          <w:color w:val="0070C0"/>
+        </w:rPr>
+        <w:t xml:space="preserve">   35    London</w:t>
+      </w:r>
+    </w:p>
+    <w:p>
+      <w:pPr>
+        <w:ind w:left="720"/>
+        <w:rPr>
+          <w:color w:val="0070C0"/>
+        </w:rPr>
+      </w:pPr>
+      <w:proofErr w:type="spellStart"/>
+      <w:r>
+        <w:rPr>
+          <w:color w:val="0070C0"/>
+        </w:rPr>
+        <w:t>DataFrame</w:t>
+      </w:r>
+      <w:proofErr w:type="spellEnd"/>
+      <w:r>
+        <w:rPr>
+          <w:color w:val="0070C0"/>
+        </w:rPr>
+        <w:t xml:space="preserve"> with Row Headers:</w:t>
+      </w:r>
+    </w:p>
+    <w:p>
+      <w:pPr>
+        <w:ind w:left="720"/>
+        <w:rPr>
+          <w:color w:val="0070C0"/>
+        </w:rPr>
+      </w:pPr>
+      <w:r>
+        <w:rPr>
+          <w:color w:val="0070C0"/>
+        </w:rPr>
+        <w:t xml:space="preserve">        </w:t>
+      </w:r>
+      <w:proofErr w:type="gramStart"/>
+      <w:r>
+        <w:rPr>
+          <w:color w:val="0070C0"/>
+        </w:rPr>
+        <w:t>Name  Age</w:t>
+      </w:r>
+      <w:proofErr w:type="gramEnd"/>
+      <w:r>
+        <w:rPr>
+          <w:color w:val="0070C0"/>
+        </w:rPr>
+        <w:t xml:space="preserve">      City</w:t>
+      </w:r>
+    </w:p>
+    <w:p>
+      <w:pPr>
+        <w:ind w:left="720"/>
+        <w:rPr>
+          <w:color w:val="0070C0"/>
+        </w:rPr>
+      </w:pPr>
+      <w:r>
+        <w:rPr>
+          <w:color w:val="0070C0"/>
+        </w:rPr>
+        <w:t xml:space="preserve">LD1    Alice   </w:t>
+      </w:r>
+      <w:proofErr w:type="gramStart"/>
+      <w:r>
+        <w:rPr>
+          <w:color w:val="0070C0"/>
+        </w:rPr>
+        <w:t>25  New</w:t>
+      </w:r>
+      <w:proofErr w:type="gramEnd"/>
+      <w:r>
+        <w:rPr>
+          <w:color w:val="0070C0"/>
+        </w:rPr>
+        <w:t xml:space="preserve"> York</w:t>
+      </w:r>
+    </w:p>
+    <w:p>
+      <w:pPr>
+        <w:ind w:left="720"/>
+        <w:rPr>
+          <w:color w:val="0070C0"/>
+        </w:rPr>
+      </w:pPr>
+      <w:r>
+        <w:rPr>
+          <w:color w:val="0070C0"/>
+        </w:rPr>
+        <w:t>LD2      Bob   30     Paris</w:t>
+      </w:r>
+    </w:p>
+    <w:p>
+      <w:pPr>
+        <w:ind w:left="720"/>
+        <w:rPr>
+          <w:color w:val="0070C0"/>
+        </w:rPr>
+      </w:pPr>
+      <w:r>
+        <w:rPr>
+          <w:color w:val="0070C0"/>
+        </w:rPr>
+        <w:t>LD</w:t>
+      </w:r>
+      <w:proofErr w:type="gramStart"/>
+      <w:r>
+        <w:rPr>
+          <w:color w:val="0070C0"/>
+        </w:rPr>
+        <w:t>3  Charlie</w:t>
+      </w:r>
+      <w:proofErr w:type="gramEnd"/>
+      <w:r>
+        <w:rPr>
+          <w:color w:val="0070C0"/>
+        </w:rPr>
+        <w:t xml:space="preserve">   35    London</w:t>
+      </w:r>
+    </w:p>
+    <w:p>
+      <w:pPr>
+        <w:rPr>
+          <w:color w:val="0070C0"/>
+        </w:rPr>
+      </w:pPr>
+    </w:p>
+    <w:p>
+      <w:pPr>
+        <w:pStyle w:val="Heading4"/>
+        <w:rPr>
+          <w:b/>
+          <w:bCs/>
+        </w:rPr>
+      </w:pPr>
+      <w:r>
+        <w:rPr>
+          <w:b/>
+          <w:bCs/>
+        </w:rPr>
+        <w:t>From a CSV or Excel File</w:t>
+      </w:r>
+    </w:p>
+    <w:p>
+      <w:r>
+        <w:t xml:space="preserve">Pandas can read external files directly into </w:t>
+      </w:r>
+      <w:proofErr w:type="spellStart"/>
+      <w:r>
+        <w:t>DataFrame</w:t>
+      </w:r>
+      <w:proofErr w:type="spellEnd"/>
+    </w:p>
+    <w:p>
+      <w:pPr>
+        <w:ind w:left="720"/>
+        <w:rPr>
+          <w:color w:val="0070C0"/>
+        </w:rPr>
+      </w:pPr>
+      <w:proofErr w:type="spellStart"/>
+      <w:r>
+        <w:rPr>
+          <w:color w:val="0070C0"/>
+        </w:rPr>
+        <w:t>df</w:t>
+      </w:r>
+      <w:proofErr w:type="spellEnd"/>
+      <w:r>
+        <w:rPr>
+          <w:color w:val="0070C0"/>
+        </w:rPr>
+        <w:t xml:space="preserve"> = </w:t>
+      </w:r>
+      <w:proofErr w:type="spellStart"/>
+      <w:proofErr w:type="gramStart"/>
+      <w:r>
+        <w:rPr>
+          <w:color w:val="0070C0"/>
+        </w:rPr>
+        <w:t>pd.read</w:t>
+      </w:r>
+      <w:proofErr w:type="gramEnd"/>
+      <w:r>
+        <w:rPr>
+          <w:color w:val="0070C0"/>
+        </w:rPr>
+        <w:t>_csv</w:t>
+      </w:r>
+      <w:proofErr w:type="spellEnd"/>
+      <w:r>
+        <w:rPr>
+          <w:color w:val="0070C0"/>
+        </w:rPr>
+        <w:t>("data.csv</w:t>
+      </w:r>
+      <w:proofErr w:type="gramStart"/>
+      <w:r>
+        <w:rPr>
+          <w:color w:val="0070C0"/>
+        </w:rPr>
+        <w:t xml:space="preserve">")  </w:t>
+      </w:r>
+      <w:r>
+        <w:rPr>
+          <w:i/>
+          <w:iCs/>
+          <w:color w:val="0070C0"/>
+        </w:rPr>
+        <w:t>#</w:t>
+      </w:r>
+      <w:proofErr w:type="gramEnd"/>
+      <w:r>
+        <w:rPr>
+          <w:i/>
+          <w:iCs/>
+          <w:color w:val="0070C0"/>
+        </w:rPr>
+        <w:t xml:space="preserve"> Assumes 'data.csv' exists</w:t>
+      </w:r>
+    </w:p>
+    <w:p>
+      <w:pPr>
+        <w:ind w:left="720"/>
+        <w:rPr>
+          <w:color w:val="0070C0"/>
+        </w:rPr>
+      </w:pPr>
+      <w:r>
+        <w:rPr>
+          <w:color w:val="0070C0"/>
+        </w:rPr>
+        <w:t>print(</w:t>
+      </w:r>
+      <w:proofErr w:type="spellStart"/>
+      <w:proofErr w:type="gramStart"/>
+      <w:r>
+        <w:rPr>
+          <w:color w:val="0070C0"/>
+        </w:rPr>
+        <w:t>df.head</w:t>
+      </w:r>
+      <w:proofErr w:type="spellEnd"/>
+      <w:proofErr w:type="gramEnd"/>
+      <w:r>
+        <w:rPr>
+          <w:color w:val="0070C0"/>
+        </w:rPr>
+        <w:t>())</w:t>
+      </w:r>
+    </w:p>
+    <w:p/>
+    <w:p>
+      <w:pPr>
+        <w:pStyle w:val="Heading4"/>
+        <w:rPr>
+          <w:b/>
+          <w:bCs/>
+        </w:rPr>
+      </w:pPr>
+      <w:r>
+        <w:rPr>
+          <w:b/>
+          <w:bCs/>
+        </w:rPr>
+        <w:t xml:space="preserve">From a </w:t>
+      </w:r>
+      <w:r>
+        <w:rPr>
+          <w:b/>
+          <w:bCs/>
+        </w:rPr>
+        <w:t>NumPy Array</w:t>
+      </w:r>
+    </w:p>
+    <w:p>
+      <w:r>
+        <w:t>Useful when working with numerical data</w:t>
+      </w:r>
+    </w:p>
+    <w:p>
+      <w:pPr>
+        <w:ind w:left="720"/>
+        <w:rPr>
+          <w:color w:val="0070C0"/>
+        </w:rPr>
+      </w:pPr>
+      <w:r>
+        <w:rPr>
+          <w:color w:val="0070C0"/>
+        </w:rPr>
+        <w:t xml:space="preserve">import </w:t>
+      </w:r>
+      <w:proofErr w:type="spellStart"/>
+      <w:r>
+        <w:rPr>
+          <w:color w:val="0070C0"/>
+        </w:rPr>
+        <w:t>numpy</w:t>
+      </w:r>
+      <w:proofErr w:type="spellEnd"/>
+      <w:r>
+        <w:rPr>
+          <w:color w:val="0070C0"/>
+        </w:rPr>
+        <w:t xml:space="preserve"> as np</w:t>
+      </w:r>
+    </w:p>
+    <w:p>
+      <w:pPr>
+        <w:ind w:left="720"/>
+        <w:rPr>
+          <w:color w:val="0070C0"/>
+        </w:rPr>
+      </w:pPr>
+      <w:r>
+        <w:rPr>
+          <w:color w:val="0070C0"/>
+        </w:rPr>
+        <w:t xml:space="preserve">data = </w:t>
+      </w:r>
+      <w:proofErr w:type="spellStart"/>
+      <w:proofErr w:type="gramStart"/>
+      <w:r>
+        <w:rPr>
+          <w:color w:val="0070C0"/>
+        </w:rPr>
+        <w:t>np.array</w:t>
+      </w:r>
+      <w:proofErr w:type="spellEnd"/>
+      <w:proofErr w:type="gramEnd"/>
+      <w:r>
+        <w:rPr>
+          <w:color w:val="0070C0"/>
+        </w:rPr>
+        <w:t>([</w:t>
+      </w:r>
+    </w:p>
+    <w:p>
+      <w:pPr>
+        <w:ind w:left="720"/>
+        <w:rPr>
+          <w:color w:val="0070C0"/>
+        </w:rPr>
+      </w:pPr>
+      <w:r>
+        <w:rPr>
+          <w:color w:val="0070C0"/>
+        </w:rPr>
+        <w:t xml:space="preserve">    [1, "Alice", 25],</w:t>
+      </w:r>
+    </w:p>
+    <w:p>
+      <w:pPr>
+        <w:ind w:left="720"/>
+        <w:rPr>
+          <w:color w:val="0070C0"/>
+        </w:rPr>
+      </w:pPr>
+      <w:r>
+        <w:rPr>
+          <w:color w:val="0070C0"/>
+        </w:rPr>
+        <w:t xml:space="preserve">    [2, "Bob", 30],</w:t>
+      </w:r>
+    </w:p>
+    <w:p>
+      <w:pPr>
+        <w:ind w:left="720"/>
+        <w:rPr>
+          <w:color w:val="0070C0"/>
+        </w:rPr>
+      </w:pPr>
+      <w:r>
+        <w:rPr>
+          <w:color w:val="0070C0"/>
+        </w:rPr>
+        <w:t xml:space="preserve">    [3, "Charlie", 35]</w:t>
+      </w:r>
+    </w:p>
+    <w:p>
+      <w:pPr>
+        <w:ind w:left="720"/>
+        <w:rPr>
+          <w:color w:val="0070C0"/>
+        </w:rPr>
+      </w:pPr>
+      <w:r>
+        <w:rPr>
+          <w:color w:val="0070C0"/>
+        </w:rPr>
+        <w:lastRenderedPageBreak/>
+        <w:t>])</w:t>
+      </w:r>
+    </w:p>
+    <w:p>
+      <w:pPr>
+        <w:ind w:left="720"/>
+        <w:rPr>
+          <w:color w:val="0070C0"/>
+        </w:rPr>
+      </w:pPr>
+    </w:p>
+    <w:p>
+      <w:pPr>
+        <w:ind w:left="720"/>
+        <w:rPr>
+          <w:color w:val="0070C0"/>
+        </w:rPr>
+      </w:pPr>
+      <w:proofErr w:type="spellStart"/>
+      <w:r>
+        <w:rPr>
+          <w:color w:val="0070C0"/>
+        </w:rPr>
+        <w:t>df</w:t>
+      </w:r>
+      <w:proofErr w:type="spellEnd"/>
+      <w:r>
+        <w:rPr>
+          <w:color w:val="0070C0"/>
+        </w:rPr>
+        <w:t xml:space="preserve"> = </w:t>
+      </w:r>
+      <w:proofErr w:type="spellStart"/>
+      <w:proofErr w:type="gramStart"/>
+      <w:r>
+        <w:rPr>
+          <w:color w:val="0070C0"/>
+        </w:rPr>
+        <w:t>pd.DataFrame</w:t>
+      </w:r>
+      <w:proofErr w:type="spellEnd"/>
+      <w:proofErr w:type="gramEnd"/>
+      <w:r>
+        <w:rPr>
+          <w:color w:val="0070C0"/>
+        </w:rPr>
+        <w:t>(data, columns</w:t>
+      </w:r>
+      <w:proofErr w:type="gramStart"/>
+      <w:r>
+        <w:rPr>
+          <w:color w:val="0070C0"/>
+        </w:rPr>
+        <w:t>=[</w:t>
+      </w:r>
+      <w:proofErr w:type="gramEnd"/>
+      <w:r>
+        <w:rPr>
+          <w:color w:val="0070C0"/>
+        </w:rPr>
+        <w:t>"ID", "Name", "Age"])</w:t>
+      </w:r>
+    </w:p>
+    <w:p>
+      <w:pPr>
+        <w:ind w:left="720"/>
+        <w:rPr>
+          <w:color w:val="0070C0"/>
+        </w:rPr>
+      </w:pPr>
+      <w:r>
+        <w:rPr>
+          <w:color w:val="0070C0"/>
+        </w:rPr>
+        <w:t>print(</w:t>
+      </w:r>
+      <w:proofErr w:type="spellStart"/>
+      <w:r>
+        <w:rPr>
+          <w:color w:val="0070C0"/>
+        </w:rPr>
+        <w:t>df</w:t>
+      </w:r>
+      <w:proofErr w:type="spellEnd"/>
+      <w:r>
+        <w:rPr>
+          <w:color w:val="0070C0"/>
+        </w:rPr>
+        <w:t>)</w:t>
+      </w:r>
+    </w:p>
+    <w:p>
+      <w:pPr>
+        <w:rPr>
+          <w:b/>
+          <w:bCs/>
+          <w:color w:val="0070C0"/>
+        </w:rPr>
+      </w:pPr>
+      <w:r>
+        <w:rPr>
+          <w:b/>
+          <w:bCs/>
+          <w:color w:val="0070C0"/>
+        </w:rPr>
+        <w:t>Output:</w:t>
+      </w:r>
+    </w:p>
+    <w:p>
+      <w:pPr>
+        <w:ind w:left="720"/>
+        <w:rPr>
+          <w:color w:val="0070C0"/>
+        </w:rPr>
+      </w:pPr>
+      <w:r>
+        <w:rPr>
+          <w:color w:val="0070C0"/>
+        </w:rPr>
+        <w:t xml:space="preserve">  ID     Name Age</w:t>
+      </w:r>
+    </w:p>
+    <w:p>
+      <w:pPr>
+        <w:ind w:left="720"/>
+        <w:rPr>
+          <w:color w:val="0070C0"/>
+        </w:rPr>
+      </w:pPr>
+      <w:proofErr w:type="gramStart"/>
+      <w:r>
+        <w:rPr>
+          <w:color w:val="0070C0"/>
+        </w:rPr>
+        <w:t>0  1</w:t>
+      </w:r>
+      <w:proofErr w:type="gramEnd"/>
+      <w:r>
+        <w:rPr>
+          <w:color w:val="0070C0"/>
+        </w:rPr>
+        <w:t xml:space="preserve">    </w:t>
+      </w:r>
+      <w:proofErr w:type="gramStart"/>
+      <w:r>
+        <w:rPr>
+          <w:color w:val="0070C0"/>
+        </w:rPr>
+        <w:t>Alice  25</w:t>
+      </w:r>
+      <w:proofErr w:type="gramEnd"/>
+    </w:p>
+    <w:p>
+      <w:pPr>
+        <w:ind w:left="720"/>
+        <w:rPr>
+          <w:color w:val="0070C0"/>
+        </w:rPr>
+      </w:pPr>
+      <w:proofErr w:type="gramStart"/>
+      <w:r>
+        <w:rPr>
+          <w:color w:val="0070C0"/>
+        </w:rPr>
+        <w:t>1  2</w:t>
+      </w:r>
+      <w:proofErr w:type="gramEnd"/>
+      <w:r>
+        <w:rPr>
+          <w:color w:val="0070C0"/>
+        </w:rPr>
+        <w:t xml:space="preserve">      </w:t>
+      </w:r>
+      <w:proofErr w:type="gramStart"/>
+      <w:r>
+        <w:rPr>
+          <w:color w:val="0070C0"/>
+        </w:rPr>
+        <w:t>Bob  30</w:t>
+      </w:r>
+      <w:proofErr w:type="gramEnd"/>
+    </w:p>
+    <w:p>
+      <w:pPr>
+        <w:ind w:left="720"/>
+        <w:rPr>
+          <w:color w:val="0070C0"/>
+        </w:rPr>
+      </w:pPr>
+      <w:proofErr w:type="gramStart"/>
+      <w:r>
+        <w:rPr>
+          <w:color w:val="0070C0"/>
+        </w:rPr>
+        <w:t>2  3</w:t>
+      </w:r>
+      <w:proofErr w:type="gramEnd"/>
+      <w:r>
+        <w:rPr>
+          <w:color w:val="0070C0"/>
+        </w:rPr>
+        <w:t xml:space="preserve">  </w:t>
+      </w:r>
+      <w:proofErr w:type="gramStart"/>
+      <w:r>
+        <w:rPr>
+          <w:color w:val="0070C0"/>
+        </w:rPr>
+        <w:t>Charlie  35</w:t>
+      </w:r>
+      <w:proofErr w:type="gramEnd"/>
+    </w:p>
+    <w:p>
+      <w:pPr>
+        <w:rPr>
+          <w:color w:val="0070C0"/>
+        </w:rPr>
+      </w:pPr>
+    </w:p>
+    <w:p>
+      <w:pPr>
+        <w:pStyle w:val="Heading4"/>
+        <w:rPr>
+          <w:b/>
+          <w:bCs/>
+        </w:rPr>
+      </w:pPr>
+      <w:r>
+        <w:rPr>
+          <w:b/>
+          <w:bCs/>
+        </w:rPr>
+        <w:t>From a SQL Database</w:t>
+      </w:r>
+    </w:p>
+    <w:p>
+      <w:r>
+        <w:t>Pandas can fetch data from SQL database</w:t>
+      </w:r>
+    </w:p>
+    <w:p>
+      <w:pPr>
+        <w:ind w:left="720"/>
+        <w:rPr>
+          <w:color w:val="0070C0"/>
+        </w:rPr>
+      </w:pPr>
+      <w:r>
+        <w:rPr>
+          <w:color w:val="0070C0"/>
+        </w:rPr>
+        <w:t>import sqlite3</w:t>
+      </w:r>
+    </w:p>
+    <w:p>
+      <w:pPr>
+        <w:ind w:left="720"/>
+        <w:rPr>
+          <w:color w:val="0070C0"/>
+        </w:rPr>
+      </w:pPr>
+      <w:r>
+        <w:rPr>
+          <w:color w:val="0070C0"/>
+        </w:rPr>
+        <w:t>conn = sqlite3.connect("</w:t>
+      </w:r>
+      <w:proofErr w:type="spellStart"/>
+      <w:r>
+        <w:rPr>
+          <w:color w:val="0070C0"/>
+        </w:rPr>
+        <w:t>database.db</w:t>
+      </w:r>
+      <w:proofErr w:type="spellEnd"/>
+      <w:r>
+        <w:rPr>
+          <w:color w:val="0070C0"/>
+        </w:rPr>
+        <w:t>")</w:t>
+      </w:r>
+    </w:p>
+    <w:p>
+      <w:pPr>
+        <w:ind w:left="720"/>
+        <w:rPr>
+          <w:color w:val="0070C0"/>
+        </w:rPr>
+      </w:pPr>
+      <w:proofErr w:type="spellStart"/>
+      <w:r>
+        <w:rPr>
+          <w:color w:val="0070C0"/>
+        </w:rPr>
+        <w:t>df</w:t>
+      </w:r>
+      <w:proofErr w:type="spellEnd"/>
+      <w:r>
+        <w:rPr>
+          <w:color w:val="0070C0"/>
+        </w:rPr>
+        <w:t xml:space="preserve"> = </w:t>
+      </w:r>
+      <w:proofErr w:type="spellStart"/>
+      <w:proofErr w:type="gramStart"/>
+      <w:r>
+        <w:rPr>
+          <w:color w:val="0070C0"/>
+        </w:rPr>
+        <w:t>pd.read</w:t>
+      </w:r>
+      <w:proofErr w:type="gramEnd"/>
+      <w:r>
+        <w:rPr>
+          <w:color w:val="0070C0"/>
+        </w:rPr>
+        <w:t>_</w:t>
+      </w:r>
+      <w:proofErr w:type="gramStart"/>
+      <w:r>
+        <w:rPr>
+          <w:color w:val="0070C0"/>
+        </w:rPr>
+        <w:t>sql</w:t>
+      </w:r>
+      <w:proofErr w:type="spellEnd"/>
+      <w:r>
+        <w:rPr>
+          <w:color w:val="0070C0"/>
+        </w:rPr>
+        <w:t>(</w:t>
+      </w:r>
+      <w:proofErr w:type="gramEnd"/>
+      <w:r>
+        <w:rPr>
+          <w:color w:val="0070C0"/>
+        </w:rPr>
+        <w:t>"SELECT * FROM users", conn)</w:t>
+      </w:r>
+    </w:p>
+    <w:p>
+      <w:pPr>
+        <w:ind w:left="720"/>
+        <w:rPr>
+          <w:color w:val="0070C0"/>
+        </w:rPr>
+      </w:pPr>
+      <w:r>
+        <w:rPr>
+          <w:color w:val="0070C0"/>
+        </w:rPr>
+        <w:t>print(</w:t>
+      </w:r>
+      <w:proofErr w:type="spellStart"/>
+      <w:proofErr w:type="gramStart"/>
+      <w:r>
+        <w:rPr>
+          <w:color w:val="0070C0"/>
+        </w:rPr>
+        <w:t>df.head</w:t>
+      </w:r>
+      <w:proofErr w:type="spellEnd"/>
+      <w:proofErr w:type="gramEnd"/>
+      <w:r>
+        <w:rPr>
+          <w:color w:val="0070C0"/>
+        </w:rPr>
+        <w:t>())</w:t>
+      </w:r>
+    </w:p>
+    <w:p>
+      <w:pPr>
+        <w:rPr>
+          <w:color w:val="0070C0"/>
+        </w:rPr>
+      </w:pPr>
+    </w:p>
     <w:sectPr>
       <w:footerReference w:type="default" r:id="rId23"/>
       <w:pgSz w:w="11906" w:h="16838"/>

</xml_diff>

<commit_message>
Added Merging, Pivot, Melt, Apply, map, applymap, crosstab
</commit_message>
<xml_diff>
--- a/Learn_Python_Numpy_and_Pandas_With_NaveenSilvester.docx
+++ b/Learn_Python_Numpy_and_Pandas_With_NaveenSilvester.docx
@@ -48444,20 +48444,11 @@
       </w:r>
       <w:proofErr w:type="gramStart"/>
       <w:r>
-        <w:t>interpolate</w:t>
-      </w:r>
-      <w:r>
-        <w:t>(</w:t>
-      </w:r>
-      <w:proofErr w:type="gramEnd"/>
-      <w:r>
-        <w:t xml:space="preserve">) </w:t>
-      </w:r>
-      <w:r>
-        <w:t>for linear interpolation of numeric data</w:t>
-      </w:r>
-      <w:r>
-        <w:t>.</w:t>
+        <w:t>interpolate(</w:t>
+      </w:r>
+      <w:proofErr w:type="gramEnd"/>
+      <w:r>
+        <w:t>) for linear interpolation of numeric data.</w:t>
       </w:r>
     </w:p>
     <w:p>
@@ -52601,21 +52592,7 @@
         <w:rPr>
           <w:color w:val="0070C0"/>
         </w:rPr>
-        <w:t xml:space="preserve">      </w:t>
-      </w:r>
-      <w:proofErr w:type="spellStart"/>
-      <w:r>
-        <w:rPr>
-          <w:color w:val="0070C0"/>
-        </w:rPr>
-        <w:t>NaN</w:t>
-      </w:r>
-      <w:proofErr w:type="spellEnd"/>
-      <w:r>
-        <w:rPr>
-          <w:color w:val="0070C0"/>
-        </w:rPr>
-        <w:t xml:space="preserve">      </w:t>
+        <w:t xml:space="preserve">      NaN      </w:t>
       </w:r>
       <w:proofErr w:type="spellStart"/>
       <w:proofErr w:type="gramStart"/>
@@ -54243,7 +54220,15 @@
         <w:t>Replacing Values:</w:t>
       </w:r>
       <w:r>
-        <w:t xml:space="preserve"> Use replace() to correct specific values, e.g., </w:t>
+        <w:t xml:space="preserve"> Use </w:t>
+      </w:r>
+      <w:proofErr w:type="gramStart"/>
+      <w:r>
+        <w:t>replace(</w:t>
+      </w:r>
+      <w:proofErr w:type="gramEnd"/>
+      <w:r>
+        <w:t xml:space="preserve">) to correct specific values, e.g., </w:t>
       </w:r>
       <w:proofErr w:type="spellStart"/>
       <w:r>
@@ -56653,51 +56638,72 @@
     </w:p>
     <w:p>
       <w:pPr>
-        <w:tabs>
-          <w:tab w:val="num" w:pos="720"/>
-        </w:tabs>
-      </w:pPr>
-    </w:p>
-    <w:p>
-      <w:pPr>
-        <w:tabs>
-          <w:tab w:val="num" w:pos="720"/>
-        </w:tabs>
-      </w:pPr>
-    </w:p>
-    <w:p>
-      <w:pPr>
-        <w:tabs>
-          <w:tab w:val="num" w:pos="720"/>
-        </w:tabs>
-      </w:pPr>
-    </w:p>
-    <w:p>
-      <w:pPr>
-        <w:tabs>
-          <w:tab w:val="num" w:pos="720"/>
-        </w:tabs>
-      </w:pPr>
-    </w:p>
-    <w:p>
-      <w:pPr>
-        <w:tabs>
-          <w:tab w:val="num" w:pos="720"/>
-        </w:tabs>
-      </w:pPr>
-    </w:p>
-    <w:p>
-      <w:pPr>
-        <w:tabs>
-          <w:tab w:val="num" w:pos="720"/>
-        </w:tabs>
-      </w:pPr>
-    </w:p>
-    <w:p>
-      <w:pPr>
-        <w:tabs>
-          <w:tab w:val="num" w:pos="720"/>
-        </w:tabs>
+        <w:ind w:left="720"/>
+      </w:pPr>
+    </w:p>
+    <w:p>
+      <w:pPr>
+        <w:ind w:left="720"/>
+      </w:pPr>
+    </w:p>
+    <w:p>
+      <w:pPr>
+        <w:ind w:left="720"/>
+      </w:pPr>
+    </w:p>
+    <w:p>
+      <w:pPr>
+        <w:ind w:left="720"/>
+      </w:pPr>
+    </w:p>
+    <w:p>
+      <w:pPr>
+        <w:ind w:left="720"/>
+      </w:pPr>
+    </w:p>
+    <w:p>
+      <w:pPr>
+        <w:ind w:left="720"/>
+      </w:pPr>
+    </w:p>
+    <w:p>
+      <w:pPr>
+        <w:ind w:left="720"/>
+      </w:pPr>
+    </w:p>
+    <w:p>
+      <w:pPr>
+        <w:ind w:left="720"/>
+      </w:pPr>
+    </w:p>
+    <w:p>
+      <w:pPr>
+        <w:ind w:left="720"/>
+      </w:pPr>
+    </w:p>
+    <w:p>
+      <w:pPr>
+        <w:ind w:left="720"/>
+      </w:pPr>
+    </w:p>
+    <w:p>
+      <w:pPr>
+        <w:ind w:left="720"/>
+      </w:pPr>
+    </w:p>
+    <w:p>
+      <w:pPr>
+        <w:ind w:left="720"/>
+      </w:pPr>
+    </w:p>
+    <w:p>
+      <w:pPr>
+        <w:ind w:left="720"/>
+      </w:pPr>
+    </w:p>
+    <w:p>
+      <w:pPr>
+        <w:ind w:left="720"/>
       </w:pPr>
     </w:p>
     <w:p>
@@ -56715,6 +56721,7 @@
           <w:b/>
           <w:bCs/>
         </w:rPr>
+        <w:lastRenderedPageBreak/>
         <w:t>applymap</w:t>
       </w:r>
       <w:proofErr w:type="spellEnd"/>
@@ -56878,7 +56885,6 @@
         <w:rPr>
           <w:color w:val="0070C0"/>
         </w:rPr>
-        <w:lastRenderedPageBreak/>
         <w:t>import pandas as pd</w:t>
       </w:r>
     </w:p>
@@ -57399,6 +57405,7 @@
         <w:rPr>
           <w:color w:val="0070C0"/>
         </w:rPr>
+        <w:lastRenderedPageBreak/>
         <w:t>print(</w:t>
       </w:r>
       <w:proofErr w:type="spellStart"/>
@@ -57595,22 +57602,7 @@
           <w:b/>
           <w:bCs/>
         </w:rPr>
-        <w:lastRenderedPageBreak/>
-        <w:t xml:space="preserve">Example </w:t>
-      </w:r>
-      <w:r>
-        <w:rPr>
-          <w:b/>
-          <w:bCs/>
-        </w:rPr>
-        <w:t>2</w:t>
-      </w:r>
-      <w:r>
-        <w:rPr>
-          <w:b/>
-          <w:bCs/>
-        </w:rPr>
-        <w:t>: Apply a custom function to each element</w:t>
+        <w:t>Example 2: Apply a custom function to each element</w:t>
       </w:r>
     </w:p>
     <w:p>
@@ -58140,6 +58132,7 @@
           <w:b/>
           <w:bCs/>
         </w:rPr>
+        <w:lastRenderedPageBreak/>
         <w:t>Performance Consideration:</w:t>
       </w:r>
     </w:p>
@@ -58241,7 +58234,6 @@
                 <w:bCs/>
                 <w:color w:val="FFFFFF" w:themeColor="background1"/>
               </w:rPr>
-              <w:lastRenderedPageBreak/>
               <w:t>Task</w:t>
             </w:r>
           </w:p>
@@ -59274,6 +59266,69 @@
         </w:rPr>
       </w:pPr>
     </w:p>
+    <w:p>
+      <w:pPr>
+        <w:rPr>
+          <w:color w:val="0070C0"/>
+        </w:rPr>
+      </w:pPr>
+    </w:p>
+    <w:p>
+      <w:pPr>
+        <w:rPr>
+          <w:color w:val="0070C0"/>
+        </w:rPr>
+      </w:pPr>
+    </w:p>
+    <w:p>
+      <w:pPr>
+        <w:rPr>
+          <w:color w:val="0070C0"/>
+        </w:rPr>
+      </w:pPr>
+    </w:p>
+    <w:p>
+      <w:pPr>
+        <w:rPr>
+          <w:color w:val="0070C0"/>
+        </w:rPr>
+      </w:pPr>
+    </w:p>
+    <w:p>
+      <w:pPr>
+        <w:rPr>
+          <w:color w:val="0070C0"/>
+        </w:rPr>
+      </w:pPr>
+    </w:p>
+    <w:p>
+      <w:pPr>
+        <w:rPr>
+          <w:color w:val="0070C0"/>
+        </w:rPr>
+      </w:pPr>
+    </w:p>
+    <w:p>
+      <w:pPr>
+        <w:rPr>
+          <w:color w:val="0070C0"/>
+        </w:rPr>
+      </w:pPr>
+    </w:p>
+    <w:p>
+      <w:pPr>
+        <w:rPr>
+          <w:color w:val="0070C0"/>
+        </w:rPr>
+      </w:pPr>
+    </w:p>
+    <w:p>
+      <w:pPr>
+        <w:rPr>
+          <w:color w:val="0070C0"/>
+        </w:rPr>
+      </w:pPr>
+    </w:p>
     <w:sectPr>
       <w:footerReference w:type="default" r:id="rId23"/>
       <w:pgSz w:w="11906" w:h="16838"/>
@@ -68497,6 +68552,7 @@
   <w:style w:type="character" w:default="1" w:styleId="DefaultParagraphFont">
     <w:name w:val="Default Paragraph Font"/>
     <w:uiPriority w:val="1"/>
+    <w:semiHidden/>
     <w:unhideWhenUsed/>
   </w:style>
   <w:style w:type="table" w:default="1" w:styleId="TableNormal">

</xml_diff>